<commit_message>
Se eliminó el encabezado de la primera página
</commit_message>
<xml_diff>
--- a/TP_Informe.docx
+++ b/TP_Informe.docx
@@ -195,220 +195,151 @@
           <w:lang w:val="es-MX"/>
         </w:rPr>
       </w:pPr>
-    </w:p>
-    <w:p>
-      <w:pPr>
-        <w:rPr>
-          <w:sz w:val="32"/>
-          <w:szCs w:val="32"/>
-          <w:lang w:val="es-MX"/>
-        </w:rPr>
-      </w:pPr>
-      <w:r>
-        <w:rPr>
-          <w:b/>
-          <w:sz w:val="32"/>
-          <w:szCs w:val="32"/>
-          <w:lang w:val="es-MX"/>
-        </w:rPr>
-        <w:t>Alumno</w:t>
-      </w:r>
-      <w:r>
-        <w:rPr>
-          <w:b/>
-          <w:sz w:val="32"/>
-          <w:szCs w:val="32"/>
-          <w:lang w:val="es-MX"/>
-        </w:rPr>
-        <w:t>(s)</w:t>
-      </w:r>
-      <w:r>
-        <w:rPr>
-          <w:b/>
-          <w:sz w:val="32"/>
-          <w:szCs w:val="32"/>
-          <w:lang w:val="es-MX"/>
-        </w:rPr>
-        <w:t xml:space="preserve">: </w:t>
-      </w:r>
-      <w:proofErr w:type="spellStart"/>
-      <w:r>
-        <w:rPr>
-          <w:sz w:val="32"/>
-          <w:szCs w:val="32"/>
-          <w:lang w:val="es-MX"/>
-        </w:rPr>
-        <w:t>Gaitan</w:t>
-      </w:r>
-      <w:proofErr w:type="spellEnd"/>
-      <w:r>
-        <w:rPr>
-          <w:sz w:val="32"/>
-          <w:szCs w:val="32"/>
-          <w:lang w:val="es-MX"/>
-        </w:rPr>
-        <w:t>, Candelaria (SOF01370)</w:t>
-      </w:r>
-    </w:p>
-    <w:p>
-      <w:pPr>
-        <w:ind w:left="720" w:firstLine="720"/>
-        <w:rPr>
-          <w:sz w:val="32"/>
-          <w:szCs w:val="32"/>
-          <w:lang w:val="es-MX"/>
-        </w:rPr>
-      </w:pPr>
-      <w:r>
-        <w:rPr>
-          <w:sz w:val="32"/>
-          <w:szCs w:val="32"/>
-          <w:lang w:val="es-MX"/>
-        </w:rPr>
-        <w:t xml:space="preserve"> </w:t>
-      </w:r>
-      <w:r>
-        <w:rPr>
-          <w:sz w:val="32"/>
-          <w:szCs w:val="32"/>
-          <w:lang w:val="es-MX"/>
-        </w:rPr>
-        <w:t>Hernández, Nicolás Alejandro</w:t>
-      </w:r>
-      <w:r>
-        <w:rPr>
-          <w:sz w:val="32"/>
-          <w:szCs w:val="32"/>
-          <w:lang w:val="es-MX"/>
-        </w:rPr>
-        <w:t xml:space="preserve"> (SOF01493)</w:t>
-      </w:r>
-    </w:p>
-    <w:p>
-      <w:pPr>
-        <w:rPr>
-          <w:sz w:val="32"/>
-          <w:szCs w:val="32"/>
-          <w:lang w:val="es-MX"/>
-        </w:rPr>
-      </w:pPr>
-      <w:r>
-        <w:rPr>
-          <w:b/>
-          <w:sz w:val="32"/>
-          <w:szCs w:val="32"/>
-          <w:lang w:val="es-MX"/>
-        </w:rPr>
-        <w:t>Profesor</w:t>
-      </w:r>
-      <w:r>
-        <w:rPr>
-          <w:b/>
-          <w:sz w:val="32"/>
-          <w:szCs w:val="32"/>
-          <w:lang w:val="es-MX"/>
-        </w:rPr>
-        <w:t xml:space="preserve">: </w:t>
-      </w:r>
-      <w:proofErr w:type="spellStart"/>
-      <w:r>
-        <w:rPr>
-          <w:sz w:val="32"/>
-          <w:szCs w:val="32"/>
-          <w:lang w:val="es-MX"/>
-        </w:rPr>
-        <w:t>Picotto</w:t>
-      </w:r>
-      <w:proofErr w:type="spellEnd"/>
-      <w:r>
-        <w:rPr>
-          <w:sz w:val="32"/>
-          <w:szCs w:val="32"/>
-          <w:lang w:val="es-MX"/>
-        </w:rPr>
-        <w:t xml:space="preserve">, </w:t>
-      </w:r>
-      <w:r>
-        <w:rPr>
-          <w:sz w:val="32"/>
-          <w:szCs w:val="32"/>
-          <w:lang w:val="es-MX"/>
-        </w:rPr>
-        <w:t>Ignacio Luis</w:t>
-      </w:r>
-    </w:p>
-    <w:p>
-      <w:pPr>
-        <w:rPr>
-          <w:b/>
-          <w:sz w:val="32"/>
-          <w:szCs w:val="32"/>
-          <w:lang w:val="es-MX"/>
-        </w:rPr>
-      </w:pPr>
-      <w:r>
-        <w:rPr>
-          <w:b/>
-          <w:sz w:val="32"/>
-          <w:szCs w:val="32"/>
-          <w:lang w:val="es-MX"/>
-        </w:rPr>
-        <w:t xml:space="preserve">Fecha de entrega: </w:t>
-      </w:r>
-      <w:r>
-        <w:rPr>
-          <w:sz w:val="32"/>
-          <w:szCs w:val="32"/>
-          <w:lang w:val="es-MX"/>
-        </w:rPr>
-        <w:t>2</w:t>
-      </w:r>
-      <w:r>
-        <w:rPr>
-          <w:sz w:val="32"/>
-          <w:szCs w:val="32"/>
-          <w:lang w:val="es-MX"/>
-        </w:rPr>
-        <w:t>9</w:t>
-      </w:r>
-      <w:r>
-        <w:rPr>
-          <w:sz w:val="32"/>
-          <w:szCs w:val="32"/>
-          <w:lang w:val="es-MX"/>
-        </w:rPr>
-        <w:t>/09/2022</w:t>
-      </w:r>
-      <w:r>
-        <w:rPr>
-          <w:b/>
-          <w:sz w:val="32"/>
-          <w:szCs w:val="32"/>
-          <w:lang w:val="es-MX"/>
-        </w:rPr>
-        <w:t xml:space="preserve"> </w:t>
-      </w:r>
-    </w:p>
-    <w:p>
-      <w:pPr>
-        <w:rPr>
-          <w:b/>
-          <w:sz w:val="32"/>
-          <w:szCs w:val="32"/>
-          <w:lang w:val="es-MX"/>
-        </w:rPr>
-      </w:pPr>
-      <w:r>
-        <w:rPr>
-          <w:b/>
-          <w:sz w:val="32"/>
-          <w:szCs w:val="32"/>
-          <w:lang w:val="es-MX"/>
-        </w:rPr>
-        <w:br w:type="page"/>
-      </w:r>
       <w:bookmarkStart w:id="0" w:name="_GoBack"/>
       <w:bookmarkEnd w:id="0"/>
+    </w:p>
+    <w:p>
+      <w:pPr>
+        <w:rPr>
+          <w:sz w:val="32"/>
+          <w:szCs w:val="32"/>
+          <w:lang w:val="es-MX"/>
+        </w:rPr>
+      </w:pPr>
+    </w:p>
+    <w:p>
+      <w:pPr>
+        <w:rPr>
+          <w:sz w:val="32"/>
+          <w:szCs w:val="32"/>
+          <w:lang w:val="es-MX"/>
+        </w:rPr>
+      </w:pPr>
+    </w:p>
+    <w:p>
+      <w:pPr>
+        <w:rPr>
+          <w:sz w:val="32"/>
+          <w:szCs w:val="32"/>
+          <w:lang w:val="es-MX"/>
+        </w:rPr>
+      </w:pPr>
+      <w:r>
+        <w:rPr>
+          <w:b/>
+          <w:sz w:val="32"/>
+          <w:szCs w:val="32"/>
+          <w:lang w:val="es-MX"/>
+        </w:rPr>
+        <w:t xml:space="preserve">Alumno(s): </w:t>
+      </w:r>
+      <w:r>
+        <w:rPr>
+          <w:sz w:val="32"/>
+          <w:szCs w:val="32"/>
+          <w:lang w:val="es-MX"/>
+        </w:rPr>
+        <w:t>Gaitan, Candelaria (SOF01370)</w:t>
+      </w:r>
+    </w:p>
+    <w:p>
+      <w:pPr>
+        <w:ind w:left="720" w:firstLine="720"/>
+        <w:rPr>
+          <w:sz w:val="32"/>
+          <w:szCs w:val="32"/>
+          <w:lang w:val="es-MX"/>
+        </w:rPr>
+      </w:pPr>
+      <w:r>
+        <w:rPr>
+          <w:sz w:val="32"/>
+          <w:szCs w:val="32"/>
+          <w:lang w:val="es-MX"/>
+        </w:rPr>
+        <w:t xml:space="preserve"> Hernández, Nicolás Alejandro (SOF01493)</w:t>
+      </w:r>
+    </w:p>
+    <w:p>
+      <w:pPr>
+        <w:rPr>
+          <w:sz w:val="32"/>
+          <w:szCs w:val="32"/>
+          <w:lang w:val="es-MX"/>
+        </w:rPr>
+      </w:pPr>
+      <w:r>
+        <w:rPr>
+          <w:b/>
+          <w:sz w:val="32"/>
+          <w:szCs w:val="32"/>
+          <w:lang w:val="es-MX"/>
+        </w:rPr>
+        <w:t xml:space="preserve">Profesor: </w:t>
+      </w:r>
+      <w:r>
+        <w:rPr>
+          <w:sz w:val="32"/>
+          <w:szCs w:val="32"/>
+          <w:lang w:val="es-MX"/>
+        </w:rPr>
+        <w:t>Picotto, Ignacio Luis</w:t>
+      </w:r>
+    </w:p>
+    <w:p>
+      <w:pPr>
+        <w:rPr>
+          <w:b/>
+          <w:sz w:val="32"/>
+          <w:szCs w:val="32"/>
+          <w:lang w:val="es-MX"/>
+        </w:rPr>
+      </w:pPr>
+      <w:r>
+        <w:rPr>
+          <w:b/>
+          <w:sz w:val="32"/>
+          <w:szCs w:val="32"/>
+          <w:lang w:val="es-MX"/>
+        </w:rPr>
+        <w:t xml:space="preserve">Fecha de entrega: </w:t>
+      </w:r>
+      <w:r>
+        <w:rPr>
+          <w:sz w:val="32"/>
+          <w:szCs w:val="32"/>
+          <w:lang w:val="es-MX"/>
+        </w:rPr>
+        <w:t>29/09/2022</w:t>
+      </w:r>
+      <w:r>
+        <w:rPr>
+          <w:b/>
+          <w:sz w:val="32"/>
+          <w:szCs w:val="32"/>
+          <w:lang w:val="es-MX"/>
+        </w:rPr>
+        <w:t xml:space="preserve"> </w:t>
+      </w:r>
+    </w:p>
+    <w:p>
+      <w:pPr>
+        <w:rPr>
+          <w:b/>
+          <w:sz w:val="32"/>
+          <w:szCs w:val="32"/>
+          <w:lang w:val="es-MX"/>
+        </w:rPr>
+      </w:pPr>
+      <w:r>
+        <w:rPr>
+          <w:b/>
+          <w:sz w:val="32"/>
+          <w:szCs w:val="32"/>
+          <w:lang w:val="es-MX"/>
+        </w:rPr>
+        <w:br w:type="page"/>
+      </w:r>
     </w:p>
     <w:sectPr>
       <w:headerReference w:type="default" r:id="rId8"/>
@@ -422,6 +353,7 @@
         <w:right w:val="single" w:sz="4" w:space="24" w:color="auto"/>
       </w:pgBorders>
       <w:cols w:space="720"/>
+      <w:titlePg/>
       <w:docGrid w:linePitch="360"/>
     </w:sectPr>
   </w:body>
@@ -463,6 +395,7 @@
         <w:docPartUnique/>
       </w:docPartObj>
     </w:sdtPr>
+    <w:sdtEndPr/>
     <w:sdtContent>
       <w:p>
         <w:pPr>
@@ -617,33 +550,7 @@
       <w:rPr>
         <w:lang w:val="es-MX"/>
       </w:rPr>
-      <w:t xml:space="preserve">                                                           </w:t>
-    </w:r>
-    <w:r>
-      <w:rPr>
-        <w:lang w:val="es-MX"/>
-      </w:rPr>
-      <w:t xml:space="preserve">                               Profesor</w:t>
-    </w:r>
-    <w:r>
-      <w:rPr>
-        <w:lang w:val="es-MX"/>
-      </w:rPr>
-      <w:t xml:space="preserve">: </w:t>
-    </w:r>
-    <w:proofErr w:type="spellStart"/>
-    <w:r>
-      <w:rPr>
-        <w:lang w:val="es-MX"/>
-      </w:rPr>
-      <w:t>Picotto</w:t>
-    </w:r>
-    <w:proofErr w:type="spellEnd"/>
-    <w:r>
-      <w:rPr>
-        <w:lang w:val="es-MX"/>
-      </w:rPr>
-      <w:t>, Ignacio Luis</w:t>
+      <w:t xml:space="preserve">                                                                                          Profesor: Picotto, Ignacio Luis</w:t>
     </w:r>
   </w:p>
   <w:p>
@@ -664,13 +571,7 @@
       <w:rPr>
         <w:lang w:val="es-MX"/>
       </w:rPr>
-      <w:t xml:space="preserve">Software                                                                  </w:t>
-    </w:r>
-    <w:r>
-      <w:rPr>
-        <w:lang w:val="es-MX"/>
-      </w:rPr>
-      <w:t xml:space="preserve">  </w:t>
+      <w:t xml:space="preserve">Software                                                                     </w:t>
     </w:r>
     <w:r>
       <w:rPr>
@@ -682,12 +583,6 @@
       <w:rPr>
         <w:lang w:val="es-MX"/>
       </w:rPr>
-      <w:t xml:space="preserve"> </w:t>
-    </w:r>
-    <w:r>
-      <w:rPr>
-        <w:lang w:val="es-MX"/>
-      </w:rPr>
       <w:t>Alumno</w:t>
     </w:r>
     <w:r>
@@ -712,33 +607,7 @@
       <w:rPr>
         <w:lang w:val="es-MX"/>
       </w:rPr>
-      <w:t xml:space="preserve">: </w:t>
-    </w:r>
-    <w:proofErr w:type="spellStart"/>
-    <w:r>
-      <w:rPr>
-        <w:lang w:val="es-MX"/>
-      </w:rPr>
-      <w:t>Gaitan</w:t>
-    </w:r>
-    <w:proofErr w:type="spellEnd"/>
-    <w:r>
-      <w:rPr>
-        <w:lang w:val="es-MX"/>
-      </w:rPr>
-      <w:t>, Candelaria (SOF</w:t>
-    </w:r>
-    <w:r>
-      <w:rPr>
-        <w:lang w:val="es-MX"/>
-      </w:rPr>
-      <w:t>01370</w:t>
-    </w:r>
-    <w:r>
-      <w:rPr>
-        <w:lang w:val="es-MX"/>
-      </w:rPr>
-      <w:t>)</w:t>
+      <w:t>: Gaitan, Candelaria (SOF01370)</w:t>
     </w:r>
   </w:p>
   <w:p>
@@ -753,31 +622,7 @@
       <w:rPr>
         <w:lang w:val="es-MX"/>
       </w:rPr>
-      <w:t xml:space="preserve">Materia: </w:t>
-    </w:r>
-    <w:r>
-      <w:rPr>
-        <w:lang w:val="es-MX"/>
-      </w:rPr>
-      <w:t>Ingeniería</w:t>
-    </w:r>
-    <w:r>
-      <w:rPr>
-        <w:lang w:val="es-MX"/>
-      </w:rPr>
-      <w:t xml:space="preserve"> en Software                           </w:t>
-    </w:r>
-    <w:r>
-      <w:rPr>
-        <w:lang w:val="es-MX"/>
-      </w:rPr>
-      <w:t xml:space="preserve">                                           </w:t>
-    </w:r>
-    <w:r>
-      <w:rPr>
-        <w:lang w:val="es-MX"/>
-      </w:rPr>
-      <w:t>Hernández, Nicolás Alejandro (SOF01493)</w:t>
+      <w:t>Materia: Ingeniería en Software                                                                      Hernández, Nicolás Alejandro (SOF01493)</w:t>
     </w:r>
   </w:p>
   <w:p>
@@ -1267,517 +1112,6 @@
 </w:styles>
 </file>
 
-<file path=word/glossary/document.xml><?xml version="1.0" encoding="utf-8"?>
-<w:glossaryDocument xmlns:wpc="http://schemas.microsoft.com/office/word/2010/wordprocessingCanvas" xmlns:cx="http://schemas.microsoft.com/office/drawing/2014/chartex" xmlns:mc="http://schemas.openxmlformats.org/markup-compatibility/2006" xmlns:o="urn:schemas-microsoft-com:office:office" xmlns:r="http://schemas.openxmlformats.org/officeDocument/2006/relationships" xmlns:m="http://schemas.openxmlformats.org/officeDocument/2006/math" xmlns:v="urn:schemas-microsoft-com:vml" xmlns:wp14="http://schemas.microsoft.com/office/word/2010/wordprocessingDrawing" xmlns:wp="http://schemas.openxmlformats.org/drawingml/2006/wordprocessingDrawing" xmlns:w10="urn:schemas-microsoft-com:office:word" xmlns:w="http://schemas.openxmlformats.org/wordprocessingml/2006/main" xmlns:w14="http://schemas.microsoft.com/office/word/2010/wordml" xmlns:w15="http://schemas.microsoft.com/office/word/2012/wordml" xmlns:w16se="http://schemas.microsoft.com/office/word/2015/wordml/symex" xmlns:wpg="http://schemas.microsoft.com/office/word/2010/wordprocessingGroup" xmlns:wpi="http://schemas.microsoft.com/office/word/2010/wordprocessingInk" xmlns:wne="http://schemas.microsoft.com/office/word/2006/wordml" xmlns:wps="http://schemas.microsoft.com/office/word/2010/wordprocessingShape" mc:Ignorable="w14 w15 w16se wp14"/>
-</file>
-
-<file path=word/glossary/fontTable.xml><?xml version="1.0" encoding="utf-8"?>
-<w:fonts xmlns:mc="http://schemas.openxmlformats.org/markup-compatibility/2006" xmlns:r="http://schemas.openxmlformats.org/officeDocument/2006/relationships" xmlns:w="http://schemas.openxmlformats.org/wordprocessingml/2006/main" xmlns:w14="http://schemas.microsoft.com/office/word/2010/wordml" xmlns:w15="http://schemas.microsoft.com/office/word/2012/wordml" xmlns:w16se="http://schemas.microsoft.com/office/word/2015/wordml/symex" mc:Ignorable="w14 w15 w16se">
-  <w:font w:name="Calibri">
-    <w:panose1 w:val="020F0502020204030204"/>
-    <w:charset w:val="00"/>
-    <w:family w:val="swiss"/>
-    <w:pitch w:val="variable"/>
-    <w:sig w:usb0="E0002AFF" w:usb1="4000ACFF" w:usb2="00000001" w:usb3="00000000" w:csb0="000001FF" w:csb1="00000000"/>
-  </w:font>
-  <w:font w:name="Times New Roman">
-    <w:panose1 w:val="02020603050405020304"/>
-    <w:charset w:val="00"/>
-    <w:family w:val="roman"/>
-    <w:pitch w:val="variable"/>
-    <w:sig w:usb0="E0002AFF" w:usb1="C0007841" w:usb2="00000009" w:usb3="00000000" w:csb0="000001FF" w:csb1="00000000"/>
-  </w:font>
-  <w:font w:name="Cambria">
-    <w:panose1 w:val="02040503050406030204"/>
-    <w:charset w:val="00"/>
-    <w:family w:val="roman"/>
-    <w:pitch w:val="variable"/>
-    <w:sig w:usb0="A00002EF" w:usb1="4000004B" w:usb2="00000000" w:usb3="00000000" w:csb0="0000019F" w:csb1="00000000"/>
-  </w:font>
-  <w:font w:name="Calibri Light">
-    <w:panose1 w:val="020F0302020204030204"/>
-    <w:charset w:val="00"/>
-    <w:family w:val="swiss"/>
-    <w:pitch w:val="variable"/>
-    <w:sig w:usb0="A0002AEF" w:usb1="4000207B" w:usb2="00000000" w:usb3="00000000" w:csb0="000001FF" w:csb1="00000000"/>
-  </w:font>
-</w:fonts>
-</file>
-
-<file path=word/glossary/settings.xml><?xml version="1.0" encoding="utf-8"?>
-<w:settings xmlns:mc="http://schemas.openxmlformats.org/markup-compatibility/2006" xmlns:o="urn:schemas-microsoft-com:office:office" xmlns:r="http://schemas.openxmlformats.org/officeDocument/2006/relationships" xmlns:m="http://schemas.openxmlformats.org/officeDocument/2006/math" xmlns:v="urn:schemas-microsoft-com:vml" xmlns:w10="urn:schemas-microsoft-com:office:word" xmlns:w="http://schemas.openxmlformats.org/wordprocessingml/2006/main" xmlns:w14="http://schemas.microsoft.com/office/word/2010/wordml" xmlns:w15="http://schemas.microsoft.com/office/word/2012/wordml" xmlns:w16se="http://schemas.microsoft.com/office/word/2015/wordml/symex" xmlns:sl="http://schemas.openxmlformats.org/schemaLibrary/2006/main" mc:Ignorable="w14 w15 w16se">
-  <w:view w:val="normal"/>
-  <w:defaultTabStop w:val="720"/>
-  <w:characterSpacingControl w:val="doNotCompress"/>
-  <w:compat>
-    <w:useFELayout/>
-    <w:compatSetting w:name="compatibilityMode" w:uri="http://schemas.microsoft.com/office/word" w:val="15"/>
-    <w:compatSetting w:name="overrideTableStyleFontSizeAndJustification" w:uri="http://schemas.microsoft.com/office/word" w:val="1"/>
-    <w:compatSetting w:name="enableOpenTypeFeatures" w:uri="http://schemas.microsoft.com/office/word" w:val="1"/>
-    <w:compatSetting w:name="doNotFlipMirrorIndents" w:uri="http://schemas.microsoft.com/office/word" w:val="1"/>
-    <w:compatSetting w:name="differentiateMultirowTableHeaders" w:uri="http://schemas.microsoft.com/office/word" w:val="1"/>
-  </w:compat>
-  <w:rsids>
-    <w:rsidRoot w:val="001719F6"/>
-    <w:rsid w:val="00007FF3"/>
-    <w:rsid w:val="001719F6"/>
-  </w:rsids>
-  <m:mathPr>
-    <m:mathFont m:val="Cambria Math"/>
-    <m:brkBin m:val="before"/>
-    <m:brkBinSub m:val="--"/>
-    <m:smallFrac m:val="0"/>
-    <m:dispDef/>
-    <m:lMargin m:val="0"/>
-    <m:rMargin m:val="0"/>
-    <m:defJc m:val="centerGroup"/>
-    <m:wrapIndent m:val="1440"/>
-    <m:intLim m:val="subSup"/>
-    <m:naryLim m:val="undOvr"/>
-  </m:mathPr>
-  <w:themeFontLang w:val="en-US"/>
-  <w:clrSchemeMapping w:bg1="light1" w:t1="dark1" w:bg2="light2" w:t2="dark2" w:accent1="accent1" w:accent2="accent2" w:accent3="accent3" w:accent4="accent4" w:accent5="accent5" w:accent6="accent6" w:hyperlink="hyperlink" w:followedHyperlink="followedHyperlink"/>
-  <w:decimalSymbol w:val="."/>
-  <w:listSeparator w:val=","/>
-  <w15:chartTrackingRefBased/>
-</w:settings>
-</file>
-
-<file path=word/glossary/styles.xml><?xml version="1.0" encoding="utf-8"?>
-<w:styles xmlns:mc="http://schemas.openxmlformats.org/markup-compatibility/2006" xmlns:r="http://schemas.openxmlformats.org/officeDocument/2006/relationships" xmlns:w="http://schemas.openxmlformats.org/wordprocessingml/2006/main" xmlns:w14="http://schemas.microsoft.com/office/word/2010/wordml" xmlns:w15="http://schemas.microsoft.com/office/word/2012/wordml" xmlns:w16se="http://schemas.microsoft.com/office/word/2015/wordml/symex" mc:Ignorable="w14 w15 w16se">
-  <w:docDefaults>
-    <w:rPrDefault>
-      <w:rPr>
-        <w:rFonts w:asciiTheme="minorHAnsi" w:eastAsiaTheme="minorEastAsia" w:hAnsiTheme="minorHAnsi" w:cstheme="minorBidi"/>
-        <w:sz w:val="22"/>
-        <w:szCs w:val="22"/>
-        <w:lang w:val="en-US" w:eastAsia="en-US" w:bidi="ar-SA"/>
-      </w:rPr>
-    </w:rPrDefault>
-    <w:pPrDefault>
-      <w:pPr>
-        <w:spacing w:after="160" w:line="259" w:lineRule="auto"/>
-      </w:pPr>
-    </w:pPrDefault>
-  </w:docDefaults>
-  <w:latentStyles w:defLockedState="0" w:defUIPriority="99" w:defSemiHidden="0" w:defUnhideWhenUsed="0" w:defQFormat="0" w:count="371">
-    <w:lsdException w:name="Normal" w:uiPriority="0" w:qFormat="1"/>
-    <w:lsdException w:name="heading 1" w:uiPriority="9" w:qFormat="1"/>
-    <w:lsdException w:name="heading 2" w:semiHidden="1" w:uiPriority="9" w:unhideWhenUsed="1" w:qFormat="1"/>
-    <w:lsdException w:name="heading 3" w:semiHidden="1" w:uiPriority="9" w:unhideWhenUsed="1" w:qFormat="1"/>
-    <w:lsdException w:name="heading 4" w:semiHidden="1" w:uiPriority="9" w:unhideWhenUsed="1" w:qFormat="1"/>
-    <w:lsdException w:name="heading 5" w:semiHidden="1" w:uiPriority="9" w:unhideWhenUsed="1" w:qFormat="1"/>
-    <w:lsdException w:name="heading 6" w:semiHidden="1" w:uiPriority="9" w:unhideWhenUsed="1" w:qFormat="1"/>
-    <w:lsdException w:name="heading 7" w:semiHidden="1" w:uiPriority="9" w:unhideWhenUsed="1" w:qFormat="1"/>
-    <w:lsdException w:name="heading 8" w:semiHidden="1" w:uiPriority="9" w:unhideWhenUsed="1" w:qFormat="1"/>
-    <w:lsdException w:name="heading 9" w:semiHidden="1" w:uiPriority="9" w:unhideWhenUsed="1" w:qFormat="1"/>
-    <w:lsdException w:name="index 1" w:semiHidden="1" w:unhideWhenUsed="1"/>
-    <w:lsdException w:name="index 2" w:semiHidden="1" w:unhideWhenUsed="1"/>
-    <w:lsdException w:name="index 3" w:semiHidden="1" w:unhideWhenUsed="1"/>
-    <w:lsdException w:name="index 4" w:semiHidden="1" w:unhideWhenUsed="1"/>
-    <w:lsdException w:name="index 5" w:semiHidden="1" w:unhideWhenUsed="1"/>
-    <w:lsdException w:name="index 6" w:semiHidden="1" w:unhideWhenUsed="1"/>
-    <w:lsdException w:name="index 7" w:semiHidden="1" w:unhideWhenUsed="1"/>
-    <w:lsdException w:name="index 8" w:semiHidden="1" w:unhideWhenUsed="1"/>
-    <w:lsdException w:name="index 9" w:semiHidden="1" w:unhideWhenUsed="1"/>
-    <w:lsdException w:name="toc 1" w:semiHidden="1" w:uiPriority="39" w:unhideWhenUsed="1"/>
-    <w:lsdException w:name="toc 2" w:semiHidden="1" w:uiPriority="39" w:unhideWhenUsed="1"/>
-    <w:lsdException w:name="toc 3" w:semiHidden="1" w:uiPriority="39" w:unhideWhenUsed="1"/>
-    <w:lsdException w:name="toc 4" w:semiHidden="1" w:uiPriority="39" w:unhideWhenUsed="1"/>
-    <w:lsdException w:name="toc 5" w:semiHidden="1" w:uiPriority="39" w:unhideWhenUsed="1"/>
-    <w:lsdException w:name="toc 6" w:semiHidden="1" w:uiPriority="39" w:unhideWhenUsed="1"/>
-    <w:lsdException w:name="toc 7" w:semiHidden="1" w:uiPriority="39" w:unhideWhenUsed="1"/>
-    <w:lsdException w:name="toc 8" w:semiHidden="1" w:uiPriority="39" w:unhideWhenUsed="1"/>
-    <w:lsdException w:name="toc 9" w:semiHidden="1" w:uiPriority="39" w:unhideWhenUsed="1"/>
-    <w:lsdException w:name="Normal Indent" w:semiHidden="1" w:unhideWhenUsed="1"/>
-    <w:lsdException w:name="footnote text" w:semiHidden="1" w:unhideWhenUsed="1"/>
-    <w:lsdException w:name="annotation text" w:semiHidden="1" w:unhideWhenUsed="1"/>
-    <w:lsdException w:name="header" w:semiHidden="1" w:unhideWhenUsed="1"/>
-    <w:lsdException w:name="footer" w:semiHidden="1" w:unhideWhenUsed="1"/>
-    <w:lsdException w:name="index heading" w:semiHidden="1" w:unhideWhenUsed="1"/>
-    <w:lsdException w:name="caption" w:semiHidden="1" w:uiPriority="35" w:unhideWhenUsed="1" w:qFormat="1"/>
-    <w:lsdException w:name="table of figures" w:semiHidden="1" w:unhideWhenUsed="1"/>
-    <w:lsdException w:name="envelope address" w:semiHidden="1" w:unhideWhenUsed="1"/>
-    <w:lsdException w:name="envelope return" w:semiHidden="1" w:unhideWhenUsed="1"/>
-    <w:lsdException w:name="footnote reference" w:semiHidden="1" w:unhideWhenUsed="1"/>
-    <w:lsdException w:name="annotation reference" w:semiHidden="1" w:unhideWhenUsed="1"/>
-    <w:lsdException w:name="line number" w:semiHidden="1" w:unhideWhenUsed="1"/>
-    <w:lsdException w:name="page number" w:semiHidden="1" w:unhideWhenUsed="1"/>
-    <w:lsdException w:name="endnote reference" w:semiHidden="1" w:unhideWhenUsed="1"/>
-    <w:lsdException w:name="endnote text" w:semiHidden="1" w:unhideWhenUsed="1"/>
-    <w:lsdException w:name="table of authorities" w:semiHidden="1" w:unhideWhenUsed="1"/>
-    <w:lsdException w:name="macro" w:semiHidden="1" w:unhideWhenUsed="1"/>
-    <w:lsdException w:name="toa heading" w:semiHidden="1" w:unhideWhenUsed="1"/>
-    <w:lsdException w:name="List" w:semiHidden="1" w:unhideWhenUsed="1"/>
-    <w:lsdException w:name="List Bullet" w:semiHidden="1" w:unhideWhenUsed="1"/>
-    <w:lsdException w:name="List Number" w:semiHidden="1" w:unhideWhenUsed="1"/>
-    <w:lsdException w:name="List 2" w:semiHidden="1" w:unhideWhenUsed="1"/>
-    <w:lsdException w:name="List 3" w:semiHidden="1" w:unhideWhenUsed="1"/>
-    <w:lsdException w:name="List 4" w:semiHidden="1" w:unhideWhenUsed="1"/>
-    <w:lsdException w:name="List 5" w:semiHidden="1" w:unhideWhenUsed="1"/>
-    <w:lsdException w:name="List Bullet 2" w:semiHidden="1" w:unhideWhenUsed="1"/>
-    <w:lsdException w:name="List Bullet 3" w:semiHidden="1" w:unhideWhenUsed="1"/>
-    <w:lsdException w:name="List Bullet 4" w:semiHidden="1" w:unhideWhenUsed="1"/>
-    <w:lsdException w:name="List Bullet 5" w:semiHidden="1" w:unhideWhenUsed="1"/>
-    <w:lsdException w:name="List Number 2" w:semiHidden="1" w:unhideWhenUsed="1"/>
-    <w:lsdException w:name="List Number 3" w:semiHidden="1" w:unhideWhenUsed="1"/>
-    <w:lsdException w:name="List Number 4" w:semiHidden="1" w:unhideWhenUsed="1"/>
-    <w:lsdException w:name="List Number 5" w:semiHidden="1" w:unhideWhenUsed="1"/>
-    <w:lsdException w:name="Title" w:uiPriority="10" w:qFormat="1"/>
-    <w:lsdException w:name="Closing" w:semiHidden="1" w:unhideWhenUsed="1"/>
-    <w:lsdException w:name="Signature" w:semiHidden="1" w:unhideWhenUsed="1"/>
-    <w:lsdException w:name="Default Paragraph Font" w:semiHidden="1" w:uiPriority="1" w:unhideWhenUsed="1"/>
-    <w:lsdException w:name="Body Text" w:semiHidden="1" w:unhideWhenUsed="1"/>
-    <w:lsdException w:name="Body Text Indent" w:semiHidden="1" w:unhideWhenUsed="1"/>
-    <w:lsdException w:name="List Continue" w:semiHidden="1" w:unhideWhenUsed="1"/>
-    <w:lsdException w:name="List Continue 2" w:semiHidden="1" w:unhideWhenUsed="1"/>
-    <w:lsdException w:name="List Continue 3" w:semiHidden="1" w:unhideWhenUsed="1"/>
-    <w:lsdException w:name="List Continue 4" w:semiHidden="1" w:unhideWhenUsed="1"/>
-    <w:lsdException w:name="List Continue 5" w:semiHidden="1" w:unhideWhenUsed="1"/>
-    <w:lsdException w:name="Message Header" w:semiHidden="1" w:unhideWhenUsed="1"/>
-    <w:lsdException w:name="Subtitle" w:uiPriority="11" w:qFormat="1"/>
-    <w:lsdException w:name="Salutation" w:semiHidden="1" w:unhideWhenUsed="1"/>
-    <w:lsdException w:name="Date" w:semiHidden="1" w:unhideWhenUsed="1"/>
-    <w:lsdException w:name="Body Text First Indent" w:semiHidden="1" w:unhideWhenUsed="1"/>
-    <w:lsdException w:name="Body Text First Indent 2" w:semiHidden="1" w:unhideWhenUsed="1"/>
-    <w:lsdException w:name="Note Heading" w:semiHidden="1" w:unhideWhenUsed="1"/>
-    <w:lsdException w:name="Body Text 2" w:semiHidden="1" w:unhideWhenUsed="1"/>
-    <w:lsdException w:name="Body Text 3" w:semiHidden="1" w:unhideWhenUsed="1"/>
-    <w:lsdException w:name="Body Text Indent 2" w:semiHidden="1" w:unhideWhenUsed="1"/>
-    <w:lsdException w:name="Body Text Indent 3" w:semiHidden="1" w:unhideWhenUsed="1"/>
-    <w:lsdException w:name="Block Text" w:semiHidden="1" w:unhideWhenUsed="1"/>
-    <w:lsdException w:name="Hyperlink" w:semiHidden="1" w:unhideWhenUsed="1"/>
-    <w:lsdException w:name="FollowedHyperlink" w:semiHidden="1" w:unhideWhenUsed="1"/>
-    <w:lsdException w:name="Strong" w:uiPriority="22" w:qFormat="1"/>
-    <w:lsdException w:name="Emphasis" w:uiPriority="20" w:qFormat="1"/>
-    <w:lsdException w:name="Document Map" w:semiHidden="1" w:unhideWhenUsed="1"/>
-    <w:lsdException w:name="Plain Text" w:semiHidden="1" w:unhideWhenUsed="1"/>
-    <w:lsdException w:name="E-mail Signature" w:semiHidden="1" w:unhideWhenUsed="1"/>
-    <w:lsdException w:name="HTML Top of Form" w:semiHidden="1" w:unhideWhenUsed="1"/>
-    <w:lsdException w:name="HTML Bottom of Form" w:semiHidden="1" w:unhideWhenUsed="1"/>
-    <w:lsdException w:name="Normal (Web)" w:semiHidden="1" w:unhideWhenUsed="1"/>
-    <w:lsdException w:name="HTML Acronym" w:semiHidden="1" w:unhideWhenUsed="1"/>
-    <w:lsdException w:name="HTML Address" w:semiHidden="1" w:unhideWhenUsed="1"/>
-    <w:lsdException w:name="HTML Cite" w:semiHidden="1" w:unhideWhenUsed="1"/>
-    <w:lsdException w:name="HTML Code" w:semiHidden="1" w:unhideWhenUsed="1"/>
-    <w:lsdException w:name="HTML Definition" w:semiHidden="1" w:unhideWhenUsed="1"/>
-    <w:lsdException w:name="HTML Keyboard" w:semiHidden="1" w:unhideWhenUsed="1"/>
-    <w:lsdException w:name="HTML Preformatted" w:semiHidden="1" w:unhideWhenUsed="1"/>
-    <w:lsdException w:name="HTML Sample" w:semiHidden="1" w:unhideWhenUsed="1"/>
-    <w:lsdException w:name="HTML Typewriter" w:semiHidden="1" w:unhideWhenUsed="1"/>
-    <w:lsdException w:name="HTML Variable" w:semiHidden="1" w:unhideWhenUsed="1"/>
-    <w:lsdException w:name="Normal Table" w:semiHidden="1" w:unhideWhenUsed="1"/>
-    <w:lsdException w:name="annotation subject" w:semiHidden="1" w:unhideWhenUsed="1"/>
-    <w:lsdException w:name="No List" w:semiHidden="1" w:unhideWhenUsed="1"/>
-    <w:lsdException w:name="Outline List 1" w:semiHidden="1" w:unhideWhenUsed="1"/>
-    <w:lsdException w:name="Outline List 2" w:semiHidden="1" w:unhideWhenUsed="1"/>
-    <w:lsdException w:name="Outline List 3" w:semiHidden="1" w:unhideWhenUsed="1"/>
-    <w:lsdException w:name="Table Simple 1" w:semiHidden="1" w:unhideWhenUsed="1"/>
-    <w:lsdException w:name="Table Simple 2" w:semiHidden="1" w:unhideWhenUsed="1"/>
-    <w:lsdException w:name="Table Simple 3" w:semiHidden="1" w:unhideWhenUsed="1"/>
-    <w:lsdException w:name="Table Classic 1" w:semiHidden="1" w:unhideWhenUsed="1"/>
-    <w:lsdException w:name="Table Classic 2" w:semiHidden="1" w:unhideWhenUsed="1"/>
-    <w:lsdException w:name="Table Classic 3" w:semiHidden="1" w:unhideWhenUsed="1"/>
-    <w:lsdException w:name="Table Classic 4" w:semiHidden="1" w:unhideWhenUsed="1"/>
-    <w:lsdException w:name="Table Colorful 1" w:semiHidden="1" w:unhideWhenUsed="1"/>
-    <w:lsdException w:name="Table Colorful 2" w:semiHidden="1" w:unhideWhenUsed="1"/>
-    <w:lsdException w:name="Table Colorful 3" w:semiHidden="1" w:unhideWhenUsed="1"/>
-    <w:lsdException w:name="Table Columns 1" w:semiHidden="1" w:unhideWhenUsed="1"/>
-    <w:lsdException w:name="Table Columns 2" w:semiHidden="1" w:unhideWhenUsed="1"/>
-    <w:lsdException w:name="Table Columns 3" w:semiHidden="1" w:unhideWhenUsed="1"/>
-    <w:lsdException w:name="Table Columns 4" w:semiHidden="1" w:unhideWhenUsed="1"/>
-    <w:lsdException w:name="Table Columns 5" w:semiHidden="1" w:unhideWhenUsed="1"/>
-    <w:lsdException w:name="Table Grid 1" w:semiHidden="1" w:unhideWhenUsed="1"/>
-    <w:lsdException w:name="Table Grid 2" w:semiHidden="1" w:unhideWhenUsed="1"/>
-    <w:lsdException w:name="Table Grid 3" w:semiHidden="1" w:unhideWhenUsed="1"/>
-    <w:lsdException w:name="Table Grid 4" w:semiHidden="1" w:unhideWhenUsed="1"/>
-    <w:lsdException w:name="Table Grid 5" w:semiHidden="1" w:unhideWhenUsed="1"/>
-    <w:lsdException w:name="Table Grid 6" w:semiHidden="1" w:unhideWhenUsed="1"/>
-    <w:lsdException w:name="Table Grid 7" w:semiHidden="1" w:unhideWhenUsed="1"/>
-    <w:lsdException w:name="Table Grid 8" w:semiHidden="1" w:unhideWhenUsed="1"/>
-    <w:lsdException w:name="Table List 1" w:semiHidden="1" w:unhideWhenUsed="1"/>
-    <w:lsdException w:name="Table List 2" w:semiHidden="1" w:unhideWhenUsed="1"/>
-    <w:lsdException w:name="Table List 3" w:semiHidden="1" w:unhideWhenUsed="1"/>
-    <w:lsdException w:name="Table List 4" w:semiHidden="1" w:unhideWhenUsed="1"/>
-    <w:lsdException w:name="Table List 5" w:semiHidden="1" w:unhideWhenUsed="1"/>
-    <w:lsdException w:name="Table List 6" w:semiHidden="1" w:unhideWhenUsed="1"/>
-    <w:lsdException w:name="Table List 7" w:semiHidden="1" w:unhideWhenUsed="1"/>
-    <w:lsdException w:name="Table List 8" w:semiHidden="1" w:unhideWhenUsed="1"/>
-    <w:lsdException w:name="Table 3D effects 1" w:semiHidden="1" w:unhideWhenUsed="1"/>
-    <w:lsdException w:name="Table 3D effects 2" w:semiHidden="1" w:unhideWhenUsed="1"/>
-    <w:lsdException w:name="Table 3D effects 3" w:semiHidden="1" w:unhideWhenUsed="1"/>
-    <w:lsdException w:name="Table Contemporary" w:semiHidden="1" w:unhideWhenUsed="1"/>
-    <w:lsdException w:name="Table Elegant" w:semiHidden="1" w:unhideWhenUsed="1"/>
-    <w:lsdException w:name="Table Professional" w:semiHidden="1" w:unhideWhenUsed="1"/>
-    <w:lsdException w:name="Table Subtle 1" w:semiHidden="1" w:unhideWhenUsed="1"/>
-    <w:lsdException w:name="Table Subtle 2" w:semiHidden="1" w:unhideWhenUsed="1"/>
-    <w:lsdException w:name="Table Web 1" w:semiHidden="1" w:unhideWhenUsed="1"/>
-    <w:lsdException w:name="Table Web 2" w:semiHidden="1" w:unhideWhenUsed="1"/>
-    <w:lsdException w:name="Table Web 3" w:semiHidden="1" w:unhideWhenUsed="1"/>
-    <w:lsdException w:name="Balloon Text" w:semiHidden="1" w:unhideWhenUsed="1"/>
-    <w:lsdException w:name="Table Grid" w:uiPriority="39"/>
-    <w:lsdException w:name="Table Theme" w:semiHidden="1" w:unhideWhenUsed="1"/>
-    <w:lsdException w:name="Placeholder Text" w:semiHidden="1"/>
-    <w:lsdException w:name="No Spacing" w:uiPriority="1" w:qFormat="1"/>
-    <w:lsdException w:name="Light Shading" w:uiPriority="60"/>
-    <w:lsdException w:name="Light List" w:uiPriority="61"/>
-    <w:lsdException w:name="Light Grid" w:uiPriority="62"/>
-    <w:lsdException w:name="Medium Shading 1" w:uiPriority="63"/>
-    <w:lsdException w:name="Medium Shading 2" w:uiPriority="64"/>
-    <w:lsdException w:name="Medium List 1" w:uiPriority="65"/>
-    <w:lsdException w:name="Medium List 2" w:uiPriority="66"/>
-    <w:lsdException w:name="Medium Grid 1" w:uiPriority="67"/>
-    <w:lsdException w:name="Medium Grid 2" w:uiPriority="68"/>
-    <w:lsdException w:name="Medium Grid 3" w:uiPriority="69"/>
-    <w:lsdException w:name="Dark List" w:uiPriority="70"/>
-    <w:lsdException w:name="Colorful Shading" w:uiPriority="71"/>
-    <w:lsdException w:name="Colorful List" w:uiPriority="72"/>
-    <w:lsdException w:name="Colorful Grid" w:uiPriority="73"/>
-    <w:lsdException w:name="Light Shading Accent 1" w:uiPriority="60"/>
-    <w:lsdException w:name="Light List Accent 1" w:uiPriority="61"/>
-    <w:lsdException w:name="Light Grid Accent 1" w:uiPriority="62"/>
-    <w:lsdException w:name="Medium Shading 1 Accent 1" w:uiPriority="63"/>
-    <w:lsdException w:name="Medium Shading 2 Accent 1" w:uiPriority="64"/>
-    <w:lsdException w:name="Medium List 1 Accent 1" w:uiPriority="65"/>
-    <w:lsdException w:name="Revision" w:semiHidden="1"/>
-    <w:lsdException w:name="List Paragraph" w:uiPriority="34" w:qFormat="1"/>
-    <w:lsdException w:name="Quote" w:uiPriority="29" w:qFormat="1"/>
-    <w:lsdException w:name="Intense Quote" w:uiPriority="30" w:qFormat="1"/>
-    <w:lsdException w:name="Medium List 2 Accent 1" w:uiPriority="66"/>
-    <w:lsdException w:name="Medium Grid 1 Accent 1" w:uiPriority="67"/>
-    <w:lsdException w:name="Medium Grid 2 Accent 1" w:uiPriority="68"/>
-    <w:lsdException w:name="Medium Grid 3 Accent 1" w:uiPriority="69"/>
-    <w:lsdException w:name="Dark List Accent 1" w:uiPriority="70"/>
-    <w:lsdException w:name="Colorful Shading Accent 1" w:uiPriority="71"/>
-    <w:lsdException w:name="Colorful List Accent 1" w:uiPriority="72"/>
-    <w:lsdException w:name="Colorful Grid Accent 1" w:uiPriority="73"/>
-    <w:lsdException w:name="Light Shading Accent 2" w:uiPriority="60"/>
-    <w:lsdException w:name="Light List Accent 2" w:uiPriority="61"/>
-    <w:lsdException w:name="Light Grid Accent 2" w:uiPriority="62"/>
-    <w:lsdException w:name="Medium Shading 1 Accent 2" w:uiPriority="63"/>
-    <w:lsdException w:name="Medium Shading 2 Accent 2" w:uiPriority="64"/>
-    <w:lsdException w:name="Medium List 1 Accent 2" w:uiPriority="65"/>
-    <w:lsdException w:name="Medium List 2 Accent 2" w:uiPriority="66"/>
-    <w:lsdException w:name="Medium Grid 1 Accent 2" w:uiPriority="67"/>
-    <w:lsdException w:name="Medium Grid 2 Accent 2" w:uiPriority="68"/>
-    <w:lsdException w:name="Medium Grid 3 Accent 2" w:uiPriority="69"/>
-    <w:lsdException w:name="Dark List Accent 2" w:uiPriority="70"/>
-    <w:lsdException w:name="Colorful Shading Accent 2" w:uiPriority="71"/>
-    <w:lsdException w:name="Colorful List Accent 2" w:uiPriority="72"/>
-    <w:lsdException w:name="Colorful Grid Accent 2" w:uiPriority="73"/>
-    <w:lsdException w:name="Light Shading Accent 3" w:uiPriority="60"/>
-    <w:lsdException w:name="Light List Accent 3" w:uiPriority="61"/>
-    <w:lsdException w:name="Light Grid Accent 3" w:uiPriority="62"/>
-    <w:lsdException w:name="Medium Shading 1 Accent 3" w:uiPriority="63"/>
-    <w:lsdException w:name="Medium Shading 2 Accent 3" w:uiPriority="64"/>
-    <w:lsdException w:name="Medium List 1 Accent 3" w:uiPriority="65"/>
-    <w:lsdException w:name="Medium List 2 Accent 3" w:uiPriority="66"/>
-    <w:lsdException w:name="Medium Grid 1 Accent 3" w:uiPriority="67"/>
-    <w:lsdException w:name="Medium Grid 2 Accent 3" w:uiPriority="68"/>
-    <w:lsdException w:name="Medium Grid 3 Accent 3" w:uiPriority="69"/>
-    <w:lsdException w:name="Dark List Accent 3" w:uiPriority="70"/>
-    <w:lsdException w:name="Colorful Shading Accent 3" w:uiPriority="71"/>
-    <w:lsdException w:name="Colorful List Accent 3" w:uiPriority="72"/>
-    <w:lsdException w:name="Colorful Grid Accent 3" w:uiPriority="73"/>
-    <w:lsdException w:name="Light Shading Accent 4" w:uiPriority="60"/>
-    <w:lsdException w:name="Light List Accent 4" w:uiPriority="61"/>
-    <w:lsdException w:name="Light Grid Accent 4" w:uiPriority="62"/>
-    <w:lsdException w:name="Medium Shading 1 Accent 4" w:uiPriority="63"/>
-    <w:lsdException w:name="Medium Shading 2 Accent 4" w:uiPriority="64"/>
-    <w:lsdException w:name="Medium List 1 Accent 4" w:uiPriority="65"/>
-    <w:lsdException w:name="Medium List 2 Accent 4" w:uiPriority="66"/>
-    <w:lsdException w:name="Medium Grid 1 Accent 4" w:uiPriority="67"/>
-    <w:lsdException w:name="Medium Grid 2 Accent 4" w:uiPriority="68"/>
-    <w:lsdException w:name="Medium Grid 3 Accent 4" w:uiPriority="69"/>
-    <w:lsdException w:name="Dark List Accent 4" w:uiPriority="70"/>
-    <w:lsdException w:name="Colorful Shading Accent 4" w:uiPriority="71"/>
-    <w:lsdException w:name="Colorful List Accent 4" w:uiPriority="72"/>
-    <w:lsdException w:name="Colorful Grid Accent 4" w:uiPriority="73"/>
-    <w:lsdException w:name="Light Shading Accent 5" w:uiPriority="60"/>
-    <w:lsdException w:name="Light List Accent 5" w:uiPriority="61"/>
-    <w:lsdException w:name="Light Grid Accent 5" w:uiPriority="62"/>
-    <w:lsdException w:name="Medium Shading 1 Accent 5" w:uiPriority="63"/>
-    <w:lsdException w:name="Medium Shading 2 Accent 5" w:uiPriority="64"/>
-    <w:lsdException w:name="Medium List 1 Accent 5" w:uiPriority="65"/>
-    <w:lsdException w:name="Medium List 2 Accent 5" w:uiPriority="66"/>
-    <w:lsdException w:name="Medium Grid 1 Accent 5" w:uiPriority="67"/>
-    <w:lsdException w:name="Medium Grid 2 Accent 5" w:uiPriority="68"/>
-    <w:lsdException w:name="Medium Grid 3 Accent 5" w:uiPriority="69"/>
-    <w:lsdException w:name="Dark List Accent 5" w:uiPriority="70"/>
-    <w:lsdException w:name="Colorful Shading Accent 5" w:uiPriority="71"/>
-    <w:lsdException w:name="Colorful List Accent 5" w:uiPriority="72"/>
-    <w:lsdException w:name="Colorful Grid Accent 5" w:uiPriority="73"/>
-    <w:lsdException w:name="Light Shading Accent 6" w:uiPriority="60"/>
-    <w:lsdException w:name="Light List Accent 6" w:uiPriority="61"/>
-    <w:lsdException w:name="Light Grid Accent 6" w:uiPriority="62"/>
-    <w:lsdException w:name="Medium Shading 1 Accent 6" w:uiPriority="63"/>
-    <w:lsdException w:name="Medium Shading 2 Accent 6" w:uiPriority="64"/>
-    <w:lsdException w:name="Medium List 1 Accent 6" w:uiPriority="65"/>
-    <w:lsdException w:name="Medium List 2 Accent 6" w:uiPriority="66"/>
-    <w:lsdException w:name="Medium Grid 1 Accent 6" w:uiPriority="67"/>
-    <w:lsdException w:name="Medium Grid 2 Accent 6" w:uiPriority="68"/>
-    <w:lsdException w:name="Medium Grid 3 Accent 6" w:uiPriority="69"/>
-    <w:lsdException w:name="Dark List Accent 6" w:uiPriority="70"/>
-    <w:lsdException w:name="Colorful Shading Accent 6" w:uiPriority="71"/>
-    <w:lsdException w:name="Colorful List Accent 6" w:uiPriority="72"/>
-    <w:lsdException w:name="Colorful Grid Accent 6" w:uiPriority="73"/>
-    <w:lsdException w:name="Subtle Emphasis" w:uiPriority="19" w:qFormat="1"/>
-    <w:lsdException w:name="Intense Emphasis" w:uiPriority="21" w:qFormat="1"/>
-    <w:lsdException w:name="Subtle Reference" w:uiPriority="31" w:qFormat="1"/>
-    <w:lsdException w:name="Intense Reference" w:uiPriority="32" w:qFormat="1"/>
-    <w:lsdException w:name="Book Title" w:uiPriority="33" w:qFormat="1"/>
-    <w:lsdException w:name="Bibliography" w:semiHidden="1" w:uiPriority="37" w:unhideWhenUsed="1"/>
-    <w:lsdException w:name="TOC Heading" w:semiHidden="1" w:uiPriority="39" w:unhideWhenUsed="1" w:qFormat="1"/>
-    <w:lsdException w:name="Plain Table 1" w:uiPriority="41"/>
-    <w:lsdException w:name="Plain Table 2" w:uiPriority="42"/>
-    <w:lsdException w:name="Plain Table 3" w:uiPriority="43"/>
-    <w:lsdException w:name="Plain Table 4" w:uiPriority="44"/>
-    <w:lsdException w:name="Plain Table 5" w:uiPriority="45"/>
-    <w:lsdException w:name="Grid Table Light" w:uiPriority="40"/>
-    <w:lsdException w:name="Grid Table 1 Light" w:uiPriority="46"/>
-    <w:lsdException w:name="Grid Table 2" w:uiPriority="47"/>
-    <w:lsdException w:name="Grid Table 3" w:uiPriority="48"/>
-    <w:lsdException w:name="Grid Table 4" w:uiPriority="49"/>
-    <w:lsdException w:name="Grid Table 5 Dark" w:uiPriority="50"/>
-    <w:lsdException w:name="Grid Table 6 Colorful" w:uiPriority="51"/>
-    <w:lsdException w:name="Grid Table 7 Colorful" w:uiPriority="52"/>
-    <w:lsdException w:name="Grid Table 1 Light Accent 1" w:uiPriority="46"/>
-    <w:lsdException w:name="Grid Table 2 Accent 1" w:uiPriority="47"/>
-    <w:lsdException w:name="Grid Table 3 Accent 1" w:uiPriority="48"/>
-    <w:lsdException w:name="Grid Table 4 Accent 1" w:uiPriority="49"/>
-    <w:lsdException w:name="Grid Table 5 Dark Accent 1" w:uiPriority="50"/>
-    <w:lsdException w:name="Grid Table 6 Colorful Accent 1" w:uiPriority="51"/>
-    <w:lsdException w:name="Grid Table 7 Colorful Accent 1" w:uiPriority="52"/>
-    <w:lsdException w:name="Grid Table 1 Light Accent 2" w:uiPriority="46"/>
-    <w:lsdException w:name="Grid Table 2 Accent 2" w:uiPriority="47"/>
-    <w:lsdException w:name="Grid Table 3 Accent 2" w:uiPriority="48"/>
-    <w:lsdException w:name="Grid Table 4 Accent 2" w:uiPriority="49"/>
-    <w:lsdException w:name="Grid Table 5 Dark Accent 2" w:uiPriority="50"/>
-    <w:lsdException w:name="Grid Table 6 Colorful Accent 2" w:uiPriority="51"/>
-    <w:lsdException w:name="Grid Table 7 Colorful Accent 2" w:uiPriority="52"/>
-    <w:lsdException w:name="Grid Table 1 Light Accent 3" w:uiPriority="46"/>
-    <w:lsdException w:name="Grid Table 2 Accent 3" w:uiPriority="47"/>
-    <w:lsdException w:name="Grid Table 3 Accent 3" w:uiPriority="48"/>
-    <w:lsdException w:name="Grid Table 4 Accent 3" w:uiPriority="49"/>
-    <w:lsdException w:name="Grid Table 5 Dark Accent 3" w:uiPriority="50"/>
-    <w:lsdException w:name="Grid Table 6 Colorful Accent 3" w:uiPriority="51"/>
-    <w:lsdException w:name="Grid Table 7 Colorful Accent 3" w:uiPriority="52"/>
-    <w:lsdException w:name="Grid Table 1 Light Accent 4" w:uiPriority="46"/>
-    <w:lsdException w:name="Grid Table 2 Accent 4" w:uiPriority="47"/>
-    <w:lsdException w:name="Grid Table 3 Accent 4" w:uiPriority="48"/>
-    <w:lsdException w:name="Grid Table 4 Accent 4" w:uiPriority="49"/>
-    <w:lsdException w:name="Grid Table 5 Dark Accent 4" w:uiPriority="50"/>
-    <w:lsdException w:name="Grid Table 6 Colorful Accent 4" w:uiPriority="51"/>
-    <w:lsdException w:name="Grid Table 7 Colorful Accent 4" w:uiPriority="52"/>
-    <w:lsdException w:name="Grid Table 1 Light Accent 5" w:uiPriority="46"/>
-    <w:lsdException w:name="Grid Table 2 Accent 5" w:uiPriority="47"/>
-    <w:lsdException w:name="Grid Table 3 Accent 5" w:uiPriority="48"/>
-    <w:lsdException w:name="Grid Table 4 Accent 5" w:uiPriority="49"/>
-    <w:lsdException w:name="Grid Table 5 Dark Accent 5" w:uiPriority="50"/>
-    <w:lsdException w:name="Grid Table 6 Colorful Accent 5" w:uiPriority="51"/>
-    <w:lsdException w:name="Grid Table 7 Colorful Accent 5" w:uiPriority="52"/>
-    <w:lsdException w:name="Grid Table 1 Light Accent 6" w:uiPriority="46"/>
-    <w:lsdException w:name="Grid Table 2 Accent 6" w:uiPriority="47"/>
-    <w:lsdException w:name="Grid Table 3 Accent 6" w:uiPriority="48"/>
-    <w:lsdException w:name="Grid Table 4 Accent 6" w:uiPriority="49"/>
-    <w:lsdException w:name="Grid Table 5 Dark Accent 6" w:uiPriority="50"/>
-    <w:lsdException w:name="Grid Table 6 Colorful Accent 6" w:uiPriority="51"/>
-    <w:lsdException w:name="Grid Table 7 Colorful Accent 6" w:uiPriority="52"/>
-    <w:lsdException w:name="List Table 1 Light" w:uiPriority="46"/>
-    <w:lsdException w:name="List Table 2" w:uiPriority="47"/>
-    <w:lsdException w:name="List Table 3" w:uiPriority="48"/>
-    <w:lsdException w:name="List Table 4" w:uiPriority="49"/>
-    <w:lsdException w:name="List Table 5 Dark" w:uiPriority="50"/>
-    <w:lsdException w:name="List Table 6 Colorful" w:uiPriority="51"/>
-    <w:lsdException w:name="List Table 7 Colorful" w:uiPriority="52"/>
-    <w:lsdException w:name="List Table 1 Light Accent 1" w:uiPriority="46"/>
-    <w:lsdException w:name="List Table 2 Accent 1" w:uiPriority="47"/>
-    <w:lsdException w:name="List Table 3 Accent 1" w:uiPriority="48"/>
-    <w:lsdException w:name="List Table 4 Accent 1" w:uiPriority="49"/>
-    <w:lsdException w:name="List Table 5 Dark Accent 1" w:uiPriority="50"/>
-    <w:lsdException w:name="List Table 6 Colorful Accent 1" w:uiPriority="51"/>
-    <w:lsdException w:name="List Table 7 Colorful Accent 1" w:uiPriority="52"/>
-    <w:lsdException w:name="List Table 1 Light Accent 2" w:uiPriority="46"/>
-    <w:lsdException w:name="List Table 2 Accent 2" w:uiPriority="47"/>
-    <w:lsdException w:name="List Table 3 Accent 2" w:uiPriority="48"/>
-    <w:lsdException w:name="List Table 4 Accent 2" w:uiPriority="49"/>
-    <w:lsdException w:name="List Table 5 Dark Accent 2" w:uiPriority="50"/>
-    <w:lsdException w:name="List Table 6 Colorful Accent 2" w:uiPriority="51"/>
-    <w:lsdException w:name="List Table 7 Colorful Accent 2" w:uiPriority="52"/>
-    <w:lsdException w:name="List Table 1 Light Accent 3" w:uiPriority="46"/>
-    <w:lsdException w:name="List Table 2 Accent 3" w:uiPriority="47"/>
-    <w:lsdException w:name="List Table 3 Accent 3" w:uiPriority="48"/>
-    <w:lsdException w:name="List Table 4 Accent 3" w:uiPriority="49"/>
-    <w:lsdException w:name="List Table 5 Dark Accent 3" w:uiPriority="50"/>
-    <w:lsdException w:name="List Table 6 Colorful Accent 3" w:uiPriority="51"/>
-    <w:lsdException w:name="List Table 7 Colorful Accent 3" w:uiPriority="52"/>
-    <w:lsdException w:name="List Table 1 Light Accent 4" w:uiPriority="46"/>
-    <w:lsdException w:name="List Table 2 Accent 4" w:uiPriority="47"/>
-    <w:lsdException w:name="List Table 3 Accent 4" w:uiPriority="48"/>
-    <w:lsdException w:name="List Table 4 Accent 4" w:uiPriority="49"/>
-    <w:lsdException w:name="List Table 5 Dark Accent 4" w:uiPriority="50"/>
-    <w:lsdException w:name="List Table 6 Colorful Accent 4" w:uiPriority="51"/>
-    <w:lsdException w:name="List Table 7 Colorful Accent 4" w:uiPriority="52"/>
-    <w:lsdException w:name="List Table 1 Light Accent 5" w:uiPriority="46"/>
-    <w:lsdException w:name="List Table 2 Accent 5" w:uiPriority="47"/>
-    <w:lsdException w:name="List Table 3 Accent 5" w:uiPriority="48"/>
-    <w:lsdException w:name="List Table 4 Accent 5" w:uiPriority="49"/>
-    <w:lsdException w:name="List Table 5 Dark Accent 5" w:uiPriority="50"/>
-    <w:lsdException w:name="List Table 6 Colorful Accent 5" w:uiPriority="51"/>
-    <w:lsdException w:name="List Table 7 Colorful Accent 5" w:uiPriority="52"/>
-    <w:lsdException w:name="List Table 1 Light Accent 6" w:uiPriority="46"/>
-    <w:lsdException w:name="List Table 2 Accent 6" w:uiPriority="47"/>
-    <w:lsdException w:name="List Table 3 Accent 6" w:uiPriority="48"/>
-    <w:lsdException w:name="List Table 4 Accent 6" w:uiPriority="49"/>
-    <w:lsdException w:name="List Table 5 Dark Accent 6" w:uiPriority="50"/>
-    <w:lsdException w:name="List Table 6 Colorful Accent 6" w:uiPriority="51"/>
-    <w:lsdException w:name="List Table 7 Colorful Accent 6" w:uiPriority="52"/>
-  </w:latentStyles>
-  <w:style w:type="paragraph" w:default="1" w:styleId="Normal">
-    <w:name w:val="Normal"/>
-    <w:qFormat/>
-  </w:style>
-  <w:style w:type="character" w:default="1" w:styleId="Fuentedeprrafopredeter">
-    <w:name w:val="Default Paragraph Font"/>
-    <w:uiPriority w:val="1"/>
-    <w:semiHidden/>
-    <w:unhideWhenUsed/>
-  </w:style>
-  <w:style w:type="table" w:default="1" w:styleId="Tablanormal">
-    <w:name w:val="Normal Table"/>
-    <w:uiPriority w:val="99"/>
-    <w:semiHidden/>
-    <w:unhideWhenUsed/>
-    <w:tblPr>
-      <w:tblInd w:w="0" w:type="dxa"/>
-      <w:tblCellMar>
-        <w:top w:w="0" w:type="dxa"/>
-        <w:left w:w="108" w:type="dxa"/>
-        <w:bottom w:w="0" w:type="dxa"/>
-        <w:right w:w="108" w:type="dxa"/>
-      </w:tblCellMar>
-    </w:tblPr>
-  </w:style>
-  <w:style w:type="numbering" w:default="1" w:styleId="Sinlista">
-    <w:name w:val="No List"/>
-    <w:uiPriority w:val="99"/>
-    <w:semiHidden/>
-    <w:unhideWhenUsed/>
-  </w:style>
-  <w:style w:type="paragraph" w:customStyle="1" w:styleId="064108768F854EF0BCCFDAEC4B758E78">
-    <w:name w:val="064108768F854EF0BCCFDAEC4B758E78"/>
-    <w:rsid w:val="001719F6"/>
-  </w:style>
-</w:styles>
-</file>
-
-<file path=word/glossary/webSettings.xml><?xml version="1.0" encoding="utf-8"?>
-<w:webSettings xmlns:mc="http://schemas.openxmlformats.org/markup-compatibility/2006" xmlns:r="http://schemas.openxmlformats.org/officeDocument/2006/relationships" xmlns:w="http://schemas.openxmlformats.org/wordprocessingml/2006/main" xmlns:w14="http://schemas.microsoft.com/office/word/2010/wordml" xmlns:w15="http://schemas.microsoft.com/office/word/2012/wordml" xmlns:w16se="http://schemas.microsoft.com/office/word/2015/wordml/symex" mc:Ignorable="w14 w15 w16se">
-  <w:optimizeForBrowser/>
-  <w:allowPNG/>
-</w:webSettings>
-</file>
-
 <file path=word/theme/theme1.xml><?xml version="1.0" encoding="utf-8"?>
 <a:theme xmlns:a="http://schemas.openxmlformats.org/drawingml/2006/main" name="Tema de Office">
   <a:themeElements>
@@ -2068,7 +1402,7 @@
 </file>
 
 <file path=customXml/itemProps1.xml><?xml version="1.0" encoding="utf-8"?>
-<ds:datastoreItem xmlns:ds="http://schemas.openxmlformats.org/officeDocument/2006/customXml" ds:itemID="{ED8BC486-1730-48AE-8F9F-789F04E3E787}">
+<ds:datastoreItem xmlns:ds="http://schemas.openxmlformats.org/officeDocument/2006/customXml" ds:itemID="{8AC7EB4E-CD64-4FFA-8DEC-EF4E1E1839E6}">
   <ds:schemaRefs>
     <ds:schemaRef ds:uri="http://schemas.openxmlformats.org/officeDocument/2006/bibliography"/>
   </ds:schemaRefs>

</xml_diff>

<commit_message>
Se agrego indice y estructura
</commit_message>
<xml_diff>
--- a/TP_Informe.docx
+++ b/TP_Informe.docx
@@ -1,6 +1,6 @@
 
 <file path=word/document.xml><?xml version="1.0" encoding="utf-8"?>
-<w:document xmlns:wpc="http://schemas.microsoft.com/office/word/2010/wordprocessingCanvas" xmlns:cx="http://schemas.microsoft.com/office/drawing/2014/chartex" xmlns:mc="http://schemas.openxmlformats.org/markup-compatibility/2006" xmlns:o="urn:schemas-microsoft-com:office:office" xmlns:r="http://schemas.openxmlformats.org/officeDocument/2006/relationships" xmlns:m="http://schemas.openxmlformats.org/officeDocument/2006/math" xmlns:v="urn:schemas-microsoft-com:vml" xmlns:wp14="http://schemas.microsoft.com/office/word/2010/wordprocessingDrawing" xmlns:wp="http://schemas.openxmlformats.org/drawingml/2006/wordprocessingDrawing" xmlns:w10="urn:schemas-microsoft-com:office:word" xmlns:w="http://schemas.openxmlformats.org/wordprocessingml/2006/main" xmlns:w14="http://schemas.microsoft.com/office/word/2010/wordml" xmlns:w15="http://schemas.microsoft.com/office/word/2012/wordml" xmlns:w16se="http://schemas.microsoft.com/office/word/2015/wordml/symex" xmlns:wpg="http://schemas.microsoft.com/office/word/2010/wordprocessingGroup" xmlns:wpi="http://schemas.microsoft.com/office/word/2010/wordprocessingInk" xmlns:wne="http://schemas.microsoft.com/office/word/2006/wordml" xmlns:wps="http://schemas.microsoft.com/office/word/2010/wordprocessingShape" mc:Ignorable="w14 w15 w16se wp14">
+<w:document xmlns:wpc="http://schemas.microsoft.com/office/word/2010/wordprocessingCanvas" xmlns:mc="http://schemas.openxmlformats.org/markup-compatibility/2006" xmlns:o="urn:schemas-microsoft-com:office:office" xmlns:r="http://schemas.openxmlformats.org/officeDocument/2006/relationships" xmlns:m="http://schemas.openxmlformats.org/officeDocument/2006/math" xmlns:v="urn:schemas-microsoft-com:vml" xmlns:wp14="http://schemas.microsoft.com/office/word/2010/wordprocessingDrawing" xmlns:wp="http://schemas.openxmlformats.org/drawingml/2006/wordprocessingDrawing" xmlns:w10="urn:schemas-microsoft-com:office:word" xmlns:w="http://schemas.openxmlformats.org/wordprocessingml/2006/main" xmlns:w14="http://schemas.microsoft.com/office/word/2010/wordml" xmlns:wpg="http://schemas.microsoft.com/office/word/2010/wordprocessingGroup" xmlns:wpi="http://schemas.microsoft.com/office/word/2010/wordprocessingInk" xmlns:wne="http://schemas.microsoft.com/office/word/2006/wordml" xmlns:wps="http://schemas.microsoft.com/office/word/2010/wordprocessingShape" mc:Ignorable="w14 wp14">
   <w:body>
     <w:p>
       <w:pPr>
@@ -97,7 +97,7 @@
                     </pic:cNvPicPr>
                   </pic:nvPicPr>
                   <pic:blipFill>
-                    <a:blip r:embed="rId7">
+                    <a:blip r:embed="rId8">
                       <a:extLst>
                         <a:ext uri="{28A0092B-C50C-407E-A947-70E740481C1C}">
                           <a14:useLocalDpi xmlns:a14="http://schemas.microsoft.com/office/drawing/2010/main" val="0"/>
@@ -158,6 +158,7 @@
           <w:lang w:val="es-MX"/>
         </w:rPr>
       </w:pPr>
+      <w:proofErr w:type="spellStart"/>
       <w:r>
         <w:rPr>
           <w:b/>
@@ -168,6 +169,7 @@
         </w:rPr>
         <w:t>GitHub</w:t>
       </w:r>
+      <w:proofErr w:type="spellEnd"/>
     </w:p>
     <w:p>
       <w:pPr>
@@ -195,8 +197,6 @@
           <w:lang w:val="es-MX"/>
         </w:rPr>
       </w:pPr>
-      <w:bookmarkStart w:id="0" w:name="_GoBack"/>
-      <w:bookmarkEnd w:id="0"/>
     </w:p>
     <w:p>
       <w:pPr>
@@ -233,13 +233,23 @@
         </w:rPr>
         <w:t xml:space="preserve">Alumno(s): </w:t>
       </w:r>
+      <w:proofErr w:type="spellStart"/>
       <w:r>
         <w:rPr>
           <w:sz w:val="32"/>
           <w:szCs w:val="32"/>
           <w:lang w:val="es-MX"/>
         </w:rPr>
-        <w:t>Gaitan, Candelaria (SOF01370)</w:t>
+        <w:t>Gaitan</w:t>
+      </w:r>
+      <w:proofErr w:type="spellEnd"/>
+      <w:r>
+        <w:rPr>
+          <w:sz w:val="32"/>
+          <w:szCs w:val="32"/>
+          <w:lang w:val="es-MX"/>
+        </w:rPr>
+        <w:t>, Candelaria (SOF01370)</w:t>
       </w:r>
     </w:p>
     <w:p>
@@ -277,19 +287,28 @@
         </w:rPr>
         <w:t xml:space="preserve">Profesor: </w:t>
       </w:r>
+      <w:proofErr w:type="spellStart"/>
       <w:r>
         <w:rPr>
           <w:sz w:val="32"/>
           <w:szCs w:val="32"/>
           <w:lang w:val="es-MX"/>
         </w:rPr>
-        <w:t>Picotto, Ignacio Luis</w:t>
+        <w:t>Picotto</w:t>
+      </w:r>
+      <w:proofErr w:type="spellEnd"/>
+      <w:r>
+        <w:rPr>
+          <w:sz w:val="32"/>
+          <w:szCs w:val="32"/>
+          <w:lang w:val="es-MX"/>
+        </w:rPr>
+        <w:t>, Ignacio Luis</w:t>
       </w:r>
     </w:p>
     <w:p>
       <w:pPr>
         <w:rPr>
-          <w:b/>
           <w:sz w:val="32"/>
           <w:szCs w:val="32"/>
           <w:lang w:val="es-MX"/>
@@ -312,38 +331,448 @@
         </w:rPr>
         <w:t>29/09/2022</w:t>
       </w:r>
+    </w:p>
+    <w:bookmarkStart w:id="0" w:name="_GoBack" w:displacedByCustomXml="next"/>
+    <w:bookmarkEnd w:id="0" w:displacedByCustomXml="next"/>
+    <w:sdt>
+      <w:sdtPr>
+        <w:rPr>
+          <w:lang w:val="es-ES"/>
+        </w:rPr>
+        <w:id w:val="-325902838"/>
+        <w:docPartObj>
+          <w:docPartGallery w:val="Table of Contents"/>
+          <w:docPartUnique/>
+        </w:docPartObj>
+      </w:sdtPr>
+      <w:sdtEndPr>
+        <w:rPr>
+          <w:rFonts w:asciiTheme="minorHAnsi" w:eastAsiaTheme="minorHAnsi" w:hAnsiTheme="minorHAnsi" w:cstheme="minorBidi"/>
+          <w:color w:val="auto"/>
+          <w:sz w:val="22"/>
+          <w:szCs w:val="22"/>
+        </w:rPr>
+      </w:sdtEndPr>
+      <w:sdtContent>
+        <w:p>
+          <w:pPr>
+            <w:pStyle w:val="TtulodeTDC"/>
+          </w:pPr>
+          <w:r>
+            <w:rPr>
+              <w:lang w:val="es-ES"/>
+            </w:rPr>
+            <w:t>Índice</w:t>
+          </w:r>
+        </w:p>
+        <w:p>
+          <w:pPr>
+            <w:pStyle w:val="TDC1"/>
+            <w:tabs>
+              <w:tab w:val="right" w:leader="dot" w:pos="10790"/>
+            </w:tabs>
+            <w:rPr>
+              <w:noProof/>
+            </w:rPr>
+          </w:pPr>
+          <w:r>
+            <w:rPr>
+              <w:b/>
+            </w:rPr>
+            <w:fldChar w:fldCharType="begin"/>
+          </w:r>
+          <w:r>
+            <w:rPr>
+              <w:b/>
+            </w:rPr>
+            <w:instrText xml:space="preserve"> TOC \o "1-3" \h \z \u </w:instrText>
+          </w:r>
+          <w:r>
+            <w:rPr>
+              <w:b/>
+            </w:rPr>
+            <w:fldChar w:fldCharType="separate"/>
+          </w:r>
+          <w:hyperlink w:anchor="_Toc115262252" w:history="1">
+            <w:r>
+              <w:rPr>
+                <w:rStyle w:val="Hipervnculo"/>
+                <w:noProof/>
+              </w:rPr>
+              <w:t>Introducción</w:t>
+            </w:r>
+            <w:r>
+              <w:rPr>
+                <w:noProof/>
+                <w:webHidden/>
+              </w:rPr>
+              <w:tab/>
+            </w:r>
+            <w:r>
+              <w:rPr>
+                <w:noProof/>
+                <w:webHidden/>
+              </w:rPr>
+              <w:fldChar w:fldCharType="begin"/>
+            </w:r>
+            <w:r>
+              <w:rPr>
+                <w:noProof/>
+                <w:webHidden/>
+              </w:rPr>
+              <w:instrText xml:space="preserve"> PAGEREF _Toc115262252 \h </w:instrText>
+            </w:r>
+            <w:r>
+              <w:rPr>
+                <w:noProof/>
+                <w:webHidden/>
+              </w:rPr>
+            </w:r>
+            <w:r>
+              <w:rPr>
+                <w:noProof/>
+                <w:webHidden/>
+              </w:rPr>
+              <w:fldChar w:fldCharType="separate"/>
+            </w:r>
+            <w:r>
+              <w:rPr>
+                <w:noProof/>
+                <w:webHidden/>
+              </w:rPr>
+              <w:t>3</w:t>
+            </w:r>
+            <w:r>
+              <w:rPr>
+                <w:noProof/>
+                <w:webHidden/>
+              </w:rPr>
+              <w:fldChar w:fldCharType="end"/>
+            </w:r>
+          </w:hyperlink>
+        </w:p>
+        <w:p>
+          <w:pPr>
+            <w:pStyle w:val="TDC1"/>
+            <w:tabs>
+              <w:tab w:val="right" w:leader="dot" w:pos="10790"/>
+            </w:tabs>
+            <w:rPr>
+              <w:noProof/>
+            </w:rPr>
+          </w:pPr>
+          <w:hyperlink w:anchor="_Toc115262253" w:history="1">
+            <w:r>
+              <w:rPr>
+                <w:rStyle w:val="Hipervnculo"/>
+                <w:noProof/>
+              </w:rPr>
+              <w:t>Desarrollo</w:t>
+            </w:r>
+            <w:r>
+              <w:rPr>
+                <w:noProof/>
+                <w:webHidden/>
+              </w:rPr>
+              <w:tab/>
+            </w:r>
+            <w:r>
+              <w:rPr>
+                <w:noProof/>
+                <w:webHidden/>
+              </w:rPr>
+              <w:fldChar w:fldCharType="begin"/>
+            </w:r>
+            <w:r>
+              <w:rPr>
+                <w:noProof/>
+                <w:webHidden/>
+              </w:rPr>
+              <w:instrText xml:space="preserve"> PAGEREF _Toc115262253 \h </w:instrText>
+            </w:r>
+            <w:r>
+              <w:rPr>
+                <w:noProof/>
+                <w:webHidden/>
+              </w:rPr>
+            </w:r>
+            <w:r>
+              <w:rPr>
+                <w:noProof/>
+                <w:webHidden/>
+              </w:rPr>
+              <w:fldChar w:fldCharType="separate"/>
+            </w:r>
+            <w:r>
+              <w:rPr>
+                <w:noProof/>
+                <w:webHidden/>
+              </w:rPr>
+              <w:t>3</w:t>
+            </w:r>
+            <w:r>
+              <w:rPr>
+                <w:noProof/>
+                <w:webHidden/>
+              </w:rPr>
+              <w:fldChar w:fldCharType="end"/>
+            </w:r>
+          </w:hyperlink>
+        </w:p>
+        <w:p>
+          <w:pPr>
+            <w:pStyle w:val="TDC1"/>
+            <w:tabs>
+              <w:tab w:val="right" w:leader="dot" w:pos="10790"/>
+            </w:tabs>
+            <w:rPr>
+              <w:noProof/>
+            </w:rPr>
+          </w:pPr>
+          <w:hyperlink w:anchor="_Toc115262254" w:history="1">
+            <w:r>
+              <w:rPr>
+                <w:rStyle w:val="Hipervnculo"/>
+                <w:noProof/>
+              </w:rPr>
+              <w:t>Conclusión</w:t>
+            </w:r>
+            <w:r>
+              <w:rPr>
+                <w:noProof/>
+                <w:webHidden/>
+              </w:rPr>
+              <w:tab/>
+            </w:r>
+            <w:r>
+              <w:rPr>
+                <w:noProof/>
+                <w:webHidden/>
+              </w:rPr>
+              <w:fldChar w:fldCharType="begin"/>
+            </w:r>
+            <w:r>
+              <w:rPr>
+                <w:noProof/>
+                <w:webHidden/>
+              </w:rPr>
+              <w:instrText xml:space="preserve"> PAGEREF _Toc115262254 \h </w:instrText>
+            </w:r>
+            <w:r>
+              <w:rPr>
+                <w:noProof/>
+                <w:webHidden/>
+              </w:rPr>
+            </w:r>
+            <w:r>
+              <w:rPr>
+                <w:noProof/>
+                <w:webHidden/>
+              </w:rPr>
+              <w:fldChar w:fldCharType="separate"/>
+            </w:r>
+            <w:r>
+              <w:rPr>
+                <w:noProof/>
+                <w:webHidden/>
+              </w:rPr>
+              <w:t>3</w:t>
+            </w:r>
+            <w:r>
+              <w:rPr>
+                <w:noProof/>
+                <w:webHidden/>
+              </w:rPr>
+              <w:fldChar w:fldCharType="end"/>
+            </w:r>
+          </w:hyperlink>
+        </w:p>
+        <w:p>
+          <w:pPr>
+            <w:pStyle w:val="TDC1"/>
+            <w:tabs>
+              <w:tab w:val="right" w:leader="dot" w:pos="10790"/>
+            </w:tabs>
+            <w:rPr>
+              <w:noProof/>
+            </w:rPr>
+          </w:pPr>
+          <w:hyperlink w:anchor="_Toc115262255" w:history="1">
+            <w:r>
+              <w:rPr>
+                <w:rStyle w:val="Hipervnculo"/>
+                <w:noProof/>
+              </w:rPr>
+              <w:t>Bibliografía</w:t>
+            </w:r>
+            <w:r>
+              <w:rPr>
+                <w:noProof/>
+                <w:webHidden/>
+              </w:rPr>
+              <w:tab/>
+            </w:r>
+            <w:r>
+              <w:rPr>
+                <w:noProof/>
+                <w:webHidden/>
+              </w:rPr>
+              <w:fldChar w:fldCharType="begin"/>
+            </w:r>
+            <w:r>
+              <w:rPr>
+                <w:noProof/>
+                <w:webHidden/>
+              </w:rPr>
+              <w:instrText xml:space="preserve"> PAGEREF _Toc115262255 \h </w:instrText>
+            </w:r>
+            <w:r>
+              <w:rPr>
+                <w:noProof/>
+                <w:webHidden/>
+              </w:rPr>
+            </w:r>
+            <w:r>
+              <w:rPr>
+                <w:noProof/>
+                <w:webHidden/>
+              </w:rPr>
+              <w:fldChar w:fldCharType="separate"/>
+            </w:r>
+            <w:r>
+              <w:rPr>
+                <w:noProof/>
+                <w:webHidden/>
+              </w:rPr>
+              <w:t>3</w:t>
+            </w:r>
+            <w:r>
+              <w:rPr>
+                <w:noProof/>
+                <w:webHidden/>
+              </w:rPr>
+              <w:fldChar w:fldCharType="end"/>
+            </w:r>
+          </w:hyperlink>
+        </w:p>
+        <w:p>
+          <w:pPr>
+            <w:rPr>
+              <w:b/>
+            </w:rPr>
+          </w:pPr>
+          <w:r>
+            <w:rPr>
+              <w:b/>
+              <w:bCs/>
+              <w:lang w:val="es-ES"/>
+            </w:rPr>
+            <w:fldChar w:fldCharType="end"/>
+          </w:r>
+        </w:p>
+      </w:sdtContent>
+    </w:sdt>
+    <w:p>
+      <w:pPr>
+        <w:pStyle w:val="Ttulo1"/>
+      </w:pPr>
       <w:r>
         <w:rPr>
-          <w:b/>
-          <w:sz w:val="32"/>
-          <w:szCs w:val="32"/>
-          <w:lang w:val="es-MX"/>
-        </w:rPr>
-        <w:t xml:space="preserve"> </w:t>
+          <w:lang w:val="es-MX"/>
+        </w:rPr>
+        <w:br w:type="page"/>
       </w:r>
+      <w:bookmarkStart w:id="1" w:name="_Toc115262252"/>
+      <w:proofErr w:type="spellStart"/>
+      <w:r>
+        <w:rPr>
+          <w:color w:val="auto"/>
+          <w:sz w:val="32"/>
+        </w:rPr>
+        <w:lastRenderedPageBreak/>
+        <w:t>Introducción</w:t>
+      </w:r>
+      <w:bookmarkEnd w:id="1"/>
+      <w:proofErr w:type="spellEnd"/>
     </w:p>
     <w:p>
       <w:pPr>
-        <w:rPr>
-          <w:b/>
-          <w:sz w:val="32"/>
-          <w:szCs w:val="32"/>
-          <w:lang w:val="es-MX"/>
+        <w:pStyle w:val="Ttulo1"/>
+        <w:rPr>
+          <w:color w:val="auto"/>
+          <w:sz w:val="32"/>
+          <w:szCs w:val="32"/>
         </w:rPr>
       </w:pPr>
+      <w:bookmarkStart w:id="2" w:name="_Toc115262253"/>
+      <w:proofErr w:type="spellStart"/>
       <w:r>
         <w:rPr>
-          <w:b/>
-          <w:sz w:val="32"/>
-          <w:szCs w:val="32"/>
-          <w:lang w:val="es-MX"/>
-        </w:rPr>
-        <w:br w:type="page"/>
+          <w:color w:val="auto"/>
+          <w:sz w:val="32"/>
+          <w:szCs w:val="32"/>
+        </w:rPr>
+        <w:t>Desarrollo</w:t>
       </w:r>
+      <w:bookmarkEnd w:id="2"/>
+      <w:proofErr w:type="spellEnd"/>
+    </w:p>
+    <w:p>
+      <w:pPr>
+        <w:pStyle w:val="Ttulo1"/>
+        <w:rPr>
+          <w:color w:val="auto"/>
+          <w:sz w:val="32"/>
+          <w:szCs w:val="32"/>
+        </w:rPr>
+      </w:pPr>
+      <w:bookmarkStart w:id="3" w:name="_Toc115262254"/>
+      <w:proofErr w:type="spellStart"/>
+      <w:r>
+        <w:rPr>
+          <w:color w:val="auto"/>
+          <w:sz w:val="32"/>
+          <w:szCs w:val="32"/>
+        </w:rPr>
+        <w:t>Conclusión</w:t>
+      </w:r>
+      <w:bookmarkEnd w:id="3"/>
+      <w:proofErr w:type="spellEnd"/>
+    </w:p>
+    <w:p>
+      <w:pPr>
+        <w:pStyle w:val="Ttulo1"/>
+        <w:rPr>
+          <w:color w:val="auto"/>
+          <w:sz w:val="32"/>
+          <w:szCs w:val="32"/>
+          <w:lang w:val="es-MX"/>
+        </w:rPr>
+      </w:pPr>
+      <w:bookmarkStart w:id="4" w:name="_Toc115262255"/>
+      <w:proofErr w:type="spellStart"/>
+      <w:r>
+        <w:rPr>
+          <w:color w:val="auto"/>
+          <w:sz w:val="32"/>
+          <w:szCs w:val="32"/>
+        </w:rPr>
+        <w:t>B</w:t>
+      </w:r>
+      <w:r>
+        <w:rPr>
+          <w:color w:val="auto"/>
+          <w:sz w:val="32"/>
+          <w:szCs w:val="32"/>
+        </w:rPr>
+        <w:t>ibliografía</w:t>
+      </w:r>
+      <w:bookmarkEnd w:id="4"/>
+      <w:proofErr w:type="spellEnd"/>
     </w:p>
     <w:sectPr>
-      <w:headerReference w:type="default" r:id="rId8"/>
-      <w:footerReference w:type="first" r:id="rId9"/>
+      <w:headerReference w:type="default" r:id="rId9"/>
+      <w:footerReference w:type="first" r:id="rId10"/>
       <w:pgSz w:w="12240" w:h="15840"/>
       <w:pgMar w:top="720" w:right="720" w:bottom="720" w:left="720" w:header="567" w:footer="425" w:gutter="0"/>
       <w:pgBorders w:offsetFrom="page">
@@ -361,7 +790,7 @@
 </file>
 
 <file path=word/endnotes.xml><?xml version="1.0" encoding="utf-8"?>
-<w:endnotes xmlns:wpc="http://schemas.microsoft.com/office/word/2010/wordprocessingCanvas" xmlns:cx="http://schemas.microsoft.com/office/drawing/2014/chartex" xmlns:mc="http://schemas.openxmlformats.org/markup-compatibility/2006" xmlns:o="urn:schemas-microsoft-com:office:office" xmlns:r="http://schemas.openxmlformats.org/officeDocument/2006/relationships" xmlns:m="http://schemas.openxmlformats.org/officeDocument/2006/math" xmlns:v="urn:schemas-microsoft-com:vml" xmlns:wp14="http://schemas.microsoft.com/office/word/2010/wordprocessingDrawing" xmlns:wp="http://schemas.openxmlformats.org/drawingml/2006/wordprocessingDrawing" xmlns:w10="urn:schemas-microsoft-com:office:word" xmlns:w="http://schemas.openxmlformats.org/wordprocessingml/2006/main" xmlns:w14="http://schemas.microsoft.com/office/word/2010/wordml" xmlns:w15="http://schemas.microsoft.com/office/word/2012/wordml" xmlns:w16se="http://schemas.microsoft.com/office/word/2015/wordml/symex" xmlns:wpg="http://schemas.microsoft.com/office/word/2010/wordprocessingGroup" xmlns:wpi="http://schemas.microsoft.com/office/word/2010/wordprocessingInk" xmlns:wne="http://schemas.microsoft.com/office/word/2006/wordml" xmlns:wps="http://schemas.microsoft.com/office/word/2010/wordprocessingShape" mc:Ignorable="w14 w15 w16se wp14">
+<w:endnotes xmlns:wpc="http://schemas.microsoft.com/office/word/2010/wordprocessingCanvas" xmlns:mc="http://schemas.openxmlformats.org/markup-compatibility/2006" xmlns:o="urn:schemas-microsoft-com:office:office" xmlns:r="http://schemas.openxmlformats.org/officeDocument/2006/relationships" xmlns:m="http://schemas.openxmlformats.org/officeDocument/2006/math" xmlns:v="urn:schemas-microsoft-com:vml" xmlns:wp14="http://schemas.microsoft.com/office/word/2010/wordprocessingDrawing" xmlns:wp="http://schemas.openxmlformats.org/drawingml/2006/wordprocessingDrawing" xmlns:w10="urn:schemas-microsoft-com:office:word" xmlns:w="http://schemas.openxmlformats.org/wordprocessingml/2006/main" xmlns:w14="http://schemas.microsoft.com/office/word/2010/wordml" xmlns:wpg="http://schemas.microsoft.com/office/word/2010/wordprocessingGroup" xmlns:wpi="http://schemas.microsoft.com/office/word/2010/wordprocessingInk" xmlns:wne="http://schemas.microsoft.com/office/word/2006/wordml" xmlns:wps="http://schemas.microsoft.com/office/word/2010/wordprocessingShape" mc:Ignorable="w14 wp14">
   <w:endnote w:type="separator" w:id="-1">
     <w:p>
       <w:pPr>
@@ -386,44 +815,13 @@
 </file>
 
 <file path=word/footer1.xml><?xml version="1.0" encoding="utf-8"?>
-<w:ftr xmlns:wpc="http://schemas.microsoft.com/office/word/2010/wordprocessingCanvas" xmlns:cx="http://schemas.microsoft.com/office/drawing/2014/chartex" xmlns:mc="http://schemas.openxmlformats.org/markup-compatibility/2006" xmlns:o="urn:schemas-microsoft-com:office:office" xmlns:r="http://schemas.openxmlformats.org/officeDocument/2006/relationships" xmlns:m="http://schemas.openxmlformats.org/officeDocument/2006/math" xmlns:v="urn:schemas-microsoft-com:vml" xmlns:wp14="http://schemas.microsoft.com/office/word/2010/wordprocessingDrawing" xmlns:wp="http://schemas.openxmlformats.org/drawingml/2006/wordprocessingDrawing" xmlns:w10="urn:schemas-microsoft-com:office:word" xmlns:w="http://schemas.openxmlformats.org/wordprocessingml/2006/main" xmlns:w14="http://schemas.microsoft.com/office/word/2010/wordml" xmlns:w15="http://schemas.microsoft.com/office/word/2012/wordml" xmlns:w16se="http://schemas.microsoft.com/office/word/2015/wordml/symex" xmlns:wpg="http://schemas.microsoft.com/office/word/2010/wordprocessingGroup" xmlns:wpi="http://schemas.microsoft.com/office/word/2010/wordprocessingInk" xmlns:wne="http://schemas.microsoft.com/office/word/2006/wordml" xmlns:wps="http://schemas.microsoft.com/office/word/2010/wordprocessingShape" mc:Ignorable="w14 w15 w16se wp14">
-  <w:sdt>
-    <w:sdtPr>
-      <w:id w:val="-890031108"/>
-      <w:docPartObj>
-        <w:docPartGallery w:val="Page Numbers (Bottom of Page)"/>
-        <w:docPartUnique/>
-      </w:docPartObj>
-    </w:sdtPr>
-    <w:sdtEndPr/>
-    <w:sdtContent>
-      <w:p>
-        <w:pPr>
-          <w:pStyle w:val="Piedepgina"/>
-          <w:jc w:val="right"/>
-        </w:pPr>
-        <w:r>
-          <w:fldChar w:fldCharType="begin"/>
-        </w:r>
-        <w:r>
-          <w:instrText>PAGE   \* MERGEFORMAT</w:instrText>
-        </w:r>
-        <w:r>
-          <w:fldChar w:fldCharType="separate"/>
-        </w:r>
-        <w:r>
-          <w:rPr>
-            <w:noProof/>
-            <w:lang w:val="es-ES"/>
-          </w:rPr>
-          <w:t>1</w:t>
-        </w:r>
-        <w:r>
-          <w:fldChar w:fldCharType="end"/>
-        </w:r>
-      </w:p>
-    </w:sdtContent>
-  </w:sdt>
+<w:ftr xmlns:wpc="http://schemas.microsoft.com/office/word/2010/wordprocessingCanvas" xmlns:mc="http://schemas.openxmlformats.org/markup-compatibility/2006" xmlns:o="urn:schemas-microsoft-com:office:office" xmlns:r="http://schemas.openxmlformats.org/officeDocument/2006/relationships" xmlns:m="http://schemas.openxmlformats.org/officeDocument/2006/math" xmlns:v="urn:schemas-microsoft-com:vml" xmlns:wp14="http://schemas.microsoft.com/office/word/2010/wordprocessingDrawing" xmlns:wp="http://schemas.openxmlformats.org/drawingml/2006/wordprocessingDrawing" xmlns:w10="urn:schemas-microsoft-com:office:word" xmlns:w="http://schemas.openxmlformats.org/wordprocessingml/2006/main" xmlns:w14="http://schemas.microsoft.com/office/word/2010/wordml" xmlns:wpg="http://schemas.microsoft.com/office/word/2010/wordprocessingGroup" xmlns:wpi="http://schemas.microsoft.com/office/word/2010/wordprocessingInk" xmlns:wne="http://schemas.microsoft.com/office/word/2006/wordml" xmlns:wps="http://schemas.microsoft.com/office/word/2010/wordprocessingShape" mc:Ignorable="w14 wp14">
+  <w:p>
+    <w:pPr>
+      <w:pStyle w:val="Piedepgina"/>
+      <w:jc w:val="right"/>
+    </w:pPr>
+  </w:p>
   <w:p>
     <w:pPr>
       <w:pStyle w:val="Piedepgina"/>
@@ -433,7 +831,7 @@
 </file>
 
 <file path=word/footnotes.xml><?xml version="1.0" encoding="utf-8"?>
-<w:footnotes xmlns:wpc="http://schemas.microsoft.com/office/word/2010/wordprocessingCanvas" xmlns:cx="http://schemas.microsoft.com/office/drawing/2014/chartex" xmlns:mc="http://schemas.openxmlformats.org/markup-compatibility/2006" xmlns:o="urn:schemas-microsoft-com:office:office" xmlns:r="http://schemas.openxmlformats.org/officeDocument/2006/relationships" xmlns:m="http://schemas.openxmlformats.org/officeDocument/2006/math" xmlns:v="urn:schemas-microsoft-com:vml" xmlns:wp14="http://schemas.microsoft.com/office/word/2010/wordprocessingDrawing" xmlns:wp="http://schemas.openxmlformats.org/drawingml/2006/wordprocessingDrawing" xmlns:w10="urn:schemas-microsoft-com:office:word" xmlns:w="http://schemas.openxmlformats.org/wordprocessingml/2006/main" xmlns:w14="http://schemas.microsoft.com/office/word/2010/wordml" xmlns:w15="http://schemas.microsoft.com/office/word/2012/wordml" xmlns:w16se="http://schemas.microsoft.com/office/word/2015/wordml/symex" xmlns:wpg="http://schemas.microsoft.com/office/word/2010/wordprocessingGroup" xmlns:wpi="http://schemas.microsoft.com/office/word/2010/wordprocessingInk" xmlns:wne="http://schemas.microsoft.com/office/word/2006/wordml" xmlns:wps="http://schemas.microsoft.com/office/word/2010/wordprocessingShape" mc:Ignorable="w14 w15 w16se wp14">
+<w:footnotes xmlns:wpc="http://schemas.microsoft.com/office/word/2010/wordprocessingCanvas" xmlns:mc="http://schemas.openxmlformats.org/markup-compatibility/2006" xmlns:o="urn:schemas-microsoft-com:office:office" xmlns:r="http://schemas.openxmlformats.org/officeDocument/2006/relationships" xmlns:m="http://schemas.openxmlformats.org/officeDocument/2006/math" xmlns:v="urn:schemas-microsoft-com:vml" xmlns:wp14="http://schemas.microsoft.com/office/word/2010/wordprocessingDrawing" xmlns:wp="http://schemas.openxmlformats.org/drawingml/2006/wordprocessingDrawing" xmlns:w10="urn:schemas-microsoft-com:office:word" xmlns:w="http://schemas.openxmlformats.org/wordprocessingml/2006/main" xmlns:w14="http://schemas.microsoft.com/office/word/2010/wordml" xmlns:wpg="http://schemas.microsoft.com/office/word/2010/wordprocessingGroup" xmlns:wpi="http://schemas.microsoft.com/office/word/2010/wordprocessingInk" xmlns:wne="http://schemas.microsoft.com/office/word/2006/wordml" xmlns:wps="http://schemas.microsoft.com/office/word/2010/wordprocessingShape" mc:Ignorable="w14 wp14">
   <w:footnote w:type="separator" w:id="-1">
     <w:p>
       <w:pPr>
@@ -458,7 +856,7 @@
 </file>
 
 <file path=word/header1.xml><?xml version="1.0" encoding="utf-8"?>
-<w:hdr xmlns:wpc="http://schemas.microsoft.com/office/word/2010/wordprocessingCanvas" xmlns:cx="http://schemas.microsoft.com/office/drawing/2014/chartex" xmlns:mc="http://schemas.openxmlformats.org/markup-compatibility/2006" xmlns:o="urn:schemas-microsoft-com:office:office" xmlns:r="http://schemas.openxmlformats.org/officeDocument/2006/relationships" xmlns:m="http://schemas.openxmlformats.org/officeDocument/2006/math" xmlns:v="urn:schemas-microsoft-com:vml" xmlns:wp14="http://schemas.microsoft.com/office/word/2010/wordprocessingDrawing" xmlns:wp="http://schemas.openxmlformats.org/drawingml/2006/wordprocessingDrawing" xmlns:w10="urn:schemas-microsoft-com:office:word" xmlns:w="http://schemas.openxmlformats.org/wordprocessingml/2006/main" xmlns:w14="http://schemas.microsoft.com/office/word/2010/wordml" xmlns:w15="http://schemas.microsoft.com/office/word/2012/wordml" xmlns:w16se="http://schemas.microsoft.com/office/word/2015/wordml/symex" xmlns:wpg="http://schemas.microsoft.com/office/word/2010/wordprocessingGroup" xmlns:wpi="http://schemas.microsoft.com/office/word/2010/wordprocessingInk" xmlns:wne="http://schemas.microsoft.com/office/word/2006/wordml" xmlns:wps="http://schemas.microsoft.com/office/word/2010/wordprocessingShape" mc:Ignorable="w14 w15 w16se wp14">
+<w:hdr xmlns:wpc="http://schemas.microsoft.com/office/word/2010/wordprocessingCanvas" xmlns:mc="http://schemas.openxmlformats.org/markup-compatibility/2006" xmlns:o="urn:schemas-microsoft-com:office:office" xmlns:r="http://schemas.openxmlformats.org/officeDocument/2006/relationships" xmlns:m="http://schemas.openxmlformats.org/officeDocument/2006/math" xmlns:v="urn:schemas-microsoft-com:vml" xmlns:wp14="http://schemas.microsoft.com/office/word/2010/wordprocessingDrawing" xmlns:wp="http://schemas.openxmlformats.org/drawingml/2006/wordprocessingDrawing" xmlns:w10="urn:schemas-microsoft-com:office:word" xmlns:w="http://schemas.openxmlformats.org/wordprocessingml/2006/main" xmlns:w14="http://schemas.microsoft.com/office/word/2010/wordml" xmlns:wpg="http://schemas.microsoft.com/office/word/2010/wordprocessingGroup" xmlns:wpi="http://schemas.microsoft.com/office/word/2010/wordprocessingInk" xmlns:wne="http://schemas.microsoft.com/office/word/2006/wordml" xmlns:wps="http://schemas.microsoft.com/office/word/2010/wordprocessingShape" mc:Ignorable="w14 wp14">
   <w:p>
     <w:pPr>
       <w:pStyle w:val="Encabezado"/>
@@ -477,7 +875,7 @@
         <w:szCs w:val="40"/>
       </w:rPr>
       <w:drawing>
-        <wp:anchor distT="0" distB="0" distL="114300" distR="114300" simplePos="0" relativeHeight="251659776" behindDoc="1" locked="0" layoutInCell="1" allowOverlap="1" wp14:anchorId="6B23CB8E" wp14:editId="5744F76D">
+        <wp:anchor distT="0" distB="0" distL="114300" distR="114300" simplePos="0" relativeHeight="251659776" behindDoc="1" locked="0" layoutInCell="1" allowOverlap="1" wp14:anchorId="405B9251" wp14:editId="14091667">
           <wp:simplePos x="0" y="0"/>
           <wp:positionH relativeFrom="column">
             <wp:posOffset>-85725</wp:posOffset>
@@ -550,7 +948,21 @@
       <w:rPr>
         <w:lang w:val="es-MX"/>
       </w:rPr>
-      <w:t xml:space="preserve">                                                                                          Profesor: Picotto, Ignacio Luis</w:t>
+      <w:t xml:space="preserve">                                                                                          Profesor: </w:t>
+    </w:r>
+    <w:proofErr w:type="spellStart"/>
+    <w:r>
+      <w:rPr>
+        <w:lang w:val="es-MX"/>
+      </w:rPr>
+      <w:t>Picotto</w:t>
+    </w:r>
+    <w:proofErr w:type="spellEnd"/>
+    <w:r>
+      <w:rPr>
+        <w:lang w:val="es-MX"/>
+      </w:rPr>
+      <w:t>, Ignacio Luis</w:t>
     </w:r>
   </w:p>
   <w:p>
@@ -607,7 +1019,21 @@
       <w:rPr>
         <w:lang w:val="es-MX"/>
       </w:rPr>
-      <w:t>: Gaitan, Candelaria (SOF01370)</w:t>
+      <w:t xml:space="preserve">: </w:t>
+    </w:r>
+    <w:proofErr w:type="spellStart"/>
+    <w:r>
+      <w:rPr>
+        <w:lang w:val="es-MX"/>
+      </w:rPr>
+      <w:t>Gaitan</w:t>
+    </w:r>
+    <w:proofErr w:type="spellEnd"/>
+    <w:r>
+      <w:rPr>
+        <w:lang w:val="es-MX"/>
+      </w:rPr>
+      <w:t>, Candelaria (SOF01370)</w:t>
     </w:r>
   </w:p>
   <w:p>
@@ -645,7 +1071,7 @@
 </file>
 
 <file path=word/styles.xml><?xml version="1.0" encoding="utf-8"?>
-<w:styles xmlns:mc="http://schemas.openxmlformats.org/markup-compatibility/2006" xmlns:r="http://schemas.openxmlformats.org/officeDocument/2006/relationships" xmlns:w="http://schemas.openxmlformats.org/wordprocessingml/2006/main" xmlns:w14="http://schemas.microsoft.com/office/word/2010/wordml" xmlns:w15="http://schemas.microsoft.com/office/word/2012/wordml" xmlns:w16se="http://schemas.microsoft.com/office/word/2015/wordml/symex" mc:Ignorable="w14 w15 w16se">
+<w:styles xmlns:mc="http://schemas.openxmlformats.org/markup-compatibility/2006" xmlns:r="http://schemas.openxmlformats.org/officeDocument/2006/relationships" xmlns:w="http://schemas.openxmlformats.org/wordprocessingml/2006/main" xmlns:w14="http://schemas.microsoft.com/office/word/2010/wordml" mc:Ignorable="w14">
   <w:docDefaults>
     <w:rPrDefault>
       <w:rPr>
@@ -661,382 +1087,171 @@
       </w:pPr>
     </w:pPrDefault>
   </w:docDefaults>
-  <w:latentStyles w:defLockedState="0" w:defUIPriority="99" w:defSemiHidden="0" w:defUnhideWhenUsed="0" w:defQFormat="0" w:count="371">
-    <w:lsdException w:name="Normal" w:uiPriority="0" w:qFormat="1"/>
-    <w:lsdException w:name="heading 1" w:uiPriority="9" w:qFormat="1"/>
-    <w:lsdException w:name="heading 2" w:semiHidden="1" w:uiPriority="9" w:unhideWhenUsed="1" w:qFormat="1"/>
-    <w:lsdException w:name="heading 3" w:semiHidden="1" w:uiPriority="9" w:unhideWhenUsed="1" w:qFormat="1"/>
-    <w:lsdException w:name="heading 4" w:semiHidden="1" w:uiPriority="9" w:unhideWhenUsed="1" w:qFormat="1"/>
-    <w:lsdException w:name="heading 5" w:semiHidden="1" w:uiPriority="9" w:unhideWhenUsed="1" w:qFormat="1"/>
-    <w:lsdException w:name="heading 6" w:semiHidden="1" w:uiPriority="9" w:unhideWhenUsed="1" w:qFormat="1"/>
-    <w:lsdException w:name="heading 7" w:semiHidden="1" w:uiPriority="9" w:unhideWhenUsed="1" w:qFormat="1"/>
-    <w:lsdException w:name="heading 8" w:semiHidden="1" w:uiPriority="9" w:unhideWhenUsed="1" w:qFormat="1"/>
-    <w:lsdException w:name="heading 9" w:semiHidden="1" w:uiPriority="9" w:unhideWhenUsed="1" w:qFormat="1"/>
-    <w:lsdException w:name="index 1" w:semiHidden="1" w:unhideWhenUsed="1"/>
-    <w:lsdException w:name="index 2" w:semiHidden="1" w:unhideWhenUsed="1"/>
-    <w:lsdException w:name="index 3" w:semiHidden="1" w:unhideWhenUsed="1"/>
-    <w:lsdException w:name="index 4" w:semiHidden="1" w:unhideWhenUsed="1"/>
-    <w:lsdException w:name="index 5" w:semiHidden="1" w:unhideWhenUsed="1"/>
-    <w:lsdException w:name="index 6" w:semiHidden="1" w:unhideWhenUsed="1"/>
-    <w:lsdException w:name="index 7" w:semiHidden="1" w:unhideWhenUsed="1"/>
-    <w:lsdException w:name="index 8" w:semiHidden="1" w:unhideWhenUsed="1"/>
-    <w:lsdException w:name="index 9" w:semiHidden="1" w:unhideWhenUsed="1"/>
-    <w:lsdException w:name="toc 1" w:semiHidden="1" w:uiPriority="39" w:unhideWhenUsed="1"/>
-    <w:lsdException w:name="toc 2" w:semiHidden="1" w:uiPriority="39" w:unhideWhenUsed="1"/>
-    <w:lsdException w:name="toc 3" w:semiHidden="1" w:uiPriority="39" w:unhideWhenUsed="1"/>
-    <w:lsdException w:name="toc 4" w:semiHidden="1" w:uiPriority="39" w:unhideWhenUsed="1"/>
-    <w:lsdException w:name="toc 5" w:semiHidden="1" w:uiPriority="39" w:unhideWhenUsed="1"/>
-    <w:lsdException w:name="toc 6" w:semiHidden="1" w:uiPriority="39" w:unhideWhenUsed="1"/>
-    <w:lsdException w:name="toc 7" w:semiHidden="1" w:uiPriority="39" w:unhideWhenUsed="1"/>
-    <w:lsdException w:name="toc 8" w:semiHidden="1" w:uiPriority="39" w:unhideWhenUsed="1"/>
-    <w:lsdException w:name="toc 9" w:semiHidden="1" w:uiPriority="39" w:unhideWhenUsed="1"/>
-    <w:lsdException w:name="Normal Indent" w:semiHidden="1" w:unhideWhenUsed="1"/>
-    <w:lsdException w:name="footnote text" w:semiHidden="1" w:unhideWhenUsed="1"/>
-    <w:lsdException w:name="annotation text" w:semiHidden="1" w:unhideWhenUsed="1"/>
-    <w:lsdException w:name="header" w:semiHidden="1" w:unhideWhenUsed="1"/>
-    <w:lsdException w:name="footer" w:semiHidden="1" w:unhideWhenUsed="1"/>
-    <w:lsdException w:name="index heading" w:semiHidden="1" w:unhideWhenUsed="1"/>
-    <w:lsdException w:name="caption" w:semiHidden="1" w:uiPriority="35" w:unhideWhenUsed="1" w:qFormat="1"/>
-    <w:lsdException w:name="table of figures" w:semiHidden="1" w:unhideWhenUsed="1"/>
-    <w:lsdException w:name="envelope address" w:semiHidden="1" w:unhideWhenUsed="1"/>
-    <w:lsdException w:name="envelope return" w:semiHidden="1" w:unhideWhenUsed="1"/>
-    <w:lsdException w:name="footnote reference" w:semiHidden="1" w:unhideWhenUsed="1"/>
-    <w:lsdException w:name="annotation reference" w:semiHidden="1" w:unhideWhenUsed="1"/>
-    <w:lsdException w:name="line number" w:semiHidden="1" w:unhideWhenUsed="1"/>
-    <w:lsdException w:name="page number" w:semiHidden="1" w:unhideWhenUsed="1"/>
-    <w:lsdException w:name="endnote reference" w:semiHidden="1" w:unhideWhenUsed="1"/>
-    <w:lsdException w:name="endnote text" w:semiHidden="1" w:unhideWhenUsed="1"/>
-    <w:lsdException w:name="table of authorities" w:semiHidden="1" w:unhideWhenUsed="1"/>
-    <w:lsdException w:name="macro" w:semiHidden="1" w:unhideWhenUsed="1"/>
-    <w:lsdException w:name="toa heading" w:semiHidden="1" w:unhideWhenUsed="1"/>
-    <w:lsdException w:name="List" w:semiHidden="1" w:unhideWhenUsed="1"/>
-    <w:lsdException w:name="List Bullet" w:semiHidden="1" w:unhideWhenUsed="1"/>
-    <w:lsdException w:name="List Number" w:semiHidden="1" w:unhideWhenUsed="1"/>
-    <w:lsdException w:name="List 2" w:semiHidden="1" w:unhideWhenUsed="1"/>
-    <w:lsdException w:name="List 3" w:semiHidden="1" w:unhideWhenUsed="1"/>
-    <w:lsdException w:name="List 4" w:semiHidden="1" w:unhideWhenUsed="1"/>
-    <w:lsdException w:name="List 5" w:semiHidden="1" w:unhideWhenUsed="1"/>
-    <w:lsdException w:name="List Bullet 2" w:semiHidden="1" w:unhideWhenUsed="1"/>
-    <w:lsdException w:name="List Bullet 3" w:semiHidden="1" w:unhideWhenUsed="1"/>
-    <w:lsdException w:name="List Bullet 4" w:semiHidden="1" w:unhideWhenUsed="1"/>
-    <w:lsdException w:name="List Bullet 5" w:semiHidden="1" w:unhideWhenUsed="1"/>
-    <w:lsdException w:name="List Number 2" w:semiHidden="1" w:unhideWhenUsed="1"/>
-    <w:lsdException w:name="List Number 3" w:semiHidden="1" w:unhideWhenUsed="1"/>
-    <w:lsdException w:name="List Number 4" w:semiHidden="1" w:unhideWhenUsed="1"/>
-    <w:lsdException w:name="List Number 5" w:semiHidden="1" w:unhideWhenUsed="1"/>
-    <w:lsdException w:name="Title" w:uiPriority="10" w:qFormat="1"/>
-    <w:lsdException w:name="Closing" w:semiHidden="1" w:unhideWhenUsed="1"/>
-    <w:lsdException w:name="Signature" w:semiHidden="1" w:unhideWhenUsed="1"/>
-    <w:lsdException w:name="Default Paragraph Font" w:semiHidden="1" w:uiPriority="1" w:unhideWhenUsed="1"/>
-    <w:lsdException w:name="Body Text" w:semiHidden="1" w:unhideWhenUsed="1"/>
-    <w:lsdException w:name="Body Text Indent" w:semiHidden="1" w:unhideWhenUsed="1"/>
-    <w:lsdException w:name="List Continue" w:semiHidden="1" w:unhideWhenUsed="1"/>
-    <w:lsdException w:name="List Continue 2" w:semiHidden="1" w:unhideWhenUsed="1"/>
-    <w:lsdException w:name="List Continue 3" w:semiHidden="1" w:unhideWhenUsed="1"/>
-    <w:lsdException w:name="List Continue 4" w:semiHidden="1" w:unhideWhenUsed="1"/>
-    <w:lsdException w:name="List Continue 5" w:semiHidden="1" w:unhideWhenUsed="1"/>
-    <w:lsdException w:name="Message Header" w:semiHidden="1" w:unhideWhenUsed="1"/>
-    <w:lsdException w:name="Subtitle" w:uiPriority="11" w:qFormat="1"/>
-    <w:lsdException w:name="Salutation" w:semiHidden="1" w:unhideWhenUsed="1"/>
-    <w:lsdException w:name="Date" w:semiHidden="1" w:unhideWhenUsed="1"/>
-    <w:lsdException w:name="Body Text First Indent" w:semiHidden="1" w:unhideWhenUsed="1"/>
-    <w:lsdException w:name="Body Text First Indent 2" w:semiHidden="1" w:unhideWhenUsed="1"/>
-    <w:lsdException w:name="Note Heading" w:semiHidden="1" w:unhideWhenUsed="1"/>
-    <w:lsdException w:name="Body Text 2" w:semiHidden="1" w:unhideWhenUsed="1"/>
-    <w:lsdException w:name="Body Text 3" w:semiHidden="1" w:unhideWhenUsed="1"/>
-    <w:lsdException w:name="Body Text Indent 2" w:semiHidden="1" w:unhideWhenUsed="1"/>
-    <w:lsdException w:name="Body Text Indent 3" w:semiHidden="1" w:unhideWhenUsed="1"/>
-    <w:lsdException w:name="Block Text" w:semiHidden="1" w:unhideWhenUsed="1"/>
-    <w:lsdException w:name="Hyperlink" w:semiHidden="1" w:unhideWhenUsed="1"/>
-    <w:lsdException w:name="FollowedHyperlink" w:semiHidden="1" w:unhideWhenUsed="1"/>
-    <w:lsdException w:name="Strong" w:uiPriority="22" w:qFormat="1"/>
-    <w:lsdException w:name="Emphasis" w:uiPriority="20" w:qFormat="1"/>
-    <w:lsdException w:name="Document Map" w:semiHidden="1" w:unhideWhenUsed="1"/>
-    <w:lsdException w:name="Plain Text" w:semiHidden="1" w:unhideWhenUsed="1"/>
-    <w:lsdException w:name="E-mail Signature" w:semiHidden="1" w:unhideWhenUsed="1"/>
-    <w:lsdException w:name="HTML Top of Form" w:semiHidden="1" w:unhideWhenUsed="1"/>
-    <w:lsdException w:name="HTML Bottom of Form" w:semiHidden="1" w:unhideWhenUsed="1"/>
-    <w:lsdException w:name="Normal (Web)" w:semiHidden="1" w:unhideWhenUsed="1"/>
-    <w:lsdException w:name="HTML Acronym" w:semiHidden="1" w:unhideWhenUsed="1"/>
-    <w:lsdException w:name="HTML Address" w:semiHidden="1" w:unhideWhenUsed="1"/>
-    <w:lsdException w:name="HTML Cite" w:semiHidden="1" w:unhideWhenUsed="1"/>
-    <w:lsdException w:name="HTML Code" w:semiHidden="1" w:unhideWhenUsed="1"/>
-    <w:lsdException w:name="HTML Definition" w:semiHidden="1" w:unhideWhenUsed="1"/>
-    <w:lsdException w:name="HTML Keyboard" w:semiHidden="1" w:unhideWhenUsed="1"/>
-    <w:lsdException w:name="HTML Preformatted" w:semiHidden="1" w:unhideWhenUsed="1"/>
-    <w:lsdException w:name="HTML Sample" w:semiHidden="1" w:unhideWhenUsed="1"/>
-    <w:lsdException w:name="HTML Typewriter" w:semiHidden="1" w:unhideWhenUsed="1"/>
-    <w:lsdException w:name="HTML Variable" w:semiHidden="1" w:unhideWhenUsed="1"/>
-    <w:lsdException w:name="Normal Table" w:semiHidden="1" w:unhideWhenUsed="1"/>
-    <w:lsdException w:name="annotation subject" w:semiHidden="1" w:unhideWhenUsed="1"/>
-    <w:lsdException w:name="No List" w:semiHidden="1" w:unhideWhenUsed="1"/>
-    <w:lsdException w:name="Outline List 1" w:semiHidden="1" w:unhideWhenUsed="1"/>
-    <w:lsdException w:name="Outline List 2" w:semiHidden="1" w:unhideWhenUsed="1"/>
-    <w:lsdException w:name="Outline List 3" w:semiHidden="1" w:unhideWhenUsed="1"/>
-    <w:lsdException w:name="Table Simple 1" w:semiHidden="1" w:unhideWhenUsed="1"/>
-    <w:lsdException w:name="Table Simple 2" w:semiHidden="1" w:unhideWhenUsed="1"/>
-    <w:lsdException w:name="Table Simple 3" w:semiHidden="1" w:unhideWhenUsed="1"/>
-    <w:lsdException w:name="Table Classic 1" w:semiHidden="1" w:unhideWhenUsed="1"/>
-    <w:lsdException w:name="Table Classic 2" w:semiHidden="1" w:unhideWhenUsed="1"/>
-    <w:lsdException w:name="Table Classic 3" w:semiHidden="1" w:unhideWhenUsed="1"/>
-    <w:lsdException w:name="Table Classic 4" w:semiHidden="1" w:unhideWhenUsed="1"/>
-    <w:lsdException w:name="Table Colorful 1" w:semiHidden="1" w:unhideWhenUsed="1"/>
-    <w:lsdException w:name="Table Colorful 2" w:semiHidden="1" w:unhideWhenUsed="1"/>
-    <w:lsdException w:name="Table Colorful 3" w:semiHidden="1" w:unhideWhenUsed="1"/>
-    <w:lsdException w:name="Table Columns 1" w:semiHidden="1" w:unhideWhenUsed="1"/>
-    <w:lsdException w:name="Table Columns 2" w:semiHidden="1" w:unhideWhenUsed="1"/>
-    <w:lsdException w:name="Table Columns 3" w:semiHidden="1" w:unhideWhenUsed="1"/>
-    <w:lsdException w:name="Table Columns 4" w:semiHidden="1" w:unhideWhenUsed="1"/>
-    <w:lsdException w:name="Table Columns 5" w:semiHidden="1" w:unhideWhenUsed="1"/>
-    <w:lsdException w:name="Table Grid 1" w:semiHidden="1" w:unhideWhenUsed="1"/>
-    <w:lsdException w:name="Table Grid 2" w:semiHidden="1" w:unhideWhenUsed="1"/>
-    <w:lsdException w:name="Table Grid 3" w:semiHidden="1" w:unhideWhenUsed="1"/>
-    <w:lsdException w:name="Table Grid 4" w:semiHidden="1" w:unhideWhenUsed="1"/>
-    <w:lsdException w:name="Table Grid 5" w:semiHidden="1" w:unhideWhenUsed="1"/>
-    <w:lsdException w:name="Table Grid 6" w:semiHidden="1" w:unhideWhenUsed="1"/>
-    <w:lsdException w:name="Table Grid 7" w:semiHidden="1" w:unhideWhenUsed="1"/>
-    <w:lsdException w:name="Table Grid 8" w:semiHidden="1" w:unhideWhenUsed="1"/>
-    <w:lsdException w:name="Table List 1" w:semiHidden="1" w:unhideWhenUsed="1"/>
-    <w:lsdException w:name="Table List 2" w:semiHidden="1" w:unhideWhenUsed="1"/>
-    <w:lsdException w:name="Table List 3" w:semiHidden="1" w:unhideWhenUsed="1"/>
-    <w:lsdException w:name="Table List 4" w:semiHidden="1" w:unhideWhenUsed="1"/>
-    <w:lsdException w:name="Table List 5" w:semiHidden="1" w:unhideWhenUsed="1"/>
-    <w:lsdException w:name="Table List 6" w:semiHidden="1" w:unhideWhenUsed="1"/>
-    <w:lsdException w:name="Table List 7" w:semiHidden="1" w:unhideWhenUsed="1"/>
-    <w:lsdException w:name="Table List 8" w:semiHidden="1" w:unhideWhenUsed="1"/>
-    <w:lsdException w:name="Table 3D effects 1" w:semiHidden="1" w:unhideWhenUsed="1"/>
-    <w:lsdException w:name="Table 3D effects 2" w:semiHidden="1" w:unhideWhenUsed="1"/>
-    <w:lsdException w:name="Table 3D effects 3" w:semiHidden="1" w:unhideWhenUsed="1"/>
-    <w:lsdException w:name="Table Contemporary" w:semiHidden="1" w:unhideWhenUsed="1"/>
-    <w:lsdException w:name="Table Elegant" w:semiHidden="1" w:unhideWhenUsed="1"/>
-    <w:lsdException w:name="Table Professional" w:semiHidden="1" w:unhideWhenUsed="1"/>
-    <w:lsdException w:name="Table Subtle 1" w:semiHidden="1" w:unhideWhenUsed="1"/>
-    <w:lsdException w:name="Table Subtle 2" w:semiHidden="1" w:unhideWhenUsed="1"/>
-    <w:lsdException w:name="Table Web 1" w:semiHidden="1" w:unhideWhenUsed="1"/>
-    <w:lsdException w:name="Table Web 2" w:semiHidden="1" w:unhideWhenUsed="1"/>
-    <w:lsdException w:name="Table Web 3" w:semiHidden="1" w:unhideWhenUsed="1"/>
-    <w:lsdException w:name="Balloon Text" w:semiHidden="1" w:unhideWhenUsed="1"/>
-    <w:lsdException w:name="Table Grid" w:uiPriority="59"/>
-    <w:lsdException w:name="Table Theme" w:semiHidden="1" w:unhideWhenUsed="1"/>
-    <w:lsdException w:name="Placeholder Text" w:semiHidden="1"/>
-    <w:lsdException w:name="No Spacing" w:uiPriority="1" w:qFormat="1"/>
-    <w:lsdException w:name="Light Shading" w:uiPriority="60"/>
-    <w:lsdException w:name="Light List" w:uiPriority="61"/>
-    <w:lsdException w:name="Light Grid" w:uiPriority="62"/>
-    <w:lsdException w:name="Medium Shading 1" w:uiPriority="63"/>
-    <w:lsdException w:name="Medium Shading 2" w:uiPriority="64"/>
-    <w:lsdException w:name="Medium List 1" w:uiPriority="65"/>
-    <w:lsdException w:name="Medium List 2" w:uiPriority="66"/>
-    <w:lsdException w:name="Medium Grid 1" w:uiPriority="67"/>
-    <w:lsdException w:name="Medium Grid 2" w:uiPriority="68"/>
-    <w:lsdException w:name="Medium Grid 3" w:uiPriority="69"/>
-    <w:lsdException w:name="Dark List" w:uiPriority="70"/>
-    <w:lsdException w:name="Colorful Shading" w:uiPriority="71"/>
-    <w:lsdException w:name="Colorful List" w:uiPriority="72"/>
-    <w:lsdException w:name="Colorful Grid" w:uiPriority="73"/>
-    <w:lsdException w:name="Light Shading Accent 1" w:uiPriority="60"/>
-    <w:lsdException w:name="Light List Accent 1" w:uiPriority="61"/>
-    <w:lsdException w:name="Light Grid Accent 1" w:uiPriority="62"/>
-    <w:lsdException w:name="Medium Shading 1 Accent 1" w:uiPriority="63"/>
-    <w:lsdException w:name="Medium Shading 2 Accent 1" w:uiPriority="64"/>
-    <w:lsdException w:name="Medium List 1 Accent 1" w:uiPriority="65"/>
-    <w:lsdException w:name="Revision" w:semiHidden="1"/>
-    <w:lsdException w:name="List Paragraph" w:uiPriority="34" w:qFormat="1"/>
-    <w:lsdException w:name="Quote" w:uiPriority="29" w:qFormat="1"/>
-    <w:lsdException w:name="Intense Quote" w:uiPriority="30" w:qFormat="1"/>
-    <w:lsdException w:name="Medium List 2 Accent 1" w:uiPriority="66"/>
-    <w:lsdException w:name="Medium Grid 1 Accent 1" w:uiPriority="67"/>
-    <w:lsdException w:name="Medium Grid 2 Accent 1" w:uiPriority="68"/>
-    <w:lsdException w:name="Medium Grid 3 Accent 1" w:uiPriority="69"/>
-    <w:lsdException w:name="Dark List Accent 1" w:uiPriority="70"/>
-    <w:lsdException w:name="Colorful Shading Accent 1" w:uiPriority="71"/>
-    <w:lsdException w:name="Colorful List Accent 1" w:uiPriority="72"/>
-    <w:lsdException w:name="Colorful Grid Accent 1" w:uiPriority="73"/>
-    <w:lsdException w:name="Light Shading Accent 2" w:uiPriority="60"/>
-    <w:lsdException w:name="Light List Accent 2" w:uiPriority="61"/>
-    <w:lsdException w:name="Light Grid Accent 2" w:uiPriority="62"/>
-    <w:lsdException w:name="Medium Shading 1 Accent 2" w:uiPriority="63"/>
-    <w:lsdException w:name="Medium Shading 2 Accent 2" w:uiPriority="64"/>
-    <w:lsdException w:name="Medium List 1 Accent 2" w:uiPriority="65"/>
-    <w:lsdException w:name="Medium List 2 Accent 2" w:uiPriority="66"/>
-    <w:lsdException w:name="Medium Grid 1 Accent 2" w:uiPriority="67"/>
-    <w:lsdException w:name="Medium Grid 2 Accent 2" w:uiPriority="68"/>
-    <w:lsdException w:name="Medium Grid 3 Accent 2" w:uiPriority="69"/>
-    <w:lsdException w:name="Dark List Accent 2" w:uiPriority="70"/>
-    <w:lsdException w:name="Colorful Shading Accent 2" w:uiPriority="71"/>
-    <w:lsdException w:name="Colorful List Accent 2" w:uiPriority="72"/>
-    <w:lsdException w:name="Colorful Grid Accent 2" w:uiPriority="73"/>
-    <w:lsdException w:name="Light Shading Accent 3" w:uiPriority="60"/>
-    <w:lsdException w:name="Light List Accent 3" w:uiPriority="61"/>
-    <w:lsdException w:name="Light Grid Accent 3" w:uiPriority="62"/>
-    <w:lsdException w:name="Medium Shading 1 Accent 3" w:uiPriority="63"/>
-    <w:lsdException w:name="Medium Shading 2 Accent 3" w:uiPriority="64"/>
-    <w:lsdException w:name="Medium List 1 Accent 3" w:uiPriority="65"/>
-    <w:lsdException w:name="Medium List 2 Accent 3" w:uiPriority="66"/>
-    <w:lsdException w:name="Medium Grid 1 Accent 3" w:uiPriority="67"/>
-    <w:lsdException w:name="Medium Grid 2 Accent 3" w:uiPriority="68"/>
-    <w:lsdException w:name="Medium Grid 3 Accent 3" w:uiPriority="69"/>
-    <w:lsdException w:name="Dark List Accent 3" w:uiPriority="70"/>
-    <w:lsdException w:name="Colorful Shading Accent 3" w:uiPriority="71"/>
-    <w:lsdException w:name="Colorful List Accent 3" w:uiPriority="72"/>
-    <w:lsdException w:name="Colorful Grid Accent 3" w:uiPriority="73"/>
-    <w:lsdException w:name="Light Shading Accent 4" w:uiPriority="60"/>
-    <w:lsdException w:name="Light List Accent 4" w:uiPriority="61"/>
-    <w:lsdException w:name="Light Grid Accent 4" w:uiPriority="62"/>
-    <w:lsdException w:name="Medium Shading 1 Accent 4" w:uiPriority="63"/>
-    <w:lsdException w:name="Medium Shading 2 Accent 4" w:uiPriority="64"/>
-    <w:lsdException w:name="Medium List 1 Accent 4" w:uiPriority="65"/>
-    <w:lsdException w:name="Medium List 2 Accent 4" w:uiPriority="66"/>
-    <w:lsdException w:name="Medium Grid 1 Accent 4" w:uiPriority="67"/>
-    <w:lsdException w:name="Medium Grid 2 Accent 4" w:uiPriority="68"/>
-    <w:lsdException w:name="Medium Grid 3 Accent 4" w:uiPriority="69"/>
-    <w:lsdException w:name="Dark List Accent 4" w:uiPriority="70"/>
-    <w:lsdException w:name="Colorful Shading Accent 4" w:uiPriority="71"/>
-    <w:lsdException w:name="Colorful List Accent 4" w:uiPriority="72"/>
-    <w:lsdException w:name="Colorful Grid Accent 4" w:uiPriority="73"/>
-    <w:lsdException w:name="Light Shading Accent 5" w:uiPriority="60"/>
-    <w:lsdException w:name="Light List Accent 5" w:uiPriority="61"/>
-    <w:lsdException w:name="Light Grid Accent 5" w:uiPriority="62"/>
-    <w:lsdException w:name="Medium Shading 1 Accent 5" w:uiPriority="63"/>
-    <w:lsdException w:name="Medium Shading 2 Accent 5" w:uiPriority="64"/>
-    <w:lsdException w:name="Medium List 1 Accent 5" w:uiPriority="65"/>
-    <w:lsdException w:name="Medium List 2 Accent 5" w:uiPriority="66"/>
-    <w:lsdException w:name="Medium Grid 1 Accent 5" w:uiPriority="67"/>
-    <w:lsdException w:name="Medium Grid 2 Accent 5" w:uiPriority="68"/>
-    <w:lsdException w:name="Medium Grid 3 Accent 5" w:uiPriority="69"/>
-    <w:lsdException w:name="Dark List Accent 5" w:uiPriority="70"/>
-    <w:lsdException w:name="Colorful Shading Accent 5" w:uiPriority="71"/>
-    <w:lsdException w:name="Colorful List Accent 5" w:uiPriority="72"/>
-    <w:lsdException w:name="Colorful Grid Accent 5" w:uiPriority="73"/>
-    <w:lsdException w:name="Light Shading Accent 6" w:uiPriority="60"/>
-    <w:lsdException w:name="Light List Accent 6" w:uiPriority="61"/>
-    <w:lsdException w:name="Light Grid Accent 6" w:uiPriority="62"/>
-    <w:lsdException w:name="Medium Shading 1 Accent 6" w:uiPriority="63"/>
-    <w:lsdException w:name="Medium Shading 2 Accent 6" w:uiPriority="64"/>
-    <w:lsdException w:name="Medium List 1 Accent 6" w:uiPriority="65"/>
-    <w:lsdException w:name="Medium List 2 Accent 6" w:uiPriority="66"/>
-    <w:lsdException w:name="Medium Grid 1 Accent 6" w:uiPriority="67"/>
-    <w:lsdException w:name="Medium Grid 2 Accent 6" w:uiPriority="68"/>
-    <w:lsdException w:name="Medium Grid 3 Accent 6" w:uiPriority="69"/>
-    <w:lsdException w:name="Dark List Accent 6" w:uiPriority="70"/>
-    <w:lsdException w:name="Colorful Shading Accent 6" w:uiPriority="71"/>
-    <w:lsdException w:name="Colorful List Accent 6" w:uiPriority="72"/>
-    <w:lsdException w:name="Colorful Grid Accent 6" w:uiPriority="73"/>
-    <w:lsdException w:name="Subtle Emphasis" w:uiPriority="19" w:qFormat="1"/>
-    <w:lsdException w:name="Intense Emphasis" w:uiPriority="21" w:qFormat="1"/>
-    <w:lsdException w:name="Subtle Reference" w:uiPriority="31" w:qFormat="1"/>
-    <w:lsdException w:name="Intense Reference" w:uiPriority="32" w:qFormat="1"/>
-    <w:lsdException w:name="Book Title" w:uiPriority="33" w:qFormat="1"/>
-    <w:lsdException w:name="Bibliography" w:semiHidden="1" w:uiPriority="37" w:unhideWhenUsed="1"/>
-    <w:lsdException w:name="TOC Heading" w:semiHidden="1" w:uiPriority="39" w:unhideWhenUsed="1" w:qFormat="1"/>
-    <w:lsdException w:name="Plain Table 1" w:uiPriority="41"/>
-    <w:lsdException w:name="Plain Table 2" w:uiPriority="42"/>
-    <w:lsdException w:name="Plain Table 3" w:uiPriority="43"/>
-    <w:lsdException w:name="Plain Table 4" w:uiPriority="44"/>
-    <w:lsdException w:name="Plain Table 5" w:uiPriority="45"/>
-    <w:lsdException w:name="Grid Table Light" w:uiPriority="40"/>
-    <w:lsdException w:name="Grid Table 1 Light" w:uiPriority="46"/>
-    <w:lsdException w:name="Grid Table 2" w:uiPriority="47"/>
-    <w:lsdException w:name="Grid Table 3" w:uiPriority="48"/>
-    <w:lsdException w:name="Grid Table 4" w:uiPriority="49"/>
-    <w:lsdException w:name="Grid Table 5 Dark" w:uiPriority="50"/>
-    <w:lsdException w:name="Grid Table 6 Colorful" w:uiPriority="51"/>
-    <w:lsdException w:name="Grid Table 7 Colorful" w:uiPriority="52"/>
-    <w:lsdException w:name="Grid Table 1 Light Accent 1" w:uiPriority="46"/>
-    <w:lsdException w:name="Grid Table 2 Accent 1" w:uiPriority="47"/>
-    <w:lsdException w:name="Grid Table 3 Accent 1" w:uiPriority="48"/>
-    <w:lsdException w:name="Grid Table 4 Accent 1" w:uiPriority="49"/>
-    <w:lsdException w:name="Grid Table 5 Dark Accent 1" w:uiPriority="50"/>
-    <w:lsdException w:name="Grid Table 6 Colorful Accent 1" w:uiPriority="51"/>
-    <w:lsdException w:name="Grid Table 7 Colorful Accent 1" w:uiPriority="52"/>
-    <w:lsdException w:name="Grid Table 1 Light Accent 2" w:uiPriority="46"/>
-    <w:lsdException w:name="Grid Table 2 Accent 2" w:uiPriority="47"/>
-    <w:lsdException w:name="Grid Table 3 Accent 2" w:uiPriority="48"/>
-    <w:lsdException w:name="Grid Table 4 Accent 2" w:uiPriority="49"/>
-    <w:lsdException w:name="Grid Table 5 Dark Accent 2" w:uiPriority="50"/>
-    <w:lsdException w:name="Grid Table 6 Colorful Accent 2" w:uiPriority="51"/>
-    <w:lsdException w:name="Grid Table 7 Colorful Accent 2" w:uiPriority="52"/>
-    <w:lsdException w:name="Grid Table 1 Light Accent 3" w:uiPriority="46"/>
-    <w:lsdException w:name="Grid Table 2 Accent 3" w:uiPriority="47"/>
-    <w:lsdException w:name="Grid Table 3 Accent 3" w:uiPriority="48"/>
-    <w:lsdException w:name="Grid Table 4 Accent 3" w:uiPriority="49"/>
-    <w:lsdException w:name="Grid Table 5 Dark Accent 3" w:uiPriority="50"/>
-    <w:lsdException w:name="Grid Table 6 Colorful Accent 3" w:uiPriority="51"/>
-    <w:lsdException w:name="Grid Table 7 Colorful Accent 3" w:uiPriority="52"/>
-    <w:lsdException w:name="Grid Table 1 Light Accent 4" w:uiPriority="46"/>
-    <w:lsdException w:name="Grid Table 2 Accent 4" w:uiPriority="47"/>
-    <w:lsdException w:name="Grid Table 3 Accent 4" w:uiPriority="48"/>
-    <w:lsdException w:name="Grid Table 4 Accent 4" w:uiPriority="49"/>
-    <w:lsdException w:name="Grid Table 5 Dark Accent 4" w:uiPriority="50"/>
-    <w:lsdException w:name="Grid Table 6 Colorful Accent 4" w:uiPriority="51"/>
-    <w:lsdException w:name="Grid Table 7 Colorful Accent 4" w:uiPriority="52"/>
-    <w:lsdException w:name="Grid Table 1 Light Accent 5" w:uiPriority="46"/>
-    <w:lsdException w:name="Grid Table 2 Accent 5" w:uiPriority="47"/>
-    <w:lsdException w:name="Grid Table 3 Accent 5" w:uiPriority="48"/>
-    <w:lsdException w:name="Grid Table 4 Accent 5" w:uiPriority="49"/>
-    <w:lsdException w:name="Grid Table 5 Dark Accent 5" w:uiPriority="50"/>
-    <w:lsdException w:name="Grid Table 6 Colorful Accent 5" w:uiPriority="51"/>
-    <w:lsdException w:name="Grid Table 7 Colorful Accent 5" w:uiPriority="52"/>
-    <w:lsdException w:name="Grid Table 1 Light Accent 6" w:uiPriority="46"/>
-    <w:lsdException w:name="Grid Table 2 Accent 6" w:uiPriority="47"/>
-    <w:lsdException w:name="Grid Table 3 Accent 6" w:uiPriority="48"/>
-    <w:lsdException w:name="Grid Table 4 Accent 6" w:uiPriority="49"/>
-    <w:lsdException w:name="Grid Table 5 Dark Accent 6" w:uiPriority="50"/>
-    <w:lsdException w:name="Grid Table 6 Colorful Accent 6" w:uiPriority="51"/>
-    <w:lsdException w:name="Grid Table 7 Colorful Accent 6" w:uiPriority="52"/>
-    <w:lsdException w:name="List Table 1 Light" w:uiPriority="46"/>
-    <w:lsdException w:name="List Table 2" w:uiPriority="47"/>
-    <w:lsdException w:name="List Table 3" w:uiPriority="48"/>
-    <w:lsdException w:name="List Table 4" w:uiPriority="49"/>
-    <w:lsdException w:name="List Table 5 Dark" w:uiPriority="50"/>
-    <w:lsdException w:name="List Table 6 Colorful" w:uiPriority="51"/>
-    <w:lsdException w:name="List Table 7 Colorful" w:uiPriority="52"/>
-    <w:lsdException w:name="List Table 1 Light Accent 1" w:uiPriority="46"/>
-    <w:lsdException w:name="List Table 2 Accent 1" w:uiPriority="47"/>
-    <w:lsdException w:name="List Table 3 Accent 1" w:uiPriority="48"/>
-    <w:lsdException w:name="List Table 4 Accent 1" w:uiPriority="49"/>
-    <w:lsdException w:name="List Table 5 Dark Accent 1" w:uiPriority="50"/>
-    <w:lsdException w:name="List Table 6 Colorful Accent 1" w:uiPriority="51"/>
-    <w:lsdException w:name="List Table 7 Colorful Accent 1" w:uiPriority="52"/>
-    <w:lsdException w:name="List Table 1 Light Accent 2" w:uiPriority="46"/>
-    <w:lsdException w:name="List Table 2 Accent 2" w:uiPriority="47"/>
-    <w:lsdException w:name="List Table 3 Accent 2" w:uiPriority="48"/>
-    <w:lsdException w:name="List Table 4 Accent 2" w:uiPriority="49"/>
-    <w:lsdException w:name="List Table 5 Dark Accent 2" w:uiPriority="50"/>
-    <w:lsdException w:name="List Table 6 Colorful Accent 2" w:uiPriority="51"/>
-    <w:lsdException w:name="List Table 7 Colorful Accent 2" w:uiPriority="52"/>
-    <w:lsdException w:name="List Table 1 Light Accent 3" w:uiPriority="46"/>
-    <w:lsdException w:name="List Table 2 Accent 3" w:uiPriority="47"/>
-    <w:lsdException w:name="List Table 3 Accent 3" w:uiPriority="48"/>
-    <w:lsdException w:name="List Table 4 Accent 3" w:uiPriority="49"/>
-    <w:lsdException w:name="List Table 5 Dark Accent 3" w:uiPriority="50"/>
-    <w:lsdException w:name="List Table 6 Colorful Accent 3" w:uiPriority="51"/>
-    <w:lsdException w:name="List Table 7 Colorful Accent 3" w:uiPriority="52"/>
-    <w:lsdException w:name="List Table 1 Light Accent 4" w:uiPriority="46"/>
-    <w:lsdException w:name="List Table 2 Accent 4" w:uiPriority="47"/>
-    <w:lsdException w:name="List Table 3 Accent 4" w:uiPriority="48"/>
-    <w:lsdException w:name="List Table 4 Accent 4" w:uiPriority="49"/>
-    <w:lsdException w:name="List Table 5 Dark Accent 4" w:uiPriority="50"/>
-    <w:lsdException w:name="List Table 6 Colorful Accent 4" w:uiPriority="51"/>
-    <w:lsdException w:name="List Table 7 Colorful Accent 4" w:uiPriority="52"/>
-    <w:lsdException w:name="List Table 1 Light Accent 5" w:uiPriority="46"/>
-    <w:lsdException w:name="List Table 2 Accent 5" w:uiPriority="47"/>
-    <w:lsdException w:name="List Table 3 Accent 5" w:uiPriority="48"/>
-    <w:lsdException w:name="List Table 4 Accent 5" w:uiPriority="49"/>
-    <w:lsdException w:name="List Table 5 Dark Accent 5" w:uiPriority="50"/>
-    <w:lsdException w:name="List Table 6 Colorful Accent 5" w:uiPriority="51"/>
-    <w:lsdException w:name="List Table 7 Colorful Accent 5" w:uiPriority="52"/>
-    <w:lsdException w:name="List Table 1 Light Accent 6" w:uiPriority="46"/>
-    <w:lsdException w:name="List Table 2 Accent 6" w:uiPriority="47"/>
-    <w:lsdException w:name="List Table 3 Accent 6" w:uiPriority="48"/>
-    <w:lsdException w:name="List Table 4 Accent 6" w:uiPriority="49"/>
-    <w:lsdException w:name="List Table 5 Dark Accent 6" w:uiPriority="50"/>
-    <w:lsdException w:name="List Table 6 Colorful Accent 6" w:uiPriority="51"/>
-    <w:lsdException w:name="List Table 7 Colorful Accent 6" w:uiPriority="52"/>
+  <w:latentStyles w:defLockedState="0" w:defUIPriority="99" w:defSemiHidden="1" w:defUnhideWhenUsed="1" w:defQFormat="0" w:count="267">
+    <w:lsdException w:name="Normal" w:semiHidden="0" w:uiPriority="0" w:unhideWhenUsed="0" w:qFormat="1"/>
+    <w:lsdException w:name="heading 1" w:semiHidden="0" w:uiPriority="9" w:unhideWhenUsed="0" w:qFormat="1"/>
+    <w:lsdException w:name="heading 2" w:uiPriority="9" w:qFormat="1"/>
+    <w:lsdException w:name="heading 3" w:uiPriority="9" w:qFormat="1"/>
+    <w:lsdException w:name="heading 4" w:uiPriority="9" w:qFormat="1"/>
+    <w:lsdException w:name="heading 5" w:uiPriority="9" w:qFormat="1"/>
+    <w:lsdException w:name="heading 6" w:uiPriority="9" w:qFormat="1"/>
+    <w:lsdException w:name="heading 7" w:uiPriority="9" w:qFormat="1"/>
+    <w:lsdException w:name="heading 8" w:uiPriority="9" w:qFormat="1"/>
+    <w:lsdException w:name="heading 9" w:uiPriority="9" w:qFormat="1"/>
+    <w:lsdException w:name="toc 1" w:uiPriority="39" w:qFormat="1"/>
+    <w:lsdException w:name="toc 2" w:uiPriority="39" w:qFormat="1"/>
+    <w:lsdException w:name="toc 3" w:uiPriority="39" w:qFormat="1"/>
+    <w:lsdException w:name="toc 4" w:uiPriority="39"/>
+    <w:lsdException w:name="toc 5" w:uiPriority="39"/>
+    <w:lsdException w:name="toc 6" w:uiPriority="39"/>
+    <w:lsdException w:name="toc 7" w:uiPriority="39"/>
+    <w:lsdException w:name="toc 8" w:uiPriority="39"/>
+    <w:lsdException w:name="toc 9" w:uiPriority="39"/>
+    <w:lsdException w:name="caption" w:uiPriority="35" w:qFormat="1"/>
+    <w:lsdException w:name="Title" w:semiHidden="0" w:uiPriority="10" w:unhideWhenUsed="0" w:qFormat="1"/>
+    <w:lsdException w:name="Default Paragraph Font" w:uiPriority="1"/>
+    <w:lsdException w:name="Subtitle" w:semiHidden="0" w:uiPriority="11" w:unhideWhenUsed="0" w:qFormat="1"/>
+    <w:lsdException w:name="Strong" w:semiHidden="0" w:uiPriority="22" w:unhideWhenUsed="0" w:qFormat="1"/>
+    <w:lsdException w:name="Emphasis" w:semiHidden="0" w:uiPriority="20" w:unhideWhenUsed="0" w:qFormat="1"/>
+    <w:lsdException w:name="Table Grid" w:semiHidden="0" w:uiPriority="59" w:unhideWhenUsed="0"/>
+    <w:lsdException w:name="Placeholder Text" w:unhideWhenUsed="0"/>
+    <w:lsdException w:name="No Spacing" w:semiHidden="0" w:uiPriority="1" w:unhideWhenUsed="0" w:qFormat="1"/>
+    <w:lsdException w:name="Light Shading" w:semiHidden="0" w:uiPriority="60" w:unhideWhenUsed="0"/>
+    <w:lsdException w:name="Light List" w:semiHidden="0" w:uiPriority="61" w:unhideWhenUsed="0"/>
+    <w:lsdException w:name="Light Grid" w:semiHidden="0" w:uiPriority="62" w:unhideWhenUsed="0"/>
+    <w:lsdException w:name="Medium Shading 1" w:semiHidden="0" w:uiPriority="63" w:unhideWhenUsed="0"/>
+    <w:lsdException w:name="Medium Shading 2" w:semiHidden="0" w:uiPriority="64" w:unhideWhenUsed="0"/>
+    <w:lsdException w:name="Medium List 1" w:semiHidden="0" w:uiPriority="65" w:unhideWhenUsed="0"/>
+    <w:lsdException w:name="Medium List 2" w:semiHidden="0" w:uiPriority="66" w:unhideWhenUsed="0"/>
+    <w:lsdException w:name="Medium Grid 1" w:semiHidden="0" w:uiPriority="67" w:unhideWhenUsed="0"/>
+    <w:lsdException w:name="Medium Grid 2" w:semiHidden="0" w:uiPriority="68" w:unhideWhenUsed="0"/>
+    <w:lsdException w:name="Medium Grid 3" w:semiHidden="0" w:uiPriority="69" w:unhideWhenUsed="0"/>
+    <w:lsdException w:name="Dark List" w:semiHidden="0" w:uiPriority="70" w:unhideWhenUsed="0"/>
+    <w:lsdException w:name="Colorful Shading" w:semiHidden="0" w:uiPriority="71" w:unhideWhenUsed="0"/>
+    <w:lsdException w:name="Colorful List" w:semiHidden="0" w:uiPriority="72" w:unhideWhenUsed="0"/>
+    <w:lsdException w:name="Colorful Grid" w:semiHidden="0" w:uiPriority="73" w:unhideWhenUsed="0"/>
+    <w:lsdException w:name="Light Shading Accent 1" w:semiHidden="0" w:uiPriority="60" w:unhideWhenUsed="0"/>
+    <w:lsdException w:name="Light List Accent 1" w:semiHidden="0" w:uiPriority="61" w:unhideWhenUsed="0"/>
+    <w:lsdException w:name="Light Grid Accent 1" w:semiHidden="0" w:uiPriority="62" w:unhideWhenUsed="0"/>
+    <w:lsdException w:name="Medium Shading 1 Accent 1" w:semiHidden="0" w:uiPriority="63" w:unhideWhenUsed="0"/>
+    <w:lsdException w:name="Medium Shading 2 Accent 1" w:semiHidden="0" w:uiPriority="64" w:unhideWhenUsed="0"/>
+    <w:lsdException w:name="Medium List 1 Accent 1" w:semiHidden="0" w:uiPriority="65" w:unhideWhenUsed="0"/>
+    <w:lsdException w:name="Revision" w:unhideWhenUsed="0"/>
+    <w:lsdException w:name="List Paragraph" w:semiHidden="0" w:uiPriority="34" w:unhideWhenUsed="0" w:qFormat="1"/>
+    <w:lsdException w:name="Quote" w:semiHidden="0" w:uiPriority="29" w:unhideWhenUsed="0" w:qFormat="1"/>
+    <w:lsdException w:name="Intense Quote" w:semiHidden="0" w:uiPriority="30" w:unhideWhenUsed="0" w:qFormat="1"/>
+    <w:lsdException w:name="Medium List 2 Accent 1" w:semiHidden="0" w:uiPriority="66" w:unhideWhenUsed="0"/>
+    <w:lsdException w:name="Medium Grid 1 Accent 1" w:semiHidden="0" w:uiPriority="67" w:unhideWhenUsed="0"/>
+    <w:lsdException w:name="Medium Grid 2 Accent 1" w:semiHidden="0" w:uiPriority="68" w:unhideWhenUsed="0"/>
+    <w:lsdException w:name="Medium Grid 3 Accent 1" w:semiHidden="0" w:uiPriority="69" w:unhideWhenUsed="0"/>
+    <w:lsdException w:name="Dark List Accent 1" w:semiHidden="0" w:uiPriority="70" w:unhideWhenUsed="0"/>
+    <w:lsdException w:name="Colorful Shading Accent 1" w:semiHidden="0" w:uiPriority="71" w:unhideWhenUsed="0"/>
+    <w:lsdException w:name="Colorful List Accent 1" w:semiHidden="0" w:uiPriority="72" w:unhideWhenUsed="0"/>
+    <w:lsdException w:name="Colorful Grid Accent 1" w:semiHidden="0" w:uiPriority="73" w:unhideWhenUsed="0"/>
+    <w:lsdException w:name="Light Shading Accent 2" w:semiHidden="0" w:uiPriority="60" w:unhideWhenUsed="0"/>
+    <w:lsdException w:name="Light List Accent 2" w:semiHidden="0" w:uiPriority="61" w:unhideWhenUsed="0"/>
+    <w:lsdException w:name="Light Grid Accent 2" w:semiHidden="0" w:uiPriority="62" w:unhideWhenUsed="0"/>
+    <w:lsdException w:name="Medium Shading 1 Accent 2" w:semiHidden="0" w:uiPriority="63" w:unhideWhenUsed="0"/>
+    <w:lsdException w:name="Medium Shading 2 Accent 2" w:semiHidden="0" w:uiPriority="64" w:unhideWhenUsed="0"/>
+    <w:lsdException w:name="Medium List 1 Accent 2" w:semiHidden="0" w:uiPriority="65" w:unhideWhenUsed="0"/>
+    <w:lsdException w:name="Medium List 2 Accent 2" w:semiHidden="0" w:uiPriority="66" w:unhideWhenUsed="0"/>
+    <w:lsdException w:name="Medium Grid 1 Accent 2" w:semiHidden="0" w:uiPriority="67" w:unhideWhenUsed="0"/>
+    <w:lsdException w:name="Medium Grid 2 Accent 2" w:semiHidden="0" w:uiPriority="68" w:unhideWhenUsed="0"/>
+    <w:lsdException w:name="Medium Grid 3 Accent 2" w:semiHidden="0" w:uiPriority="69" w:unhideWhenUsed="0"/>
+    <w:lsdException w:name="Dark List Accent 2" w:semiHidden="0" w:uiPriority="70" w:unhideWhenUsed="0"/>
+    <w:lsdException w:name="Colorful Shading Accent 2" w:semiHidden="0" w:uiPriority="71" w:unhideWhenUsed="0"/>
+    <w:lsdException w:name="Colorful List Accent 2" w:semiHidden="0" w:uiPriority="72" w:unhideWhenUsed="0"/>
+    <w:lsdException w:name="Colorful Grid Accent 2" w:semiHidden="0" w:uiPriority="73" w:unhideWhenUsed="0"/>
+    <w:lsdException w:name="Light Shading Accent 3" w:semiHidden="0" w:uiPriority="60" w:unhideWhenUsed="0"/>
+    <w:lsdException w:name="Light List Accent 3" w:semiHidden="0" w:uiPriority="61" w:unhideWhenUsed="0"/>
+    <w:lsdException w:name="Light Grid Accent 3" w:semiHidden="0" w:uiPriority="62" w:unhideWhenUsed="0"/>
+    <w:lsdException w:name="Medium Shading 1 Accent 3" w:semiHidden="0" w:uiPriority="63" w:unhideWhenUsed="0"/>
+    <w:lsdException w:name="Medium Shading 2 Accent 3" w:semiHidden="0" w:uiPriority="64" w:unhideWhenUsed="0"/>
+    <w:lsdException w:name="Medium List 1 Accent 3" w:semiHidden="0" w:uiPriority="65" w:unhideWhenUsed="0"/>
+    <w:lsdException w:name="Medium List 2 Accent 3" w:semiHidden="0" w:uiPriority="66" w:unhideWhenUsed="0"/>
+    <w:lsdException w:name="Medium Grid 1 Accent 3" w:semiHidden="0" w:uiPriority="67" w:unhideWhenUsed="0"/>
+    <w:lsdException w:name="Medium Grid 2 Accent 3" w:semiHidden="0" w:uiPriority="68" w:unhideWhenUsed="0"/>
+    <w:lsdException w:name="Medium Grid 3 Accent 3" w:semiHidden="0" w:uiPriority="69" w:unhideWhenUsed="0"/>
+    <w:lsdException w:name="Dark List Accent 3" w:semiHidden="0" w:uiPriority="70" w:unhideWhenUsed="0"/>
+    <w:lsdException w:name="Colorful Shading Accent 3" w:semiHidden="0" w:uiPriority="71" w:unhideWhenUsed="0"/>
+    <w:lsdException w:name="Colorful List Accent 3" w:semiHidden="0" w:uiPriority="72" w:unhideWhenUsed="0"/>
+    <w:lsdException w:name="Colorful Grid Accent 3" w:semiHidden="0" w:uiPriority="73" w:unhideWhenUsed="0"/>
+    <w:lsdException w:name="Light Shading Accent 4" w:semiHidden="0" w:uiPriority="60" w:unhideWhenUsed="0"/>
+    <w:lsdException w:name="Light List Accent 4" w:semiHidden="0" w:uiPriority="61" w:unhideWhenUsed="0"/>
+    <w:lsdException w:name="Light Grid Accent 4" w:semiHidden="0" w:uiPriority="62" w:unhideWhenUsed="0"/>
+    <w:lsdException w:name="Medium Shading 1 Accent 4" w:semiHidden="0" w:uiPriority="63" w:unhideWhenUsed="0"/>
+    <w:lsdException w:name="Medium Shading 2 Accent 4" w:semiHidden="0" w:uiPriority="64" w:unhideWhenUsed="0"/>
+    <w:lsdException w:name="Medium List 1 Accent 4" w:semiHidden="0" w:uiPriority="65" w:unhideWhenUsed="0"/>
+    <w:lsdException w:name="Medium List 2 Accent 4" w:semiHidden="0" w:uiPriority="66" w:unhideWhenUsed="0"/>
+    <w:lsdException w:name="Medium Grid 1 Accent 4" w:semiHidden="0" w:uiPriority="67" w:unhideWhenUsed="0"/>
+    <w:lsdException w:name="Medium Grid 2 Accent 4" w:semiHidden="0" w:uiPriority="68" w:unhideWhenUsed="0"/>
+    <w:lsdException w:name="Medium Grid 3 Accent 4" w:semiHidden="0" w:uiPriority="69" w:unhideWhenUsed="0"/>
+    <w:lsdException w:name="Dark List Accent 4" w:semiHidden="0" w:uiPriority="70" w:unhideWhenUsed="0"/>
+    <w:lsdException w:name="Colorful Shading Accent 4" w:semiHidden="0" w:uiPriority="71" w:unhideWhenUsed="0"/>
+    <w:lsdException w:name="Colorful List Accent 4" w:semiHidden="0" w:uiPriority="72" w:unhideWhenUsed="0"/>
+    <w:lsdException w:name="Colorful Grid Accent 4" w:semiHidden="0" w:uiPriority="73" w:unhideWhenUsed="0"/>
+    <w:lsdException w:name="Light Shading Accent 5" w:semiHidden="0" w:uiPriority="60" w:unhideWhenUsed="0"/>
+    <w:lsdException w:name="Light List Accent 5" w:semiHidden="0" w:uiPriority="61" w:unhideWhenUsed="0"/>
+    <w:lsdException w:name="Light Grid Accent 5" w:semiHidden="0" w:uiPriority="62" w:unhideWhenUsed="0"/>
+    <w:lsdException w:name="Medium Shading 1 Accent 5" w:semiHidden="0" w:uiPriority="63" w:unhideWhenUsed="0"/>
+    <w:lsdException w:name="Medium Shading 2 Accent 5" w:semiHidden="0" w:uiPriority="64" w:unhideWhenUsed="0"/>
+    <w:lsdException w:name="Medium List 1 Accent 5" w:semiHidden="0" w:uiPriority="65" w:unhideWhenUsed="0"/>
+    <w:lsdException w:name="Medium List 2 Accent 5" w:semiHidden="0" w:uiPriority="66" w:unhideWhenUsed="0"/>
+    <w:lsdException w:name="Medium Grid 1 Accent 5" w:semiHidden="0" w:uiPriority="67" w:unhideWhenUsed="0"/>
+    <w:lsdException w:name="Medium Grid 2 Accent 5" w:semiHidden="0" w:uiPriority="68" w:unhideWhenUsed="0"/>
+    <w:lsdException w:name="Medium Grid 3 Accent 5" w:semiHidden="0" w:uiPriority="69" w:unhideWhenUsed="0"/>
+    <w:lsdException w:name="Dark List Accent 5" w:semiHidden="0" w:uiPriority="70" w:unhideWhenUsed="0"/>
+    <w:lsdException w:name="Colorful Shading Accent 5" w:semiHidden="0" w:uiPriority="71" w:unhideWhenUsed="0"/>
+    <w:lsdException w:name="Colorful List Accent 5" w:semiHidden="0" w:uiPriority="72" w:unhideWhenUsed="0"/>
+    <w:lsdException w:name="Colorful Grid Accent 5" w:semiHidden="0" w:uiPriority="73" w:unhideWhenUsed="0"/>
+    <w:lsdException w:name="Light Shading Accent 6" w:semiHidden="0" w:uiPriority="60" w:unhideWhenUsed="0"/>
+    <w:lsdException w:name="Light List Accent 6" w:semiHidden="0" w:uiPriority="61" w:unhideWhenUsed="0"/>
+    <w:lsdException w:name="Light Grid Accent 6" w:semiHidden="0" w:uiPriority="62" w:unhideWhenUsed="0"/>
+    <w:lsdException w:name="Medium Shading 1 Accent 6" w:semiHidden="0" w:uiPriority="63" w:unhideWhenUsed="0"/>
+    <w:lsdException w:name="Medium Shading 2 Accent 6" w:semiHidden="0" w:uiPriority="64" w:unhideWhenUsed="0"/>
+    <w:lsdException w:name="Medium List 1 Accent 6" w:semiHidden="0" w:uiPriority="65" w:unhideWhenUsed="0"/>
+    <w:lsdException w:name="Medium List 2 Accent 6" w:semiHidden="0" w:uiPriority="66" w:unhideWhenUsed="0"/>
+    <w:lsdException w:name="Medium Grid 1 Accent 6" w:semiHidden="0" w:uiPriority="67" w:unhideWhenUsed="0"/>
+    <w:lsdException w:name="Medium Grid 2 Accent 6" w:semiHidden="0" w:uiPriority="68" w:unhideWhenUsed="0"/>
+    <w:lsdException w:name="Medium Grid 3 Accent 6" w:semiHidden="0" w:uiPriority="69" w:unhideWhenUsed="0"/>
+    <w:lsdException w:name="Dark List Accent 6" w:semiHidden="0" w:uiPriority="70" w:unhideWhenUsed="0"/>
+    <w:lsdException w:name="Colorful Shading Accent 6" w:semiHidden="0" w:uiPriority="71" w:unhideWhenUsed="0"/>
+    <w:lsdException w:name="Colorful List Accent 6" w:semiHidden="0" w:uiPriority="72" w:unhideWhenUsed="0"/>
+    <w:lsdException w:name="Colorful Grid Accent 6" w:semiHidden="0" w:uiPriority="73" w:unhideWhenUsed="0"/>
+    <w:lsdException w:name="Subtle Emphasis" w:semiHidden="0" w:uiPriority="19" w:unhideWhenUsed="0" w:qFormat="1"/>
+    <w:lsdException w:name="Intense Emphasis" w:semiHidden="0" w:uiPriority="21" w:unhideWhenUsed="0" w:qFormat="1"/>
+    <w:lsdException w:name="Subtle Reference" w:semiHidden="0" w:uiPriority="31" w:unhideWhenUsed="0" w:qFormat="1"/>
+    <w:lsdException w:name="Intense Reference" w:semiHidden="0" w:uiPriority="32" w:unhideWhenUsed="0" w:qFormat="1"/>
+    <w:lsdException w:name="Book Title" w:semiHidden="0" w:uiPriority="33" w:unhideWhenUsed="0" w:qFormat="1"/>
+    <w:lsdException w:name="Bibliography" w:uiPriority="37"/>
+    <w:lsdException w:name="TOC Heading" w:uiPriority="39" w:qFormat="1"/>
   </w:latentStyles>
   <w:style w:type="paragraph" w:default="1" w:styleId="Normal">
     <w:name w:val="Normal"/>
     <w:qFormat/>
+  </w:style>
+  <w:style w:type="paragraph" w:styleId="Ttulo1">
+    <w:name w:val="heading 1"/>
+    <w:basedOn w:val="Normal"/>
+    <w:next w:val="Normal"/>
+    <w:link w:val="Ttulo1Car"/>
+    <w:uiPriority w:val="9"/>
+    <w:qFormat/>
+    <w:rsid w:val="00936E03"/>
+    <w:pPr>
+      <w:keepNext/>
+      <w:keepLines/>
+      <w:spacing w:before="480" w:after="0"/>
+      <w:outlineLvl w:val="0"/>
+    </w:pPr>
+    <w:rPr>
+      <w:rFonts w:asciiTheme="majorHAnsi" w:eastAsiaTheme="majorEastAsia" w:hAnsiTheme="majorHAnsi" w:cstheme="majorBidi"/>
+      <w:b/>
+      <w:bCs/>
+      <w:color w:val="365F91" w:themeColor="accent1" w:themeShade="BF"/>
+      <w:sz w:val="28"/>
+      <w:szCs w:val="28"/>
+    </w:rPr>
   </w:style>
   <w:style w:type="character" w:default="1" w:styleId="Fuentedeprrafopredeter">
     <w:name w:val="Default Paragraph Font"/>
@@ -1109,7 +1324,991 @@
     <w:uiPriority w:val="99"/>
     <w:rsid w:val="008E1746"/>
   </w:style>
+  <w:style w:type="paragraph" w:styleId="Textodeglobo">
+    <w:name w:val="Balloon Text"/>
+    <w:basedOn w:val="Normal"/>
+    <w:link w:val="TextodegloboCar"/>
+    <w:uiPriority w:val="99"/>
+    <w:semiHidden/>
+    <w:unhideWhenUsed/>
+    <w:rsid w:val="00936E03"/>
+    <w:pPr>
+      <w:spacing w:after="0" w:line="240" w:lineRule="auto"/>
+    </w:pPr>
+    <w:rPr>
+      <w:rFonts w:ascii="Tahoma" w:hAnsi="Tahoma" w:cs="Tahoma"/>
+      <w:sz w:val="16"/>
+      <w:szCs w:val="16"/>
+    </w:rPr>
+  </w:style>
+  <w:style w:type="character" w:customStyle="1" w:styleId="TextodegloboCar">
+    <w:name w:val="Texto de globo Car"/>
+    <w:basedOn w:val="Fuentedeprrafopredeter"/>
+    <w:link w:val="Textodeglobo"/>
+    <w:uiPriority w:val="99"/>
+    <w:semiHidden/>
+    <w:rsid w:val="00936E03"/>
+    <w:rPr>
+      <w:rFonts w:ascii="Tahoma" w:hAnsi="Tahoma" w:cs="Tahoma"/>
+      <w:sz w:val="16"/>
+      <w:szCs w:val="16"/>
+    </w:rPr>
+  </w:style>
+  <w:style w:type="character" w:customStyle="1" w:styleId="Ttulo1Car">
+    <w:name w:val="Título 1 Car"/>
+    <w:basedOn w:val="Fuentedeprrafopredeter"/>
+    <w:link w:val="Ttulo1"/>
+    <w:uiPriority w:val="9"/>
+    <w:rsid w:val="00936E03"/>
+    <w:rPr>
+      <w:rFonts w:asciiTheme="majorHAnsi" w:eastAsiaTheme="majorEastAsia" w:hAnsiTheme="majorHAnsi" w:cstheme="majorBidi"/>
+      <w:b/>
+      <w:bCs/>
+      <w:color w:val="365F91" w:themeColor="accent1" w:themeShade="BF"/>
+      <w:sz w:val="28"/>
+      <w:szCs w:val="28"/>
+    </w:rPr>
+  </w:style>
+  <w:style w:type="paragraph" w:styleId="TtulodeTDC">
+    <w:name w:val="TOC Heading"/>
+    <w:basedOn w:val="Ttulo1"/>
+    <w:next w:val="Normal"/>
+    <w:uiPriority w:val="39"/>
+    <w:semiHidden/>
+    <w:unhideWhenUsed/>
+    <w:qFormat/>
+    <w:rsid w:val="008524DD"/>
+    <w:pPr>
+      <w:outlineLvl w:val="9"/>
+    </w:pPr>
+  </w:style>
+  <w:style w:type="paragraph" w:styleId="TDC2">
+    <w:name w:val="toc 2"/>
+    <w:basedOn w:val="Normal"/>
+    <w:next w:val="Normal"/>
+    <w:autoRedefine/>
+    <w:uiPriority w:val="39"/>
+    <w:semiHidden/>
+    <w:unhideWhenUsed/>
+    <w:qFormat/>
+    <w:rsid w:val="008524DD"/>
+    <w:pPr>
+      <w:spacing w:after="100"/>
+      <w:ind w:left="220"/>
+    </w:pPr>
+    <w:rPr>
+      <w:rFonts w:eastAsiaTheme="minorEastAsia"/>
+    </w:rPr>
+  </w:style>
+  <w:style w:type="paragraph" w:styleId="TDC1">
+    <w:name w:val="toc 1"/>
+    <w:basedOn w:val="Normal"/>
+    <w:next w:val="Normal"/>
+    <w:autoRedefine/>
+    <w:uiPriority w:val="39"/>
+    <w:unhideWhenUsed/>
+    <w:qFormat/>
+    <w:rsid w:val="008524DD"/>
+    <w:pPr>
+      <w:spacing w:after="100"/>
+    </w:pPr>
+    <w:rPr>
+      <w:rFonts w:eastAsiaTheme="minorEastAsia"/>
+    </w:rPr>
+  </w:style>
+  <w:style w:type="paragraph" w:styleId="TDC3">
+    <w:name w:val="toc 3"/>
+    <w:basedOn w:val="Normal"/>
+    <w:next w:val="Normal"/>
+    <w:autoRedefine/>
+    <w:uiPriority w:val="39"/>
+    <w:semiHidden/>
+    <w:unhideWhenUsed/>
+    <w:qFormat/>
+    <w:rsid w:val="008524DD"/>
+    <w:pPr>
+      <w:spacing w:after="100"/>
+      <w:ind w:left="440"/>
+    </w:pPr>
+    <w:rPr>
+      <w:rFonts w:eastAsiaTheme="minorEastAsia"/>
+    </w:rPr>
+  </w:style>
+  <w:style w:type="character" w:styleId="Hipervnculo">
+    <w:name w:val="Hyperlink"/>
+    <w:basedOn w:val="Fuentedeprrafopredeter"/>
+    <w:uiPriority w:val="99"/>
+    <w:unhideWhenUsed/>
+    <w:rsid w:val="005835CB"/>
+    <w:rPr>
+      <w:color w:val="0000FF" w:themeColor="hyperlink"/>
+      <w:u w:val="single"/>
+    </w:rPr>
+  </w:style>
 </w:styles>
+</file>
+
+<file path=word/stylesWithEffects.xml><?xml version="1.0" encoding="utf-8"?>
+<w:styles xmlns:wpc="http://schemas.microsoft.com/office/word/2010/wordprocessingCanvas" xmlns:mc="http://schemas.openxmlformats.org/markup-compatibility/2006" xmlns:o="urn:schemas-microsoft-com:office:office" xmlns:r="http://schemas.openxmlformats.org/officeDocument/2006/relationships" xmlns:m="http://schemas.openxmlformats.org/officeDocument/2006/math" xmlns:v="urn:schemas-microsoft-com:vml" xmlns:wp14="http://schemas.microsoft.com/office/word/2010/wordprocessingDrawing" xmlns:wp="http://schemas.openxmlformats.org/drawingml/2006/wordprocessingDrawing" xmlns:w10="urn:schemas-microsoft-com:office:word" xmlns:w="http://schemas.openxmlformats.org/wordprocessingml/2006/main" xmlns:w14="http://schemas.microsoft.com/office/word/2010/wordml" xmlns:wpg="http://schemas.microsoft.com/office/word/2010/wordprocessingGroup" xmlns:wpi="http://schemas.microsoft.com/office/word/2010/wordprocessingInk" xmlns:wne="http://schemas.microsoft.com/office/word/2006/wordml" xmlns:wps="http://schemas.microsoft.com/office/word/2010/wordprocessingShape" mc:Ignorable="w14 wp14">
+  <w:docDefaults>
+    <w:rPrDefault>
+      <w:rPr>
+        <w:rFonts w:asciiTheme="minorHAnsi" w:eastAsiaTheme="minorHAnsi" w:hAnsiTheme="minorHAnsi" w:cstheme="minorBidi"/>
+        <w:sz w:val="22"/>
+        <w:szCs w:val="22"/>
+        <w:lang w:val="en-US" w:eastAsia="en-US" w:bidi="ar-SA"/>
+      </w:rPr>
+    </w:rPrDefault>
+    <w:pPrDefault>
+      <w:pPr>
+        <w:spacing w:after="200" w:line="276" w:lineRule="auto"/>
+      </w:pPr>
+    </w:pPrDefault>
+  </w:docDefaults>
+  <w:latentStyles w:defLockedState="0" w:defUIPriority="99" w:defSemiHidden="1" w:defUnhideWhenUsed="1" w:defQFormat="0" w:count="267">
+    <w:lsdException w:name="Normal" w:semiHidden="0" w:uiPriority="0" w:unhideWhenUsed="0" w:qFormat="1"/>
+    <w:lsdException w:name="heading 1" w:semiHidden="0" w:uiPriority="9" w:unhideWhenUsed="0" w:qFormat="1"/>
+    <w:lsdException w:name="heading 2" w:uiPriority="9" w:qFormat="1"/>
+    <w:lsdException w:name="heading 3" w:uiPriority="9" w:qFormat="1"/>
+    <w:lsdException w:name="heading 4" w:uiPriority="9" w:qFormat="1"/>
+    <w:lsdException w:name="heading 5" w:uiPriority="9" w:qFormat="1"/>
+    <w:lsdException w:name="heading 6" w:uiPriority="9" w:qFormat="1"/>
+    <w:lsdException w:name="heading 7" w:uiPriority="9" w:qFormat="1"/>
+    <w:lsdException w:name="heading 8" w:uiPriority="9" w:qFormat="1"/>
+    <w:lsdException w:name="heading 9" w:uiPriority="9" w:qFormat="1"/>
+    <w:lsdException w:name="toc 1" w:uiPriority="39" w:qFormat="1"/>
+    <w:lsdException w:name="toc 2" w:uiPriority="39" w:qFormat="1"/>
+    <w:lsdException w:name="toc 3" w:uiPriority="39" w:qFormat="1"/>
+    <w:lsdException w:name="toc 4" w:uiPriority="39"/>
+    <w:lsdException w:name="toc 5" w:uiPriority="39"/>
+    <w:lsdException w:name="toc 6" w:uiPriority="39"/>
+    <w:lsdException w:name="toc 7" w:uiPriority="39"/>
+    <w:lsdException w:name="toc 8" w:uiPriority="39"/>
+    <w:lsdException w:name="toc 9" w:uiPriority="39"/>
+    <w:lsdException w:name="caption" w:uiPriority="35" w:qFormat="1"/>
+    <w:lsdException w:name="Title" w:semiHidden="0" w:uiPriority="10" w:unhideWhenUsed="0" w:qFormat="1"/>
+    <w:lsdException w:name="Default Paragraph Font" w:uiPriority="1"/>
+    <w:lsdException w:name="Subtitle" w:semiHidden="0" w:uiPriority="11" w:unhideWhenUsed="0" w:qFormat="1"/>
+    <w:lsdException w:name="Strong" w:semiHidden="0" w:uiPriority="22" w:unhideWhenUsed="0" w:qFormat="1"/>
+    <w:lsdException w:name="Emphasis" w:semiHidden="0" w:uiPriority="20" w:unhideWhenUsed="0" w:qFormat="1"/>
+    <w:lsdException w:name="Table Grid" w:semiHidden="0" w:uiPriority="59" w:unhideWhenUsed="0"/>
+    <w:lsdException w:name="Placeholder Text" w:unhideWhenUsed="0"/>
+    <w:lsdException w:name="No Spacing" w:semiHidden="0" w:uiPriority="1" w:unhideWhenUsed="0" w:qFormat="1"/>
+    <w:lsdException w:name="Light Shading" w:semiHidden="0" w:uiPriority="60" w:unhideWhenUsed="0"/>
+    <w:lsdException w:name="Light List" w:semiHidden="0" w:uiPriority="61" w:unhideWhenUsed="0"/>
+    <w:lsdException w:name="Light Grid" w:semiHidden="0" w:uiPriority="62" w:unhideWhenUsed="0"/>
+    <w:lsdException w:name="Medium Shading 1" w:semiHidden="0" w:uiPriority="63" w:unhideWhenUsed="0"/>
+    <w:lsdException w:name="Medium Shading 2" w:semiHidden="0" w:uiPriority="64" w:unhideWhenUsed="0"/>
+    <w:lsdException w:name="Medium List 1" w:semiHidden="0" w:uiPriority="65" w:unhideWhenUsed="0"/>
+    <w:lsdException w:name="Medium List 2" w:semiHidden="0" w:uiPriority="66" w:unhideWhenUsed="0"/>
+    <w:lsdException w:name="Medium Grid 1" w:semiHidden="0" w:uiPriority="67" w:unhideWhenUsed="0"/>
+    <w:lsdException w:name="Medium Grid 2" w:semiHidden="0" w:uiPriority="68" w:unhideWhenUsed="0"/>
+    <w:lsdException w:name="Medium Grid 3" w:semiHidden="0" w:uiPriority="69" w:unhideWhenUsed="0"/>
+    <w:lsdException w:name="Dark List" w:semiHidden="0" w:uiPriority="70" w:unhideWhenUsed="0"/>
+    <w:lsdException w:name="Colorful Shading" w:semiHidden="0" w:uiPriority="71" w:unhideWhenUsed="0"/>
+    <w:lsdException w:name="Colorful List" w:semiHidden="0" w:uiPriority="72" w:unhideWhenUsed="0"/>
+    <w:lsdException w:name="Colorful Grid" w:semiHidden="0" w:uiPriority="73" w:unhideWhenUsed="0"/>
+    <w:lsdException w:name="Light Shading Accent 1" w:semiHidden="0" w:uiPriority="60" w:unhideWhenUsed="0"/>
+    <w:lsdException w:name="Light List Accent 1" w:semiHidden="0" w:uiPriority="61" w:unhideWhenUsed="0"/>
+    <w:lsdException w:name="Light Grid Accent 1" w:semiHidden="0" w:uiPriority="62" w:unhideWhenUsed="0"/>
+    <w:lsdException w:name="Medium Shading 1 Accent 1" w:semiHidden="0" w:uiPriority="63" w:unhideWhenUsed="0"/>
+    <w:lsdException w:name="Medium Shading 2 Accent 1" w:semiHidden="0" w:uiPriority="64" w:unhideWhenUsed="0"/>
+    <w:lsdException w:name="Medium List 1 Accent 1" w:semiHidden="0" w:uiPriority="65" w:unhideWhenUsed="0"/>
+    <w:lsdException w:name="Revision" w:unhideWhenUsed="0"/>
+    <w:lsdException w:name="List Paragraph" w:semiHidden="0" w:uiPriority="34" w:unhideWhenUsed="0" w:qFormat="1"/>
+    <w:lsdException w:name="Quote" w:semiHidden="0" w:uiPriority="29" w:unhideWhenUsed="0" w:qFormat="1"/>
+    <w:lsdException w:name="Intense Quote" w:semiHidden="0" w:uiPriority="30" w:unhideWhenUsed="0" w:qFormat="1"/>
+    <w:lsdException w:name="Medium List 2 Accent 1" w:semiHidden="0" w:uiPriority="66" w:unhideWhenUsed="0"/>
+    <w:lsdException w:name="Medium Grid 1 Accent 1" w:semiHidden="0" w:uiPriority="67" w:unhideWhenUsed="0"/>
+    <w:lsdException w:name="Medium Grid 2 Accent 1" w:semiHidden="0" w:uiPriority="68" w:unhideWhenUsed="0"/>
+    <w:lsdException w:name="Medium Grid 3 Accent 1" w:semiHidden="0" w:uiPriority="69" w:unhideWhenUsed="0"/>
+    <w:lsdException w:name="Dark List Accent 1" w:semiHidden="0" w:uiPriority="70" w:unhideWhenUsed="0"/>
+    <w:lsdException w:name="Colorful Shading Accent 1" w:semiHidden="0" w:uiPriority="71" w:unhideWhenUsed="0"/>
+    <w:lsdException w:name="Colorful List Accent 1" w:semiHidden="0" w:uiPriority="72" w:unhideWhenUsed="0"/>
+    <w:lsdException w:name="Colorful Grid Accent 1" w:semiHidden="0" w:uiPriority="73" w:unhideWhenUsed="0"/>
+    <w:lsdException w:name="Light Shading Accent 2" w:semiHidden="0" w:uiPriority="60" w:unhideWhenUsed="0"/>
+    <w:lsdException w:name="Light List Accent 2" w:semiHidden="0" w:uiPriority="61" w:unhideWhenUsed="0"/>
+    <w:lsdException w:name="Light Grid Accent 2" w:semiHidden="0" w:uiPriority="62" w:unhideWhenUsed="0"/>
+    <w:lsdException w:name="Medium Shading 1 Accent 2" w:semiHidden="0" w:uiPriority="63" w:unhideWhenUsed="0"/>
+    <w:lsdException w:name="Medium Shading 2 Accent 2" w:semiHidden="0" w:uiPriority="64" w:unhideWhenUsed="0"/>
+    <w:lsdException w:name="Medium List 1 Accent 2" w:semiHidden="0" w:uiPriority="65" w:unhideWhenUsed="0"/>
+    <w:lsdException w:name="Medium List 2 Accent 2" w:semiHidden="0" w:uiPriority="66" w:unhideWhenUsed="0"/>
+    <w:lsdException w:name="Medium Grid 1 Accent 2" w:semiHidden="0" w:uiPriority="67" w:unhideWhenUsed="0"/>
+    <w:lsdException w:name="Medium Grid 2 Accent 2" w:semiHidden="0" w:uiPriority="68" w:unhideWhenUsed="0"/>
+    <w:lsdException w:name="Medium Grid 3 Accent 2" w:semiHidden="0" w:uiPriority="69" w:unhideWhenUsed="0"/>
+    <w:lsdException w:name="Dark List Accent 2" w:semiHidden="0" w:uiPriority="70" w:unhideWhenUsed="0"/>
+    <w:lsdException w:name="Colorful Shading Accent 2" w:semiHidden="0" w:uiPriority="71" w:unhideWhenUsed="0"/>
+    <w:lsdException w:name="Colorful List Accent 2" w:semiHidden="0" w:uiPriority="72" w:unhideWhenUsed="0"/>
+    <w:lsdException w:name="Colorful Grid Accent 2" w:semiHidden="0" w:uiPriority="73" w:unhideWhenUsed="0"/>
+    <w:lsdException w:name="Light Shading Accent 3" w:semiHidden="0" w:uiPriority="60" w:unhideWhenUsed="0"/>
+    <w:lsdException w:name="Light List Accent 3" w:semiHidden="0" w:uiPriority="61" w:unhideWhenUsed="0"/>
+    <w:lsdException w:name="Light Grid Accent 3" w:semiHidden="0" w:uiPriority="62" w:unhideWhenUsed="0"/>
+    <w:lsdException w:name="Medium Shading 1 Accent 3" w:semiHidden="0" w:uiPriority="63" w:unhideWhenUsed="0"/>
+    <w:lsdException w:name="Medium Shading 2 Accent 3" w:semiHidden="0" w:uiPriority="64" w:unhideWhenUsed="0"/>
+    <w:lsdException w:name="Medium List 1 Accent 3" w:semiHidden="0" w:uiPriority="65" w:unhideWhenUsed="0"/>
+    <w:lsdException w:name="Medium List 2 Accent 3" w:semiHidden="0" w:uiPriority="66" w:unhideWhenUsed="0"/>
+    <w:lsdException w:name="Medium Grid 1 Accent 3" w:semiHidden="0" w:uiPriority="67" w:unhideWhenUsed="0"/>
+    <w:lsdException w:name="Medium Grid 2 Accent 3" w:semiHidden="0" w:uiPriority="68" w:unhideWhenUsed="0"/>
+    <w:lsdException w:name="Medium Grid 3 Accent 3" w:semiHidden="0" w:uiPriority="69" w:unhideWhenUsed="0"/>
+    <w:lsdException w:name="Dark List Accent 3" w:semiHidden="0" w:uiPriority="70" w:unhideWhenUsed="0"/>
+    <w:lsdException w:name="Colorful Shading Accent 3" w:semiHidden="0" w:uiPriority="71" w:unhideWhenUsed="0"/>
+    <w:lsdException w:name="Colorful List Accent 3" w:semiHidden="0" w:uiPriority="72" w:unhideWhenUsed="0"/>
+    <w:lsdException w:name="Colorful Grid Accent 3" w:semiHidden="0" w:uiPriority="73" w:unhideWhenUsed="0"/>
+    <w:lsdException w:name="Light Shading Accent 4" w:semiHidden="0" w:uiPriority="60" w:unhideWhenUsed="0"/>
+    <w:lsdException w:name="Light List Accent 4" w:semiHidden="0" w:uiPriority="61" w:unhideWhenUsed="0"/>
+    <w:lsdException w:name="Light Grid Accent 4" w:semiHidden="0" w:uiPriority="62" w:unhideWhenUsed="0"/>
+    <w:lsdException w:name="Medium Shading 1 Accent 4" w:semiHidden="0" w:uiPriority="63" w:unhideWhenUsed="0"/>
+    <w:lsdException w:name="Medium Shading 2 Accent 4" w:semiHidden="0" w:uiPriority="64" w:unhideWhenUsed="0"/>
+    <w:lsdException w:name="Medium List 1 Accent 4" w:semiHidden="0" w:uiPriority="65" w:unhideWhenUsed="0"/>
+    <w:lsdException w:name="Medium List 2 Accent 4" w:semiHidden="0" w:uiPriority="66" w:unhideWhenUsed="0"/>
+    <w:lsdException w:name="Medium Grid 1 Accent 4" w:semiHidden="0" w:uiPriority="67" w:unhideWhenUsed="0"/>
+    <w:lsdException w:name="Medium Grid 2 Accent 4" w:semiHidden="0" w:uiPriority="68" w:unhideWhenUsed="0"/>
+    <w:lsdException w:name="Medium Grid 3 Accent 4" w:semiHidden="0" w:uiPriority="69" w:unhideWhenUsed="0"/>
+    <w:lsdException w:name="Dark List Accent 4" w:semiHidden="0" w:uiPriority="70" w:unhideWhenUsed="0"/>
+    <w:lsdException w:name="Colorful Shading Accent 4" w:semiHidden="0" w:uiPriority="71" w:unhideWhenUsed="0"/>
+    <w:lsdException w:name="Colorful List Accent 4" w:semiHidden="0" w:uiPriority="72" w:unhideWhenUsed="0"/>
+    <w:lsdException w:name="Colorful Grid Accent 4" w:semiHidden="0" w:uiPriority="73" w:unhideWhenUsed="0"/>
+    <w:lsdException w:name="Light Shading Accent 5" w:semiHidden="0" w:uiPriority="60" w:unhideWhenUsed="0"/>
+    <w:lsdException w:name="Light List Accent 5" w:semiHidden="0" w:uiPriority="61" w:unhideWhenUsed="0"/>
+    <w:lsdException w:name="Light Grid Accent 5" w:semiHidden="0" w:uiPriority="62" w:unhideWhenUsed="0"/>
+    <w:lsdException w:name="Medium Shading 1 Accent 5" w:semiHidden="0" w:uiPriority="63" w:unhideWhenUsed="0"/>
+    <w:lsdException w:name="Medium Shading 2 Accent 5" w:semiHidden="0" w:uiPriority="64" w:unhideWhenUsed="0"/>
+    <w:lsdException w:name="Medium List 1 Accent 5" w:semiHidden="0" w:uiPriority="65" w:unhideWhenUsed="0"/>
+    <w:lsdException w:name="Medium List 2 Accent 5" w:semiHidden="0" w:uiPriority="66" w:unhideWhenUsed="0"/>
+    <w:lsdException w:name="Medium Grid 1 Accent 5" w:semiHidden="0" w:uiPriority="67" w:unhideWhenUsed="0"/>
+    <w:lsdException w:name="Medium Grid 2 Accent 5" w:semiHidden="0" w:uiPriority="68" w:unhideWhenUsed="0"/>
+    <w:lsdException w:name="Medium Grid 3 Accent 5" w:semiHidden="0" w:uiPriority="69" w:unhideWhenUsed="0"/>
+    <w:lsdException w:name="Dark List Accent 5" w:semiHidden="0" w:uiPriority="70" w:unhideWhenUsed="0"/>
+    <w:lsdException w:name="Colorful Shading Accent 5" w:semiHidden="0" w:uiPriority="71" w:unhideWhenUsed="0"/>
+    <w:lsdException w:name="Colorful List Accent 5" w:semiHidden="0" w:uiPriority="72" w:unhideWhenUsed="0"/>
+    <w:lsdException w:name="Colorful Grid Accent 5" w:semiHidden="0" w:uiPriority="73" w:unhideWhenUsed="0"/>
+    <w:lsdException w:name="Light Shading Accent 6" w:semiHidden="0" w:uiPriority="60" w:unhideWhenUsed="0"/>
+    <w:lsdException w:name="Light List Accent 6" w:semiHidden="0" w:uiPriority="61" w:unhideWhenUsed="0"/>
+    <w:lsdException w:name="Light Grid Accent 6" w:semiHidden="0" w:uiPriority="62" w:unhideWhenUsed="0"/>
+    <w:lsdException w:name="Medium Shading 1 Accent 6" w:semiHidden="0" w:uiPriority="63" w:unhideWhenUsed="0"/>
+    <w:lsdException w:name="Medium Shading 2 Accent 6" w:semiHidden="0" w:uiPriority="64" w:unhideWhenUsed="0"/>
+    <w:lsdException w:name="Medium List 1 Accent 6" w:semiHidden="0" w:uiPriority="65" w:unhideWhenUsed="0"/>
+    <w:lsdException w:name="Medium List 2 Accent 6" w:semiHidden="0" w:uiPriority="66" w:unhideWhenUsed="0"/>
+    <w:lsdException w:name="Medium Grid 1 Accent 6" w:semiHidden="0" w:uiPriority="67" w:unhideWhenUsed="0"/>
+    <w:lsdException w:name="Medium Grid 2 Accent 6" w:semiHidden="0" w:uiPriority="68" w:unhideWhenUsed="0"/>
+    <w:lsdException w:name="Medium Grid 3 Accent 6" w:semiHidden="0" w:uiPriority="69" w:unhideWhenUsed="0"/>
+    <w:lsdException w:name="Dark List Accent 6" w:semiHidden="0" w:uiPriority="70" w:unhideWhenUsed="0"/>
+    <w:lsdException w:name="Colorful Shading Accent 6" w:semiHidden="0" w:uiPriority="71" w:unhideWhenUsed="0"/>
+    <w:lsdException w:name="Colorful List Accent 6" w:semiHidden="0" w:uiPriority="72" w:unhideWhenUsed="0"/>
+    <w:lsdException w:name="Colorful Grid Accent 6" w:semiHidden="0" w:uiPriority="73" w:unhideWhenUsed="0"/>
+    <w:lsdException w:name="Subtle Emphasis" w:semiHidden="0" w:uiPriority="19" w:unhideWhenUsed="0" w:qFormat="1"/>
+    <w:lsdException w:name="Intense Emphasis" w:semiHidden="0" w:uiPriority="21" w:unhideWhenUsed="0" w:qFormat="1"/>
+    <w:lsdException w:name="Subtle Reference" w:semiHidden="0" w:uiPriority="31" w:unhideWhenUsed="0" w:qFormat="1"/>
+    <w:lsdException w:name="Intense Reference" w:semiHidden="0" w:uiPriority="32" w:unhideWhenUsed="0" w:qFormat="1"/>
+    <w:lsdException w:name="Book Title" w:semiHidden="0" w:uiPriority="33" w:unhideWhenUsed="0" w:qFormat="1"/>
+    <w:lsdException w:name="Bibliography" w:uiPriority="37"/>
+    <w:lsdException w:name="TOC Heading" w:uiPriority="39" w:qFormat="1"/>
+  </w:latentStyles>
+  <w:style w:type="paragraph" w:default="1" w:styleId="Normal">
+    <w:name w:val="Normal"/>
+    <w:qFormat/>
+  </w:style>
+  <w:style w:type="paragraph" w:styleId="Ttulo1">
+    <w:name w:val="heading 1"/>
+    <w:basedOn w:val="Normal"/>
+    <w:next w:val="Normal"/>
+    <w:link w:val="Ttulo1Car"/>
+    <w:uiPriority w:val="9"/>
+    <w:qFormat/>
+    <w:rsid w:val="00936E03"/>
+    <w:pPr>
+      <w:keepNext/>
+      <w:keepLines/>
+      <w:spacing w:before="480" w:after="0"/>
+      <w:outlineLvl w:val="0"/>
+    </w:pPr>
+    <w:rPr>
+      <w:rFonts w:asciiTheme="majorHAnsi" w:eastAsiaTheme="majorEastAsia" w:hAnsiTheme="majorHAnsi" w:cstheme="majorBidi"/>
+      <w:b/>
+      <w:bCs/>
+      <w:color w:val="365F91" w:themeColor="accent1" w:themeShade="BF"/>
+      <w:sz w:val="28"/>
+      <w:szCs w:val="28"/>
+    </w:rPr>
+  </w:style>
+  <w:style w:type="character" w:default="1" w:styleId="Fuentedeprrafopredeter">
+    <w:name w:val="Default Paragraph Font"/>
+    <w:uiPriority w:val="1"/>
+    <w:semiHidden/>
+    <w:unhideWhenUsed/>
+  </w:style>
+  <w:style w:type="table" w:default="1" w:styleId="Tablanormal">
+    <w:name w:val="Normal Table"/>
+    <w:uiPriority w:val="99"/>
+    <w:semiHidden/>
+    <w:unhideWhenUsed/>
+    <w:tblPr>
+      <w:tblInd w:w="0" w:type="dxa"/>
+      <w:tblCellMar>
+        <w:top w:w="0" w:type="dxa"/>
+        <w:left w:w="108" w:type="dxa"/>
+        <w:bottom w:w="0" w:type="dxa"/>
+        <w:right w:w="108" w:type="dxa"/>
+      </w:tblCellMar>
+    </w:tblPr>
+  </w:style>
+  <w:style w:type="numbering" w:default="1" w:styleId="Sinlista">
+    <w:name w:val="No List"/>
+    <w:uiPriority w:val="99"/>
+    <w:semiHidden/>
+    <w:unhideWhenUsed/>
+  </w:style>
+  <w:style w:type="paragraph" w:styleId="Encabezado">
+    <w:name w:val="header"/>
+    <w:basedOn w:val="Normal"/>
+    <w:link w:val="EncabezadoCar"/>
+    <w:uiPriority w:val="99"/>
+    <w:unhideWhenUsed/>
+    <w:rsid w:val="008E1746"/>
+    <w:pPr>
+      <w:tabs>
+        <w:tab w:val="center" w:pos="4419"/>
+        <w:tab w:val="right" w:pos="8838"/>
+      </w:tabs>
+      <w:spacing w:after="0" w:line="240" w:lineRule="auto"/>
+    </w:pPr>
+  </w:style>
+  <w:style w:type="character" w:customStyle="1" w:styleId="EncabezadoCar">
+    <w:name w:val="Encabezado Car"/>
+    <w:basedOn w:val="Fuentedeprrafopredeter"/>
+    <w:link w:val="Encabezado"/>
+    <w:uiPriority w:val="99"/>
+    <w:rsid w:val="008E1746"/>
+  </w:style>
+  <w:style w:type="paragraph" w:styleId="Piedepgina">
+    <w:name w:val="footer"/>
+    <w:basedOn w:val="Normal"/>
+    <w:link w:val="PiedepginaCar"/>
+    <w:uiPriority w:val="99"/>
+    <w:unhideWhenUsed/>
+    <w:rsid w:val="008E1746"/>
+    <w:pPr>
+      <w:tabs>
+        <w:tab w:val="center" w:pos="4419"/>
+        <w:tab w:val="right" w:pos="8838"/>
+      </w:tabs>
+      <w:spacing w:after="0" w:line="240" w:lineRule="auto"/>
+    </w:pPr>
+  </w:style>
+  <w:style w:type="character" w:customStyle="1" w:styleId="PiedepginaCar">
+    <w:name w:val="Pie de página Car"/>
+    <w:basedOn w:val="Fuentedeprrafopredeter"/>
+    <w:link w:val="Piedepgina"/>
+    <w:uiPriority w:val="99"/>
+    <w:rsid w:val="008E1746"/>
+  </w:style>
+  <w:style w:type="paragraph" w:styleId="Textodeglobo">
+    <w:name w:val="Balloon Text"/>
+    <w:basedOn w:val="Normal"/>
+    <w:link w:val="TextodegloboCar"/>
+    <w:uiPriority w:val="99"/>
+    <w:semiHidden/>
+    <w:unhideWhenUsed/>
+    <w:rsid w:val="00936E03"/>
+    <w:pPr>
+      <w:spacing w:after="0" w:line="240" w:lineRule="auto"/>
+    </w:pPr>
+    <w:rPr>
+      <w:rFonts w:ascii="Tahoma" w:hAnsi="Tahoma" w:cs="Tahoma"/>
+      <w:sz w:val="16"/>
+      <w:szCs w:val="16"/>
+    </w:rPr>
+  </w:style>
+  <w:style w:type="character" w:customStyle="1" w:styleId="TextodegloboCar">
+    <w:name w:val="Texto de globo Car"/>
+    <w:basedOn w:val="Fuentedeprrafopredeter"/>
+    <w:link w:val="Textodeglobo"/>
+    <w:uiPriority w:val="99"/>
+    <w:semiHidden/>
+    <w:rsid w:val="00936E03"/>
+    <w:rPr>
+      <w:rFonts w:ascii="Tahoma" w:hAnsi="Tahoma" w:cs="Tahoma"/>
+      <w:sz w:val="16"/>
+      <w:szCs w:val="16"/>
+    </w:rPr>
+  </w:style>
+  <w:style w:type="character" w:customStyle="1" w:styleId="Ttulo1Car">
+    <w:name w:val="Título 1 Car"/>
+    <w:basedOn w:val="Fuentedeprrafopredeter"/>
+    <w:link w:val="Ttulo1"/>
+    <w:uiPriority w:val="9"/>
+    <w:rsid w:val="00936E03"/>
+    <w:rPr>
+      <w:rFonts w:asciiTheme="majorHAnsi" w:eastAsiaTheme="majorEastAsia" w:hAnsiTheme="majorHAnsi" w:cstheme="majorBidi"/>
+      <w:b/>
+      <w:bCs/>
+      <w:color w:val="365F91" w:themeColor="accent1" w:themeShade="BF"/>
+      <w:sz w:val="28"/>
+      <w:szCs w:val="28"/>
+    </w:rPr>
+  </w:style>
+  <w:style w:type="paragraph" w:styleId="TtulodeTDC">
+    <w:name w:val="TOC Heading"/>
+    <w:basedOn w:val="Ttulo1"/>
+    <w:next w:val="Normal"/>
+    <w:uiPriority w:val="39"/>
+    <w:semiHidden/>
+    <w:unhideWhenUsed/>
+    <w:qFormat/>
+    <w:rsid w:val="008524DD"/>
+    <w:pPr>
+      <w:outlineLvl w:val="9"/>
+    </w:pPr>
+  </w:style>
+  <w:style w:type="paragraph" w:styleId="TDC2">
+    <w:name w:val="toc 2"/>
+    <w:basedOn w:val="Normal"/>
+    <w:next w:val="Normal"/>
+    <w:autoRedefine/>
+    <w:uiPriority w:val="39"/>
+    <w:semiHidden/>
+    <w:unhideWhenUsed/>
+    <w:qFormat/>
+    <w:rsid w:val="008524DD"/>
+    <w:pPr>
+      <w:spacing w:after="100"/>
+      <w:ind w:left="220"/>
+    </w:pPr>
+    <w:rPr>
+      <w:rFonts w:eastAsiaTheme="minorEastAsia"/>
+    </w:rPr>
+  </w:style>
+  <w:style w:type="paragraph" w:styleId="TDC1">
+    <w:name w:val="toc 1"/>
+    <w:basedOn w:val="Normal"/>
+    <w:next w:val="Normal"/>
+    <w:autoRedefine/>
+    <w:uiPriority w:val="39"/>
+    <w:unhideWhenUsed/>
+    <w:qFormat/>
+    <w:rsid w:val="008524DD"/>
+    <w:pPr>
+      <w:spacing w:after="100"/>
+    </w:pPr>
+    <w:rPr>
+      <w:rFonts w:eastAsiaTheme="minorEastAsia"/>
+    </w:rPr>
+  </w:style>
+  <w:style w:type="paragraph" w:styleId="TDC3">
+    <w:name w:val="toc 3"/>
+    <w:basedOn w:val="Normal"/>
+    <w:next w:val="Normal"/>
+    <w:autoRedefine/>
+    <w:uiPriority w:val="39"/>
+    <w:semiHidden/>
+    <w:unhideWhenUsed/>
+    <w:qFormat/>
+    <w:rsid w:val="008524DD"/>
+    <w:pPr>
+      <w:spacing w:after="100"/>
+      <w:ind w:left="440"/>
+    </w:pPr>
+    <w:rPr>
+      <w:rFonts w:eastAsiaTheme="minorEastAsia"/>
+    </w:rPr>
+  </w:style>
+  <w:style w:type="character" w:styleId="Hipervnculo">
+    <w:name w:val="Hyperlink"/>
+    <w:basedOn w:val="Fuentedeprrafopredeter"/>
+    <w:uiPriority w:val="99"/>
+    <w:unhideWhenUsed/>
+    <w:rsid w:val="005835CB"/>
+    <w:rPr>
+      <w:color w:val="0000FF" w:themeColor="hyperlink"/>
+      <w:u w:val="single"/>
+    </w:rPr>
+  </w:style>
+</w:styles>
+</file>
+
+<file path=word/glossary/document.xml><?xml version="1.0" encoding="utf-8"?>
+<w:glossaryDocument xmlns:wpc="http://schemas.microsoft.com/office/word/2010/wordprocessingCanvas" xmlns:mc="http://schemas.openxmlformats.org/markup-compatibility/2006" xmlns:o="urn:schemas-microsoft-com:office:office" xmlns:r="http://schemas.openxmlformats.org/officeDocument/2006/relationships" xmlns:m="http://schemas.openxmlformats.org/officeDocument/2006/math" xmlns:v="urn:schemas-microsoft-com:vml" xmlns:wp14="http://schemas.microsoft.com/office/word/2010/wordprocessingDrawing" xmlns:wp="http://schemas.openxmlformats.org/drawingml/2006/wordprocessingDrawing" xmlns:w10="urn:schemas-microsoft-com:office:word" xmlns:w="http://schemas.openxmlformats.org/wordprocessingml/2006/main" xmlns:w14="http://schemas.microsoft.com/office/word/2010/wordml" xmlns:wpg="http://schemas.microsoft.com/office/word/2010/wordprocessingGroup" xmlns:wpi="http://schemas.microsoft.com/office/word/2010/wordprocessingInk" xmlns:wne="http://schemas.microsoft.com/office/word/2006/wordml" xmlns:wps="http://schemas.microsoft.com/office/word/2010/wordprocessingShape" mc:Ignorable="w14 wp14"/>
+</file>
+
+<file path=word/glossary/fontTable.xml><?xml version="1.0" encoding="utf-8"?>
+<w:fonts xmlns:mc="http://schemas.openxmlformats.org/markup-compatibility/2006" xmlns:r="http://schemas.openxmlformats.org/officeDocument/2006/relationships" xmlns:w="http://schemas.openxmlformats.org/wordprocessingml/2006/main" xmlns:w14="http://schemas.microsoft.com/office/word/2010/wordml" mc:Ignorable="w14">
+  <w:font w:name="Calibri">
+    <w:panose1 w:val="020F0502020204030204"/>
+    <w:charset w:val="00"/>
+    <w:family w:val="swiss"/>
+    <w:pitch w:val="variable"/>
+    <w:sig w:usb0="E4002EFF" w:usb1="C200247B" w:usb2="00000009" w:usb3="00000000" w:csb0="000001FF" w:csb1="00000000"/>
+  </w:font>
+  <w:font w:name="Times New Roman">
+    <w:panose1 w:val="02020603050405020304"/>
+    <w:charset w:val="00"/>
+    <w:family w:val="roman"/>
+    <w:pitch w:val="variable"/>
+    <w:sig w:usb0="E0002EFF" w:usb1="C000785B" w:usb2="00000009" w:usb3="00000000" w:csb0="000001FF" w:csb1="00000000"/>
+  </w:font>
+  <w:font w:name="Cambria">
+    <w:panose1 w:val="02040503050406030204"/>
+    <w:charset w:val="00"/>
+    <w:family w:val="roman"/>
+    <w:pitch w:val="variable"/>
+    <w:sig w:usb0="E00006FF" w:usb1="420024FF" w:usb2="02000000" w:usb3="00000000" w:csb0="0000019F" w:csb1="00000000"/>
+  </w:font>
+  <w:font w:name="Tahoma">
+    <w:panose1 w:val="020B0604030504040204"/>
+    <w:charset w:val="00"/>
+    <w:family w:val="swiss"/>
+    <w:pitch w:val="variable"/>
+    <w:sig w:usb0="E1002EFF" w:usb1="C000605B" w:usb2="00000029" w:usb3="00000000" w:csb0="000101FF" w:csb1="00000000"/>
+  </w:font>
+</w:fonts>
+</file>
+
+<file path=word/glossary/settings.xml><?xml version="1.0" encoding="utf-8"?>
+<w:settings xmlns:mc="http://schemas.openxmlformats.org/markup-compatibility/2006" xmlns:o="urn:schemas-microsoft-com:office:office" xmlns:r="http://schemas.openxmlformats.org/officeDocument/2006/relationships" xmlns:m="http://schemas.openxmlformats.org/officeDocument/2006/math" xmlns:v="urn:schemas-microsoft-com:vml" xmlns:w10="urn:schemas-microsoft-com:office:word" xmlns:w="http://schemas.openxmlformats.org/wordprocessingml/2006/main" xmlns:w14="http://schemas.microsoft.com/office/word/2010/wordml" xmlns:sl="http://schemas.openxmlformats.org/schemaLibrary/2006/main" mc:Ignorable="w14">
+  <w:view w:val="normal"/>
+  <w:defaultTabStop w:val="720"/>
+  <w:characterSpacingControl w:val="doNotCompress"/>
+  <w:compat>
+    <w:useFELayout/>
+    <w:compatSetting w:name="compatibilityMode" w:uri="http://schemas.microsoft.com/office/word" w:val="14"/>
+    <w:compatSetting w:name="overrideTableStyleFontSizeAndJustification" w:uri="http://schemas.microsoft.com/office/word" w:val="1"/>
+    <w:compatSetting w:name="enableOpenTypeFeatures" w:uri="http://schemas.microsoft.com/office/word" w:val="1"/>
+    <w:compatSetting w:name="doNotFlipMirrorIndents" w:uri="http://schemas.microsoft.com/office/word" w:val="1"/>
+  </w:compat>
+  <w:rsids>
+    <w:rsidRoot w:val="00553296"/>
+    <w:rsid w:val="00553296"/>
+    <w:rsid w:val="00F778F0"/>
+  </w:rsids>
+  <m:mathPr>
+    <m:mathFont m:val="Cambria Math"/>
+    <m:brkBin m:val="before"/>
+    <m:brkBinSub m:val="--"/>
+    <m:smallFrac m:val="0"/>
+    <m:dispDef/>
+    <m:lMargin m:val="0"/>
+    <m:rMargin m:val="0"/>
+    <m:defJc m:val="centerGroup"/>
+    <m:wrapIndent m:val="1440"/>
+    <m:intLim m:val="subSup"/>
+    <m:naryLim m:val="undOvr"/>
+  </m:mathPr>
+  <w:themeFontLang w:val="en-US"/>
+  <w:clrSchemeMapping w:bg1="light1" w:t1="dark1" w:bg2="light2" w:t2="dark2" w:accent1="accent1" w:accent2="accent2" w:accent3="accent3" w:accent4="accent4" w:accent5="accent5" w:accent6="accent6" w:hyperlink="hyperlink" w:followedHyperlink="followedHyperlink"/>
+  <w:decimalSymbol w:val=","/>
+  <w:listSeparator w:val=";"/>
+</w:settings>
+</file>
+
+<file path=word/glossary/styles.xml><?xml version="1.0" encoding="utf-8"?>
+<w:styles xmlns:mc="http://schemas.openxmlformats.org/markup-compatibility/2006" xmlns:r="http://schemas.openxmlformats.org/officeDocument/2006/relationships" xmlns:w="http://schemas.openxmlformats.org/wordprocessingml/2006/main" xmlns:w14="http://schemas.microsoft.com/office/word/2010/wordml" mc:Ignorable="w14">
+  <w:docDefaults>
+    <w:rPrDefault>
+      <w:rPr>
+        <w:rFonts w:asciiTheme="minorHAnsi" w:eastAsiaTheme="minorEastAsia" w:hAnsiTheme="minorHAnsi" w:cstheme="minorBidi"/>
+        <w:sz w:val="22"/>
+        <w:szCs w:val="22"/>
+        <w:lang w:val="en-US" w:eastAsia="en-US" w:bidi="ar-SA"/>
+      </w:rPr>
+    </w:rPrDefault>
+    <w:pPrDefault>
+      <w:pPr>
+        <w:spacing w:after="200" w:line="276" w:lineRule="auto"/>
+      </w:pPr>
+    </w:pPrDefault>
+  </w:docDefaults>
+  <w:latentStyles w:defLockedState="0" w:defUIPriority="99" w:defSemiHidden="1" w:defUnhideWhenUsed="1" w:defQFormat="0" w:count="267">
+    <w:lsdException w:name="Normal" w:semiHidden="0" w:uiPriority="0" w:unhideWhenUsed="0" w:qFormat="1"/>
+    <w:lsdException w:name="heading 1" w:semiHidden="0" w:uiPriority="9" w:unhideWhenUsed="0" w:qFormat="1"/>
+    <w:lsdException w:name="heading 2" w:uiPriority="9" w:qFormat="1"/>
+    <w:lsdException w:name="heading 3" w:uiPriority="9" w:qFormat="1"/>
+    <w:lsdException w:name="heading 4" w:uiPriority="9" w:qFormat="1"/>
+    <w:lsdException w:name="heading 5" w:uiPriority="9" w:qFormat="1"/>
+    <w:lsdException w:name="heading 6" w:uiPriority="9" w:qFormat="1"/>
+    <w:lsdException w:name="heading 7" w:uiPriority="9" w:qFormat="1"/>
+    <w:lsdException w:name="heading 8" w:uiPriority="9" w:qFormat="1"/>
+    <w:lsdException w:name="heading 9" w:uiPriority="9" w:qFormat="1"/>
+    <w:lsdException w:name="toc 1" w:uiPriority="39"/>
+    <w:lsdException w:name="toc 2" w:uiPriority="39"/>
+    <w:lsdException w:name="toc 3" w:uiPriority="39"/>
+    <w:lsdException w:name="toc 4" w:uiPriority="39"/>
+    <w:lsdException w:name="toc 5" w:uiPriority="39"/>
+    <w:lsdException w:name="toc 6" w:uiPriority="39"/>
+    <w:lsdException w:name="toc 7" w:uiPriority="39"/>
+    <w:lsdException w:name="toc 8" w:uiPriority="39"/>
+    <w:lsdException w:name="toc 9" w:uiPriority="39"/>
+    <w:lsdException w:name="caption" w:uiPriority="35" w:qFormat="1"/>
+    <w:lsdException w:name="Title" w:semiHidden="0" w:uiPriority="10" w:unhideWhenUsed="0" w:qFormat="1"/>
+    <w:lsdException w:name="Default Paragraph Font" w:uiPriority="1"/>
+    <w:lsdException w:name="Subtitle" w:semiHidden="0" w:uiPriority="11" w:unhideWhenUsed="0" w:qFormat="1"/>
+    <w:lsdException w:name="Strong" w:semiHidden="0" w:uiPriority="22" w:unhideWhenUsed="0" w:qFormat="1"/>
+    <w:lsdException w:name="Emphasis" w:semiHidden="0" w:uiPriority="20" w:unhideWhenUsed="0" w:qFormat="1"/>
+    <w:lsdException w:name="Table Grid" w:semiHidden="0" w:uiPriority="59" w:unhideWhenUsed="0"/>
+    <w:lsdException w:name="Placeholder Text" w:unhideWhenUsed="0"/>
+    <w:lsdException w:name="No Spacing" w:semiHidden="0" w:uiPriority="1" w:unhideWhenUsed="0" w:qFormat="1"/>
+    <w:lsdException w:name="Light Shading" w:semiHidden="0" w:uiPriority="60" w:unhideWhenUsed="0"/>
+    <w:lsdException w:name="Light List" w:semiHidden="0" w:uiPriority="61" w:unhideWhenUsed="0"/>
+    <w:lsdException w:name="Light Grid" w:semiHidden="0" w:uiPriority="62" w:unhideWhenUsed="0"/>
+    <w:lsdException w:name="Medium Shading 1" w:semiHidden="0" w:uiPriority="63" w:unhideWhenUsed="0"/>
+    <w:lsdException w:name="Medium Shading 2" w:semiHidden="0" w:uiPriority="64" w:unhideWhenUsed="0"/>
+    <w:lsdException w:name="Medium List 1" w:semiHidden="0" w:uiPriority="65" w:unhideWhenUsed="0"/>
+    <w:lsdException w:name="Medium List 2" w:semiHidden="0" w:uiPriority="66" w:unhideWhenUsed="0"/>
+    <w:lsdException w:name="Medium Grid 1" w:semiHidden="0" w:uiPriority="67" w:unhideWhenUsed="0"/>
+    <w:lsdException w:name="Medium Grid 2" w:semiHidden="0" w:uiPriority="68" w:unhideWhenUsed="0"/>
+    <w:lsdException w:name="Medium Grid 3" w:semiHidden="0" w:uiPriority="69" w:unhideWhenUsed="0"/>
+    <w:lsdException w:name="Dark List" w:semiHidden="0" w:uiPriority="70" w:unhideWhenUsed="0"/>
+    <w:lsdException w:name="Colorful Shading" w:semiHidden="0" w:uiPriority="71" w:unhideWhenUsed="0"/>
+    <w:lsdException w:name="Colorful List" w:semiHidden="0" w:uiPriority="72" w:unhideWhenUsed="0"/>
+    <w:lsdException w:name="Colorful Grid" w:semiHidden="0" w:uiPriority="73" w:unhideWhenUsed="0"/>
+    <w:lsdException w:name="Light Shading Accent 1" w:semiHidden="0" w:uiPriority="60" w:unhideWhenUsed="0"/>
+    <w:lsdException w:name="Light List Accent 1" w:semiHidden="0" w:uiPriority="61" w:unhideWhenUsed="0"/>
+    <w:lsdException w:name="Light Grid Accent 1" w:semiHidden="0" w:uiPriority="62" w:unhideWhenUsed="0"/>
+    <w:lsdException w:name="Medium Shading 1 Accent 1" w:semiHidden="0" w:uiPriority="63" w:unhideWhenUsed="0"/>
+    <w:lsdException w:name="Medium Shading 2 Accent 1" w:semiHidden="0" w:uiPriority="64" w:unhideWhenUsed="0"/>
+    <w:lsdException w:name="Medium List 1 Accent 1" w:semiHidden="0" w:uiPriority="65" w:unhideWhenUsed="0"/>
+    <w:lsdException w:name="Revision" w:unhideWhenUsed="0"/>
+    <w:lsdException w:name="List Paragraph" w:semiHidden="0" w:uiPriority="34" w:unhideWhenUsed="0" w:qFormat="1"/>
+    <w:lsdException w:name="Quote" w:semiHidden="0" w:uiPriority="29" w:unhideWhenUsed="0" w:qFormat="1"/>
+    <w:lsdException w:name="Intense Quote" w:semiHidden="0" w:uiPriority="30" w:unhideWhenUsed="0" w:qFormat="1"/>
+    <w:lsdException w:name="Medium List 2 Accent 1" w:semiHidden="0" w:uiPriority="66" w:unhideWhenUsed="0"/>
+    <w:lsdException w:name="Medium Grid 1 Accent 1" w:semiHidden="0" w:uiPriority="67" w:unhideWhenUsed="0"/>
+    <w:lsdException w:name="Medium Grid 2 Accent 1" w:semiHidden="0" w:uiPriority="68" w:unhideWhenUsed="0"/>
+    <w:lsdException w:name="Medium Grid 3 Accent 1" w:semiHidden="0" w:uiPriority="69" w:unhideWhenUsed="0"/>
+    <w:lsdException w:name="Dark List Accent 1" w:semiHidden="0" w:uiPriority="70" w:unhideWhenUsed="0"/>
+    <w:lsdException w:name="Colorful Shading Accent 1" w:semiHidden="0" w:uiPriority="71" w:unhideWhenUsed="0"/>
+    <w:lsdException w:name="Colorful List Accent 1" w:semiHidden="0" w:uiPriority="72" w:unhideWhenUsed="0"/>
+    <w:lsdException w:name="Colorful Grid Accent 1" w:semiHidden="0" w:uiPriority="73" w:unhideWhenUsed="0"/>
+    <w:lsdException w:name="Light Shading Accent 2" w:semiHidden="0" w:uiPriority="60" w:unhideWhenUsed="0"/>
+    <w:lsdException w:name="Light List Accent 2" w:semiHidden="0" w:uiPriority="61" w:unhideWhenUsed="0"/>
+    <w:lsdException w:name="Light Grid Accent 2" w:semiHidden="0" w:uiPriority="62" w:unhideWhenUsed="0"/>
+    <w:lsdException w:name="Medium Shading 1 Accent 2" w:semiHidden="0" w:uiPriority="63" w:unhideWhenUsed="0"/>
+    <w:lsdException w:name="Medium Shading 2 Accent 2" w:semiHidden="0" w:uiPriority="64" w:unhideWhenUsed="0"/>
+    <w:lsdException w:name="Medium List 1 Accent 2" w:semiHidden="0" w:uiPriority="65" w:unhideWhenUsed="0"/>
+    <w:lsdException w:name="Medium List 2 Accent 2" w:semiHidden="0" w:uiPriority="66" w:unhideWhenUsed="0"/>
+    <w:lsdException w:name="Medium Grid 1 Accent 2" w:semiHidden="0" w:uiPriority="67" w:unhideWhenUsed="0"/>
+    <w:lsdException w:name="Medium Grid 2 Accent 2" w:semiHidden="0" w:uiPriority="68" w:unhideWhenUsed="0"/>
+    <w:lsdException w:name="Medium Grid 3 Accent 2" w:semiHidden="0" w:uiPriority="69" w:unhideWhenUsed="0"/>
+    <w:lsdException w:name="Dark List Accent 2" w:semiHidden="0" w:uiPriority="70" w:unhideWhenUsed="0"/>
+    <w:lsdException w:name="Colorful Shading Accent 2" w:semiHidden="0" w:uiPriority="71" w:unhideWhenUsed="0"/>
+    <w:lsdException w:name="Colorful List Accent 2" w:semiHidden="0" w:uiPriority="72" w:unhideWhenUsed="0"/>
+    <w:lsdException w:name="Colorful Grid Accent 2" w:semiHidden="0" w:uiPriority="73" w:unhideWhenUsed="0"/>
+    <w:lsdException w:name="Light Shading Accent 3" w:semiHidden="0" w:uiPriority="60" w:unhideWhenUsed="0"/>
+    <w:lsdException w:name="Light List Accent 3" w:semiHidden="0" w:uiPriority="61" w:unhideWhenUsed="0"/>
+    <w:lsdException w:name="Light Grid Accent 3" w:semiHidden="0" w:uiPriority="62" w:unhideWhenUsed="0"/>
+    <w:lsdException w:name="Medium Shading 1 Accent 3" w:semiHidden="0" w:uiPriority="63" w:unhideWhenUsed="0"/>
+    <w:lsdException w:name="Medium Shading 2 Accent 3" w:semiHidden="0" w:uiPriority="64" w:unhideWhenUsed="0"/>
+    <w:lsdException w:name="Medium List 1 Accent 3" w:semiHidden="0" w:uiPriority="65" w:unhideWhenUsed="0"/>
+    <w:lsdException w:name="Medium List 2 Accent 3" w:semiHidden="0" w:uiPriority="66" w:unhideWhenUsed="0"/>
+    <w:lsdException w:name="Medium Grid 1 Accent 3" w:semiHidden="0" w:uiPriority="67" w:unhideWhenUsed="0"/>
+    <w:lsdException w:name="Medium Grid 2 Accent 3" w:semiHidden="0" w:uiPriority="68" w:unhideWhenUsed="0"/>
+    <w:lsdException w:name="Medium Grid 3 Accent 3" w:semiHidden="0" w:uiPriority="69" w:unhideWhenUsed="0"/>
+    <w:lsdException w:name="Dark List Accent 3" w:semiHidden="0" w:uiPriority="70" w:unhideWhenUsed="0"/>
+    <w:lsdException w:name="Colorful Shading Accent 3" w:semiHidden="0" w:uiPriority="71" w:unhideWhenUsed="0"/>
+    <w:lsdException w:name="Colorful List Accent 3" w:semiHidden="0" w:uiPriority="72" w:unhideWhenUsed="0"/>
+    <w:lsdException w:name="Colorful Grid Accent 3" w:semiHidden="0" w:uiPriority="73" w:unhideWhenUsed="0"/>
+    <w:lsdException w:name="Light Shading Accent 4" w:semiHidden="0" w:uiPriority="60" w:unhideWhenUsed="0"/>
+    <w:lsdException w:name="Light List Accent 4" w:semiHidden="0" w:uiPriority="61" w:unhideWhenUsed="0"/>
+    <w:lsdException w:name="Light Grid Accent 4" w:semiHidden="0" w:uiPriority="62" w:unhideWhenUsed="0"/>
+    <w:lsdException w:name="Medium Shading 1 Accent 4" w:semiHidden="0" w:uiPriority="63" w:unhideWhenUsed="0"/>
+    <w:lsdException w:name="Medium Shading 2 Accent 4" w:semiHidden="0" w:uiPriority="64" w:unhideWhenUsed="0"/>
+    <w:lsdException w:name="Medium List 1 Accent 4" w:semiHidden="0" w:uiPriority="65" w:unhideWhenUsed="0"/>
+    <w:lsdException w:name="Medium List 2 Accent 4" w:semiHidden="0" w:uiPriority="66" w:unhideWhenUsed="0"/>
+    <w:lsdException w:name="Medium Grid 1 Accent 4" w:semiHidden="0" w:uiPriority="67" w:unhideWhenUsed="0"/>
+    <w:lsdException w:name="Medium Grid 2 Accent 4" w:semiHidden="0" w:uiPriority="68" w:unhideWhenUsed="0"/>
+    <w:lsdException w:name="Medium Grid 3 Accent 4" w:semiHidden="0" w:uiPriority="69" w:unhideWhenUsed="0"/>
+    <w:lsdException w:name="Dark List Accent 4" w:semiHidden="0" w:uiPriority="70" w:unhideWhenUsed="0"/>
+    <w:lsdException w:name="Colorful Shading Accent 4" w:semiHidden="0" w:uiPriority="71" w:unhideWhenUsed="0"/>
+    <w:lsdException w:name="Colorful List Accent 4" w:semiHidden="0" w:uiPriority="72" w:unhideWhenUsed="0"/>
+    <w:lsdException w:name="Colorful Grid Accent 4" w:semiHidden="0" w:uiPriority="73" w:unhideWhenUsed="0"/>
+    <w:lsdException w:name="Light Shading Accent 5" w:semiHidden="0" w:uiPriority="60" w:unhideWhenUsed="0"/>
+    <w:lsdException w:name="Light List Accent 5" w:semiHidden="0" w:uiPriority="61" w:unhideWhenUsed="0"/>
+    <w:lsdException w:name="Light Grid Accent 5" w:semiHidden="0" w:uiPriority="62" w:unhideWhenUsed="0"/>
+    <w:lsdException w:name="Medium Shading 1 Accent 5" w:semiHidden="0" w:uiPriority="63" w:unhideWhenUsed="0"/>
+    <w:lsdException w:name="Medium Shading 2 Accent 5" w:semiHidden="0" w:uiPriority="64" w:unhideWhenUsed="0"/>
+    <w:lsdException w:name="Medium List 1 Accent 5" w:semiHidden="0" w:uiPriority="65" w:unhideWhenUsed="0"/>
+    <w:lsdException w:name="Medium List 2 Accent 5" w:semiHidden="0" w:uiPriority="66" w:unhideWhenUsed="0"/>
+    <w:lsdException w:name="Medium Grid 1 Accent 5" w:semiHidden="0" w:uiPriority="67" w:unhideWhenUsed="0"/>
+    <w:lsdException w:name="Medium Grid 2 Accent 5" w:semiHidden="0" w:uiPriority="68" w:unhideWhenUsed="0"/>
+    <w:lsdException w:name="Medium Grid 3 Accent 5" w:semiHidden="0" w:uiPriority="69" w:unhideWhenUsed="0"/>
+    <w:lsdException w:name="Dark List Accent 5" w:semiHidden="0" w:uiPriority="70" w:unhideWhenUsed="0"/>
+    <w:lsdException w:name="Colorful Shading Accent 5" w:semiHidden="0" w:uiPriority="71" w:unhideWhenUsed="0"/>
+    <w:lsdException w:name="Colorful List Accent 5" w:semiHidden="0" w:uiPriority="72" w:unhideWhenUsed="0"/>
+    <w:lsdException w:name="Colorful Grid Accent 5" w:semiHidden="0" w:uiPriority="73" w:unhideWhenUsed="0"/>
+    <w:lsdException w:name="Light Shading Accent 6" w:semiHidden="0" w:uiPriority="60" w:unhideWhenUsed="0"/>
+    <w:lsdException w:name="Light List Accent 6" w:semiHidden="0" w:uiPriority="61" w:unhideWhenUsed="0"/>
+    <w:lsdException w:name="Light Grid Accent 6" w:semiHidden="0" w:uiPriority="62" w:unhideWhenUsed="0"/>
+    <w:lsdException w:name="Medium Shading 1 Accent 6" w:semiHidden="0" w:uiPriority="63" w:unhideWhenUsed="0"/>
+    <w:lsdException w:name="Medium Shading 2 Accent 6" w:semiHidden="0" w:uiPriority="64" w:unhideWhenUsed="0"/>
+    <w:lsdException w:name="Medium List 1 Accent 6" w:semiHidden="0" w:uiPriority="65" w:unhideWhenUsed="0"/>
+    <w:lsdException w:name="Medium List 2 Accent 6" w:semiHidden="0" w:uiPriority="66" w:unhideWhenUsed="0"/>
+    <w:lsdException w:name="Medium Grid 1 Accent 6" w:semiHidden="0" w:uiPriority="67" w:unhideWhenUsed="0"/>
+    <w:lsdException w:name="Medium Grid 2 Accent 6" w:semiHidden="0" w:uiPriority="68" w:unhideWhenUsed="0"/>
+    <w:lsdException w:name="Medium Grid 3 Accent 6" w:semiHidden="0" w:uiPriority="69" w:unhideWhenUsed="0"/>
+    <w:lsdException w:name="Dark List Accent 6" w:semiHidden="0" w:uiPriority="70" w:unhideWhenUsed="0"/>
+    <w:lsdException w:name="Colorful Shading Accent 6" w:semiHidden="0" w:uiPriority="71" w:unhideWhenUsed="0"/>
+    <w:lsdException w:name="Colorful List Accent 6" w:semiHidden="0" w:uiPriority="72" w:unhideWhenUsed="0"/>
+    <w:lsdException w:name="Colorful Grid Accent 6" w:semiHidden="0" w:uiPriority="73" w:unhideWhenUsed="0"/>
+    <w:lsdException w:name="Subtle Emphasis" w:semiHidden="0" w:uiPriority="19" w:unhideWhenUsed="0" w:qFormat="1"/>
+    <w:lsdException w:name="Intense Emphasis" w:semiHidden="0" w:uiPriority="21" w:unhideWhenUsed="0" w:qFormat="1"/>
+    <w:lsdException w:name="Subtle Reference" w:semiHidden="0" w:uiPriority="31" w:unhideWhenUsed="0" w:qFormat="1"/>
+    <w:lsdException w:name="Intense Reference" w:semiHidden="0" w:uiPriority="32" w:unhideWhenUsed="0" w:qFormat="1"/>
+    <w:lsdException w:name="Book Title" w:semiHidden="0" w:uiPriority="33" w:unhideWhenUsed="0" w:qFormat="1"/>
+    <w:lsdException w:name="Bibliography" w:uiPriority="37"/>
+    <w:lsdException w:name="TOC Heading" w:uiPriority="39" w:qFormat="1"/>
+  </w:latentStyles>
+  <w:style w:type="paragraph" w:default="1" w:styleId="Normal">
+    <w:name w:val="Normal"/>
+    <w:qFormat/>
+  </w:style>
+  <w:style w:type="character" w:default="1" w:styleId="Fuentedeprrafopredeter">
+    <w:name w:val="Default Paragraph Font"/>
+    <w:uiPriority w:val="1"/>
+    <w:semiHidden/>
+    <w:unhideWhenUsed/>
+  </w:style>
+  <w:style w:type="table" w:default="1" w:styleId="Tablanormal">
+    <w:name w:val="Normal Table"/>
+    <w:uiPriority w:val="99"/>
+    <w:semiHidden/>
+    <w:unhideWhenUsed/>
+    <w:tblPr>
+      <w:tblInd w:w="0" w:type="dxa"/>
+      <w:tblCellMar>
+        <w:top w:w="0" w:type="dxa"/>
+        <w:left w:w="108" w:type="dxa"/>
+        <w:bottom w:w="0" w:type="dxa"/>
+        <w:right w:w="108" w:type="dxa"/>
+      </w:tblCellMar>
+    </w:tblPr>
+  </w:style>
+  <w:style w:type="numbering" w:default="1" w:styleId="Sinlista">
+    <w:name w:val="No List"/>
+    <w:uiPriority w:val="99"/>
+    <w:semiHidden/>
+    <w:unhideWhenUsed/>
+  </w:style>
+  <w:style w:type="paragraph" w:customStyle="1" w:styleId="F1BB713479354C59ABE13C77EBE0A28B">
+    <w:name w:val="F1BB713479354C59ABE13C77EBE0A28B"/>
+    <w:rsid w:val="00553296"/>
+  </w:style>
+  <w:style w:type="paragraph" w:customStyle="1" w:styleId="5E7B55D60C974637B03B00E50BB26340">
+    <w:name w:val="5E7B55D60C974637B03B00E50BB26340"/>
+    <w:rsid w:val="00553296"/>
+  </w:style>
+  <w:style w:type="paragraph" w:customStyle="1" w:styleId="19F138B5A34146AA9EE47F95CD5E5D1D">
+    <w:name w:val="19F138B5A34146AA9EE47F95CD5E5D1D"/>
+    <w:rsid w:val="00553296"/>
+  </w:style>
+</w:styles>
+</file>
+
+<file path=word/glossary/stylesWithEffects.xml><?xml version="1.0" encoding="utf-8"?>
+<w:styles xmlns:wpc="http://schemas.microsoft.com/office/word/2010/wordprocessingCanvas" xmlns:mc="http://schemas.openxmlformats.org/markup-compatibility/2006" xmlns:o="urn:schemas-microsoft-com:office:office" xmlns:r="http://schemas.openxmlformats.org/officeDocument/2006/relationships" xmlns:m="http://schemas.openxmlformats.org/officeDocument/2006/math" xmlns:v="urn:schemas-microsoft-com:vml" xmlns:wp14="http://schemas.microsoft.com/office/word/2010/wordprocessingDrawing" xmlns:wp="http://schemas.openxmlformats.org/drawingml/2006/wordprocessingDrawing" xmlns:w10="urn:schemas-microsoft-com:office:word" xmlns:w="http://schemas.openxmlformats.org/wordprocessingml/2006/main" xmlns:w14="http://schemas.microsoft.com/office/word/2010/wordml" xmlns:wpg="http://schemas.microsoft.com/office/word/2010/wordprocessingGroup" xmlns:wpi="http://schemas.microsoft.com/office/word/2010/wordprocessingInk" xmlns:wne="http://schemas.microsoft.com/office/word/2006/wordml" xmlns:wps="http://schemas.microsoft.com/office/word/2010/wordprocessingShape" mc:Ignorable="w14 wp14">
+  <w:docDefaults>
+    <w:rPrDefault>
+      <w:rPr>
+        <w:rFonts w:asciiTheme="minorHAnsi" w:eastAsiaTheme="minorEastAsia" w:hAnsiTheme="minorHAnsi" w:cstheme="minorBidi"/>
+        <w:sz w:val="22"/>
+        <w:szCs w:val="22"/>
+        <w:lang w:val="en-US" w:eastAsia="en-US" w:bidi="ar-SA"/>
+      </w:rPr>
+    </w:rPrDefault>
+    <w:pPrDefault>
+      <w:pPr>
+        <w:spacing w:after="200" w:line="276" w:lineRule="auto"/>
+      </w:pPr>
+    </w:pPrDefault>
+  </w:docDefaults>
+  <w:latentStyles w:defLockedState="0" w:defUIPriority="99" w:defSemiHidden="1" w:defUnhideWhenUsed="1" w:defQFormat="0" w:count="267">
+    <w:lsdException w:name="Normal" w:semiHidden="0" w:uiPriority="0" w:unhideWhenUsed="0" w:qFormat="1"/>
+    <w:lsdException w:name="heading 1" w:semiHidden="0" w:uiPriority="9" w:unhideWhenUsed="0" w:qFormat="1"/>
+    <w:lsdException w:name="heading 2" w:uiPriority="9" w:qFormat="1"/>
+    <w:lsdException w:name="heading 3" w:uiPriority="9" w:qFormat="1"/>
+    <w:lsdException w:name="heading 4" w:uiPriority="9" w:qFormat="1"/>
+    <w:lsdException w:name="heading 5" w:uiPriority="9" w:qFormat="1"/>
+    <w:lsdException w:name="heading 6" w:uiPriority="9" w:qFormat="1"/>
+    <w:lsdException w:name="heading 7" w:uiPriority="9" w:qFormat="1"/>
+    <w:lsdException w:name="heading 8" w:uiPriority="9" w:qFormat="1"/>
+    <w:lsdException w:name="heading 9" w:uiPriority="9" w:qFormat="1"/>
+    <w:lsdException w:name="toc 1" w:uiPriority="39"/>
+    <w:lsdException w:name="toc 2" w:uiPriority="39"/>
+    <w:lsdException w:name="toc 3" w:uiPriority="39"/>
+    <w:lsdException w:name="toc 4" w:uiPriority="39"/>
+    <w:lsdException w:name="toc 5" w:uiPriority="39"/>
+    <w:lsdException w:name="toc 6" w:uiPriority="39"/>
+    <w:lsdException w:name="toc 7" w:uiPriority="39"/>
+    <w:lsdException w:name="toc 8" w:uiPriority="39"/>
+    <w:lsdException w:name="toc 9" w:uiPriority="39"/>
+    <w:lsdException w:name="caption" w:uiPriority="35" w:qFormat="1"/>
+    <w:lsdException w:name="Title" w:semiHidden="0" w:uiPriority="10" w:unhideWhenUsed="0" w:qFormat="1"/>
+    <w:lsdException w:name="Default Paragraph Font" w:uiPriority="1"/>
+    <w:lsdException w:name="Subtitle" w:semiHidden="0" w:uiPriority="11" w:unhideWhenUsed="0" w:qFormat="1"/>
+    <w:lsdException w:name="Strong" w:semiHidden="0" w:uiPriority="22" w:unhideWhenUsed="0" w:qFormat="1"/>
+    <w:lsdException w:name="Emphasis" w:semiHidden="0" w:uiPriority="20" w:unhideWhenUsed="0" w:qFormat="1"/>
+    <w:lsdException w:name="Table Grid" w:semiHidden="0" w:uiPriority="59" w:unhideWhenUsed="0"/>
+    <w:lsdException w:name="Placeholder Text" w:unhideWhenUsed="0"/>
+    <w:lsdException w:name="No Spacing" w:semiHidden="0" w:uiPriority="1" w:unhideWhenUsed="0" w:qFormat="1"/>
+    <w:lsdException w:name="Light Shading" w:semiHidden="0" w:uiPriority="60" w:unhideWhenUsed="0"/>
+    <w:lsdException w:name="Light List" w:semiHidden="0" w:uiPriority="61" w:unhideWhenUsed="0"/>
+    <w:lsdException w:name="Light Grid" w:semiHidden="0" w:uiPriority="62" w:unhideWhenUsed="0"/>
+    <w:lsdException w:name="Medium Shading 1" w:semiHidden="0" w:uiPriority="63" w:unhideWhenUsed="0"/>
+    <w:lsdException w:name="Medium Shading 2" w:semiHidden="0" w:uiPriority="64" w:unhideWhenUsed="0"/>
+    <w:lsdException w:name="Medium List 1" w:semiHidden="0" w:uiPriority="65" w:unhideWhenUsed="0"/>
+    <w:lsdException w:name="Medium List 2" w:semiHidden="0" w:uiPriority="66" w:unhideWhenUsed="0"/>
+    <w:lsdException w:name="Medium Grid 1" w:semiHidden="0" w:uiPriority="67" w:unhideWhenUsed="0"/>
+    <w:lsdException w:name="Medium Grid 2" w:semiHidden="0" w:uiPriority="68" w:unhideWhenUsed="0"/>
+    <w:lsdException w:name="Medium Grid 3" w:semiHidden="0" w:uiPriority="69" w:unhideWhenUsed="0"/>
+    <w:lsdException w:name="Dark List" w:semiHidden="0" w:uiPriority="70" w:unhideWhenUsed="0"/>
+    <w:lsdException w:name="Colorful Shading" w:semiHidden="0" w:uiPriority="71" w:unhideWhenUsed="0"/>
+    <w:lsdException w:name="Colorful List" w:semiHidden="0" w:uiPriority="72" w:unhideWhenUsed="0"/>
+    <w:lsdException w:name="Colorful Grid" w:semiHidden="0" w:uiPriority="73" w:unhideWhenUsed="0"/>
+    <w:lsdException w:name="Light Shading Accent 1" w:semiHidden="0" w:uiPriority="60" w:unhideWhenUsed="0"/>
+    <w:lsdException w:name="Light List Accent 1" w:semiHidden="0" w:uiPriority="61" w:unhideWhenUsed="0"/>
+    <w:lsdException w:name="Light Grid Accent 1" w:semiHidden="0" w:uiPriority="62" w:unhideWhenUsed="0"/>
+    <w:lsdException w:name="Medium Shading 1 Accent 1" w:semiHidden="0" w:uiPriority="63" w:unhideWhenUsed="0"/>
+    <w:lsdException w:name="Medium Shading 2 Accent 1" w:semiHidden="0" w:uiPriority="64" w:unhideWhenUsed="0"/>
+    <w:lsdException w:name="Medium List 1 Accent 1" w:semiHidden="0" w:uiPriority="65" w:unhideWhenUsed="0"/>
+    <w:lsdException w:name="Revision" w:unhideWhenUsed="0"/>
+    <w:lsdException w:name="List Paragraph" w:semiHidden="0" w:uiPriority="34" w:unhideWhenUsed="0" w:qFormat="1"/>
+    <w:lsdException w:name="Quote" w:semiHidden="0" w:uiPriority="29" w:unhideWhenUsed="0" w:qFormat="1"/>
+    <w:lsdException w:name="Intense Quote" w:semiHidden="0" w:uiPriority="30" w:unhideWhenUsed="0" w:qFormat="1"/>
+    <w:lsdException w:name="Medium List 2 Accent 1" w:semiHidden="0" w:uiPriority="66" w:unhideWhenUsed="0"/>
+    <w:lsdException w:name="Medium Grid 1 Accent 1" w:semiHidden="0" w:uiPriority="67" w:unhideWhenUsed="0"/>
+    <w:lsdException w:name="Medium Grid 2 Accent 1" w:semiHidden="0" w:uiPriority="68" w:unhideWhenUsed="0"/>
+    <w:lsdException w:name="Medium Grid 3 Accent 1" w:semiHidden="0" w:uiPriority="69" w:unhideWhenUsed="0"/>
+    <w:lsdException w:name="Dark List Accent 1" w:semiHidden="0" w:uiPriority="70" w:unhideWhenUsed="0"/>
+    <w:lsdException w:name="Colorful Shading Accent 1" w:semiHidden="0" w:uiPriority="71" w:unhideWhenUsed="0"/>
+    <w:lsdException w:name="Colorful List Accent 1" w:semiHidden="0" w:uiPriority="72" w:unhideWhenUsed="0"/>
+    <w:lsdException w:name="Colorful Grid Accent 1" w:semiHidden="0" w:uiPriority="73" w:unhideWhenUsed="0"/>
+    <w:lsdException w:name="Light Shading Accent 2" w:semiHidden="0" w:uiPriority="60" w:unhideWhenUsed="0"/>
+    <w:lsdException w:name="Light List Accent 2" w:semiHidden="0" w:uiPriority="61" w:unhideWhenUsed="0"/>
+    <w:lsdException w:name="Light Grid Accent 2" w:semiHidden="0" w:uiPriority="62" w:unhideWhenUsed="0"/>
+    <w:lsdException w:name="Medium Shading 1 Accent 2" w:semiHidden="0" w:uiPriority="63" w:unhideWhenUsed="0"/>
+    <w:lsdException w:name="Medium Shading 2 Accent 2" w:semiHidden="0" w:uiPriority="64" w:unhideWhenUsed="0"/>
+    <w:lsdException w:name="Medium List 1 Accent 2" w:semiHidden="0" w:uiPriority="65" w:unhideWhenUsed="0"/>
+    <w:lsdException w:name="Medium List 2 Accent 2" w:semiHidden="0" w:uiPriority="66" w:unhideWhenUsed="0"/>
+    <w:lsdException w:name="Medium Grid 1 Accent 2" w:semiHidden="0" w:uiPriority="67" w:unhideWhenUsed="0"/>
+    <w:lsdException w:name="Medium Grid 2 Accent 2" w:semiHidden="0" w:uiPriority="68" w:unhideWhenUsed="0"/>
+    <w:lsdException w:name="Medium Grid 3 Accent 2" w:semiHidden="0" w:uiPriority="69" w:unhideWhenUsed="0"/>
+    <w:lsdException w:name="Dark List Accent 2" w:semiHidden="0" w:uiPriority="70" w:unhideWhenUsed="0"/>
+    <w:lsdException w:name="Colorful Shading Accent 2" w:semiHidden="0" w:uiPriority="71" w:unhideWhenUsed="0"/>
+    <w:lsdException w:name="Colorful List Accent 2" w:semiHidden="0" w:uiPriority="72" w:unhideWhenUsed="0"/>
+    <w:lsdException w:name="Colorful Grid Accent 2" w:semiHidden="0" w:uiPriority="73" w:unhideWhenUsed="0"/>
+    <w:lsdException w:name="Light Shading Accent 3" w:semiHidden="0" w:uiPriority="60" w:unhideWhenUsed="0"/>
+    <w:lsdException w:name="Light List Accent 3" w:semiHidden="0" w:uiPriority="61" w:unhideWhenUsed="0"/>
+    <w:lsdException w:name="Light Grid Accent 3" w:semiHidden="0" w:uiPriority="62" w:unhideWhenUsed="0"/>
+    <w:lsdException w:name="Medium Shading 1 Accent 3" w:semiHidden="0" w:uiPriority="63" w:unhideWhenUsed="0"/>
+    <w:lsdException w:name="Medium Shading 2 Accent 3" w:semiHidden="0" w:uiPriority="64" w:unhideWhenUsed="0"/>
+    <w:lsdException w:name="Medium List 1 Accent 3" w:semiHidden="0" w:uiPriority="65" w:unhideWhenUsed="0"/>
+    <w:lsdException w:name="Medium List 2 Accent 3" w:semiHidden="0" w:uiPriority="66" w:unhideWhenUsed="0"/>
+    <w:lsdException w:name="Medium Grid 1 Accent 3" w:semiHidden="0" w:uiPriority="67" w:unhideWhenUsed="0"/>
+    <w:lsdException w:name="Medium Grid 2 Accent 3" w:semiHidden="0" w:uiPriority="68" w:unhideWhenUsed="0"/>
+    <w:lsdException w:name="Medium Grid 3 Accent 3" w:semiHidden="0" w:uiPriority="69" w:unhideWhenUsed="0"/>
+    <w:lsdException w:name="Dark List Accent 3" w:semiHidden="0" w:uiPriority="70" w:unhideWhenUsed="0"/>
+    <w:lsdException w:name="Colorful Shading Accent 3" w:semiHidden="0" w:uiPriority="71" w:unhideWhenUsed="0"/>
+    <w:lsdException w:name="Colorful List Accent 3" w:semiHidden="0" w:uiPriority="72" w:unhideWhenUsed="0"/>
+    <w:lsdException w:name="Colorful Grid Accent 3" w:semiHidden="0" w:uiPriority="73" w:unhideWhenUsed="0"/>
+    <w:lsdException w:name="Light Shading Accent 4" w:semiHidden="0" w:uiPriority="60" w:unhideWhenUsed="0"/>
+    <w:lsdException w:name="Light List Accent 4" w:semiHidden="0" w:uiPriority="61" w:unhideWhenUsed="0"/>
+    <w:lsdException w:name="Light Grid Accent 4" w:semiHidden="0" w:uiPriority="62" w:unhideWhenUsed="0"/>
+    <w:lsdException w:name="Medium Shading 1 Accent 4" w:semiHidden="0" w:uiPriority="63" w:unhideWhenUsed="0"/>
+    <w:lsdException w:name="Medium Shading 2 Accent 4" w:semiHidden="0" w:uiPriority="64" w:unhideWhenUsed="0"/>
+    <w:lsdException w:name="Medium List 1 Accent 4" w:semiHidden="0" w:uiPriority="65" w:unhideWhenUsed="0"/>
+    <w:lsdException w:name="Medium List 2 Accent 4" w:semiHidden="0" w:uiPriority="66" w:unhideWhenUsed="0"/>
+    <w:lsdException w:name="Medium Grid 1 Accent 4" w:semiHidden="0" w:uiPriority="67" w:unhideWhenUsed="0"/>
+    <w:lsdException w:name="Medium Grid 2 Accent 4" w:semiHidden="0" w:uiPriority="68" w:unhideWhenUsed="0"/>
+    <w:lsdException w:name="Medium Grid 3 Accent 4" w:semiHidden="0" w:uiPriority="69" w:unhideWhenUsed="0"/>
+    <w:lsdException w:name="Dark List Accent 4" w:semiHidden="0" w:uiPriority="70" w:unhideWhenUsed="0"/>
+    <w:lsdException w:name="Colorful Shading Accent 4" w:semiHidden="0" w:uiPriority="71" w:unhideWhenUsed="0"/>
+    <w:lsdException w:name="Colorful List Accent 4" w:semiHidden="0" w:uiPriority="72" w:unhideWhenUsed="0"/>
+    <w:lsdException w:name="Colorful Grid Accent 4" w:semiHidden="0" w:uiPriority="73" w:unhideWhenUsed="0"/>
+    <w:lsdException w:name="Light Shading Accent 5" w:semiHidden="0" w:uiPriority="60" w:unhideWhenUsed="0"/>
+    <w:lsdException w:name="Light List Accent 5" w:semiHidden="0" w:uiPriority="61" w:unhideWhenUsed="0"/>
+    <w:lsdException w:name="Light Grid Accent 5" w:semiHidden="0" w:uiPriority="62" w:unhideWhenUsed="0"/>
+    <w:lsdException w:name="Medium Shading 1 Accent 5" w:semiHidden="0" w:uiPriority="63" w:unhideWhenUsed="0"/>
+    <w:lsdException w:name="Medium Shading 2 Accent 5" w:semiHidden="0" w:uiPriority="64" w:unhideWhenUsed="0"/>
+    <w:lsdException w:name="Medium List 1 Accent 5" w:semiHidden="0" w:uiPriority="65" w:unhideWhenUsed="0"/>
+    <w:lsdException w:name="Medium List 2 Accent 5" w:semiHidden="0" w:uiPriority="66" w:unhideWhenUsed="0"/>
+    <w:lsdException w:name="Medium Grid 1 Accent 5" w:semiHidden="0" w:uiPriority="67" w:unhideWhenUsed="0"/>
+    <w:lsdException w:name="Medium Grid 2 Accent 5" w:semiHidden="0" w:uiPriority="68" w:unhideWhenUsed="0"/>
+    <w:lsdException w:name="Medium Grid 3 Accent 5" w:semiHidden="0" w:uiPriority="69" w:unhideWhenUsed="0"/>
+    <w:lsdException w:name="Dark List Accent 5" w:semiHidden="0" w:uiPriority="70" w:unhideWhenUsed="0"/>
+    <w:lsdException w:name="Colorful Shading Accent 5" w:semiHidden="0" w:uiPriority="71" w:unhideWhenUsed="0"/>
+    <w:lsdException w:name="Colorful List Accent 5" w:semiHidden="0" w:uiPriority="72" w:unhideWhenUsed="0"/>
+    <w:lsdException w:name="Colorful Grid Accent 5" w:semiHidden="0" w:uiPriority="73" w:unhideWhenUsed="0"/>
+    <w:lsdException w:name="Light Shading Accent 6" w:semiHidden="0" w:uiPriority="60" w:unhideWhenUsed="0"/>
+    <w:lsdException w:name="Light List Accent 6" w:semiHidden="0" w:uiPriority="61" w:unhideWhenUsed="0"/>
+    <w:lsdException w:name="Light Grid Accent 6" w:semiHidden="0" w:uiPriority="62" w:unhideWhenUsed="0"/>
+    <w:lsdException w:name="Medium Shading 1 Accent 6" w:semiHidden="0" w:uiPriority="63" w:unhideWhenUsed="0"/>
+    <w:lsdException w:name="Medium Shading 2 Accent 6" w:semiHidden="0" w:uiPriority="64" w:unhideWhenUsed="0"/>
+    <w:lsdException w:name="Medium List 1 Accent 6" w:semiHidden="0" w:uiPriority="65" w:unhideWhenUsed="0"/>
+    <w:lsdException w:name="Medium List 2 Accent 6" w:semiHidden="0" w:uiPriority="66" w:unhideWhenUsed="0"/>
+    <w:lsdException w:name="Medium Grid 1 Accent 6" w:semiHidden="0" w:uiPriority="67" w:unhideWhenUsed="0"/>
+    <w:lsdException w:name="Medium Grid 2 Accent 6" w:semiHidden="0" w:uiPriority="68" w:unhideWhenUsed="0"/>
+    <w:lsdException w:name="Medium Grid 3 Accent 6" w:semiHidden="0" w:uiPriority="69" w:unhideWhenUsed="0"/>
+    <w:lsdException w:name="Dark List Accent 6" w:semiHidden="0" w:uiPriority="70" w:unhideWhenUsed="0"/>
+    <w:lsdException w:name="Colorful Shading Accent 6" w:semiHidden="0" w:uiPriority="71" w:unhideWhenUsed="0"/>
+    <w:lsdException w:name="Colorful List Accent 6" w:semiHidden="0" w:uiPriority="72" w:unhideWhenUsed="0"/>
+    <w:lsdException w:name="Colorful Grid Accent 6" w:semiHidden="0" w:uiPriority="73" w:unhideWhenUsed="0"/>
+    <w:lsdException w:name="Subtle Emphasis" w:semiHidden="0" w:uiPriority="19" w:unhideWhenUsed="0" w:qFormat="1"/>
+    <w:lsdException w:name="Intense Emphasis" w:semiHidden="0" w:uiPriority="21" w:unhideWhenUsed="0" w:qFormat="1"/>
+    <w:lsdException w:name="Subtle Reference" w:semiHidden="0" w:uiPriority="31" w:unhideWhenUsed="0" w:qFormat="1"/>
+    <w:lsdException w:name="Intense Reference" w:semiHidden="0" w:uiPriority="32" w:unhideWhenUsed="0" w:qFormat="1"/>
+    <w:lsdException w:name="Book Title" w:semiHidden="0" w:uiPriority="33" w:unhideWhenUsed="0" w:qFormat="1"/>
+    <w:lsdException w:name="Bibliography" w:uiPriority="37"/>
+    <w:lsdException w:name="TOC Heading" w:uiPriority="39" w:qFormat="1"/>
+  </w:latentStyles>
+  <w:style w:type="paragraph" w:default="1" w:styleId="Normal">
+    <w:name w:val="Normal"/>
+    <w:qFormat/>
+  </w:style>
+  <w:style w:type="character" w:default="1" w:styleId="Fuentedeprrafopredeter">
+    <w:name w:val="Default Paragraph Font"/>
+    <w:uiPriority w:val="1"/>
+    <w:semiHidden/>
+    <w:unhideWhenUsed/>
+  </w:style>
+  <w:style w:type="table" w:default="1" w:styleId="Tablanormal">
+    <w:name w:val="Normal Table"/>
+    <w:uiPriority w:val="99"/>
+    <w:semiHidden/>
+    <w:unhideWhenUsed/>
+    <w:tblPr>
+      <w:tblInd w:w="0" w:type="dxa"/>
+      <w:tblCellMar>
+        <w:top w:w="0" w:type="dxa"/>
+        <w:left w:w="108" w:type="dxa"/>
+        <w:bottom w:w="0" w:type="dxa"/>
+        <w:right w:w="108" w:type="dxa"/>
+      </w:tblCellMar>
+    </w:tblPr>
+  </w:style>
+  <w:style w:type="numbering" w:default="1" w:styleId="Sinlista">
+    <w:name w:val="No List"/>
+    <w:uiPriority w:val="99"/>
+    <w:semiHidden/>
+    <w:unhideWhenUsed/>
+  </w:style>
+  <w:style w:type="paragraph" w:customStyle="1" w:styleId="F1BB713479354C59ABE13C77EBE0A28B">
+    <w:name w:val="F1BB713479354C59ABE13C77EBE0A28B"/>
+    <w:rsid w:val="00553296"/>
+  </w:style>
+  <w:style w:type="paragraph" w:customStyle="1" w:styleId="5E7B55D60C974637B03B00E50BB26340">
+    <w:name w:val="5E7B55D60C974637B03B00E50BB26340"/>
+    <w:rsid w:val="00553296"/>
+  </w:style>
+  <w:style w:type="paragraph" w:customStyle="1" w:styleId="19F138B5A34146AA9EE47F95CD5E5D1D">
+    <w:name w:val="19F138B5A34146AA9EE47F95CD5E5D1D"/>
+    <w:rsid w:val="00553296"/>
+  </w:style>
+</w:styles>
+</file>
+
+<file path=word/glossary/webSettings.xml><?xml version="1.0" encoding="utf-8"?>
+<w:webSettings xmlns:mc="http://schemas.openxmlformats.org/markup-compatibility/2006" xmlns:r="http://schemas.openxmlformats.org/officeDocument/2006/relationships" xmlns:w="http://schemas.openxmlformats.org/wordprocessingml/2006/main" xmlns:w14="http://schemas.microsoft.com/office/word/2010/wordml" mc:Ignorable="w14">
+  <w:optimizeForBrowser/>
+  <w:allowPNG/>
+</w:webSettings>
 </file>
 
 <file path=word/theme/theme1.xml><?xml version="1.0" encoding="utf-8"?>
@@ -1402,7 +2601,7 @@
 </file>
 
 <file path=customXml/itemProps1.xml><?xml version="1.0" encoding="utf-8"?>
-<ds:datastoreItem xmlns:ds="http://schemas.openxmlformats.org/officeDocument/2006/customXml" ds:itemID="{8AC7EB4E-CD64-4FFA-8DEC-EF4E1E1839E6}">
+<ds:datastoreItem xmlns:ds="http://schemas.openxmlformats.org/officeDocument/2006/customXml" ds:itemID="{F43E68E1-71A0-41B0-A903-57606B27F6DE}">
   <ds:schemaRefs>
     <ds:schemaRef ds:uri="http://schemas.openxmlformats.org/officeDocument/2006/bibliography"/>
   </ds:schemaRefs>

</xml_diff>

<commit_message>
Se agrego la seccion Que es GitHub? al desarrollo e indice
</commit_message>
<xml_diff>
--- a/TP_Informe.docx
+++ b/TP_Informe.docx
@@ -158,7 +158,6 @@
           <w:lang w:val="es-MX"/>
         </w:rPr>
       </w:pPr>
-      <w:proofErr w:type="spellStart"/>
       <w:r>
         <w:rPr>
           <w:b/>
@@ -169,7 +168,6 @@
         </w:rPr>
         <w:t>GitHub</w:t>
       </w:r>
-      <w:proofErr w:type="spellEnd"/>
     </w:p>
     <w:p>
       <w:pPr>
@@ -233,23 +231,13 @@
         </w:rPr>
         <w:t xml:space="preserve">Alumno(s): </w:t>
       </w:r>
-      <w:proofErr w:type="spellStart"/>
-      <w:r>
-        <w:rPr>
-          <w:sz w:val="32"/>
-          <w:szCs w:val="32"/>
-          <w:lang w:val="es-MX"/>
-        </w:rPr>
-        <w:t>Gaitan</w:t>
-      </w:r>
-      <w:proofErr w:type="spellEnd"/>
-      <w:r>
-        <w:rPr>
-          <w:sz w:val="32"/>
-          <w:szCs w:val="32"/>
-          <w:lang w:val="es-MX"/>
-        </w:rPr>
-        <w:t>, Candelaria (SOF01370)</w:t>
+      <w:r>
+        <w:rPr>
+          <w:sz w:val="32"/>
+          <w:szCs w:val="32"/>
+          <w:lang w:val="es-MX"/>
+        </w:rPr>
+        <w:t>Gaitan, Candelaria (SOF01370)</w:t>
       </w:r>
     </w:p>
     <w:p>
@@ -287,23 +275,13 @@
         </w:rPr>
         <w:t xml:space="preserve">Profesor: </w:t>
       </w:r>
-      <w:proofErr w:type="spellStart"/>
-      <w:r>
-        <w:rPr>
-          <w:sz w:val="32"/>
-          <w:szCs w:val="32"/>
-          <w:lang w:val="es-MX"/>
-        </w:rPr>
-        <w:t>Picotto</w:t>
-      </w:r>
-      <w:proofErr w:type="spellEnd"/>
-      <w:r>
-        <w:rPr>
-          <w:sz w:val="32"/>
-          <w:szCs w:val="32"/>
-          <w:lang w:val="es-MX"/>
-        </w:rPr>
-        <w:t>, Ignacio Luis</w:t>
+      <w:r>
+        <w:rPr>
+          <w:sz w:val="32"/>
+          <w:szCs w:val="32"/>
+          <w:lang w:val="es-MX"/>
+        </w:rPr>
+        <w:t>Picotto, Ignacio Luis</w:t>
       </w:r>
     </w:p>
     <w:p>
@@ -332,11 +310,15 @@
         <w:t>29/09/2022</w:t>
       </w:r>
     </w:p>
-    <w:bookmarkStart w:id="0" w:name="_GoBack" w:displacedByCustomXml="next"/>
-    <w:bookmarkEnd w:id="0" w:displacedByCustomXml="next"/>
     <w:sdt>
       <w:sdtPr>
         <w:rPr>
+          <w:rFonts w:asciiTheme="minorHAnsi" w:eastAsiaTheme="minorHAnsi" w:hAnsiTheme="minorHAnsi" w:cstheme="minorBidi"/>
+          <w:b w:val="0"/>
+          <w:bCs w:val="0"/>
+          <w:color w:val="auto"/>
+          <w:sz w:val="22"/>
+          <w:szCs w:val="22"/>
           <w:lang w:val="es-ES"/>
         </w:rPr>
         <w:id w:val="-325902838"/>
@@ -345,14 +327,7 @@
           <w:docPartUnique/>
         </w:docPartObj>
       </w:sdtPr>
-      <w:sdtEndPr>
-        <w:rPr>
-          <w:rFonts w:asciiTheme="minorHAnsi" w:eastAsiaTheme="minorHAnsi" w:hAnsiTheme="minorHAnsi" w:cstheme="minorBidi"/>
-          <w:color w:val="auto"/>
-          <w:sz w:val="22"/>
-          <w:szCs w:val="22"/>
-        </w:rPr>
-      </w:sdtEndPr>
+      <w:sdtEndPr/>
       <w:sdtContent>
         <w:p>
           <w:pPr>
@@ -393,7 +368,7 @@
             </w:rPr>
             <w:fldChar w:fldCharType="separate"/>
           </w:r>
-          <w:hyperlink w:anchor="_Toc115262252" w:history="1">
+          <w:hyperlink w:anchor="_Toc115291998" w:history="1">
             <w:r>
               <w:rPr>
                 <w:rStyle w:val="Hipervnculo"/>
@@ -420,7 +395,7 @@
                 <w:noProof/>
                 <w:webHidden/>
               </w:rPr>
-              <w:instrText xml:space="preserve"> PAGEREF _Toc115262252 \h </w:instrText>
+              <w:instrText xml:space="preserve"> PAGEREF _Toc115291998 \h </w:instrText>
             </w:r>
             <w:r>
               <w:rPr>
@@ -461,7 +436,7 @@
               <w:noProof/>
             </w:rPr>
           </w:pPr>
-          <w:hyperlink w:anchor="_Toc115262253" w:history="1">
+          <w:hyperlink w:anchor="_Toc115291999" w:history="1">
             <w:r>
               <w:rPr>
                 <w:rStyle w:val="Hipervnculo"/>
@@ -488,7 +463,76 @@
                 <w:noProof/>
                 <w:webHidden/>
               </w:rPr>
-              <w:instrText xml:space="preserve"> PAGEREF _Toc115262253 \h </w:instrText>
+              <w:instrText xml:space="preserve"> PAGEREF _Toc115291999 \h </w:instrText>
+            </w:r>
+            <w:r>
+              <w:rPr>
+                <w:noProof/>
+                <w:webHidden/>
+              </w:rPr>
+            </w:r>
+            <w:r>
+              <w:rPr>
+                <w:noProof/>
+                <w:webHidden/>
+              </w:rPr>
+              <w:fldChar w:fldCharType="separate"/>
+            </w:r>
+            <w:r>
+              <w:rPr>
+                <w:noProof/>
+                <w:webHidden/>
+              </w:rPr>
+              <w:t>3</w:t>
+            </w:r>
+            <w:r>
+              <w:rPr>
+                <w:noProof/>
+                <w:webHidden/>
+              </w:rPr>
+              <w:fldChar w:fldCharType="end"/>
+            </w:r>
+          </w:hyperlink>
+        </w:p>
+        <w:p>
+          <w:pPr>
+            <w:pStyle w:val="TDC2"/>
+            <w:tabs>
+              <w:tab w:val="right" w:leader="dot" w:pos="10790"/>
+            </w:tabs>
+            <w:rPr>
+              <w:noProof/>
+            </w:rPr>
+          </w:pPr>
+          <w:hyperlink w:anchor="_Toc115292000" w:history="1">
+            <w:r>
+              <w:rPr>
+                <w:rStyle w:val="Hipervnculo"/>
+                <w:rFonts w:cstheme="minorHAnsi"/>
+                <w:noProof/>
+              </w:rPr>
+              <w:t>¿Que es GitHub?</w:t>
+            </w:r>
+            <w:r>
+              <w:rPr>
+                <w:noProof/>
+                <w:webHidden/>
+              </w:rPr>
+              <w:tab/>
+            </w:r>
+            <w:r>
+              <w:rPr>
+                <w:noProof/>
+                <w:webHidden/>
+              </w:rPr>
+              <w:fldChar w:fldCharType="begin"/>
+            </w:r>
+            <w:r>
+              <w:rPr>
+                <w:noProof/>
+                <w:webHidden/>
+              </w:rPr>
+              <w:instrText xml:space="preserve"> PAGEREF _Toc115292000 \h </w:instrText>
             </w:r>
             <w:r>
               <w:rPr>
@@ -529,7 +573,7 @@
               <w:noProof/>
             </w:rPr>
           </w:pPr>
-          <w:hyperlink w:anchor="_Toc115262254" w:history="1">
+          <w:hyperlink w:anchor="_Toc115292001" w:history="1">
             <w:r>
               <w:rPr>
                 <w:rStyle w:val="Hipervnculo"/>
@@ -556,7 +600,7 @@
                 <w:noProof/>
                 <w:webHidden/>
               </w:rPr>
-              <w:instrText xml:space="preserve"> PAGEREF _Toc115262254 \h </w:instrText>
+              <w:instrText xml:space="preserve"> PAGEREF _Toc115292001 \h </w:instrText>
             </w:r>
             <w:r>
               <w:rPr>
@@ -597,7 +641,7 @@
               <w:noProof/>
             </w:rPr>
           </w:pPr>
-          <w:hyperlink w:anchor="_Toc115262255" w:history="1">
+          <w:hyperlink w:anchor="_Toc115292002" w:history="1">
             <w:r>
               <w:rPr>
                 <w:rStyle w:val="Hipervnculo"/>
@@ -624,7 +668,7 @@
                 <w:noProof/>
                 <w:webHidden/>
               </w:rPr>
-              <w:instrText xml:space="preserve"> PAGEREF _Toc115262255 \h </w:instrText>
+              <w:instrText xml:space="preserve"> PAGEREF _Toc115292002 \h </w:instrText>
             </w:r>
             <w:r>
               <w:rPr>
@@ -682,8 +726,7 @@
         </w:rPr>
         <w:br w:type="page"/>
       </w:r>
-      <w:bookmarkStart w:id="1" w:name="_Toc115262252"/>
-      <w:proofErr w:type="spellStart"/>
+      <w:bookmarkStart w:id="0" w:name="_Toc115291998"/>
       <w:r>
         <w:rPr>
           <w:color w:val="auto"/>
@@ -692,8 +735,141 @@
         <w:lastRenderedPageBreak/>
         <w:t>Introducción</w:t>
       </w:r>
+      <w:bookmarkEnd w:id="0"/>
+    </w:p>
+    <w:p>
+      <w:pPr>
+        <w:pStyle w:val="Ttulo1"/>
+        <w:rPr>
+          <w:color w:val="auto"/>
+          <w:sz w:val="32"/>
+          <w:szCs w:val="32"/>
+        </w:rPr>
+      </w:pPr>
+      <w:bookmarkStart w:id="1" w:name="_Toc115291999"/>
+      <w:r>
+        <w:rPr>
+          <w:color w:val="auto"/>
+          <w:sz w:val="32"/>
+          <w:szCs w:val="32"/>
+        </w:rPr>
+        <w:t>Desarrollo</w:t>
+      </w:r>
+      <w:bookmarkStart w:id="2" w:name="_GoBack"/>
       <w:bookmarkEnd w:id="1"/>
-      <w:proofErr w:type="spellEnd"/>
+      <w:bookmarkEnd w:id="2"/>
+    </w:p>
+    <w:p>
+      <w:pPr>
+        <w:pStyle w:val="Ttulo2"/>
+        <w:rPr>
+          <w:rFonts w:asciiTheme="minorHAnsi" w:hAnsiTheme="minorHAnsi" w:cstheme="minorHAnsi"/>
+          <w:color w:val="auto"/>
+          <w:sz w:val="24"/>
+        </w:rPr>
+      </w:pPr>
+      <w:bookmarkStart w:id="3" w:name="_Toc115292000"/>
+      <w:r>
+        <w:rPr>
+          <w:rFonts w:asciiTheme="minorHAnsi" w:hAnsiTheme="minorHAnsi" w:cstheme="minorHAnsi"/>
+          <w:color w:val="auto"/>
+          <w:sz w:val="24"/>
+        </w:rPr>
+        <w:t>¿</w:t>
+      </w:r>
+      <w:r>
+        <w:rPr>
+          <w:rFonts w:asciiTheme="minorHAnsi" w:hAnsiTheme="minorHAnsi" w:cstheme="minorHAnsi"/>
+          <w:color w:val="auto"/>
+          <w:sz w:val="24"/>
+        </w:rPr>
+        <w:t>Que es GitHub?</w:t>
+      </w:r>
+      <w:bookmarkEnd w:id="3"/>
+    </w:p>
+    <w:p>
+      <w:pPr>
+        <w:spacing w:after="0" w:line="240" w:lineRule="auto"/>
+        <w:rPr>
+          <w:rFonts w:eastAsia="Times New Roman" w:cstheme="minorHAnsi"/>
+          <w:sz w:val="24"/>
+          <w:szCs w:val="24"/>
+          <w:lang w:val="es-AR"/>
+        </w:rPr>
+      </w:pPr>
+      <w:r>
+        <w:rPr>
+          <w:rFonts w:eastAsia="Times New Roman" w:cstheme="minorHAnsi"/>
+          <w:color w:val="2D3B45"/>
+          <w:sz w:val="24"/>
+          <w:szCs w:val="24"/>
+          <w:shd w:val="clear" w:color="auto" w:fill="FFFFFF"/>
+          <w:lang w:val="es-AR"/>
+        </w:rPr>
+        <w:t xml:space="preserve">GitHub es una plataforma que provee un servicio de alojamiento de repositorios de software basado en la nube, que ayuda a registrar y gestionar proyectos para que varios desarrolladores puedan trabajar en él y ver las ediciones de cada uno de ellos en tiempo real. Cuando este proyecto crece, es donde las facilidades que provee Github se destacan, ya que dentro de las funcionalidades que ofrece se encuentra el Control de Versiones (que se vuelve esencial para cuando se quiere modificar o mejorar el código sin trabajar </w:t>
+      </w:r>
+      <w:r>
+        <w:rPr>
+          <w:rFonts w:eastAsia="Times New Roman" w:cstheme="minorHAnsi"/>
+          <w:color w:val="FF0000"/>
+          <w:sz w:val="24"/>
+          <w:szCs w:val="24"/>
+          <w:shd w:val="clear" w:color="auto" w:fill="FFFFFF"/>
+          <w:lang w:val="es-AR"/>
+        </w:rPr>
+        <w:t>directamente sobre el proyecto para evitar problemas</w:t>
+      </w:r>
+      <w:r>
+        <w:rPr>
+          <w:rFonts w:eastAsia="Times New Roman" w:cstheme="minorHAnsi"/>
+          <w:color w:val="2D3B45"/>
+          <w:sz w:val="24"/>
+          <w:szCs w:val="24"/>
+          <w:shd w:val="clear" w:color="auto" w:fill="FFFFFF"/>
+          <w:lang w:val="es-AR"/>
+        </w:rPr>
+        <w:t>), la asignación de tareas a individuos o grupos, o incluso el establecimiento de permisos o roles para los colaboradores/ desarrolladores del proyecto.</w:t>
+      </w:r>
+    </w:p>
+    <w:p>
+      <w:pPr>
+        <w:spacing w:after="0" w:line="240" w:lineRule="auto"/>
+        <w:rPr>
+          <w:rFonts w:eastAsia="Times New Roman" w:cstheme="minorHAnsi"/>
+          <w:sz w:val="24"/>
+          <w:szCs w:val="24"/>
+          <w:lang w:val="es-AR"/>
+        </w:rPr>
+      </w:pPr>
+    </w:p>
+    <w:p>
+      <w:pPr>
+        <w:spacing w:after="0" w:line="240" w:lineRule="auto"/>
+        <w:rPr>
+          <w:rFonts w:eastAsia="Times New Roman" w:cstheme="minorHAnsi"/>
+          <w:sz w:val="24"/>
+          <w:szCs w:val="24"/>
+          <w:lang w:val="es-AR"/>
+        </w:rPr>
+      </w:pPr>
+      <w:r>
+        <w:rPr>
+          <w:rFonts w:eastAsia="Times New Roman" w:cstheme="minorHAnsi"/>
+          <w:color w:val="2D3B45"/>
+          <w:sz w:val="24"/>
+          <w:szCs w:val="24"/>
+          <w:shd w:val="clear" w:color="auto" w:fill="FFFFFF"/>
+          <w:lang w:val="es-AR"/>
+        </w:rPr>
+        <w:t>Además, GitHub es un sitio de redes para profesionales de la web; esto significa que, cuando los repositorios están disponibles públicamente, los desarrolladores de todo el mundo pueden interactuar y contribuir al código de los demás para modificarlo o mejorarlo.</w:t>
+      </w:r>
+    </w:p>
+    <w:p>
+      <w:pPr>
+        <w:rPr>
+          <w:lang w:val="es-AR"/>
+        </w:rPr>
+      </w:pPr>
     </w:p>
     <w:p>
       <w:pPr>
@@ -704,18 +880,16 @@
           <w:szCs w:val="32"/>
         </w:rPr>
       </w:pPr>
-      <w:bookmarkStart w:id="2" w:name="_Toc115262253"/>
-      <w:proofErr w:type="spellStart"/>
+      <w:bookmarkStart w:id="4" w:name="_Toc115292001"/>
       <w:r>
         <w:rPr>
           <w:color w:val="auto"/>
           <w:sz w:val="32"/>
           <w:szCs w:val="32"/>
         </w:rPr>
-        <w:t>Desarrollo</w:t>
-      </w:r>
-      <w:bookmarkEnd w:id="2"/>
-      <w:proofErr w:type="spellEnd"/>
+        <w:t>Conclusión</w:t>
+      </w:r>
+      <w:bookmarkEnd w:id="4"/>
     </w:p>
     <w:p>
       <w:pPr>
@@ -724,51 +898,19 @@
           <w:color w:val="auto"/>
           <w:sz w:val="32"/>
           <w:szCs w:val="32"/>
-        </w:rPr>
-      </w:pPr>
-      <w:bookmarkStart w:id="3" w:name="_Toc115262254"/>
-      <w:proofErr w:type="spellStart"/>
+          <w:lang w:val="es-MX"/>
+        </w:rPr>
+      </w:pPr>
+      <w:bookmarkStart w:id="5" w:name="_Toc115292002"/>
       <w:r>
         <w:rPr>
           <w:color w:val="auto"/>
           <w:sz w:val="32"/>
           <w:szCs w:val="32"/>
         </w:rPr>
-        <w:t>Conclusión</w:t>
-      </w:r>
-      <w:bookmarkEnd w:id="3"/>
-      <w:proofErr w:type="spellEnd"/>
-    </w:p>
-    <w:p>
-      <w:pPr>
-        <w:pStyle w:val="Ttulo1"/>
-        <w:rPr>
-          <w:color w:val="auto"/>
-          <w:sz w:val="32"/>
-          <w:szCs w:val="32"/>
-          <w:lang w:val="es-MX"/>
-        </w:rPr>
-      </w:pPr>
-      <w:bookmarkStart w:id="4" w:name="_Toc115262255"/>
-      <w:proofErr w:type="spellStart"/>
-      <w:r>
-        <w:rPr>
-          <w:color w:val="auto"/>
-          <w:sz w:val="32"/>
-          <w:szCs w:val="32"/>
-        </w:rPr>
-        <w:t>B</w:t>
-      </w:r>
-      <w:r>
-        <w:rPr>
-          <w:color w:val="auto"/>
-          <w:sz w:val="32"/>
-          <w:szCs w:val="32"/>
-        </w:rPr>
-        <w:t>ibliografía</w:t>
-      </w:r>
-      <w:bookmarkEnd w:id="4"/>
-      <w:proofErr w:type="spellEnd"/>
+        <w:t>Bibliografía</w:t>
+      </w:r>
+      <w:bookmarkEnd w:id="5"/>
     </w:p>
     <w:sectPr>
       <w:headerReference w:type="default" r:id="rId9"/>
@@ -948,21 +1090,7 @@
       <w:rPr>
         <w:lang w:val="es-MX"/>
       </w:rPr>
-      <w:t xml:space="preserve">                                                                                          Profesor: </w:t>
-    </w:r>
-    <w:proofErr w:type="spellStart"/>
-    <w:r>
-      <w:rPr>
-        <w:lang w:val="es-MX"/>
-      </w:rPr>
-      <w:t>Picotto</w:t>
-    </w:r>
-    <w:proofErr w:type="spellEnd"/>
-    <w:r>
-      <w:rPr>
-        <w:lang w:val="es-MX"/>
-      </w:rPr>
-      <w:t>, Ignacio Luis</w:t>
+      <w:t xml:space="preserve">                                                                                          Profesor: Picotto, Ignacio Luis</w:t>
     </w:r>
   </w:p>
   <w:p>
@@ -1019,21 +1147,7 @@
       <w:rPr>
         <w:lang w:val="es-MX"/>
       </w:rPr>
-      <w:t xml:space="preserve">: </w:t>
-    </w:r>
-    <w:proofErr w:type="spellStart"/>
-    <w:r>
-      <w:rPr>
-        <w:lang w:val="es-MX"/>
-      </w:rPr>
-      <w:t>Gaitan</w:t>
-    </w:r>
-    <w:proofErr w:type="spellEnd"/>
-    <w:r>
-      <w:rPr>
-        <w:lang w:val="es-MX"/>
-      </w:rPr>
-      <w:t>, Candelaria (SOF01370)</w:t>
+      <w:t>: Gaitan, Candelaria (SOF01370)</w:t>
     </w:r>
   </w:p>
   <w:p>
@@ -1253,6 +1367,30 @@
       <w:szCs w:val="28"/>
     </w:rPr>
   </w:style>
+  <w:style w:type="paragraph" w:styleId="Ttulo2">
+    <w:name w:val="heading 2"/>
+    <w:basedOn w:val="Normal"/>
+    <w:next w:val="Normal"/>
+    <w:link w:val="Ttulo2Car"/>
+    <w:uiPriority w:val="9"/>
+    <w:unhideWhenUsed/>
+    <w:qFormat/>
+    <w:rsid w:val="00267CB1"/>
+    <w:pPr>
+      <w:keepNext/>
+      <w:keepLines/>
+      <w:spacing w:before="200" w:after="0"/>
+      <w:outlineLvl w:val="1"/>
+    </w:pPr>
+    <w:rPr>
+      <w:rFonts w:asciiTheme="majorHAnsi" w:eastAsiaTheme="majorEastAsia" w:hAnsiTheme="majorHAnsi" w:cstheme="majorBidi"/>
+      <w:b/>
+      <w:bCs/>
+      <w:color w:val="4F81BD" w:themeColor="accent1"/>
+      <w:sz w:val="26"/>
+      <w:szCs w:val="26"/>
+    </w:rPr>
+  </w:style>
   <w:style w:type="character" w:default="1" w:styleId="Fuentedeprrafopredeter">
     <w:name w:val="Default Paragraph Font"/>
     <w:uiPriority w:val="1"/>
@@ -1388,7 +1526,6 @@
     <w:next w:val="Normal"/>
     <w:autoRedefine/>
     <w:uiPriority w:val="39"/>
-    <w:semiHidden/>
     <w:unhideWhenUsed/>
     <w:qFormat/>
     <w:rsid w:val="008524DD"/>
@@ -1443,6 +1580,37 @@
     <w:rPr>
       <w:color w:val="0000FF" w:themeColor="hyperlink"/>
       <w:u w:val="single"/>
+    </w:rPr>
+  </w:style>
+  <w:style w:type="character" w:customStyle="1" w:styleId="Ttulo2Car">
+    <w:name w:val="Título 2 Car"/>
+    <w:basedOn w:val="Fuentedeprrafopredeter"/>
+    <w:link w:val="Ttulo2"/>
+    <w:uiPriority w:val="9"/>
+    <w:rsid w:val="00267CB1"/>
+    <w:rPr>
+      <w:rFonts w:asciiTheme="majorHAnsi" w:eastAsiaTheme="majorEastAsia" w:hAnsiTheme="majorHAnsi" w:cstheme="majorBidi"/>
+      <w:b/>
+      <w:bCs/>
+      <w:color w:val="4F81BD" w:themeColor="accent1"/>
+      <w:sz w:val="26"/>
+      <w:szCs w:val="26"/>
+    </w:rPr>
+  </w:style>
+  <w:style w:type="paragraph" w:styleId="NormalWeb">
+    <w:name w:val="Normal (Web)"/>
+    <w:basedOn w:val="Normal"/>
+    <w:uiPriority w:val="99"/>
+    <w:semiHidden/>
+    <w:unhideWhenUsed/>
+    <w:rsid w:val="00267CB1"/>
+    <w:pPr>
+      <w:spacing w:before="100" w:beforeAutospacing="1" w:after="100" w:afterAutospacing="1" w:line="240" w:lineRule="auto"/>
+    </w:pPr>
+    <w:rPr>
+      <w:rFonts w:ascii="Times New Roman" w:eastAsia="Times New Roman" w:hAnsi="Times New Roman" w:cs="Times New Roman"/>
+      <w:sz w:val="24"/>
+      <w:szCs w:val="24"/>
     </w:rPr>
   </w:style>
 </w:styles>
@@ -1631,6 +1799,30 @@
       <w:szCs w:val="28"/>
     </w:rPr>
   </w:style>
+  <w:style w:type="paragraph" w:styleId="Ttulo2">
+    <w:name w:val="heading 2"/>
+    <w:basedOn w:val="Normal"/>
+    <w:next w:val="Normal"/>
+    <w:link w:val="Ttulo2Car"/>
+    <w:uiPriority w:val="9"/>
+    <w:unhideWhenUsed/>
+    <w:qFormat/>
+    <w:rsid w:val="00267CB1"/>
+    <w:pPr>
+      <w:keepNext/>
+      <w:keepLines/>
+      <w:spacing w:before="200" w:after="0"/>
+      <w:outlineLvl w:val="1"/>
+    </w:pPr>
+    <w:rPr>
+      <w:rFonts w:asciiTheme="majorHAnsi" w:eastAsiaTheme="majorEastAsia" w:hAnsiTheme="majorHAnsi" w:cstheme="majorBidi"/>
+      <w:b/>
+      <w:bCs/>
+      <w:color w:val="4F81BD" w:themeColor="accent1"/>
+      <w:sz w:val="26"/>
+      <w:szCs w:val="26"/>
+    </w:rPr>
+  </w:style>
   <w:style w:type="character" w:default="1" w:styleId="Fuentedeprrafopredeter">
     <w:name w:val="Default Paragraph Font"/>
     <w:uiPriority w:val="1"/>
@@ -1766,7 +1958,6 @@
     <w:next w:val="Normal"/>
     <w:autoRedefine/>
     <w:uiPriority w:val="39"/>
-    <w:semiHidden/>
     <w:unhideWhenUsed/>
     <w:qFormat/>
     <w:rsid w:val="008524DD"/>
@@ -1823,492 +2014,38 @@
       <w:u w:val="single"/>
     </w:rPr>
   </w:style>
-</w:styles>
-</file>
-
-<file path=word/glossary/document.xml><?xml version="1.0" encoding="utf-8"?>
-<w:glossaryDocument xmlns:wpc="http://schemas.microsoft.com/office/word/2010/wordprocessingCanvas" xmlns:mc="http://schemas.openxmlformats.org/markup-compatibility/2006" xmlns:o="urn:schemas-microsoft-com:office:office" xmlns:r="http://schemas.openxmlformats.org/officeDocument/2006/relationships" xmlns:m="http://schemas.openxmlformats.org/officeDocument/2006/math" xmlns:v="urn:schemas-microsoft-com:vml" xmlns:wp14="http://schemas.microsoft.com/office/word/2010/wordprocessingDrawing" xmlns:wp="http://schemas.openxmlformats.org/drawingml/2006/wordprocessingDrawing" xmlns:w10="urn:schemas-microsoft-com:office:word" xmlns:w="http://schemas.openxmlformats.org/wordprocessingml/2006/main" xmlns:w14="http://schemas.microsoft.com/office/word/2010/wordml" xmlns:wpg="http://schemas.microsoft.com/office/word/2010/wordprocessingGroup" xmlns:wpi="http://schemas.microsoft.com/office/word/2010/wordprocessingInk" xmlns:wne="http://schemas.microsoft.com/office/word/2006/wordml" xmlns:wps="http://schemas.microsoft.com/office/word/2010/wordprocessingShape" mc:Ignorable="w14 wp14"/>
-</file>
-
-<file path=word/glossary/fontTable.xml><?xml version="1.0" encoding="utf-8"?>
-<w:fonts xmlns:mc="http://schemas.openxmlformats.org/markup-compatibility/2006" xmlns:r="http://schemas.openxmlformats.org/officeDocument/2006/relationships" xmlns:w="http://schemas.openxmlformats.org/wordprocessingml/2006/main" xmlns:w14="http://schemas.microsoft.com/office/word/2010/wordml" mc:Ignorable="w14">
-  <w:font w:name="Calibri">
-    <w:panose1 w:val="020F0502020204030204"/>
-    <w:charset w:val="00"/>
-    <w:family w:val="swiss"/>
-    <w:pitch w:val="variable"/>
-    <w:sig w:usb0="E4002EFF" w:usb1="C200247B" w:usb2="00000009" w:usb3="00000000" w:csb0="000001FF" w:csb1="00000000"/>
-  </w:font>
-  <w:font w:name="Times New Roman">
-    <w:panose1 w:val="02020603050405020304"/>
-    <w:charset w:val="00"/>
-    <w:family w:val="roman"/>
-    <w:pitch w:val="variable"/>
-    <w:sig w:usb0="E0002EFF" w:usb1="C000785B" w:usb2="00000009" w:usb3="00000000" w:csb0="000001FF" w:csb1="00000000"/>
-  </w:font>
-  <w:font w:name="Cambria">
-    <w:panose1 w:val="02040503050406030204"/>
-    <w:charset w:val="00"/>
-    <w:family w:val="roman"/>
-    <w:pitch w:val="variable"/>
-    <w:sig w:usb0="E00006FF" w:usb1="420024FF" w:usb2="02000000" w:usb3="00000000" w:csb0="0000019F" w:csb1="00000000"/>
-  </w:font>
-  <w:font w:name="Tahoma">
-    <w:panose1 w:val="020B0604030504040204"/>
-    <w:charset w:val="00"/>
-    <w:family w:val="swiss"/>
-    <w:pitch w:val="variable"/>
-    <w:sig w:usb0="E1002EFF" w:usb1="C000605B" w:usb2="00000029" w:usb3="00000000" w:csb0="000101FF" w:csb1="00000000"/>
-  </w:font>
-</w:fonts>
-</file>
-
-<file path=word/glossary/settings.xml><?xml version="1.0" encoding="utf-8"?>
-<w:settings xmlns:mc="http://schemas.openxmlformats.org/markup-compatibility/2006" xmlns:o="urn:schemas-microsoft-com:office:office" xmlns:r="http://schemas.openxmlformats.org/officeDocument/2006/relationships" xmlns:m="http://schemas.openxmlformats.org/officeDocument/2006/math" xmlns:v="urn:schemas-microsoft-com:vml" xmlns:w10="urn:schemas-microsoft-com:office:word" xmlns:w="http://schemas.openxmlformats.org/wordprocessingml/2006/main" xmlns:w14="http://schemas.microsoft.com/office/word/2010/wordml" xmlns:sl="http://schemas.openxmlformats.org/schemaLibrary/2006/main" mc:Ignorable="w14">
-  <w:view w:val="normal"/>
-  <w:defaultTabStop w:val="720"/>
-  <w:characterSpacingControl w:val="doNotCompress"/>
-  <w:compat>
-    <w:useFELayout/>
-    <w:compatSetting w:name="compatibilityMode" w:uri="http://schemas.microsoft.com/office/word" w:val="14"/>
-    <w:compatSetting w:name="overrideTableStyleFontSizeAndJustification" w:uri="http://schemas.microsoft.com/office/word" w:val="1"/>
-    <w:compatSetting w:name="enableOpenTypeFeatures" w:uri="http://schemas.microsoft.com/office/word" w:val="1"/>
-    <w:compatSetting w:name="doNotFlipMirrorIndents" w:uri="http://schemas.microsoft.com/office/word" w:val="1"/>
-  </w:compat>
-  <w:rsids>
-    <w:rsidRoot w:val="00553296"/>
-    <w:rsid w:val="00553296"/>
-    <w:rsid w:val="00F778F0"/>
-  </w:rsids>
-  <m:mathPr>
-    <m:mathFont m:val="Cambria Math"/>
-    <m:brkBin m:val="before"/>
-    <m:brkBinSub m:val="--"/>
-    <m:smallFrac m:val="0"/>
-    <m:dispDef/>
-    <m:lMargin m:val="0"/>
-    <m:rMargin m:val="0"/>
-    <m:defJc m:val="centerGroup"/>
-    <m:wrapIndent m:val="1440"/>
-    <m:intLim m:val="subSup"/>
-    <m:naryLim m:val="undOvr"/>
-  </m:mathPr>
-  <w:themeFontLang w:val="en-US"/>
-  <w:clrSchemeMapping w:bg1="light1" w:t1="dark1" w:bg2="light2" w:t2="dark2" w:accent1="accent1" w:accent2="accent2" w:accent3="accent3" w:accent4="accent4" w:accent5="accent5" w:accent6="accent6" w:hyperlink="hyperlink" w:followedHyperlink="followedHyperlink"/>
-  <w:decimalSymbol w:val=","/>
-  <w:listSeparator w:val=";"/>
-</w:settings>
-</file>
-
-<file path=word/glossary/styles.xml><?xml version="1.0" encoding="utf-8"?>
-<w:styles xmlns:mc="http://schemas.openxmlformats.org/markup-compatibility/2006" xmlns:r="http://schemas.openxmlformats.org/officeDocument/2006/relationships" xmlns:w="http://schemas.openxmlformats.org/wordprocessingml/2006/main" xmlns:w14="http://schemas.microsoft.com/office/word/2010/wordml" mc:Ignorable="w14">
-  <w:docDefaults>
-    <w:rPrDefault>
-      <w:rPr>
-        <w:rFonts w:asciiTheme="minorHAnsi" w:eastAsiaTheme="minorEastAsia" w:hAnsiTheme="minorHAnsi" w:cstheme="minorBidi"/>
-        <w:sz w:val="22"/>
-        <w:szCs w:val="22"/>
-        <w:lang w:val="en-US" w:eastAsia="en-US" w:bidi="ar-SA"/>
-      </w:rPr>
-    </w:rPrDefault>
-    <w:pPrDefault>
-      <w:pPr>
-        <w:spacing w:after="200" w:line="276" w:lineRule="auto"/>
-      </w:pPr>
-    </w:pPrDefault>
-  </w:docDefaults>
-  <w:latentStyles w:defLockedState="0" w:defUIPriority="99" w:defSemiHidden="1" w:defUnhideWhenUsed="1" w:defQFormat="0" w:count="267">
-    <w:lsdException w:name="Normal" w:semiHidden="0" w:uiPriority="0" w:unhideWhenUsed="0" w:qFormat="1"/>
-    <w:lsdException w:name="heading 1" w:semiHidden="0" w:uiPriority="9" w:unhideWhenUsed="0" w:qFormat="1"/>
-    <w:lsdException w:name="heading 2" w:uiPriority="9" w:qFormat="1"/>
-    <w:lsdException w:name="heading 3" w:uiPriority="9" w:qFormat="1"/>
-    <w:lsdException w:name="heading 4" w:uiPriority="9" w:qFormat="1"/>
-    <w:lsdException w:name="heading 5" w:uiPriority="9" w:qFormat="1"/>
-    <w:lsdException w:name="heading 6" w:uiPriority="9" w:qFormat="1"/>
-    <w:lsdException w:name="heading 7" w:uiPriority="9" w:qFormat="1"/>
-    <w:lsdException w:name="heading 8" w:uiPriority="9" w:qFormat="1"/>
-    <w:lsdException w:name="heading 9" w:uiPriority="9" w:qFormat="1"/>
-    <w:lsdException w:name="toc 1" w:uiPriority="39"/>
-    <w:lsdException w:name="toc 2" w:uiPriority="39"/>
-    <w:lsdException w:name="toc 3" w:uiPriority="39"/>
-    <w:lsdException w:name="toc 4" w:uiPriority="39"/>
-    <w:lsdException w:name="toc 5" w:uiPriority="39"/>
-    <w:lsdException w:name="toc 6" w:uiPriority="39"/>
-    <w:lsdException w:name="toc 7" w:uiPriority="39"/>
-    <w:lsdException w:name="toc 8" w:uiPriority="39"/>
-    <w:lsdException w:name="toc 9" w:uiPriority="39"/>
-    <w:lsdException w:name="caption" w:uiPriority="35" w:qFormat="1"/>
-    <w:lsdException w:name="Title" w:semiHidden="0" w:uiPriority="10" w:unhideWhenUsed="0" w:qFormat="1"/>
-    <w:lsdException w:name="Default Paragraph Font" w:uiPriority="1"/>
-    <w:lsdException w:name="Subtitle" w:semiHidden="0" w:uiPriority="11" w:unhideWhenUsed="0" w:qFormat="1"/>
-    <w:lsdException w:name="Strong" w:semiHidden="0" w:uiPriority="22" w:unhideWhenUsed="0" w:qFormat="1"/>
-    <w:lsdException w:name="Emphasis" w:semiHidden="0" w:uiPriority="20" w:unhideWhenUsed="0" w:qFormat="1"/>
-    <w:lsdException w:name="Table Grid" w:semiHidden="0" w:uiPriority="59" w:unhideWhenUsed="0"/>
-    <w:lsdException w:name="Placeholder Text" w:unhideWhenUsed="0"/>
-    <w:lsdException w:name="No Spacing" w:semiHidden="0" w:uiPriority="1" w:unhideWhenUsed="0" w:qFormat="1"/>
-    <w:lsdException w:name="Light Shading" w:semiHidden="0" w:uiPriority="60" w:unhideWhenUsed="0"/>
-    <w:lsdException w:name="Light List" w:semiHidden="0" w:uiPriority="61" w:unhideWhenUsed="0"/>
-    <w:lsdException w:name="Light Grid" w:semiHidden="0" w:uiPriority="62" w:unhideWhenUsed="0"/>
-    <w:lsdException w:name="Medium Shading 1" w:semiHidden="0" w:uiPriority="63" w:unhideWhenUsed="0"/>
-    <w:lsdException w:name="Medium Shading 2" w:semiHidden="0" w:uiPriority="64" w:unhideWhenUsed="0"/>
-    <w:lsdException w:name="Medium List 1" w:semiHidden="0" w:uiPriority="65" w:unhideWhenUsed="0"/>
-    <w:lsdException w:name="Medium List 2" w:semiHidden="0" w:uiPriority="66" w:unhideWhenUsed="0"/>
-    <w:lsdException w:name="Medium Grid 1" w:semiHidden="0" w:uiPriority="67" w:unhideWhenUsed="0"/>
-    <w:lsdException w:name="Medium Grid 2" w:semiHidden="0" w:uiPriority="68" w:unhideWhenUsed="0"/>
-    <w:lsdException w:name="Medium Grid 3" w:semiHidden="0" w:uiPriority="69" w:unhideWhenUsed="0"/>
-    <w:lsdException w:name="Dark List" w:semiHidden="0" w:uiPriority="70" w:unhideWhenUsed="0"/>
-    <w:lsdException w:name="Colorful Shading" w:semiHidden="0" w:uiPriority="71" w:unhideWhenUsed="0"/>
-    <w:lsdException w:name="Colorful List" w:semiHidden="0" w:uiPriority="72" w:unhideWhenUsed="0"/>
-    <w:lsdException w:name="Colorful Grid" w:semiHidden="0" w:uiPriority="73" w:unhideWhenUsed="0"/>
-    <w:lsdException w:name="Light Shading Accent 1" w:semiHidden="0" w:uiPriority="60" w:unhideWhenUsed="0"/>
-    <w:lsdException w:name="Light List Accent 1" w:semiHidden="0" w:uiPriority="61" w:unhideWhenUsed="0"/>
-    <w:lsdException w:name="Light Grid Accent 1" w:semiHidden="0" w:uiPriority="62" w:unhideWhenUsed="0"/>
-    <w:lsdException w:name="Medium Shading 1 Accent 1" w:semiHidden="0" w:uiPriority="63" w:unhideWhenUsed="0"/>
-    <w:lsdException w:name="Medium Shading 2 Accent 1" w:semiHidden="0" w:uiPriority="64" w:unhideWhenUsed="0"/>
-    <w:lsdException w:name="Medium List 1 Accent 1" w:semiHidden="0" w:uiPriority="65" w:unhideWhenUsed="0"/>
-    <w:lsdException w:name="Revision" w:unhideWhenUsed="0"/>
-    <w:lsdException w:name="List Paragraph" w:semiHidden="0" w:uiPriority="34" w:unhideWhenUsed="0" w:qFormat="1"/>
-    <w:lsdException w:name="Quote" w:semiHidden="0" w:uiPriority="29" w:unhideWhenUsed="0" w:qFormat="1"/>
-    <w:lsdException w:name="Intense Quote" w:semiHidden="0" w:uiPriority="30" w:unhideWhenUsed="0" w:qFormat="1"/>
-    <w:lsdException w:name="Medium List 2 Accent 1" w:semiHidden="0" w:uiPriority="66" w:unhideWhenUsed="0"/>
-    <w:lsdException w:name="Medium Grid 1 Accent 1" w:semiHidden="0" w:uiPriority="67" w:unhideWhenUsed="0"/>
-    <w:lsdException w:name="Medium Grid 2 Accent 1" w:semiHidden="0" w:uiPriority="68" w:unhideWhenUsed="0"/>
-    <w:lsdException w:name="Medium Grid 3 Accent 1" w:semiHidden="0" w:uiPriority="69" w:unhideWhenUsed="0"/>
-    <w:lsdException w:name="Dark List Accent 1" w:semiHidden="0" w:uiPriority="70" w:unhideWhenUsed="0"/>
-    <w:lsdException w:name="Colorful Shading Accent 1" w:semiHidden="0" w:uiPriority="71" w:unhideWhenUsed="0"/>
-    <w:lsdException w:name="Colorful List Accent 1" w:semiHidden="0" w:uiPriority="72" w:unhideWhenUsed="0"/>
-    <w:lsdException w:name="Colorful Grid Accent 1" w:semiHidden="0" w:uiPriority="73" w:unhideWhenUsed="0"/>
-    <w:lsdException w:name="Light Shading Accent 2" w:semiHidden="0" w:uiPriority="60" w:unhideWhenUsed="0"/>
-    <w:lsdException w:name="Light List Accent 2" w:semiHidden="0" w:uiPriority="61" w:unhideWhenUsed="0"/>
-    <w:lsdException w:name="Light Grid Accent 2" w:semiHidden="0" w:uiPriority="62" w:unhideWhenUsed="0"/>
-    <w:lsdException w:name="Medium Shading 1 Accent 2" w:semiHidden="0" w:uiPriority="63" w:unhideWhenUsed="0"/>
-    <w:lsdException w:name="Medium Shading 2 Accent 2" w:semiHidden="0" w:uiPriority="64" w:unhideWhenUsed="0"/>
-    <w:lsdException w:name="Medium List 1 Accent 2" w:semiHidden="0" w:uiPriority="65" w:unhideWhenUsed="0"/>
-    <w:lsdException w:name="Medium List 2 Accent 2" w:semiHidden="0" w:uiPriority="66" w:unhideWhenUsed="0"/>
-    <w:lsdException w:name="Medium Grid 1 Accent 2" w:semiHidden="0" w:uiPriority="67" w:unhideWhenUsed="0"/>
-    <w:lsdException w:name="Medium Grid 2 Accent 2" w:semiHidden="0" w:uiPriority="68" w:unhideWhenUsed="0"/>
-    <w:lsdException w:name="Medium Grid 3 Accent 2" w:semiHidden="0" w:uiPriority="69" w:unhideWhenUsed="0"/>
-    <w:lsdException w:name="Dark List Accent 2" w:semiHidden="0" w:uiPriority="70" w:unhideWhenUsed="0"/>
-    <w:lsdException w:name="Colorful Shading Accent 2" w:semiHidden="0" w:uiPriority="71" w:unhideWhenUsed="0"/>
-    <w:lsdException w:name="Colorful List Accent 2" w:semiHidden="0" w:uiPriority="72" w:unhideWhenUsed="0"/>
-    <w:lsdException w:name="Colorful Grid Accent 2" w:semiHidden="0" w:uiPriority="73" w:unhideWhenUsed="0"/>
-    <w:lsdException w:name="Light Shading Accent 3" w:semiHidden="0" w:uiPriority="60" w:unhideWhenUsed="0"/>
-    <w:lsdException w:name="Light List Accent 3" w:semiHidden="0" w:uiPriority="61" w:unhideWhenUsed="0"/>
-    <w:lsdException w:name="Light Grid Accent 3" w:semiHidden="0" w:uiPriority="62" w:unhideWhenUsed="0"/>
-    <w:lsdException w:name="Medium Shading 1 Accent 3" w:semiHidden="0" w:uiPriority="63" w:unhideWhenUsed="0"/>
-    <w:lsdException w:name="Medium Shading 2 Accent 3" w:semiHidden="0" w:uiPriority="64" w:unhideWhenUsed="0"/>
-    <w:lsdException w:name="Medium List 1 Accent 3" w:semiHidden="0" w:uiPriority="65" w:unhideWhenUsed="0"/>
-    <w:lsdException w:name="Medium List 2 Accent 3" w:semiHidden="0" w:uiPriority="66" w:unhideWhenUsed="0"/>
-    <w:lsdException w:name="Medium Grid 1 Accent 3" w:semiHidden="0" w:uiPriority="67" w:unhideWhenUsed="0"/>
-    <w:lsdException w:name="Medium Grid 2 Accent 3" w:semiHidden="0" w:uiPriority="68" w:unhideWhenUsed="0"/>
-    <w:lsdException w:name="Medium Grid 3 Accent 3" w:semiHidden="0" w:uiPriority="69" w:unhideWhenUsed="0"/>
-    <w:lsdException w:name="Dark List Accent 3" w:semiHidden="0" w:uiPriority="70" w:unhideWhenUsed="0"/>
-    <w:lsdException w:name="Colorful Shading Accent 3" w:semiHidden="0" w:uiPriority="71" w:unhideWhenUsed="0"/>
-    <w:lsdException w:name="Colorful List Accent 3" w:semiHidden="0" w:uiPriority="72" w:unhideWhenUsed="0"/>
-    <w:lsdException w:name="Colorful Grid Accent 3" w:semiHidden="0" w:uiPriority="73" w:unhideWhenUsed="0"/>
-    <w:lsdException w:name="Light Shading Accent 4" w:semiHidden="0" w:uiPriority="60" w:unhideWhenUsed="0"/>
-    <w:lsdException w:name="Light List Accent 4" w:semiHidden="0" w:uiPriority="61" w:unhideWhenUsed="0"/>
-    <w:lsdException w:name="Light Grid Accent 4" w:semiHidden="0" w:uiPriority="62" w:unhideWhenUsed="0"/>
-    <w:lsdException w:name="Medium Shading 1 Accent 4" w:semiHidden="0" w:uiPriority="63" w:unhideWhenUsed="0"/>
-    <w:lsdException w:name="Medium Shading 2 Accent 4" w:semiHidden="0" w:uiPriority="64" w:unhideWhenUsed="0"/>
-    <w:lsdException w:name="Medium List 1 Accent 4" w:semiHidden="0" w:uiPriority="65" w:unhideWhenUsed="0"/>
-    <w:lsdException w:name="Medium List 2 Accent 4" w:semiHidden="0" w:uiPriority="66" w:unhideWhenUsed="0"/>
-    <w:lsdException w:name="Medium Grid 1 Accent 4" w:semiHidden="0" w:uiPriority="67" w:unhideWhenUsed="0"/>
-    <w:lsdException w:name="Medium Grid 2 Accent 4" w:semiHidden="0" w:uiPriority="68" w:unhideWhenUsed="0"/>
-    <w:lsdException w:name="Medium Grid 3 Accent 4" w:semiHidden="0" w:uiPriority="69" w:unhideWhenUsed="0"/>
-    <w:lsdException w:name="Dark List Accent 4" w:semiHidden="0" w:uiPriority="70" w:unhideWhenUsed="0"/>
-    <w:lsdException w:name="Colorful Shading Accent 4" w:semiHidden="0" w:uiPriority="71" w:unhideWhenUsed="0"/>
-    <w:lsdException w:name="Colorful List Accent 4" w:semiHidden="0" w:uiPriority="72" w:unhideWhenUsed="0"/>
-    <w:lsdException w:name="Colorful Grid Accent 4" w:semiHidden="0" w:uiPriority="73" w:unhideWhenUsed="0"/>
-    <w:lsdException w:name="Light Shading Accent 5" w:semiHidden="0" w:uiPriority="60" w:unhideWhenUsed="0"/>
-    <w:lsdException w:name="Light List Accent 5" w:semiHidden="0" w:uiPriority="61" w:unhideWhenUsed="0"/>
-    <w:lsdException w:name="Light Grid Accent 5" w:semiHidden="0" w:uiPriority="62" w:unhideWhenUsed="0"/>
-    <w:lsdException w:name="Medium Shading 1 Accent 5" w:semiHidden="0" w:uiPriority="63" w:unhideWhenUsed="0"/>
-    <w:lsdException w:name="Medium Shading 2 Accent 5" w:semiHidden="0" w:uiPriority="64" w:unhideWhenUsed="0"/>
-    <w:lsdException w:name="Medium List 1 Accent 5" w:semiHidden="0" w:uiPriority="65" w:unhideWhenUsed="0"/>
-    <w:lsdException w:name="Medium List 2 Accent 5" w:semiHidden="0" w:uiPriority="66" w:unhideWhenUsed="0"/>
-    <w:lsdException w:name="Medium Grid 1 Accent 5" w:semiHidden="0" w:uiPriority="67" w:unhideWhenUsed="0"/>
-    <w:lsdException w:name="Medium Grid 2 Accent 5" w:semiHidden="0" w:uiPriority="68" w:unhideWhenUsed="0"/>
-    <w:lsdException w:name="Medium Grid 3 Accent 5" w:semiHidden="0" w:uiPriority="69" w:unhideWhenUsed="0"/>
-    <w:lsdException w:name="Dark List Accent 5" w:semiHidden="0" w:uiPriority="70" w:unhideWhenUsed="0"/>
-    <w:lsdException w:name="Colorful Shading Accent 5" w:semiHidden="0" w:uiPriority="71" w:unhideWhenUsed="0"/>
-    <w:lsdException w:name="Colorful List Accent 5" w:semiHidden="0" w:uiPriority="72" w:unhideWhenUsed="0"/>
-    <w:lsdException w:name="Colorful Grid Accent 5" w:semiHidden="0" w:uiPriority="73" w:unhideWhenUsed="0"/>
-    <w:lsdException w:name="Light Shading Accent 6" w:semiHidden="0" w:uiPriority="60" w:unhideWhenUsed="0"/>
-    <w:lsdException w:name="Light List Accent 6" w:semiHidden="0" w:uiPriority="61" w:unhideWhenUsed="0"/>
-    <w:lsdException w:name="Light Grid Accent 6" w:semiHidden="0" w:uiPriority="62" w:unhideWhenUsed="0"/>
-    <w:lsdException w:name="Medium Shading 1 Accent 6" w:semiHidden="0" w:uiPriority="63" w:unhideWhenUsed="0"/>
-    <w:lsdException w:name="Medium Shading 2 Accent 6" w:semiHidden="0" w:uiPriority="64" w:unhideWhenUsed="0"/>
-    <w:lsdException w:name="Medium List 1 Accent 6" w:semiHidden="0" w:uiPriority="65" w:unhideWhenUsed="0"/>
-    <w:lsdException w:name="Medium List 2 Accent 6" w:semiHidden="0" w:uiPriority="66" w:unhideWhenUsed="0"/>
-    <w:lsdException w:name="Medium Grid 1 Accent 6" w:semiHidden="0" w:uiPriority="67" w:unhideWhenUsed="0"/>
-    <w:lsdException w:name="Medium Grid 2 Accent 6" w:semiHidden="0" w:uiPriority="68" w:unhideWhenUsed="0"/>
-    <w:lsdException w:name="Medium Grid 3 Accent 6" w:semiHidden="0" w:uiPriority="69" w:unhideWhenUsed="0"/>
-    <w:lsdException w:name="Dark List Accent 6" w:semiHidden="0" w:uiPriority="70" w:unhideWhenUsed="0"/>
-    <w:lsdException w:name="Colorful Shading Accent 6" w:semiHidden="0" w:uiPriority="71" w:unhideWhenUsed="0"/>
-    <w:lsdException w:name="Colorful List Accent 6" w:semiHidden="0" w:uiPriority="72" w:unhideWhenUsed="0"/>
-    <w:lsdException w:name="Colorful Grid Accent 6" w:semiHidden="0" w:uiPriority="73" w:unhideWhenUsed="0"/>
-    <w:lsdException w:name="Subtle Emphasis" w:semiHidden="0" w:uiPriority="19" w:unhideWhenUsed="0" w:qFormat="1"/>
-    <w:lsdException w:name="Intense Emphasis" w:semiHidden="0" w:uiPriority="21" w:unhideWhenUsed="0" w:qFormat="1"/>
-    <w:lsdException w:name="Subtle Reference" w:semiHidden="0" w:uiPriority="31" w:unhideWhenUsed="0" w:qFormat="1"/>
-    <w:lsdException w:name="Intense Reference" w:semiHidden="0" w:uiPriority="32" w:unhideWhenUsed="0" w:qFormat="1"/>
-    <w:lsdException w:name="Book Title" w:semiHidden="0" w:uiPriority="33" w:unhideWhenUsed="0" w:qFormat="1"/>
-    <w:lsdException w:name="Bibliography" w:uiPriority="37"/>
-    <w:lsdException w:name="TOC Heading" w:uiPriority="39" w:qFormat="1"/>
-  </w:latentStyles>
-  <w:style w:type="paragraph" w:default="1" w:styleId="Normal">
-    <w:name w:val="Normal"/>
-    <w:qFormat/>
-  </w:style>
-  <w:style w:type="character" w:default="1" w:styleId="Fuentedeprrafopredeter">
-    <w:name w:val="Default Paragraph Font"/>
-    <w:uiPriority w:val="1"/>
-    <w:semiHidden/>
-    <w:unhideWhenUsed/>
-  </w:style>
-  <w:style w:type="table" w:default="1" w:styleId="Tablanormal">
-    <w:name w:val="Normal Table"/>
+  <w:style w:type="character" w:customStyle="1" w:styleId="Ttulo2Car">
+    <w:name w:val="Título 2 Car"/>
+    <w:basedOn w:val="Fuentedeprrafopredeter"/>
+    <w:link w:val="Ttulo2"/>
+    <w:uiPriority w:val="9"/>
+    <w:rsid w:val="00267CB1"/>
+    <w:rPr>
+      <w:rFonts w:asciiTheme="majorHAnsi" w:eastAsiaTheme="majorEastAsia" w:hAnsiTheme="majorHAnsi" w:cstheme="majorBidi"/>
+      <w:b/>
+      <w:bCs/>
+      <w:color w:val="4F81BD" w:themeColor="accent1"/>
+      <w:sz w:val="26"/>
+      <w:szCs w:val="26"/>
+    </w:rPr>
+  </w:style>
+  <w:style w:type="paragraph" w:styleId="NormalWeb">
+    <w:name w:val="Normal (Web)"/>
+    <w:basedOn w:val="Normal"/>
     <w:uiPriority w:val="99"/>
     <w:semiHidden/>
     <w:unhideWhenUsed/>
-    <w:tblPr>
-      <w:tblInd w:w="0" w:type="dxa"/>
-      <w:tblCellMar>
-        <w:top w:w="0" w:type="dxa"/>
-        <w:left w:w="108" w:type="dxa"/>
-        <w:bottom w:w="0" w:type="dxa"/>
-        <w:right w:w="108" w:type="dxa"/>
-      </w:tblCellMar>
-    </w:tblPr>
-  </w:style>
-  <w:style w:type="numbering" w:default="1" w:styleId="Sinlista">
-    <w:name w:val="No List"/>
-    <w:uiPriority w:val="99"/>
-    <w:semiHidden/>
-    <w:unhideWhenUsed/>
-  </w:style>
-  <w:style w:type="paragraph" w:customStyle="1" w:styleId="F1BB713479354C59ABE13C77EBE0A28B">
-    <w:name w:val="F1BB713479354C59ABE13C77EBE0A28B"/>
-    <w:rsid w:val="00553296"/>
-  </w:style>
-  <w:style w:type="paragraph" w:customStyle="1" w:styleId="5E7B55D60C974637B03B00E50BB26340">
-    <w:name w:val="5E7B55D60C974637B03B00E50BB26340"/>
-    <w:rsid w:val="00553296"/>
-  </w:style>
-  <w:style w:type="paragraph" w:customStyle="1" w:styleId="19F138B5A34146AA9EE47F95CD5E5D1D">
-    <w:name w:val="19F138B5A34146AA9EE47F95CD5E5D1D"/>
-    <w:rsid w:val="00553296"/>
+    <w:rsid w:val="00267CB1"/>
+    <w:pPr>
+      <w:spacing w:before="100" w:beforeAutospacing="1" w:after="100" w:afterAutospacing="1" w:line="240" w:lineRule="auto"/>
+    </w:pPr>
+    <w:rPr>
+      <w:rFonts w:ascii="Times New Roman" w:eastAsia="Times New Roman" w:hAnsi="Times New Roman" w:cs="Times New Roman"/>
+      <w:sz w:val="24"/>
+      <w:szCs w:val="24"/>
+    </w:rPr>
   </w:style>
 </w:styles>
-</file>
-
-<file path=word/glossary/stylesWithEffects.xml><?xml version="1.0" encoding="utf-8"?>
-<w:styles xmlns:wpc="http://schemas.microsoft.com/office/word/2010/wordprocessingCanvas" xmlns:mc="http://schemas.openxmlformats.org/markup-compatibility/2006" xmlns:o="urn:schemas-microsoft-com:office:office" xmlns:r="http://schemas.openxmlformats.org/officeDocument/2006/relationships" xmlns:m="http://schemas.openxmlformats.org/officeDocument/2006/math" xmlns:v="urn:schemas-microsoft-com:vml" xmlns:wp14="http://schemas.microsoft.com/office/word/2010/wordprocessingDrawing" xmlns:wp="http://schemas.openxmlformats.org/drawingml/2006/wordprocessingDrawing" xmlns:w10="urn:schemas-microsoft-com:office:word" xmlns:w="http://schemas.openxmlformats.org/wordprocessingml/2006/main" xmlns:w14="http://schemas.microsoft.com/office/word/2010/wordml" xmlns:wpg="http://schemas.microsoft.com/office/word/2010/wordprocessingGroup" xmlns:wpi="http://schemas.microsoft.com/office/word/2010/wordprocessingInk" xmlns:wne="http://schemas.microsoft.com/office/word/2006/wordml" xmlns:wps="http://schemas.microsoft.com/office/word/2010/wordprocessingShape" mc:Ignorable="w14 wp14">
-  <w:docDefaults>
-    <w:rPrDefault>
-      <w:rPr>
-        <w:rFonts w:asciiTheme="minorHAnsi" w:eastAsiaTheme="minorEastAsia" w:hAnsiTheme="minorHAnsi" w:cstheme="minorBidi"/>
-        <w:sz w:val="22"/>
-        <w:szCs w:val="22"/>
-        <w:lang w:val="en-US" w:eastAsia="en-US" w:bidi="ar-SA"/>
-      </w:rPr>
-    </w:rPrDefault>
-    <w:pPrDefault>
-      <w:pPr>
-        <w:spacing w:after="200" w:line="276" w:lineRule="auto"/>
-      </w:pPr>
-    </w:pPrDefault>
-  </w:docDefaults>
-  <w:latentStyles w:defLockedState="0" w:defUIPriority="99" w:defSemiHidden="1" w:defUnhideWhenUsed="1" w:defQFormat="0" w:count="267">
-    <w:lsdException w:name="Normal" w:semiHidden="0" w:uiPriority="0" w:unhideWhenUsed="0" w:qFormat="1"/>
-    <w:lsdException w:name="heading 1" w:semiHidden="0" w:uiPriority="9" w:unhideWhenUsed="0" w:qFormat="1"/>
-    <w:lsdException w:name="heading 2" w:uiPriority="9" w:qFormat="1"/>
-    <w:lsdException w:name="heading 3" w:uiPriority="9" w:qFormat="1"/>
-    <w:lsdException w:name="heading 4" w:uiPriority="9" w:qFormat="1"/>
-    <w:lsdException w:name="heading 5" w:uiPriority="9" w:qFormat="1"/>
-    <w:lsdException w:name="heading 6" w:uiPriority="9" w:qFormat="1"/>
-    <w:lsdException w:name="heading 7" w:uiPriority="9" w:qFormat="1"/>
-    <w:lsdException w:name="heading 8" w:uiPriority="9" w:qFormat="1"/>
-    <w:lsdException w:name="heading 9" w:uiPriority="9" w:qFormat="1"/>
-    <w:lsdException w:name="toc 1" w:uiPriority="39"/>
-    <w:lsdException w:name="toc 2" w:uiPriority="39"/>
-    <w:lsdException w:name="toc 3" w:uiPriority="39"/>
-    <w:lsdException w:name="toc 4" w:uiPriority="39"/>
-    <w:lsdException w:name="toc 5" w:uiPriority="39"/>
-    <w:lsdException w:name="toc 6" w:uiPriority="39"/>
-    <w:lsdException w:name="toc 7" w:uiPriority="39"/>
-    <w:lsdException w:name="toc 8" w:uiPriority="39"/>
-    <w:lsdException w:name="toc 9" w:uiPriority="39"/>
-    <w:lsdException w:name="caption" w:uiPriority="35" w:qFormat="1"/>
-    <w:lsdException w:name="Title" w:semiHidden="0" w:uiPriority="10" w:unhideWhenUsed="0" w:qFormat="1"/>
-    <w:lsdException w:name="Default Paragraph Font" w:uiPriority="1"/>
-    <w:lsdException w:name="Subtitle" w:semiHidden="0" w:uiPriority="11" w:unhideWhenUsed="0" w:qFormat="1"/>
-    <w:lsdException w:name="Strong" w:semiHidden="0" w:uiPriority="22" w:unhideWhenUsed="0" w:qFormat="1"/>
-    <w:lsdException w:name="Emphasis" w:semiHidden="0" w:uiPriority="20" w:unhideWhenUsed="0" w:qFormat="1"/>
-    <w:lsdException w:name="Table Grid" w:semiHidden="0" w:uiPriority="59" w:unhideWhenUsed="0"/>
-    <w:lsdException w:name="Placeholder Text" w:unhideWhenUsed="0"/>
-    <w:lsdException w:name="No Spacing" w:semiHidden="0" w:uiPriority="1" w:unhideWhenUsed="0" w:qFormat="1"/>
-    <w:lsdException w:name="Light Shading" w:semiHidden="0" w:uiPriority="60" w:unhideWhenUsed="0"/>
-    <w:lsdException w:name="Light List" w:semiHidden="0" w:uiPriority="61" w:unhideWhenUsed="0"/>
-    <w:lsdException w:name="Light Grid" w:semiHidden="0" w:uiPriority="62" w:unhideWhenUsed="0"/>
-    <w:lsdException w:name="Medium Shading 1" w:semiHidden="0" w:uiPriority="63" w:unhideWhenUsed="0"/>
-    <w:lsdException w:name="Medium Shading 2" w:semiHidden="0" w:uiPriority="64" w:unhideWhenUsed="0"/>
-    <w:lsdException w:name="Medium List 1" w:semiHidden="0" w:uiPriority="65" w:unhideWhenUsed="0"/>
-    <w:lsdException w:name="Medium List 2" w:semiHidden="0" w:uiPriority="66" w:unhideWhenUsed="0"/>
-    <w:lsdException w:name="Medium Grid 1" w:semiHidden="0" w:uiPriority="67" w:unhideWhenUsed="0"/>
-    <w:lsdException w:name="Medium Grid 2" w:semiHidden="0" w:uiPriority="68" w:unhideWhenUsed="0"/>
-    <w:lsdException w:name="Medium Grid 3" w:semiHidden="0" w:uiPriority="69" w:unhideWhenUsed="0"/>
-    <w:lsdException w:name="Dark List" w:semiHidden="0" w:uiPriority="70" w:unhideWhenUsed="0"/>
-    <w:lsdException w:name="Colorful Shading" w:semiHidden="0" w:uiPriority="71" w:unhideWhenUsed="0"/>
-    <w:lsdException w:name="Colorful List" w:semiHidden="0" w:uiPriority="72" w:unhideWhenUsed="0"/>
-    <w:lsdException w:name="Colorful Grid" w:semiHidden="0" w:uiPriority="73" w:unhideWhenUsed="0"/>
-    <w:lsdException w:name="Light Shading Accent 1" w:semiHidden="0" w:uiPriority="60" w:unhideWhenUsed="0"/>
-    <w:lsdException w:name="Light List Accent 1" w:semiHidden="0" w:uiPriority="61" w:unhideWhenUsed="0"/>
-    <w:lsdException w:name="Light Grid Accent 1" w:semiHidden="0" w:uiPriority="62" w:unhideWhenUsed="0"/>
-    <w:lsdException w:name="Medium Shading 1 Accent 1" w:semiHidden="0" w:uiPriority="63" w:unhideWhenUsed="0"/>
-    <w:lsdException w:name="Medium Shading 2 Accent 1" w:semiHidden="0" w:uiPriority="64" w:unhideWhenUsed="0"/>
-    <w:lsdException w:name="Medium List 1 Accent 1" w:semiHidden="0" w:uiPriority="65" w:unhideWhenUsed="0"/>
-    <w:lsdException w:name="Revision" w:unhideWhenUsed="0"/>
-    <w:lsdException w:name="List Paragraph" w:semiHidden="0" w:uiPriority="34" w:unhideWhenUsed="0" w:qFormat="1"/>
-    <w:lsdException w:name="Quote" w:semiHidden="0" w:uiPriority="29" w:unhideWhenUsed="0" w:qFormat="1"/>
-    <w:lsdException w:name="Intense Quote" w:semiHidden="0" w:uiPriority="30" w:unhideWhenUsed="0" w:qFormat="1"/>
-    <w:lsdException w:name="Medium List 2 Accent 1" w:semiHidden="0" w:uiPriority="66" w:unhideWhenUsed="0"/>
-    <w:lsdException w:name="Medium Grid 1 Accent 1" w:semiHidden="0" w:uiPriority="67" w:unhideWhenUsed="0"/>
-    <w:lsdException w:name="Medium Grid 2 Accent 1" w:semiHidden="0" w:uiPriority="68" w:unhideWhenUsed="0"/>
-    <w:lsdException w:name="Medium Grid 3 Accent 1" w:semiHidden="0" w:uiPriority="69" w:unhideWhenUsed="0"/>
-    <w:lsdException w:name="Dark List Accent 1" w:semiHidden="0" w:uiPriority="70" w:unhideWhenUsed="0"/>
-    <w:lsdException w:name="Colorful Shading Accent 1" w:semiHidden="0" w:uiPriority="71" w:unhideWhenUsed="0"/>
-    <w:lsdException w:name="Colorful List Accent 1" w:semiHidden="0" w:uiPriority="72" w:unhideWhenUsed="0"/>
-    <w:lsdException w:name="Colorful Grid Accent 1" w:semiHidden="0" w:uiPriority="73" w:unhideWhenUsed="0"/>
-    <w:lsdException w:name="Light Shading Accent 2" w:semiHidden="0" w:uiPriority="60" w:unhideWhenUsed="0"/>
-    <w:lsdException w:name="Light List Accent 2" w:semiHidden="0" w:uiPriority="61" w:unhideWhenUsed="0"/>
-    <w:lsdException w:name="Light Grid Accent 2" w:semiHidden="0" w:uiPriority="62" w:unhideWhenUsed="0"/>
-    <w:lsdException w:name="Medium Shading 1 Accent 2" w:semiHidden="0" w:uiPriority="63" w:unhideWhenUsed="0"/>
-    <w:lsdException w:name="Medium Shading 2 Accent 2" w:semiHidden="0" w:uiPriority="64" w:unhideWhenUsed="0"/>
-    <w:lsdException w:name="Medium List 1 Accent 2" w:semiHidden="0" w:uiPriority="65" w:unhideWhenUsed="0"/>
-    <w:lsdException w:name="Medium List 2 Accent 2" w:semiHidden="0" w:uiPriority="66" w:unhideWhenUsed="0"/>
-    <w:lsdException w:name="Medium Grid 1 Accent 2" w:semiHidden="0" w:uiPriority="67" w:unhideWhenUsed="0"/>
-    <w:lsdException w:name="Medium Grid 2 Accent 2" w:semiHidden="0" w:uiPriority="68" w:unhideWhenUsed="0"/>
-    <w:lsdException w:name="Medium Grid 3 Accent 2" w:semiHidden="0" w:uiPriority="69" w:unhideWhenUsed="0"/>
-    <w:lsdException w:name="Dark List Accent 2" w:semiHidden="0" w:uiPriority="70" w:unhideWhenUsed="0"/>
-    <w:lsdException w:name="Colorful Shading Accent 2" w:semiHidden="0" w:uiPriority="71" w:unhideWhenUsed="0"/>
-    <w:lsdException w:name="Colorful List Accent 2" w:semiHidden="0" w:uiPriority="72" w:unhideWhenUsed="0"/>
-    <w:lsdException w:name="Colorful Grid Accent 2" w:semiHidden="0" w:uiPriority="73" w:unhideWhenUsed="0"/>
-    <w:lsdException w:name="Light Shading Accent 3" w:semiHidden="0" w:uiPriority="60" w:unhideWhenUsed="0"/>
-    <w:lsdException w:name="Light List Accent 3" w:semiHidden="0" w:uiPriority="61" w:unhideWhenUsed="0"/>
-    <w:lsdException w:name="Light Grid Accent 3" w:semiHidden="0" w:uiPriority="62" w:unhideWhenUsed="0"/>
-    <w:lsdException w:name="Medium Shading 1 Accent 3" w:semiHidden="0" w:uiPriority="63" w:unhideWhenUsed="0"/>
-    <w:lsdException w:name="Medium Shading 2 Accent 3" w:semiHidden="0" w:uiPriority="64" w:unhideWhenUsed="0"/>
-    <w:lsdException w:name="Medium List 1 Accent 3" w:semiHidden="0" w:uiPriority="65" w:unhideWhenUsed="0"/>
-    <w:lsdException w:name="Medium List 2 Accent 3" w:semiHidden="0" w:uiPriority="66" w:unhideWhenUsed="0"/>
-    <w:lsdException w:name="Medium Grid 1 Accent 3" w:semiHidden="0" w:uiPriority="67" w:unhideWhenUsed="0"/>
-    <w:lsdException w:name="Medium Grid 2 Accent 3" w:semiHidden="0" w:uiPriority="68" w:unhideWhenUsed="0"/>
-    <w:lsdException w:name="Medium Grid 3 Accent 3" w:semiHidden="0" w:uiPriority="69" w:unhideWhenUsed="0"/>
-    <w:lsdException w:name="Dark List Accent 3" w:semiHidden="0" w:uiPriority="70" w:unhideWhenUsed="0"/>
-    <w:lsdException w:name="Colorful Shading Accent 3" w:semiHidden="0" w:uiPriority="71" w:unhideWhenUsed="0"/>
-    <w:lsdException w:name="Colorful List Accent 3" w:semiHidden="0" w:uiPriority="72" w:unhideWhenUsed="0"/>
-    <w:lsdException w:name="Colorful Grid Accent 3" w:semiHidden="0" w:uiPriority="73" w:unhideWhenUsed="0"/>
-    <w:lsdException w:name="Light Shading Accent 4" w:semiHidden="0" w:uiPriority="60" w:unhideWhenUsed="0"/>
-    <w:lsdException w:name="Light List Accent 4" w:semiHidden="0" w:uiPriority="61" w:unhideWhenUsed="0"/>
-    <w:lsdException w:name="Light Grid Accent 4" w:semiHidden="0" w:uiPriority="62" w:unhideWhenUsed="0"/>
-    <w:lsdException w:name="Medium Shading 1 Accent 4" w:semiHidden="0" w:uiPriority="63" w:unhideWhenUsed="0"/>
-    <w:lsdException w:name="Medium Shading 2 Accent 4" w:semiHidden="0" w:uiPriority="64" w:unhideWhenUsed="0"/>
-    <w:lsdException w:name="Medium List 1 Accent 4" w:semiHidden="0" w:uiPriority="65" w:unhideWhenUsed="0"/>
-    <w:lsdException w:name="Medium List 2 Accent 4" w:semiHidden="0" w:uiPriority="66" w:unhideWhenUsed="0"/>
-    <w:lsdException w:name="Medium Grid 1 Accent 4" w:semiHidden="0" w:uiPriority="67" w:unhideWhenUsed="0"/>
-    <w:lsdException w:name="Medium Grid 2 Accent 4" w:semiHidden="0" w:uiPriority="68" w:unhideWhenUsed="0"/>
-    <w:lsdException w:name="Medium Grid 3 Accent 4" w:semiHidden="0" w:uiPriority="69" w:unhideWhenUsed="0"/>
-    <w:lsdException w:name="Dark List Accent 4" w:semiHidden="0" w:uiPriority="70" w:unhideWhenUsed="0"/>
-    <w:lsdException w:name="Colorful Shading Accent 4" w:semiHidden="0" w:uiPriority="71" w:unhideWhenUsed="0"/>
-    <w:lsdException w:name="Colorful List Accent 4" w:semiHidden="0" w:uiPriority="72" w:unhideWhenUsed="0"/>
-    <w:lsdException w:name="Colorful Grid Accent 4" w:semiHidden="0" w:uiPriority="73" w:unhideWhenUsed="0"/>
-    <w:lsdException w:name="Light Shading Accent 5" w:semiHidden="0" w:uiPriority="60" w:unhideWhenUsed="0"/>
-    <w:lsdException w:name="Light List Accent 5" w:semiHidden="0" w:uiPriority="61" w:unhideWhenUsed="0"/>
-    <w:lsdException w:name="Light Grid Accent 5" w:semiHidden="0" w:uiPriority="62" w:unhideWhenUsed="0"/>
-    <w:lsdException w:name="Medium Shading 1 Accent 5" w:semiHidden="0" w:uiPriority="63" w:unhideWhenUsed="0"/>
-    <w:lsdException w:name="Medium Shading 2 Accent 5" w:semiHidden="0" w:uiPriority="64" w:unhideWhenUsed="0"/>
-    <w:lsdException w:name="Medium List 1 Accent 5" w:semiHidden="0" w:uiPriority="65" w:unhideWhenUsed="0"/>
-    <w:lsdException w:name="Medium List 2 Accent 5" w:semiHidden="0" w:uiPriority="66" w:unhideWhenUsed="0"/>
-    <w:lsdException w:name="Medium Grid 1 Accent 5" w:semiHidden="0" w:uiPriority="67" w:unhideWhenUsed="0"/>
-    <w:lsdException w:name="Medium Grid 2 Accent 5" w:semiHidden="0" w:uiPriority="68" w:unhideWhenUsed="0"/>
-    <w:lsdException w:name="Medium Grid 3 Accent 5" w:semiHidden="0" w:uiPriority="69" w:unhideWhenUsed="0"/>
-    <w:lsdException w:name="Dark List Accent 5" w:semiHidden="0" w:uiPriority="70" w:unhideWhenUsed="0"/>
-    <w:lsdException w:name="Colorful Shading Accent 5" w:semiHidden="0" w:uiPriority="71" w:unhideWhenUsed="0"/>
-    <w:lsdException w:name="Colorful List Accent 5" w:semiHidden="0" w:uiPriority="72" w:unhideWhenUsed="0"/>
-    <w:lsdException w:name="Colorful Grid Accent 5" w:semiHidden="0" w:uiPriority="73" w:unhideWhenUsed="0"/>
-    <w:lsdException w:name="Light Shading Accent 6" w:semiHidden="0" w:uiPriority="60" w:unhideWhenUsed="0"/>
-    <w:lsdException w:name="Light List Accent 6" w:semiHidden="0" w:uiPriority="61" w:unhideWhenUsed="0"/>
-    <w:lsdException w:name="Light Grid Accent 6" w:semiHidden="0" w:uiPriority="62" w:unhideWhenUsed="0"/>
-    <w:lsdException w:name="Medium Shading 1 Accent 6" w:semiHidden="0" w:uiPriority="63" w:unhideWhenUsed="0"/>
-    <w:lsdException w:name="Medium Shading 2 Accent 6" w:semiHidden="0" w:uiPriority="64" w:unhideWhenUsed="0"/>
-    <w:lsdException w:name="Medium List 1 Accent 6" w:semiHidden="0" w:uiPriority="65" w:unhideWhenUsed="0"/>
-    <w:lsdException w:name="Medium List 2 Accent 6" w:semiHidden="0" w:uiPriority="66" w:unhideWhenUsed="0"/>
-    <w:lsdException w:name="Medium Grid 1 Accent 6" w:semiHidden="0" w:uiPriority="67" w:unhideWhenUsed="0"/>
-    <w:lsdException w:name="Medium Grid 2 Accent 6" w:semiHidden="0" w:uiPriority="68" w:unhideWhenUsed="0"/>
-    <w:lsdException w:name="Medium Grid 3 Accent 6" w:semiHidden="0" w:uiPriority="69" w:unhideWhenUsed="0"/>
-    <w:lsdException w:name="Dark List Accent 6" w:semiHidden="0" w:uiPriority="70" w:unhideWhenUsed="0"/>
-    <w:lsdException w:name="Colorful Shading Accent 6" w:semiHidden="0" w:uiPriority="71" w:unhideWhenUsed="0"/>
-    <w:lsdException w:name="Colorful List Accent 6" w:semiHidden="0" w:uiPriority="72" w:unhideWhenUsed="0"/>
-    <w:lsdException w:name="Colorful Grid Accent 6" w:semiHidden="0" w:uiPriority="73" w:unhideWhenUsed="0"/>
-    <w:lsdException w:name="Subtle Emphasis" w:semiHidden="0" w:uiPriority="19" w:unhideWhenUsed="0" w:qFormat="1"/>
-    <w:lsdException w:name="Intense Emphasis" w:semiHidden="0" w:uiPriority="21" w:unhideWhenUsed="0" w:qFormat="1"/>
-    <w:lsdException w:name="Subtle Reference" w:semiHidden="0" w:uiPriority="31" w:unhideWhenUsed="0" w:qFormat="1"/>
-    <w:lsdException w:name="Intense Reference" w:semiHidden="0" w:uiPriority="32" w:unhideWhenUsed="0" w:qFormat="1"/>
-    <w:lsdException w:name="Book Title" w:semiHidden="0" w:uiPriority="33" w:unhideWhenUsed="0" w:qFormat="1"/>
-    <w:lsdException w:name="Bibliography" w:uiPriority="37"/>
-    <w:lsdException w:name="TOC Heading" w:uiPriority="39" w:qFormat="1"/>
-  </w:latentStyles>
-  <w:style w:type="paragraph" w:default="1" w:styleId="Normal">
-    <w:name w:val="Normal"/>
-    <w:qFormat/>
-  </w:style>
-  <w:style w:type="character" w:default="1" w:styleId="Fuentedeprrafopredeter">
-    <w:name w:val="Default Paragraph Font"/>
-    <w:uiPriority w:val="1"/>
-    <w:semiHidden/>
-    <w:unhideWhenUsed/>
-  </w:style>
-  <w:style w:type="table" w:default="1" w:styleId="Tablanormal">
-    <w:name w:val="Normal Table"/>
-    <w:uiPriority w:val="99"/>
-    <w:semiHidden/>
-    <w:unhideWhenUsed/>
-    <w:tblPr>
-      <w:tblInd w:w="0" w:type="dxa"/>
-      <w:tblCellMar>
-        <w:top w:w="0" w:type="dxa"/>
-        <w:left w:w="108" w:type="dxa"/>
-        <w:bottom w:w="0" w:type="dxa"/>
-        <w:right w:w="108" w:type="dxa"/>
-      </w:tblCellMar>
-    </w:tblPr>
-  </w:style>
-  <w:style w:type="numbering" w:default="1" w:styleId="Sinlista">
-    <w:name w:val="No List"/>
-    <w:uiPriority w:val="99"/>
-    <w:semiHidden/>
-    <w:unhideWhenUsed/>
-  </w:style>
-  <w:style w:type="paragraph" w:customStyle="1" w:styleId="F1BB713479354C59ABE13C77EBE0A28B">
-    <w:name w:val="F1BB713479354C59ABE13C77EBE0A28B"/>
-    <w:rsid w:val="00553296"/>
-  </w:style>
-  <w:style w:type="paragraph" w:customStyle="1" w:styleId="5E7B55D60C974637B03B00E50BB26340">
-    <w:name w:val="5E7B55D60C974637B03B00E50BB26340"/>
-    <w:rsid w:val="00553296"/>
-  </w:style>
-  <w:style w:type="paragraph" w:customStyle="1" w:styleId="19F138B5A34146AA9EE47F95CD5E5D1D">
-    <w:name w:val="19F138B5A34146AA9EE47F95CD5E5D1D"/>
-    <w:rsid w:val="00553296"/>
-  </w:style>
-</w:styles>
-</file>
-
-<file path=word/glossary/webSettings.xml><?xml version="1.0" encoding="utf-8"?>
-<w:webSettings xmlns:mc="http://schemas.openxmlformats.org/markup-compatibility/2006" xmlns:r="http://schemas.openxmlformats.org/officeDocument/2006/relationships" xmlns:w="http://schemas.openxmlformats.org/wordprocessingml/2006/main" xmlns:w14="http://schemas.microsoft.com/office/word/2010/wordml" mc:Ignorable="w14">
-  <w:optimizeForBrowser/>
-  <w:allowPNG/>
-</w:webSettings>
 </file>
 
 <file path=word/theme/theme1.xml><?xml version="1.0" encoding="utf-8"?>
@@ -2601,7 +2338,7 @@
 </file>
 
 <file path=customXml/itemProps1.xml><?xml version="1.0" encoding="utf-8"?>
-<ds:datastoreItem xmlns:ds="http://schemas.openxmlformats.org/officeDocument/2006/customXml" ds:itemID="{F43E68E1-71A0-41B0-A903-57606B27F6DE}">
+<ds:datastoreItem xmlns:ds="http://schemas.openxmlformats.org/officeDocument/2006/customXml" ds:itemID="{10312BB2-5B83-4B33-9F86-31B83BA5F4B5}">
   <ds:schemaRefs>
     <ds:schemaRef ds:uri="http://schemas.openxmlformats.org/officeDocument/2006/bibliography"/>
   </ds:schemaRefs>

</xml_diff>

<commit_message>
Se agregó la sección ¿Qué es Git? al desarrollo
</commit_message>
<xml_diff>
--- a/TP_Informe.docx
+++ b/TP_Informe.docx
@@ -1,6 +1,6 @@
 
 <file path=word/document.xml><?xml version="1.0" encoding="utf-8"?>
-<w:document xmlns:wpc="http://schemas.microsoft.com/office/word/2010/wordprocessingCanvas" xmlns:mc="http://schemas.openxmlformats.org/markup-compatibility/2006" xmlns:o="urn:schemas-microsoft-com:office:office" xmlns:r="http://schemas.openxmlformats.org/officeDocument/2006/relationships" xmlns:m="http://schemas.openxmlformats.org/officeDocument/2006/math" xmlns:v="urn:schemas-microsoft-com:vml" xmlns:wp14="http://schemas.microsoft.com/office/word/2010/wordprocessingDrawing" xmlns:wp="http://schemas.openxmlformats.org/drawingml/2006/wordprocessingDrawing" xmlns:w10="urn:schemas-microsoft-com:office:word" xmlns:w="http://schemas.openxmlformats.org/wordprocessingml/2006/main" xmlns:w14="http://schemas.microsoft.com/office/word/2010/wordml" xmlns:wpg="http://schemas.microsoft.com/office/word/2010/wordprocessingGroup" xmlns:wpi="http://schemas.microsoft.com/office/word/2010/wordprocessingInk" xmlns:wne="http://schemas.microsoft.com/office/word/2006/wordml" xmlns:wps="http://schemas.microsoft.com/office/word/2010/wordprocessingShape" mc:Ignorable="w14 wp14">
+<w:document xmlns:wpc="http://schemas.microsoft.com/office/word/2010/wordprocessingCanvas" xmlns:cx="http://schemas.microsoft.com/office/drawing/2014/chartex" xmlns:mc="http://schemas.openxmlformats.org/markup-compatibility/2006" xmlns:o="urn:schemas-microsoft-com:office:office" xmlns:r="http://schemas.openxmlformats.org/officeDocument/2006/relationships" xmlns:m="http://schemas.openxmlformats.org/officeDocument/2006/math" xmlns:v="urn:schemas-microsoft-com:vml" xmlns:wp14="http://schemas.microsoft.com/office/word/2010/wordprocessingDrawing" xmlns:wp="http://schemas.openxmlformats.org/drawingml/2006/wordprocessingDrawing" xmlns:w10="urn:schemas-microsoft-com:office:word" xmlns:w="http://schemas.openxmlformats.org/wordprocessingml/2006/main" xmlns:w14="http://schemas.microsoft.com/office/word/2010/wordml" xmlns:w15="http://schemas.microsoft.com/office/word/2012/wordml" xmlns:w16se="http://schemas.microsoft.com/office/word/2015/wordml/symex" xmlns:wpg="http://schemas.microsoft.com/office/word/2010/wordprocessingGroup" xmlns:wpi="http://schemas.microsoft.com/office/word/2010/wordprocessingInk" xmlns:wne="http://schemas.microsoft.com/office/word/2006/wordml" xmlns:wps="http://schemas.microsoft.com/office/word/2010/wordprocessingShape" mc:Ignorable="w14 w15 w16se wp14">
   <w:body>
     <w:p>
       <w:pPr>
@@ -231,13 +231,23 @@
         </w:rPr>
         <w:t xml:space="preserve">Alumno(s): </w:t>
       </w:r>
+      <w:proofErr w:type="spellStart"/>
       <w:r>
         <w:rPr>
           <w:sz w:val="32"/>
           <w:szCs w:val="32"/>
           <w:lang w:val="es-MX"/>
         </w:rPr>
-        <w:t>Gaitan, Candelaria (SOF01370)</w:t>
+        <w:t>Gaitan</w:t>
+      </w:r>
+      <w:proofErr w:type="spellEnd"/>
+      <w:r>
+        <w:rPr>
+          <w:sz w:val="32"/>
+          <w:szCs w:val="32"/>
+          <w:lang w:val="es-MX"/>
+        </w:rPr>
+        <w:t>, Candelaria (SOF01370)</w:t>
       </w:r>
     </w:p>
     <w:p>
@@ -275,13 +285,23 @@
         </w:rPr>
         <w:t xml:space="preserve">Profesor: </w:t>
       </w:r>
+      <w:proofErr w:type="spellStart"/>
       <w:r>
         <w:rPr>
           <w:sz w:val="32"/>
           <w:szCs w:val="32"/>
           <w:lang w:val="es-MX"/>
         </w:rPr>
-        <w:t>Picotto, Ignacio Luis</w:t>
+        <w:t>Picotto</w:t>
+      </w:r>
+      <w:proofErr w:type="spellEnd"/>
+      <w:r>
+        <w:rPr>
+          <w:sz w:val="32"/>
+          <w:szCs w:val="32"/>
+          <w:lang w:val="es-MX"/>
+        </w:rPr>
+        <w:t>, Ignacio Luis</w:t>
       </w:r>
     </w:p>
     <w:p>
@@ -331,7 +351,7 @@
       <w:sdtContent>
         <w:p>
           <w:pPr>
-            <w:pStyle w:val="TtulodeTDC"/>
+            <w:pStyle w:val="TtuloTDC"/>
           </w:pPr>
           <w:r>
             <w:rPr>
@@ -719,6 +739,9 @@
     <w:p>
       <w:pPr>
         <w:pStyle w:val="Ttulo1"/>
+        <w:rPr>
+          <w:lang w:val="es-MX"/>
+        </w:rPr>
       </w:pPr>
       <w:r>
         <w:rPr>
@@ -731,6 +754,7 @@
         <w:rPr>
           <w:color w:val="auto"/>
           <w:sz w:val="32"/>
+          <w:lang w:val="es-MX"/>
         </w:rPr>
         <w:lastRenderedPageBreak/>
         <w:t>Introducción</w:t>
@@ -744,6 +768,7 @@
           <w:color w:val="auto"/>
           <w:sz w:val="32"/>
           <w:szCs w:val="32"/>
+          <w:lang w:val="es-MX"/>
         </w:rPr>
       </w:pPr>
       <w:bookmarkStart w:id="1" w:name="_Toc115291999"/>
@@ -752,12 +777,11 @@
           <w:color w:val="auto"/>
           <w:sz w:val="32"/>
           <w:szCs w:val="32"/>
+          <w:lang w:val="es-MX"/>
         </w:rPr>
         <w:t>Desarrollo</w:t>
       </w:r>
-      <w:bookmarkStart w:id="2" w:name="_GoBack"/>
       <w:bookmarkEnd w:id="1"/>
-      <w:bookmarkEnd w:id="2"/>
     </w:p>
     <w:p>
       <w:pPr>
@@ -765,15 +789,19 @@
         <w:rPr>
           <w:rFonts w:asciiTheme="minorHAnsi" w:hAnsiTheme="minorHAnsi" w:cstheme="minorHAnsi"/>
           <w:color w:val="auto"/>
-          <w:sz w:val="24"/>
-        </w:rPr>
-      </w:pPr>
-      <w:bookmarkStart w:id="3" w:name="_Toc115292000"/>
+          <w:sz w:val="28"/>
+          <w:szCs w:val="28"/>
+          <w:lang w:val="es-MX"/>
+        </w:rPr>
+      </w:pPr>
+      <w:bookmarkStart w:id="2" w:name="_Toc115292000"/>
       <w:r>
         <w:rPr>
           <w:rFonts w:asciiTheme="minorHAnsi" w:hAnsiTheme="minorHAnsi" w:cstheme="minorHAnsi"/>
           <w:color w:val="auto"/>
-          <w:sz w:val="24"/>
+          <w:sz w:val="28"/>
+          <w:szCs w:val="28"/>
+          <w:lang w:val="es-MX"/>
         </w:rPr>
         <w:t>¿</w:t>
       </w:r>
@@ -781,11 +809,594 @@
         <w:rPr>
           <w:rFonts w:asciiTheme="minorHAnsi" w:hAnsiTheme="minorHAnsi" w:cstheme="minorHAnsi"/>
           <w:color w:val="auto"/>
-          <w:sz w:val="24"/>
-        </w:rPr>
-        <w:t>Que es GitHub?</w:t>
-      </w:r>
-      <w:bookmarkEnd w:id="3"/>
+          <w:sz w:val="28"/>
+          <w:szCs w:val="28"/>
+          <w:lang w:val="es-MX"/>
+        </w:rPr>
+        <w:t xml:space="preserve">Qué es </w:t>
+      </w:r>
+      <w:proofErr w:type="spellStart"/>
+      <w:r>
+        <w:rPr>
+          <w:rFonts w:asciiTheme="minorHAnsi" w:hAnsiTheme="minorHAnsi" w:cstheme="minorHAnsi"/>
+          <w:color w:val="auto"/>
+          <w:sz w:val="28"/>
+          <w:szCs w:val="28"/>
+          <w:lang w:val="es-MX"/>
+        </w:rPr>
+        <w:t>Git</w:t>
+      </w:r>
+      <w:proofErr w:type="spellEnd"/>
+      <w:r>
+        <w:rPr>
+          <w:rFonts w:asciiTheme="minorHAnsi" w:hAnsiTheme="minorHAnsi" w:cstheme="minorHAnsi"/>
+          <w:color w:val="auto"/>
+          <w:sz w:val="28"/>
+          <w:szCs w:val="28"/>
+          <w:lang w:val="es-MX"/>
+        </w:rPr>
+        <w:t>?</w:t>
+      </w:r>
+    </w:p>
+    <w:p>
+      <w:pPr>
+        <w:rPr>
+          <w:sz w:val="24"/>
+          <w:szCs w:val="24"/>
+          <w:lang w:val="es-MX"/>
+        </w:rPr>
+      </w:pPr>
+      <w:proofErr w:type="spellStart"/>
+      <w:r>
+        <w:rPr>
+          <w:sz w:val="24"/>
+          <w:szCs w:val="24"/>
+          <w:lang w:val="es-MX"/>
+        </w:rPr>
+        <w:t>Git</w:t>
+      </w:r>
+      <w:proofErr w:type="spellEnd"/>
+      <w:r>
+        <w:rPr>
+          <w:sz w:val="24"/>
+          <w:szCs w:val="24"/>
+          <w:lang w:val="es-MX"/>
+        </w:rPr>
+        <w:t xml:space="preserve"> es un sistema de control de versiones gratuito y de código abierto, diseñado para manejar desde pequeños a grandes proyectos de manera rápida y eficaz. Se entiende como control de versiones a todas las herramientas que nos permiten hacer modificaciones en nuestro proyecto. Este sistema registra los cambios realizados sobre un archivo o conjunto de </w:t>
+      </w:r>
+      <w:r>
+        <w:rPr>
+          <w:sz w:val="24"/>
+          <w:szCs w:val="24"/>
+          <w:lang w:val="es-MX"/>
+        </w:rPr>
+        <w:t>archivos a lo largo del tiempo.</w:t>
+      </w:r>
+    </w:p>
+    <w:p>
+      <w:pPr>
+        <w:rPr>
+          <w:sz w:val="24"/>
+          <w:szCs w:val="24"/>
+          <w:lang w:val="es-MX"/>
+        </w:rPr>
+      </w:pPr>
+      <w:r>
+        <w:rPr>
+          <w:sz w:val="24"/>
+          <w:szCs w:val="24"/>
+          <w:lang w:val="es-MX"/>
+        </w:rPr>
+        <w:t>Con GIT, podemos ir a versiones anteriores, siendo por esto muy útil para gestionar errores, y para la organización.</w:t>
+      </w:r>
+    </w:p>
+    <w:p>
+      <w:pPr>
+        <w:pStyle w:val="Ttulo3"/>
+        <w:rPr>
+          <w:b/>
+          <w:color w:val="auto"/>
+          <w:sz w:val="26"/>
+          <w:szCs w:val="26"/>
+          <w:lang w:val="es-MX"/>
+        </w:rPr>
+      </w:pPr>
+      <w:r>
+        <w:rPr>
+          <w:b/>
+          <w:color w:val="auto"/>
+          <w:sz w:val="26"/>
+          <w:szCs w:val="26"/>
+          <w:lang w:val="es-MX"/>
+        </w:rPr>
+        <w:t xml:space="preserve">Los 3 estados de </w:t>
+      </w:r>
+      <w:proofErr w:type="spellStart"/>
+      <w:r>
+        <w:rPr>
+          <w:b/>
+          <w:color w:val="auto"/>
+          <w:sz w:val="26"/>
+          <w:szCs w:val="26"/>
+          <w:lang w:val="es-MX"/>
+        </w:rPr>
+        <w:t>Git</w:t>
+      </w:r>
+      <w:proofErr w:type="spellEnd"/>
+    </w:p>
+    <w:p>
+      <w:pPr>
+        <w:rPr>
+          <w:sz w:val="24"/>
+          <w:szCs w:val="24"/>
+          <w:lang w:val="es-MX"/>
+        </w:rPr>
+      </w:pPr>
+      <w:r>
+        <w:rPr>
+          <w:sz w:val="24"/>
+          <w:szCs w:val="24"/>
+          <w:lang w:val="es-MX"/>
+        </w:rPr>
+        <w:t>Esta herramienta organiza los archivos por medio de 3 estados que es necesario conocer.</w:t>
+      </w:r>
+    </w:p>
+    <w:p>
+      <w:pPr>
+        <w:pStyle w:val="Prrafodelista"/>
+        <w:numPr>
+          <w:ilvl w:val="0"/>
+          <w:numId w:val="1"/>
+        </w:numPr>
+        <w:rPr>
+          <w:sz w:val="24"/>
+          <w:szCs w:val="24"/>
+          <w:lang w:val="es-MX"/>
+        </w:rPr>
+      </w:pPr>
+      <w:r>
+        <w:rPr>
+          <w:sz w:val="24"/>
+          <w:szCs w:val="24"/>
+          <w:lang w:val="es-MX"/>
+        </w:rPr>
+        <w:t>1</w:t>
+      </w:r>
+      <w:r>
+        <w:rPr>
+          <w:sz w:val="24"/>
+          <w:szCs w:val="24"/>
+          <w:vertAlign w:val="superscript"/>
+          <w:lang w:val="es-MX"/>
+        </w:rPr>
+        <w:t>er</w:t>
+      </w:r>
+      <w:r>
+        <w:rPr>
+          <w:sz w:val="24"/>
+          <w:szCs w:val="24"/>
+          <w:lang w:val="es-MX"/>
+        </w:rPr>
+        <w:t xml:space="preserve"> estado (</w:t>
+      </w:r>
+      <w:proofErr w:type="spellStart"/>
+      <w:r>
+        <w:rPr>
+          <w:sz w:val="24"/>
+          <w:szCs w:val="24"/>
+          <w:lang w:val="es-MX"/>
+        </w:rPr>
+        <w:t>working</w:t>
+      </w:r>
+      <w:proofErr w:type="spellEnd"/>
+      <w:r>
+        <w:rPr>
+          <w:sz w:val="24"/>
+          <w:szCs w:val="24"/>
+          <w:lang w:val="es-MX"/>
+        </w:rPr>
+        <w:t xml:space="preserve"> </w:t>
+      </w:r>
+      <w:proofErr w:type="spellStart"/>
+      <w:r>
+        <w:rPr>
+          <w:sz w:val="24"/>
+          <w:szCs w:val="24"/>
+          <w:lang w:val="es-MX"/>
+        </w:rPr>
+        <w:t>directory</w:t>
+      </w:r>
+      <w:proofErr w:type="spellEnd"/>
+      <w:r>
+        <w:rPr>
+          <w:sz w:val="24"/>
+          <w:szCs w:val="24"/>
+          <w:lang w:val="es-MX"/>
+        </w:rPr>
+        <w:t>): Este es el estado en el que se encuentra nuestro archivo una vez que lo inicializamos con el comando “</w:t>
+      </w:r>
+      <w:proofErr w:type="spellStart"/>
+      <w:r>
+        <w:rPr>
+          <w:sz w:val="24"/>
+          <w:szCs w:val="24"/>
+          <w:lang w:val="es-MX"/>
+        </w:rPr>
+        <w:t>Git</w:t>
+      </w:r>
+      <w:proofErr w:type="spellEnd"/>
+      <w:r>
+        <w:rPr>
+          <w:sz w:val="24"/>
+          <w:szCs w:val="24"/>
+          <w:lang w:val="es-MX"/>
+        </w:rPr>
+        <w:t xml:space="preserve"> </w:t>
+      </w:r>
+      <w:proofErr w:type="spellStart"/>
+      <w:r>
+        <w:rPr>
+          <w:sz w:val="24"/>
+          <w:szCs w:val="24"/>
+          <w:lang w:val="es-MX"/>
+        </w:rPr>
+        <w:t>Init</w:t>
+      </w:r>
+      <w:proofErr w:type="spellEnd"/>
+      <w:r>
+        <w:rPr>
+          <w:sz w:val="24"/>
+          <w:szCs w:val="24"/>
+          <w:lang w:val="es-MX"/>
+        </w:rPr>
+        <w:t>” desde la terminal de Git.</w:t>
+      </w:r>
+    </w:p>
+    <w:p>
+      <w:pPr>
+        <w:pStyle w:val="Prrafodelista"/>
+        <w:numPr>
+          <w:ilvl w:val="0"/>
+          <w:numId w:val="1"/>
+        </w:numPr>
+        <w:rPr>
+          <w:sz w:val="24"/>
+          <w:szCs w:val="24"/>
+          <w:lang w:val="es-MX"/>
+        </w:rPr>
+      </w:pPr>
+      <w:r>
+        <w:rPr>
+          <w:sz w:val="24"/>
+          <w:szCs w:val="24"/>
+          <w:lang w:val="es-MX"/>
+        </w:rPr>
+        <w:t>2</w:t>
+      </w:r>
+      <w:r>
+        <w:rPr>
+          <w:sz w:val="24"/>
+          <w:szCs w:val="24"/>
+          <w:vertAlign w:val="superscript"/>
+          <w:lang w:val="es-MX"/>
+        </w:rPr>
+        <w:t>do</w:t>
+      </w:r>
+      <w:r>
+        <w:rPr>
+          <w:sz w:val="24"/>
+          <w:szCs w:val="24"/>
+          <w:lang w:val="es-MX"/>
+        </w:rPr>
+        <w:t xml:space="preserve"> estado (</w:t>
+      </w:r>
+      <w:proofErr w:type="spellStart"/>
+      <w:r>
+        <w:rPr>
+          <w:sz w:val="24"/>
+          <w:szCs w:val="24"/>
+          <w:lang w:val="es-MX"/>
+        </w:rPr>
+        <w:t>staging</w:t>
+      </w:r>
+      <w:proofErr w:type="spellEnd"/>
+      <w:r>
+        <w:rPr>
+          <w:sz w:val="24"/>
+          <w:szCs w:val="24"/>
+          <w:lang w:val="es-MX"/>
+        </w:rPr>
+        <w:t xml:space="preserve"> </w:t>
+      </w:r>
+      <w:proofErr w:type="spellStart"/>
+      <w:r>
+        <w:rPr>
+          <w:sz w:val="24"/>
+          <w:szCs w:val="24"/>
+          <w:lang w:val="es-MX"/>
+        </w:rPr>
+        <w:t>area</w:t>
+      </w:r>
+      <w:proofErr w:type="spellEnd"/>
+      <w:r>
+        <w:rPr>
+          <w:sz w:val="24"/>
+          <w:szCs w:val="24"/>
+          <w:lang w:val="es-MX"/>
+        </w:rPr>
+        <w:t xml:space="preserve">): Cuando queremos dejar los archivos preparados para hacerle un </w:t>
+      </w:r>
+      <w:proofErr w:type="spellStart"/>
+      <w:r>
+        <w:rPr>
+          <w:sz w:val="24"/>
+          <w:szCs w:val="24"/>
+          <w:lang w:val="es-MX"/>
+        </w:rPr>
+        <w:t>commit</w:t>
+      </w:r>
+      <w:proofErr w:type="spellEnd"/>
+      <w:r>
+        <w:rPr>
+          <w:sz w:val="24"/>
+          <w:szCs w:val="24"/>
+          <w:lang w:val="es-MX"/>
+        </w:rPr>
+        <w:t>. Se pasa a este estado por medio del comando “</w:t>
+      </w:r>
+      <w:proofErr w:type="spellStart"/>
+      <w:r>
+        <w:rPr>
+          <w:sz w:val="24"/>
+          <w:szCs w:val="24"/>
+          <w:lang w:val="es-MX"/>
+        </w:rPr>
+        <w:t>Git</w:t>
+      </w:r>
+      <w:proofErr w:type="spellEnd"/>
+      <w:r>
+        <w:rPr>
+          <w:sz w:val="24"/>
+          <w:szCs w:val="24"/>
+          <w:lang w:val="es-MX"/>
+        </w:rPr>
+        <w:t xml:space="preserve"> </w:t>
+      </w:r>
+      <w:proofErr w:type="spellStart"/>
+      <w:proofErr w:type="gramStart"/>
+      <w:r>
+        <w:rPr>
+          <w:sz w:val="24"/>
+          <w:szCs w:val="24"/>
+          <w:lang w:val="es-MX"/>
+        </w:rPr>
+        <w:t>add</w:t>
+      </w:r>
+      <w:proofErr w:type="spellEnd"/>
+      <w:r>
+        <w:rPr>
+          <w:sz w:val="24"/>
+          <w:szCs w:val="24"/>
+          <w:lang w:val="es-MX"/>
+        </w:rPr>
+        <w:t xml:space="preserve"> .</w:t>
+      </w:r>
+      <w:proofErr w:type="gramEnd"/>
+      <w:r>
+        <w:rPr>
+          <w:sz w:val="24"/>
+          <w:szCs w:val="24"/>
+          <w:lang w:val="es-MX"/>
+        </w:rPr>
+        <w:t xml:space="preserve">” (siendo el “.” el nombre del archivo a agregar al </w:t>
+      </w:r>
+      <w:proofErr w:type="spellStart"/>
+      <w:r>
+        <w:rPr>
+          <w:sz w:val="24"/>
+          <w:szCs w:val="24"/>
+          <w:lang w:val="es-MX"/>
+        </w:rPr>
+        <w:t>staging</w:t>
+      </w:r>
+      <w:proofErr w:type="spellEnd"/>
+      <w:r>
+        <w:rPr>
+          <w:sz w:val="24"/>
+          <w:szCs w:val="24"/>
+          <w:lang w:val="es-MX"/>
+        </w:rPr>
+        <w:t xml:space="preserve"> área).</w:t>
+      </w:r>
+    </w:p>
+    <w:p>
+      <w:pPr>
+        <w:pStyle w:val="Prrafodelista"/>
+        <w:numPr>
+          <w:ilvl w:val="0"/>
+          <w:numId w:val="1"/>
+        </w:numPr>
+        <w:rPr>
+          <w:sz w:val="24"/>
+          <w:szCs w:val="24"/>
+          <w:lang w:val="es-MX"/>
+        </w:rPr>
+      </w:pPr>
+      <w:r>
+        <w:rPr>
+          <w:sz w:val="24"/>
+          <w:szCs w:val="24"/>
+          <w:lang w:val="es-MX"/>
+        </w:rPr>
+        <w:t>3</w:t>
+      </w:r>
+      <w:r>
+        <w:rPr>
+          <w:sz w:val="24"/>
+          <w:szCs w:val="24"/>
+          <w:vertAlign w:val="superscript"/>
+          <w:lang w:val="es-MX"/>
+        </w:rPr>
+        <w:t>er</w:t>
+      </w:r>
+      <w:r>
+        <w:rPr>
+          <w:sz w:val="24"/>
+          <w:szCs w:val="24"/>
+          <w:lang w:val="es-MX"/>
+        </w:rPr>
+        <w:t xml:space="preserve"> estado (</w:t>
+      </w:r>
+      <w:proofErr w:type="spellStart"/>
+      <w:r>
+        <w:rPr>
+          <w:sz w:val="24"/>
+          <w:szCs w:val="24"/>
+          <w:lang w:val="es-MX"/>
+        </w:rPr>
+        <w:t>repository</w:t>
+      </w:r>
+      <w:proofErr w:type="spellEnd"/>
+      <w:r>
+        <w:rPr>
+          <w:sz w:val="24"/>
+          <w:szCs w:val="24"/>
+          <w:lang w:val="es-MX"/>
+        </w:rPr>
+        <w:t xml:space="preserve">): Por </w:t>
+      </w:r>
+      <w:proofErr w:type="gramStart"/>
+      <w:r>
+        <w:rPr>
+          <w:sz w:val="24"/>
+          <w:szCs w:val="24"/>
+          <w:lang w:val="es-MX"/>
+        </w:rPr>
+        <w:t>último</w:t>
+      </w:r>
+      <w:proofErr w:type="gramEnd"/>
+      <w:r>
+        <w:rPr>
+          <w:sz w:val="24"/>
+          <w:szCs w:val="24"/>
+          <w:lang w:val="es-MX"/>
+        </w:rPr>
+        <w:t xml:space="preserve"> usamos el comando “</w:t>
+      </w:r>
+      <w:proofErr w:type="spellStart"/>
+      <w:r>
+        <w:rPr>
+          <w:sz w:val="24"/>
+          <w:szCs w:val="24"/>
+          <w:lang w:val="es-MX"/>
+        </w:rPr>
+        <w:t>git</w:t>
+      </w:r>
+      <w:proofErr w:type="spellEnd"/>
+      <w:r>
+        <w:rPr>
+          <w:sz w:val="24"/>
+          <w:szCs w:val="24"/>
+          <w:lang w:val="es-MX"/>
+        </w:rPr>
+        <w:t xml:space="preserve"> </w:t>
+      </w:r>
+      <w:proofErr w:type="spellStart"/>
+      <w:r>
+        <w:rPr>
+          <w:sz w:val="24"/>
+          <w:szCs w:val="24"/>
+          <w:lang w:val="es-MX"/>
+        </w:rPr>
+        <w:t>commit</w:t>
+      </w:r>
+      <w:proofErr w:type="spellEnd"/>
+      <w:r>
+        <w:rPr>
+          <w:sz w:val="24"/>
+          <w:szCs w:val="24"/>
+          <w:lang w:val="es-MX"/>
+        </w:rPr>
+        <w:t xml:space="preserve"> -m “mensaje”” para pasar los archivos al repositorio local.</w:t>
+      </w:r>
+    </w:p>
+    <w:p>
+      <w:pPr>
+        <w:rPr>
+          <w:sz w:val="24"/>
+          <w:szCs w:val="24"/>
+          <w:lang w:val="es-MX"/>
+        </w:rPr>
+      </w:pPr>
+      <w:proofErr w:type="spellStart"/>
+      <w:r>
+        <w:rPr>
+          <w:sz w:val="24"/>
+          <w:szCs w:val="24"/>
+          <w:lang w:val="es-MX"/>
+        </w:rPr>
+        <w:t>Git</w:t>
+      </w:r>
+      <w:proofErr w:type="spellEnd"/>
+      <w:r>
+        <w:rPr>
+          <w:sz w:val="24"/>
+          <w:szCs w:val="24"/>
+          <w:lang w:val="es-MX"/>
+        </w:rPr>
+        <w:t xml:space="preserve"> es uno de los sistemas de control de versiones más populares entre los desarrolladores. Parte de su popularidad se la debe a GitHub, un excelente servicio de alojamiento de repositorios de software con este sistema.</w:t>
+      </w:r>
+      <w:r>
+        <w:rPr>
+          <w:sz w:val="24"/>
+          <w:szCs w:val="24"/>
+          <w:lang w:val="es-MX"/>
+        </w:rPr>
+        <w:t xml:space="preserve"> El cual explicaremos a continuación.</w:t>
+      </w:r>
+    </w:p>
+    <w:p>
+      <w:pPr>
+        <w:pStyle w:val="Ttulo2"/>
+        <w:rPr>
+          <w:rFonts w:asciiTheme="minorHAnsi" w:hAnsiTheme="minorHAnsi" w:cstheme="minorHAnsi"/>
+          <w:color w:val="auto"/>
+          <w:sz w:val="28"/>
+          <w:szCs w:val="28"/>
+          <w:lang w:val="es-MX"/>
+        </w:rPr>
+      </w:pPr>
+      <w:r>
+        <w:rPr>
+          <w:rFonts w:asciiTheme="minorHAnsi" w:hAnsiTheme="minorHAnsi" w:cstheme="minorHAnsi"/>
+          <w:color w:val="auto"/>
+          <w:sz w:val="28"/>
+          <w:szCs w:val="28"/>
+          <w:lang w:val="es-MX"/>
+        </w:rPr>
+        <w:t>¿</w:t>
+      </w:r>
+      <w:r>
+        <w:rPr>
+          <w:rFonts w:asciiTheme="minorHAnsi" w:hAnsiTheme="minorHAnsi" w:cstheme="minorHAnsi"/>
+          <w:color w:val="auto"/>
+          <w:sz w:val="28"/>
+          <w:szCs w:val="28"/>
+          <w:lang w:val="es-MX"/>
+        </w:rPr>
+        <w:t>Qué</w:t>
+      </w:r>
+      <w:r>
+        <w:rPr>
+          <w:rFonts w:asciiTheme="minorHAnsi" w:hAnsiTheme="minorHAnsi" w:cstheme="minorHAnsi"/>
+          <w:color w:val="auto"/>
+          <w:sz w:val="28"/>
+          <w:szCs w:val="28"/>
+          <w:lang w:val="es-MX"/>
+        </w:rPr>
+        <w:t xml:space="preserve"> es GitHub?</w:t>
+      </w:r>
+      <w:bookmarkEnd w:id="2"/>
     </w:p>
     <w:p>
       <w:pPr>
@@ -806,7 +1417,31 @@
           <w:shd w:val="clear" w:color="auto" w:fill="FFFFFF"/>
           <w:lang w:val="es-AR"/>
         </w:rPr>
-        <w:t xml:space="preserve">GitHub es una plataforma que provee un servicio de alojamiento de repositorios de software basado en la nube, que ayuda a registrar y gestionar proyectos para que varios desarrolladores puedan trabajar en él y ver las ediciones de cada uno de ellos en tiempo real. Cuando este proyecto crece, es donde las facilidades que provee Github se destacan, ya que dentro de las funcionalidades que ofrece se encuentra el Control de Versiones (que se vuelve esencial para cuando se quiere modificar o mejorar el código sin trabajar </w:t>
+        <w:t xml:space="preserve">GitHub es una plataforma que provee un servicio de alojamiento de repositorios de software basado en la nube, que ayuda a registrar y gestionar proyectos para que varios desarrolladores puedan trabajar en él y ver las ediciones de cada uno de ellos en tiempo real. Cuando este proyecto crece, es donde las facilidades que provee </w:t>
+      </w:r>
+      <w:proofErr w:type="spellStart"/>
+      <w:r>
+        <w:rPr>
+          <w:rFonts w:eastAsia="Times New Roman" w:cstheme="minorHAnsi"/>
+          <w:color w:val="2D3B45"/>
+          <w:sz w:val="24"/>
+          <w:szCs w:val="24"/>
+          <w:shd w:val="clear" w:color="auto" w:fill="FFFFFF"/>
+          <w:lang w:val="es-AR"/>
+        </w:rPr>
+        <w:t>Github</w:t>
+      </w:r>
+      <w:proofErr w:type="spellEnd"/>
+      <w:r>
+        <w:rPr>
+          <w:rFonts w:eastAsia="Times New Roman" w:cstheme="minorHAnsi"/>
+          <w:color w:val="2D3B45"/>
+          <w:sz w:val="24"/>
+          <w:szCs w:val="24"/>
+          <w:shd w:val="clear" w:color="auto" w:fill="FFFFFF"/>
+          <w:lang w:val="es-AR"/>
+        </w:rPr>
+        <w:t xml:space="preserve"> se destacan, ya que dentro de las funcionalidades que ofrece se encuentra el Control de Versiones (que se vuelve esencial para cuando se quiere modificar o mejorar el código sin trabajar </w:t>
       </w:r>
       <w:r>
         <w:rPr>
@@ -880,7 +1515,8 @@
           <w:szCs w:val="32"/>
         </w:rPr>
       </w:pPr>
-      <w:bookmarkStart w:id="4" w:name="_Toc115292001"/>
+      <w:bookmarkStart w:id="3" w:name="_Toc115292001"/>
+      <w:proofErr w:type="spellStart"/>
       <w:r>
         <w:rPr>
           <w:color w:val="auto"/>
@@ -889,7 +1525,8 @@
         </w:rPr>
         <w:t>Conclusión</w:t>
       </w:r>
-      <w:bookmarkEnd w:id="4"/>
+      <w:bookmarkEnd w:id="3"/>
+      <w:proofErr w:type="spellEnd"/>
     </w:p>
     <w:p>
       <w:pPr>
@@ -901,7 +1538,8 @@
           <w:lang w:val="es-MX"/>
         </w:rPr>
       </w:pPr>
-      <w:bookmarkStart w:id="5" w:name="_Toc115292002"/>
+      <w:bookmarkStart w:id="4" w:name="_Toc115292002"/>
+      <w:proofErr w:type="spellStart"/>
       <w:r>
         <w:rPr>
           <w:color w:val="auto"/>
@@ -910,7 +1548,10 @@
         </w:rPr>
         <w:t>Bibliografía</w:t>
       </w:r>
+      <w:bookmarkStart w:id="5" w:name="_GoBack"/>
+      <w:bookmarkEnd w:id="4"/>
       <w:bookmarkEnd w:id="5"/>
+      <w:proofErr w:type="spellEnd"/>
     </w:p>
     <w:sectPr>
       <w:headerReference w:type="default" r:id="rId9"/>
@@ -932,7 +1573,7 @@
 </file>
 
 <file path=word/endnotes.xml><?xml version="1.0" encoding="utf-8"?>
-<w:endnotes xmlns:wpc="http://schemas.microsoft.com/office/word/2010/wordprocessingCanvas" xmlns:mc="http://schemas.openxmlformats.org/markup-compatibility/2006" xmlns:o="urn:schemas-microsoft-com:office:office" xmlns:r="http://schemas.openxmlformats.org/officeDocument/2006/relationships" xmlns:m="http://schemas.openxmlformats.org/officeDocument/2006/math" xmlns:v="urn:schemas-microsoft-com:vml" xmlns:wp14="http://schemas.microsoft.com/office/word/2010/wordprocessingDrawing" xmlns:wp="http://schemas.openxmlformats.org/drawingml/2006/wordprocessingDrawing" xmlns:w10="urn:schemas-microsoft-com:office:word" xmlns:w="http://schemas.openxmlformats.org/wordprocessingml/2006/main" xmlns:w14="http://schemas.microsoft.com/office/word/2010/wordml" xmlns:wpg="http://schemas.microsoft.com/office/word/2010/wordprocessingGroup" xmlns:wpi="http://schemas.microsoft.com/office/word/2010/wordprocessingInk" xmlns:wne="http://schemas.microsoft.com/office/word/2006/wordml" xmlns:wps="http://schemas.microsoft.com/office/word/2010/wordprocessingShape" mc:Ignorable="w14 wp14">
+<w:endnotes xmlns:wpc="http://schemas.microsoft.com/office/word/2010/wordprocessingCanvas" xmlns:cx="http://schemas.microsoft.com/office/drawing/2014/chartex" xmlns:mc="http://schemas.openxmlformats.org/markup-compatibility/2006" xmlns:o="urn:schemas-microsoft-com:office:office" xmlns:r="http://schemas.openxmlformats.org/officeDocument/2006/relationships" xmlns:m="http://schemas.openxmlformats.org/officeDocument/2006/math" xmlns:v="urn:schemas-microsoft-com:vml" xmlns:wp14="http://schemas.microsoft.com/office/word/2010/wordprocessingDrawing" xmlns:wp="http://schemas.openxmlformats.org/drawingml/2006/wordprocessingDrawing" xmlns:w10="urn:schemas-microsoft-com:office:word" xmlns:w="http://schemas.openxmlformats.org/wordprocessingml/2006/main" xmlns:w14="http://schemas.microsoft.com/office/word/2010/wordml" xmlns:w15="http://schemas.microsoft.com/office/word/2012/wordml" xmlns:w16se="http://schemas.microsoft.com/office/word/2015/wordml/symex" xmlns:wpg="http://schemas.microsoft.com/office/word/2010/wordprocessingGroup" xmlns:wpi="http://schemas.microsoft.com/office/word/2010/wordprocessingInk" xmlns:wne="http://schemas.microsoft.com/office/word/2006/wordml" xmlns:wps="http://schemas.microsoft.com/office/word/2010/wordprocessingShape" mc:Ignorable="w14 w15 w16se wp14">
   <w:endnote w:type="separator" w:id="-1">
     <w:p>
       <w:pPr>
@@ -957,7 +1598,7 @@
 </file>
 
 <file path=word/footer1.xml><?xml version="1.0" encoding="utf-8"?>
-<w:ftr xmlns:wpc="http://schemas.microsoft.com/office/word/2010/wordprocessingCanvas" xmlns:mc="http://schemas.openxmlformats.org/markup-compatibility/2006" xmlns:o="urn:schemas-microsoft-com:office:office" xmlns:r="http://schemas.openxmlformats.org/officeDocument/2006/relationships" xmlns:m="http://schemas.openxmlformats.org/officeDocument/2006/math" xmlns:v="urn:schemas-microsoft-com:vml" xmlns:wp14="http://schemas.microsoft.com/office/word/2010/wordprocessingDrawing" xmlns:wp="http://schemas.openxmlformats.org/drawingml/2006/wordprocessingDrawing" xmlns:w10="urn:schemas-microsoft-com:office:word" xmlns:w="http://schemas.openxmlformats.org/wordprocessingml/2006/main" xmlns:w14="http://schemas.microsoft.com/office/word/2010/wordml" xmlns:wpg="http://schemas.microsoft.com/office/word/2010/wordprocessingGroup" xmlns:wpi="http://schemas.microsoft.com/office/word/2010/wordprocessingInk" xmlns:wne="http://schemas.microsoft.com/office/word/2006/wordml" xmlns:wps="http://schemas.microsoft.com/office/word/2010/wordprocessingShape" mc:Ignorable="w14 wp14">
+<w:ftr xmlns:wpc="http://schemas.microsoft.com/office/word/2010/wordprocessingCanvas" xmlns:cx="http://schemas.microsoft.com/office/drawing/2014/chartex" xmlns:mc="http://schemas.openxmlformats.org/markup-compatibility/2006" xmlns:o="urn:schemas-microsoft-com:office:office" xmlns:r="http://schemas.openxmlformats.org/officeDocument/2006/relationships" xmlns:m="http://schemas.openxmlformats.org/officeDocument/2006/math" xmlns:v="urn:schemas-microsoft-com:vml" xmlns:wp14="http://schemas.microsoft.com/office/word/2010/wordprocessingDrawing" xmlns:wp="http://schemas.openxmlformats.org/drawingml/2006/wordprocessingDrawing" xmlns:w10="urn:schemas-microsoft-com:office:word" xmlns:w="http://schemas.openxmlformats.org/wordprocessingml/2006/main" xmlns:w14="http://schemas.microsoft.com/office/word/2010/wordml" xmlns:w15="http://schemas.microsoft.com/office/word/2012/wordml" xmlns:w16se="http://schemas.microsoft.com/office/word/2015/wordml/symex" xmlns:wpg="http://schemas.microsoft.com/office/word/2010/wordprocessingGroup" xmlns:wpi="http://schemas.microsoft.com/office/word/2010/wordprocessingInk" xmlns:wne="http://schemas.microsoft.com/office/word/2006/wordml" xmlns:wps="http://schemas.microsoft.com/office/word/2010/wordprocessingShape" mc:Ignorable="w14 w15 w16se wp14">
   <w:p>
     <w:pPr>
       <w:pStyle w:val="Piedepgina"/>
@@ -973,7 +1614,7 @@
 </file>
 
 <file path=word/footnotes.xml><?xml version="1.0" encoding="utf-8"?>
-<w:footnotes xmlns:wpc="http://schemas.microsoft.com/office/word/2010/wordprocessingCanvas" xmlns:mc="http://schemas.openxmlformats.org/markup-compatibility/2006" xmlns:o="urn:schemas-microsoft-com:office:office" xmlns:r="http://schemas.openxmlformats.org/officeDocument/2006/relationships" xmlns:m="http://schemas.openxmlformats.org/officeDocument/2006/math" xmlns:v="urn:schemas-microsoft-com:vml" xmlns:wp14="http://schemas.microsoft.com/office/word/2010/wordprocessingDrawing" xmlns:wp="http://schemas.openxmlformats.org/drawingml/2006/wordprocessingDrawing" xmlns:w10="urn:schemas-microsoft-com:office:word" xmlns:w="http://schemas.openxmlformats.org/wordprocessingml/2006/main" xmlns:w14="http://schemas.microsoft.com/office/word/2010/wordml" xmlns:wpg="http://schemas.microsoft.com/office/word/2010/wordprocessingGroup" xmlns:wpi="http://schemas.microsoft.com/office/word/2010/wordprocessingInk" xmlns:wne="http://schemas.microsoft.com/office/word/2006/wordml" xmlns:wps="http://schemas.microsoft.com/office/word/2010/wordprocessingShape" mc:Ignorable="w14 wp14">
+<w:footnotes xmlns:wpc="http://schemas.microsoft.com/office/word/2010/wordprocessingCanvas" xmlns:cx="http://schemas.microsoft.com/office/drawing/2014/chartex" xmlns:mc="http://schemas.openxmlformats.org/markup-compatibility/2006" xmlns:o="urn:schemas-microsoft-com:office:office" xmlns:r="http://schemas.openxmlformats.org/officeDocument/2006/relationships" xmlns:m="http://schemas.openxmlformats.org/officeDocument/2006/math" xmlns:v="urn:schemas-microsoft-com:vml" xmlns:wp14="http://schemas.microsoft.com/office/word/2010/wordprocessingDrawing" xmlns:wp="http://schemas.openxmlformats.org/drawingml/2006/wordprocessingDrawing" xmlns:w10="urn:schemas-microsoft-com:office:word" xmlns:w="http://schemas.openxmlformats.org/wordprocessingml/2006/main" xmlns:w14="http://schemas.microsoft.com/office/word/2010/wordml" xmlns:w15="http://schemas.microsoft.com/office/word/2012/wordml" xmlns:w16se="http://schemas.microsoft.com/office/word/2015/wordml/symex" xmlns:wpg="http://schemas.microsoft.com/office/word/2010/wordprocessingGroup" xmlns:wpi="http://schemas.microsoft.com/office/word/2010/wordprocessingInk" xmlns:wne="http://schemas.microsoft.com/office/word/2006/wordml" xmlns:wps="http://schemas.microsoft.com/office/word/2010/wordprocessingShape" mc:Ignorable="w14 w15 w16se wp14">
   <w:footnote w:type="separator" w:id="-1">
     <w:p>
       <w:pPr>
@@ -998,7 +1639,7 @@
 </file>
 
 <file path=word/header1.xml><?xml version="1.0" encoding="utf-8"?>
-<w:hdr xmlns:wpc="http://schemas.microsoft.com/office/word/2010/wordprocessingCanvas" xmlns:mc="http://schemas.openxmlformats.org/markup-compatibility/2006" xmlns:o="urn:schemas-microsoft-com:office:office" xmlns:r="http://schemas.openxmlformats.org/officeDocument/2006/relationships" xmlns:m="http://schemas.openxmlformats.org/officeDocument/2006/math" xmlns:v="urn:schemas-microsoft-com:vml" xmlns:wp14="http://schemas.microsoft.com/office/word/2010/wordprocessingDrawing" xmlns:wp="http://schemas.openxmlformats.org/drawingml/2006/wordprocessingDrawing" xmlns:w10="urn:schemas-microsoft-com:office:word" xmlns:w="http://schemas.openxmlformats.org/wordprocessingml/2006/main" xmlns:w14="http://schemas.microsoft.com/office/word/2010/wordml" xmlns:wpg="http://schemas.microsoft.com/office/word/2010/wordprocessingGroup" xmlns:wpi="http://schemas.microsoft.com/office/word/2010/wordprocessingInk" xmlns:wne="http://schemas.microsoft.com/office/word/2006/wordml" xmlns:wps="http://schemas.microsoft.com/office/word/2010/wordprocessingShape" mc:Ignorable="w14 wp14">
+<w:hdr xmlns:wpc="http://schemas.microsoft.com/office/word/2010/wordprocessingCanvas" xmlns:cx="http://schemas.microsoft.com/office/drawing/2014/chartex" xmlns:mc="http://schemas.openxmlformats.org/markup-compatibility/2006" xmlns:o="urn:schemas-microsoft-com:office:office" xmlns:r="http://schemas.openxmlformats.org/officeDocument/2006/relationships" xmlns:m="http://schemas.openxmlformats.org/officeDocument/2006/math" xmlns:v="urn:schemas-microsoft-com:vml" xmlns:wp14="http://schemas.microsoft.com/office/word/2010/wordprocessingDrawing" xmlns:wp="http://schemas.openxmlformats.org/drawingml/2006/wordprocessingDrawing" xmlns:w10="urn:schemas-microsoft-com:office:word" xmlns:w="http://schemas.openxmlformats.org/wordprocessingml/2006/main" xmlns:w14="http://schemas.microsoft.com/office/word/2010/wordml" xmlns:w15="http://schemas.microsoft.com/office/word/2012/wordml" xmlns:w16se="http://schemas.microsoft.com/office/word/2015/wordml/symex" xmlns:wpg="http://schemas.microsoft.com/office/word/2010/wordprocessingGroup" xmlns:wpi="http://schemas.microsoft.com/office/word/2010/wordprocessingInk" xmlns:wne="http://schemas.microsoft.com/office/word/2006/wordml" xmlns:wps="http://schemas.microsoft.com/office/word/2010/wordprocessingShape" mc:Ignorable="w14 w15 w16se wp14">
   <w:p>
     <w:pPr>
       <w:pStyle w:val="Encabezado"/>
@@ -1090,7 +1731,21 @@
       <w:rPr>
         <w:lang w:val="es-MX"/>
       </w:rPr>
-      <w:t xml:space="preserve">                                                                                          Profesor: Picotto, Ignacio Luis</w:t>
+      <w:t xml:space="preserve">                                                                                          Profesor: </w:t>
+    </w:r>
+    <w:proofErr w:type="spellStart"/>
+    <w:r>
+      <w:rPr>
+        <w:lang w:val="es-MX"/>
+      </w:rPr>
+      <w:t>Picotto</w:t>
+    </w:r>
+    <w:proofErr w:type="spellEnd"/>
+    <w:r>
+      <w:rPr>
+        <w:lang w:val="es-MX"/>
+      </w:rPr>
+      <w:t>, Ignacio Luis</w:t>
     </w:r>
   </w:p>
   <w:p>
@@ -1147,7 +1802,21 @@
       <w:rPr>
         <w:lang w:val="es-MX"/>
       </w:rPr>
-      <w:t>: Gaitan, Candelaria (SOF01370)</w:t>
+      <w:t xml:space="preserve">: </w:t>
+    </w:r>
+    <w:proofErr w:type="spellStart"/>
+    <w:r>
+      <w:rPr>
+        <w:lang w:val="es-MX"/>
+      </w:rPr>
+      <w:t>Gaitan</w:t>
+    </w:r>
+    <w:proofErr w:type="spellEnd"/>
+    <w:r>
+      <w:rPr>
+        <w:lang w:val="es-MX"/>
+      </w:rPr>
+      <w:t>, Candelaria (SOF01370)</w:t>
     </w:r>
   </w:p>
   <w:p>
@@ -1184,8 +1853,129 @@
 </w:hdr>
 </file>
 
+<file path=word/numbering.xml><?xml version="1.0" encoding="utf-8"?>
+<w:numbering xmlns:wpc="http://schemas.microsoft.com/office/word/2010/wordprocessingCanvas" xmlns:cx="http://schemas.microsoft.com/office/drawing/2014/chartex" xmlns:mc="http://schemas.openxmlformats.org/markup-compatibility/2006" xmlns:o="urn:schemas-microsoft-com:office:office" xmlns:r="http://schemas.openxmlformats.org/officeDocument/2006/relationships" xmlns:m="http://schemas.openxmlformats.org/officeDocument/2006/math" xmlns:v="urn:schemas-microsoft-com:vml" xmlns:wp14="http://schemas.microsoft.com/office/word/2010/wordprocessingDrawing" xmlns:wp="http://schemas.openxmlformats.org/drawingml/2006/wordprocessingDrawing" xmlns:w10="urn:schemas-microsoft-com:office:word" xmlns:w="http://schemas.openxmlformats.org/wordprocessingml/2006/main" xmlns:w14="http://schemas.microsoft.com/office/word/2010/wordml" xmlns:w15="http://schemas.microsoft.com/office/word/2012/wordml" xmlns:w16se="http://schemas.microsoft.com/office/word/2015/wordml/symex" xmlns:wpg="http://schemas.microsoft.com/office/word/2010/wordprocessingGroup" xmlns:wpi="http://schemas.microsoft.com/office/word/2010/wordprocessingInk" xmlns:wne="http://schemas.microsoft.com/office/word/2006/wordml" xmlns:wps="http://schemas.microsoft.com/office/word/2010/wordprocessingShape" mc:Ignorable="w14 w15 w16se wp14">
+  <w:abstractNum w:abstractNumId="0" w15:restartNumberingAfterBreak="0">
+    <w:nsid w:val="2D6E18A7"/>
+    <w:multiLevelType w:val="hybridMultilevel"/>
+    <w:tmpl w:val="F56CBC80"/>
+    <w:lvl w:ilvl="0" w:tplc="04090001">
+      <w:start w:val="1"/>
+      <w:numFmt w:val="bullet"/>
+      <w:lvlText w:val=""/>
+      <w:lvlJc w:val="left"/>
+      <w:pPr>
+        <w:ind w:left="720" w:hanging="360"/>
+      </w:pPr>
+      <w:rPr>
+        <w:rFonts w:ascii="Symbol" w:hAnsi="Symbol" w:hint="default"/>
+      </w:rPr>
+    </w:lvl>
+    <w:lvl w:ilvl="1" w:tplc="04090003" w:tentative="1">
+      <w:start w:val="1"/>
+      <w:numFmt w:val="bullet"/>
+      <w:lvlText w:val="o"/>
+      <w:lvlJc w:val="left"/>
+      <w:pPr>
+        <w:ind w:left="1440" w:hanging="360"/>
+      </w:pPr>
+      <w:rPr>
+        <w:rFonts w:ascii="Courier New" w:hAnsi="Courier New" w:cs="Courier New" w:hint="default"/>
+      </w:rPr>
+    </w:lvl>
+    <w:lvl w:ilvl="2" w:tplc="04090005" w:tentative="1">
+      <w:start w:val="1"/>
+      <w:numFmt w:val="bullet"/>
+      <w:lvlText w:val=""/>
+      <w:lvlJc w:val="left"/>
+      <w:pPr>
+        <w:ind w:left="2160" w:hanging="360"/>
+      </w:pPr>
+      <w:rPr>
+        <w:rFonts w:ascii="Wingdings" w:hAnsi="Wingdings" w:hint="default"/>
+      </w:rPr>
+    </w:lvl>
+    <w:lvl w:ilvl="3" w:tplc="04090001" w:tentative="1">
+      <w:start w:val="1"/>
+      <w:numFmt w:val="bullet"/>
+      <w:lvlText w:val=""/>
+      <w:lvlJc w:val="left"/>
+      <w:pPr>
+        <w:ind w:left="2880" w:hanging="360"/>
+      </w:pPr>
+      <w:rPr>
+        <w:rFonts w:ascii="Symbol" w:hAnsi="Symbol" w:hint="default"/>
+      </w:rPr>
+    </w:lvl>
+    <w:lvl w:ilvl="4" w:tplc="04090003" w:tentative="1">
+      <w:start w:val="1"/>
+      <w:numFmt w:val="bullet"/>
+      <w:lvlText w:val="o"/>
+      <w:lvlJc w:val="left"/>
+      <w:pPr>
+        <w:ind w:left="3600" w:hanging="360"/>
+      </w:pPr>
+      <w:rPr>
+        <w:rFonts w:ascii="Courier New" w:hAnsi="Courier New" w:cs="Courier New" w:hint="default"/>
+      </w:rPr>
+    </w:lvl>
+    <w:lvl w:ilvl="5" w:tplc="04090005" w:tentative="1">
+      <w:start w:val="1"/>
+      <w:numFmt w:val="bullet"/>
+      <w:lvlText w:val=""/>
+      <w:lvlJc w:val="left"/>
+      <w:pPr>
+        <w:ind w:left="4320" w:hanging="360"/>
+      </w:pPr>
+      <w:rPr>
+        <w:rFonts w:ascii="Wingdings" w:hAnsi="Wingdings" w:hint="default"/>
+      </w:rPr>
+    </w:lvl>
+    <w:lvl w:ilvl="6" w:tplc="04090001" w:tentative="1">
+      <w:start w:val="1"/>
+      <w:numFmt w:val="bullet"/>
+      <w:lvlText w:val=""/>
+      <w:lvlJc w:val="left"/>
+      <w:pPr>
+        <w:ind w:left="5040" w:hanging="360"/>
+      </w:pPr>
+      <w:rPr>
+        <w:rFonts w:ascii="Symbol" w:hAnsi="Symbol" w:hint="default"/>
+      </w:rPr>
+    </w:lvl>
+    <w:lvl w:ilvl="7" w:tplc="04090003" w:tentative="1">
+      <w:start w:val="1"/>
+      <w:numFmt w:val="bullet"/>
+      <w:lvlText w:val="o"/>
+      <w:lvlJc w:val="left"/>
+      <w:pPr>
+        <w:ind w:left="5760" w:hanging="360"/>
+      </w:pPr>
+      <w:rPr>
+        <w:rFonts w:ascii="Courier New" w:hAnsi="Courier New" w:cs="Courier New" w:hint="default"/>
+      </w:rPr>
+    </w:lvl>
+    <w:lvl w:ilvl="8" w:tplc="04090005" w:tentative="1">
+      <w:start w:val="1"/>
+      <w:numFmt w:val="bullet"/>
+      <w:lvlText w:val=""/>
+      <w:lvlJc w:val="left"/>
+      <w:pPr>
+        <w:ind w:left="6480" w:hanging="360"/>
+      </w:pPr>
+      <w:rPr>
+        <w:rFonts w:ascii="Wingdings" w:hAnsi="Wingdings" w:hint="default"/>
+      </w:rPr>
+    </w:lvl>
+  </w:abstractNum>
+  <w:num w:numId="1">
+    <w:abstractNumId w:val="0"/>
+  </w:num>
+</w:numbering>
+</file>
+
 <file path=word/styles.xml><?xml version="1.0" encoding="utf-8"?>
-<w:styles xmlns:mc="http://schemas.openxmlformats.org/markup-compatibility/2006" xmlns:r="http://schemas.openxmlformats.org/officeDocument/2006/relationships" xmlns:w="http://schemas.openxmlformats.org/wordprocessingml/2006/main" xmlns:w14="http://schemas.microsoft.com/office/word/2010/wordml" mc:Ignorable="w14">
+<w:styles xmlns:mc="http://schemas.openxmlformats.org/markup-compatibility/2006" xmlns:r="http://schemas.openxmlformats.org/officeDocument/2006/relationships" xmlns:w="http://schemas.openxmlformats.org/wordprocessingml/2006/main" xmlns:w14="http://schemas.microsoft.com/office/word/2010/wordml" xmlns:w15="http://schemas.microsoft.com/office/word/2012/wordml" xmlns:w16se="http://schemas.microsoft.com/office/word/2015/wordml/symex" mc:Ignorable="w14 w15 w16se">
   <w:docDefaults>
     <w:rPrDefault>
       <w:rPr>
@@ -1201,144 +1991,378 @@
       </w:pPr>
     </w:pPrDefault>
   </w:docDefaults>
-  <w:latentStyles w:defLockedState="0" w:defUIPriority="99" w:defSemiHidden="1" w:defUnhideWhenUsed="1" w:defQFormat="0" w:count="267">
-    <w:lsdException w:name="Normal" w:semiHidden="0" w:uiPriority="0" w:unhideWhenUsed="0" w:qFormat="1"/>
-    <w:lsdException w:name="heading 1" w:semiHidden="0" w:uiPriority="9" w:unhideWhenUsed="0" w:qFormat="1"/>
-    <w:lsdException w:name="heading 2" w:uiPriority="9" w:qFormat="1"/>
-    <w:lsdException w:name="heading 3" w:uiPriority="9" w:qFormat="1"/>
-    <w:lsdException w:name="heading 4" w:uiPriority="9" w:qFormat="1"/>
-    <w:lsdException w:name="heading 5" w:uiPriority="9" w:qFormat="1"/>
-    <w:lsdException w:name="heading 6" w:uiPriority="9" w:qFormat="1"/>
-    <w:lsdException w:name="heading 7" w:uiPriority="9" w:qFormat="1"/>
-    <w:lsdException w:name="heading 8" w:uiPriority="9" w:qFormat="1"/>
-    <w:lsdException w:name="heading 9" w:uiPriority="9" w:qFormat="1"/>
-    <w:lsdException w:name="toc 1" w:uiPriority="39" w:qFormat="1"/>
-    <w:lsdException w:name="toc 2" w:uiPriority="39" w:qFormat="1"/>
-    <w:lsdException w:name="toc 3" w:uiPriority="39" w:qFormat="1"/>
-    <w:lsdException w:name="toc 4" w:uiPriority="39"/>
-    <w:lsdException w:name="toc 5" w:uiPriority="39"/>
-    <w:lsdException w:name="toc 6" w:uiPriority="39"/>
-    <w:lsdException w:name="toc 7" w:uiPriority="39"/>
-    <w:lsdException w:name="toc 8" w:uiPriority="39"/>
-    <w:lsdException w:name="toc 9" w:uiPriority="39"/>
-    <w:lsdException w:name="caption" w:uiPriority="35" w:qFormat="1"/>
-    <w:lsdException w:name="Title" w:semiHidden="0" w:uiPriority="10" w:unhideWhenUsed="0" w:qFormat="1"/>
-    <w:lsdException w:name="Default Paragraph Font" w:uiPriority="1"/>
-    <w:lsdException w:name="Subtitle" w:semiHidden="0" w:uiPriority="11" w:unhideWhenUsed="0" w:qFormat="1"/>
-    <w:lsdException w:name="Strong" w:semiHidden="0" w:uiPriority="22" w:unhideWhenUsed="0" w:qFormat="1"/>
-    <w:lsdException w:name="Emphasis" w:semiHidden="0" w:uiPriority="20" w:unhideWhenUsed="0" w:qFormat="1"/>
-    <w:lsdException w:name="Table Grid" w:semiHidden="0" w:uiPriority="59" w:unhideWhenUsed="0"/>
-    <w:lsdException w:name="Placeholder Text" w:unhideWhenUsed="0"/>
-    <w:lsdException w:name="No Spacing" w:semiHidden="0" w:uiPriority="1" w:unhideWhenUsed="0" w:qFormat="1"/>
-    <w:lsdException w:name="Light Shading" w:semiHidden="0" w:uiPriority="60" w:unhideWhenUsed="0"/>
-    <w:lsdException w:name="Light List" w:semiHidden="0" w:uiPriority="61" w:unhideWhenUsed="0"/>
-    <w:lsdException w:name="Light Grid" w:semiHidden="0" w:uiPriority="62" w:unhideWhenUsed="0"/>
-    <w:lsdException w:name="Medium Shading 1" w:semiHidden="0" w:uiPriority="63" w:unhideWhenUsed="0"/>
-    <w:lsdException w:name="Medium Shading 2" w:semiHidden="0" w:uiPriority="64" w:unhideWhenUsed="0"/>
-    <w:lsdException w:name="Medium List 1" w:semiHidden="0" w:uiPriority="65" w:unhideWhenUsed="0"/>
-    <w:lsdException w:name="Medium List 2" w:semiHidden="0" w:uiPriority="66" w:unhideWhenUsed="0"/>
-    <w:lsdException w:name="Medium Grid 1" w:semiHidden="0" w:uiPriority="67" w:unhideWhenUsed="0"/>
-    <w:lsdException w:name="Medium Grid 2" w:semiHidden="0" w:uiPriority="68" w:unhideWhenUsed="0"/>
-    <w:lsdException w:name="Medium Grid 3" w:semiHidden="0" w:uiPriority="69" w:unhideWhenUsed="0"/>
-    <w:lsdException w:name="Dark List" w:semiHidden="0" w:uiPriority="70" w:unhideWhenUsed="0"/>
-    <w:lsdException w:name="Colorful Shading" w:semiHidden="0" w:uiPriority="71" w:unhideWhenUsed="0"/>
-    <w:lsdException w:name="Colorful List" w:semiHidden="0" w:uiPriority="72" w:unhideWhenUsed="0"/>
-    <w:lsdException w:name="Colorful Grid" w:semiHidden="0" w:uiPriority="73" w:unhideWhenUsed="0"/>
-    <w:lsdException w:name="Light Shading Accent 1" w:semiHidden="0" w:uiPriority="60" w:unhideWhenUsed="0"/>
-    <w:lsdException w:name="Light List Accent 1" w:semiHidden="0" w:uiPriority="61" w:unhideWhenUsed="0"/>
-    <w:lsdException w:name="Light Grid Accent 1" w:semiHidden="0" w:uiPriority="62" w:unhideWhenUsed="0"/>
-    <w:lsdException w:name="Medium Shading 1 Accent 1" w:semiHidden="0" w:uiPriority="63" w:unhideWhenUsed="0"/>
-    <w:lsdException w:name="Medium Shading 2 Accent 1" w:semiHidden="0" w:uiPriority="64" w:unhideWhenUsed="0"/>
-    <w:lsdException w:name="Medium List 1 Accent 1" w:semiHidden="0" w:uiPriority="65" w:unhideWhenUsed="0"/>
-    <w:lsdException w:name="Revision" w:unhideWhenUsed="0"/>
-    <w:lsdException w:name="List Paragraph" w:semiHidden="0" w:uiPriority="34" w:unhideWhenUsed="0" w:qFormat="1"/>
-    <w:lsdException w:name="Quote" w:semiHidden="0" w:uiPriority="29" w:unhideWhenUsed="0" w:qFormat="1"/>
-    <w:lsdException w:name="Intense Quote" w:semiHidden="0" w:uiPriority="30" w:unhideWhenUsed="0" w:qFormat="1"/>
-    <w:lsdException w:name="Medium List 2 Accent 1" w:semiHidden="0" w:uiPriority="66" w:unhideWhenUsed="0"/>
-    <w:lsdException w:name="Medium Grid 1 Accent 1" w:semiHidden="0" w:uiPriority="67" w:unhideWhenUsed="0"/>
-    <w:lsdException w:name="Medium Grid 2 Accent 1" w:semiHidden="0" w:uiPriority="68" w:unhideWhenUsed="0"/>
-    <w:lsdException w:name="Medium Grid 3 Accent 1" w:semiHidden="0" w:uiPriority="69" w:unhideWhenUsed="0"/>
-    <w:lsdException w:name="Dark List Accent 1" w:semiHidden="0" w:uiPriority="70" w:unhideWhenUsed="0"/>
-    <w:lsdException w:name="Colorful Shading Accent 1" w:semiHidden="0" w:uiPriority="71" w:unhideWhenUsed="0"/>
-    <w:lsdException w:name="Colorful List Accent 1" w:semiHidden="0" w:uiPriority="72" w:unhideWhenUsed="0"/>
-    <w:lsdException w:name="Colorful Grid Accent 1" w:semiHidden="0" w:uiPriority="73" w:unhideWhenUsed="0"/>
-    <w:lsdException w:name="Light Shading Accent 2" w:semiHidden="0" w:uiPriority="60" w:unhideWhenUsed="0"/>
-    <w:lsdException w:name="Light List Accent 2" w:semiHidden="0" w:uiPriority="61" w:unhideWhenUsed="0"/>
-    <w:lsdException w:name="Light Grid Accent 2" w:semiHidden="0" w:uiPriority="62" w:unhideWhenUsed="0"/>
-    <w:lsdException w:name="Medium Shading 1 Accent 2" w:semiHidden="0" w:uiPriority="63" w:unhideWhenUsed="0"/>
-    <w:lsdException w:name="Medium Shading 2 Accent 2" w:semiHidden="0" w:uiPriority="64" w:unhideWhenUsed="0"/>
-    <w:lsdException w:name="Medium List 1 Accent 2" w:semiHidden="0" w:uiPriority="65" w:unhideWhenUsed="0"/>
-    <w:lsdException w:name="Medium List 2 Accent 2" w:semiHidden="0" w:uiPriority="66" w:unhideWhenUsed="0"/>
-    <w:lsdException w:name="Medium Grid 1 Accent 2" w:semiHidden="0" w:uiPriority="67" w:unhideWhenUsed="0"/>
-    <w:lsdException w:name="Medium Grid 2 Accent 2" w:semiHidden="0" w:uiPriority="68" w:unhideWhenUsed="0"/>
-    <w:lsdException w:name="Medium Grid 3 Accent 2" w:semiHidden="0" w:uiPriority="69" w:unhideWhenUsed="0"/>
-    <w:lsdException w:name="Dark List Accent 2" w:semiHidden="0" w:uiPriority="70" w:unhideWhenUsed="0"/>
-    <w:lsdException w:name="Colorful Shading Accent 2" w:semiHidden="0" w:uiPriority="71" w:unhideWhenUsed="0"/>
-    <w:lsdException w:name="Colorful List Accent 2" w:semiHidden="0" w:uiPriority="72" w:unhideWhenUsed="0"/>
-    <w:lsdException w:name="Colorful Grid Accent 2" w:semiHidden="0" w:uiPriority="73" w:unhideWhenUsed="0"/>
-    <w:lsdException w:name="Light Shading Accent 3" w:semiHidden="0" w:uiPriority="60" w:unhideWhenUsed="0"/>
-    <w:lsdException w:name="Light List Accent 3" w:semiHidden="0" w:uiPriority="61" w:unhideWhenUsed="0"/>
-    <w:lsdException w:name="Light Grid Accent 3" w:semiHidden="0" w:uiPriority="62" w:unhideWhenUsed="0"/>
-    <w:lsdException w:name="Medium Shading 1 Accent 3" w:semiHidden="0" w:uiPriority="63" w:unhideWhenUsed="0"/>
-    <w:lsdException w:name="Medium Shading 2 Accent 3" w:semiHidden="0" w:uiPriority="64" w:unhideWhenUsed="0"/>
-    <w:lsdException w:name="Medium List 1 Accent 3" w:semiHidden="0" w:uiPriority="65" w:unhideWhenUsed="0"/>
-    <w:lsdException w:name="Medium List 2 Accent 3" w:semiHidden="0" w:uiPriority="66" w:unhideWhenUsed="0"/>
-    <w:lsdException w:name="Medium Grid 1 Accent 3" w:semiHidden="0" w:uiPriority="67" w:unhideWhenUsed="0"/>
-    <w:lsdException w:name="Medium Grid 2 Accent 3" w:semiHidden="0" w:uiPriority="68" w:unhideWhenUsed="0"/>
-    <w:lsdException w:name="Medium Grid 3 Accent 3" w:semiHidden="0" w:uiPriority="69" w:unhideWhenUsed="0"/>
-    <w:lsdException w:name="Dark List Accent 3" w:semiHidden="0" w:uiPriority="70" w:unhideWhenUsed="0"/>
-    <w:lsdException w:name="Colorful Shading Accent 3" w:semiHidden="0" w:uiPriority="71" w:unhideWhenUsed="0"/>
-    <w:lsdException w:name="Colorful List Accent 3" w:semiHidden="0" w:uiPriority="72" w:unhideWhenUsed="0"/>
-    <w:lsdException w:name="Colorful Grid Accent 3" w:semiHidden="0" w:uiPriority="73" w:unhideWhenUsed="0"/>
-    <w:lsdException w:name="Light Shading Accent 4" w:semiHidden="0" w:uiPriority="60" w:unhideWhenUsed="0"/>
-    <w:lsdException w:name="Light List Accent 4" w:semiHidden="0" w:uiPriority="61" w:unhideWhenUsed="0"/>
-    <w:lsdException w:name="Light Grid Accent 4" w:semiHidden="0" w:uiPriority="62" w:unhideWhenUsed="0"/>
-    <w:lsdException w:name="Medium Shading 1 Accent 4" w:semiHidden="0" w:uiPriority="63" w:unhideWhenUsed="0"/>
-    <w:lsdException w:name="Medium Shading 2 Accent 4" w:semiHidden="0" w:uiPriority="64" w:unhideWhenUsed="0"/>
-    <w:lsdException w:name="Medium List 1 Accent 4" w:semiHidden="0" w:uiPriority="65" w:unhideWhenUsed="0"/>
-    <w:lsdException w:name="Medium List 2 Accent 4" w:semiHidden="0" w:uiPriority="66" w:unhideWhenUsed="0"/>
-    <w:lsdException w:name="Medium Grid 1 Accent 4" w:semiHidden="0" w:uiPriority="67" w:unhideWhenUsed="0"/>
-    <w:lsdException w:name="Medium Grid 2 Accent 4" w:semiHidden="0" w:uiPriority="68" w:unhideWhenUsed="0"/>
-    <w:lsdException w:name="Medium Grid 3 Accent 4" w:semiHidden="0" w:uiPriority="69" w:unhideWhenUsed="0"/>
-    <w:lsdException w:name="Dark List Accent 4" w:semiHidden="0" w:uiPriority="70" w:unhideWhenUsed="0"/>
-    <w:lsdException w:name="Colorful Shading Accent 4" w:semiHidden="0" w:uiPriority="71" w:unhideWhenUsed="0"/>
-    <w:lsdException w:name="Colorful List Accent 4" w:semiHidden="0" w:uiPriority="72" w:unhideWhenUsed="0"/>
-    <w:lsdException w:name="Colorful Grid Accent 4" w:semiHidden="0" w:uiPriority="73" w:unhideWhenUsed="0"/>
-    <w:lsdException w:name="Light Shading Accent 5" w:semiHidden="0" w:uiPriority="60" w:unhideWhenUsed="0"/>
-    <w:lsdException w:name="Light List Accent 5" w:semiHidden="0" w:uiPriority="61" w:unhideWhenUsed="0"/>
-    <w:lsdException w:name="Light Grid Accent 5" w:semiHidden="0" w:uiPriority="62" w:unhideWhenUsed="0"/>
-    <w:lsdException w:name="Medium Shading 1 Accent 5" w:semiHidden="0" w:uiPriority="63" w:unhideWhenUsed="0"/>
-    <w:lsdException w:name="Medium Shading 2 Accent 5" w:semiHidden="0" w:uiPriority="64" w:unhideWhenUsed="0"/>
-    <w:lsdException w:name="Medium List 1 Accent 5" w:semiHidden="0" w:uiPriority="65" w:unhideWhenUsed="0"/>
-    <w:lsdException w:name="Medium List 2 Accent 5" w:semiHidden="0" w:uiPriority="66" w:unhideWhenUsed="0"/>
-    <w:lsdException w:name="Medium Grid 1 Accent 5" w:semiHidden="0" w:uiPriority="67" w:unhideWhenUsed="0"/>
-    <w:lsdException w:name="Medium Grid 2 Accent 5" w:semiHidden="0" w:uiPriority="68" w:unhideWhenUsed="0"/>
-    <w:lsdException w:name="Medium Grid 3 Accent 5" w:semiHidden="0" w:uiPriority="69" w:unhideWhenUsed="0"/>
-    <w:lsdException w:name="Dark List Accent 5" w:semiHidden="0" w:uiPriority="70" w:unhideWhenUsed="0"/>
-    <w:lsdException w:name="Colorful Shading Accent 5" w:semiHidden="0" w:uiPriority="71" w:unhideWhenUsed="0"/>
-    <w:lsdException w:name="Colorful List Accent 5" w:semiHidden="0" w:uiPriority="72" w:unhideWhenUsed="0"/>
-    <w:lsdException w:name="Colorful Grid Accent 5" w:semiHidden="0" w:uiPriority="73" w:unhideWhenUsed="0"/>
-    <w:lsdException w:name="Light Shading Accent 6" w:semiHidden="0" w:uiPriority="60" w:unhideWhenUsed="0"/>
-    <w:lsdException w:name="Light List Accent 6" w:semiHidden="0" w:uiPriority="61" w:unhideWhenUsed="0"/>
-    <w:lsdException w:name="Light Grid Accent 6" w:semiHidden="0" w:uiPriority="62" w:unhideWhenUsed="0"/>
-    <w:lsdException w:name="Medium Shading 1 Accent 6" w:semiHidden="0" w:uiPriority="63" w:unhideWhenUsed="0"/>
-    <w:lsdException w:name="Medium Shading 2 Accent 6" w:semiHidden="0" w:uiPriority="64" w:unhideWhenUsed="0"/>
-    <w:lsdException w:name="Medium List 1 Accent 6" w:semiHidden="0" w:uiPriority="65" w:unhideWhenUsed="0"/>
-    <w:lsdException w:name="Medium List 2 Accent 6" w:semiHidden="0" w:uiPriority="66" w:unhideWhenUsed="0"/>
-    <w:lsdException w:name="Medium Grid 1 Accent 6" w:semiHidden="0" w:uiPriority="67" w:unhideWhenUsed="0"/>
-    <w:lsdException w:name="Medium Grid 2 Accent 6" w:semiHidden="0" w:uiPriority="68" w:unhideWhenUsed="0"/>
-    <w:lsdException w:name="Medium Grid 3 Accent 6" w:semiHidden="0" w:uiPriority="69" w:unhideWhenUsed="0"/>
-    <w:lsdException w:name="Dark List Accent 6" w:semiHidden="0" w:uiPriority="70" w:unhideWhenUsed="0"/>
-    <w:lsdException w:name="Colorful Shading Accent 6" w:semiHidden="0" w:uiPriority="71" w:unhideWhenUsed="0"/>
-    <w:lsdException w:name="Colorful List Accent 6" w:semiHidden="0" w:uiPriority="72" w:unhideWhenUsed="0"/>
-    <w:lsdException w:name="Colorful Grid Accent 6" w:semiHidden="0" w:uiPriority="73" w:unhideWhenUsed="0"/>
-    <w:lsdException w:name="Subtle Emphasis" w:semiHidden="0" w:uiPriority="19" w:unhideWhenUsed="0" w:qFormat="1"/>
-    <w:lsdException w:name="Intense Emphasis" w:semiHidden="0" w:uiPriority="21" w:unhideWhenUsed="0" w:qFormat="1"/>
-    <w:lsdException w:name="Subtle Reference" w:semiHidden="0" w:uiPriority="31" w:unhideWhenUsed="0" w:qFormat="1"/>
-    <w:lsdException w:name="Intense Reference" w:semiHidden="0" w:uiPriority="32" w:unhideWhenUsed="0" w:qFormat="1"/>
-    <w:lsdException w:name="Book Title" w:semiHidden="0" w:uiPriority="33" w:unhideWhenUsed="0" w:qFormat="1"/>
-    <w:lsdException w:name="Bibliography" w:uiPriority="37"/>
-    <w:lsdException w:name="TOC Heading" w:uiPriority="39" w:qFormat="1"/>
+  <w:latentStyles w:defLockedState="0" w:defUIPriority="99" w:defSemiHidden="0" w:defUnhideWhenUsed="0" w:defQFormat="0" w:count="371">
+    <w:lsdException w:name="Normal" w:uiPriority="0" w:qFormat="1"/>
+    <w:lsdException w:name="heading 1" w:uiPriority="9" w:qFormat="1"/>
+    <w:lsdException w:name="heading 2" w:semiHidden="1" w:uiPriority="9" w:unhideWhenUsed="1" w:qFormat="1"/>
+    <w:lsdException w:name="heading 3" w:semiHidden="1" w:uiPriority="9" w:unhideWhenUsed="1" w:qFormat="1"/>
+    <w:lsdException w:name="heading 4" w:semiHidden="1" w:uiPriority="9" w:unhideWhenUsed="1" w:qFormat="1"/>
+    <w:lsdException w:name="heading 5" w:semiHidden="1" w:uiPriority="9" w:unhideWhenUsed="1" w:qFormat="1"/>
+    <w:lsdException w:name="heading 6" w:semiHidden="1" w:uiPriority="9" w:unhideWhenUsed="1" w:qFormat="1"/>
+    <w:lsdException w:name="heading 7" w:semiHidden="1" w:uiPriority="9" w:unhideWhenUsed="1" w:qFormat="1"/>
+    <w:lsdException w:name="heading 8" w:semiHidden="1" w:uiPriority="9" w:unhideWhenUsed="1" w:qFormat="1"/>
+    <w:lsdException w:name="heading 9" w:semiHidden="1" w:uiPriority="9" w:unhideWhenUsed="1" w:qFormat="1"/>
+    <w:lsdException w:name="index 1" w:semiHidden="1" w:unhideWhenUsed="1"/>
+    <w:lsdException w:name="index 2" w:semiHidden="1" w:unhideWhenUsed="1"/>
+    <w:lsdException w:name="index 3" w:semiHidden="1" w:unhideWhenUsed="1"/>
+    <w:lsdException w:name="index 4" w:semiHidden="1" w:unhideWhenUsed="1"/>
+    <w:lsdException w:name="index 5" w:semiHidden="1" w:unhideWhenUsed="1"/>
+    <w:lsdException w:name="index 6" w:semiHidden="1" w:unhideWhenUsed="1"/>
+    <w:lsdException w:name="index 7" w:semiHidden="1" w:unhideWhenUsed="1"/>
+    <w:lsdException w:name="index 8" w:semiHidden="1" w:unhideWhenUsed="1"/>
+    <w:lsdException w:name="index 9" w:semiHidden="1" w:unhideWhenUsed="1"/>
+    <w:lsdException w:name="toc 1" w:semiHidden="1" w:uiPriority="39" w:unhideWhenUsed="1" w:qFormat="1"/>
+    <w:lsdException w:name="toc 2" w:semiHidden="1" w:uiPriority="39" w:unhideWhenUsed="1" w:qFormat="1"/>
+    <w:lsdException w:name="toc 3" w:semiHidden="1" w:uiPriority="39" w:unhideWhenUsed="1" w:qFormat="1"/>
+    <w:lsdException w:name="toc 4" w:semiHidden="1" w:uiPriority="39" w:unhideWhenUsed="1"/>
+    <w:lsdException w:name="toc 5" w:semiHidden="1" w:uiPriority="39" w:unhideWhenUsed="1"/>
+    <w:lsdException w:name="toc 6" w:semiHidden="1" w:uiPriority="39" w:unhideWhenUsed="1"/>
+    <w:lsdException w:name="toc 7" w:semiHidden="1" w:uiPriority="39" w:unhideWhenUsed="1"/>
+    <w:lsdException w:name="toc 8" w:semiHidden="1" w:uiPriority="39" w:unhideWhenUsed="1"/>
+    <w:lsdException w:name="toc 9" w:semiHidden="1" w:uiPriority="39" w:unhideWhenUsed="1"/>
+    <w:lsdException w:name="Normal Indent" w:semiHidden="1" w:unhideWhenUsed="1"/>
+    <w:lsdException w:name="footnote text" w:semiHidden="1" w:unhideWhenUsed="1"/>
+    <w:lsdException w:name="annotation text" w:semiHidden="1" w:unhideWhenUsed="1"/>
+    <w:lsdException w:name="header" w:semiHidden="1" w:unhideWhenUsed="1"/>
+    <w:lsdException w:name="footer" w:semiHidden="1" w:unhideWhenUsed="1"/>
+    <w:lsdException w:name="index heading" w:semiHidden="1" w:unhideWhenUsed="1"/>
+    <w:lsdException w:name="caption" w:semiHidden="1" w:uiPriority="35" w:unhideWhenUsed="1" w:qFormat="1"/>
+    <w:lsdException w:name="table of figures" w:semiHidden="1" w:unhideWhenUsed="1"/>
+    <w:lsdException w:name="envelope address" w:semiHidden="1" w:unhideWhenUsed="1"/>
+    <w:lsdException w:name="envelope return" w:semiHidden="1" w:unhideWhenUsed="1"/>
+    <w:lsdException w:name="footnote reference" w:semiHidden="1" w:unhideWhenUsed="1"/>
+    <w:lsdException w:name="annotation reference" w:semiHidden="1" w:unhideWhenUsed="1"/>
+    <w:lsdException w:name="line number" w:semiHidden="1" w:unhideWhenUsed="1"/>
+    <w:lsdException w:name="page number" w:semiHidden="1" w:unhideWhenUsed="1"/>
+    <w:lsdException w:name="endnote reference" w:semiHidden="1" w:unhideWhenUsed="1"/>
+    <w:lsdException w:name="endnote text" w:semiHidden="1" w:unhideWhenUsed="1"/>
+    <w:lsdException w:name="table of authorities" w:semiHidden="1" w:unhideWhenUsed="1"/>
+    <w:lsdException w:name="macro" w:semiHidden="1" w:unhideWhenUsed="1"/>
+    <w:lsdException w:name="toa heading" w:semiHidden="1" w:unhideWhenUsed="1"/>
+    <w:lsdException w:name="List" w:semiHidden="1" w:unhideWhenUsed="1"/>
+    <w:lsdException w:name="List Bullet" w:semiHidden="1" w:unhideWhenUsed="1"/>
+    <w:lsdException w:name="List Number" w:semiHidden="1" w:unhideWhenUsed="1"/>
+    <w:lsdException w:name="List 2" w:semiHidden="1" w:unhideWhenUsed="1"/>
+    <w:lsdException w:name="List 3" w:semiHidden="1" w:unhideWhenUsed="1"/>
+    <w:lsdException w:name="List 4" w:semiHidden="1" w:unhideWhenUsed="1"/>
+    <w:lsdException w:name="List 5" w:semiHidden="1" w:unhideWhenUsed="1"/>
+    <w:lsdException w:name="List Bullet 2" w:semiHidden="1" w:unhideWhenUsed="1"/>
+    <w:lsdException w:name="List Bullet 3" w:semiHidden="1" w:unhideWhenUsed="1"/>
+    <w:lsdException w:name="List Bullet 4" w:semiHidden="1" w:unhideWhenUsed="1"/>
+    <w:lsdException w:name="List Bullet 5" w:semiHidden="1" w:unhideWhenUsed="1"/>
+    <w:lsdException w:name="List Number 2" w:semiHidden="1" w:unhideWhenUsed="1"/>
+    <w:lsdException w:name="List Number 3" w:semiHidden="1" w:unhideWhenUsed="1"/>
+    <w:lsdException w:name="List Number 4" w:semiHidden="1" w:unhideWhenUsed="1"/>
+    <w:lsdException w:name="List Number 5" w:semiHidden="1" w:unhideWhenUsed="1"/>
+    <w:lsdException w:name="Title" w:uiPriority="10" w:qFormat="1"/>
+    <w:lsdException w:name="Closing" w:semiHidden="1" w:unhideWhenUsed="1"/>
+    <w:lsdException w:name="Signature" w:semiHidden="1" w:unhideWhenUsed="1"/>
+    <w:lsdException w:name="Default Paragraph Font" w:semiHidden="1" w:uiPriority="1" w:unhideWhenUsed="1"/>
+    <w:lsdException w:name="Body Text" w:semiHidden="1" w:unhideWhenUsed="1"/>
+    <w:lsdException w:name="Body Text Indent" w:semiHidden="1" w:unhideWhenUsed="1"/>
+    <w:lsdException w:name="List Continue" w:semiHidden="1" w:unhideWhenUsed="1"/>
+    <w:lsdException w:name="List Continue 2" w:semiHidden="1" w:unhideWhenUsed="1"/>
+    <w:lsdException w:name="List Continue 3" w:semiHidden="1" w:unhideWhenUsed="1"/>
+    <w:lsdException w:name="List Continue 4" w:semiHidden="1" w:unhideWhenUsed="1"/>
+    <w:lsdException w:name="List Continue 5" w:semiHidden="1" w:unhideWhenUsed="1"/>
+    <w:lsdException w:name="Message Header" w:semiHidden="1" w:unhideWhenUsed="1"/>
+    <w:lsdException w:name="Subtitle" w:uiPriority="11" w:qFormat="1"/>
+    <w:lsdException w:name="Salutation" w:semiHidden="1" w:unhideWhenUsed="1"/>
+    <w:lsdException w:name="Date" w:semiHidden="1" w:unhideWhenUsed="1"/>
+    <w:lsdException w:name="Body Text First Indent" w:semiHidden="1" w:unhideWhenUsed="1"/>
+    <w:lsdException w:name="Body Text First Indent 2" w:semiHidden="1" w:unhideWhenUsed="1"/>
+    <w:lsdException w:name="Note Heading" w:semiHidden="1" w:unhideWhenUsed="1"/>
+    <w:lsdException w:name="Body Text 2" w:semiHidden="1" w:unhideWhenUsed="1"/>
+    <w:lsdException w:name="Body Text 3" w:semiHidden="1" w:unhideWhenUsed="1"/>
+    <w:lsdException w:name="Body Text Indent 2" w:semiHidden="1" w:unhideWhenUsed="1"/>
+    <w:lsdException w:name="Body Text Indent 3" w:semiHidden="1" w:unhideWhenUsed="1"/>
+    <w:lsdException w:name="Block Text" w:semiHidden="1" w:unhideWhenUsed="1"/>
+    <w:lsdException w:name="Hyperlink" w:semiHidden="1" w:unhideWhenUsed="1"/>
+    <w:lsdException w:name="FollowedHyperlink" w:semiHidden="1" w:unhideWhenUsed="1"/>
+    <w:lsdException w:name="Strong" w:uiPriority="22" w:qFormat="1"/>
+    <w:lsdException w:name="Emphasis" w:uiPriority="20" w:qFormat="1"/>
+    <w:lsdException w:name="Document Map" w:semiHidden="1" w:unhideWhenUsed="1"/>
+    <w:lsdException w:name="Plain Text" w:semiHidden="1" w:unhideWhenUsed="1"/>
+    <w:lsdException w:name="E-mail Signature" w:semiHidden="1" w:unhideWhenUsed="1"/>
+    <w:lsdException w:name="HTML Top of Form" w:semiHidden="1" w:unhideWhenUsed="1"/>
+    <w:lsdException w:name="HTML Bottom of Form" w:semiHidden="1" w:unhideWhenUsed="1"/>
+    <w:lsdException w:name="Normal (Web)" w:semiHidden="1" w:unhideWhenUsed="1"/>
+    <w:lsdException w:name="HTML Acronym" w:semiHidden="1" w:unhideWhenUsed="1"/>
+    <w:lsdException w:name="HTML Address" w:semiHidden="1" w:unhideWhenUsed="1"/>
+    <w:lsdException w:name="HTML Cite" w:semiHidden="1" w:unhideWhenUsed="1"/>
+    <w:lsdException w:name="HTML Code" w:semiHidden="1" w:unhideWhenUsed="1"/>
+    <w:lsdException w:name="HTML Definition" w:semiHidden="1" w:unhideWhenUsed="1"/>
+    <w:lsdException w:name="HTML Keyboard" w:semiHidden="1" w:unhideWhenUsed="1"/>
+    <w:lsdException w:name="HTML Preformatted" w:semiHidden="1" w:unhideWhenUsed="1"/>
+    <w:lsdException w:name="HTML Sample" w:semiHidden="1" w:unhideWhenUsed="1"/>
+    <w:lsdException w:name="HTML Typewriter" w:semiHidden="1" w:unhideWhenUsed="1"/>
+    <w:lsdException w:name="HTML Variable" w:semiHidden="1" w:unhideWhenUsed="1"/>
+    <w:lsdException w:name="Normal Table" w:semiHidden="1" w:unhideWhenUsed="1"/>
+    <w:lsdException w:name="annotation subject" w:semiHidden="1" w:unhideWhenUsed="1"/>
+    <w:lsdException w:name="No List" w:semiHidden="1" w:unhideWhenUsed="1"/>
+    <w:lsdException w:name="Outline List 1" w:semiHidden="1" w:unhideWhenUsed="1"/>
+    <w:lsdException w:name="Outline List 2" w:semiHidden="1" w:unhideWhenUsed="1"/>
+    <w:lsdException w:name="Outline List 3" w:semiHidden="1" w:unhideWhenUsed="1"/>
+    <w:lsdException w:name="Table Simple 1" w:semiHidden="1" w:unhideWhenUsed="1"/>
+    <w:lsdException w:name="Table Simple 2" w:semiHidden="1" w:unhideWhenUsed="1"/>
+    <w:lsdException w:name="Table Simple 3" w:semiHidden="1" w:unhideWhenUsed="1"/>
+    <w:lsdException w:name="Table Classic 1" w:semiHidden="1" w:unhideWhenUsed="1"/>
+    <w:lsdException w:name="Table Classic 2" w:semiHidden="1" w:unhideWhenUsed="1"/>
+    <w:lsdException w:name="Table Classic 3" w:semiHidden="1" w:unhideWhenUsed="1"/>
+    <w:lsdException w:name="Table Classic 4" w:semiHidden="1" w:unhideWhenUsed="1"/>
+    <w:lsdException w:name="Table Colorful 1" w:semiHidden="1" w:unhideWhenUsed="1"/>
+    <w:lsdException w:name="Table Colorful 2" w:semiHidden="1" w:unhideWhenUsed="1"/>
+    <w:lsdException w:name="Table Colorful 3" w:semiHidden="1" w:unhideWhenUsed="1"/>
+    <w:lsdException w:name="Table Columns 1" w:semiHidden="1" w:unhideWhenUsed="1"/>
+    <w:lsdException w:name="Table Columns 2" w:semiHidden="1" w:unhideWhenUsed="1"/>
+    <w:lsdException w:name="Table Columns 3" w:semiHidden="1" w:unhideWhenUsed="1"/>
+    <w:lsdException w:name="Table Columns 4" w:semiHidden="1" w:unhideWhenUsed="1"/>
+    <w:lsdException w:name="Table Columns 5" w:semiHidden="1" w:unhideWhenUsed="1"/>
+    <w:lsdException w:name="Table Grid 1" w:semiHidden="1" w:unhideWhenUsed="1"/>
+    <w:lsdException w:name="Table Grid 2" w:semiHidden="1" w:unhideWhenUsed="1"/>
+    <w:lsdException w:name="Table Grid 3" w:semiHidden="1" w:unhideWhenUsed="1"/>
+    <w:lsdException w:name="Table Grid 4" w:semiHidden="1" w:unhideWhenUsed="1"/>
+    <w:lsdException w:name="Table Grid 5" w:semiHidden="1" w:unhideWhenUsed="1"/>
+    <w:lsdException w:name="Table Grid 6" w:semiHidden="1" w:unhideWhenUsed="1"/>
+    <w:lsdException w:name="Table Grid 7" w:semiHidden="1" w:unhideWhenUsed="1"/>
+    <w:lsdException w:name="Table Grid 8" w:semiHidden="1" w:unhideWhenUsed="1"/>
+    <w:lsdException w:name="Table List 1" w:semiHidden="1" w:unhideWhenUsed="1"/>
+    <w:lsdException w:name="Table List 2" w:semiHidden="1" w:unhideWhenUsed="1"/>
+    <w:lsdException w:name="Table List 3" w:semiHidden="1" w:unhideWhenUsed="1"/>
+    <w:lsdException w:name="Table List 4" w:semiHidden="1" w:unhideWhenUsed="1"/>
+    <w:lsdException w:name="Table List 5" w:semiHidden="1" w:unhideWhenUsed="1"/>
+    <w:lsdException w:name="Table List 6" w:semiHidden="1" w:unhideWhenUsed="1"/>
+    <w:lsdException w:name="Table List 7" w:semiHidden="1" w:unhideWhenUsed="1"/>
+    <w:lsdException w:name="Table List 8" w:semiHidden="1" w:unhideWhenUsed="1"/>
+    <w:lsdException w:name="Table 3D effects 1" w:semiHidden="1" w:unhideWhenUsed="1"/>
+    <w:lsdException w:name="Table 3D effects 2" w:semiHidden="1" w:unhideWhenUsed="1"/>
+    <w:lsdException w:name="Table 3D effects 3" w:semiHidden="1" w:unhideWhenUsed="1"/>
+    <w:lsdException w:name="Table Contemporary" w:semiHidden="1" w:unhideWhenUsed="1"/>
+    <w:lsdException w:name="Table Elegant" w:semiHidden="1" w:unhideWhenUsed="1"/>
+    <w:lsdException w:name="Table Professional" w:semiHidden="1" w:unhideWhenUsed="1"/>
+    <w:lsdException w:name="Table Subtle 1" w:semiHidden="1" w:unhideWhenUsed="1"/>
+    <w:lsdException w:name="Table Subtle 2" w:semiHidden="1" w:unhideWhenUsed="1"/>
+    <w:lsdException w:name="Table Web 1" w:semiHidden="1" w:unhideWhenUsed="1"/>
+    <w:lsdException w:name="Table Web 2" w:semiHidden="1" w:unhideWhenUsed="1"/>
+    <w:lsdException w:name="Table Web 3" w:semiHidden="1" w:unhideWhenUsed="1"/>
+    <w:lsdException w:name="Balloon Text" w:semiHidden="1" w:unhideWhenUsed="1"/>
+    <w:lsdException w:name="Table Grid" w:uiPriority="59"/>
+    <w:lsdException w:name="Table Theme" w:semiHidden="1" w:unhideWhenUsed="1"/>
+    <w:lsdException w:name="Placeholder Text" w:semiHidden="1"/>
+    <w:lsdException w:name="No Spacing" w:uiPriority="1" w:qFormat="1"/>
+    <w:lsdException w:name="Light Shading" w:uiPriority="60"/>
+    <w:lsdException w:name="Light List" w:uiPriority="61"/>
+    <w:lsdException w:name="Light Grid" w:uiPriority="62"/>
+    <w:lsdException w:name="Medium Shading 1" w:uiPriority="63"/>
+    <w:lsdException w:name="Medium Shading 2" w:uiPriority="64"/>
+    <w:lsdException w:name="Medium List 1" w:uiPriority="65"/>
+    <w:lsdException w:name="Medium List 2" w:uiPriority="66"/>
+    <w:lsdException w:name="Medium Grid 1" w:uiPriority="67"/>
+    <w:lsdException w:name="Medium Grid 2" w:uiPriority="68"/>
+    <w:lsdException w:name="Medium Grid 3" w:uiPriority="69"/>
+    <w:lsdException w:name="Dark List" w:uiPriority="70"/>
+    <w:lsdException w:name="Colorful Shading" w:uiPriority="71"/>
+    <w:lsdException w:name="Colorful List" w:uiPriority="72"/>
+    <w:lsdException w:name="Colorful Grid" w:uiPriority="73"/>
+    <w:lsdException w:name="Light Shading Accent 1" w:uiPriority="60"/>
+    <w:lsdException w:name="Light List Accent 1" w:uiPriority="61"/>
+    <w:lsdException w:name="Light Grid Accent 1" w:uiPriority="62"/>
+    <w:lsdException w:name="Medium Shading 1 Accent 1" w:uiPriority="63"/>
+    <w:lsdException w:name="Medium Shading 2 Accent 1" w:uiPriority="64"/>
+    <w:lsdException w:name="Medium List 1 Accent 1" w:uiPriority="65"/>
+    <w:lsdException w:name="Revision" w:semiHidden="1"/>
+    <w:lsdException w:name="List Paragraph" w:uiPriority="34" w:qFormat="1"/>
+    <w:lsdException w:name="Quote" w:uiPriority="29" w:qFormat="1"/>
+    <w:lsdException w:name="Intense Quote" w:uiPriority="30" w:qFormat="1"/>
+    <w:lsdException w:name="Medium List 2 Accent 1" w:uiPriority="66"/>
+    <w:lsdException w:name="Medium Grid 1 Accent 1" w:uiPriority="67"/>
+    <w:lsdException w:name="Medium Grid 2 Accent 1" w:uiPriority="68"/>
+    <w:lsdException w:name="Medium Grid 3 Accent 1" w:uiPriority="69"/>
+    <w:lsdException w:name="Dark List Accent 1" w:uiPriority="70"/>
+    <w:lsdException w:name="Colorful Shading Accent 1" w:uiPriority="71"/>
+    <w:lsdException w:name="Colorful List Accent 1" w:uiPriority="72"/>
+    <w:lsdException w:name="Colorful Grid Accent 1" w:uiPriority="73"/>
+    <w:lsdException w:name="Light Shading Accent 2" w:uiPriority="60"/>
+    <w:lsdException w:name="Light List Accent 2" w:uiPriority="61"/>
+    <w:lsdException w:name="Light Grid Accent 2" w:uiPriority="62"/>
+    <w:lsdException w:name="Medium Shading 1 Accent 2" w:uiPriority="63"/>
+    <w:lsdException w:name="Medium Shading 2 Accent 2" w:uiPriority="64"/>
+    <w:lsdException w:name="Medium List 1 Accent 2" w:uiPriority="65"/>
+    <w:lsdException w:name="Medium List 2 Accent 2" w:uiPriority="66"/>
+    <w:lsdException w:name="Medium Grid 1 Accent 2" w:uiPriority="67"/>
+    <w:lsdException w:name="Medium Grid 2 Accent 2" w:uiPriority="68"/>
+    <w:lsdException w:name="Medium Grid 3 Accent 2" w:uiPriority="69"/>
+    <w:lsdException w:name="Dark List Accent 2" w:uiPriority="70"/>
+    <w:lsdException w:name="Colorful Shading Accent 2" w:uiPriority="71"/>
+    <w:lsdException w:name="Colorful List Accent 2" w:uiPriority="72"/>
+    <w:lsdException w:name="Colorful Grid Accent 2" w:uiPriority="73"/>
+    <w:lsdException w:name="Light Shading Accent 3" w:uiPriority="60"/>
+    <w:lsdException w:name="Light List Accent 3" w:uiPriority="61"/>
+    <w:lsdException w:name="Light Grid Accent 3" w:uiPriority="62"/>
+    <w:lsdException w:name="Medium Shading 1 Accent 3" w:uiPriority="63"/>
+    <w:lsdException w:name="Medium Shading 2 Accent 3" w:uiPriority="64"/>
+    <w:lsdException w:name="Medium List 1 Accent 3" w:uiPriority="65"/>
+    <w:lsdException w:name="Medium List 2 Accent 3" w:uiPriority="66"/>
+    <w:lsdException w:name="Medium Grid 1 Accent 3" w:uiPriority="67"/>
+    <w:lsdException w:name="Medium Grid 2 Accent 3" w:uiPriority="68"/>
+    <w:lsdException w:name="Medium Grid 3 Accent 3" w:uiPriority="69"/>
+    <w:lsdException w:name="Dark List Accent 3" w:uiPriority="70"/>
+    <w:lsdException w:name="Colorful Shading Accent 3" w:uiPriority="71"/>
+    <w:lsdException w:name="Colorful List Accent 3" w:uiPriority="72"/>
+    <w:lsdException w:name="Colorful Grid Accent 3" w:uiPriority="73"/>
+    <w:lsdException w:name="Light Shading Accent 4" w:uiPriority="60"/>
+    <w:lsdException w:name="Light List Accent 4" w:uiPriority="61"/>
+    <w:lsdException w:name="Light Grid Accent 4" w:uiPriority="62"/>
+    <w:lsdException w:name="Medium Shading 1 Accent 4" w:uiPriority="63"/>
+    <w:lsdException w:name="Medium Shading 2 Accent 4" w:uiPriority="64"/>
+    <w:lsdException w:name="Medium List 1 Accent 4" w:uiPriority="65"/>
+    <w:lsdException w:name="Medium List 2 Accent 4" w:uiPriority="66"/>
+    <w:lsdException w:name="Medium Grid 1 Accent 4" w:uiPriority="67"/>
+    <w:lsdException w:name="Medium Grid 2 Accent 4" w:uiPriority="68"/>
+    <w:lsdException w:name="Medium Grid 3 Accent 4" w:uiPriority="69"/>
+    <w:lsdException w:name="Dark List Accent 4" w:uiPriority="70"/>
+    <w:lsdException w:name="Colorful Shading Accent 4" w:uiPriority="71"/>
+    <w:lsdException w:name="Colorful List Accent 4" w:uiPriority="72"/>
+    <w:lsdException w:name="Colorful Grid Accent 4" w:uiPriority="73"/>
+    <w:lsdException w:name="Light Shading Accent 5" w:uiPriority="60"/>
+    <w:lsdException w:name="Light List Accent 5" w:uiPriority="61"/>
+    <w:lsdException w:name="Light Grid Accent 5" w:uiPriority="62"/>
+    <w:lsdException w:name="Medium Shading 1 Accent 5" w:uiPriority="63"/>
+    <w:lsdException w:name="Medium Shading 2 Accent 5" w:uiPriority="64"/>
+    <w:lsdException w:name="Medium List 1 Accent 5" w:uiPriority="65"/>
+    <w:lsdException w:name="Medium List 2 Accent 5" w:uiPriority="66"/>
+    <w:lsdException w:name="Medium Grid 1 Accent 5" w:uiPriority="67"/>
+    <w:lsdException w:name="Medium Grid 2 Accent 5" w:uiPriority="68"/>
+    <w:lsdException w:name="Medium Grid 3 Accent 5" w:uiPriority="69"/>
+    <w:lsdException w:name="Dark List Accent 5" w:uiPriority="70"/>
+    <w:lsdException w:name="Colorful Shading Accent 5" w:uiPriority="71"/>
+    <w:lsdException w:name="Colorful List Accent 5" w:uiPriority="72"/>
+    <w:lsdException w:name="Colorful Grid Accent 5" w:uiPriority="73"/>
+    <w:lsdException w:name="Light Shading Accent 6" w:uiPriority="60"/>
+    <w:lsdException w:name="Light List Accent 6" w:uiPriority="61"/>
+    <w:lsdException w:name="Light Grid Accent 6" w:uiPriority="62"/>
+    <w:lsdException w:name="Medium Shading 1 Accent 6" w:uiPriority="63"/>
+    <w:lsdException w:name="Medium Shading 2 Accent 6" w:uiPriority="64"/>
+    <w:lsdException w:name="Medium List 1 Accent 6" w:uiPriority="65"/>
+    <w:lsdException w:name="Medium List 2 Accent 6" w:uiPriority="66"/>
+    <w:lsdException w:name="Medium Grid 1 Accent 6" w:uiPriority="67"/>
+    <w:lsdException w:name="Medium Grid 2 Accent 6" w:uiPriority="68"/>
+    <w:lsdException w:name="Medium Grid 3 Accent 6" w:uiPriority="69"/>
+    <w:lsdException w:name="Dark List Accent 6" w:uiPriority="70"/>
+    <w:lsdException w:name="Colorful Shading Accent 6" w:uiPriority="71"/>
+    <w:lsdException w:name="Colorful List Accent 6" w:uiPriority="72"/>
+    <w:lsdException w:name="Colorful Grid Accent 6" w:uiPriority="73"/>
+    <w:lsdException w:name="Subtle Emphasis" w:uiPriority="19" w:qFormat="1"/>
+    <w:lsdException w:name="Intense Emphasis" w:uiPriority="21" w:qFormat="1"/>
+    <w:lsdException w:name="Subtle Reference" w:uiPriority="31" w:qFormat="1"/>
+    <w:lsdException w:name="Intense Reference" w:uiPriority="32" w:qFormat="1"/>
+    <w:lsdException w:name="Book Title" w:uiPriority="33" w:qFormat="1"/>
+    <w:lsdException w:name="Bibliography" w:semiHidden="1" w:uiPriority="37" w:unhideWhenUsed="1"/>
+    <w:lsdException w:name="TOC Heading" w:semiHidden="1" w:uiPriority="39" w:unhideWhenUsed="1" w:qFormat="1"/>
+    <w:lsdException w:name="Plain Table 1" w:uiPriority="41"/>
+    <w:lsdException w:name="Plain Table 2" w:uiPriority="42"/>
+    <w:lsdException w:name="Plain Table 3" w:uiPriority="43"/>
+    <w:lsdException w:name="Plain Table 4" w:uiPriority="44"/>
+    <w:lsdException w:name="Plain Table 5" w:uiPriority="45"/>
+    <w:lsdException w:name="Grid Table Light" w:uiPriority="40"/>
+    <w:lsdException w:name="Grid Table 1 Light" w:uiPriority="46"/>
+    <w:lsdException w:name="Grid Table 2" w:uiPriority="47"/>
+    <w:lsdException w:name="Grid Table 3" w:uiPriority="48"/>
+    <w:lsdException w:name="Grid Table 4" w:uiPriority="49"/>
+    <w:lsdException w:name="Grid Table 5 Dark" w:uiPriority="50"/>
+    <w:lsdException w:name="Grid Table 6 Colorful" w:uiPriority="51"/>
+    <w:lsdException w:name="Grid Table 7 Colorful" w:uiPriority="52"/>
+    <w:lsdException w:name="Grid Table 1 Light Accent 1" w:uiPriority="46"/>
+    <w:lsdException w:name="Grid Table 2 Accent 1" w:uiPriority="47"/>
+    <w:lsdException w:name="Grid Table 3 Accent 1" w:uiPriority="48"/>
+    <w:lsdException w:name="Grid Table 4 Accent 1" w:uiPriority="49"/>
+    <w:lsdException w:name="Grid Table 5 Dark Accent 1" w:uiPriority="50"/>
+    <w:lsdException w:name="Grid Table 6 Colorful Accent 1" w:uiPriority="51"/>
+    <w:lsdException w:name="Grid Table 7 Colorful Accent 1" w:uiPriority="52"/>
+    <w:lsdException w:name="Grid Table 1 Light Accent 2" w:uiPriority="46"/>
+    <w:lsdException w:name="Grid Table 2 Accent 2" w:uiPriority="47"/>
+    <w:lsdException w:name="Grid Table 3 Accent 2" w:uiPriority="48"/>
+    <w:lsdException w:name="Grid Table 4 Accent 2" w:uiPriority="49"/>
+    <w:lsdException w:name="Grid Table 5 Dark Accent 2" w:uiPriority="50"/>
+    <w:lsdException w:name="Grid Table 6 Colorful Accent 2" w:uiPriority="51"/>
+    <w:lsdException w:name="Grid Table 7 Colorful Accent 2" w:uiPriority="52"/>
+    <w:lsdException w:name="Grid Table 1 Light Accent 3" w:uiPriority="46"/>
+    <w:lsdException w:name="Grid Table 2 Accent 3" w:uiPriority="47"/>
+    <w:lsdException w:name="Grid Table 3 Accent 3" w:uiPriority="48"/>
+    <w:lsdException w:name="Grid Table 4 Accent 3" w:uiPriority="49"/>
+    <w:lsdException w:name="Grid Table 5 Dark Accent 3" w:uiPriority="50"/>
+    <w:lsdException w:name="Grid Table 6 Colorful Accent 3" w:uiPriority="51"/>
+    <w:lsdException w:name="Grid Table 7 Colorful Accent 3" w:uiPriority="52"/>
+    <w:lsdException w:name="Grid Table 1 Light Accent 4" w:uiPriority="46"/>
+    <w:lsdException w:name="Grid Table 2 Accent 4" w:uiPriority="47"/>
+    <w:lsdException w:name="Grid Table 3 Accent 4" w:uiPriority="48"/>
+    <w:lsdException w:name="Grid Table 4 Accent 4" w:uiPriority="49"/>
+    <w:lsdException w:name="Grid Table 5 Dark Accent 4" w:uiPriority="50"/>
+    <w:lsdException w:name="Grid Table 6 Colorful Accent 4" w:uiPriority="51"/>
+    <w:lsdException w:name="Grid Table 7 Colorful Accent 4" w:uiPriority="52"/>
+    <w:lsdException w:name="Grid Table 1 Light Accent 5" w:uiPriority="46"/>
+    <w:lsdException w:name="Grid Table 2 Accent 5" w:uiPriority="47"/>
+    <w:lsdException w:name="Grid Table 3 Accent 5" w:uiPriority="48"/>
+    <w:lsdException w:name="Grid Table 4 Accent 5" w:uiPriority="49"/>
+    <w:lsdException w:name="Grid Table 5 Dark Accent 5" w:uiPriority="50"/>
+    <w:lsdException w:name="Grid Table 6 Colorful Accent 5" w:uiPriority="51"/>
+    <w:lsdException w:name="Grid Table 7 Colorful Accent 5" w:uiPriority="52"/>
+    <w:lsdException w:name="Grid Table 1 Light Accent 6" w:uiPriority="46"/>
+    <w:lsdException w:name="Grid Table 2 Accent 6" w:uiPriority="47"/>
+    <w:lsdException w:name="Grid Table 3 Accent 6" w:uiPriority="48"/>
+    <w:lsdException w:name="Grid Table 4 Accent 6" w:uiPriority="49"/>
+    <w:lsdException w:name="Grid Table 5 Dark Accent 6" w:uiPriority="50"/>
+    <w:lsdException w:name="Grid Table 6 Colorful Accent 6" w:uiPriority="51"/>
+    <w:lsdException w:name="Grid Table 7 Colorful Accent 6" w:uiPriority="52"/>
+    <w:lsdException w:name="List Table 1 Light" w:uiPriority="46"/>
+    <w:lsdException w:name="List Table 2" w:uiPriority="47"/>
+    <w:lsdException w:name="List Table 3" w:uiPriority="48"/>
+    <w:lsdException w:name="List Table 4" w:uiPriority="49"/>
+    <w:lsdException w:name="List Table 5 Dark" w:uiPriority="50"/>
+    <w:lsdException w:name="List Table 6 Colorful" w:uiPriority="51"/>
+    <w:lsdException w:name="List Table 7 Colorful" w:uiPriority="52"/>
+    <w:lsdException w:name="List Table 1 Light Accent 1" w:uiPriority="46"/>
+    <w:lsdException w:name="List Table 2 Accent 1" w:uiPriority="47"/>
+    <w:lsdException w:name="List Table 3 Accent 1" w:uiPriority="48"/>
+    <w:lsdException w:name="List Table 4 Accent 1" w:uiPriority="49"/>
+    <w:lsdException w:name="List Table 5 Dark Accent 1" w:uiPriority="50"/>
+    <w:lsdException w:name="List Table 6 Colorful Accent 1" w:uiPriority="51"/>
+    <w:lsdException w:name="List Table 7 Colorful Accent 1" w:uiPriority="52"/>
+    <w:lsdException w:name="List Table 1 Light Accent 2" w:uiPriority="46"/>
+    <w:lsdException w:name="List Table 2 Accent 2" w:uiPriority="47"/>
+    <w:lsdException w:name="List Table 3 Accent 2" w:uiPriority="48"/>
+    <w:lsdException w:name="List Table 4 Accent 2" w:uiPriority="49"/>
+    <w:lsdException w:name="List Table 5 Dark Accent 2" w:uiPriority="50"/>
+    <w:lsdException w:name="List Table 6 Colorful Accent 2" w:uiPriority="51"/>
+    <w:lsdException w:name="List Table 7 Colorful Accent 2" w:uiPriority="52"/>
+    <w:lsdException w:name="List Table 1 Light Accent 3" w:uiPriority="46"/>
+    <w:lsdException w:name="List Table 2 Accent 3" w:uiPriority="47"/>
+    <w:lsdException w:name="List Table 3 Accent 3" w:uiPriority="48"/>
+    <w:lsdException w:name="List Table 4 Accent 3" w:uiPriority="49"/>
+    <w:lsdException w:name="List Table 5 Dark Accent 3" w:uiPriority="50"/>
+    <w:lsdException w:name="List Table 6 Colorful Accent 3" w:uiPriority="51"/>
+    <w:lsdException w:name="List Table 7 Colorful Accent 3" w:uiPriority="52"/>
+    <w:lsdException w:name="List Table 1 Light Accent 4" w:uiPriority="46"/>
+    <w:lsdException w:name="List Table 2 Accent 4" w:uiPriority="47"/>
+    <w:lsdException w:name="List Table 3 Accent 4" w:uiPriority="48"/>
+    <w:lsdException w:name="List Table 4 Accent 4" w:uiPriority="49"/>
+    <w:lsdException w:name="List Table 5 Dark Accent 4" w:uiPriority="50"/>
+    <w:lsdException w:name="List Table 6 Colorful Accent 4" w:uiPriority="51"/>
+    <w:lsdException w:name="List Table 7 Colorful Accent 4" w:uiPriority="52"/>
+    <w:lsdException w:name="List Table 1 Light Accent 5" w:uiPriority="46"/>
+    <w:lsdException w:name="List Table 2 Accent 5" w:uiPriority="47"/>
+    <w:lsdException w:name="List Table 3 Accent 5" w:uiPriority="48"/>
+    <w:lsdException w:name="List Table 4 Accent 5" w:uiPriority="49"/>
+    <w:lsdException w:name="List Table 5 Dark Accent 5" w:uiPriority="50"/>
+    <w:lsdException w:name="List Table 6 Colorful Accent 5" w:uiPriority="51"/>
+    <w:lsdException w:name="List Table 7 Colorful Accent 5" w:uiPriority="52"/>
+    <w:lsdException w:name="List Table 1 Light Accent 6" w:uiPriority="46"/>
+    <w:lsdException w:name="List Table 2 Accent 6" w:uiPriority="47"/>
+    <w:lsdException w:name="List Table 3 Accent 6" w:uiPriority="48"/>
+    <w:lsdException w:name="List Table 4 Accent 6" w:uiPriority="49"/>
+    <w:lsdException w:name="List Table 5 Dark Accent 6" w:uiPriority="50"/>
+    <w:lsdException w:name="List Table 6 Colorful Accent 6" w:uiPriority="51"/>
+    <w:lsdException w:name="List Table 7 Colorful Accent 6" w:uiPriority="52"/>
   </w:latentStyles>
   <w:style w:type="paragraph" w:default="1" w:styleId="Normal">
     <w:name w:val="Normal"/>
@@ -1389,6 +2413,28 @@
       <w:color w:val="4F81BD" w:themeColor="accent1"/>
       <w:sz w:val="26"/>
       <w:szCs w:val="26"/>
+    </w:rPr>
+  </w:style>
+  <w:style w:type="paragraph" w:styleId="Ttulo3">
+    <w:name w:val="heading 3"/>
+    <w:basedOn w:val="Normal"/>
+    <w:next w:val="Normal"/>
+    <w:link w:val="Ttulo3Car"/>
+    <w:uiPriority w:val="9"/>
+    <w:unhideWhenUsed/>
+    <w:qFormat/>
+    <w:rsid w:val="0061542B"/>
+    <w:pPr>
+      <w:keepNext/>
+      <w:keepLines/>
+      <w:spacing w:before="40" w:after="0"/>
+      <w:outlineLvl w:val="2"/>
+    </w:pPr>
+    <w:rPr>
+      <w:rFonts w:asciiTheme="majorHAnsi" w:eastAsiaTheme="majorEastAsia" w:hAnsiTheme="majorHAnsi" w:cstheme="majorBidi"/>
+      <w:color w:val="243F60" w:themeColor="accent1" w:themeShade="7F"/>
+      <w:sz w:val="24"/>
+      <w:szCs w:val="24"/>
     </w:rPr>
   </w:style>
   <w:style w:type="character" w:default="1" w:styleId="Fuentedeprrafopredeter">
@@ -1507,7 +2553,7 @@
       <w:szCs w:val="28"/>
     </w:rPr>
   </w:style>
-  <w:style w:type="paragraph" w:styleId="TtulodeTDC">
+  <w:style w:type="paragraph" w:styleId="TtuloTDC">
     <w:name w:val="TOC Heading"/>
     <w:basedOn w:val="Ttulo1"/>
     <w:next w:val="Normal"/>
@@ -1613,437 +2659,29 @@
       <w:szCs w:val="24"/>
     </w:rPr>
   </w:style>
-</w:styles>
-</file>
-
-<file path=word/stylesWithEffects.xml><?xml version="1.0" encoding="utf-8"?>
-<w:styles xmlns:wpc="http://schemas.microsoft.com/office/word/2010/wordprocessingCanvas" xmlns:mc="http://schemas.openxmlformats.org/markup-compatibility/2006" xmlns:o="urn:schemas-microsoft-com:office:office" xmlns:r="http://schemas.openxmlformats.org/officeDocument/2006/relationships" xmlns:m="http://schemas.openxmlformats.org/officeDocument/2006/math" xmlns:v="urn:schemas-microsoft-com:vml" xmlns:wp14="http://schemas.microsoft.com/office/word/2010/wordprocessingDrawing" xmlns:wp="http://schemas.openxmlformats.org/drawingml/2006/wordprocessingDrawing" xmlns:w10="urn:schemas-microsoft-com:office:word" xmlns:w="http://schemas.openxmlformats.org/wordprocessingml/2006/main" xmlns:w14="http://schemas.microsoft.com/office/word/2010/wordml" xmlns:wpg="http://schemas.microsoft.com/office/word/2010/wordprocessingGroup" xmlns:wpi="http://schemas.microsoft.com/office/word/2010/wordprocessingInk" xmlns:wne="http://schemas.microsoft.com/office/word/2006/wordml" xmlns:wps="http://schemas.microsoft.com/office/word/2010/wordprocessingShape" mc:Ignorable="w14 wp14">
-  <w:docDefaults>
-    <w:rPrDefault>
-      <w:rPr>
-        <w:rFonts w:asciiTheme="minorHAnsi" w:eastAsiaTheme="minorHAnsi" w:hAnsiTheme="minorHAnsi" w:cstheme="minorBidi"/>
-        <w:sz w:val="22"/>
-        <w:szCs w:val="22"/>
-        <w:lang w:val="en-US" w:eastAsia="en-US" w:bidi="ar-SA"/>
-      </w:rPr>
-    </w:rPrDefault>
-    <w:pPrDefault>
-      <w:pPr>
-        <w:spacing w:after="200" w:line="276" w:lineRule="auto"/>
-      </w:pPr>
-    </w:pPrDefault>
-  </w:docDefaults>
-  <w:latentStyles w:defLockedState="0" w:defUIPriority="99" w:defSemiHidden="1" w:defUnhideWhenUsed="1" w:defQFormat="0" w:count="267">
-    <w:lsdException w:name="Normal" w:semiHidden="0" w:uiPriority="0" w:unhideWhenUsed="0" w:qFormat="1"/>
-    <w:lsdException w:name="heading 1" w:semiHidden="0" w:uiPriority="9" w:unhideWhenUsed="0" w:qFormat="1"/>
-    <w:lsdException w:name="heading 2" w:uiPriority="9" w:qFormat="1"/>
-    <w:lsdException w:name="heading 3" w:uiPriority="9" w:qFormat="1"/>
-    <w:lsdException w:name="heading 4" w:uiPriority="9" w:qFormat="1"/>
-    <w:lsdException w:name="heading 5" w:uiPriority="9" w:qFormat="1"/>
-    <w:lsdException w:name="heading 6" w:uiPriority="9" w:qFormat="1"/>
-    <w:lsdException w:name="heading 7" w:uiPriority="9" w:qFormat="1"/>
-    <w:lsdException w:name="heading 8" w:uiPriority="9" w:qFormat="1"/>
-    <w:lsdException w:name="heading 9" w:uiPriority="9" w:qFormat="1"/>
-    <w:lsdException w:name="toc 1" w:uiPriority="39" w:qFormat="1"/>
-    <w:lsdException w:name="toc 2" w:uiPriority="39" w:qFormat="1"/>
-    <w:lsdException w:name="toc 3" w:uiPriority="39" w:qFormat="1"/>
-    <w:lsdException w:name="toc 4" w:uiPriority="39"/>
-    <w:lsdException w:name="toc 5" w:uiPriority="39"/>
-    <w:lsdException w:name="toc 6" w:uiPriority="39"/>
-    <w:lsdException w:name="toc 7" w:uiPriority="39"/>
-    <w:lsdException w:name="toc 8" w:uiPriority="39"/>
-    <w:lsdException w:name="toc 9" w:uiPriority="39"/>
-    <w:lsdException w:name="caption" w:uiPriority="35" w:qFormat="1"/>
-    <w:lsdException w:name="Title" w:semiHidden="0" w:uiPriority="10" w:unhideWhenUsed="0" w:qFormat="1"/>
-    <w:lsdException w:name="Default Paragraph Font" w:uiPriority="1"/>
-    <w:lsdException w:name="Subtitle" w:semiHidden="0" w:uiPriority="11" w:unhideWhenUsed="0" w:qFormat="1"/>
-    <w:lsdException w:name="Strong" w:semiHidden="0" w:uiPriority="22" w:unhideWhenUsed="0" w:qFormat="1"/>
-    <w:lsdException w:name="Emphasis" w:semiHidden="0" w:uiPriority="20" w:unhideWhenUsed="0" w:qFormat="1"/>
-    <w:lsdException w:name="Table Grid" w:semiHidden="0" w:uiPriority="59" w:unhideWhenUsed="0"/>
-    <w:lsdException w:name="Placeholder Text" w:unhideWhenUsed="0"/>
-    <w:lsdException w:name="No Spacing" w:semiHidden="0" w:uiPriority="1" w:unhideWhenUsed="0" w:qFormat="1"/>
-    <w:lsdException w:name="Light Shading" w:semiHidden="0" w:uiPriority="60" w:unhideWhenUsed="0"/>
-    <w:lsdException w:name="Light List" w:semiHidden="0" w:uiPriority="61" w:unhideWhenUsed="0"/>
-    <w:lsdException w:name="Light Grid" w:semiHidden="0" w:uiPriority="62" w:unhideWhenUsed="0"/>
-    <w:lsdException w:name="Medium Shading 1" w:semiHidden="0" w:uiPriority="63" w:unhideWhenUsed="0"/>
-    <w:lsdException w:name="Medium Shading 2" w:semiHidden="0" w:uiPriority="64" w:unhideWhenUsed="0"/>
-    <w:lsdException w:name="Medium List 1" w:semiHidden="0" w:uiPriority="65" w:unhideWhenUsed="0"/>
-    <w:lsdException w:name="Medium List 2" w:semiHidden="0" w:uiPriority="66" w:unhideWhenUsed="0"/>
-    <w:lsdException w:name="Medium Grid 1" w:semiHidden="0" w:uiPriority="67" w:unhideWhenUsed="0"/>
-    <w:lsdException w:name="Medium Grid 2" w:semiHidden="0" w:uiPriority="68" w:unhideWhenUsed="0"/>
-    <w:lsdException w:name="Medium Grid 3" w:semiHidden="0" w:uiPriority="69" w:unhideWhenUsed="0"/>
-    <w:lsdException w:name="Dark List" w:semiHidden="0" w:uiPriority="70" w:unhideWhenUsed="0"/>
-    <w:lsdException w:name="Colorful Shading" w:semiHidden="0" w:uiPriority="71" w:unhideWhenUsed="0"/>
-    <w:lsdException w:name="Colorful List" w:semiHidden="0" w:uiPriority="72" w:unhideWhenUsed="0"/>
-    <w:lsdException w:name="Colorful Grid" w:semiHidden="0" w:uiPriority="73" w:unhideWhenUsed="0"/>
-    <w:lsdException w:name="Light Shading Accent 1" w:semiHidden="0" w:uiPriority="60" w:unhideWhenUsed="0"/>
-    <w:lsdException w:name="Light List Accent 1" w:semiHidden="0" w:uiPriority="61" w:unhideWhenUsed="0"/>
-    <w:lsdException w:name="Light Grid Accent 1" w:semiHidden="0" w:uiPriority="62" w:unhideWhenUsed="0"/>
-    <w:lsdException w:name="Medium Shading 1 Accent 1" w:semiHidden="0" w:uiPriority="63" w:unhideWhenUsed="0"/>
-    <w:lsdException w:name="Medium Shading 2 Accent 1" w:semiHidden="0" w:uiPriority="64" w:unhideWhenUsed="0"/>
-    <w:lsdException w:name="Medium List 1 Accent 1" w:semiHidden="0" w:uiPriority="65" w:unhideWhenUsed="0"/>
-    <w:lsdException w:name="Revision" w:unhideWhenUsed="0"/>
-    <w:lsdException w:name="List Paragraph" w:semiHidden="0" w:uiPriority="34" w:unhideWhenUsed="0" w:qFormat="1"/>
-    <w:lsdException w:name="Quote" w:semiHidden="0" w:uiPriority="29" w:unhideWhenUsed="0" w:qFormat="1"/>
-    <w:lsdException w:name="Intense Quote" w:semiHidden="0" w:uiPriority="30" w:unhideWhenUsed="0" w:qFormat="1"/>
-    <w:lsdException w:name="Medium List 2 Accent 1" w:semiHidden="0" w:uiPriority="66" w:unhideWhenUsed="0"/>
-    <w:lsdException w:name="Medium Grid 1 Accent 1" w:semiHidden="0" w:uiPriority="67" w:unhideWhenUsed="0"/>
-    <w:lsdException w:name="Medium Grid 2 Accent 1" w:semiHidden="0" w:uiPriority="68" w:unhideWhenUsed="0"/>
-    <w:lsdException w:name="Medium Grid 3 Accent 1" w:semiHidden="0" w:uiPriority="69" w:unhideWhenUsed="0"/>
-    <w:lsdException w:name="Dark List Accent 1" w:semiHidden="0" w:uiPriority="70" w:unhideWhenUsed="0"/>
-    <w:lsdException w:name="Colorful Shading Accent 1" w:semiHidden="0" w:uiPriority="71" w:unhideWhenUsed="0"/>
-    <w:lsdException w:name="Colorful List Accent 1" w:semiHidden="0" w:uiPriority="72" w:unhideWhenUsed="0"/>
-    <w:lsdException w:name="Colorful Grid Accent 1" w:semiHidden="0" w:uiPriority="73" w:unhideWhenUsed="0"/>
-    <w:lsdException w:name="Light Shading Accent 2" w:semiHidden="0" w:uiPriority="60" w:unhideWhenUsed="0"/>
-    <w:lsdException w:name="Light List Accent 2" w:semiHidden="0" w:uiPriority="61" w:unhideWhenUsed="0"/>
-    <w:lsdException w:name="Light Grid Accent 2" w:semiHidden="0" w:uiPriority="62" w:unhideWhenUsed="0"/>
-    <w:lsdException w:name="Medium Shading 1 Accent 2" w:semiHidden="0" w:uiPriority="63" w:unhideWhenUsed="0"/>
-    <w:lsdException w:name="Medium Shading 2 Accent 2" w:semiHidden="0" w:uiPriority="64" w:unhideWhenUsed="0"/>
-    <w:lsdException w:name="Medium List 1 Accent 2" w:semiHidden="0" w:uiPriority="65" w:unhideWhenUsed="0"/>
-    <w:lsdException w:name="Medium List 2 Accent 2" w:semiHidden="0" w:uiPriority="66" w:unhideWhenUsed="0"/>
-    <w:lsdException w:name="Medium Grid 1 Accent 2" w:semiHidden="0" w:uiPriority="67" w:unhideWhenUsed="0"/>
-    <w:lsdException w:name="Medium Grid 2 Accent 2" w:semiHidden="0" w:uiPriority="68" w:unhideWhenUsed="0"/>
-    <w:lsdException w:name="Medium Grid 3 Accent 2" w:semiHidden="0" w:uiPriority="69" w:unhideWhenUsed="0"/>
-    <w:lsdException w:name="Dark List Accent 2" w:semiHidden="0" w:uiPriority="70" w:unhideWhenUsed="0"/>
-    <w:lsdException w:name="Colorful Shading Accent 2" w:semiHidden="0" w:uiPriority="71" w:unhideWhenUsed="0"/>
-    <w:lsdException w:name="Colorful List Accent 2" w:semiHidden="0" w:uiPriority="72" w:unhideWhenUsed="0"/>
-    <w:lsdException w:name="Colorful Grid Accent 2" w:semiHidden="0" w:uiPriority="73" w:unhideWhenUsed="0"/>
-    <w:lsdException w:name="Light Shading Accent 3" w:semiHidden="0" w:uiPriority="60" w:unhideWhenUsed="0"/>
-    <w:lsdException w:name="Light List Accent 3" w:semiHidden="0" w:uiPriority="61" w:unhideWhenUsed="0"/>
-    <w:lsdException w:name="Light Grid Accent 3" w:semiHidden="0" w:uiPriority="62" w:unhideWhenUsed="0"/>
-    <w:lsdException w:name="Medium Shading 1 Accent 3" w:semiHidden="0" w:uiPriority="63" w:unhideWhenUsed="0"/>
-    <w:lsdException w:name="Medium Shading 2 Accent 3" w:semiHidden="0" w:uiPriority="64" w:unhideWhenUsed="0"/>
-    <w:lsdException w:name="Medium List 1 Accent 3" w:semiHidden="0" w:uiPriority="65" w:unhideWhenUsed="0"/>
-    <w:lsdException w:name="Medium List 2 Accent 3" w:semiHidden="0" w:uiPriority="66" w:unhideWhenUsed="0"/>
-    <w:lsdException w:name="Medium Grid 1 Accent 3" w:semiHidden="0" w:uiPriority="67" w:unhideWhenUsed="0"/>
-    <w:lsdException w:name="Medium Grid 2 Accent 3" w:semiHidden="0" w:uiPriority="68" w:unhideWhenUsed="0"/>
-    <w:lsdException w:name="Medium Grid 3 Accent 3" w:semiHidden="0" w:uiPriority="69" w:unhideWhenUsed="0"/>
-    <w:lsdException w:name="Dark List Accent 3" w:semiHidden="0" w:uiPriority="70" w:unhideWhenUsed="0"/>
-    <w:lsdException w:name="Colorful Shading Accent 3" w:semiHidden="0" w:uiPriority="71" w:unhideWhenUsed="0"/>
-    <w:lsdException w:name="Colorful List Accent 3" w:semiHidden="0" w:uiPriority="72" w:unhideWhenUsed="0"/>
-    <w:lsdException w:name="Colorful Grid Accent 3" w:semiHidden="0" w:uiPriority="73" w:unhideWhenUsed="0"/>
-    <w:lsdException w:name="Light Shading Accent 4" w:semiHidden="0" w:uiPriority="60" w:unhideWhenUsed="0"/>
-    <w:lsdException w:name="Light List Accent 4" w:semiHidden="0" w:uiPriority="61" w:unhideWhenUsed="0"/>
-    <w:lsdException w:name="Light Grid Accent 4" w:semiHidden="0" w:uiPriority="62" w:unhideWhenUsed="0"/>
-    <w:lsdException w:name="Medium Shading 1 Accent 4" w:semiHidden="0" w:uiPriority="63" w:unhideWhenUsed="0"/>
-    <w:lsdException w:name="Medium Shading 2 Accent 4" w:semiHidden="0" w:uiPriority="64" w:unhideWhenUsed="0"/>
-    <w:lsdException w:name="Medium List 1 Accent 4" w:semiHidden="0" w:uiPriority="65" w:unhideWhenUsed="0"/>
-    <w:lsdException w:name="Medium List 2 Accent 4" w:semiHidden="0" w:uiPriority="66" w:unhideWhenUsed="0"/>
-    <w:lsdException w:name="Medium Grid 1 Accent 4" w:semiHidden="0" w:uiPriority="67" w:unhideWhenUsed="0"/>
-    <w:lsdException w:name="Medium Grid 2 Accent 4" w:semiHidden="0" w:uiPriority="68" w:unhideWhenUsed="0"/>
-    <w:lsdException w:name="Medium Grid 3 Accent 4" w:semiHidden="0" w:uiPriority="69" w:unhideWhenUsed="0"/>
-    <w:lsdException w:name="Dark List Accent 4" w:semiHidden="0" w:uiPriority="70" w:unhideWhenUsed="0"/>
-    <w:lsdException w:name="Colorful Shading Accent 4" w:semiHidden="0" w:uiPriority="71" w:unhideWhenUsed="0"/>
-    <w:lsdException w:name="Colorful List Accent 4" w:semiHidden="0" w:uiPriority="72" w:unhideWhenUsed="0"/>
-    <w:lsdException w:name="Colorful Grid Accent 4" w:semiHidden="0" w:uiPriority="73" w:unhideWhenUsed="0"/>
-    <w:lsdException w:name="Light Shading Accent 5" w:semiHidden="0" w:uiPriority="60" w:unhideWhenUsed="0"/>
-    <w:lsdException w:name="Light List Accent 5" w:semiHidden="0" w:uiPriority="61" w:unhideWhenUsed="0"/>
-    <w:lsdException w:name="Light Grid Accent 5" w:semiHidden="0" w:uiPriority="62" w:unhideWhenUsed="0"/>
-    <w:lsdException w:name="Medium Shading 1 Accent 5" w:semiHidden="0" w:uiPriority="63" w:unhideWhenUsed="0"/>
-    <w:lsdException w:name="Medium Shading 2 Accent 5" w:semiHidden="0" w:uiPriority="64" w:unhideWhenUsed="0"/>
-    <w:lsdException w:name="Medium List 1 Accent 5" w:semiHidden="0" w:uiPriority="65" w:unhideWhenUsed="0"/>
-    <w:lsdException w:name="Medium List 2 Accent 5" w:semiHidden="0" w:uiPriority="66" w:unhideWhenUsed="0"/>
-    <w:lsdException w:name="Medium Grid 1 Accent 5" w:semiHidden="0" w:uiPriority="67" w:unhideWhenUsed="0"/>
-    <w:lsdException w:name="Medium Grid 2 Accent 5" w:semiHidden="0" w:uiPriority="68" w:unhideWhenUsed="0"/>
-    <w:lsdException w:name="Medium Grid 3 Accent 5" w:semiHidden="0" w:uiPriority="69" w:unhideWhenUsed="0"/>
-    <w:lsdException w:name="Dark List Accent 5" w:semiHidden="0" w:uiPriority="70" w:unhideWhenUsed="0"/>
-    <w:lsdException w:name="Colorful Shading Accent 5" w:semiHidden="0" w:uiPriority="71" w:unhideWhenUsed="0"/>
-    <w:lsdException w:name="Colorful List Accent 5" w:semiHidden="0" w:uiPriority="72" w:unhideWhenUsed="0"/>
-    <w:lsdException w:name="Colorful Grid Accent 5" w:semiHidden="0" w:uiPriority="73" w:unhideWhenUsed="0"/>
-    <w:lsdException w:name="Light Shading Accent 6" w:semiHidden="0" w:uiPriority="60" w:unhideWhenUsed="0"/>
-    <w:lsdException w:name="Light List Accent 6" w:semiHidden="0" w:uiPriority="61" w:unhideWhenUsed="0"/>
-    <w:lsdException w:name="Light Grid Accent 6" w:semiHidden="0" w:uiPriority="62" w:unhideWhenUsed="0"/>
-    <w:lsdException w:name="Medium Shading 1 Accent 6" w:semiHidden="0" w:uiPriority="63" w:unhideWhenUsed="0"/>
-    <w:lsdException w:name="Medium Shading 2 Accent 6" w:semiHidden="0" w:uiPriority="64" w:unhideWhenUsed="0"/>
-    <w:lsdException w:name="Medium List 1 Accent 6" w:semiHidden="0" w:uiPriority="65" w:unhideWhenUsed="0"/>
-    <w:lsdException w:name="Medium List 2 Accent 6" w:semiHidden="0" w:uiPriority="66" w:unhideWhenUsed="0"/>
-    <w:lsdException w:name="Medium Grid 1 Accent 6" w:semiHidden="0" w:uiPriority="67" w:unhideWhenUsed="0"/>
-    <w:lsdException w:name="Medium Grid 2 Accent 6" w:semiHidden="0" w:uiPriority="68" w:unhideWhenUsed="0"/>
-    <w:lsdException w:name="Medium Grid 3 Accent 6" w:semiHidden="0" w:uiPriority="69" w:unhideWhenUsed="0"/>
-    <w:lsdException w:name="Dark List Accent 6" w:semiHidden="0" w:uiPriority="70" w:unhideWhenUsed="0"/>
-    <w:lsdException w:name="Colorful Shading Accent 6" w:semiHidden="0" w:uiPriority="71" w:unhideWhenUsed="0"/>
-    <w:lsdException w:name="Colorful List Accent 6" w:semiHidden="0" w:uiPriority="72" w:unhideWhenUsed="0"/>
-    <w:lsdException w:name="Colorful Grid Accent 6" w:semiHidden="0" w:uiPriority="73" w:unhideWhenUsed="0"/>
-    <w:lsdException w:name="Subtle Emphasis" w:semiHidden="0" w:uiPriority="19" w:unhideWhenUsed="0" w:qFormat="1"/>
-    <w:lsdException w:name="Intense Emphasis" w:semiHidden="0" w:uiPriority="21" w:unhideWhenUsed="0" w:qFormat="1"/>
-    <w:lsdException w:name="Subtle Reference" w:semiHidden="0" w:uiPriority="31" w:unhideWhenUsed="0" w:qFormat="1"/>
-    <w:lsdException w:name="Intense Reference" w:semiHidden="0" w:uiPriority="32" w:unhideWhenUsed="0" w:qFormat="1"/>
-    <w:lsdException w:name="Book Title" w:semiHidden="0" w:uiPriority="33" w:unhideWhenUsed="0" w:qFormat="1"/>
-    <w:lsdException w:name="Bibliography" w:uiPriority="37"/>
-    <w:lsdException w:name="TOC Heading" w:uiPriority="39" w:qFormat="1"/>
-  </w:latentStyles>
-  <w:style w:type="paragraph" w:default="1" w:styleId="Normal">
-    <w:name w:val="Normal"/>
-    <w:qFormat/>
-  </w:style>
-  <w:style w:type="paragraph" w:styleId="Ttulo1">
-    <w:name w:val="heading 1"/>
-    <w:basedOn w:val="Normal"/>
-    <w:next w:val="Normal"/>
-    <w:link w:val="Ttulo1Car"/>
+  <w:style w:type="character" w:customStyle="1" w:styleId="Ttulo3Car">
+    <w:name w:val="Título 3 Car"/>
+    <w:basedOn w:val="Fuentedeprrafopredeter"/>
+    <w:link w:val="Ttulo3"/>
     <w:uiPriority w:val="9"/>
-    <w:qFormat/>
-    <w:rsid w:val="00936E03"/>
-    <w:pPr>
-      <w:keepNext/>
-      <w:keepLines/>
-      <w:spacing w:before="480" w:after="0"/>
-      <w:outlineLvl w:val="0"/>
-    </w:pPr>
+    <w:rsid w:val="0061542B"/>
     <w:rPr>
       <w:rFonts w:asciiTheme="majorHAnsi" w:eastAsiaTheme="majorEastAsia" w:hAnsiTheme="majorHAnsi" w:cstheme="majorBidi"/>
-      <w:b/>
-      <w:bCs/>
-      <w:color w:val="365F91" w:themeColor="accent1" w:themeShade="BF"/>
-      <w:sz w:val="28"/>
-      <w:szCs w:val="28"/>
-    </w:rPr>
-  </w:style>
-  <w:style w:type="paragraph" w:styleId="Ttulo2">
-    <w:name w:val="heading 2"/>
-    <w:basedOn w:val="Normal"/>
-    <w:next w:val="Normal"/>
-    <w:link w:val="Ttulo2Car"/>
-    <w:uiPriority w:val="9"/>
-    <w:unhideWhenUsed/>
-    <w:qFormat/>
-    <w:rsid w:val="00267CB1"/>
-    <w:pPr>
-      <w:keepNext/>
-      <w:keepLines/>
-      <w:spacing w:before="200" w:after="0"/>
-      <w:outlineLvl w:val="1"/>
-    </w:pPr>
-    <w:rPr>
-      <w:rFonts w:asciiTheme="majorHAnsi" w:eastAsiaTheme="majorEastAsia" w:hAnsiTheme="majorHAnsi" w:cstheme="majorBidi"/>
-      <w:b/>
-      <w:bCs/>
-      <w:color w:val="4F81BD" w:themeColor="accent1"/>
-      <w:sz w:val="26"/>
-      <w:szCs w:val="26"/>
-    </w:rPr>
-  </w:style>
-  <w:style w:type="character" w:default="1" w:styleId="Fuentedeprrafopredeter">
-    <w:name w:val="Default Paragraph Font"/>
-    <w:uiPriority w:val="1"/>
-    <w:semiHidden/>
-    <w:unhideWhenUsed/>
-  </w:style>
-  <w:style w:type="table" w:default="1" w:styleId="Tablanormal">
-    <w:name w:val="Normal Table"/>
-    <w:uiPriority w:val="99"/>
-    <w:semiHidden/>
-    <w:unhideWhenUsed/>
-    <w:tblPr>
-      <w:tblInd w:w="0" w:type="dxa"/>
-      <w:tblCellMar>
-        <w:top w:w="0" w:type="dxa"/>
-        <w:left w:w="108" w:type="dxa"/>
-        <w:bottom w:w="0" w:type="dxa"/>
-        <w:right w:w="108" w:type="dxa"/>
-      </w:tblCellMar>
-    </w:tblPr>
-  </w:style>
-  <w:style w:type="numbering" w:default="1" w:styleId="Sinlista">
-    <w:name w:val="No List"/>
-    <w:uiPriority w:val="99"/>
-    <w:semiHidden/>
-    <w:unhideWhenUsed/>
-  </w:style>
-  <w:style w:type="paragraph" w:styleId="Encabezado">
-    <w:name w:val="header"/>
-    <w:basedOn w:val="Normal"/>
-    <w:link w:val="EncabezadoCar"/>
-    <w:uiPriority w:val="99"/>
-    <w:unhideWhenUsed/>
-    <w:rsid w:val="008E1746"/>
-    <w:pPr>
-      <w:tabs>
-        <w:tab w:val="center" w:pos="4419"/>
-        <w:tab w:val="right" w:pos="8838"/>
-      </w:tabs>
-      <w:spacing w:after="0" w:line="240" w:lineRule="auto"/>
-    </w:pPr>
-  </w:style>
-  <w:style w:type="character" w:customStyle="1" w:styleId="EncabezadoCar">
-    <w:name w:val="Encabezado Car"/>
-    <w:basedOn w:val="Fuentedeprrafopredeter"/>
-    <w:link w:val="Encabezado"/>
-    <w:uiPriority w:val="99"/>
-    <w:rsid w:val="008E1746"/>
-  </w:style>
-  <w:style w:type="paragraph" w:styleId="Piedepgina">
-    <w:name w:val="footer"/>
-    <w:basedOn w:val="Normal"/>
-    <w:link w:val="PiedepginaCar"/>
-    <w:uiPriority w:val="99"/>
-    <w:unhideWhenUsed/>
-    <w:rsid w:val="008E1746"/>
-    <w:pPr>
-      <w:tabs>
-        <w:tab w:val="center" w:pos="4419"/>
-        <w:tab w:val="right" w:pos="8838"/>
-      </w:tabs>
-      <w:spacing w:after="0" w:line="240" w:lineRule="auto"/>
-    </w:pPr>
-  </w:style>
-  <w:style w:type="character" w:customStyle="1" w:styleId="PiedepginaCar">
-    <w:name w:val="Pie de página Car"/>
-    <w:basedOn w:val="Fuentedeprrafopredeter"/>
-    <w:link w:val="Piedepgina"/>
-    <w:uiPriority w:val="99"/>
-    <w:rsid w:val="008E1746"/>
-  </w:style>
-  <w:style w:type="paragraph" w:styleId="Textodeglobo">
-    <w:name w:val="Balloon Text"/>
-    <w:basedOn w:val="Normal"/>
-    <w:link w:val="TextodegloboCar"/>
-    <w:uiPriority w:val="99"/>
-    <w:semiHidden/>
-    <w:unhideWhenUsed/>
-    <w:rsid w:val="00936E03"/>
-    <w:pPr>
-      <w:spacing w:after="0" w:line="240" w:lineRule="auto"/>
-    </w:pPr>
-    <w:rPr>
-      <w:rFonts w:ascii="Tahoma" w:hAnsi="Tahoma" w:cs="Tahoma"/>
-      <w:sz w:val="16"/>
-      <w:szCs w:val="16"/>
-    </w:rPr>
-  </w:style>
-  <w:style w:type="character" w:customStyle="1" w:styleId="TextodegloboCar">
-    <w:name w:val="Texto de globo Car"/>
-    <w:basedOn w:val="Fuentedeprrafopredeter"/>
-    <w:link w:val="Textodeglobo"/>
-    <w:uiPriority w:val="99"/>
-    <w:semiHidden/>
-    <w:rsid w:val="00936E03"/>
-    <w:rPr>
-      <w:rFonts w:ascii="Tahoma" w:hAnsi="Tahoma" w:cs="Tahoma"/>
-      <w:sz w:val="16"/>
-      <w:szCs w:val="16"/>
-    </w:rPr>
-  </w:style>
-  <w:style w:type="character" w:customStyle="1" w:styleId="Ttulo1Car">
-    <w:name w:val="Título 1 Car"/>
-    <w:basedOn w:val="Fuentedeprrafopredeter"/>
-    <w:link w:val="Ttulo1"/>
-    <w:uiPriority w:val="9"/>
-    <w:rsid w:val="00936E03"/>
-    <w:rPr>
-      <w:rFonts w:asciiTheme="majorHAnsi" w:eastAsiaTheme="majorEastAsia" w:hAnsiTheme="majorHAnsi" w:cstheme="majorBidi"/>
-      <w:b/>
-      <w:bCs/>
-      <w:color w:val="365F91" w:themeColor="accent1" w:themeShade="BF"/>
-      <w:sz w:val="28"/>
-      <w:szCs w:val="28"/>
-    </w:rPr>
-  </w:style>
-  <w:style w:type="paragraph" w:styleId="TtulodeTDC">
-    <w:name w:val="TOC Heading"/>
-    <w:basedOn w:val="Ttulo1"/>
-    <w:next w:val="Normal"/>
-    <w:uiPriority w:val="39"/>
-    <w:semiHidden/>
-    <w:unhideWhenUsed/>
-    <w:qFormat/>
-    <w:rsid w:val="008524DD"/>
-    <w:pPr>
-      <w:outlineLvl w:val="9"/>
-    </w:pPr>
-  </w:style>
-  <w:style w:type="paragraph" w:styleId="TDC2">
-    <w:name w:val="toc 2"/>
-    <w:basedOn w:val="Normal"/>
-    <w:next w:val="Normal"/>
-    <w:autoRedefine/>
-    <w:uiPriority w:val="39"/>
-    <w:unhideWhenUsed/>
-    <w:qFormat/>
-    <w:rsid w:val="008524DD"/>
-    <w:pPr>
-      <w:spacing w:after="100"/>
-      <w:ind w:left="220"/>
-    </w:pPr>
-    <w:rPr>
-      <w:rFonts w:eastAsiaTheme="minorEastAsia"/>
-    </w:rPr>
-  </w:style>
-  <w:style w:type="paragraph" w:styleId="TDC1">
-    <w:name w:val="toc 1"/>
-    <w:basedOn w:val="Normal"/>
-    <w:next w:val="Normal"/>
-    <w:autoRedefine/>
-    <w:uiPriority w:val="39"/>
-    <w:unhideWhenUsed/>
-    <w:qFormat/>
-    <w:rsid w:val="008524DD"/>
-    <w:pPr>
-      <w:spacing w:after="100"/>
-    </w:pPr>
-    <w:rPr>
-      <w:rFonts w:eastAsiaTheme="minorEastAsia"/>
-    </w:rPr>
-  </w:style>
-  <w:style w:type="paragraph" w:styleId="TDC3">
-    <w:name w:val="toc 3"/>
-    <w:basedOn w:val="Normal"/>
-    <w:next w:val="Normal"/>
-    <w:autoRedefine/>
-    <w:uiPriority w:val="39"/>
-    <w:semiHidden/>
-    <w:unhideWhenUsed/>
-    <w:qFormat/>
-    <w:rsid w:val="008524DD"/>
-    <w:pPr>
-      <w:spacing w:after="100"/>
-      <w:ind w:left="440"/>
-    </w:pPr>
-    <w:rPr>
-      <w:rFonts w:eastAsiaTheme="minorEastAsia"/>
-    </w:rPr>
-  </w:style>
-  <w:style w:type="character" w:styleId="Hipervnculo">
-    <w:name w:val="Hyperlink"/>
-    <w:basedOn w:val="Fuentedeprrafopredeter"/>
-    <w:uiPriority w:val="99"/>
-    <w:unhideWhenUsed/>
-    <w:rsid w:val="005835CB"/>
-    <w:rPr>
-      <w:color w:val="0000FF" w:themeColor="hyperlink"/>
-      <w:u w:val="single"/>
-    </w:rPr>
-  </w:style>
-  <w:style w:type="character" w:customStyle="1" w:styleId="Ttulo2Car">
-    <w:name w:val="Título 2 Car"/>
-    <w:basedOn w:val="Fuentedeprrafopredeter"/>
-    <w:link w:val="Ttulo2"/>
-    <w:uiPriority w:val="9"/>
-    <w:rsid w:val="00267CB1"/>
-    <w:rPr>
-      <w:rFonts w:asciiTheme="majorHAnsi" w:eastAsiaTheme="majorEastAsia" w:hAnsiTheme="majorHAnsi" w:cstheme="majorBidi"/>
-      <w:b/>
-      <w:bCs/>
-      <w:color w:val="4F81BD" w:themeColor="accent1"/>
-      <w:sz w:val="26"/>
-      <w:szCs w:val="26"/>
-    </w:rPr>
-  </w:style>
-  <w:style w:type="paragraph" w:styleId="NormalWeb">
-    <w:name w:val="Normal (Web)"/>
-    <w:basedOn w:val="Normal"/>
-    <w:uiPriority w:val="99"/>
-    <w:semiHidden/>
-    <w:unhideWhenUsed/>
-    <w:rsid w:val="00267CB1"/>
-    <w:pPr>
-      <w:spacing w:before="100" w:beforeAutospacing="1" w:after="100" w:afterAutospacing="1" w:line="240" w:lineRule="auto"/>
-    </w:pPr>
-    <w:rPr>
-      <w:rFonts w:ascii="Times New Roman" w:eastAsia="Times New Roman" w:hAnsi="Times New Roman" w:cs="Times New Roman"/>
+      <w:color w:val="243F60" w:themeColor="accent1" w:themeShade="7F"/>
       <w:sz w:val="24"/>
       <w:szCs w:val="24"/>
     </w:rPr>
+  </w:style>
+  <w:style w:type="paragraph" w:styleId="Prrafodelista">
+    <w:name w:val="List Paragraph"/>
+    <w:basedOn w:val="Normal"/>
+    <w:uiPriority w:val="34"/>
+    <w:qFormat/>
+    <w:rsid w:val="0061542B"/>
+    <w:pPr>
+      <w:ind w:left="720"/>
+      <w:contextualSpacing/>
+    </w:pPr>
   </w:style>
 </w:styles>
 </file>
@@ -2338,7 +2976,7 @@
 </file>
 
 <file path=customXml/itemProps1.xml><?xml version="1.0" encoding="utf-8"?>
-<ds:datastoreItem xmlns:ds="http://schemas.openxmlformats.org/officeDocument/2006/customXml" ds:itemID="{10312BB2-5B83-4B33-9F86-31B83BA5F4B5}">
+<ds:datastoreItem xmlns:ds="http://schemas.openxmlformats.org/officeDocument/2006/customXml" ds:itemID="{A310915E-89C5-49E5-B9F3-5DBAE776B80C}">
   <ds:schemaRefs>
     <ds:schemaRef ds:uri="http://schemas.openxmlformats.org/officeDocument/2006/bibliography"/>
   </ds:schemaRefs>

</xml_diff>

<commit_message>
Se agrego la seccion Entonces, cual es la diferencia entre Git y GitHub?, y se actualizo el indice
</commit_message>
<xml_diff>
--- a/TP_Informe.docx
+++ b/TP_Informe.docx
@@ -1,6 +1,6 @@
 
 <file path=word/document.xml><?xml version="1.0" encoding="utf-8"?>
-<w:document xmlns:wpc="http://schemas.microsoft.com/office/word/2010/wordprocessingCanvas" xmlns:cx="http://schemas.microsoft.com/office/drawing/2014/chartex" xmlns:mc="http://schemas.openxmlformats.org/markup-compatibility/2006" xmlns:o="urn:schemas-microsoft-com:office:office" xmlns:r="http://schemas.openxmlformats.org/officeDocument/2006/relationships" xmlns:m="http://schemas.openxmlformats.org/officeDocument/2006/math" xmlns:v="urn:schemas-microsoft-com:vml" xmlns:wp14="http://schemas.microsoft.com/office/word/2010/wordprocessingDrawing" xmlns:wp="http://schemas.openxmlformats.org/drawingml/2006/wordprocessingDrawing" xmlns:w10="urn:schemas-microsoft-com:office:word" xmlns:w="http://schemas.openxmlformats.org/wordprocessingml/2006/main" xmlns:w14="http://schemas.microsoft.com/office/word/2010/wordml" xmlns:w15="http://schemas.microsoft.com/office/word/2012/wordml" xmlns:w16se="http://schemas.microsoft.com/office/word/2015/wordml/symex" xmlns:wpg="http://schemas.microsoft.com/office/word/2010/wordprocessingGroup" xmlns:wpi="http://schemas.microsoft.com/office/word/2010/wordprocessingInk" xmlns:wne="http://schemas.microsoft.com/office/word/2006/wordml" xmlns:wps="http://schemas.microsoft.com/office/word/2010/wordprocessingShape" mc:Ignorable="w14 w15 w16se wp14">
+<w:document xmlns:wpc="http://schemas.microsoft.com/office/word/2010/wordprocessingCanvas" xmlns:mc="http://schemas.openxmlformats.org/markup-compatibility/2006" xmlns:o="urn:schemas-microsoft-com:office:office" xmlns:r="http://schemas.openxmlformats.org/officeDocument/2006/relationships" xmlns:m="http://schemas.openxmlformats.org/officeDocument/2006/math" xmlns:v="urn:schemas-microsoft-com:vml" xmlns:wp14="http://schemas.microsoft.com/office/word/2010/wordprocessingDrawing" xmlns:wp="http://schemas.openxmlformats.org/drawingml/2006/wordprocessingDrawing" xmlns:w10="urn:schemas-microsoft-com:office:word" xmlns:w="http://schemas.openxmlformats.org/wordprocessingml/2006/main" xmlns:w14="http://schemas.microsoft.com/office/word/2010/wordml" xmlns:wpg="http://schemas.microsoft.com/office/word/2010/wordprocessingGroup" xmlns:wpi="http://schemas.microsoft.com/office/word/2010/wordprocessingInk" xmlns:wne="http://schemas.microsoft.com/office/word/2006/wordml" xmlns:wps="http://schemas.microsoft.com/office/word/2010/wordprocessingShape" mc:Ignorable="w14 wp14">
   <w:body>
     <w:p>
       <w:pPr>
@@ -97,7 +97,7 @@
                     </pic:cNvPicPr>
                   </pic:nvPicPr>
                   <pic:blipFill>
-                    <a:blip r:embed="rId8">
+                    <a:blip r:embed="rId9">
                       <a:extLst>
                         <a:ext uri="{28A0092B-C50C-407E-A947-70E740481C1C}">
                           <a14:useLocalDpi xmlns:a14="http://schemas.microsoft.com/office/drawing/2010/main" val="0"/>
@@ -231,23 +231,13 @@
         </w:rPr>
         <w:t xml:space="preserve">Alumno(s): </w:t>
       </w:r>
-      <w:proofErr w:type="spellStart"/>
       <w:r>
         <w:rPr>
           <w:sz w:val="32"/>
           <w:szCs w:val="32"/>
           <w:lang w:val="es-MX"/>
         </w:rPr>
-        <w:t>Gaitan</w:t>
-      </w:r>
-      <w:proofErr w:type="spellEnd"/>
-      <w:r>
-        <w:rPr>
-          <w:sz w:val="32"/>
-          <w:szCs w:val="32"/>
-          <w:lang w:val="es-MX"/>
-        </w:rPr>
-        <w:t>, Candelaria (SOF01370)</w:t>
+        <w:t>Gaitan, Candelaria (SOF01370)</w:t>
       </w:r>
     </w:p>
     <w:p>
@@ -285,23 +275,13 @@
         </w:rPr>
         <w:t xml:space="preserve">Profesor: </w:t>
       </w:r>
-      <w:proofErr w:type="spellStart"/>
       <w:r>
         <w:rPr>
           <w:sz w:val="32"/>
           <w:szCs w:val="32"/>
           <w:lang w:val="es-MX"/>
         </w:rPr>
-        <w:t>Picotto</w:t>
-      </w:r>
-      <w:proofErr w:type="spellEnd"/>
-      <w:r>
-        <w:rPr>
-          <w:sz w:val="32"/>
-          <w:szCs w:val="32"/>
-          <w:lang w:val="es-MX"/>
-        </w:rPr>
-        <w:t>, Ignacio Luis</w:t>
+        <w:t>Picotto, Ignacio Luis</w:t>
       </w:r>
     </w:p>
     <w:p>
@@ -351,7 +331,7 @@
       <w:sdtContent>
         <w:p>
           <w:pPr>
-            <w:pStyle w:val="TtuloTDC"/>
+            <w:pStyle w:val="TtulodeTDC"/>
           </w:pPr>
           <w:r>
             <w:rPr>
@@ -388,11 +368,13 @@
             </w:rPr>
             <w:fldChar w:fldCharType="separate"/>
           </w:r>
-          <w:hyperlink w:anchor="_Toc115291998" w:history="1">
+          <w:hyperlink w:anchor="_Toc115298047" w:history="1">
             <w:r>
               <w:rPr>
                 <w:rStyle w:val="Hipervnculo"/>
-                <w:noProof/>
+                <w:rFonts w:cstheme="minorHAnsi"/>
+                <w:noProof/>
+                <w:lang w:val="es-MX"/>
               </w:rPr>
               <w:t>Introducción</w:t>
             </w:r>
@@ -415,7 +397,7 @@
                 <w:noProof/>
                 <w:webHidden/>
               </w:rPr>
-              <w:instrText xml:space="preserve"> PAGEREF _Toc115291998 \h </w:instrText>
+              <w:instrText xml:space="preserve"> PAGEREF _Toc115298047 \h </w:instrText>
             </w:r>
             <w:r>
               <w:rPr>
@@ -456,11 +438,13 @@
               <w:noProof/>
             </w:rPr>
           </w:pPr>
-          <w:hyperlink w:anchor="_Toc115291999" w:history="1">
+          <w:hyperlink w:anchor="_Toc115298048" w:history="1">
             <w:r>
               <w:rPr>
                 <w:rStyle w:val="Hipervnculo"/>
-                <w:noProof/>
+                <w:rFonts w:cstheme="minorHAnsi"/>
+                <w:noProof/>
+                <w:lang w:val="es-MX"/>
               </w:rPr>
               <w:t>Desarrollo</w:t>
             </w:r>
@@ -483,7 +467,7 @@
                 <w:noProof/>
                 <w:webHidden/>
               </w:rPr>
-              <w:instrText xml:space="preserve"> PAGEREF _Toc115291999 \h </w:instrText>
+              <w:instrText xml:space="preserve"> PAGEREF _Toc115298048 \h </w:instrText>
             </w:r>
             <w:r>
               <w:rPr>
@@ -524,14 +508,15 @@
               <w:noProof/>
             </w:rPr>
           </w:pPr>
-          <w:hyperlink w:anchor="_Toc115292000" w:history="1">
+          <w:hyperlink w:anchor="_Toc115298049" w:history="1">
             <w:r>
               <w:rPr>
                 <w:rStyle w:val="Hipervnculo"/>
                 <w:rFonts w:cstheme="minorHAnsi"/>
                 <w:noProof/>
-              </w:rPr>
-              <w:t>¿Que es GitHub?</w:t>
+                <w:lang w:val="es-MX"/>
+              </w:rPr>
+              <w:t>¿Qué es Git?</w:t>
             </w:r>
             <w:r>
               <w:rPr>
@@ -552,7 +537,7 @@
                 <w:noProof/>
                 <w:webHidden/>
               </w:rPr>
-              <w:instrText xml:space="preserve"> PAGEREF _Toc115292000 \h </w:instrText>
+              <w:instrText xml:space="preserve"> PAGEREF _Toc115298049 \h </w:instrText>
             </w:r>
             <w:r>
               <w:rPr>
@@ -573,6 +558,238 @@
                 <w:webHidden/>
               </w:rPr>
               <w:t>3</w:t>
+            </w:r>
+            <w:r>
+              <w:rPr>
+                <w:noProof/>
+                <w:webHidden/>
+              </w:rPr>
+              <w:fldChar w:fldCharType="end"/>
+            </w:r>
+          </w:hyperlink>
+        </w:p>
+        <w:p>
+          <w:pPr>
+            <w:pStyle w:val="TDC3"/>
+            <w:tabs>
+              <w:tab w:val="right" w:leader="dot" w:pos="10790"/>
+            </w:tabs>
+            <w:rPr>
+              <w:noProof/>
+            </w:rPr>
+          </w:pPr>
+          <w:hyperlink w:anchor="_Toc115298050" w:history="1">
+            <w:r>
+              <w:rPr>
+                <w:rStyle w:val="Hipervnculo"/>
+                <w:rFonts w:cstheme="minorHAnsi"/>
+                <w:b/>
+                <w:noProof/>
+                <w:lang w:val="es-MX"/>
+              </w:rPr>
+              <w:t>Los 3 estados de Git</w:t>
+            </w:r>
+            <w:r>
+              <w:rPr>
+                <w:noProof/>
+                <w:webHidden/>
+              </w:rPr>
+              <w:tab/>
+            </w:r>
+            <w:r>
+              <w:rPr>
+                <w:noProof/>
+                <w:webHidden/>
+              </w:rPr>
+              <w:fldChar w:fldCharType="begin"/>
+            </w:r>
+            <w:r>
+              <w:rPr>
+                <w:noProof/>
+                <w:webHidden/>
+              </w:rPr>
+              <w:instrText xml:space="preserve"> PAGEREF _Toc115298050 \h </w:instrText>
+            </w:r>
+            <w:r>
+              <w:rPr>
+                <w:noProof/>
+                <w:webHidden/>
+              </w:rPr>
+            </w:r>
+            <w:r>
+              <w:rPr>
+                <w:noProof/>
+                <w:webHidden/>
+              </w:rPr>
+              <w:fldChar w:fldCharType="separate"/>
+            </w:r>
+            <w:r>
+              <w:rPr>
+                <w:noProof/>
+                <w:webHidden/>
+              </w:rPr>
+              <w:t>3</w:t>
+            </w:r>
+            <w:r>
+              <w:rPr>
+                <w:noProof/>
+                <w:webHidden/>
+              </w:rPr>
+              <w:fldChar w:fldCharType="end"/>
+            </w:r>
+          </w:hyperlink>
+        </w:p>
+        <w:p>
+          <w:pPr>
+            <w:pStyle w:val="TDC2"/>
+            <w:tabs>
+              <w:tab w:val="right" w:leader="dot" w:pos="10790"/>
+            </w:tabs>
+            <w:rPr>
+              <w:noProof/>
+            </w:rPr>
+          </w:pPr>
+          <w:hyperlink w:anchor="_Toc115298051" w:history="1">
+            <w:r>
+              <w:rPr>
+                <w:rStyle w:val="Hipervnculo"/>
+                <w:rFonts w:cstheme="minorHAnsi"/>
+                <w:noProof/>
+                <w:shd w:val="clear" w:color="auto" w:fill="FFFFFF"/>
+                <w:lang w:val="es-AR"/>
+              </w:rPr>
+              <w:t>Entonces</w:t>
+            </w:r>
+            <w:r>
+              <w:rPr>
+                <w:rStyle w:val="Hipervnculo"/>
+                <w:rFonts w:eastAsia="Times New Roman" w:cstheme="minorHAnsi"/>
+                <w:noProof/>
+                <w:shd w:val="clear" w:color="auto" w:fill="FFFFFF"/>
+                <w:lang w:val="es-AR"/>
+              </w:rPr>
+              <w:t xml:space="preserve">, ¿Cuál es la </w:t>
+            </w:r>
+            <w:r>
+              <w:rPr>
+                <w:rStyle w:val="Hipervnculo"/>
+                <w:rFonts w:cstheme="minorHAnsi"/>
+                <w:noProof/>
+                <w:shd w:val="clear" w:color="auto" w:fill="FFFFFF"/>
+                <w:lang w:val="es-AR"/>
+              </w:rPr>
+              <w:t>diferencia entre Git y Github?</w:t>
+            </w:r>
+            <w:r>
+              <w:rPr>
+                <w:noProof/>
+                <w:webHidden/>
+              </w:rPr>
+              <w:tab/>
+            </w:r>
+            <w:r>
+              <w:rPr>
+                <w:noProof/>
+                <w:webHidden/>
+              </w:rPr>
+              <w:fldChar w:fldCharType="begin"/>
+            </w:r>
+            <w:r>
+              <w:rPr>
+                <w:noProof/>
+                <w:webHidden/>
+              </w:rPr>
+              <w:instrText xml:space="preserve"> PAGEREF _Toc115298051 \h </w:instrText>
+            </w:r>
+            <w:r>
+              <w:rPr>
+                <w:noProof/>
+                <w:webHidden/>
+              </w:rPr>
+            </w:r>
+            <w:r>
+              <w:rPr>
+                <w:noProof/>
+                <w:webHidden/>
+              </w:rPr>
+              <w:fldChar w:fldCharType="separate"/>
+            </w:r>
+            <w:r>
+              <w:rPr>
+                <w:noProof/>
+                <w:webHidden/>
+              </w:rPr>
+              <w:t>3</w:t>
+            </w:r>
+            <w:r>
+              <w:rPr>
+                <w:noProof/>
+                <w:webHidden/>
+              </w:rPr>
+              <w:fldChar w:fldCharType="end"/>
+            </w:r>
+          </w:hyperlink>
+        </w:p>
+        <w:p>
+          <w:pPr>
+            <w:pStyle w:val="TDC2"/>
+            <w:tabs>
+              <w:tab w:val="right" w:leader="dot" w:pos="10790"/>
+            </w:tabs>
+            <w:rPr>
+              <w:noProof/>
+            </w:rPr>
+          </w:pPr>
+          <w:hyperlink w:anchor="_Toc115298052" w:history="1">
+            <w:r>
+              <w:rPr>
+                <w:rStyle w:val="Hipervnculo"/>
+                <w:rFonts w:cstheme="minorHAnsi"/>
+                <w:noProof/>
+                <w:lang w:val="es-MX"/>
+              </w:rPr>
+              <w:t>¿Qué es GitHub?</w:t>
+            </w:r>
+            <w:r>
+              <w:rPr>
+                <w:noProof/>
+                <w:webHidden/>
+              </w:rPr>
+              <w:tab/>
+            </w:r>
+            <w:r>
+              <w:rPr>
+                <w:noProof/>
+                <w:webHidden/>
+              </w:rPr>
+              <w:fldChar w:fldCharType="begin"/>
+            </w:r>
+            <w:r>
+              <w:rPr>
+                <w:noProof/>
+                <w:webHidden/>
+              </w:rPr>
+              <w:instrText xml:space="preserve"> PAGEREF _Toc115298052 \h </w:instrText>
+            </w:r>
+            <w:r>
+              <w:rPr>
+                <w:noProof/>
+                <w:webHidden/>
+              </w:rPr>
+            </w:r>
+            <w:r>
+              <w:rPr>
+                <w:noProof/>
+                <w:webHidden/>
+              </w:rPr>
+              <w:fldChar w:fldCharType="separate"/>
+            </w:r>
+            <w:r>
+              <w:rPr>
+                <w:noProof/>
+                <w:webHidden/>
+              </w:rPr>
+              <w:t>4</w:t>
             </w:r>
             <w:r>
               <w:rPr>
@@ -593,10 +810,11 @@
               <w:noProof/>
             </w:rPr>
           </w:pPr>
-          <w:hyperlink w:anchor="_Toc115292001" w:history="1">
+          <w:hyperlink w:anchor="_Toc115298053" w:history="1">
             <w:r>
               <w:rPr>
                 <w:rStyle w:val="Hipervnculo"/>
+                <w:rFonts w:cstheme="minorHAnsi"/>
                 <w:noProof/>
               </w:rPr>
               <w:t>Conclusión</w:t>
@@ -620,7 +838,7 @@
                 <w:noProof/>
                 <w:webHidden/>
               </w:rPr>
-              <w:instrText xml:space="preserve"> PAGEREF _Toc115292001 \h </w:instrText>
+              <w:instrText xml:space="preserve"> PAGEREF _Toc115298053 \h </w:instrText>
             </w:r>
             <w:r>
               <w:rPr>
@@ -640,7 +858,7 @@
                 <w:noProof/>
                 <w:webHidden/>
               </w:rPr>
-              <w:t>3</w:t>
+              <w:t>4</w:t>
             </w:r>
             <w:r>
               <w:rPr>
@@ -661,10 +879,11 @@
               <w:noProof/>
             </w:rPr>
           </w:pPr>
-          <w:hyperlink w:anchor="_Toc115292002" w:history="1">
+          <w:hyperlink w:anchor="_Toc115298054" w:history="1">
             <w:r>
               <w:rPr>
                 <w:rStyle w:val="Hipervnculo"/>
+                <w:rFonts w:cstheme="minorHAnsi"/>
                 <w:noProof/>
               </w:rPr>
               <w:t>Bibliografía</w:t>
@@ -688,7 +907,7 @@
                 <w:noProof/>
                 <w:webHidden/>
               </w:rPr>
-              <w:instrText xml:space="preserve"> PAGEREF _Toc115292002 \h </w:instrText>
+              <w:instrText xml:space="preserve"> PAGEREF _Toc115298054 \h </w:instrText>
             </w:r>
             <w:r>
               <w:rPr>
@@ -708,7 +927,7 @@
                 <w:noProof/>
                 <w:webHidden/>
               </w:rPr>
-              <w:t>3</w:t>
+              <w:t>4</w:t>
             </w:r>
             <w:r>
               <w:rPr>
@@ -740,6 +959,7 @@
       <w:pPr>
         <w:pStyle w:val="Ttulo1"/>
         <w:rPr>
+          <w:rFonts w:asciiTheme="minorHAnsi" w:hAnsiTheme="minorHAnsi" w:cstheme="minorHAnsi"/>
           <w:lang w:val="es-MX"/>
         </w:rPr>
       </w:pPr>
@@ -749,9 +969,10 @@
         </w:rPr>
         <w:br w:type="page"/>
       </w:r>
-      <w:bookmarkStart w:id="0" w:name="_Toc115291998"/>
-      <w:r>
-        <w:rPr>
+      <w:bookmarkStart w:id="0" w:name="_Toc115298047"/>
+      <w:r>
+        <w:rPr>
+          <w:rFonts w:asciiTheme="minorHAnsi" w:hAnsiTheme="minorHAnsi" w:cstheme="minorHAnsi"/>
           <w:color w:val="auto"/>
           <w:sz w:val="32"/>
           <w:lang w:val="es-MX"/>
@@ -765,15 +986,17 @@
       <w:pPr>
         <w:pStyle w:val="Ttulo1"/>
         <w:rPr>
+          <w:rFonts w:asciiTheme="minorHAnsi" w:hAnsiTheme="minorHAnsi" w:cstheme="minorHAnsi"/>
           <w:color w:val="auto"/>
           <w:sz w:val="32"/>
           <w:szCs w:val="32"/>
           <w:lang w:val="es-MX"/>
         </w:rPr>
       </w:pPr>
-      <w:bookmarkStart w:id="1" w:name="_Toc115291999"/>
-      <w:r>
-        <w:rPr>
+      <w:bookmarkStart w:id="1" w:name="_Toc115298048"/>
+      <w:r>
+        <w:rPr>
+          <w:rFonts w:asciiTheme="minorHAnsi" w:hAnsiTheme="minorHAnsi" w:cstheme="minorHAnsi"/>
           <w:color w:val="auto"/>
           <w:sz w:val="32"/>
           <w:szCs w:val="32"/>
@@ -794,7 +1017,7 @@
           <w:lang w:val="es-MX"/>
         </w:rPr>
       </w:pPr>
-      <w:bookmarkStart w:id="2" w:name="_Toc115292000"/>
+      <w:bookmarkStart w:id="2" w:name="_Toc115298049"/>
       <w:r>
         <w:rPr>
           <w:rFonts w:asciiTheme="minorHAnsi" w:hAnsiTheme="minorHAnsi" w:cstheme="minorHAnsi"/>
@@ -813,9 +1036,8 @@
           <w:szCs w:val="28"/>
           <w:lang w:val="es-MX"/>
         </w:rPr>
-        <w:t xml:space="preserve">Qué es </w:t>
-      </w:r>
-      <w:proofErr w:type="spellStart"/>
+        <w:t>Qué es Git</w:t>
+      </w:r>
       <w:r>
         <w:rPr>
           <w:rFonts w:asciiTheme="minorHAnsi" w:hAnsiTheme="minorHAnsi" w:cstheme="minorHAnsi"/>
@@ -824,76 +1046,57 @@
           <w:szCs w:val="28"/>
           <w:lang w:val="es-MX"/>
         </w:rPr>
-        <w:t>Git</w:t>
-      </w:r>
-      <w:proofErr w:type="spellEnd"/>
-      <w:r>
+        <w:t>?</w:t>
+      </w:r>
+      <w:bookmarkEnd w:id="2"/>
+    </w:p>
+    <w:p>
+      <w:pPr>
+        <w:rPr>
+          <w:sz w:val="24"/>
+          <w:szCs w:val="24"/>
+          <w:lang w:val="es-MX"/>
+        </w:rPr>
+      </w:pPr>
+      <w:r>
+        <w:rPr>
+          <w:sz w:val="24"/>
+          <w:szCs w:val="24"/>
+          <w:lang w:val="es-MX"/>
+        </w:rPr>
+        <w:t xml:space="preserve">Git es un sistema de control de versiones gratuito y de código abierto, diseñado para manejar desde pequeños a grandes proyectos de manera rápida y eficaz. Se entiende como control de versiones a todas las herramientas que nos permiten hacer modificaciones en nuestro proyecto. Este sistema registra los cambios realizados sobre un archivo o conjunto de </w:t>
+      </w:r>
+      <w:r>
+        <w:rPr>
+          <w:sz w:val="24"/>
+          <w:szCs w:val="24"/>
+          <w:lang w:val="es-MX"/>
+        </w:rPr>
+        <w:t>archivos a lo largo del tiempo.</w:t>
+      </w:r>
+    </w:p>
+    <w:p>
+      <w:pPr>
+        <w:rPr>
+          <w:sz w:val="24"/>
+          <w:szCs w:val="24"/>
+          <w:lang w:val="es-MX"/>
+        </w:rPr>
+      </w:pPr>
+      <w:r>
+        <w:rPr>
+          <w:sz w:val="24"/>
+          <w:szCs w:val="24"/>
+          <w:lang w:val="es-MX"/>
+        </w:rPr>
+        <w:t>Con GIT, podemos ir a versiones anteriores, siendo por esto muy útil para gestionar errores, y para la organización.</w:t>
+      </w:r>
+    </w:p>
+    <w:p>
+      <w:pPr>
+        <w:pStyle w:val="Ttulo3"/>
         <w:rPr>
           <w:rFonts w:asciiTheme="minorHAnsi" w:hAnsiTheme="minorHAnsi" w:cstheme="minorHAnsi"/>
-          <w:color w:val="auto"/>
-          <w:sz w:val="28"/>
-          <w:szCs w:val="28"/>
-          <w:lang w:val="es-MX"/>
-        </w:rPr>
-        <w:t>?</w:t>
-      </w:r>
-    </w:p>
-    <w:p>
-      <w:pPr>
-        <w:rPr>
-          <w:sz w:val="24"/>
-          <w:szCs w:val="24"/>
-          <w:lang w:val="es-MX"/>
-        </w:rPr>
-      </w:pPr>
-      <w:proofErr w:type="spellStart"/>
-      <w:r>
-        <w:rPr>
-          <w:sz w:val="24"/>
-          <w:szCs w:val="24"/>
-          <w:lang w:val="es-MX"/>
-        </w:rPr>
-        <w:t>Git</w:t>
-      </w:r>
-      <w:proofErr w:type="spellEnd"/>
-      <w:r>
-        <w:rPr>
-          <w:sz w:val="24"/>
-          <w:szCs w:val="24"/>
-          <w:lang w:val="es-MX"/>
-        </w:rPr>
-        <w:t xml:space="preserve"> es un sistema de control de versiones gratuito y de código abierto, diseñado para manejar desde pequeños a grandes proyectos de manera rápida y eficaz. Se entiende como control de versiones a todas las herramientas que nos permiten hacer modificaciones en nuestro proyecto. Este sistema registra los cambios realizados sobre un archivo o conjunto de </w:t>
-      </w:r>
-      <w:r>
-        <w:rPr>
-          <w:sz w:val="24"/>
-          <w:szCs w:val="24"/>
-          <w:lang w:val="es-MX"/>
-        </w:rPr>
-        <w:t>archivos a lo largo del tiempo.</w:t>
-      </w:r>
-    </w:p>
-    <w:p>
-      <w:pPr>
-        <w:rPr>
-          <w:sz w:val="24"/>
-          <w:szCs w:val="24"/>
-          <w:lang w:val="es-MX"/>
-        </w:rPr>
-      </w:pPr>
-      <w:r>
-        <w:rPr>
-          <w:sz w:val="24"/>
-          <w:szCs w:val="24"/>
-          <w:lang w:val="es-MX"/>
-        </w:rPr>
-        <w:t>Con GIT, podemos ir a versiones anteriores, siendo por esto muy útil para gestionar errores, y para la organización.</w:t>
-      </w:r>
-    </w:p>
-    <w:p>
-      <w:pPr>
-        <w:pStyle w:val="Ttulo3"/>
-        <w:rPr>
           <w:b/>
           <w:color w:val="auto"/>
           <w:sz w:val="26"/>
@@ -901,28 +1104,19 @@
           <w:lang w:val="es-MX"/>
         </w:rPr>
       </w:pPr>
-      <w:r>
-        <w:rPr>
+      <w:bookmarkStart w:id="3" w:name="_Toc115298050"/>
+      <w:r>
+        <w:rPr>
+          <w:rFonts w:asciiTheme="minorHAnsi" w:hAnsiTheme="minorHAnsi" w:cstheme="minorHAnsi"/>
           <w:b/>
           <w:color w:val="auto"/>
           <w:sz w:val="26"/>
           <w:szCs w:val="26"/>
           <w:lang w:val="es-MX"/>
         </w:rPr>
-        <w:t xml:space="preserve">Los 3 estados de </w:t>
-      </w:r>
-      <w:proofErr w:type="spellStart"/>
-      <w:r>
-        <w:rPr>
-          <w:b/>
-          <w:color w:val="auto"/>
-          <w:sz w:val="26"/>
-          <w:szCs w:val="26"/>
-          <w:lang w:val="es-MX"/>
-        </w:rPr>
-        <w:t>Git</w:t>
-      </w:r>
-      <w:proofErr w:type="spellEnd"/>
+        <w:t>Los 3 estados de Git</w:t>
+      </w:r>
+      <w:bookmarkEnd w:id="3"/>
     </w:p>
     <w:p>
       <w:pPr>
@@ -977,79 +1171,7 @@
           <w:szCs w:val="24"/>
           <w:lang w:val="es-MX"/>
         </w:rPr>
-        <w:t xml:space="preserve"> estado (</w:t>
-      </w:r>
-      <w:proofErr w:type="spellStart"/>
-      <w:r>
-        <w:rPr>
-          <w:sz w:val="24"/>
-          <w:szCs w:val="24"/>
-          <w:lang w:val="es-MX"/>
-        </w:rPr>
-        <w:t>working</w:t>
-      </w:r>
-      <w:proofErr w:type="spellEnd"/>
-      <w:r>
-        <w:rPr>
-          <w:sz w:val="24"/>
-          <w:szCs w:val="24"/>
-          <w:lang w:val="es-MX"/>
-        </w:rPr>
-        <w:t xml:space="preserve"> </w:t>
-      </w:r>
-      <w:proofErr w:type="spellStart"/>
-      <w:r>
-        <w:rPr>
-          <w:sz w:val="24"/>
-          <w:szCs w:val="24"/>
-          <w:lang w:val="es-MX"/>
-        </w:rPr>
-        <w:t>directory</w:t>
-      </w:r>
-      <w:proofErr w:type="spellEnd"/>
-      <w:r>
-        <w:rPr>
-          <w:sz w:val="24"/>
-          <w:szCs w:val="24"/>
-          <w:lang w:val="es-MX"/>
-        </w:rPr>
-        <w:t>): Este es el estado en el que se encuentra nuestro archivo una vez que lo inicializamos con el comando “</w:t>
-      </w:r>
-      <w:proofErr w:type="spellStart"/>
-      <w:r>
-        <w:rPr>
-          <w:sz w:val="24"/>
-          <w:szCs w:val="24"/>
-          <w:lang w:val="es-MX"/>
-        </w:rPr>
-        <w:t>Git</w:t>
-      </w:r>
-      <w:proofErr w:type="spellEnd"/>
-      <w:r>
-        <w:rPr>
-          <w:sz w:val="24"/>
-          <w:szCs w:val="24"/>
-          <w:lang w:val="es-MX"/>
-        </w:rPr>
-        <w:t xml:space="preserve"> </w:t>
-      </w:r>
-      <w:proofErr w:type="spellStart"/>
-      <w:r>
-        <w:rPr>
-          <w:sz w:val="24"/>
-          <w:szCs w:val="24"/>
-          <w:lang w:val="es-MX"/>
-        </w:rPr>
-        <w:t>Init</w:t>
-      </w:r>
-      <w:proofErr w:type="spellEnd"/>
-      <w:r>
-        <w:rPr>
-          <w:sz w:val="24"/>
-          <w:szCs w:val="24"/>
-          <w:lang w:val="es-MX"/>
-        </w:rPr>
-        <w:t>” desde la terminal de Git.</w:t>
+        <w:t xml:space="preserve"> estado (working directory): Este es el estado en el que se encuentra nuestro archivo una vez que lo inicializamos con el comando “Git Init” desde la terminal de Git.</w:t>
       </w:r>
     </w:p>
     <w:p>
@@ -1088,125 +1210,7 @@
           <w:szCs w:val="24"/>
           <w:lang w:val="es-MX"/>
         </w:rPr>
-        <w:t xml:space="preserve"> estado (</w:t>
-      </w:r>
-      <w:proofErr w:type="spellStart"/>
-      <w:r>
-        <w:rPr>
-          <w:sz w:val="24"/>
-          <w:szCs w:val="24"/>
-          <w:lang w:val="es-MX"/>
-        </w:rPr>
-        <w:t>staging</w:t>
-      </w:r>
-      <w:proofErr w:type="spellEnd"/>
-      <w:r>
-        <w:rPr>
-          <w:sz w:val="24"/>
-          <w:szCs w:val="24"/>
-          <w:lang w:val="es-MX"/>
-        </w:rPr>
-        <w:t xml:space="preserve"> </w:t>
-      </w:r>
-      <w:proofErr w:type="spellStart"/>
-      <w:r>
-        <w:rPr>
-          <w:sz w:val="24"/>
-          <w:szCs w:val="24"/>
-          <w:lang w:val="es-MX"/>
-        </w:rPr>
-        <w:t>area</w:t>
-      </w:r>
-      <w:proofErr w:type="spellEnd"/>
-      <w:r>
-        <w:rPr>
-          <w:sz w:val="24"/>
-          <w:szCs w:val="24"/>
-          <w:lang w:val="es-MX"/>
-        </w:rPr>
-        <w:t xml:space="preserve">): Cuando queremos dejar los archivos preparados para hacerle un </w:t>
-      </w:r>
-      <w:proofErr w:type="spellStart"/>
-      <w:r>
-        <w:rPr>
-          <w:sz w:val="24"/>
-          <w:szCs w:val="24"/>
-          <w:lang w:val="es-MX"/>
-        </w:rPr>
-        <w:t>commit</w:t>
-      </w:r>
-      <w:proofErr w:type="spellEnd"/>
-      <w:r>
-        <w:rPr>
-          <w:sz w:val="24"/>
-          <w:szCs w:val="24"/>
-          <w:lang w:val="es-MX"/>
-        </w:rPr>
-        <w:t>. Se pasa a este estado por medio del comando “</w:t>
-      </w:r>
-      <w:proofErr w:type="spellStart"/>
-      <w:r>
-        <w:rPr>
-          <w:sz w:val="24"/>
-          <w:szCs w:val="24"/>
-          <w:lang w:val="es-MX"/>
-        </w:rPr>
-        <w:t>Git</w:t>
-      </w:r>
-      <w:proofErr w:type="spellEnd"/>
-      <w:r>
-        <w:rPr>
-          <w:sz w:val="24"/>
-          <w:szCs w:val="24"/>
-          <w:lang w:val="es-MX"/>
-        </w:rPr>
-        <w:t xml:space="preserve"> </w:t>
-      </w:r>
-      <w:proofErr w:type="spellStart"/>
-      <w:proofErr w:type="gramStart"/>
-      <w:r>
-        <w:rPr>
-          <w:sz w:val="24"/>
-          <w:szCs w:val="24"/>
-          <w:lang w:val="es-MX"/>
-        </w:rPr>
-        <w:t>add</w:t>
-      </w:r>
-      <w:proofErr w:type="spellEnd"/>
-      <w:r>
-        <w:rPr>
-          <w:sz w:val="24"/>
-          <w:szCs w:val="24"/>
-          <w:lang w:val="es-MX"/>
-        </w:rPr>
-        <w:t xml:space="preserve"> .</w:t>
-      </w:r>
-      <w:proofErr w:type="gramEnd"/>
-      <w:r>
-        <w:rPr>
-          <w:sz w:val="24"/>
-          <w:szCs w:val="24"/>
-          <w:lang w:val="es-MX"/>
-        </w:rPr>
-        <w:t xml:space="preserve">” (siendo el “.” el nombre del archivo a agregar al </w:t>
-      </w:r>
-      <w:proofErr w:type="spellStart"/>
-      <w:r>
-        <w:rPr>
-          <w:sz w:val="24"/>
-          <w:szCs w:val="24"/>
-          <w:lang w:val="es-MX"/>
-        </w:rPr>
-        <w:t>staging</w:t>
-      </w:r>
-      <w:proofErr w:type="spellEnd"/>
-      <w:r>
-        <w:rPr>
-          <w:sz w:val="24"/>
-          <w:szCs w:val="24"/>
-          <w:lang w:val="es-MX"/>
-        </w:rPr>
-        <w:t xml:space="preserve"> área).</w:t>
+        <w:t xml:space="preserve"> estado (staging area): Cuando queremos dejar los archivos preparados para hacerle un commit. Se pasa a este estado por medio del comando “Git add .” (siendo el “.” el nombre del archivo a agregar al staging área).</w:t>
       </w:r>
     </w:p>
     <w:p>
@@ -1245,106 +1249,24 @@
           <w:szCs w:val="24"/>
           <w:lang w:val="es-MX"/>
         </w:rPr>
-        <w:t xml:space="preserve"> estado (</w:t>
-      </w:r>
-      <w:proofErr w:type="spellStart"/>
-      <w:r>
-        <w:rPr>
-          <w:sz w:val="24"/>
-          <w:szCs w:val="24"/>
-          <w:lang w:val="es-MX"/>
-        </w:rPr>
-        <w:t>repository</w:t>
-      </w:r>
-      <w:proofErr w:type="spellEnd"/>
-      <w:r>
-        <w:rPr>
-          <w:sz w:val="24"/>
-          <w:szCs w:val="24"/>
-          <w:lang w:val="es-MX"/>
-        </w:rPr>
-        <w:t xml:space="preserve">): Por </w:t>
-      </w:r>
-      <w:proofErr w:type="gramStart"/>
-      <w:r>
-        <w:rPr>
-          <w:sz w:val="24"/>
-          <w:szCs w:val="24"/>
-          <w:lang w:val="es-MX"/>
-        </w:rPr>
-        <w:t>último</w:t>
-      </w:r>
-      <w:proofErr w:type="gramEnd"/>
-      <w:r>
-        <w:rPr>
-          <w:sz w:val="24"/>
-          <w:szCs w:val="24"/>
-          <w:lang w:val="es-MX"/>
-        </w:rPr>
-        <w:t xml:space="preserve"> usamos el comando “</w:t>
-      </w:r>
-      <w:proofErr w:type="spellStart"/>
-      <w:r>
-        <w:rPr>
-          <w:sz w:val="24"/>
-          <w:szCs w:val="24"/>
-          <w:lang w:val="es-MX"/>
-        </w:rPr>
-        <w:t>git</w:t>
-      </w:r>
-      <w:proofErr w:type="spellEnd"/>
-      <w:r>
-        <w:rPr>
-          <w:sz w:val="24"/>
-          <w:szCs w:val="24"/>
-          <w:lang w:val="es-MX"/>
-        </w:rPr>
-        <w:t xml:space="preserve"> </w:t>
-      </w:r>
-      <w:proofErr w:type="spellStart"/>
-      <w:r>
-        <w:rPr>
-          <w:sz w:val="24"/>
-          <w:szCs w:val="24"/>
-          <w:lang w:val="es-MX"/>
-        </w:rPr>
-        <w:t>commit</w:t>
-      </w:r>
-      <w:proofErr w:type="spellEnd"/>
-      <w:r>
-        <w:rPr>
-          <w:sz w:val="24"/>
-          <w:szCs w:val="24"/>
-          <w:lang w:val="es-MX"/>
-        </w:rPr>
-        <w:t xml:space="preserve"> -m “mensaje”” para pasar los archivos al repositorio local.</w:t>
-      </w:r>
-    </w:p>
-    <w:p>
-      <w:pPr>
-        <w:rPr>
-          <w:sz w:val="24"/>
-          <w:szCs w:val="24"/>
-          <w:lang w:val="es-MX"/>
-        </w:rPr>
-      </w:pPr>
-      <w:proofErr w:type="spellStart"/>
-      <w:r>
-        <w:rPr>
-          <w:sz w:val="24"/>
-          <w:szCs w:val="24"/>
-          <w:lang w:val="es-MX"/>
-        </w:rPr>
-        <w:t>Git</w:t>
-      </w:r>
-      <w:proofErr w:type="spellEnd"/>
-      <w:r>
-        <w:rPr>
-          <w:sz w:val="24"/>
-          <w:szCs w:val="24"/>
-          <w:lang w:val="es-MX"/>
-        </w:rPr>
-        <w:t xml:space="preserve"> es uno de los sistemas de control de versiones más populares entre los desarrolladores. Parte de su popularidad se la debe a GitHub, un excelente servicio de alojamiento de repositorios de software con este sistema.</w:t>
+        <w:t xml:space="preserve"> estado (repository): Por último usamos el comando “git commit -m “mensaje”” para pasar los archivos al repositorio local.</w:t>
+      </w:r>
+    </w:p>
+    <w:p>
+      <w:pPr>
+        <w:rPr>
+          <w:sz w:val="24"/>
+          <w:szCs w:val="24"/>
+          <w:lang w:val="es-MX"/>
+        </w:rPr>
+      </w:pPr>
+      <w:r>
+        <w:rPr>
+          <w:sz w:val="24"/>
+          <w:szCs w:val="24"/>
+          <w:lang w:val="es-MX"/>
+        </w:rPr>
+        <w:t>Git es uno de los sistemas de control de versiones más populares entre los desarrolladores. Parte de su popularidad se la debe a GitHub, un excelente servicio de alojamiento de repositorios de software con este sistema.</w:t>
       </w:r>
       <w:r>
         <w:rPr>
@@ -1354,6 +1276,214 @@
         </w:rPr>
         <w:t xml:space="preserve"> El cual explicaremos a continuación.</w:t>
       </w:r>
+    </w:p>
+    <w:p>
+      <w:pPr>
+        <w:rPr>
+          <w:sz w:val="24"/>
+          <w:szCs w:val="24"/>
+          <w:lang w:val="es-MX"/>
+        </w:rPr>
+      </w:pPr>
+    </w:p>
+    <w:p>
+      <w:pPr>
+        <w:pStyle w:val="Ttulo2"/>
+        <w:rPr>
+          <w:rFonts w:asciiTheme="minorHAnsi" w:eastAsia="Times New Roman" w:hAnsiTheme="minorHAnsi" w:cstheme="minorHAnsi"/>
+          <w:color w:val="auto"/>
+          <w:sz w:val="24"/>
+          <w:szCs w:val="24"/>
+          <w:lang w:val="es-AR"/>
+        </w:rPr>
+      </w:pPr>
+      <w:bookmarkStart w:id="4" w:name="_Toc115298051"/>
+      <w:r>
+        <w:rPr>
+          <w:rFonts w:asciiTheme="minorHAnsi" w:hAnsiTheme="minorHAnsi" w:cstheme="minorHAnsi"/>
+          <w:color w:val="auto"/>
+          <w:sz w:val="28"/>
+          <w:shd w:val="clear" w:color="auto" w:fill="FFFFFF"/>
+          <w:lang w:val="es-AR"/>
+        </w:rPr>
+        <w:t>Entonces</w:t>
+      </w:r>
+      <w:r>
+        <w:rPr>
+          <w:rFonts w:asciiTheme="minorHAnsi" w:eastAsia="Times New Roman" w:hAnsiTheme="minorHAnsi" w:cstheme="minorHAnsi"/>
+          <w:color w:val="auto"/>
+          <w:sz w:val="28"/>
+          <w:szCs w:val="24"/>
+          <w:shd w:val="clear" w:color="auto" w:fill="FFFFFF"/>
+          <w:lang w:val="es-AR"/>
+        </w:rPr>
+        <w:t xml:space="preserve">, ¿Cuál es la </w:t>
+      </w:r>
+      <w:r>
+        <w:rPr>
+          <w:rFonts w:asciiTheme="minorHAnsi" w:hAnsiTheme="minorHAnsi" w:cstheme="minorHAnsi"/>
+          <w:color w:val="auto"/>
+          <w:sz w:val="28"/>
+          <w:shd w:val="clear" w:color="auto" w:fill="FFFFFF"/>
+          <w:lang w:val="es-AR"/>
+        </w:rPr>
+        <w:t>diferencia entre Git y Github?</w:t>
+      </w:r>
+      <w:bookmarkEnd w:id="4"/>
+    </w:p>
+    <w:p>
+      <w:pPr>
+        <w:spacing w:after="0" w:line="240" w:lineRule="auto"/>
+        <w:rPr>
+          <w:rFonts w:ascii="Times New Roman" w:eastAsia="Times New Roman" w:hAnsi="Times New Roman" w:cs="Times New Roman"/>
+          <w:sz w:val="24"/>
+          <w:szCs w:val="24"/>
+          <w:lang w:val="es-AR"/>
+        </w:rPr>
+      </w:pPr>
+    </w:p>
+    <w:p>
+      <w:pPr>
+        <w:spacing w:after="0" w:line="240" w:lineRule="auto"/>
+        <w:rPr>
+          <w:rFonts w:eastAsia="Times New Roman" w:cstheme="minorHAnsi"/>
+          <w:sz w:val="24"/>
+          <w:szCs w:val="24"/>
+          <w:shd w:val="clear" w:color="auto" w:fill="FFFFFF"/>
+          <w:lang w:val="es-AR"/>
+        </w:rPr>
+      </w:pPr>
+      <w:r>
+        <w:rPr>
+          <w:rFonts w:eastAsia="Times New Roman" w:cstheme="minorHAnsi"/>
+          <w:sz w:val="24"/>
+          <w:szCs w:val="24"/>
+          <w:shd w:val="clear" w:color="auto" w:fill="FFFFFF"/>
+          <w:lang w:val="es-AR"/>
+        </w:rPr>
+        <w:t>Como</w:t>
+      </w:r>
+      <w:r>
+        <w:rPr>
+          <w:rFonts w:eastAsia="Times New Roman" w:cstheme="minorHAnsi"/>
+          <w:sz w:val="24"/>
+          <w:szCs w:val="24"/>
+          <w:shd w:val="clear" w:color="auto" w:fill="FFFFFF"/>
+          <w:lang w:val="es-AR"/>
+        </w:rPr>
+        <w:t xml:space="preserve"> conocemos un poco más de Git, podemos decir que </w:t>
+      </w:r>
+      <w:r>
+        <w:rPr>
+          <w:rFonts w:eastAsia="Times New Roman" w:cstheme="minorHAnsi"/>
+          <w:sz w:val="24"/>
+          <w:szCs w:val="24"/>
+          <w:shd w:val="clear" w:color="auto" w:fill="FFFFFF"/>
+          <w:lang w:val="es-AR"/>
+        </w:rPr>
+        <w:t>todo lo que venía ocurriendo en Git era de manera local, no necesitábamos nada de internet para guardar nuestros commits y nuestro repositorio.</w:t>
+      </w:r>
+    </w:p>
+    <w:p>
+      <w:pPr>
+        <w:spacing w:after="0" w:line="240" w:lineRule="auto"/>
+        <w:rPr>
+          <w:rFonts w:eastAsia="Times New Roman" w:cstheme="minorHAnsi"/>
+          <w:sz w:val="24"/>
+          <w:szCs w:val="24"/>
+          <w:lang w:val="es-AR"/>
+        </w:rPr>
+      </w:pPr>
+      <w:r>
+        <w:rPr>
+          <w:rFonts w:eastAsia="Times New Roman" w:cstheme="minorHAnsi"/>
+          <w:sz w:val="24"/>
+          <w:szCs w:val="24"/>
+          <w:shd w:val="clear" w:color="auto" w:fill="FFFFFF"/>
+          <w:lang w:val="es-AR"/>
+        </w:rPr>
+        <w:t>Todo cambia cuando</w:t>
+      </w:r>
+      <w:r>
+        <w:rPr>
+          <w:rFonts w:eastAsia="Times New Roman" w:cstheme="minorHAnsi"/>
+          <w:sz w:val="24"/>
+          <w:szCs w:val="24"/>
+          <w:shd w:val="clear" w:color="auto" w:fill="FFFFFF"/>
+          <w:lang w:val="es-AR"/>
+        </w:rPr>
+        <w:t xml:space="preserve"> queremos compartir nuestro trabajo con otros (compañeros de proy</w:t>
+      </w:r>
+      <w:r>
+        <w:rPr>
+          <w:rFonts w:eastAsia="Times New Roman" w:cstheme="minorHAnsi"/>
+          <w:sz w:val="24"/>
+          <w:szCs w:val="24"/>
+          <w:shd w:val="clear" w:color="auto" w:fill="FFFFFF"/>
+          <w:lang w:val="es-AR"/>
+        </w:rPr>
+        <w:t xml:space="preserve">ecto, clientes, etc). Para eso </w:t>
+      </w:r>
+      <w:r>
+        <w:rPr>
+          <w:rFonts w:eastAsia="Times New Roman" w:cstheme="minorHAnsi"/>
+          <w:sz w:val="24"/>
+          <w:szCs w:val="24"/>
+          <w:shd w:val="clear" w:color="auto" w:fill="FFFFFF"/>
+          <w:lang w:val="es-AR"/>
+        </w:rPr>
+        <w:t>utilizamos Github.</w:t>
+      </w:r>
+    </w:p>
+    <w:p>
+      <w:pPr>
+        <w:spacing w:after="0" w:line="240" w:lineRule="auto"/>
+        <w:rPr>
+          <w:rFonts w:eastAsia="Times New Roman" w:cstheme="minorHAnsi"/>
+          <w:sz w:val="24"/>
+          <w:szCs w:val="24"/>
+          <w:lang w:val="es-AR"/>
+        </w:rPr>
+      </w:pPr>
+      <w:r>
+        <w:rPr>
+          <w:rFonts w:eastAsia="Times New Roman" w:cstheme="minorHAnsi"/>
+          <w:sz w:val="24"/>
+          <w:szCs w:val="24"/>
+          <w:shd w:val="clear" w:color="auto" w:fill="FFFFFF"/>
+          <w:lang w:val="es-AR"/>
+        </w:rPr>
+        <w:t xml:space="preserve">Basándonos en lo anterior, podemos decir que la diferencia entre ambas es que GitHub facilita la colaboración con </w:t>
+      </w:r>
+      <w:r>
+        <w:rPr>
+          <w:rFonts w:eastAsia="Times New Roman" w:cstheme="minorHAnsi"/>
+          <w:sz w:val="24"/>
+          <w:szCs w:val="24"/>
+          <w:shd w:val="clear" w:color="auto" w:fill="FFFFFF"/>
+          <w:lang w:val="es-AR"/>
+        </w:rPr>
+        <w:t>G</w:t>
+      </w:r>
+      <w:r>
+        <w:rPr>
+          <w:rFonts w:eastAsia="Times New Roman" w:cstheme="minorHAnsi"/>
+          <w:sz w:val="24"/>
+          <w:szCs w:val="24"/>
+          <w:shd w:val="clear" w:color="auto" w:fill="FFFFFF"/>
+          <w:lang w:val="es-AR"/>
+        </w:rPr>
+        <w:t>it. Es decir, la plataforma Github incorpora las características de control de versiones de Git (que es generalmente mejor para uso individual) para que los desarrolladores gestionen sus proyectos y equipos de manera colaborativa.</w:t>
+      </w:r>
+    </w:p>
+    <w:p>
+      <w:pPr>
+        <w:rPr>
+          <w:sz w:val="24"/>
+          <w:szCs w:val="24"/>
+          <w:lang w:val="es-AR"/>
+        </w:rPr>
+      </w:pPr>
     </w:p>
     <w:p>
       <w:pPr>
@@ -1366,6 +1496,7 @@
           <w:lang w:val="es-MX"/>
         </w:rPr>
       </w:pPr>
+      <w:bookmarkStart w:id="5" w:name="_Toc115298052"/>
       <w:r>
         <w:rPr>
           <w:rFonts w:asciiTheme="minorHAnsi" w:hAnsiTheme="minorHAnsi" w:cstheme="minorHAnsi"/>
@@ -1396,7 +1527,7 @@
         </w:rPr>
         <w:t xml:space="preserve"> es GitHub?</w:t>
       </w:r>
-      <w:bookmarkEnd w:id="2"/>
+      <w:bookmarkEnd w:id="5"/>
     </w:p>
     <w:p>
       <w:pPr>
@@ -1411,59 +1542,67 @@
       <w:r>
         <w:rPr>
           <w:rFonts w:eastAsia="Times New Roman" w:cstheme="minorHAnsi"/>
-          <w:color w:val="2D3B45"/>
           <w:sz w:val="24"/>
           <w:szCs w:val="24"/>
           <w:shd w:val="clear" w:color="auto" w:fill="FFFFFF"/>
           <w:lang w:val="es-AR"/>
         </w:rPr>
-        <w:t xml:space="preserve">GitHub es una plataforma que provee un servicio de alojamiento de repositorios de software basado en la nube, que ayuda a registrar y gestionar proyectos para que varios desarrolladores puedan trabajar en él y ver las ediciones de cada uno de ellos en tiempo real. Cuando este proyecto crece, es donde las facilidades que provee </w:t>
-      </w:r>
-      <w:proofErr w:type="spellStart"/>
+        <w:t xml:space="preserve">Ahora que hemos comprendido que es Git, será más fácil entender </w:t>
+      </w:r>
       <w:r>
         <w:rPr>
           <w:rFonts w:eastAsia="Times New Roman" w:cstheme="minorHAnsi"/>
-          <w:color w:val="2D3B45"/>
           <w:sz w:val="24"/>
           <w:szCs w:val="24"/>
           <w:shd w:val="clear" w:color="auto" w:fill="FFFFFF"/>
           <w:lang w:val="es-AR"/>
         </w:rPr>
-        <w:t>Github</w:t>
-      </w:r>
-      <w:proofErr w:type="spellEnd"/>
+        <w:t xml:space="preserve">que </w:t>
+      </w:r>
+      <w:bookmarkStart w:id="6" w:name="_GoBack"/>
+      <w:bookmarkEnd w:id="6"/>
       <w:r>
         <w:rPr>
           <w:rFonts w:eastAsia="Times New Roman" w:cstheme="minorHAnsi"/>
-          <w:color w:val="2D3B45"/>
           <w:sz w:val="24"/>
           <w:szCs w:val="24"/>
           <w:shd w:val="clear" w:color="auto" w:fill="FFFFFF"/>
           <w:lang w:val="es-AR"/>
         </w:rPr>
-        <w:t xml:space="preserve"> se destacan, ya que dentro de las funcionalidades que ofrece se encuentra el Control de Versiones (que se vuelve esencial para cuando se quiere modificar o mejorar el código sin trabajar </w:t>
-      </w:r>
-      <w:r>
+        <w:t>GitHub es una plataforma que provee un servicio de alojamiento de repositorios de software basado en la nube, que ayuda a registrar y gestionar proyectos para que varios desarrolladores puedan trabajar en él y ver las ediciones de cada uno de ellos en tiempo real. Cuando este proyecto crece, es donde las facilidades que provee Github se destacan, ya que dentro de las funcionalidades que ofrece se encuentra el Control de Versiones (que se vuelve esencial para cuando se quiere modificar o mejorar el código sin trabajar directamente sobre el proyecto para evitar problemas), la asignación de tareas a individuos o grupos, o incluso el establecimiento de permisos o roles para los colaboradores/ desarrolladores del proyecto.</w:t>
+      </w:r>
+    </w:p>
+    <w:p>
+      <w:pPr>
+        <w:spacing w:after="0" w:line="240" w:lineRule="auto"/>
         <w:rPr>
           <w:rFonts w:eastAsia="Times New Roman" w:cstheme="minorHAnsi"/>
-          <w:color w:val="FF0000"/>
+          <w:sz w:val="24"/>
+          <w:szCs w:val="24"/>
+          <w:lang w:val="es-AR"/>
+        </w:rPr>
+      </w:pPr>
+    </w:p>
+    <w:p>
+      <w:pPr>
+        <w:spacing w:after="0" w:line="240" w:lineRule="auto"/>
+        <w:rPr>
+          <w:rFonts w:eastAsia="Times New Roman" w:cstheme="minorHAnsi"/>
           <w:sz w:val="24"/>
           <w:szCs w:val="24"/>
           <w:shd w:val="clear" w:color="auto" w:fill="FFFFFF"/>
           <w:lang w:val="es-AR"/>
         </w:rPr>
-        <w:t>directamente sobre el proyecto para evitar problemas</w:t>
-      </w:r>
+      </w:pPr>
       <w:r>
         <w:rPr>
           <w:rFonts w:eastAsia="Times New Roman" w:cstheme="minorHAnsi"/>
-          <w:color w:val="2D3B45"/>
           <w:sz w:val="24"/>
           <w:szCs w:val="24"/>
           <w:shd w:val="clear" w:color="auto" w:fill="FFFFFF"/>
           <w:lang w:val="es-AR"/>
         </w:rPr>
-        <w:t>), la asignación de tareas a individuos o grupos, o incluso el establecimiento de permisos o roles para los colaboradores/ desarrolladores del proyecto.</w:t>
+        <w:t>Además, GitHub es un sitio de redes para profesionales de la web; esto significa que, cuando los repositorios están disponibles públicamente, los desarrolladores de todo el mundo pueden interactuar y contribuir al código de los demás para modificarlo o mejorarlo.</w:t>
       </w:r>
     </w:p>
     <w:p>
@@ -1471,37 +1610,20 @@
         <w:spacing w:after="0" w:line="240" w:lineRule="auto"/>
         <w:rPr>
           <w:rFonts w:eastAsia="Times New Roman" w:cstheme="minorHAnsi"/>
-          <w:sz w:val="24"/>
-          <w:szCs w:val="24"/>
-          <w:lang w:val="es-AR"/>
-        </w:rPr>
-      </w:pPr>
-    </w:p>
-    <w:p>
-      <w:pPr>
-        <w:spacing w:after="0" w:line="240" w:lineRule="auto"/>
-        <w:rPr>
-          <w:rFonts w:eastAsia="Times New Roman" w:cstheme="minorHAnsi"/>
-          <w:sz w:val="24"/>
-          <w:szCs w:val="24"/>
-          <w:lang w:val="es-AR"/>
-        </w:rPr>
-      </w:pPr>
-      <w:r>
-        <w:rPr>
-          <w:rFonts w:eastAsia="Times New Roman" w:cstheme="minorHAnsi"/>
-          <w:color w:val="2D3B45"/>
           <w:sz w:val="24"/>
           <w:szCs w:val="24"/>
           <w:shd w:val="clear" w:color="auto" w:fill="FFFFFF"/>
           <w:lang w:val="es-AR"/>
         </w:rPr>
-        <w:t>Además, GitHub es un sitio de redes para profesionales de la web; esto significa que, cuando los repositorios están disponibles públicamente, los desarrolladores de todo el mundo pueden interactuar y contribuir al código de los demás para modificarlo o mejorarlo.</w:t>
-      </w:r>
-    </w:p>
-    <w:p>
-      <w:pPr>
-        <w:rPr>
+      </w:pPr>
+    </w:p>
+    <w:p>
+      <w:pPr>
+        <w:spacing w:after="0" w:line="240" w:lineRule="auto"/>
+        <w:rPr>
+          <w:rFonts w:eastAsia="Times New Roman" w:cstheme="minorHAnsi"/>
+          <w:sz w:val="24"/>
+          <w:szCs w:val="24"/>
           <w:lang w:val="es-AR"/>
         </w:rPr>
       </w:pPr>
@@ -1510,52 +1632,50 @@
       <w:pPr>
         <w:pStyle w:val="Ttulo1"/>
         <w:rPr>
+          <w:rFonts w:asciiTheme="minorHAnsi" w:hAnsiTheme="minorHAnsi" w:cstheme="minorHAnsi"/>
           <w:color w:val="auto"/>
           <w:sz w:val="32"/>
           <w:szCs w:val="32"/>
         </w:rPr>
       </w:pPr>
-      <w:bookmarkStart w:id="3" w:name="_Toc115292001"/>
-      <w:proofErr w:type="spellStart"/>
-      <w:r>
-        <w:rPr>
+      <w:bookmarkStart w:id="7" w:name="_Toc115298053"/>
+      <w:r>
+        <w:rPr>
+          <w:rFonts w:asciiTheme="minorHAnsi" w:hAnsiTheme="minorHAnsi" w:cstheme="minorHAnsi"/>
           <w:color w:val="auto"/>
           <w:sz w:val="32"/>
           <w:szCs w:val="32"/>
         </w:rPr>
         <w:t>Conclusión</w:t>
       </w:r>
-      <w:bookmarkEnd w:id="3"/>
-      <w:proofErr w:type="spellEnd"/>
+      <w:bookmarkEnd w:id="7"/>
     </w:p>
     <w:p>
       <w:pPr>
         <w:pStyle w:val="Ttulo1"/>
         <w:rPr>
+          <w:rFonts w:asciiTheme="minorHAnsi" w:hAnsiTheme="minorHAnsi" w:cstheme="minorHAnsi"/>
           <w:color w:val="auto"/>
           <w:sz w:val="32"/>
           <w:szCs w:val="32"/>
           <w:lang w:val="es-MX"/>
         </w:rPr>
       </w:pPr>
-      <w:bookmarkStart w:id="4" w:name="_Toc115292002"/>
-      <w:proofErr w:type="spellStart"/>
-      <w:r>
-        <w:rPr>
+      <w:bookmarkStart w:id="8" w:name="_Toc115298054"/>
+      <w:r>
+        <w:rPr>
+          <w:rFonts w:asciiTheme="minorHAnsi" w:hAnsiTheme="minorHAnsi" w:cstheme="minorHAnsi"/>
           <w:color w:val="auto"/>
           <w:sz w:val="32"/>
           <w:szCs w:val="32"/>
         </w:rPr>
         <w:t>Bibliografía</w:t>
       </w:r>
-      <w:bookmarkStart w:id="5" w:name="_GoBack"/>
-      <w:bookmarkEnd w:id="4"/>
-      <w:bookmarkEnd w:id="5"/>
-      <w:proofErr w:type="spellEnd"/>
+      <w:bookmarkEnd w:id="8"/>
     </w:p>
     <w:sectPr>
-      <w:headerReference w:type="default" r:id="rId9"/>
-      <w:footerReference w:type="first" r:id="rId10"/>
+      <w:headerReference w:type="default" r:id="rId10"/>
+      <w:footerReference w:type="first" r:id="rId11"/>
       <w:pgSz w:w="12240" w:h="15840"/>
       <w:pgMar w:top="720" w:right="720" w:bottom="720" w:left="720" w:header="567" w:footer="425" w:gutter="0"/>
       <w:pgBorders w:offsetFrom="page">
@@ -1573,7 +1693,7 @@
 </file>
 
 <file path=word/endnotes.xml><?xml version="1.0" encoding="utf-8"?>
-<w:endnotes xmlns:wpc="http://schemas.microsoft.com/office/word/2010/wordprocessingCanvas" xmlns:cx="http://schemas.microsoft.com/office/drawing/2014/chartex" xmlns:mc="http://schemas.openxmlformats.org/markup-compatibility/2006" xmlns:o="urn:schemas-microsoft-com:office:office" xmlns:r="http://schemas.openxmlformats.org/officeDocument/2006/relationships" xmlns:m="http://schemas.openxmlformats.org/officeDocument/2006/math" xmlns:v="urn:schemas-microsoft-com:vml" xmlns:wp14="http://schemas.microsoft.com/office/word/2010/wordprocessingDrawing" xmlns:wp="http://schemas.openxmlformats.org/drawingml/2006/wordprocessingDrawing" xmlns:w10="urn:schemas-microsoft-com:office:word" xmlns:w="http://schemas.openxmlformats.org/wordprocessingml/2006/main" xmlns:w14="http://schemas.microsoft.com/office/word/2010/wordml" xmlns:w15="http://schemas.microsoft.com/office/word/2012/wordml" xmlns:w16se="http://schemas.microsoft.com/office/word/2015/wordml/symex" xmlns:wpg="http://schemas.microsoft.com/office/word/2010/wordprocessingGroup" xmlns:wpi="http://schemas.microsoft.com/office/word/2010/wordprocessingInk" xmlns:wne="http://schemas.microsoft.com/office/word/2006/wordml" xmlns:wps="http://schemas.microsoft.com/office/word/2010/wordprocessingShape" mc:Ignorable="w14 w15 w16se wp14">
+<w:endnotes xmlns:wpc="http://schemas.microsoft.com/office/word/2010/wordprocessingCanvas" xmlns:mc="http://schemas.openxmlformats.org/markup-compatibility/2006" xmlns:o="urn:schemas-microsoft-com:office:office" xmlns:r="http://schemas.openxmlformats.org/officeDocument/2006/relationships" xmlns:m="http://schemas.openxmlformats.org/officeDocument/2006/math" xmlns:v="urn:schemas-microsoft-com:vml" xmlns:wp14="http://schemas.microsoft.com/office/word/2010/wordprocessingDrawing" xmlns:wp="http://schemas.openxmlformats.org/drawingml/2006/wordprocessingDrawing" xmlns:w10="urn:schemas-microsoft-com:office:word" xmlns:w="http://schemas.openxmlformats.org/wordprocessingml/2006/main" xmlns:w14="http://schemas.microsoft.com/office/word/2010/wordml" xmlns:wpg="http://schemas.microsoft.com/office/word/2010/wordprocessingGroup" xmlns:wpi="http://schemas.microsoft.com/office/word/2010/wordprocessingInk" xmlns:wne="http://schemas.microsoft.com/office/word/2006/wordml" xmlns:wps="http://schemas.microsoft.com/office/word/2010/wordprocessingShape" mc:Ignorable="w14 wp14">
   <w:endnote w:type="separator" w:id="-1">
     <w:p>
       <w:pPr>
@@ -1598,7 +1718,7 @@
 </file>
 
 <file path=word/footer1.xml><?xml version="1.0" encoding="utf-8"?>
-<w:ftr xmlns:wpc="http://schemas.microsoft.com/office/word/2010/wordprocessingCanvas" xmlns:cx="http://schemas.microsoft.com/office/drawing/2014/chartex" xmlns:mc="http://schemas.openxmlformats.org/markup-compatibility/2006" xmlns:o="urn:schemas-microsoft-com:office:office" xmlns:r="http://schemas.openxmlformats.org/officeDocument/2006/relationships" xmlns:m="http://schemas.openxmlformats.org/officeDocument/2006/math" xmlns:v="urn:schemas-microsoft-com:vml" xmlns:wp14="http://schemas.microsoft.com/office/word/2010/wordprocessingDrawing" xmlns:wp="http://schemas.openxmlformats.org/drawingml/2006/wordprocessingDrawing" xmlns:w10="urn:schemas-microsoft-com:office:word" xmlns:w="http://schemas.openxmlformats.org/wordprocessingml/2006/main" xmlns:w14="http://schemas.microsoft.com/office/word/2010/wordml" xmlns:w15="http://schemas.microsoft.com/office/word/2012/wordml" xmlns:w16se="http://schemas.microsoft.com/office/word/2015/wordml/symex" xmlns:wpg="http://schemas.microsoft.com/office/word/2010/wordprocessingGroup" xmlns:wpi="http://schemas.microsoft.com/office/word/2010/wordprocessingInk" xmlns:wne="http://schemas.microsoft.com/office/word/2006/wordml" xmlns:wps="http://schemas.microsoft.com/office/word/2010/wordprocessingShape" mc:Ignorable="w14 w15 w16se wp14">
+<w:ftr xmlns:wpc="http://schemas.microsoft.com/office/word/2010/wordprocessingCanvas" xmlns:mc="http://schemas.openxmlformats.org/markup-compatibility/2006" xmlns:o="urn:schemas-microsoft-com:office:office" xmlns:r="http://schemas.openxmlformats.org/officeDocument/2006/relationships" xmlns:m="http://schemas.openxmlformats.org/officeDocument/2006/math" xmlns:v="urn:schemas-microsoft-com:vml" xmlns:wp14="http://schemas.microsoft.com/office/word/2010/wordprocessingDrawing" xmlns:wp="http://schemas.openxmlformats.org/drawingml/2006/wordprocessingDrawing" xmlns:w10="urn:schemas-microsoft-com:office:word" xmlns:w="http://schemas.openxmlformats.org/wordprocessingml/2006/main" xmlns:w14="http://schemas.microsoft.com/office/word/2010/wordml" xmlns:wpg="http://schemas.microsoft.com/office/word/2010/wordprocessingGroup" xmlns:wpi="http://schemas.microsoft.com/office/word/2010/wordprocessingInk" xmlns:wne="http://schemas.microsoft.com/office/word/2006/wordml" xmlns:wps="http://schemas.microsoft.com/office/word/2010/wordprocessingShape" mc:Ignorable="w14 wp14">
   <w:p>
     <w:pPr>
       <w:pStyle w:val="Piedepgina"/>
@@ -1614,7 +1734,7 @@
 </file>
 
 <file path=word/footnotes.xml><?xml version="1.0" encoding="utf-8"?>
-<w:footnotes xmlns:wpc="http://schemas.microsoft.com/office/word/2010/wordprocessingCanvas" xmlns:cx="http://schemas.microsoft.com/office/drawing/2014/chartex" xmlns:mc="http://schemas.openxmlformats.org/markup-compatibility/2006" xmlns:o="urn:schemas-microsoft-com:office:office" xmlns:r="http://schemas.openxmlformats.org/officeDocument/2006/relationships" xmlns:m="http://schemas.openxmlformats.org/officeDocument/2006/math" xmlns:v="urn:schemas-microsoft-com:vml" xmlns:wp14="http://schemas.microsoft.com/office/word/2010/wordprocessingDrawing" xmlns:wp="http://schemas.openxmlformats.org/drawingml/2006/wordprocessingDrawing" xmlns:w10="urn:schemas-microsoft-com:office:word" xmlns:w="http://schemas.openxmlformats.org/wordprocessingml/2006/main" xmlns:w14="http://schemas.microsoft.com/office/word/2010/wordml" xmlns:w15="http://schemas.microsoft.com/office/word/2012/wordml" xmlns:w16se="http://schemas.microsoft.com/office/word/2015/wordml/symex" xmlns:wpg="http://schemas.microsoft.com/office/word/2010/wordprocessingGroup" xmlns:wpi="http://schemas.microsoft.com/office/word/2010/wordprocessingInk" xmlns:wne="http://schemas.microsoft.com/office/word/2006/wordml" xmlns:wps="http://schemas.microsoft.com/office/word/2010/wordprocessingShape" mc:Ignorable="w14 w15 w16se wp14">
+<w:footnotes xmlns:wpc="http://schemas.microsoft.com/office/word/2010/wordprocessingCanvas" xmlns:mc="http://schemas.openxmlformats.org/markup-compatibility/2006" xmlns:o="urn:schemas-microsoft-com:office:office" xmlns:r="http://schemas.openxmlformats.org/officeDocument/2006/relationships" xmlns:m="http://schemas.openxmlformats.org/officeDocument/2006/math" xmlns:v="urn:schemas-microsoft-com:vml" xmlns:wp14="http://schemas.microsoft.com/office/word/2010/wordprocessingDrawing" xmlns:wp="http://schemas.openxmlformats.org/drawingml/2006/wordprocessingDrawing" xmlns:w10="urn:schemas-microsoft-com:office:word" xmlns:w="http://schemas.openxmlformats.org/wordprocessingml/2006/main" xmlns:w14="http://schemas.microsoft.com/office/word/2010/wordml" xmlns:wpg="http://schemas.microsoft.com/office/word/2010/wordprocessingGroup" xmlns:wpi="http://schemas.microsoft.com/office/word/2010/wordprocessingInk" xmlns:wne="http://schemas.microsoft.com/office/word/2006/wordml" xmlns:wps="http://schemas.microsoft.com/office/word/2010/wordprocessingShape" mc:Ignorable="w14 wp14">
   <w:footnote w:type="separator" w:id="-1">
     <w:p>
       <w:pPr>
@@ -1639,7 +1759,7 @@
 </file>
 
 <file path=word/header1.xml><?xml version="1.0" encoding="utf-8"?>
-<w:hdr xmlns:wpc="http://schemas.microsoft.com/office/word/2010/wordprocessingCanvas" xmlns:cx="http://schemas.microsoft.com/office/drawing/2014/chartex" xmlns:mc="http://schemas.openxmlformats.org/markup-compatibility/2006" xmlns:o="urn:schemas-microsoft-com:office:office" xmlns:r="http://schemas.openxmlformats.org/officeDocument/2006/relationships" xmlns:m="http://schemas.openxmlformats.org/officeDocument/2006/math" xmlns:v="urn:schemas-microsoft-com:vml" xmlns:wp14="http://schemas.microsoft.com/office/word/2010/wordprocessingDrawing" xmlns:wp="http://schemas.openxmlformats.org/drawingml/2006/wordprocessingDrawing" xmlns:w10="urn:schemas-microsoft-com:office:word" xmlns:w="http://schemas.openxmlformats.org/wordprocessingml/2006/main" xmlns:w14="http://schemas.microsoft.com/office/word/2010/wordml" xmlns:w15="http://schemas.microsoft.com/office/word/2012/wordml" xmlns:w16se="http://schemas.microsoft.com/office/word/2015/wordml/symex" xmlns:wpg="http://schemas.microsoft.com/office/word/2010/wordprocessingGroup" xmlns:wpi="http://schemas.microsoft.com/office/word/2010/wordprocessingInk" xmlns:wne="http://schemas.microsoft.com/office/word/2006/wordml" xmlns:wps="http://schemas.microsoft.com/office/word/2010/wordprocessingShape" mc:Ignorable="w14 w15 w16se wp14">
+<w:hdr xmlns:wpc="http://schemas.microsoft.com/office/word/2010/wordprocessingCanvas" xmlns:mc="http://schemas.openxmlformats.org/markup-compatibility/2006" xmlns:o="urn:schemas-microsoft-com:office:office" xmlns:r="http://schemas.openxmlformats.org/officeDocument/2006/relationships" xmlns:m="http://schemas.openxmlformats.org/officeDocument/2006/math" xmlns:v="urn:schemas-microsoft-com:vml" xmlns:wp14="http://schemas.microsoft.com/office/word/2010/wordprocessingDrawing" xmlns:wp="http://schemas.openxmlformats.org/drawingml/2006/wordprocessingDrawing" xmlns:w10="urn:schemas-microsoft-com:office:word" xmlns:w="http://schemas.openxmlformats.org/wordprocessingml/2006/main" xmlns:w14="http://schemas.microsoft.com/office/word/2010/wordml" xmlns:wpg="http://schemas.microsoft.com/office/word/2010/wordprocessingGroup" xmlns:wpi="http://schemas.microsoft.com/office/word/2010/wordprocessingInk" xmlns:wne="http://schemas.microsoft.com/office/word/2006/wordml" xmlns:wps="http://schemas.microsoft.com/office/word/2010/wordprocessingShape" mc:Ignorable="w14 wp14">
   <w:p>
     <w:pPr>
       <w:pStyle w:val="Encabezado"/>
@@ -1731,21 +1851,7 @@
       <w:rPr>
         <w:lang w:val="es-MX"/>
       </w:rPr>
-      <w:t xml:space="preserve">                                                                                          Profesor: </w:t>
-    </w:r>
-    <w:proofErr w:type="spellStart"/>
-    <w:r>
-      <w:rPr>
-        <w:lang w:val="es-MX"/>
-      </w:rPr>
-      <w:t>Picotto</w:t>
-    </w:r>
-    <w:proofErr w:type="spellEnd"/>
-    <w:r>
-      <w:rPr>
-        <w:lang w:val="es-MX"/>
-      </w:rPr>
-      <w:t>, Ignacio Luis</w:t>
+      <w:t xml:space="preserve">                                                                                          Profesor: Picotto, Ignacio Luis</w:t>
     </w:r>
   </w:p>
   <w:p>
@@ -1802,21 +1908,7 @@
       <w:rPr>
         <w:lang w:val="es-MX"/>
       </w:rPr>
-      <w:t xml:space="preserve">: </w:t>
-    </w:r>
-    <w:proofErr w:type="spellStart"/>
-    <w:r>
-      <w:rPr>
-        <w:lang w:val="es-MX"/>
-      </w:rPr>
-      <w:t>Gaitan</w:t>
-    </w:r>
-    <w:proofErr w:type="spellEnd"/>
-    <w:r>
-      <w:rPr>
-        <w:lang w:val="es-MX"/>
-      </w:rPr>
-      <w:t>, Candelaria (SOF01370)</w:t>
+      <w:t>: Gaitan, Candelaria (SOF01370)</w:t>
     </w:r>
   </w:p>
   <w:p>
@@ -1854,8 +1946,8 @@
 </file>
 
 <file path=word/numbering.xml><?xml version="1.0" encoding="utf-8"?>
-<w:numbering xmlns:wpc="http://schemas.microsoft.com/office/word/2010/wordprocessingCanvas" xmlns:cx="http://schemas.microsoft.com/office/drawing/2014/chartex" xmlns:mc="http://schemas.openxmlformats.org/markup-compatibility/2006" xmlns:o="urn:schemas-microsoft-com:office:office" xmlns:r="http://schemas.openxmlformats.org/officeDocument/2006/relationships" xmlns:m="http://schemas.openxmlformats.org/officeDocument/2006/math" xmlns:v="urn:schemas-microsoft-com:vml" xmlns:wp14="http://schemas.microsoft.com/office/word/2010/wordprocessingDrawing" xmlns:wp="http://schemas.openxmlformats.org/drawingml/2006/wordprocessingDrawing" xmlns:w10="urn:schemas-microsoft-com:office:word" xmlns:w="http://schemas.openxmlformats.org/wordprocessingml/2006/main" xmlns:w14="http://schemas.microsoft.com/office/word/2010/wordml" xmlns:w15="http://schemas.microsoft.com/office/word/2012/wordml" xmlns:w16se="http://schemas.microsoft.com/office/word/2015/wordml/symex" xmlns:wpg="http://schemas.microsoft.com/office/word/2010/wordprocessingGroup" xmlns:wpi="http://schemas.microsoft.com/office/word/2010/wordprocessingInk" xmlns:wne="http://schemas.microsoft.com/office/word/2006/wordml" xmlns:wps="http://schemas.microsoft.com/office/word/2010/wordprocessingShape" mc:Ignorable="w14 w15 w16se wp14">
-  <w:abstractNum w:abstractNumId="0" w15:restartNumberingAfterBreak="0">
+<w:numbering xmlns:wpc="http://schemas.microsoft.com/office/word/2010/wordprocessingCanvas" xmlns:mc="http://schemas.openxmlformats.org/markup-compatibility/2006" xmlns:o="urn:schemas-microsoft-com:office:office" xmlns:r="http://schemas.openxmlformats.org/officeDocument/2006/relationships" xmlns:m="http://schemas.openxmlformats.org/officeDocument/2006/math" xmlns:v="urn:schemas-microsoft-com:vml" xmlns:wp14="http://schemas.microsoft.com/office/word/2010/wordprocessingDrawing" xmlns:wp="http://schemas.openxmlformats.org/drawingml/2006/wordprocessingDrawing" xmlns:w10="urn:schemas-microsoft-com:office:word" xmlns:w="http://schemas.openxmlformats.org/wordprocessingml/2006/main" xmlns:w14="http://schemas.microsoft.com/office/word/2010/wordml" xmlns:wpg="http://schemas.microsoft.com/office/word/2010/wordprocessingGroup" xmlns:wpi="http://schemas.microsoft.com/office/word/2010/wordprocessingInk" xmlns:wne="http://schemas.microsoft.com/office/word/2006/wordml" xmlns:wps="http://schemas.microsoft.com/office/word/2010/wordprocessingShape" mc:Ignorable="w14 wp14">
+  <w:abstractNum w:abstractNumId="0">
     <w:nsid w:val="2D6E18A7"/>
     <w:multiLevelType w:val="hybridMultilevel"/>
     <w:tmpl w:val="F56CBC80"/>
@@ -1975,7 +2067,7 @@
 </file>
 
 <file path=word/styles.xml><?xml version="1.0" encoding="utf-8"?>
-<w:styles xmlns:mc="http://schemas.openxmlformats.org/markup-compatibility/2006" xmlns:r="http://schemas.openxmlformats.org/officeDocument/2006/relationships" xmlns:w="http://schemas.openxmlformats.org/wordprocessingml/2006/main" xmlns:w14="http://schemas.microsoft.com/office/word/2010/wordml" xmlns:w15="http://schemas.microsoft.com/office/word/2012/wordml" xmlns:w16se="http://schemas.microsoft.com/office/word/2015/wordml/symex" mc:Ignorable="w14 w15 w16se">
+<w:styles xmlns:mc="http://schemas.openxmlformats.org/markup-compatibility/2006" xmlns:r="http://schemas.openxmlformats.org/officeDocument/2006/relationships" xmlns:w="http://schemas.openxmlformats.org/wordprocessingml/2006/main" xmlns:w14="http://schemas.microsoft.com/office/word/2010/wordml" mc:Ignorable="w14">
   <w:docDefaults>
     <w:rPrDefault>
       <w:rPr>
@@ -1991,378 +2083,144 @@
       </w:pPr>
     </w:pPrDefault>
   </w:docDefaults>
-  <w:latentStyles w:defLockedState="0" w:defUIPriority="99" w:defSemiHidden="0" w:defUnhideWhenUsed="0" w:defQFormat="0" w:count="371">
-    <w:lsdException w:name="Normal" w:uiPriority="0" w:qFormat="1"/>
-    <w:lsdException w:name="heading 1" w:uiPriority="9" w:qFormat="1"/>
-    <w:lsdException w:name="heading 2" w:semiHidden="1" w:uiPriority="9" w:unhideWhenUsed="1" w:qFormat="1"/>
-    <w:lsdException w:name="heading 3" w:semiHidden="1" w:uiPriority="9" w:unhideWhenUsed="1" w:qFormat="1"/>
-    <w:lsdException w:name="heading 4" w:semiHidden="1" w:uiPriority="9" w:unhideWhenUsed="1" w:qFormat="1"/>
-    <w:lsdException w:name="heading 5" w:semiHidden="1" w:uiPriority="9" w:unhideWhenUsed="1" w:qFormat="1"/>
-    <w:lsdException w:name="heading 6" w:semiHidden="1" w:uiPriority="9" w:unhideWhenUsed="1" w:qFormat="1"/>
-    <w:lsdException w:name="heading 7" w:semiHidden="1" w:uiPriority="9" w:unhideWhenUsed="1" w:qFormat="1"/>
-    <w:lsdException w:name="heading 8" w:semiHidden="1" w:uiPriority="9" w:unhideWhenUsed="1" w:qFormat="1"/>
-    <w:lsdException w:name="heading 9" w:semiHidden="1" w:uiPriority="9" w:unhideWhenUsed="1" w:qFormat="1"/>
-    <w:lsdException w:name="index 1" w:semiHidden="1" w:unhideWhenUsed="1"/>
-    <w:lsdException w:name="index 2" w:semiHidden="1" w:unhideWhenUsed="1"/>
-    <w:lsdException w:name="index 3" w:semiHidden="1" w:unhideWhenUsed="1"/>
-    <w:lsdException w:name="index 4" w:semiHidden="1" w:unhideWhenUsed="1"/>
-    <w:lsdException w:name="index 5" w:semiHidden="1" w:unhideWhenUsed="1"/>
-    <w:lsdException w:name="index 6" w:semiHidden="1" w:unhideWhenUsed="1"/>
-    <w:lsdException w:name="index 7" w:semiHidden="1" w:unhideWhenUsed="1"/>
-    <w:lsdException w:name="index 8" w:semiHidden="1" w:unhideWhenUsed="1"/>
-    <w:lsdException w:name="index 9" w:semiHidden="1" w:unhideWhenUsed="1"/>
-    <w:lsdException w:name="toc 1" w:semiHidden="1" w:uiPriority="39" w:unhideWhenUsed="1" w:qFormat="1"/>
-    <w:lsdException w:name="toc 2" w:semiHidden="1" w:uiPriority="39" w:unhideWhenUsed="1" w:qFormat="1"/>
-    <w:lsdException w:name="toc 3" w:semiHidden="1" w:uiPriority="39" w:unhideWhenUsed="1" w:qFormat="1"/>
-    <w:lsdException w:name="toc 4" w:semiHidden="1" w:uiPriority="39" w:unhideWhenUsed="1"/>
-    <w:lsdException w:name="toc 5" w:semiHidden="1" w:uiPriority="39" w:unhideWhenUsed="1"/>
-    <w:lsdException w:name="toc 6" w:semiHidden="1" w:uiPriority="39" w:unhideWhenUsed="1"/>
-    <w:lsdException w:name="toc 7" w:semiHidden="1" w:uiPriority="39" w:unhideWhenUsed="1"/>
-    <w:lsdException w:name="toc 8" w:semiHidden="1" w:uiPriority="39" w:unhideWhenUsed="1"/>
-    <w:lsdException w:name="toc 9" w:semiHidden="1" w:uiPriority="39" w:unhideWhenUsed="1"/>
-    <w:lsdException w:name="Normal Indent" w:semiHidden="1" w:unhideWhenUsed="1"/>
-    <w:lsdException w:name="footnote text" w:semiHidden="1" w:unhideWhenUsed="1"/>
-    <w:lsdException w:name="annotation text" w:semiHidden="1" w:unhideWhenUsed="1"/>
-    <w:lsdException w:name="header" w:semiHidden="1" w:unhideWhenUsed="1"/>
-    <w:lsdException w:name="footer" w:semiHidden="1" w:unhideWhenUsed="1"/>
-    <w:lsdException w:name="index heading" w:semiHidden="1" w:unhideWhenUsed="1"/>
-    <w:lsdException w:name="caption" w:semiHidden="1" w:uiPriority="35" w:unhideWhenUsed="1" w:qFormat="1"/>
-    <w:lsdException w:name="table of figures" w:semiHidden="1" w:unhideWhenUsed="1"/>
-    <w:lsdException w:name="envelope address" w:semiHidden="1" w:unhideWhenUsed="1"/>
-    <w:lsdException w:name="envelope return" w:semiHidden="1" w:unhideWhenUsed="1"/>
-    <w:lsdException w:name="footnote reference" w:semiHidden="1" w:unhideWhenUsed="1"/>
-    <w:lsdException w:name="annotation reference" w:semiHidden="1" w:unhideWhenUsed="1"/>
-    <w:lsdException w:name="line number" w:semiHidden="1" w:unhideWhenUsed="1"/>
-    <w:lsdException w:name="page number" w:semiHidden="1" w:unhideWhenUsed="1"/>
-    <w:lsdException w:name="endnote reference" w:semiHidden="1" w:unhideWhenUsed="1"/>
-    <w:lsdException w:name="endnote text" w:semiHidden="1" w:unhideWhenUsed="1"/>
-    <w:lsdException w:name="table of authorities" w:semiHidden="1" w:unhideWhenUsed="1"/>
-    <w:lsdException w:name="macro" w:semiHidden="1" w:unhideWhenUsed="1"/>
-    <w:lsdException w:name="toa heading" w:semiHidden="1" w:unhideWhenUsed="1"/>
-    <w:lsdException w:name="List" w:semiHidden="1" w:unhideWhenUsed="1"/>
-    <w:lsdException w:name="List Bullet" w:semiHidden="1" w:unhideWhenUsed="1"/>
-    <w:lsdException w:name="List Number" w:semiHidden="1" w:unhideWhenUsed="1"/>
-    <w:lsdException w:name="List 2" w:semiHidden="1" w:unhideWhenUsed="1"/>
-    <w:lsdException w:name="List 3" w:semiHidden="1" w:unhideWhenUsed="1"/>
-    <w:lsdException w:name="List 4" w:semiHidden="1" w:unhideWhenUsed="1"/>
-    <w:lsdException w:name="List 5" w:semiHidden="1" w:unhideWhenUsed="1"/>
-    <w:lsdException w:name="List Bullet 2" w:semiHidden="1" w:unhideWhenUsed="1"/>
-    <w:lsdException w:name="List Bullet 3" w:semiHidden="1" w:unhideWhenUsed="1"/>
-    <w:lsdException w:name="List Bullet 4" w:semiHidden="1" w:unhideWhenUsed="1"/>
-    <w:lsdException w:name="List Bullet 5" w:semiHidden="1" w:unhideWhenUsed="1"/>
-    <w:lsdException w:name="List Number 2" w:semiHidden="1" w:unhideWhenUsed="1"/>
-    <w:lsdException w:name="List Number 3" w:semiHidden="1" w:unhideWhenUsed="1"/>
-    <w:lsdException w:name="List Number 4" w:semiHidden="1" w:unhideWhenUsed="1"/>
-    <w:lsdException w:name="List Number 5" w:semiHidden="1" w:unhideWhenUsed="1"/>
-    <w:lsdException w:name="Title" w:uiPriority="10" w:qFormat="1"/>
-    <w:lsdException w:name="Closing" w:semiHidden="1" w:unhideWhenUsed="1"/>
-    <w:lsdException w:name="Signature" w:semiHidden="1" w:unhideWhenUsed="1"/>
-    <w:lsdException w:name="Default Paragraph Font" w:semiHidden="1" w:uiPriority="1" w:unhideWhenUsed="1"/>
-    <w:lsdException w:name="Body Text" w:semiHidden="1" w:unhideWhenUsed="1"/>
-    <w:lsdException w:name="Body Text Indent" w:semiHidden="1" w:unhideWhenUsed="1"/>
-    <w:lsdException w:name="List Continue" w:semiHidden="1" w:unhideWhenUsed="1"/>
-    <w:lsdException w:name="List Continue 2" w:semiHidden="1" w:unhideWhenUsed="1"/>
-    <w:lsdException w:name="List Continue 3" w:semiHidden="1" w:unhideWhenUsed="1"/>
-    <w:lsdException w:name="List Continue 4" w:semiHidden="1" w:unhideWhenUsed="1"/>
-    <w:lsdException w:name="List Continue 5" w:semiHidden="1" w:unhideWhenUsed="1"/>
-    <w:lsdException w:name="Message Header" w:semiHidden="1" w:unhideWhenUsed="1"/>
-    <w:lsdException w:name="Subtitle" w:uiPriority="11" w:qFormat="1"/>
-    <w:lsdException w:name="Salutation" w:semiHidden="1" w:unhideWhenUsed="1"/>
-    <w:lsdException w:name="Date" w:semiHidden="1" w:unhideWhenUsed="1"/>
-    <w:lsdException w:name="Body Text First Indent" w:semiHidden="1" w:unhideWhenUsed="1"/>
-    <w:lsdException w:name="Body Text First Indent 2" w:semiHidden="1" w:unhideWhenUsed="1"/>
-    <w:lsdException w:name="Note Heading" w:semiHidden="1" w:unhideWhenUsed="1"/>
-    <w:lsdException w:name="Body Text 2" w:semiHidden="1" w:unhideWhenUsed="1"/>
-    <w:lsdException w:name="Body Text 3" w:semiHidden="1" w:unhideWhenUsed="1"/>
-    <w:lsdException w:name="Body Text Indent 2" w:semiHidden="1" w:unhideWhenUsed="1"/>
-    <w:lsdException w:name="Body Text Indent 3" w:semiHidden="1" w:unhideWhenUsed="1"/>
-    <w:lsdException w:name="Block Text" w:semiHidden="1" w:unhideWhenUsed="1"/>
-    <w:lsdException w:name="Hyperlink" w:semiHidden="1" w:unhideWhenUsed="1"/>
-    <w:lsdException w:name="FollowedHyperlink" w:semiHidden="1" w:unhideWhenUsed="1"/>
-    <w:lsdException w:name="Strong" w:uiPriority="22" w:qFormat="1"/>
-    <w:lsdException w:name="Emphasis" w:uiPriority="20" w:qFormat="1"/>
-    <w:lsdException w:name="Document Map" w:semiHidden="1" w:unhideWhenUsed="1"/>
-    <w:lsdException w:name="Plain Text" w:semiHidden="1" w:unhideWhenUsed="1"/>
-    <w:lsdException w:name="E-mail Signature" w:semiHidden="1" w:unhideWhenUsed="1"/>
-    <w:lsdException w:name="HTML Top of Form" w:semiHidden="1" w:unhideWhenUsed="1"/>
-    <w:lsdException w:name="HTML Bottom of Form" w:semiHidden="1" w:unhideWhenUsed="1"/>
-    <w:lsdException w:name="Normal (Web)" w:semiHidden="1" w:unhideWhenUsed="1"/>
-    <w:lsdException w:name="HTML Acronym" w:semiHidden="1" w:unhideWhenUsed="1"/>
-    <w:lsdException w:name="HTML Address" w:semiHidden="1" w:unhideWhenUsed="1"/>
-    <w:lsdException w:name="HTML Cite" w:semiHidden="1" w:unhideWhenUsed="1"/>
-    <w:lsdException w:name="HTML Code" w:semiHidden="1" w:unhideWhenUsed="1"/>
-    <w:lsdException w:name="HTML Definition" w:semiHidden="1" w:unhideWhenUsed="1"/>
-    <w:lsdException w:name="HTML Keyboard" w:semiHidden="1" w:unhideWhenUsed="1"/>
-    <w:lsdException w:name="HTML Preformatted" w:semiHidden="1" w:unhideWhenUsed="1"/>
-    <w:lsdException w:name="HTML Sample" w:semiHidden="1" w:unhideWhenUsed="1"/>
-    <w:lsdException w:name="HTML Typewriter" w:semiHidden="1" w:unhideWhenUsed="1"/>
-    <w:lsdException w:name="HTML Variable" w:semiHidden="1" w:unhideWhenUsed="1"/>
-    <w:lsdException w:name="Normal Table" w:semiHidden="1" w:unhideWhenUsed="1"/>
-    <w:lsdException w:name="annotation subject" w:semiHidden="1" w:unhideWhenUsed="1"/>
-    <w:lsdException w:name="No List" w:semiHidden="1" w:unhideWhenUsed="1"/>
-    <w:lsdException w:name="Outline List 1" w:semiHidden="1" w:unhideWhenUsed="1"/>
-    <w:lsdException w:name="Outline List 2" w:semiHidden="1" w:unhideWhenUsed="1"/>
-    <w:lsdException w:name="Outline List 3" w:semiHidden="1" w:unhideWhenUsed="1"/>
-    <w:lsdException w:name="Table Simple 1" w:semiHidden="1" w:unhideWhenUsed="1"/>
-    <w:lsdException w:name="Table Simple 2" w:semiHidden="1" w:unhideWhenUsed="1"/>
-    <w:lsdException w:name="Table Simple 3" w:semiHidden="1" w:unhideWhenUsed="1"/>
-    <w:lsdException w:name="Table Classic 1" w:semiHidden="1" w:unhideWhenUsed="1"/>
-    <w:lsdException w:name="Table Classic 2" w:semiHidden="1" w:unhideWhenUsed="1"/>
-    <w:lsdException w:name="Table Classic 3" w:semiHidden="1" w:unhideWhenUsed="1"/>
-    <w:lsdException w:name="Table Classic 4" w:semiHidden="1" w:unhideWhenUsed="1"/>
-    <w:lsdException w:name="Table Colorful 1" w:semiHidden="1" w:unhideWhenUsed="1"/>
-    <w:lsdException w:name="Table Colorful 2" w:semiHidden="1" w:unhideWhenUsed="1"/>
-    <w:lsdException w:name="Table Colorful 3" w:semiHidden="1" w:unhideWhenUsed="1"/>
-    <w:lsdException w:name="Table Columns 1" w:semiHidden="1" w:unhideWhenUsed="1"/>
-    <w:lsdException w:name="Table Columns 2" w:semiHidden="1" w:unhideWhenUsed="1"/>
-    <w:lsdException w:name="Table Columns 3" w:semiHidden="1" w:unhideWhenUsed="1"/>
-    <w:lsdException w:name="Table Columns 4" w:semiHidden="1" w:unhideWhenUsed="1"/>
-    <w:lsdException w:name="Table Columns 5" w:semiHidden="1" w:unhideWhenUsed="1"/>
-    <w:lsdException w:name="Table Grid 1" w:semiHidden="1" w:unhideWhenUsed="1"/>
-    <w:lsdException w:name="Table Grid 2" w:semiHidden="1" w:unhideWhenUsed="1"/>
-    <w:lsdException w:name="Table Grid 3" w:semiHidden="1" w:unhideWhenUsed="1"/>
-    <w:lsdException w:name="Table Grid 4" w:semiHidden="1" w:unhideWhenUsed="1"/>
-    <w:lsdException w:name="Table Grid 5" w:semiHidden="1" w:unhideWhenUsed="1"/>
-    <w:lsdException w:name="Table Grid 6" w:semiHidden="1" w:unhideWhenUsed="1"/>
-    <w:lsdException w:name="Table Grid 7" w:semiHidden="1" w:unhideWhenUsed="1"/>
-    <w:lsdException w:name="Table Grid 8" w:semiHidden="1" w:unhideWhenUsed="1"/>
-    <w:lsdException w:name="Table List 1" w:semiHidden="1" w:unhideWhenUsed="1"/>
-    <w:lsdException w:name="Table List 2" w:semiHidden="1" w:unhideWhenUsed="1"/>
-    <w:lsdException w:name="Table List 3" w:semiHidden="1" w:unhideWhenUsed="1"/>
-    <w:lsdException w:name="Table List 4" w:semiHidden="1" w:unhideWhenUsed="1"/>
-    <w:lsdException w:name="Table List 5" w:semiHidden="1" w:unhideWhenUsed="1"/>
-    <w:lsdException w:name="Table List 6" w:semiHidden="1" w:unhideWhenUsed="1"/>
-    <w:lsdException w:name="Table List 7" w:semiHidden="1" w:unhideWhenUsed="1"/>
-    <w:lsdException w:name="Table List 8" w:semiHidden="1" w:unhideWhenUsed="1"/>
-    <w:lsdException w:name="Table 3D effects 1" w:semiHidden="1" w:unhideWhenUsed="1"/>
-    <w:lsdException w:name="Table 3D effects 2" w:semiHidden="1" w:unhideWhenUsed="1"/>
-    <w:lsdException w:name="Table 3D effects 3" w:semiHidden="1" w:unhideWhenUsed="1"/>
-    <w:lsdException w:name="Table Contemporary" w:semiHidden="1" w:unhideWhenUsed="1"/>
-    <w:lsdException w:name="Table Elegant" w:semiHidden="1" w:unhideWhenUsed="1"/>
-    <w:lsdException w:name="Table Professional" w:semiHidden="1" w:unhideWhenUsed="1"/>
-    <w:lsdException w:name="Table Subtle 1" w:semiHidden="1" w:unhideWhenUsed="1"/>
-    <w:lsdException w:name="Table Subtle 2" w:semiHidden="1" w:unhideWhenUsed="1"/>
-    <w:lsdException w:name="Table Web 1" w:semiHidden="1" w:unhideWhenUsed="1"/>
-    <w:lsdException w:name="Table Web 2" w:semiHidden="1" w:unhideWhenUsed="1"/>
-    <w:lsdException w:name="Table Web 3" w:semiHidden="1" w:unhideWhenUsed="1"/>
-    <w:lsdException w:name="Balloon Text" w:semiHidden="1" w:unhideWhenUsed="1"/>
-    <w:lsdException w:name="Table Grid" w:uiPriority="59"/>
-    <w:lsdException w:name="Table Theme" w:semiHidden="1" w:unhideWhenUsed="1"/>
-    <w:lsdException w:name="Placeholder Text" w:semiHidden="1"/>
-    <w:lsdException w:name="No Spacing" w:uiPriority="1" w:qFormat="1"/>
-    <w:lsdException w:name="Light Shading" w:uiPriority="60"/>
-    <w:lsdException w:name="Light List" w:uiPriority="61"/>
-    <w:lsdException w:name="Light Grid" w:uiPriority="62"/>
-    <w:lsdException w:name="Medium Shading 1" w:uiPriority="63"/>
-    <w:lsdException w:name="Medium Shading 2" w:uiPriority="64"/>
-    <w:lsdException w:name="Medium List 1" w:uiPriority="65"/>
-    <w:lsdException w:name="Medium List 2" w:uiPriority="66"/>
-    <w:lsdException w:name="Medium Grid 1" w:uiPriority="67"/>
-    <w:lsdException w:name="Medium Grid 2" w:uiPriority="68"/>
-    <w:lsdException w:name="Medium Grid 3" w:uiPriority="69"/>
-    <w:lsdException w:name="Dark List" w:uiPriority="70"/>
-    <w:lsdException w:name="Colorful Shading" w:uiPriority="71"/>
-    <w:lsdException w:name="Colorful List" w:uiPriority="72"/>
-    <w:lsdException w:name="Colorful Grid" w:uiPriority="73"/>
-    <w:lsdException w:name="Light Shading Accent 1" w:uiPriority="60"/>
-    <w:lsdException w:name="Light List Accent 1" w:uiPriority="61"/>
-    <w:lsdException w:name="Light Grid Accent 1" w:uiPriority="62"/>
-    <w:lsdException w:name="Medium Shading 1 Accent 1" w:uiPriority="63"/>
-    <w:lsdException w:name="Medium Shading 2 Accent 1" w:uiPriority="64"/>
-    <w:lsdException w:name="Medium List 1 Accent 1" w:uiPriority="65"/>
-    <w:lsdException w:name="Revision" w:semiHidden="1"/>
-    <w:lsdException w:name="List Paragraph" w:uiPriority="34" w:qFormat="1"/>
-    <w:lsdException w:name="Quote" w:uiPriority="29" w:qFormat="1"/>
-    <w:lsdException w:name="Intense Quote" w:uiPriority="30" w:qFormat="1"/>
-    <w:lsdException w:name="Medium List 2 Accent 1" w:uiPriority="66"/>
-    <w:lsdException w:name="Medium Grid 1 Accent 1" w:uiPriority="67"/>
-    <w:lsdException w:name="Medium Grid 2 Accent 1" w:uiPriority="68"/>
-    <w:lsdException w:name="Medium Grid 3 Accent 1" w:uiPriority="69"/>
-    <w:lsdException w:name="Dark List Accent 1" w:uiPriority="70"/>
-    <w:lsdException w:name="Colorful Shading Accent 1" w:uiPriority="71"/>
-    <w:lsdException w:name="Colorful List Accent 1" w:uiPriority="72"/>
-    <w:lsdException w:name="Colorful Grid Accent 1" w:uiPriority="73"/>
-    <w:lsdException w:name="Light Shading Accent 2" w:uiPriority="60"/>
-    <w:lsdException w:name="Light List Accent 2" w:uiPriority="61"/>
-    <w:lsdException w:name="Light Grid Accent 2" w:uiPriority="62"/>
-    <w:lsdException w:name="Medium Shading 1 Accent 2" w:uiPriority="63"/>
-    <w:lsdException w:name="Medium Shading 2 Accent 2" w:uiPriority="64"/>
-    <w:lsdException w:name="Medium List 1 Accent 2" w:uiPriority="65"/>
-    <w:lsdException w:name="Medium List 2 Accent 2" w:uiPriority="66"/>
-    <w:lsdException w:name="Medium Grid 1 Accent 2" w:uiPriority="67"/>
-    <w:lsdException w:name="Medium Grid 2 Accent 2" w:uiPriority="68"/>
-    <w:lsdException w:name="Medium Grid 3 Accent 2" w:uiPriority="69"/>
-    <w:lsdException w:name="Dark List Accent 2" w:uiPriority="70"/>
-    <w:lsdException w:name="Colorful Shading Accent 2" w:uiPriority="71"/>
-    <w:lsdException w:name="Colorful List Accent 2" w:uiPriority="72"/>
-    <w:lsdException w:name="Colorful Grid Accent 2" w:uiPriority="73"/>
-    <w:lsdException w:name="Light Shading Accent 3" w:uiPriority="60"/>
-    <w:lsdException w:name="Light List Accent 3" w:uiPriority="61"/>
-    <w:lsdException w:name="Light Grid Accent 3" w:uiPriority="62"/>
-    <w:lsdException w:name="Medium Shading 1 Accent 3" w:uiPriority="63"/>
-    <w:lsdException w:name="Medium Shading 2 Accent 3" w:uiPriority="64"/>
-    <w:lsdException w:name="Medium List 1 Accent 3" w:uiPriority="65"/>
-    <w:lsdException w:name="Medium List 2 Accent 3" w:uiPriority="66"/>
-    <w:lsdException w:name="Medium Grid 1 Accent 3" w:uiPriority="67"/>
-    <w:lsdException w:name="Medium Grid 2 Accent 3" w:uiPriority="68"/>
-    <w:lsdException w:name="Medium Grid 3 Accent 3" w:uiPriority="69"/>
-    <w:lsdException w:name="Dark List Accent 3" w:uiPriority="70"/>
-    <w:lsdException w:name="Colorful Shading Accent 3" w:uiPriority="71"/>
-    <w:lsdException w:name="Colorful List Accent 3" w:uiPriority="72"/>
-    <w:lsdException w:name="Colorful Grid Accent 3" w:uiPriority="73"/>
-    <w:lsdException w:name="Light Shading Accent 4" w:uiPriority="60"/>
-    <w:lsdException w:name="Light List Accent 4" w:uiPriority="61"/>
-    <w:lsdException w:name="Light Grid Accent 4" w:uiPriority="62"/>
-    <w:lsdException w:name="Medium Shading 1 Accent 4" w:uiPriority="63"/>
-    <w:lsdException w:name="Medium Shading 2 Accent 4" w:uiPriority="64"/>
-    <w:lsdException w:name="Medium List 1 Accent 4" w:uiPriority="65"/>
-    <w:lsdException w:name="Medium List 2 Accent 4" w:uiPriority="66"/>
-    <w:lsdException w:name="Medium Grid 1 Accent 4" w:uiPriority="67"/>
-    <w:lsdException w:name="Medium Grid 2 Accent 4" w:uiPriority="68"/>
-    <w:lsdException w:name="Medium Grid 3 Accent 4" w:uiPriority="69"/>
-    <w:lsdException w:name="Dark List Accent 4" w:uiPriority="70"/>
-    <w:lsdException w:name="Colorful Shading Accent 4" w:uiPriority="71"/>
-    <w:lsdException w:name="Colorful List Accent 4" w:uiPriority="72"/>
-    <w:lsdException w:name="Colorful Grid Accent 4" w:uiPriority="73"/>
-    <w:lsdException w:name="Light Shading Accent 5" w:uiPriority="60"/>
-    <w:lsdException w:name="Light List Accent 5" w:uiPriority="61"/>
-    <w:lsdException w:name="Light Grid Accent 5" w:uiPriority="62"/>
-    <w:lsdException w:name="Medium Shading 1 Accent 5" w:uiPriority="63"/>
-    <w:lsdException w:name="Medium Shading 2 Accent 5" w:uiPriority="64"/>
-    <w:lsdException w:name="Medium List 1 Accent 5" w:uiPriority="65"/>
-    <w:lsdException w:name="Medium List 2 Accent 5" w:uiPriority="66"/>
-    <w:lsdException w:name="Medium Grid 1 Accent 5" w:uiPriority="67"/>
-    <w:lsdException w:name="Medium Grid 2 Accent 5" w:uiPriority="68"/>
-    <w:lsdException w:name="Medium Grid 3 Accent 5" w:uiPriority="69"/>
-    <w:lsdException w:name="Dark List Accent 5" w:uiPriority="70"/>
-    <w:lsdException w:name="Colorful Shading Accent 5" w:uiPriority="71"/>
-    <w:lsdException w:name="Colorful List Accent 5" w:uiPriority="72"/>
-    <w:lsdException w:name="Colorful Grid Accent 5" w:uiPriority="73"/>
-    <w:lsdException w:name="Light Shading Accent 6" w:uiPriority="60"/>
-    <w:lsdException w:name="Light List Accent 6" w:uiPriority="61"/>
-    <w:lsdException w:name="Light Grid Accent 6" w:uiPriority="62"/>
-    <w:lsdException w:name="Medium Shading 1 Accent 6" w:uiPriority="63"/>
-    <w:lsdException w:name="Medium Shading 2 Accent 6" w:uiPriority="64"/>
-    <w:lsdException w:name="Medium List 1 Accent 6" w:uiPriority="65"/>
-    <w:lsdException w:name="Medium List 2 Accent 6" w:uiPriority="66"/>
-    <w:lsdException w:name="Medium Grid 1 Accent 6" w:uiPriority="67"/>
-    <w:lsdException w:name="Medium Grid 2 Accent 6" w:uiPriority="68"/>
-    <w:lsdException w:name="Medium Grid 3 Accent 6" w:uiPriority="69"/>
-    <w:lsdException w:name="Dark List Accent 6" w:uiPriority="70"/>
-    <w:lsdException w:name="Colorful Shading Accent 6" w:uiPriority="71"/>
-    <w:lsdException w:name="Colorful List Accent 6" w:uiPriority="72"/>
-    <w:lsdException w:name="Colorful Grid Accent 6" w:uiPriority="73"/>
-    <w:lsdException w:name="Subtle Emphasis" w:uiPriority="19" w:qFormat="1"/>
-    <w:lsdException w:name="Intense Emphasis" w:uiPriority="21" w:qFormat="1"/>
-    <w:lsdException w:name="Subtle Reference" w:uiPriority="31" w:qFormat="1"/>
-    <w:lsdException w:name="Intense Reference" w:uiPriority="32" w:qFormat="1"/>
-    <w:lsdException w:name="Book Title" w:uiPriority="33" w:qFormat="1"/>
-    <w:lsdException w:name="Bibliography" w:semiHidden="1" w:uiPriority="37" w:unhideWhenUsed="1"/>
-    <w:lsdException w:name="TOC Heading" w:semiHidden="1" w:uiPriority="39" w:unhideWhenUsed="1" w:qFormat="1"/>
-    <w:lsdException w:name="Plain Table 1" w:uiPriority="41"/>
-    <w:lsdException w:name="Plain Table 2" w:uiPriority="42"/>
-    <w:lsdException w:name="Plain Table 3" w:uiPriority="43"/>
-    <w:lsdException w:name="Plain Table 4" w:uiPriority="44"/>
-    <w:lsdException w:name="Plain Table 5" w:uiPriority="45"/>
-    <w:lsdException w:name="Grid Table Light" w:uiPriority="40"/>
-    <w:lsdException w:name="Grid Table 1 Light" w:uiPriority="46"/>
-    <w:lsdException w:name="Grid Table 2" w:uiPriority="47"/>
-    <w:lsdException w:name="Grid Table 3" w:uiPriority="48"/>
-    <w:lsdException w:name="Grid Table 4" w:uiPriority="49"/>
-    <w:lsdException w:name="Grid Table 5 Dark" w:uiPriority="50"/>
-    <w:lsdException w:name="Grid Table 6 Colorful" w:uiPriority="51"/>
-    <w:lsdException w:name="Grid Table 7 Colorful" w:uiPriority="52"/>
-    <w:lsdException w:name="Grid Table 1 Light Accent 1" w:uiPriority="46"/>
-    <w:lsdException w:name="Grid Table 2 Accent 1" w:uiPriority="47"/>
-    <w:lsdException w:name="Grid Table 3 Accent 1" w:uiPriority="48"/>
-    <w:lsdException w:name="Grid Table 4 Accent 1" w:uiPriority="49"/>
-    <w:lsdException w:name="Grid Table 5 Dark Accent 1" w:uiPriority="50"/>
-    <w:lsdException w:name="Grid Table 6 Colorful Accent 1" w:uiPriority="51"/>
-    <w:lsdException w:name="Grid Table 7 Colorful Accent 1" w:uiPriority="52"/>
-    <w:lsdException w:name="Grid Table 1 Light Accent 2" w:uiPriority="46"/>
-    <w:lsdException w:name="Grid Table 2 Accent 2" w:uiPriority="47"/>
-    <w:lsdException w:name="Grid Table 3 Accent 2" w:uiPriority="48"/>
-    <w:lsdException w:name="Grid Table 4 Accent 2" w:uiPriority="49"/>
-    <w:lsdException w:name="Grid Table 5 Dark Accent 2" w:uiPriority="50"/>
-    <w:lsdException w:name="Grid Table 6 Colorful Accent 2" w:uiPriority="51"/>
-    <w:lsdException w:name="Grid Table 7 Colorful Accent 2" w:uiPriority="52"/>
-    <w:lsdException w:name="Grid Table 1 Light Accent 3" w:uiPriority="46"/>
-    <w:lsdException w:name="Grid Table 2 Accent 3" w:uiPriority="47"/>
-    <w:lsdException w:name="Grid Table 3 Accent 3" w:uiPriority="48"/>
-    <w:lsdException w:name="Grid Table 4 Accent 3" w:uiPriority="49"/>
-    <w:lsdException w:name="Grid Table 5 Dark Accent 3" w:uiPriority="50"/>
-    <w:lsdException w:name="Grid Table 6 Colorful Accent 3" w:uiPriority="51"/>
-    <w:lsdException w:name="Grid Table 7 Colorful Accent 3" w:uiPriority="52"/>
-    <w:lsdException w:name="Grid Table 1 Light Accent 4" w:uiPriority="46"/>
-    <w:lsdException w:name="Grid Table 2 Accent 4" w:uiPriority="47"/>
-    <w:lsdException w:name="Grid Table 3 Accent 4" w:uiPriority="48"/>
-    <w:lsdException w:name="Grid Table 4 Accent 4" w:uiPriority="49"/>
-    <w:lsdException w:name="Grid Table 5 Dark Accent 4" w:uiPriority="50"/>
-    <w:lsdException w:name="Grid Table 6 Colorful Accent 4" w:uiPriority="51"/>
-    <w:lsdException w:name="Grid Table 7 Colorful Accent 4" w:uiPriority="52"/>
-    <w:lsdException w:name="Grid Table 1 Light Accent 5" w:uiPriority="46"/>
-    <w:lsdException w:name="Grid Table 2 Accent 5" w:uiPriority="47"/>
-    <w:lsdException w:name="Grid Table 3 Accent 5" w:uiPriority="48"/>
-    <w:lsdException w:name="Grid Table 4 Accent 5" w:uiPriority="49"/>
-    <w:lsdException w:name="Grid Table 5 Dark Accent 5" w:uiPriority="50"/>
-    <w:lsdException w:name="Grid Table 6 Colorful Accent 5" w:uiPriority="51"/>
-    <w:lsdException w:name="Grid Table 7 Colorful Accent 5" w:uiPriority="52"/>
-    <w:lsdException w:name="Grid Table 1 Light Accent 6" w:uiPriority="46"/>
-    <w:lsdException w:name="Grid Table 2 Accent 6" w:uiPriority="47"/>
-    <w:lsdException w:name="Grid Table 3 Accent 6" w:uiPriority="48"/>
-    <w:lsdException w:name="Grid Table 4 Accent 6" w:uiPriority="49"/>
-    <w:lsdException w:name="Grid Table 5 Dark Accent 6" w:uiPriority="50"/>
-    <w:lsdException w:name="Grid Table 6 Colorful Accent 6" w:uiPriority="51"/>
-    <w:lsdException w:name="Grid Table 7 Colorful Accent 6" w:uiPriority="52"/>
-    <w:lsdException w:name="List Table 1 Light" w:uiPriority="46"/>
-    <w:lsdException w:name="List Table 2" w:uiPriority="47"/>
-    <w:lsdException w:name="List Table 3" w:uiPriority="48"/>
-    <w:lsdException w:name="List Table 4" w:uiPriority="49"/>
-    <w:lsdException w:name="List Table 5 Dark" w:uiPriority="50"/>
-    <w:lsdException w:name="List Table 6 Colorful" w:uiPriority="51"/>
-    <w:lsdException w:name="List Table 7 Colorful" w:uiPriority="52"/>
-    <w:lsdException w:name="List Table 1 Light Accent 1" w:uiPriority="46"/>
-    <w:lsdException w:name="List Table 2 Accent 1" w:uiPriority="47"/>
-    <w:lsdException w:name="List Table 3 Accent 1" w:uiPriority="48"/>
-    <w:lsdException w:name="List Table 4 Accent 1" w:uiPriority="49"/>
-    <w:lsdException w:name="List Table 5 Dark Accent 1" w:uiPriority="50"/>
-    <w:lsdException w:name="List Table 6 Colorful Accent 1" w:uiPriority="51"/>
-    <w:lsdException w:name="List Table 7 Colorful Accent 1" w:uiPriority="52"/>
-    <w:lsdException w:name="List Table 1 Light Accent 2" w:uiPriority="46"/>
-    <w:lsdException w:name="List Table 2 Accent 2" w:uiPriority="47"/>
-    <w:lsdException w:name="List Table 3 Accent 2" w:uiPriority="48"/>
-    <w:lsdException w:name="List Table 4 Accent 2" w:uiPriority="49"/>
-    <w:lsdException w:name="List Table 5 Dark Accent 2" w:uiPriority="50"/>
-    <w:lsdException w:name="List Table 6 Colorful Accent 2" w:uiPriority="51"/>
-    <w:lsdException w:name="List Table 7 Colorful Accent 2" w:uiPriority="52"/>
-    <w:lsdException w:name="List Table 1 Light Accent 3" w:uiPriority="46"/>
-    <w:lsdException w:name="List Table 2 Accent 3" w:uiPriority="47"/>
-    <w:lsdException w:name="List Table 3 Accent 3" w:uiPriority="48"/>
-    <w:lsdException w:name="List Table 4 Accent 3" w:uiPriority="49"/>
-    <w:lsdException w:name="List Table 5 Dark Accent 3" w:uiPriority="50"/>
-    <w:lsdException w:name="List Table 6 Colorful Accent 3" w:uiPriority="51"/>
-    <w:lsdException w:name="List Table 7 Colorful Accent 3" w:uiPriority="52"/>
-    <w:lsdException w:name="List Table 1 Light Accent 4" w:uiPriority="46"/>
-    <w:lsdException w:name="List Table 2 Accent 4" w:uiPriority="47"/>
-    <w:lsdException w:name="List Table 3 Accent 4" w:uiPriority="48"/>
-    <w:lsdException w:name="List Table 4 Accent 4" w:uiPriority="49"/>
-    <w:lsdException w:name="List Table 5 Dark Accent 4" w:uiPriority="50"/>
-    <w:lsdException w:name="List Table 6 Colorful Accent 4" w:uiPriority="51"/>
-    <w:lsdException w:name="List Table 7 Colorful Accent 4" w:uiPriority="52"/>
-    <w:lsdException w:name="List Table 1 Light Accent 5" w:uiPriority="46"/>
-    <w:lsdException w:name="List Table 2 Accent 5" w:uiPriority="47"/>
-    <w:lsdException w:name="List Table 3 Accent 5" w:uiPriority="48"/>
-    <w:lsdException w:name="List Table 4 Accent 5" w:uiPriority="49"/>
-    <w:lsdException w:name="List Table 5 Dark Accent 5" w:uiPriority="50"/>
-    <w:lsdException w:name="List Table 6 Colorful Accent 5" w:uiPriority="51"/>
-    <w:lsdException w:name="List Table 7 Colorful Accent 5" w:uiPriority="52"/>
-    <w:lsdException w:name="List Table 1 Light Accent 6" w:uiPriority="46"/>
-    <w:lsdException w:name="List Table 2 Accent 6" w:uiPriority="47"/>
-    <w:lsdException w:name="List Table 3 Accent 6" w:uiPriority="48"/>
-    <w:lsdException w:name="List Table 4 Accent 6" w:uiPriority="49"/>
-    <w:lsdException w:name="List Table 5 Dark Accent 6" w:uiPriority="50"/>
-    <w:lsdException w:name="List Table 6 Colorful Accent 6" w:uiPriority="51"/>
-    <w:lsdException w:name="List Table 7 Colorful Accent 6" w:uiPriority="52"/>
+  <w:latentStyles w:defLockedState="0" w:defUIPriority="99" w:defSemiHidden="1" w:defUnhideWhenUsed="1" w:defQFormat="0" w:count="267">
+    <w:lsdException w:name="Normal" w:semiHidden="0" w:uiPriority="0" w:unhideWhenUsed="0" w:qFormat="1"/>
+    <w:lsdException w:name="heading 1" w:semiHidden="0" w:uiPriority="9" w:unhideWhenUsed="0" w:qFormat="1"/>
+    <w:lsdException w:name="heading 2" w:uiPriority="9" w:qFormat="1"/>
+    <w:lsdException w:name="heading 3" w:uiPriority="9" w:qFormat="1"/>
+    <w:lsdException w:name="heading 4" w:uiPriority="9" w:qFormat="1"/>
+    <w:lsdException w:name="heading 5" w:uiPriority="9" w:qFormat="1"/>
+    <w:lsdException w:name="heading 6" w:uiPriority="9" w:qFormat="1"/>
+    <w:lsdException w:name="heading 7" w:uiPriority="9" w:qFormat="1"/>
+    <w:lsdException w:name="heading 8" w:uiPriority="9" w:qFormat="1"/>
+    <w:lsdException w:name="heading 9" w:uiPriority="9" w:qFormat="1"/>
+    <w:lsdException w:name="toc 1" w:uiPriority="39" w:qFormat="1"/>
+    <w:lsdException w:name="toc 2" w:uiPriority="39" w:qFormat="1"/>
+    <w:lsdException w:name="toc 3" w:uiPriority="39" w:qFormat="1"/>
+    <w:lsdException w:name="toc 4" w:uiPriority="39"/>
+    <w:lsdException w:name="toc 5" w:uiPriority="39"/>
+    <w:lsdException w:name="toc 6" w:uiPriority="39"/>
+    <w:lsdException w:name="toc 7" w:uiPriority="39"/>
+    <w:lsdException w:name="toc 8" w:uiPriority="39"/>
+    <w:lsdException w:name="toc 9" w:uiPriority="39"/>
+    <w:lsdException w:name="caption" w:uiPriority="35" w:qFormat="1"/>
+    <w:lsdException w:name="Title" w:semiHidden="0" w:uiPriority="10" w:unhideWhenUsed="0" w:qFormat="1"/>
+    <w:lsdException w:name="Default Paragraph Font" w:uiPriority="1"/>
+    <w:lsdException w:name="Subtitle" w:semiHidden="0" w:uiPriority="11" w:unhideWhenUsed="0" w:qFormat="1"/>
+    <w:lsdException w:name="Strong" w:semiHidden="0" w:uiPriority="22" w:unhideWhenUsed="0" w:qFormat="1"/>
+    <w:lsdException w:name="Emphasis" w:semiHidden="0" w:uiPriority="20" w:unhideWhenUsed="0" w:qFormat="1"/>
+    <w:lsdException w:name="Table Grid" w:semiHidden="0" w:uiPriority="59" w:unhideWhenUsed="0"/>
+    <w:lsdException w:name="Placeholder Text" w:unhideWhenUsed="0"/>
+    <w:lsdException w:name="No Spacing" w:semiHidden="0" w:uiPriority="1" w:unhideWhenUsed="0" w:qFormat="1"/>
+    <w:lsdException w:name="Light Shading" w:semiHidden="0" w:uiPriority="60" w:unhideWhenUsed="0"/>
+    <w:lsdException w:name="Light List" w:semiHidden="0" w:uiPriority="61" w:unhideWhenUsed="0"/>
+    <w:lsdException w:name="Light Grid" w:semiHidden="0" w:uiPriority="62" w:unhideWhenUsed="0"/>
+    <w:lsdException w:name="Medium Shading 1" w:semiHidden="0" w:uiPriority="63" w:unhideWhenUsed="0"/>
+    <w:lsdException w:name="Medium Shading 2" w:semiHidden="0" w:uiPriority="64" w:unhideWhenUsed="0"/>
+    <w:lsdException w:name="Medium List 1" w:semiHidden="0" w:uiPriority="65" w:unhideWhenUsed="0"/>
+    <w:lsdException w:name="Medium List 2" w:semiHidden="0" w:uiPriority="66" w:unhideWhenUsed="0"/>
+    <w:lsdException w:name="Medium Grid 1" w:semiHidden="0" w:uiPriority="67" w:unhideWhenUsed="0"/>
+    <w:lsdException w:name="Medium Grid 2" w:semiHidden="0" w:uiPriority="68" w:unhideWhenUsed="0"/>
+    <w:lsdException w:name="Medium Grid 3" w:semiHidden="0" w:uiPriority="69" w:unhideWhenUsed="0"/>
+    <w:lsdException w:name="Dark List" w:semiHidden="0" w:uiPriority="70" w:unhideWhenUsed="0"/>
+    <w:lsdException w:name="Colorful Shading" w:semiHidden="0" w:uiPriority="71" w:unhideWhenUsed="0"/>
+    <w:lsdException w:name="Colorful List" w:semiHidden="0" w:uiPriority="72" w:unhideWhenUsed="0"/>
+    <w:lsdException w:name="Colorful Grid" w:semiHidden="0" w:uiPriority="73" w:unhideWhenUsed="0"/>
+    <w:lsdException w:name="Light Shading Accent 1" w:semiHidden="0" w:uiPriority="60" w:unhideWhenUsed="0"/>
+    <w:lsdException w:name="Light List Accent 1" w:semiHidden="0" w:uiPriority="61" w:unhideWhenUsed="0"/>
+    <w:lsdException w:name="Light Grid Accent 1" w:semiHidden="0" w:uiPriority="62" w:unhideWhenUsed="0"/>
+    <w:lsdException w:name="Medium Shading 1 Accent 1" w:semiHidden="0" w:uiPriority="63" w:unhideWhenUsed="0"/>
+    <w:lsdException w:name="Medium Shading 2 Accent 1" w:semiHidden="0" w:uiPriority="64" w:unhideWhenUsed="0"/>
+    <w:lsdException w:name="Medium List 1 Accent 1" w:semiHidden="0" w:uiPriority="65" w:unhideWhenUsed="0"/>
+    <w:lsdException w:name="Revision" w:unhideWhenUsed="0"/>
+    <w:lsdException w:name="List Paragraph" w:semiHidden="0" w:uiPriority="34" w:unhideWhenUsed="0" w:qFormat="1"/>
+    <w:lsdException w:name="Quote" w:semiHidden="0" w:uiPriority="29" w:unhideWhenUsed="0" w:qFormat="1"/>
+    <w:lsdException w:name="Intense Quote" w:semiHidden="0" w:uiPriority="30" w:unhideWhenUsed="0" w:qFormat="1"/>
+    <w:lsdException w:name="Medium List 2 Accent 1" w:semiHidden="0" w:uiPriority="66" w:unhideWhenUsed="0"/>
+    <w:lsdException w:name="Medium Grid 1 Accent 1" w:semiHidden="0" w:uiPriority="67" w:unhideWhenUsed="0"/>
+    <w:lsdException w:name="Medium Grid 2 Accent 1" w:semiHidden="0" w:uiPriority="68" w:unhideWhenUsed="0"/>
+    <w:lsdException w:name="Medium Grid 3 Accent 1" w:semiHidden="0" w:uiPriority="69" w:unhideWhenUsed="0"/>
+    <w:lsdException w:name="Dark List Accent 1" w:semiHidden="0" w:uiPriority="70" w:unhideWhenUsed="0"/>
+    <w:lsdException w:name="Colorful Shading Accent 1" w:semiHidden="0" w:uiPriority="71" w:unhideWhenUsed="0"/>
+    <w:lsdException w:name="Colorful List Accent 1" w:semiHidden="0" w:uiPriority="72" w:unhideWhenUsed="0"/>
+    <w:lsdException w:name="Colorful Grid Accent 1" w:semiHidden="0" w:uiPriority="73" w:unhideWhenUsed="0"/>
+    <w:lsdException w:name="Light Shading Accent 2" w:semiHidden="0" w:uiPriority="60" w:unhideWhenUsed="0"/>
+    <w:lsdException w:name="Light List Accent 2" w:semiHidden="0" w:uiPriority="61" w:unhideWhenUsed="0"/>
+    <w:lsdException w:name="Light Grid Accent 2" w:semiHidden="0" w:uiPriority="62" w:unhideWhenUsed="0"/>
+    <w:lsdException w:name="Medium Shading 1 Accent 2" w:semiHidden="0" w:uiPriority="63" w:unhideWhenUsed="0"/>
+    <w:lsdException w:name="Medium Shading 2 Accent 2" w:semiHidden="0" w:uiPriority="64" w:unhideWhenUsed="0"/>
+    <w:lsdException w:name="Medium List 1 Accent 2" w:semiHidden="0" w:uiPriority="65" w:unhideWhenUsed="0"/>
+    <w:lsdException w:name="Medium List 2 Accent 2" w:semiHidden="0" w:uiPriority="66" w:unhideWhenUsed="0"/>
+    <w:lsdException w:name="Medium Grid 1 Accent 2" w:semiHidden="0" w:uiPriority="67" w:unhideWhenUsed="0"/>
+    <w:lsdException w:name="Medium Grid 2 Accent 2" w:semiHidden="0" w:uiPriority="68" w:unhideWhenUsed="0"/>
+    <w:lsdException w:name="Medium Grid 3 Accent 2" w:semiHidden="0" w:uiPriority="69" w:unhideWhenUsed="0"/>
+    <w:lsdException w:name="Dark List Accent 2" w:semiHidden="0" w:uiPriority="70" w:unhideWhenUsed="0"/>
+    <w:lsdException w:name="Colorful Shading Accent 2" w:semiHidden="0" w:uiPriority="71" w:unhideWhenUsed="0"/>
+    <w:lsdException w:name="Colorful List Accent 2" w:semiHidden="0" w:uiPriority="72" w:unhideWhenUsed="0"/>
+    <w:lsdException w:name="Colorful Grid Accent 2" w:semiHidden="0" w:uiPriority="73" w:unhideWhenUsed="0"/>
+    <w:lsdException w:name="Light Shading Accent 3" w:semiHidden="0" w:uiPriority="60" w:unhideWhenUsed="0"/>
+    <w:lsdException w:name="Light List Accent 3" w:semiHidden="0" w:uiPriority="61" w:unhideWhenUsed="0"/>
+    <w:lsdException w:name="Light Grid Accent 3" w:semiHidden="0" w:uiPriority="62" w:unhideWhenUsed="0"/>
+    <w:lsdException w:name="Medium Shading 1 Accent 3" w:semiHidden="0" w:uiPriority="63" w:unhideWhenUsed="0"/>
+    <w:lsdException w:name="Medium Shading 2 Accent 3" w:semiHidden="0" w:uiPriority="64" w:unhideWhenUsed="0"/>
+    <w:lsdException w:name="Medium List 1 Accent 3" w:semiHidden="0" w:uiPriority="65" w:unhideWhenUsed="0"/>
+    <w:lsdException w:name="Medium List 2 Accent 3" w:semiHidden="0" w:uiPriority="66" w:unhideWhenUsed="0"/>
+    <w:lsdException w:name="Medium Grid 1 Accent 3" w:semiHidden="0" w:uiPriority="67" w:unhideWhenUsed="0"/>
+    <w:lsdException w:name="Medium Grid 2 Accent 3" w:semiHidden="0" w:uiPriority="68" w:unhideWhenUsed="0"/>
+    <w:lsdException w:name="Medium Grid 3 Accent 3" w:semiHidden="0" w:uiPriority="69" w:unhideWhenUsed="0"/>
+    <w:lsdException w:name="Dark List Accent 3" w:semiHidden="0" w:uiPriority="70" w:unhideWhenUsed="0"/>
+    <w:lsdException w:name="Colorful Shading Accent 3" w:semiHidden="0" w:uiPriority="71" w:unhideWhenUsed="0"/>
+    <w:lsdException w:name="Colorful List Accent 3" w:semiHidden="0" w:uiPriority="72" w:unhideWhenUsed="0"/>
+    <w:lsdException w:name="Colorful Grid Accent 3" w:semiHidden="0" w:uiPriority="73" w:unhideWhenUsed="0"/>
+    <w:lsdException w:name="Light Shading Accent 4" w:semiHidden="0" w:uiPriority="60" w:unhideWhenUsed="0"/>
+    <w:lsdException w:name="Light List Accent 4" w:semiHidden="0" w:uiPriority="61" w:unhideWhenUsed="0"/>
+    <w:lsdException w:name="Light Grid Accent 4" w:semiHidden="0" w:uiPriority="62" w:unhideWhenUsed="0"/>
+    <w:lsdException w:name="Medium Shading 1 Accent 4" w:semiHidden="0" w:uiPriority="63" w:unhideWhenUsed="0"/>
+    <w:lsdException w:name="Medium Shading 2 Accent 4" w:semiHidden="0" w:uiPriority="64" w:unhideWhenUsed="0"/>
+    <w:lsdException w:name="Medium List 1 Accent 4" w:semiHidden="0" w:uiPriority="65" w:unhideWhenUsed="0"/>
+    <w:lsdException w:name="Medium List 2 Accent 4" w:semiHidden="0" w:uiPriority="66" w:unhideWhenUsed="0"/>
+    <w:lsdException w:name="Medium Grid 1 Accent 4" w:semiHidden="0" w:uiPriority="67" w:unhideWhenUsed="0"/>
+    <w:lsdException w:name="Medium Grid 2 Accent 4" w:semiHidden="0" w:uiPriority="68" w:unhideWhenUsed="0"/>
+    <w:lsdException w:name="Medium Grid 3 Accent 4" w:semiHidden="0" w:uiPriority="69" w:unhideWhenUsed="0"/>
+    <w:lsdException w:name="Dark List Accent 4" w:semiHidden="0" w:uiPriority="70" w:unhideWhenUsed="0"/>
+    <w:lsdException w:name="Colorful Shading Accent 4" w:semiHidden="0" w:uiPriority="71" w:unhideWhenUsed="0"/>
+    <w:lsdException w:name="Colorful List Accent 4" w:semiHidden="0" w:uiPriority="72" w:unhideWhenUsed="0"/>
+    <w:lsdException w:name="Colorful Grid Accent 4" w:semiHidden="0" w:uiPriority="73" w:unhideWhenUsed="0"/>
+    <w:lsdException w:name="Light Shading Accent 5" w:semiHidden="0" w:uiPriority="60" w:unhideWhenUsed="0"/>
+    <w:lsdException w:name="Light List Accent 5" w:semiHidden="0" w:uiPriority="61" w:unhideWhenUsed="0"/>
+    <w:lsdException w:name="Light Grid Accent 5" w:semiHidden="0" w:uiPriority="62" w:unhideWhenUsed="0"/>
+    <w:lsdException w:name="Medium Shading 1 Accent 5" w:semiHidden="0" w:uiPriority="63" w:unhideWhenUsed="0"/>
+    <w:lsdException w:name="Medium Shading 2 Accent 5" w:semiHidden="0" w:uiPriority="64" w:unhideWhenUsed="0"/>
+    <w:lsdException w:name="Medium List 1 Accent 5" w:semiHidden="0" w:uiPriority="65" w:unhideWhenUsed="0"/>
+    <w:lsdException w:name="Medium List 2 Accent 5" w:semiHidden="0" w:uiPriority="66" w:unhideWhenUsed="0"/>
+    <w:lsdException w:name="Medium Grid 1 Accent 5" w:semiHidden="0" w:uiPriority="67" w:unhideWhenUsed="0"/>
+    <w:lsdException w:name="Medium Grid 2 Accent 5" w:semiHidden="0" w:uiPriority="68" w:unhideWhenUsed="0"/>
+    <w:lsdException w:name="Medium Grid 3 Accent 5" w:semiHidden="0" w:uiPriority="69" w:unhideWhenUsed="0"/>
+    <w:lsdException w:name="Dark List Accent 5" w:semiHidden="0" w:uiPriority="70" w:unhideWhenUsed="0"/>
+    <w:lsdException w:name="Colorful Shading Accent 5" w:semiHidden="0" w:uiPriority="71" w:unhideWhenUsed="0"/>
+    <w:lsdException w:name="Colorful List Accent 5" w:semiHidden="0" w:uiPriority="72" w:unhideWhenUsed="0"/>
+    <w:lsdException w:name="Colorful Grid Accent 5" w:semiHidden="0" w:uiPriority="73" w:unhideWhenUsed="0"/>
+    <w:lsdException w:name="Light Shading Accent 6" w:semiHidden="0" w:uiPriority="60" w:unhideWhenUsed="0"/>
+    <w:lsdException w:name="Light List Accent 6" w:semiHidden="0" w:uiPriority="61" w:unhideWhenUsed="0"/>
+    <w:lsdException w:name="Light Grid Accent 6" w:semiHidden="0" w:uiPriority="62" w:unhideWhenUsed="0"/>
+    <w:lsdException w:name="Medium Shading 1 Accent 6" w:semiHidden="0" w:uiPriority="63" w:unhideWhenUsed="0"/>
+    <w:lsdException w:name="Medium Shading 2 Accent 6" w:semiHidden="0" w:uiPriority="64" w:unhideWhenUsed="0"/>
+    <w:lsdException w:name="Medium List 1 Accent 6" w:semiHidden="0" w:uiPriority="65" w:unhideWhenUsed="0"/>
+    <w:lsdException w:name="Medium List 2 Accent 6" w:semiHidden="0" w:uiPriority="66" w:unhideWhenUsed="0"/>
+    <w:lsdException w:name="Medium Grid 1 Accent 6" w:semiHidden="0" w:uiPriority="67" w:unhideWhenUsed="0"/>
+    <w:lsdException w:name="Medium Grid 2 Accent 6" w:semiHidden="0" w:uiPriority="68" w:unhideWhenUsed="0"/>
+    <w:lsdException w:name="Medium Grid 3 Accent 6" w:semiHidden="0" w:uiPriority="69" w:unhideWhenUsed="0"/>
+    <w:lsdException w:name="Dark List Accent 6" w:semiHidden="0" w:uiPriority="70" w:unhideWhenUsed="0"/>
+    <w:lsdException w:name="Colorful Shading Accent 6" w:semiHidden="0" w:uiPriority="71" w:unhideWhenUsed="0"/>
+    <w:lsdException w:name="Colorful List Accent 6" w:semiHidden="0" w:uiPriority="72" w:unhideWhenUsed="0"/>
+    <w:lsdException w:name="Colorful Grid Accent 6" w:semiHidden="0" w:uiPriority="73" w:unhideWhenUsed="0"/>
+    <w:lsdException w:name="Subtle Emphasis" w:semiHidden="0" w:uiPriority="19" w:unhideWhenUsed="0" w:qFormat="1"/>
+    <w:lsdException w:name="Intense Emphasis" w:semiHidden="0" w:uiPriority="21" w:unhideWhenUsed="0" w:qFormat="1"/>
+    <w:lsdException w:name="Subtle Reference" w:semiHidden="0" w:uiPriority="31" w:unhideWhenUsed="0" w:qFormat="1"/>
+    <w:lsdException w:name="Intense Reference" w:semiHidden="0" w:uiPriority="32" w:unhideWhenUsed="0" w:qFormat="1"/>
+    <w:lsdException w:name="Book Title" w:semiHidden="0" w:uiPriority="33" w:unhideWhenUsed="0" w:qFormat="1"/>
+    <w:lsdException w:name="Bibliography" w:uiPriority="37"/>
+    <w:lsdException w:name="TOC Heading" w:uiPriority="39" w:qFormat="1"/>
   </w:latentStyles>
   <w:style w:type="paragraph" w:default="1" w:styleId="Normal">
     <w:name w:val="Normal"/>
@@ -2553,7 +2411,7 @@
       <w:szCs w:val="28"/>
     </w:rPr>
   </w:style>
-  <w:style w:type="paragraph" w:styleId="TtuloTDC">
+  <w:style w:type="paragraph" w:styleId="TtulodeTDC">
     <w:name w:val="TOC Heading"/>
     <w:basedOn w:val="Ttulo1"/>
     <w:next w:val="Normal"/>
@@ -2605,7 +2463,6 @@
     <w:next w:val="Normal"/>
     <w:autoRedefine/>
     <w:uiPriority w:val="39"/>
-    <w:semiHidden/>
     <w:unhideWhenUsed/>
     <w:qFormat/>
     <w:rsid w:val="008524DD"/>
@@ -2647,7 +2504,482 @@
     <w:name w:val="Normal (Web)"/>
     <w:basedOn w:val="Normal"/>
     <w:uiPriority w:val="99"/>
+    <w:unhideWhenUsed/>
+    <w:rsid w:val="00267CB1"/>
+    <w:pPr>
+      <w:spacing w:before="100" w:beforeAutospacing="1" w:after="100" w:afterAutospacing="1" w:line="240" w:lineRule="auto"/>
+    </w:pPr>
+    <w:rPr>
+      <w:rFonts w:ascii="Times New Roman" w:eastAsia="Times New Roman" w:hAnsi="Times New Roman" w:cs="Times New Roman"/>
+      <w:sz w:val="24"/>
+      <w:szCs w:val="24"/>
+    </w:rPr>
+  </w:style>
+  <w:style w:type="character" w:customStyle="1" w:styleId="Ttulo3Car">
+    <w:name w:val="Título 3 Car"/>
+    <w:basedOn w:val="Fuentedeprrafopredeter"/>
+    <w:link w:val="Ttulo3"/>
+    <w:uiPriority w:val="9"/>
+    <w:rsid w:val="0061542B"/>
+    <w:rPr>
+      <w:rFonts w:asciiTheme="majorHAnsi" w:eastAsiaTheme="majorEastAsia" w:hAnsiTheme="majorHAnsi" w:cstheme="majorBidi"/>
+      <w:color w:val="243F60" w:themeColor="accent1" w:themeShade="7F"/>
+      <w:sz w:val="24"/>
+      <w:szCs w:val="24"/>
+    </w:rPr>
+  </w:style>
+  <w:style w:type="paragraph" w:styleId="Prrafodelista">
+    <w:name w:val="List Paragraph"/>
+    <w:basedOn w:val="Normal"/>
+    <w:uiPriority w:val="34"/>
+    <w:qFormat/>
+    <w:rsid w:val="0061542B"/>
+    <w:pPr>
+      <w:ind w:left="720"/>
+      <w:contextualSpacing/>
+    </w:pPr>
+  </w:style>
+</w:styles>
+</file>
+
+<file path=word/stylesWithEffects.xml><?xml version="1.0" encoding="utf-8"?>
+<w:styles xmlns:wpc="http://schemas.microsoft.com/office/word/2010/wordprocessingCanvas" xmlns:mc="http://schemas.openxmlformats.org/markup-compatibility/2006" xmlns:o="urn:schemas-microsoft-com:office:office" xmlns:r="http://schemas.openxmlformats.org/officeDocument/2006/relationships" xmlns:m="http://schemas.openxmlformats.org/officeDocument/2006/math" xmlns:v="urn:schemas-microsoft-com:vml" xmlns:wp14="http://schemas.microsoft.com/office/word/2010/wordprocessingDrawing" xmlns:wp="http://schemas.openxmlformats.org/drawingml/2006/wordprocessingDrawing" xmlns:w10="urn:schemas-microsoft-com:office:word" xmlns:w="http://schemas.openxmlformats.org/wordprocessingml/2006/main" xmlns:w14="http://schemas.microsoft.com/office/word/2010/wordml" xmlns:wpg="http://schemas.microsoft.com/office/word/2010/wordprocessingGroup" xmlns:wpi="http://schemas.microsoft.com/office/word/2010/wordprocessingInk" xmlns:wne="http://schemas.microsoft.com/office/word/2006/wordml" xmlns:wps="http://schemas.microsoft.com/office/word/2010/wordprocessingShape" mc:Ignorable="w14 wp14">
+  <w:docDefaults>
+    <w:rPrDefault>
+      <w:rPr>
+        <w:rFonts w:asciiTheme="minorHAnsi" w:eastAsiaTheme="minorHAnsi" w:hAnsiTheme="minorHAnsi" w:cstheme="minorBidi"/>
+        <w:sz w:val="22"/>
+        <w:szCs w:val="22"/>
+        <w:lang w:val="en-US" w:eastAsia="en-US" w:bidi="ar-SA"/>
+      </w:rPr>
+    </w:rPrDefault>
+    <w:pPrDefault>
+      <w:pPr>
+        <w:spacing w:after="200" w:line="276" w:lineRule="auto"/>
+      </w:pPr>
+    </w:pPrDefault>
+  </w:docDefaults>
+  <w:latentStyles w:defLockedState="0" w:defUIPriority="99" w:defSemiHidden="1" w:defUnhideWhenUsed="1" w:defQFormat="0" w:count="267">
+    <w:lsdException w:name="Normal" w:semiHidden="0" w:uiPriority="0" w:unhideWhenUsed="0" w:qFormat="1"/>
+    <w:lsdException w:name="heading 1" w:semiHidden="0" w:uiPriority="9" w:unhideWhenUsed="0" w:qFormat="1"/>
+    <w:lsdException w:name="heading 2" w:uiPriority="9" w:qFormat="1"/>
+    <w:lsdException w:name="heading 3" w:uiPriority="9" w:qFormat="1"/>
+    <w:lsdException w:name="heading 4" w:uiPriority="9" w:qFormat="1"/>
+    <w:lsdException w:name="heading 5" w:uiPriority="9" w:qFormat="1"/>
+    <w:lsdException w:name="heading 6" w:uiPriority="9" w:qFormat="1"/>
+    <w:lsdException w:name="heading 7" w:uiPriority="9" w:qFormat="1"/>
+    <w:lsdException w:name="heading 8" w:uiPriority="9" w:qFormat="1"/>
+    <w:lsdException w:name="heading 9" w:uiPriority="9" w:qFormat="1"/>
+    <w:lsdException w:name="toc 1" w:uiPriority="39" w:qFormat="1"/>
+    <w:lsdException w:name="toc 2" w:uiPriority="39" w:qFormat="1"/>
+    <w:lsdException w:name="toc 3" w:uiPriority="39" w:qFormat="1"/>
+    <w:lsdException w:name="toc 4" w:uiPriority="39"/>
+    <w:lsdException w:name="toc 5" w:uiPriority="39"/>
+    <w:lsdException w:name="toc 6" w:uiPriority="39"/>
+    <w:lsdException w:name="toc 7" w:uiPriority="39"/>
+    <w:lsdException w:name="toc 8" w:uiPriority="39"/>
+    <w:lsdException w:name="toc 9" w:uiPriority="39"/>
+    <w:lsdException w:name="caption" w:uiPriority="35" w:qFormat="1"/>
+    <w:lsdException w:name="Title" w:semiHidden="0" w:uiPriority="10" w:unhideWhenUsed="0" w:qFormat="1"/>
+    <w:lsdException w:name="Default Paragraph Font" w:uiPriority="1"/>
+    <w:lsdException w:name="Subtitle" w:semiHidden="0" w:uiPriority="11" w:unhideWhenUsed="0" w:qFormat="1"/>
+    <w:lsdException w:name="Strong" w:semiHidden="0" w:uiPriority="22" w:unhideWhenUsed="0" w:qFormat="1"/>
+    <w:lsdException w:name="Emphasis" w:semiHidden="0" w:uiPriority="20" w:unhideWhenUsed="0" w:qFormat="1"/>
+    <w:lsdException w:name="Table Grid" w:semiHidden="0" w:uiPriority="59" w:unhideWhenUsed="0"/>
+    <w:lsdException w:name="Placeholder Text" w:unhideWhenUsed="0"/>
+    <w:lsdException w:name="No Spacing" w:semiHidden="0" w:uiPriority="1" w:unhideWhenUsed="0" w:qFormat="1"/>
+    <w:lsdException w:name="Light Shading" w:semiHidden="0" w:uiPriority="60" w:unhideWhenUsed="0"/>
+    <w:lsdException w:name="Light List" w:semiHidden="0" w:uiPriority="61" w:unhideWhenUsed="0"/>
+    <w:lsdException w:name="Light Grid" w:semiHidden="0" w:uiPriority="62" w:unhideWhenUsed="0"/>
+    <w:lsdException w:name="Medium Shading 1" w:semiHidden="0" w:uiPriority="63" w:unhideWhenUsed="0"/>
+    <w:lsdException w:name="Medium Shading 2" w:semiHidden="0" w:uiPriority="64" w:unhideWhenUsed="0"/>
+    <w:lsdException w:name="Medium List 1" w:semiHidden="0" w:uiPriority="65" w:unhideWhenUsed="0"/>
+    <w:lsdException w:name="Medium List 2" w:semiHidden="0" w:uiPriority="66" w:unhideWhenUsed="0"/>
+    <w:lsdException w:name="Medium Grid 1" w:semiHidden="0" w:uiPriority="67" w:unhideWhenUsed="0"/>
+    <w:lsdException w:name="Medium Grid 2" w:semiHidden="0" w:uiPriority="68" w:unhideWhenUsed="0"/>
+    <w:lsdException w:name="Medium Grid 3" w:semiHidden="0" w:uiPriority="69" w:unhideWhenUsed="0"/>
+    <w:lsdException w:name="Dark List" w:semiHidden="0" w:uiPriority="70" w:unhideWhenUsed="0"/>
+    <w:lsdException w:name="Colorful Shading" w:semiHidden="0" w:uiPriority="71" w:unhideWhenUsed="0"/>
+    <w:lsdException w:name="Colorful List" w:semiHidden="0" w:uiPriority="72" w:unhideWhenUsed="0"/>
+    <w:lsdException w:name="Colorful Grid" w:semiHidden="0" w:uiPriority="73" w:unhideWhenUsed="0"/>
+    <w:lsdException w:name="Light Shading Accent 1" w:semiHidden="0" w:uiPriority="60" w:unhideWhenUsed="0"/>
+    <w:lsdException w:name="Light List Accent 1" w:semiHidden="0" w:uiPriority="61" w:unhideWhenUsed="0"/>
+    <w:lsdException w:name="Light Grid Accent 1" w:semiHidden="0" w:uiPriority="62" w:unhideWhenUsed="0"/>
+    <w:lsdException w:name="Medium Shading 1 Accent 1" w:semiHidden="0" w:uiPriority="63" w:unhideWhenUsed="0"/>
+    <w:lsdException w:name="Medium Shading 2 Accent 1" w:semiHidden="0" w:uiPriority="64" w:unhideWhenUsed="0"/>
+    <w:lsdException w:name="Medium List 1 Accent 1" w:semiHidden="0" w:uiPriority="65" w:unhideWhenUsed="0"/>
+    <w:lsdException w:name="Revision" w:unhideWhenUsed="0"/>
+    <w:lsdException w:name="List Paragraph" w:semiHidden="0" w:uiPriority="34" w:unhideWhenUsed="0" w:qFormat="1"/>
+    <w:lsdException w:name="Quote" w:semiHidden="0" w:uiPriority="29" w:unhideWhenUsed="0" w:qFormat="1"/>
+    <w:lsdException w:name="Intense Quote" w:semiHidden="0" w:uiPriority="30" w:unhideWhenUsed="0" w:qFormat="1"/>
+    <w:lsdException w:name="Medium List 2 Accent 1" w:semiHidden="0" w:uiPriority="66" w:unhideWhenUsed="0"/>
+    <w:lsdException w:name="Medium Grid 1 Accent 1" w:semiHidden="0" w:uiPriority="67" w:unhideWhenUsed="0"/>
+    <w:lsdException w:name="Medium Grid 2 Accent 1" w:semiHidden="0" w:uiPriority="68" w:unhideWhenUsed="0"/>
+    <w:lsdException w:name="Medium Grid 3 Accent 1" w:semiHidden="0" w:uiPriority="69" w:unhideWhenUsed="0"/>
+    <w:lsdException w:name="Dark List Accent 1" w:semiHidden="0" w:uiPriority="70" w:unhideWhenUsed="0"/>
+    <w:lsdException w:name="Colorful Shading Accent 1" w:semiHidden="0" w:uiPriority="71" w:unhideWhenUsed="0"/>
+    <w:lsdException w:name="Colorful List Accent 1" w:semiHidden="0" w:uiPriority="72" w:unhideWhenUsed="0"/>
+    <w:lsdException w:name="Colorful Grid Accent 1" w:semiHidden="0" w:uiPriority="73" w:unhideWhenUsed="0"/>
+    <w:lsdException w:name="Light Shading Accent 2" w:semiHidden="0" w:uiPriority="60" w:unhideWhenUsed="0"/>
+    <w:lsdException w:name="Light List Accent 2" w:semiHidden="0" w:uiPriority="61" w:unhideWhenUsed="0"/>
+    <w:lsdException w:name="Light Grid Accent 2" w:semiHidden="0" w:uiPriority="62" w:unhideWhenUsed="0"/>
+    <w:lsdException w:name="Medium Shading 1 Accent 2" w:semiHidden="0" w:uiPriority="63" w:unhideWhenUsed="0"/>
+    <w:lsdException w:name="Medium Shading 2 Accent 2" w:semiHidden="0" w:uiPriority="64" w:unhideWhenUsed="0"/>
+    <w:lsdException w:name="Medium List 1 Accent 2" w:semiHidden="0" w:uiPriority="65" w:unhideWhenUsed="0"/>
+    <w:lsdException w:name="Medium List 2 Accent 2" w:semiHidden="0" w:uiPriority="66" w:unhideWhenUsed="0"/>
+    <w:lsdException w:name="Medium Grid 1 Accent 2" w:semiHidden="0" w:uiPriority="67" w:unhideWhenUsed="0"/>
+    <w:lsdException w:name="Medium Grid 2 Accent 2" w:semiHidden="0" w:uiPriority="68" w:unhideWhenUsed="0"/>
+    <w:lsdException w:name="Medium Grid 3 Accent 2" w:semiHidden="0" w:uiPriority="69" w:unhideWhenUsed="0"/>
+    <w:lsdException w:name="Dark List Accent 2" w:semiHidden="0" w:uiPriority="70" w:unhideWhenUsed="0"/>
+    <w:lsdException w:name="Colorful Shading Accent 2" w:semiHidden="0" w:uiPriority="71" w:unhideWhenUsed="0"/>
+    <w:lsdException w:name="Colorful List Accent 2" w:semiHidden="0" w:uiPriority="72" w:unhideWhenUsed="0"/>
+    <w:lsdException w:name="Colorful Grid Accent 2" w:semiHidden="0" w:uiPriority="73" w:unhideWhenUsed="0"/>
+    <w:lsdException w:name="Light Shading Accent 3" w:semiHidden="0" w:uiPriority="60" w:unhideWhenUsed="0"/>
+    <w:lsdException w:name="Light List Accent 3" w:semiHidden="0" w:uiPriority="61" w:unhideWhenUsed="0"/>
+    <w:lsdException w:name="Light Grid Accent 3" w:semiHidden="0" w:uiPriority="62" w:unhideWhenUsed="0"/>
+    <w:lsdException w:name="Medium Shading 1 Accent 3" w:semiHidden="0" w:uiPriority="63" w:unhideWhenUsed="0"/>
+    <w:lsdException w:name="Medium Shading 2 Accent 3" w:semiHidden="0" w:uiPriority="64" w:unhideWhenUsed="0"/>
+    <w:lsdException w:name="Medium List 1 Accent 3" w:semiHidden="0" w:uiPriority="65" w:unhideWhenUsed="0"/>
+    <w:lsdException w:name="Medium List 2 Accent 3" w:semiHidden="0" w:uiPriority="66" w:unhideWhenUsed="0"/>
+    <w:lsdException w:name="Medium Grid 1 Accent 3" w:semiHidden="0" w:uiPriority="67" w:unhideWhenUsed="0"/>
+    <w:lsdException w:name="Medium Grid 2 Accent 3" w:semiHidden="0" w:uiPriority="68" w:unhideWhenUsed="0"/>
+    <w:lsdException w:name="Medium Grid 3 Accent 3" w:semiHidden="0" w:uiPriority="69" w:unhideWhenUsed="0"/>
+    <w:lsdException w:name="Dark List Accent 3" w:semiHidden="0" w:uiPriority="70" w:unhideWhenUsed="0"/>
+    <w:lsdException w:name="Colorful Shading Accent 3" w:semiHidden="0" w:uiPriority="71" w:unhideWhenUsed="0"/>
+    <w:lsdException w:name="Colorful List Accent 3" w:semiHidden="0" w:uiPriority="72" w:unhideWhenUsed="0"/>
+    <w:lsdException w:name="Colorful Grid Accent 3" w:semiHidden="0" w:uiPriority="73" w:unhideWhenUsed="0"/>
+    <w:lsdException w:name="Light Shading Accent 4" w:semiHidden="0" w:uiPriority="60" w:unhideWhenUsed="0"/>
+    <w:lsdException w:name="Light List Accent 4" w:semiHidden="0" w:uiPriority="61" w:unhideWhenUsed="0"/>
+    <w:lsdException w:name="Light Grid Accent 4" w:semiHidden="0" w:uiPriority="62" w:unhideWhenUsed="0"/>
+    <w:lsdException w:name="Medium Shading 1 Accent 4" w:semiHidden="0" w:uiPriority="63" w:unhideWhenUsed="0"/>
+    <w:lsdException w:name="Medium Shading 2 Accent 4" w:semiHidden="0" w:uiPriority="64" w:unhideWhenUsed="0"/>
+    <w:lsdException w:name="Medium List 1 Accent 4" w:semiHidden="0" w:uiPriority="65" w:unhideWhenUsed="0"/>
+    <w:lsdException w:name="Medium List 2 Accent 4" w:semiHidden="0" w:uiPriority="66" w:unhideWhenUsed="0"/>
+    <w:lsdException w:name="Medium Grid 1 Accent 4" w:semiHidden="0" w:uiPriority="67" w:unhideWhenUsed="0"/>
+    <w:lsdException w:name="Medium Grid 2 Accent 4" w:semiHidden="0" w:uiPriority="68" w:unhideWhenUsed="0"/>
+    <w:lsdException w:name="Medium Grid 3 Accent 4" w:semiHidden="0" w:uiPriority="69" w:unhideWhenUsed="0"/>
+    <w:lsdException w:name="Dark List Accent 4" w:semiHidden="0" w:uiPriority="70" w:unhideWhenUsed="0"/>
+    <w:lsdException w:name="Colorful Shading Accent 4" w:semiHidden="0" w:uiPriority="71" w:unhideWhenUsed="0"/>
+    <w:lsdException w:name="Colorful List Accent 4" w:semiHidden="0" w:uiPriority="72" w:unhideWhenUsed="0"/>
+    <w:lsdException w:name="Colorful Grid Accent 4" w:semiHidden="0" w:uiPriority="73" w:unhideWhenUsed="0"/>
+    <w:lsdException w:name="Light Shading Accent 5" w:semiHidden="0" w:uiPriority="60" w:unhideWhenUsed="0"/>
+    <w:lsdException w:name="Light List Accent 5" w:semiHidden="0" w:uiPriority="61" w:unhideWhenUsed="0"/>
+    <w:lsdException w:name="Light Grid Accent 5" w:semiHidden="0" w:uiPriority="62" w:unhideWhenUsed="0"/>
+    <w:lsdException w:name="Medium Shading 1 Accent 5" w:semiHidden="0" w:uiPriority="63" w:unhideWhenUsed="0"/>
+    <w:lsdException w:name="Medium Shading 2 Accent 5" w:semiHidden="0" w:uiPriority="64" w:unhideWhenUsed="0"/>
+    <w:lsdException w:name="Medium List 1 Accent 5" w:semiHidden="0" w:uiPriority="65" w:unhideWhenUsed="0"/>
+    <w:lsdException w:name="Medium List 2 Accent 5" w:semiHidden="0" w:uiPriority="66" w:unhideWhenUsed="0"/>
+    <w:lsdException w:name="Medium Grid 1 Accent 5" w:semiHidden="0" w:uiPriority="67" w:unhideWhenUsed="0"/>
+    <w:lsdException w:name="Medium Grid 2 Accent 5" w:semiHidden="0" w:uiPriority="68" w:unhideWhenUsed="0"/>
+    <w:lsdException w:name="Medium Grid 3 Accent 5" w:semiHidden="0" w:uiPriority="69" w:unhideWhenUsed="0"/>
+    <w:lsdException w:name="Dark List Accent 5" w:semiHidden="0" w:uiPriority="70" w:unhideWhenUsed="0"/>
+    <w:lsdException w:name="Colorful Shading Accent 5" w:semiHidden="0" w:uiPriority="71" w:unhideWhenUsed="0"/>
+    <w:lsdException w:name="Colorful List Accent 5" w:semiHidden="0" w:uiPriority="72" w:unhideWhenUsed="0"/>
+    <w:lsdException w:name="Colorful Grid Accent 5" w:semiHidden="0" w:uiPriority="73" w:unhideWhenUsed="0"/>
+    <w:lsdException w:name="Light Shading Accent 6" w:semiHidden="0" w:uiPriority="60" w:unhideWhenUsed="0"/>
+    <w:lsdException w:name="Light List Accent 6" w:semiHidden="0" w:uiPriority="61" w:unhideWhenUsed="0"/>
+    <w:lsdException w:name="Light Grid Accent 6" w:semiHidden="0" w:uiPriority="62" w:unhideWhenUsed="0"/>
+    <w:lsdException w:name="Medium Shading 1 Accent 6" w:semiHidden="0" w:uiPriority="63" w:unhideWhenUsed="0"/>
+    <w:lsdException w:name="Medium Shading 2 Accent 6" w:semiHidden="0" w:uiPriority="64" w:unhideWhenUsed="0"/>
+    <w:lsdException w:name="Medium List 1 Accent 6" w:semiHidden="0" w:uiPriority="65" w:unhideWhenUsed="0"/>
+    <w:lsdException w:name="Medium List 2 Accent 6" w:semiHidden="0" w:uiPriority="66" w:unhideWhenUsed="0"/>
+    <w:lsdException w:name="Medium Grid 1 Accent 6" w:semiHidden="0" w:uiPriority="67" w:unhideWhenUsed="0"/>
+    <w:lsdException w:name="Medium Grid 2 Accent 6" w:semiHidden="0" w:uiPriority="68" w:unhideWhenUsed="0"/>
+    <w:lsdException w:name="Medium Grid 3 Accent 6" w:semiHidden="0" w:uiPriority="69" w:unhideWhenUsed="0"/>
+    <w:lsdException w:name="Dark List Accent 6" w:semiHidden="0" w:uiPriority="70" w:unhideWhenUsed="0"/>
+    <w:lsdException w:name="Colorful Shading Accent 6" w:semiHidden="0" w:uiPriority="71" w:unhideWhenUsed="0"/>
+    <w:lsdException w:name="Colorful List Accent 6" w:semiHidden="0" w:uiPriority="72" w:unhideWhenUsed="0"/>
+    <w:lsdException w:name="Colorful Grid Accent 6" w:semiHidden="0" w:uiPriority="73" w:unhideWhenUsed="0"/>
+    <w:lsdException w:name="Subtle Emphasis" w:semiHidden="0" w:uiPriority="19" w:unhideWhenUsed="0" w:qFormat="1"/>
+    <w:lsdException w:name="Intense Emphasis" w:semiHidden="0" w:uiPriority="21" w:unhideWhenUsed="0" w:qFormat="1"/>
+    <w:lsdException w:name="Subtle Reference" w:semiHidden="0" w:uiPriority="31" w:unhideWhenUsed="0" w:qFormat="1"/>
+    <w:lsdException w:name="Intense Reference" w:semiHidden="0" w:uiPriority="32" w:unhideWhenUsed="0" w:qFormat="1"/>
+    <w:lsdException w:name="Book Title" w:semiHidden="0" w:uiPriority="33" w:unhideWhenUsed="0" w:qFormat="1"/>
+    <w:lsdException w:name="Bibliography" w:uiPriority="37"/>
+    <w:lsdException w:name="TOC Heading" w:uiPriority="39" w:qFormat="1"/>
+  </w:latentStyles>
+  <w:style w:type="paragraph" w:default="1" w:styleId="Normal">
+    <w:name w:val="Normal"/>
+    <w:qFormat/>
+  </w:style>
+  <w:style w:type="paragraph" w:styleId="Ttulo1">
+    <w:name w:val="heading 1"/>
+    <w:basedOn w:val="Normal"/>
+    <w:next w:val="Normal"/>
+    <w:link w:val="Ttulo1Car"/>
+    <w:uiPriority w:val="9"/>
+    <w:qFormat/>
+    <w:rsid w:val="00936E03"/>
+    <w:pPr>
+      <w:keepNext/>
+      <w:keepLines/>
+      <w:spacing w:before="480" w:after="0"/>
+      <w:outlineLvl w:val="0"/>
+    </w:pPr>
+    <w:rPr>
+      <w:rFonts w:asciiTheme="majorHAnsi" w:eastAsiaTheme="majorEastAsia" w:hAnsiTheme="majorHAnsi" w:cstheme="majorBidi"/>
+      <w:b/>
+      <w:bCs/>
+      <w:color w:val="365F91" w:themeColor="accent1" w:themeShade="BF"/>
+      <w:sz w:val="28"/>
+      <w:szCs w:val="28"/>
+    </w:rPr>
+  </w:style>
+  <w:style w:type="paragraph" w:styleId="Ttulo2">
+    <w:name w:val="heading 2"/>
+    <w:basedOn w:val="Normal"/>
+    <w:next w:val="Normal"/>
+    <w:link w:val="Ttulo2Car"/>
+    <w:uiPriority w:val="9"/>
+    <w:unhideWhenUsed/>
+    <w:qFormat/>
+    <w:rsid w:val="00267CB1"/>
+    <w:pPr>
+      <w:keepNext/>
+      <w:keepLines/>
+      <w:spacing w:before="200" w:after="0"/>
+      <w:outlineLvl w:val="1"/>
+    </w:pPr>
+    <w:rPr>
+      <w:rFonts w:asciiTheme="majorHAnsi" w:eastAsiaTheme="majorEastAsia" w:hAnsiTheme="majorHAnsi" w:cstheme="majorBidi"/>
+      <w:b/>
+      <w:bCs/>
+      <w:color w:val="4F81BD" w:themeColor="accent1"/>
+      <w:sz w:val="26"/>
+      <w:szCs w:val="26"/>
+    </w:rPr>
+  </w:style>
+  <w:style w:type="paragraph" w:styleId="Ttulo3">
+    <w:name w:val="heading 3"/>
+    <w:basedOn w:val="Normal"/>
+    <w:next w:val="Normal"/>
+    <w:link w:val="Ttulo3Car"/>
+    <w:uiPriority w:val="9"/>
+    <w:unhideWhenUsed/>
+    <w:qFormat/>
+    <w:rsid w:val="0061542B"/>
+    <w:pPr>
+      <w:keepNext/>
+      <w:keepLines/>
+      <w:spacing w:before="40" w:after="0"/>
+      <w:outlineLvl w:val="2"/>
+    </w:pPr>
+    <w:rPr>
+      <w:rFonts w:asciiTheme="majorHAnsi" w:eastAsiaTheme="majorEastAsia" w:hAnsiTheme="majorHAnsi" w:cstheme="majorBidi"/>
+      <w:color w:val="243F60" w:themeColor="accent1" w:themeShade="7F"/>
+      <w:sz w:val="24"/>
+      <w:szCs w:val="24"/>
+    </w:rPr>
+  </w:style>
+  <w:style w:type="character" w:default="1" w:styleId="Fuentedeprrafopredeter">
+    <w:name w:val="Default Paragraph Font"/>
+    <w:uiPriority w:val="1"/>
     <w:semiHidden/>
+    <w:unhideWhenUsed/>
+  </w:style>
+  <w:style w:type="table" w:default="1" w:styleId="Tablanormal">
+    <w:name w:val="Normal Table"/>
+    <w:uiPriority w:val="99"/>
+    <w:semiHidden/>
+    <w:unhideWhenUsed/>
+    <w:tblPr>
+      <w:tblInd w:w="0" w:type="dxa"/>
+      <w:tblCellMar>
+        <w:top w:w="0" w:type="dxa"/>
+        <w:left w:w="108" w:type="dxa"/>
+        <w:bottom w:w="0" w:type="dxa"/>
+        <w:right w:w="108" w:type="dxa"/>
+      </w:tblCellMar>
+    </w:tblPr>
+  </w:style>
+  <w:style w:type="numbering" w:default="1" w:styleId="Sinlista">
+    <w:name w:val="No List"/>
+    <w:uiPriority w:val="99"/>
+    <w:semiHidden/>
+    <w:unhideWhenUsed/>
+  </w:style>
+  <w:style w:type="paragraph" w:styleId="Encabezado">
+    <w:name w:val="header"/>
+    <w:basedOn w:val="Normal"/>
+    <w:link w:val="EncabezadoCar"/>
+    <w:uiPriority w:val="99"/>
+    <w:unhideWhenUsed/>
+    <w:rsid w:val="008E1746"/>
+    <w:pPr>
+      <w:tabs>
+        <w:tab w:val="center" w:pos="4419"/>
+        <w:tab w:val="right" w:pos="8838"/>
+      </w:tabs>
+      <w:spacing w:after="0" w:line="240" w:lineRule="auto"/>
+    </w:pPr>
+  </w:style>
+  <w:style w:type="character" w:customStyle="1" w:styleId="EncabezadoCar">
+    <w:name w:val="Encabezado Car"/>
+    <w:basedOn w:val="Fuentedeprrafopredeter"/>
+    <w:link w:val="Encabezado"/>
+    <w:uiPriority w:val="99"/>
+    <w:rsid w:val="008E1746"/>
+  </w:style>
+  <w:style w:type="paragraph" w:styleId="Piedepgina">
+    <w:name w:val="footer"/>
+    <w:basedOn w:val="Normal"/>
+    <w:link w:val="PiedepginaCar"/>
+    <w:uiPriority w:val="99"/>
+    <w:unhideWhenUsed/>
+    <w:rsid w:val="008E1746"/>
+    <w:pPr>
+      <w:tabs>
+        <w:tab w:val="center" w:pos="4419"/>
+        <w:tab w:val="right" w:pos="8838"/>
+      </w:tabs>
+      <w:spacing w:after="0" w:line="240" w:lineRule="auto"/>
+    </w:pPr>
+  </w:style>
+  <w:style w:type="character" w:customStyle="1" w:styleId="PiedepginaCar">
+    <w:name w:val="Pie de página Car"/>
+    <w:basedOn w:val="Fuentedeprrafopredeter"/>
+    <w:link w:val="Piedepgina"/>
+    <w:uiPriority w:val="99"/>
+    <w:rsid w:val="008E1746"/>
+  </w:style>
+  <w:style w:type="paragraph" w:styleId="Textodeglobo">
+    <w:name w:val="Balloon Text"/>
+    <w:basedOn w:val="Normal"/>
+    <w:link w:val="TextodegloboCar"/>
+    <w:uiPriority w:val="99"/>
+    <w:semiHidden/>
+    <w:unhideWhenUsed/>
+    <w:rsid w:val="00936E03"/>
+    <w:pPr>
+      <w:spacing w:after="0" w:line="240" w:lineRule="auto"/>
+    </w:pPr>
+    <w:rPr>
+      <w:rFonts w:ascii="Tahoma" w:hAnsi="Tahoma" w:cs="Tahoma"/>
+      <w:sz w:val="16"/>
+      <w:szCs w:val="16"/>
+    </w:rPr>
+  </w:style>
+  <w:style w:type="character" w:customStyle="1" w:styleId="TextodegloboCar">
+    <w:name w:val="Texto de globo Car"/>
+    <w:basedOn w:val="Fuentedeprrafopredeter"/>
+    <w:link w:val="Textodeglobo"/>
+    <w:uiPriority w:val="99"/>
+    <w:semiHidden/>
+    <w:rsid w:val="00936E03"/>
+    <w:rPr>
+      <w:rFonts w:ascii="Tahoma" w:hAnsi="Tahoma" w:cs="Tahoma"/>
+      <w:sz w:val="16"/>
+      <w:szCs w:val="16"/>
+    </w:rPr>
+  </w:style>
+  <w:style w:type="character" w:customStyle="1" w:styleId="Ttulo1Car">
+    <w:name w:val="Título 1 Car"/>
+    <w:basedOn w:val="Fuentedeprrafopredeter"/>
+    <w:link w:val="Ttulo1"/>
+    <w:uiPriority w:val="9"/>
+    <w:rsid w:val="00936E03"/>
+    <w:rPr>
+      <w:rFonts w:asciiTheme="majorHAnsi" w:eastAsiaTheme="majorEastAsia" w:hAnsiTheme="majorHAnsi" w:cstheme="majorBidi"/>
+      <w:b/>
+      <w:bCs/>
+      <w:color w:val="365F91" w:themeColor="accent1" w:themeShade="BF"/>
+      <w:sz w:val="28"/>
+      <w:szCs w:val="28"/>
+    </w:rPr>
+  </w:style>
+  <w:style w:type="paragraph" w:styleId="TtulodeTDC">
+    <w:name w:val="TOC Heading"/>
+    <w:basedOn w:val="Ttulo1"/>
+    <w:next w:val="Normal"/>
+    <w:uiPriority w:val="39"/>
+    <w:semiHidden/>
+    <w:unhideWhenUsed/>
+    <w:qFormat/>
+    <w:rsid w:val="008524DD"/>
+    <w:pPr>
+      <w:outlineLvl w:val="9"/>
+    </w:pPr>
+  </w:style>
+  <w:style w:type="paragraph" w:styleId="TDC2">
+    <w:name w:val="toc 2"/>
+    <w:basedOn w:val="Normal"/>
+    <w:next w:val="Normal"/>
+    <w:autoRedefine/>
+    <w:uiPriority w:val="39"/>
+    <w:unhideWhenUsed/>
+    <w:qFormat/>
+    <w:rsid w:val="008524DD"/>
+    <w:pPr>
+      <w:spacing w:after="100"/>
+      <w:ind w:left="220"/>
+    </w:pPr>
+    <w:rPr>
+      <w:rFonts w:eastAsiaTheme="minorEastAsia"/>
+    </w:rPr>
+  </w:style>
+  <w:style w:type="paragraph" w:styleId="TDC1">
+    <w:name w:val="toc 1"/>
+    <w:basedOn w:val="Normal"/>
+    <w:next w:val="Normal"/>
+    <w:autoRedefine/>
+    <w:uiPriority w:val="39"/>
+    <w:unhideWhenUsed/>
+    <w:qFormat/>
+    <w:rsid w:val="008524DD"/>
+    <w:pPr>
+      <w:spacing w:after="100"/>
+    </w:pPr>
+    <w:rPr>
+      <w:rFonts w:eastAsiaTheme="minorEastAsia"/>
+    </w:rPr>
+  </w:style>
+  <w:style w:type="paragraph" w:styleId="TDC3">
+    <w:name w:val="toc 3"/>
+    <w:basedOn w:val="Normal"/>
+    <w:next w:val="Normal"/>
+    <w:autoRedefine/>
+    <w:uiPriority w:val="39"/>
+    <w:unhideWhenUsed/>
+    <w:qFormat/>
+    <w:rsid w:val="008524DD"/>
+    <w:pPr>
+      <w:spacing w:after="100"/>
+      <w:ind w:left="440"/>
+    </w:pPr>
+    <w:rPr>
+      <w:rFonts w:eastAsiaTheme="minorEastAsia"/>
+    </w:rPr>
+  </w:style>
+  <w:style w:type="character" w:styleId="Hipervnculo">
+    <w:name w:val="Hyperlink"/>
+    <w:basedOn w:val="Fuentedeprrafopredeter"/>
+    <w:uiPriority w:val="99"/>
+    <w:unhideWhenUsed/>
+    <w:rsid w:val="005835CB"/>
+    <w:rPr>
+      <w:color w:val="0000FF" w:themeColor="hyperlink"/>
+      <w:u w:val="single"/>
+    </w:rPr>
+  </w:style>
+  <w:style w:type="character" w:customStyle="1" w:styleId="Ttulo2Car">
+    <w:name w:val="Título 2 Car"/>
+    <w:basedOn w:val="Fuentedeprrafopredeter"/>
+    <w:link w:val="Ttulo2"/>
+    <w:uiPriority w:val="9"/>
+    <w:rsid w:val="00267CB1"/>
+    <w:rPr>
+      <w:rFonts w:asciiTheme="majorHAnsi" w:eastAsiaTheme="majorEastAsia" w:hAnsiTheme="majorHAnsi" w:cstheme="majorBidi"/>
+      <w:b/>
+      <w:bCs/>
+      <w:color w:val="4F81BD" w:themeColor="accent1"/>
+      <w:sz w:val="26"/>
+      <w:szCs w:val="26"/>
+    </w:rPr>
+  </w:style>
+  <w:style w:type="paragraph" w:styleId="NormalWeb">
+    <w:name w:val="Normal (Web)"/>
+    <w:basedOn w:val="Normal"/>
+    <w:uiPriority w:val="99"/>
     <w:unhideWhenUsed/>
     <w:rsid w:val="00267CB1"/>
     <w:pPr>
@@ -2976,7 +3308,7 @@
 </file>
 
 <file path=customXml/itemProps1.xml><?xml version="1.0" encoding="utf-8"?>
-<ds:datastoreItem xmlns:ds="http://schemas.openxmlformats.org/officeDocument/2006/customXml" ds:itemID="{A310915E-89C5-49E5-B9F3-5DBAE776B80C}">
+<ds:datastoreItem xmlns:ds="http://schemas.openxmlformats.org/officeDocument/2006/customXml" ds:itemID="{4362BF5B-1A28-42E7-9BF2-034C7469D0C7}">
   <ds:schemaRefs>
     <ds:schemaRef ds:uri="http://schemas.openxmlformats.org/officeDocument/2006/bibliography"/>
   </ds:schemaRefs>

</xml_diff>

<commit_message>
Se agregó la introducción, información al desarrollo, la bibliografía y se actualizó al índice
</commit_message>
<xml_diff>
--- a/TP_Informe.docx
+++ b/TP_Informe.docx
@@ -1,6 +1,6 @@
 
 <file path=word/document.xml><?xml version="1.0" encoding="utf-8"?>
-<w:document xmlns:wpc="http://schemas.microsoft.com/office/word/2010/wordprocessingCanvas" xmlns:mc="http://schemas.openxmlformats.org/markup-compatibility/2006" xmlns:o="urn:schemas-microsoft-com:office:office" xmlns:r="http://schemas.openxmlformats.org/officeDocument/2006/relationships" xmlns:m="http://schemas.openxmlformats.org/officeDocument/2006/math" xmlns:v="urn:schemas-microsoft-com:vml" xmlns:wp14="http://schemas.microsoft.com/office/word/2010/wordprocessingDrawing" xmlns:wp="http://schemas.openxmlformats.org/drawingml/2006/wordprocessingDrawing" xmlns:w10="urn:schemas-microsoft-com:office:word" xmlns:w="http://schemas.openxmlformats.org/wordprocessingml/2006/main" xmlns:w14="http://schemas.microsoft.com/office/word/2010/wordml" xmlns:wpg="http://schemas.microsoft.com/office/word/2010/wordprocessingGroup" xmlns:wpi="http://schemas.microsoft.com/office/word/2010/wordprocessingInk" xmlns:wne="http://schemas.microsoft.com/office/word/2006/wordml" xmlns:wps="http://schemas.microsoft.com/office/word/2010/wordprocessingShape" mc:Ignorable="w14 wp14">
+<w:document xmlns:wpc="http://schemas.microsoft.com/office/word/2010/wordprocessingCanvas" xmlns:cx="http://schemas.microsoft.com/office/drawing/2014/chartex" xmlns:mc="http://schemas.openxmlformats.org/markup-compatibility/2006" xmlns:o="urn:schemas-microsoft-com:office:office" xmlns:r="http://schemas.openxmlformats.org/officeDocument/2006/relationships" xmlns:m="http://schemas.openxmlformats.org/officeDocument/2006/math" xmlns:v="urn:schemas-microsoft-com:vml" xmlns:wp14="http://schemas.microsoft.com/office/word/2010/wordprocessingDrawing" xmlns:wp="http://schemas.openxmlformats.org/drawingml/2006/wordprocessingDrawing" xmlns:w10="urn:schemas-microsoft-com:office:word" xmlns:w="http://schemas.openxmlformats.org/wordprocessingml/2006/main" xmlns:w14="http://schemas.microsoft.com/office/word/2010/wordml" xmlns:w15="http://schemas.microsoft.com/office/word/2012/wordml" xmlns:w16se="http://schemas.microsoft.com/office/word/2015/wordml/symex" xmlns:wpg="http://schemas.microsoft.com/office/word/2010/wordprocessingGroup" xmlns:wpi="http://schemas.microsoft.com/office/word/2010/wordprocessingInk" xmlns:wne="http://schemas.microsoft.com/office/word/2006/wordml" xmlns:wps="http://schemas.microsoft.com/office/word/2010/wordprocessingShape" mc:Ignorable="w14 w15 w16se wp14">
   <w:body>
     <w:p>
       <w:pPr>
@@ -97,7 +97,7 @@
                     </pic:cNvPicPr>
                   </pic:nvPicPr>
                   <pic:blipFill>
-                    <a:blip r:embed="rId9">
+                    <a:blip r:embed="rId8">
                       <a:extLst>
                         <a:ext uri="{28A0092B-C50C-407E-A947-70E740481C1C}">
                           <a14:useLocalDpi xmlns:a14="http://schemas.microsoft.com/office/drawing/2010/main" val="0"/>
@@ -231,13 +231,23 @@
         </w:rPr>
         <w:t xml:space="preserve">Alumno(s): </w:t>
       </w:r>
+      <w:proofErr w:type="spellStart"/>
       <w:r>
         <w:rPr>
           <w:sz w:val="32"/>
           <w:szCs w:val="32"/>
           <w:lang w:val="es-MX"/>
         </w:rPr>
-        <w:t>Gaitan, Candelaria (SOF01370)</w:t>
+        <w:t>Gaitan</w:t>
+      </w:r>
+      <w:proofErr w:type="spellEnd"/>
+      <w:r>
+        <w:rPr>
+          <w:sz w:val="32"/>
+          <w:szCs w:val="32"/>
+          <w:lang w:val="es-MX"/>
+        </w:rPr>
+        <w:t>, Candelaria (SOF01370)</w:t>
       </w:r>
     </w:p>
     <w:p>
@@ -275,13 +285,23 @@
         </w:rPr>
         <w:t xml:space="preserve">Profesor: </w:t>
       </w:r>
+      <w:proofErr w:type="spellStart"/>
       <w:r>
         <w:rPr>
           <w:sz w:val="32"/>
           <w:szCs w:val="32"/>
           <w:lang w:val="es-MX"/>
         </w:rPr>
-        <w:t>Picotto, Ignacio Luis</w:t>
+        <w:t>Picotto</w:t>
+      </w:r>
+      <w:proofErr w:type="spellEnd"/>
+      <w:r>
+        <w:rPr>
+          <w:sz w:val="32"/>
+          <w:szCs w:val="32"/>
+          <w:lang w:val="es-MX"/>
+        </w:rPr>
+        <w:t>, Ignacio Luis</w:t>
       </w:r>
     </w:p>
     <w:p>
@@ -331,7 +351,7 @@
       <w:sdtContent>
         <w:p>
           <w:pPr>
-            <w:pStyle w:val="TtulodeTDC"/>
+            <w:pStyle w:val="TtuloTDC"/>
           </w:pPr>
           <w:r>
             <w:rPr>
@@ -368,7 +388,7 @@
             </w:rPr>
             <w:fldChar w:fldCharType="separate"/>
           </w:r>
-          <w:hyperlink w:anchor="_Toc115298047" w:history="1">
+          <w:hyperlink w:anchor="_Toc115300097" w:history="1">
             <w:r>
               <w:rPr>
                 <w:rStyle w:val="Hipervnculo"/>
@@ -397,7 +417,7 @@
                 <w:noProof/>
                 <w:webHidden/>
               </w:rPr>
-              <w:instrText xml:space="preserve"> PAGEREF _Toc115298047 \h </w:instrText>
+              <w:instrText xml:space="preserve"> PAGEREF _Toc115300097 \h </w:instrText>
             </w:r>
             <w:r>
               <w:rPr>
@@ -438,7 +458,7 @@
               <w:noProof/>
             </w:rPr>
           </w:pPr>
-          <w:hyperlink w:anchor="_Toc115298048" w:history="1">
+          <w:hyperlink w:anchor="_Toc115300098" w:history="1">
             <w:r>
               <w:rPr>
                 <w:rStyle w:val="Hipervnculo"/>
@@ -467,7 +487,7 @@
                 <w:noProof/>
                 <w:webHidden/>
               </w:rPr>
-              <w:instrText xml:space="preserve"> PAGEREF _Toc115298048 \h </w:instrText>
+              <w:instrText xml:space="preserve"> PAGEREF _Toc115300098 \h </w:instrText>
             </w:r>
             <w:r>
               <w:rPr>
@@ -508,7 +528,7 @@
               <w:noProof/>
             </w:rPr>
           </w:pPr>
-          <w:hyperlink w:anchor="_Toc115298049" w:history="1">
+          <w:hyperlink w:anchor="_Toc115300099" w:history="1">
             <w:r>
               <w:rPr>
                 <w:rStyle w:val="Hipervnculo"/>
@@ -537,7 +557,7 @@
                 <w:noProof/>
                 <w:webHidden/>
               </w:rPr>
-              <w:instrText xml:space="preserve"> PAGEREF _Toc115298049 \h </w:instrText>
+              <w:instrText xml:space="preserve"> PAGEREF _Toc115300099 \h </w:instrText>
             </w:r>
             <w:r>
               <w:rPr>
@@ -578,7 +598,7 @@
               <w:noProof/>
             </w:rPr>
           </w:pPr>
-          <w:hyperlink w:anchor="_Toc115298050" w:history="1">
+          <w:hyperlink w:anchor="_Toc115300100" w:history="1">
             <w:r>
               <w:rPr>
                 <w:rStyle w:val="Hipervnculo"/>
@@ -608,7 +628,7 @@
                 <w:noProof/>
                 <w:webHidden/>
               </w:rPr>
-              <w:instrText xml:space="preserve"> PAGEREF _Toc115298050 \h </w:instrText>
+              <w:instrText xml:space="preserve"> PAGEREF _Toc115300100 \h </w:instrText>
             </w:r>
             <w:r>
               <w:rPr>
@@ -649,7 +669,7 @@
               <w:noProof/>
             </w:rPr>
           </w:pPr>
-          <w:hyperlink w:anchor="_Toc115298051" w:history="1">
+          <w:hyperlink w:anchor="_Toc115300101" w:history="1">
             <w:r>
               <w:rPr>
                 <w:rStyle w:val="Hipervnculo"/>
@@ -699,7 +719,7 @@
                 <w:noProof/>
                 <w:webHidden/>
               </w:rPr>
-              <w:instrText xml:space="preserve"> PAGEREF _Toc115298051 \h </w:instrText>
+              <w:instrText xml:space="preserve"> PAGEREF _Toc115300101 \h </w:instrText>
             </w:r>
             <w:r>
               <w:rPr>
@@ -719,7 +739,7 @@
                 <w:noProof/>
                 <w:webHidden/>
               </w:rPr>
-              <w:t>3</w:t>
+              <w:t>4</w:t>
             </w:r>
             <w:r>
               <w:rPr>
@@ -740,7 +760,7 @@
               <w:noProof/>
             </w:rPr>
           </w:pPr>
-          <w:hyperlink w:anchor="_Toc115298052" w:history="1">
+          <w:hyperlink w:anchor="_Toc115300102" w:history="1">
             <w:r>
               <w:rPr>
                 <w:rStyle w:val="Hipervnculo"/>
@@ -769,7 +789,7 @@
                 <w:noProof/>
                 <w:webHidden/>
               </w:rPr>
-              <w:instrText xml:space="preserve"> PAGEREF _Toc115298052 \h </w:instrText>
+              <w:instrText xml:space="preserve"> PAGEREF _Toc115300102 \h </w:instrText>
             </w:r>
             <w:r>
               <w:rPr>
@@ -810,7 +830,7 @@
               <w:noProof/>
             </w:rPr>
           </w:pPr>
-          <w:hyperlink w:anchor="_Toc115298053" w:history="1">
+          <w:hyperlink w:anchor="_Toc115300103" w:history="1">
             <w:r>
               <w:rPr>
                 <w:rStyle w:val="Hipervnculo"/>
@@ -838,7 +858,7 @@
                 <w:noProof/>
                 <w:webHidden/>
               </w:rPr>
-              <w:instrText xml:space="preserve"> PAGEREF _Toc115298053 \h </w:instrText>
+              <w:instrText xml:space="preserve"> PAGEREF _Toc115300103 \h </w:instrText>
             </w:r>
             <w:r>
               <w:rPr>
@@ -858,7 +878,7 @@
                 <w:noProof/>
                 <w:webHidden/>
               </w:rPr>
-              <w:t>4</w:t>
+              <w:t>5</w:t>
             </w:r>
             <w:r>
               <w:rPr>
@@ -879,7 +899,7 @@
               <w:noProof/>
             </w:rPr>
           </w:pPr>
-          <w:hyperlink w:anchor="_Toc115298054" w:history="1">
+          <w:hyperlink w:anchor="_Toc115300104" w:history="1">
             <w:r>
               <w:rPr>
                 <w:rStyle w:val="Hipervnculo"/>
@@ -907,7 +927,7 @@
                 <w:noProof/>
                 <w:webHidden/>
               </w:rPr>
-              <w:instrText xml:space="preserve"> PAGEREF _Toc115298054 \h </w:instrText>
+              <w:instrText xml:space="preserve"> PAGEREF _Toc115300104 \h </w:instrText>
             </w:r>
             <w:r>
               <w:rPr>
@@ -927,7 +947,7 @@
                 <w:noProof/>
                 <w:webHidden/>
               </w:rPr>
-              <w:t>4</w:t>
+              <w:t>5</w:t>
             </w:r>
             <w:r>
               <w:rPr>
@@ -960,16 +980,20 @@
         <w:pStyle w:val="Ttulo1"/>
         <w:rPr>
           <w:rFonts w:asciiTheme="minorHAnsi" w:hAnsiTheme="minorHAnsi" w:cstheme="minorHAnsi"/>
-          <w:lang w:val="es-MX"/>
-        </w:rPr>
-      </w:pPr>
+          <w:color w:val="auto"/>
+          <w:sz w:val="32"/>
+          <w:lang w:val="es-MX"/>
+        </w:rPr>
+      </w:pPr>
+      <w:bookmarkStart w:id="0" w:name="_GoBack"/>
+      <w:bookmarkEnd w:id="0"/>
       <w:r>
         <w:rPr>
           <w:lang w:val="es-MX"/>
         </w:rPr>
         <w:br w:type="page"/>
       </w:r>
-      <w:bookmarkStart w:id="0" w:name="_Toc115298047"/>
+      <w:bookmarkStart w:id="1" w:name="_Toc115300097"/>
       <w:r>
         <w:rPr>
           <w:rFonts w:asciiTheme="minorHAnsi" w:hAnsiTheme="minorHAnsi" w:cstheme="minorHAnsi"/>
@@ -980,7 +1004,60 @@
         <w:lastRenderedPageBreak/>
         <w:t>Introducción</w:t>
       </w:r>
-      <w:bookmarkEnd w:id="0"/>
+      <w:bookmarkEnd w:id="1"/>
+    </w:p>
+    <w:p>
+      <w:pPr>
+        <w:rPr>
+          <w:sz w:val="24"/>
+          <w:szCs w:val="24"/>
+          <w:lang w:val="es-MX"/>
+        </w:rPr>
+      </w:pPr>
+      <w:r>
+        <w:rPr>
+          <w:sz w:val="24"/>
+          <w:szCs w:val="24"/>
+          <w:lang w:val="es-MX"/>
+        </w:rPr>
+        <w:t xml:space="preserve">En el presente trabajo se explicará que es GitHub y su importancia para el campo de la Ingeniería en Software, así como dos principios que se están estrechamente relacionados con el tema: el Control de Versiones y </w:t>
+      </w:r>
+      <w:proofErr w:type="spellStart"/>
+      <w:r>
+        <w:rPr>
+          <w:sz w:val="24"/>
+          <w:szCs w:val="24"/>
+          <w:lang w:val="es-MX"/>
+        </w:rPr>
+        <w:t>Git</w:t>
+      </w:r>
+      <w:proofErr w:type="spellEnd"/>
+      <w:r>
+        <w:rPr>
+          <w:sz w:val="24"/>
+          <w:szCs w:val="24"/>
+          <w:lang w:val="es-MX"/>
+        </w:rPr>
+        <w:t>. Además, luego de detallar cada concepto, también se buscará que se entienda la diferencia entre “</w:t>
+      </w:r>
+      <w:proofErr w:type="spellStart"/>
+      <w:r>
+        <w:rPr>
+          <w:sz w:val="24"/>
+          <w:szCs w:val="24"/>
+          <w:lang w:val="es-MX"/>
+        </w:rPr>
+        <w:t>Git</w:t>
+      </w:r>
+      <w:proofErr w:type="spellEnd"/>
+      <w:r>
+        <w:rPr>
+          <w:sz w:val="24"/>
+          <w:szCs w:val="24"/>
+          <w:lang w:val="es-MX"/>
+        </w:rPr>
+        <w:t>” y “GitHub”, ya que son dos conceptos comúnmente confundidos o considerados como indistintos.</w:t>
+      </w:r>
     </w:p>
     <w:p>
       <w:pPr>
@@ -993,7 +1070,7 @@
           <w:lang w:val="es-MX"/>
         </w:rPr>
       </w:pPr>
-      <w:bookmarkStart w:id="1" w:name="_Toc115298048"/>
+      <w:bookmarkStart w:id="2" w:name="_Toc115300098"/>
       <w:r>
         <w:rPr>
           <w:rFonts w:asciiTheme="minorHAnsi" w:hAnsiTheme="minorHAnsi" w:cstheme="minorHAnsi"/>
@@ -1004,7 +1081,200 @@
         </w:rPr>
         <w:t>Desarrollo</w:t>
       </w:r>
-      <w:bookmarkEnd w:id="1"/>
+      <w:bookmarkEnd w:id="2"/>
+    </w:p>
+    <w:p>
+      <w:pPr>
+        <w:rPr>
+          <w:sz w:val="24"/>
+          <w:szCs w:val="24"/>
+          <w:lang w:val="es-MX"/>
+        </w:rPr>
+      </w:pPr>
+      <w:r>
+        <w:rPr>
+          <w:sz w:val="24"/>
+          <w:szCs w:val="24"/>
+          <w:lang w:val="es-MX"/>
+        </w:rPr>
+        <w:t xml:space="preserve">En grandes rasgos, GitHub es un sitio web y un servicio en la nube que ayuda a los desarrolladores a almacenar y administrar su código, al igual que llevar un registro y control de cualquier cambio sobre este código. Para entender exactamente qué es GitHub, primero necesitamos conocer los </w:t>
+      </w:r>
+      <w:r>
+        <w:rPr>
+          <w:sz w:val="24"/>
+          <w:szCs w:val="24"/>
+          <w:lang w:val="es-MX"/>
+        </w:rPr>
+        <w:t>dos principios que lo conectan:</w:t>
+      </w:r>
+    </w:p>
+    <w:p>
+      <w:pPr>
+        <w:pStyle w:val="Prrafodelista"/>
+        <w:numPr>
+          <w:ilvl w:val="0"/>
+          <w:numId w:val="2"/>
+        </w:numPr>
+        <w:rPr>
+          <w:sz w:val="24"/>
+          <w:szCs w:val="24"/>
+          <w:lang w:val="es-MX"/>
+        </w:rPr>
+      </w:pPr>
+      <w:r>
+        <w:rPr>
+          <w:sz w:val="24"/>
+          <w:szCs w:val="24"/>
+          <w:lang w:val="es-MX"/>
+        </w:rPr>
+        <w:t>Control de versión</w:t>
+      </w:r>
+    </w:p>
+    <w:p>
+      <w:pPr>
+        <w:pStyle w:val="Prrafodelista"/>
+        <w:numPr>
+          <w:ilvl w:val="0"/>
+          <w:numId w:val="2"/>
+        </w:numPr>
+        <w:rPr>
+          <w:sz w:val="24"/>
+          <w:szCs w:val="24"/>
+          <w:lang w:val="es-MX"/>
+        </w:rPr>
+      </w:pPr>
+      <w:proofErr w:type="spellStart"/>
+      <w:r>
+        <w:rPr>
+          <w:sz w:val="24"/>
+          <w:szCs w:val="24"/>
+          <w:lang w:val="es-MX"/>
+        </w:rPr>
+        <w:t>Git</w:t>
+      </w:r>
+      <w:proofErr w:type="spellEnd"/>
+    </w:p>
+    <w:p>
+      <w:pPr>
+        <w:rPr>
+          <w:sz w:val="24"/>
+          <w:szCs w:val="24"/>
+          <w:lang w:val="es-MX"/>
+        </w:rPr>
+      </w:pPr>
+      <w:r>
+        <w:rPr>
+          <w:sz w:val="24"/>
+          <w:szCs w:val="24"/>
+          <w:lang w:val="es-MX"/>
+        </w:rPr>
+        <w:t>¿Qué es una Versión de Control?</w:t>
+      </w:r>
+    </w:p>
+    <w:p>
+      <w:pPr>
+        <w:rPr>
+          <w:sz w:val="24"/>
+          <w:szCs w:val="24"/>
+          <w:lang w:val="es-MX"/>
+        </w:rPr>
+      </w:pPr>
+      <w:r>
+        <w:rPr>
+          <w:sz w:val="24"/>
+          <w:szCs w:val="24"/>
+          <w:lang w:val="es-MX"/>
+        </w:rPr>
+        <w:t xml:space="preserve">Una versión de control ayuda a los desarrolladores a llevar un registro y administrar cualquier cambio en el código del proyecto de software. Ésta permite a los desarrolladores trabajar de forma segura a través de </w:t>
+      </w:r>
+      <w:proofErr w:type="spellStart"/>
+      <w:r>
+        <w:rPr>
+          <w:sz w:val="24"/>
+          <w:szCs w:val="24"/>
+          <w:lang w:val="es-MX"/>
+        </w:rPr>
+        <w:t>branch</w:t>
+      </w:r>
+      <w:proofErr w:type="spellEnd"/>
+      <w:r>
+        <w:rPr>
+          <w:sz w:val="24"/>
+          <w:szCs w:val="24"/>
+          <w:lang w:val="es-MX"/>
+        </w:rPr>
+        <w:t xml:space="preserve"> (ramas o también llamadas bifurcaciones) y una </w:t>
+      </w:r>
+      <w:proofErr w:type="spellStart"/>
+      <w:r>
+        <w:rPr>
+          <w:sz w:val="24"/>
+          <w:szCs w:val="24"/>
+          <w:lang w:val="es-MX"/>
+        </w:rPr>
+        <w:t>merge</w:t>
+      </w:r>
+      <w:proofErr w:type="spellEnd"/>
+      <w:r>
+        <w:rPr>
+          <w:sz w:val="24"/>
+          <w:szCs w:val="24"/>
+          <w:lang w:val="es-MX"/>
+        </w:rPr>
+        <w:t xml:space="preserve"> (fusión).</w:t>
+      </w:r>
+    </w:p>
+    <w:p>
+      <w:pPr>
+        <w:rPr>
+          <w:sz w:val="24"/>
+          <w:szCs w:val="24"/>
+          <w:lang w:val="es-MX"/>
+        </w:rPr>
+      </w:pPr>
+      <w:r>
+        <w:rPr>
+          <w:sz w:val="24"/>
+          <w:szCs w:val="24"/>
+          <w:lang w:val="es-MX"/>
+        </w:rPr>
+        <w:t xml:space="preserve">Por medio de las </w:t>
+      </w:r>
+      <w:proofErr w:type="spellStart"/>
+      <w:r>
+        <w:rPr>
+          <w:sz w:val="24"/>
+          <w:szCs w:val="24"/>
+          <w:lang w:val="es-MX"/>
+        </w:rPr>
+        <w:t>branch</w:t>
+      </w:r>
+      <w:proofErr w:type="spellEnd"/>
+      <w:r>
+        <w:rPr>
+          <w:sz w:val="24"/>
+          <w:szCs w:val="24"/>
+          <w:lang w:val="es-MX"/>
+        </w:rPr>
+        <w:t>, un desarrollador duplica parte del código fuente (llamado repositorio). Luego, el mismo puede, de forma segura, hacer cambios a esa parte del código sin afectar al resto del proyecto. De la misma forma, el desarrollador puede fusionar este código al código fuente para hacerlo oficial.</w:t>
+      </w:r>
+    </w:p>
+    <w:p>
+      <w:pPr>
+        <w:rPr>
+          <w:sz w:val="24"/>
+          <w:szCs w:val="24"/>
+          <w:lang w:val="es-MX"/>
+        </w:rPr>
+      </w:pPr>
+      <w:r>
+        <w:rPr>
+          <w:sz w:val="24"/>
+          <w:szCs w:val="24"/>
+          <w:lang w:val="es-MX"/>
+        </w:rPr>
+        <w:t>Todos estos cambios luego son registrados y pueden ser revertidos si es necesario.</w:t>
+      </w:r>
     </w:p>
     <w:p>
       <w:pPr>
@@ -1017,7 +1287,7 @@
           <w:lang w:val="es-MX"/>
         </w:rPr>
       </w:pPr>
-      <w:bookmarkStart w:id="2" w:name="_Toc115298049"/>
+      <w:bookmarkStart w:id="3" w:name="_Toc115300099"/>
       <w:r>
         <w:rPr>
           <w:rFonts w:asciiTheme="minorHAnsi" w:hAnsiTheme="minorHAnsi" w:cstheme="minorHAnsi"/>
@@ -1036,8 +1306,9 @@
           <w:szCs w:val="28"/>
           <w:lang w:val="es-MX"/>
         </w:rPr>
-        <w:t>Qué es Git</w:t>
-      </w:r>
+        <w:t xml:space="preserve">Qué es </w:t>
+      </w:r>
+      <w:proofErr w:type="spellStart"/>
       <w:r>
         <w:rPr>
           <w:rFonts w:asciiTheme="minorHAnsi" w:hAnsiTheme="minorHAnsi" w:cstheme="minorHAnsi"/>
@@ -1046,25 +1317,46 @@
           <w:szCs w:val="28"/>
           <w:lang w:val="es-MX"/>
         </w:rPr>
+        <w:t>Git</w:t>
+      </w:r>
+      <w:proofErr w:type="spellEnd"/>
+      <w:r>
+        <w:rPr>
+          <w:rFonts w:asciiTheme="minorHAnsi" w:hAnsiTheme="minorHAnsi" w:cstheme="minorHAnsi"/>
+          <w:color w:val="auto"/>
+          <w:sz w:val="28"/>
+          <w:szCs w:val="28"/>
+          <w:lang w:val="es-MX"/>
+        </w:rPr>
         <w:t>?</w:t>
       </w:r>
-      <w:bookmarkEnd w:id="2"/>
-    </w:p>
-    <w:p>
-      <w:pPr>
-        <w:rPr>
-          <w:sz w:val="24"/>
-          <w:szCs w:val="24"/>
-          <w:lang w:val="es-MX"/>
-        </w:rPr>
-      </w:pPr>
-      <w:r>
-        <w:rPr>
-          <w:sz w:val="24"/>
-          <w:szCs w:val="24"/>
-          <w:lang w:val="es-MX"/>
-        </w:rPr>
-        <w:t xml:space="preserve">Git es un sistema de control de versiones gratuito y de código abierto, diseñado para manejar desde pequeños a grandes proyectos de manera rápida y eficaz. Se entiende como control de versiones a todas las herramientas que nos permiten hacer modificaciones en nuestro proyecto. Este sistema registra los cambios realizados sobre un archivo o conjunto de </w:t>
+      <w:bookmarkEnd w:id="3"/>
+    </w:p>
+    <w:p>
+      <w:pPr>
+        <w:rPr>
+          <w:sz w:val="24"/>
+          <w:szCs w:val="24"/>
+          <w:lang w:val="es-MX"/>
+        </w:rPr>
+      </w:pPr>
+      <w:proofErr w:type="spellStart"/>
+      <w:r>
+        <w:rPr>
+          <w:sz w:val="24"/>
+          <w:szCs w:val="24"/>
+          <w:lang w:val="es-MX"/>
+        </w:rPr>
+        <w:t>Git</w:t>
+      </w:r>
+      <w:proofErr w:type="spellEnd"/>
+      <w:r>
+        <w:rPr>
+          <w:sz w:val="24"/>
+          <w:szCs w:val="24"/>
+          <w:lang w:val="es-MX"/>
+        </w:rPr>
+        <w:t xml:space="preserve"> es un sistema de control de versiones gratuito y de código abierto, diseñado para manejar desde pequeños a grandes proyectos de manera rápida y eficaz. Se entiende como control de versiones a todas las herramientas que nos permiten hacer modificaciones en nuestro proyecto. Este sistema registra los cambios realizados sobre un archivo o conjunto de </w:t>
       </w:r>
       <w:r>
         <w:rPr>
@@ -1104,7 +1396,7 @@
           <w:lang w:val="es-MX"/>
         </w:rPr>
       </w:pPr>
-      <w:bookmarkStart w:id="3" w:name="_Toc115298050"/>
+      <w:bookmarkStart w:id="4" w:name="_Toc115300100"/>
       <w:r>
         <w:rPr>
           <w:rFonts w:asciiTheme="minorHAnsi" w:hAnsiTheme="minorHAnsi" w:cstheme="minorHAnsi"/>
@@ -1114,9 +1406,22 @@
           <w:szCs w:val="26"/>
           <w:lang w:val="es-MX"/>
         </w:rPr>
-        <w:t>Los 3 estados de Git</w:t>
-      </w:r>
-      <w:bookmarkEnd w:id="3"/>
+        <w:t xml:space="preserve">Los 3 estados de </w:t>
+      </w:r>
+      <w:proofErr w:type="spellStart"/>
+      <w:r>
+        <w:rPr>
+          <w:rFonts w:asciiTheme="minorHAnsi" w:hAnsiTheme="minorHAnsi" w:cstheme="minorHAnsi"/>
+          <w:b/>
+          <w:color w:val="auto"/>
+          <w:sz w:val="26"/>
+          <w:szCs w:val="26"/>
+          <w:lang w:val="es-MX"/>
+        </w:rPr>
+        <w:t>Git</w:t>
+      </w:r>
+      <w:bookmarkEnd w:id="4"/>
+      <w:proofErr w:type="spellEnd"/>
     </w:p>
     <w:p>
       <w:pPr>
@@ -1154,6 +1459,7 @@
           <w:szCs w:val="24"/>
           <w:lang w:val="es-MX"/>
         </w:rPr>
+        <w:lastRenderedPageBreak/>
         <w:t>1</w:t>
       </w:r>
       <w:r>
@@ -1171,7 +1477,97 @@
           <w:szCs w:val="24"/>
           <w:lang w:val="es-MX"/>
         </w:rPr>
-        <w:t xml:space="preserve"> estado (working directory): Este es el estado en el que se encuentra nuestro archivo una vez que lo inicializamos con el comando “Git Init” desde la terminal de Git.</w:t>
+        <w:t xml:space="preserve"> estado (</w:t>
+      </w:r>
+      <w:proofErr w:type="spellStart"/>
+      <w:r>
+        <w:rPr>
+          <w:sz w:val="24"/>
+          <w:szCs w:val="24"/>
+          <w:lang w:val="es-MX"/>
+        </w:rPr>
+        <w:t>working</w:t>
+      </w:r>
+      <w:proofErr w:type="spellEnd"/>
+      <w:r>
+        <w:rPr>
+          <w:sz w:val="24"/>
+          <w:szCs w:val="24"/>
+          <w:lang w:val="es-MX"/>
+        </w:rPr>
+        <w:t xml:space="preserve"> </w:t>
+      </w:r>
+      <w:proofErr w:type="spellStart"/>
+      <w:r>
+        <w:rPr>
+          <w:sz w:val="24"/>
+          <w:szCs w:val="24"/>
+          <w:lang w:val="es-MX"/>
+        </w:rPr>
+        <w:t>directory</w:t>
+      </w:r>
+      <w:proofErr w:type="spellEnd"/>
+      <w:r>
+        <w:rPr>
+          <w:sz w:val="24"/>
+          <w:szCs w:val="24"/>
+          <w:lang w:val="es-MX"/>
+        </w:rPr>
+        <w:t>): Este es el estado en el que se encuentra nuestro archivo una vez que lo inicializamos con el comando “</w:t>
+      </w:r>
+      <w:proofErr w:type="spellStart"/>
+      <w:r>
+        <w:rPr>
+          <w:sz w:val="24"/>
+          <w:szCs w:val="24"/>
+          <w:lang w:val="es-MX"/>
+        </w:rPr>
+        <w:t>Git</w:t>
+      </w:r>
+      <w:proofErr w:type="spellEnd"/>
+      <w:r>
+        <w:rPr>
+          <w:sz w:val="24"/>
+          <w:szCs w:val="24"/>
+          <w:lang w:val="es-MX"/>
+        </w:rPr>
+        <w:t xml:space="preserve"> </w:t>
+      </w:r>
+      <w:proofErr w:type="spellStart"/>
+      <w:r>
+        <w:rPr>
+          <w:sz w:val="24"/>
+          <w:szCs w:val="24"/>
+          <w:lang w:val="es-MX"/>
+        </w:rPr>
+        <w:t>Init</w:t>
+      </w:r>
+      <w:proofErr w:type="spellEnd"/>
+      <w:r>
+        <w:rPr>
+          <w:sz w:val="24"/>
+          <w:szCs w:val="24"/>
+          <w:lang w:val="es-MX"/>
+        </w:rPr>
+        <w:t xml:space="preserve">” desde la terminal de </w:t>
+      </w:r>
+      <w:proofErr w:type="spellStart"/>
+      <w:r>
+        <w:rPr>
+          <w:sz w:val="24"/>
+          <w:szCs w:val="24"/>
+          <w:lang w:val="es-MX"/>
+        </w:rPr>
+        <w:t>Git</w:t>
+      </w:r>
+      <w:proofErr w:type="spellEnd"/>
+      <w:r>
+        <w:rPr>
+          <w:sz w:val="24"/>
+          <w:szCs w:val="24"/>
+          <w:lang w:val="es-MX"/>
+        </w:rPr>
+        <w:t>.</w:t>
       </w:r>
     </w:p>
     <w:p>
@@ -1210,7 +1606,125 @@
           <w:szCs w:val="24"/>
           <w:lang w:val="es-MX"/>
         </w:rPr>
-        <w:t xml:space="preserve"> estado (staging area): Cuando queremos dejar los archivos preparados para hacerle un commit. Se pasa a este estado por medio del comando “Git add .” (siendo el “.” el nombre del archivo a agregar al staging área).</w:t>
+        <w:t xml:space="preserve"> estado (</w:t>
+      </w:r>
+      <w:proofErr w:type="spellStart"/>
+      <w:r>
+        <w:rPr>
+          <w:sz w:val="24"/>
+          <w:szCs w:val="24"/>
+          <w:lang w:val="es-MX"/>
+        </w:rPr>
+        <w:t>staging</w:t>
+      </w:r>
+      <w:proofErr w:type="spellEnd"/>
+      <w:r>
+        <w:rPr>
+          <w:sz w:val="24"/>
+          <w:szCs w:val="24"/>
+          <w:lang w:val="es-MX"/>
+        </w:rPr>
+        <w:t xml:space="preserve"> </w:t>
+      </w:r>
+      <w:proofErr w:type="spellStart"/>
+      <w:r>
+        <w:rPr>
+          <w:sz w:val="24"/>
+          <w:szCs w:val="24"/>
+          <w:lang w:val="es-MX"/>
+        </w:rPr>
+        <w:t>area</w:t>
+      </w:r>
+      <w:proofErr w:type="spellEnd"/>
+      <w:r>
+        <w:rPr>
+          <w:sz w:val="24"/>
+          <w:szCs w:val="24"/>
+          <w:lang w:val="es-MX"/>
+        </w:rPr>
+        <w:t xml:space="preserve">): Cuando queremos dejar los archivos preparados para hacerle un </w:t>
+      </w:r>
+      <w:proofErr w:type="spellStart"/>
+      <w:r>
+        <w:rPr>
+          <w:sz w:val="24"/>
+          <w:szCs w:val="24"/>
+          <w:lang w:val="es-MX"/>
+        </w:rPr>
+        <w:t>commit</w:t>
+      </w:r>
+      <w:proofErr w:type="spellEnd"/>
+      <w:r>
+        <w:rPr>
+          <w:sz w:val="24"/>
+          <w:szCs w:val="24"/>
+          <w:lang w:val="es-MX"/>
+        </w:rPr>
+        <w:t>. Se pasa a este estado por medio del comando “</w:t>
+      </w:r>
+      <w:proofErr w:type="spellStart"/>
+      <w:r>
+        <w:rPr>
+          <w:sz w:val="24"/>
+          <w:szCs w:val="24"/>
+          <w:lang w:val="es-MX"/>
+        </w:rPr>
+        <w:t>Git</w:t>
+      </w:r>
+      <w:proofErr w:type="spellEnd"/>
+      <w:r>
+        <w:rPr>
+          <w:sz w:val="24"/>
+          <w:szCs w:val="24"/>
+          <w:lang w:val="es-MX"/>
+        </w:rPr>
+        <w:t xml:space="preserve"> </w:t>
+      </w:r>
+      <w:proofErr w:type="spellStart"/>
+      <w:proofErr w:type="gramStart"/>
+      <w:r>
+        <w:rPr>
+          <w:sz w:val="24"/>
+          <w:szCs w:val="24"/>
+          <w:lang w:val="es-MX"/>
+        </w:rPr>
+        <w:t>add</w:t>
+      </w:r>
+      <w:proofErr w:type="spellEnd"/>
+      <w:r>
+        <w:rPr>
+          <w:sz w:val="24"/>
+          <w:szCs w:val="24"/>
+          <w:lang w:val="es-MX"/>
+        </w:rPr>
+        <w:t xml:space="preserve"> .</w:t>
+      </w:r>
+      <w:proofErr w:type="gramEnd"/>
+      <w:r>
+        <w:rPr>
+          <w:sz w:val="24"/>
+          <w:szCs w:val="24"/>
+          <w:lang w:val="es-MX"/>
+        </w:rPr>
+        <w:t xml:space="preserve">” (siendo el “.” el nombre del archivo a agregar al </w:t>
+      </w:r>
+      <w:proofErr w:type="spellStart"/>
+      <w:r>
+        <w:rPr>
+          <w:sz w:val="24"/>
+          <w:szCs w:val="24"/>
+          <w:lang w:val="es-MX"/>
+        </w:rPr>
+        <w:t>staging</w:t>
+      </w:r>
+      <w:proofErr w:type="spellEnd"/>
+      <w:r>
+        <w:rPr>
+          <w:sz w:val="24"/>
+          <w:szCs w:val="24"/>
+          <w:lang w:val="es-MX"/>
+        </w:rPr>
+        <w:t xml:space="preserve"> área).</w:t>
       </w:r>
     </w:p>
     <w:p>
@@ -1249,24 +1763,106 @@
           <w:szCs w:val="24"/>
           <w:lang w:val="es-MX"/>
         </w:rPr>
-        <w:t xml:space="preserve"> estado (repository): Por último usamos el comando “git commit -m “mensaje”” para pasar los archivos al repositorio local.</w:t>
-      </w:r>
-    </w:p>
-    <w:p>
-      <w:pPr>
-        <w:rPr>
-          <w:sz w:val="24"/>
-          <w:szCs w:val="24"/>
-          <w:lang w:val="es-MX"/>
-        </w:rPr>
-      </w:pPr>
-      <w:r>
-        <w:rPr>
-          <w:sz w:val="24"/>
-          <w:szCs w:val="24"/>
-          <w:lang w:val="es-MX"/>
-        </w:rPr>
-        <w:t>Git es uno de los sistemas de control de versiones más populares entre los desarrolladores. Parte de su popularidad se la debe a GitHub, un excelente servicio de alojamiento de repositorios de software con este sistema.</w:t>
+        <w:t xml:space="preserve"> estado (</w:t>
+      </w:r>
+      <w:proofErr w:type="spellStart"/>
+      <w:r>
+        <w:rPr>
+          <w:sz w:val="24"/>
+          <w:szCs w:val="24"/>
+          <w:lang w:val="es-MX"/>
+        </w:rPr>
+        <w:t>repository</w:t>
+      </w:r>
+      <w:proofErr w:type="spellEnd"/>
+      <w:r>
+        <w:rPr>
+          <w:sz w:val="24"/>
+          <w:szCs w:val="24"/>
+          <w:lang w:val="es-MX"/>
+        </w:rPr>
+        <w:t xml:space="preserve">): Por </w:t>
+      </w:r>
+      <w:proofErr w:type="gramStart"/>
+      <w:r>
+        <w:rPr>
+          <w:sz w:val="24"/>
+          <w:szCs w:val="24"/>
+          <w:lang w:val="es-MX"/>
+        </w:rPr>
+        <w:t>último</w:t>
+      </w:r>
+      <w:proofErr w:type="gramEnd"/>
+      <w:r>
+        <w:rPr>
+          <w:sz w:val="24"/>
+          <w:szCs w:val="24"/>
+          <w:lang w:val="es-MX"/>
+        </w:rPr>
+        <w:t xml:space="preserve"> usamos el comando “</w:t>
+      </w:r>
+      <w:proofErr w:type="spellStart"/>
+      <w:r>
+        <w:rPr>
+          <w:sz w:val="24"/>
+          <w:szCs w:val="24"/>
+          <w:lang w:val="es-MX"/>
+        </w:rPr>
+        <w:t>git</w:t>
+      </w:r>
+      <w:proofErr w:type="spellEnd"/>
+      <w:r>
+        <w:rPr>
+          <w:sz w:val="24"/>
+          <w:szCs w:val="24"/>
+          <w:lang w:val="es-MX"/>
+        </w:rPr>
+        <w:t xml:space="preserve"> </w:t>
+      </w:r>
+      <w:proofErr w:type="spellStart"/>
+      <w:r>
+        <w:rPr>
+          <w:sz w:val="24"/>
+          <w:szCs w:val="24"/>
+          <w:lang w:val="es-MX"/>
+        </w:rPr>
+        <w:t>commit</w:t>
+      </w:r>
+      <w:proofErr w:type="spellEnd"/>
+      <w:r>
+        <w:rPr>
+          <w:sz w:val="24"/>
+          <w:szCs w:val="24"/>
+          <w:lang w:val="es-MX"/>
+        </w:rPr>
+        <w:t xml:space="preserve"> -m “mensaje”” para pasar los archivos al repositorio local.</w:t>
+      </w:r>
+    </w:p>
+    <w:p>
+      <w:pPr>
+        <w:rPr>
+          <w:sz w:val="24"/>
+          <w:szCs w:val="24"/>
+          <w:lang w:val="es-MX"/>
+        </w:rPr>
+      </w:pPr>
+      <w:proofErr w:type="spellStart"/>
+      <w:r>
+        <w:rPr>
+          <w:sz w:val="24"/>
+          <w:szCs w:val="24"/>
+          <w:lang w:val="es-MX"/>
+        </w:rPr>
+        <w:t>Git</w:t>
+      </w:r>
+      <w:proofErr w:type="spellEnd"/>
+      <w:r>
+        <w:rPr>
+          <w:sz w:val="24"/>
+          <w:szCs w:val="24"/>
+          <w:lang w:val="es-MX"/>
+        </w:rPr>
+        <w:t xml:space="preserve"> es uno de los sistemas de control de versiones más populares entre los desarrolladores. Parte de su popularidad se la debe a GitHub, un excelente servicio de alojamiento de repositorios de software con este sistema.</w:t>
       </w:r>
       <w:r>
         <w:rPr>
@@ -1297,7 +1893,7 @@
           <w:lang w:val="es-AR"/>
         </w:rPr>
       </w:pPr>
-      <w:bookmarkStart w:id="4" w:name="_Toc115298051"/>
+      <w:bookmarkStart w:id="5" w:name="_Toc115300101"/>
       <w:r>
         <w:rPr>
           <w:rFonts w:asciiTheme="minorHAnsi" w:hAnsiTheme="minorHAnsi" w:cstheme="minorHAnsi"/>
@@ -1327,9 +1923,53 @@
           <w:shd w:val="clear" w:color="auto" w:fill="FFFFFF"/>
           <w:lang w:val="es-AR"/>
         </w:rPr>
-        <w:t>diferencia entre Git y Github?</w:t>
-      </w:r>
-      <w:bookmarkEnd w:id="4"/>
+        <w:t xml:space="preserve">diferencia entre </w:t>
+      </w:r>
+      <w:proofErr w:type="spellStart"/>
+      <w:r>
+        <w:rPr>
+          <w:rFonts w:asciiTheme="minorHAnsi" w:hAnsiTheme="minorHAnsi" w:cstheme="minorHAnsi"/>
+          <w:color w:val="auto"/>
+          <w:sz w:val="28"/>
+          <w:shd w:val="clear" w:color="auto" w:fill="FFFFFF"/>
+          <w:lang w:val="es-AR"/>
+        </w:rPr>
+        <w:t>Git</w:t>
+      </w:r>
+      <w:proofErr w:type="spellEnd"/>
+      <w:r>
+        <w:rPr>
+          <w:rFonts w:asciiTheme="minorHAnsi" w:hAnsiTheme="minorHAnsi" w:cstheme="minorHAnsi"/>
+          <w:color w:val="auto"/>
+          <w:sz w:val="28"/>
+          <w:shd w:val="clear" w:color="auto" w:fill="FFFFFF"/>
+          <w:lang w:val="es-AR"/>
+        </w:rPr>
+        <w:t xml:space="preserve"> y </w:t>
+      </w:r>
+      <w:proofErr w:type="spellStart"/>
+      <w:r>
+        <w:rPr>
+          <w:rFonts w:asciiTheme="minorHAnsi" w:hAnsiTheme="minorHAnsi" w:cstheme="minorHAnsi"/>
+          <w:color w:val="auto"/>
+          <w:sz w:val="28"/>
+          <w:shd w:val="clear" w:color="auto" w:fill="FFFFFF"/>
+          <w:lang w:val="es-AR"/>
+        </w:rPr>
+        <w:t>Github</w:t>
+      </w:r>
+      <w:proofErr w:type="spellEnd"/>
+      <w:r>
+        <w:rPr>
+          <w:rFonts w:asciiTheme="minorHAnsi" w:hAnsiTheme="minorHAnsi" w:cstheme="minorHAnsi"/>
+          <w:color w:val="auto"/>
+          <w:sz w:val="28"/>
+          <w:shd w:val="clear" w:color="auto" w:fill="FFFFFF"/>
+          <w:lang w:val="es-AR"/>
+        </w:rPr>
+        <w:t>?</w:t>
+      </w:r>
+      <w:bookmarkEnd w:id="5"/>
     </w:p>
     <w:p>
       <w:pPr>
@@ -1371,8 +2011,9 @@
           <w:shd w:val="clear" w:color="auto" w:fill="FFFFFF"/>
           <w:lang w:val="es-AR"/>
         </w:rPr>
-        <w:t xml:space="preserve"> conocemos un poco más de Git, podemos decir que </w:t>
-      </w:r>
+        <w:t xml:space="preserve"> conocemos un poco más de </w:t>
+      </w:r>
+      <w:proofErr w:type="spellStart"/>
       <w:r>
         <w:rPr>
           <w:rFonts w:eastAsia="Times New Roman" w:cstheme="minorHAnsi"/>
@@ -1381,7 +2022,72 @@
           <w:shd w:val="clear" w:color="auto" w:fill="FFFFFF"/>
           <w:lang w:val="es-AR"/>
         </w:rPr>
-        <w:t>todo lo que venía ocurriendo en Git era de manera local, no necesitábamos nada de internet para guardar nuestros commits y nuestro repositorio.</w:t>
+        <w:t>Git</w:t>
+      </w:r>
+      <w:proofErr w:type="spellEnd"/>
+      <w:r>
+        <w:rPr>
+          <w:rFonts w:eastAsia="Times New Roman" w:cstheme="minorHAnsi"/>
+          <w:sz w:val="24"/>
+          <w:szCs w:val="24"/>
+          <w:shd w:val="clear" w:color="auto" w:fill="FFFFFF"/>
+          <w:lang w:val="es-AR"/>
+        </w:rPr>
+        <w:t xml:space="preserve">, podemos decir que </w:t>
+      </w:r>
+      <w:r>
+        <w:rPr>
+          <w:rFonts w:eastAsia="Times New Roman" w:cstheme="minorHAnsi"/>
+          <w:sz w:val="24"/>
+          <w:szCs w:val="24"/>
+          <w:shd w:val="clear" w:color="auto" w:fill="FFFFFF"/>
+          <w:lang w:val="es-AR"/>
+        </w:rPr>
+        <w:t xml:space="preserve">todo lo que venía ocurriendo en </w:t>
+      </w:r>
+      <w:proofErr w:type="spellStart"/>
+      <w:r>
+        <w:rPr>
+          <w:rFonts w:eastAsia="Times New Roman" w:cstheme="minorHAnsi"/>
+          <w:sz w:val="24"/>
+          <w:szCs w:val="24"/>
+          <w:shd w:val="clear" w:color="auto" w:fill="FFFFFF"/>
+          <w:lang w:val="es-AR"/>
+        </w:rPr>
+        <w:t>Git</w:t>
+      </w:r>
+      <w:proofErr w:type="spellEnd"/>
+      <w:r>
+        <w:rPr>
+          <w:rFonts w:eastAsia="Times New Roman" w:cstheme="minorHAnsi"/>
+          <w:sz w:val="24"/>
+          <w:szCs w:val="24"/>
+          <w:shd w:val="clear" w:color="auto" w:fill="FFFFFF"/>
+          <w:lang w:val="es-AR"/>
+        </w:rPr>
+        <w:t xml:space="preserve"> era de manera local, no necesitábamos nada de internet para guardar nuestros </w:t>
+      </w:r>
+      <w:proofErr w:type="spellStart"/>
+      <w:r>
+        <w:rPr>
+          <w:rFonts w:eastAsia="Times New Roman" w:cstheme="minorHAnsi"/>
+          <w:sz w:val="24"/>
+          <w:szCs w:val="24"/>
+          <w:shd w:val="clear" w:color="auto" w:fill="FFFFFF"/>
+          <w:lang w:val="es-AR"/>
+        </w:rPr>
+        <w:t>commits</w:t>
+      </w:r>
+      <w:proofErr w:type="spellEnd"/>
+      <w:r>
+        <w:rPr>
+          <w:rFonts w:eastAsia="Times New Roman" w:cstheme="minorHAnsi"/>
+          <w:sz w:val="24"/>
+          <w:szCs w:val="24"/>
+          <w:shd w:val="clear" w:color="auto" w:fill="FFFFFF"/>
+          <w:lang w:val="es-AR"/>
+        </w:rPr>
+        <w:t xml:space="preserve"> y nuestro repositorio.</w:t>
       </w:r>
     </w:p>
     <w:p>
@@ -1422,8 +2128,9 @@
           <w:shd w:val="clear" w:color="auto" w:fill="FFFFFF"/>
           <w:lang w:val="es-AR"/>
         </w:rPr>
-        <w:t xml:space="preserve">ecto, clientes, etc). Para eso </w:t>
-      </w:r>
+        <w:t xml:space="preserve">ecto, clientes, </w:t>
+      </w:r>
+      <w:proofErr w:type="spellStart"/>
       <w:r>
         <w:rPr>
           <w:rFonts w:eastAsia="Times New Roman" w:cstheme="minorHAnsi"/>
@@ -1432,7 +2139,50 @@
           <w:shd w:val="clear" w:color="auto" w:fill="FFFFFF"/>
           <w:lang w:val="es-AR"/>
         </w:rPr>
-        <w:t>utilizamos Github.</w:t>
+        <w:t>etc</w:t>
+      </w:r>
+      <w:proofErr w:type="spellEnd"/>
+      <w:r>
+        <w:rPr>
+          <w:rFonts w:eastAsia="Times New Roman" w:cstheme="minorHAnsi"/>
+          <w:sz w:val="24"/>
+          <w:szCs w:val="24"/>
+          <w:shd w:val="clear" w:color="auto" w:fill="FFFFFF"/>
+          <w:lang w:val="es-AR"/>
+        </w:rPr>
+        <w:t xml:space="preserve">). Para eso </w:t>
+      </w:r>
+      <w:r>
+        <w:rPr>
+          <w:rFonts w:eastAsia="Times New Roman" w:cstheme="minorHAnsi"/>
+          <w:sz w:val="24"/>
+          <w:szCs w:val="24"/>
+          <w:shd w:val="clear" w:color="auto" w:fill="FFFFFF"/>
+          <w:lang w:val="es-AR"/>
+        </w:rPr>
+        <w:t xml:space="preserve">utilizamos </w:t>
+      </w:r>
+      <w:proofErr w:type="spellStart"/>
+      <w:r>
+        <w:rPr>
+          <w:rFonts w:eastAsia="Times New Roman" w:cstheme="minorHAnsi"/>
+          <w:sz w:val="24"/>
+          <w:szCs w:val="24"/>
+          <w:shd w:val="clear" w:color="auto" w:fill="FFFFFF"/>
+          <w:lang w:val="es-AR"/>
+        </w:rPr>
+        <w:t>Github</w:t>
+      </w:r>
+      <w:proofErr w:type="spellEnd"/>
+      <w:r>
+        <w:rPr>
+          <w:rFonts w:eastAsia="Times New Roman" w:cstheme="minorHAnsi"/>
+          <w:sz w:val="24"/>
+          <w:szCs w:val="24"/>
+          <w:shd w:val="clear" w:color="auto" w:fill="FFFFFF"/>
+          <w:lang w:val="es-AR"/>
+        </w:rPr>
+        <w:t>.</w:t>
       </w:r>
     </w:p>
     <w:p>
@@ -1455,6 +2205,7 @@
         </w:rPr>
         <w:t xml:space="preserve">Basándonos en lo anterior, podemos decir que la diferencia entre ambas es que GitHub facilita la colaboración con </w:t>
       </w:r>
+      <w:proofErr w:type="spellStart"/>
       <w:r>
         <w:rPr>
           <w:rFonts w:eastAsia="Times New Roman" w:cstheme="minorHAnsi"/>
@@ -1473,7 +2224,62 @@
           <w:shd w:val="clear" w:color="auto" w:fill="FFFFFF"/>
           <w:lang w:val="es-AR"/>
         </w:rPr>
-        <w:t>it. Es decir, la plataforma Github incorpora las características de control de versiones de Git (que es generalmente mejor para uso individual) para que los desarrolladores gestionen sus proyectos y equipos de manera colaborativa.</w:t>
+        <w:t>it</w:t>
+      </w:r>
+      <w:proofErr w:type="spellEnd"/>
+      <w:r>
+        <w:rPr>
+          <w:rFonts w:eastAsia="Times New Roman" w:cstheme="minorHAnsi"/>
+          <w:sz w:val="24"/>
+          <w:szCs w:val="24"/>
+          <w:shd w:val="clear" w:color="auto" w:fill="FFFFFF"/>
+          <w:lang w:val="es-AR"/>
+        </w:rPr>
+        <w:t xml:space="preserve">. Es decir, la plataforma </w:t>
+      </w:r>
+      <w:proofErr w:type="spellStart"/>
+      <w:r>
+        <w:rPr>
+          <w:rFonts w:eastAsia="Times New Roman" w:cstheme="minorHAnsi"/>
+          <w:sz w:val="24"/>
+          <w:szCs w:val="24"/>
+          <w:shd w:val="clear" w:color="auto" w:fill="FFFFFF"/>
+          <w:lang w:val="es-AR"/>
+        </w:rPr>
+        <w:t>Github</w:t>
+      </w:r>
+      <w:proofErr w:type="spellEnd"/>
+      <w:r>
+        <w:rPr>
+          <w:rFonts w:eastAsia="Times New Roman" w:cstheme="minorHAnsi"/>
+          <w:sz w:val="24"/>
+          <w:szCs w:val="24"/>
+          <w:shd w:val="clear" w:color="auto" w:fill="FFFFFF"/>
+          <w:lang w:val="es-AR"/>
+        </w:rPr>
+        <w:t xml:space="preserve"> incorpora las características de control de versiones de </w:t>
+      </w:r>
+      <w:proofErr w:type="spellStart"/>
+      <w:r>
+        <w:rPr>
+          <w:rFonts w:eastAsia="Times New Roman" w:cstheme="minorHAnsi"/>
+          <w:sz w:val="24"/>
+          <w:szCs w:val="24"/>
+          <w:shd w:val="clear" w:color="auto" w:fill="FFFFFF"/>
+          <w:lang w:val="es-AR"/>
+        </w:rPr>
+        <w:t>Git</w:t>
+      </w:r>
+      <w:proofErr w:type="spellEnd"/>
+      <w:r>
+        <w:rPr>
+          <w:rFonts w:eastAsia="Times New Roman" w:cstheme="minorHAnsi"/>
+          <w:sz w:val="24"/>
+          <w:szCs w:val="24"/>
+          <w:shd w:val="clear" w:color="auto" w:fill="FFFFFF"/>
+          <w:lang w:val="es-AR"/>
+        </w:rPr>
+        <w:t xml:space="preserve"> (que es generalmente mejor para uso individual) para que los desarrolladores gestionen sus proyectos y equipos de manera colaborativa.</w:t>
       </w:r>
     </w:p>
     <w:p>
@@ -1496,7 +2302,7 @@
           <w:lang w:val="es-MX"/>
         </w:rPr>
       </w:pPr>
-      <w:bookmarkStart w:id="5" w:name="_Toc115298052"/>
+      <w:bookmarkStart w:id="6" w:name="_Toc115300102"/>
       <w:r>
         <w:rPr>
           <w:rFonts w:asciiTheme="minorHAnsi" w:hAnsiTheme="minorHAnsi" w:cstheme="minorHAnsi"/>
@@ -1527,7 +2333,7 @@
         </w:rPr>
         <w:t xml:space="preserve"> es GitHub?</w:t>
       </w:r>
-      <w:bookmarkEnd w:id="5"/>
+      <w:bookmarkEnd w:id="6"/>
     </w:p>
     <w:p>
       <w:pPr>
@@ -1547,8 +2353,9 @@
           <w:shd w:val="clear" w:color="auto" w:fill="FFFFFF"/>
           <w:lang w:val="es-AR"/>
         </w:rPr>
-        <w:t xml:space="preserve">Ahora que hemos comprendido que es Git, será más fácil entender </w:t>
-      </w:r>
+        <w:t xml:space="preserve">Ahora que hemos comprendido que es </w:t>
+      </w:r>
+      <w:proofErr w:type="spellStart"/>
       <w:r>
         <w:rPr>
           <w:rFonts w:eastAsia="Times New Roman" w:cstheme="minorHAnsi"/>
@@ -1557,10 +2364,9 @@
           <w:shd w:val="clear" w:color="auto" w:fill="FFFFFF"/>
           <w:lang w:val="es-AR"/>
         </w:rPr>
-        <w:t xml:space="preserve">que </w:t>
-      </w:r>
-      <w:bookmarkStart w:id="6" w:name="_GoBack"/>
-      <w:bookmarkEnd w:id="6"/>
+        <w:t>Git</w:t>
+      </w:r>
+      <w:proofErr w:type="spellEnd"/>
       <w:r>
         <w:rPr>
           <w:rFonts w:eastAsia="Times New Roman" w:cstheme="minorHAnsi"/>
@@ -1569,7 +2375,69 @@
           <w:shd w:val="clear" w:color="auto" w:fill="FFFFFF"/>
           <w:lang w:val="es-AR"/>
         </w:rPr>
-        <w:t>GitHub es una plataforma que provee un servicio de alojamiento de repositorios de software basado en la nube, que ayuda a registrar y gestionar proyectos para que varios desarrolladores puedan trabajar en él y ver las ediciones de cada uno de ellos en tiempo real. Cuando este proyecto crece, es donde las facilidades que provee Github se destacan, ya que dentro de las funcionalidades que ofrece se encuentra el Control de Versiones (que se vuelve esencial para cuando se quiere modificar o mejorar el código sin trabajar directamente sobre el proyecto para evitar problemas), la asignación de tareas a individuos o grupos, o incluso el establecimiento de permisos o roles para los colaboradores/ desarrolladores del proyecto.</w:t>
+        <w:t xml:space="preserve">, </w:t>
+      </w:r>
+      <w:r>
+        <w:rPr>
+          <w:rFonts w:eastAsia="Times New Roman" w:cstheme="minorHAnsi"/>
+          <w:sz w:val="24"/>
+          <w:szCs w:val="24"/>
+          <w:shd w:val="clear" w:color="auto" w:fill="FFFFFF"/>
+          <w:lang w:val="es-AR"/>
+        </w:rPr>
+        <w:t xml:space="preserve">profundizaremos en la herramienta </w:t>
+      </w:r>
+      <w:r>
+        <w:rPr>
+          <w:rFonts w:eastAsia="Times New Roman" w:cstheme="minorHAnsi"/>
+          <w:sz w:val="24"/>
+          <w:szCs w:val="24"/>
+          <w:shd w:val="clear" w:color="auto" w:fill="FFFFFF"/>
+          <w:lang w:val="es-AR"/>
+        </w:rPr>
+        <w:t>GitHub</w:t>
+      </w:r>
+      <w:r>
+        <w:rPr>
+          <w:rFonts w:eastAsia="Times New Roman" w:cstheme="minorHAnsi"/>
+          <w:sz w:val="24"/>
+          <w:szCs w:val="24"/>
+          <w:shd w:val="clear" w:color="auto" w:fill="FFFFFF"/>
+          <w:lang w:val="es-AR"/>
+        </w:rPr>
+        <w:t>:</w:t>
+      </w:r>
+      <w:r>
+        <w:rPr>
+          <w:rFonts w:eastAsia="Times New Roman" w:cstheme="minorHAnsi"/>
+          <w:sz w:val="24"/>
+          <w:szCs w:val="24"/>
+          <w:shd w:val="clear" w:color="auto" w:fill="FFFFFF"/>
+          <w:lang w:val="es-AR"/>
+        </w:rPr>
+        <w:t xml:space="preserve"> es una plataforma que provee un servicio de alojamiento de repositorios de software basado en la nube, que ayuda a registrar y gestionar proyectos para que varios desarrolladores puedan trabajar en él y ver las ediciones de cada uno de ellos en tiempo real. Cuando este proyecto crece, es donde las facilidades que provee </w:t>
+      </w:r>
+      <w:proofErr w:type="spellStart"/>
+      <w:r>
+        <w:rPr>
+          <w:rFonts w:eastAsia="Times New Roman" w:cstheme="minorHAnsi"/>
+          <w:sz w:val="24"/>
+          <w:szCs w:val="24"/>
+          <w:shd w:val="clear" w:color="auto" w:fill="FFFFFF"/>
+          <w:lang w:val="es-AR"/>
+        </w:rPr>
+        <w:t>Github</w:t>
+      </w:r>
+      <w:proofErr w:type="spellEnd"/>
+      <w:r>
+        <w:rPr>
+          <w:rFonts w:eastAsia="Times New Roman" w:cstheme="minorHAnsi"/>
+          <w:sz w:val="24"/>
+          <w:szCs w:val="24"/>
+          <w:shd w:val="clear" w:color="auto" w:fill="FFFFFF"/>
+          <w:lang w:val="es-AR"/>
+        </w:rPr>
+        <w:t xml:space="preserve"> se destacan, ya que dentro de las funcionalidades que ofrece se encuentra el Control de Versiones (que se vuelve esencial para cuando se quiere modificar o mejorar el código sin trabajar directamente sobre el proyecto para evitar problemas), la asignación de tareas a individuos o grupos, o incluso el establecimiento de permisos o roles para los colaboradores/ desarrolladores del proyecto.</w:t>
       </w:r>
     </w:p>
     <w:p>
@@ -1638,7 +2506,8 @@
           <w:szCs w:val="32"/>
         </w:rPr>
       </w:pPr>
-      <w:bookmarkStart w:id="7" w:name="_Toc115298053"/>
+      <w:bookmarkStart w:id="7" w:name="_Toc115300103"/>
+      <w:proofErr w:type="spellStart"/>
       <w:r>
         <w:rPr>
           <w:rFonts w:asciiTheme="minorHAnsi" w:hAnsiTheme="minorHAnsi" w:cstheme="minorHAnsi"/>
@@ -1646,9 +2515,11 @@
           <w:sz w:val="32"/>
           <w:szCs w:val="32"/>
         </w:rPr>
+        <w:lastRenderedPageBreak/>
         <w:t>Conclusión</w:t>
       </w:r>
       <w:bookmarkEnd w:id="7"/>
+      <w:proofErr w:type="spellEnd"/>
     </w:p>
     <w:p>
       <w:pPr>
@@ -1658,10 +2529,10 @@
           <w:color w:val="auto"/>
           <w:sz w:val="32"/>
           <w:szCs w:val="32"/>
-          <w:lang w:val="es-MX"/>
-        </w:rPr>
-      </w:pPr>
-      <w:bookmarkStart w:id="8" w:name="_Toc115298054"/>
+        </w:rPr>
+      </w:pPr>
+      <w:bookmarkStart w:id="8" w:name="_Toc115300104"/>
+      <w:proofErr w:type="spellStart"/>
       <w:r>
         <w:rPr>
           <w:rFonts w:asciiTheme="minorHAnsi" w:hAnsiTheme="minorHAnsi" w:cstheme="minorHAnsi"/>
@@ -1672,6 +2543,373 @@
         <w:t>Bibliografía</w:t>
       </w:r>
       <w:bookmarkEnd w:id="8"/>
+      <w:proofErr w:type="spellEnd"/>
+    </w:p>
+    <w:p>
+      <w:pPr>
+        <w:rPr>
+          <w:sz w:val="24"/>
+          <w:szCs w:val="24"/>
+          <w:lang w:val="es-MX"/>
+        </w:rPr>
+      </w:pPr>
+      <w:r>
+        <w:rPr>
+          <w:sz w:val="24"/>
+          <w:szCs w:val="24"/>
+          <w:lang w:val="es-MX"/>
+        </w:rPr>
+        <w:t xml:space="preserve">1. </w:t>
+      </w:r>
+      <w:proofErr w:type="spellStart"/>
+      <w:r>
+        <w:rPr>
+          <w:sz w:val="24"/>
+          <w:szCs w:val="24"/>
+          <w:lang w:val="es-MX"/>
+        </w:rPr>
+        <w:t>Kinsta</w:t>
+      </w:r>
+      <w:proofErr w:type="spellEnd"/>
+      <w:r>
+        <w:rPr>
+          <w:sz w:val="24"/>
+          <w:szCs w:val="24"/>
+          <w:lang w:val="es-MX"/>
+        </w:rPr>
+        <w:t>. “¿Qué es GitHub? Una Guía para Principiantes sobre GitHub.”</w:t>
+      </w:r>
+    </w:p>
+    <w:p>
+      <w:pPr>
+        <w:ind w:firstLine="720"/>
+        <w:rPr>
+          <w:sz w:val="24"/>
+          <w:szCs w:val="24"/>
+        </w:rPr>
+      </w:pPr>
+      <w:proofErr w:type="spellStart"/>
+      <w:r>
+        <w:rPr>
+          <w:sz w:val="24"/>
+          <w:szCs w:val="24"/>
+        </w:rPr>
+        <w:t>Kinsta</w:t>
+      </w:r>
+      <w:proofErr w:type="spellEnd"/>
+      <w:r>
+        <w:rPr>
+          <w:sz w:val="24"/>
+          <w:szCs w:val="24"/>
+        </w:rPr>
+        <w:t>, 8 Oct 2020,</w:t>
+      </w:r>
+    </w:p>
+    <w:p>
+      <w:pPr>
+        <w:ind w:firstLine="720"/>
+        <w:rPr>
+          <w:sz w:val="24"/>
+          <w:szCs w:val="24"/>
+        </w:rPr>
+      </w:pPr>
+      <w:r>
+        <w:rPr>
+          <w:sz w:val="24"/>
+          <w:szCs w:val="24"/>
+        </w:rPr>
+        <w:t>https://kinsta.com/es/base-de-conocimiento/que-es-github/.</w:t>
+      </w:r>
+    </w:p>
+    <w:p>
+      <w:pPr>
+        <w:rPr>
+          <w:sz w:val="24"/>
+          <w:szCs w:val="24"/>
+        </w:rPr>
+      </w:pPr>
+      <w:r>
+        <w:rPr>
+          <w:sz w:val="24"/>
+          <w:szCs w:val="24"/>
+        </w:rPr>
+        <w:t xml:space="preserve">2. MDN contributors. </w:t>
+      </w:r>
+      <w:r>
+        <w:rPr>
+          <w:sz w:val="24"/>
+          <w:szCs w:val="24"/>
+          <w:lang w:val="es-MX"/>
+        </w:rPr>
+        <w:t>“</w:t>
+      </w:r>
+      <w:proofErr w:type="spellStart"/>
+      <w:r>
+        <w:rPr>
+          <w:sz w:val="24"/>
+          <w:szCs w:val="24"/>
+          <w:lang w:val="es-MX"/>
+        </w:rPr>
+        <w:t>Git</w:t>
+      </w:r>
+      <w:proofErr w:type="spellEnd"/>
+      <w:r>
+        <w:rPr>
+          <w:sz w:val="24"/>
+          <w:szCs w:val="24"/>
+          <w:lang w:val="es-MX"/>
+        </w:rPr>
+        <w:t xml:space="preserve"> y GitHub - Aprende sobre desarrollo web | MDN.” </w:t>
+      </w:r>
+      <w:r>
+        <w:rPr>
+          <w:sz w:val="24"/>
+          <w:szCs w:val="24"/>
+        </w:rPr>
+        <w:t>MDN</w:t>
+      </w:r>
+    </w:p>
+    <w:p>
+      <w:pPr>
+        <w:ind w:firstLine="720"/>
+        <w:rPr>
+          <w:sz w:val="24"/>
+          <w:szCs w:val="24"/>
+        </w:rPr>
+      </w:pPr>
+      <w:r>
+        <w:rPr>
+          <w:sz w:val="24"/>
+          <w:szCs w:val="24"/>
+        </w:rPr>
+        <w:t>Web Docs, 26 Sep 2022,</w:t>
+      </w:r>
+    </w:p>
+    <w:p>
+      <w:pPr>
+        <w:ind w:firstLine="720"/>
+        <w:rPr>
+          <w:sz w:val="24"/>
+          <w:szCs w:val="24"/>
+        </w:rPr>
+      </w:pPr>
+      <w:hyperlink r:id="rId9" w:history="1">
+        <w:r>
+          <w:rPr>
+            <w:rStyle w:val="Hipervnculo"/>
+            <w:sz w:val="24"/>
+            <w:szCs w:val="24"/>
+          </w:rPr>
+          <w:t>https://developer.mozilla.org/es/docs/Learn/Tools_and_testing/GitHub</w:t>
+        </w:r>
+      </w:hyperlink>
+      <w:r>
+        <w:rPr>
+          <w:sz w:val="24"/>
+          <w:szCs w:val="24"/>
+        </w:rPr>
+        <w:t>.</w:t>
+      </w:r>
+    </w:p>
+    <w:p>
+      <w:pPr>
+        <w:rPr>
+          <w:sz w:val="24"/>
+          <w:szCs w:val="24"/>
+          <w:lang w:val="es-MX"/>
+        </w:rPr>
+      </w:pPr>
+      <w:r>
+        <w:rPr>
+          <w:sz w:val="24"/>
+          <w:szCs w:val="24"/>
+          <w:lang w:val="es-MX"/>
+        </w:rPr>
+        <w:t>3. “</w:t>
+      </w:r>
+      <w:proofErr w:type="spellStart"/>
+      <w:r>
+        <w:rPr>
+          <w:sz w:val="24"/>
+          <w:szCs w:val="24"/>
+          <w:lang w:val="es-MX"/>
+        </w:rPr>
+        <w:t>Git</w:t>
+      </w:r>
+      <w:proofErr w:type="spellEnd"/>
+      <w:r>
+        <w:rPr>
+          <w:sz w:val="24"/>
+          <w:szCs w:val="24"/>
+          <w:lang w:val="es-MX"/>
+        </w:rPr>
+        <w:t xml:space="preserve"> vs </w:t>
+      </w:r>
+      <w:proofErr w:type="spellStart"/>
+      <w:r>
+        <w:rPr>
+          <w:sz w:val="24"/>
+          <w:szCs w:val="24"/>
+          <w:lang w:val="es-MX"/>
+        </w:rPr>
+        <w:t>Github</w:t>
+      </w:r>
+      <w:proofErr w:type="spellEnd"/>
+      <w:r>
+        <w:rPr>
+          <w:sz w:val="24"/>
+          <w:szCs w:val="24"/>
+          <w:lang w:val="es-MX"/>
+        </w:rPr>
+        <w:t>: ¿Cuál es la Diferencia y cómo Empezar?</w:t>
+      </w:r>
+      <w:r>
+        <w:rPr>
+          <w:sz w:val="24"/>
+          <w:szCs w:val="24"/>
+          <w:lang w:val="es-MX"/>
+        </w:rPr>
+        <w:t>”</w:t>
+      </w:r>
+    </w:p>
+    <w:p>
+      <w:pPr>
+        <w:ind w:firstLine="720"/>
+        <w:rPr>
+          <w:sz w:val="24"/>
+          <w:szCs w:val="24"/>
+        </w:rPr>
+      </w:pPr>
+      <w:proofErr w:type="spellStart"/>
+      <w:r>
+        <w:rPr>
+          <w:sz w:val="24"/>
+          <w:szCs w:val="24"/>
+        </w:rPr>
+        <w:t>Kinsta</w:t>
+      </w:r>
+      <w:proofErr w:type="spellEnd"/>
+      <w:r>
+        <w:rPr>
+          <w:sz w:val="24"/>
+          <w:szCs w:val="24"/>
+        </w:rPr>
+        <w:t>, 29 December 2020,</w:t>
+      </w:r>
+    </w:p>
+    <w:p>
+      <w:pPr>
+        <w:ind w:firstLine="720"/>
+        <w:rPr>
+          <w:sz w:val="24"/>
+          <w:szCs w:val="24"/>
+        </w:rPr>
+      </w:pPr>
+      <w:r>
+        <w:rPr>
+          <w:sz w:val="24"/>
+          <w:szCs w:val="24"/>
+        </w:rPr>
+        <w:t xml:space="preserve">https://kinsta.com/es/base-de-conocimiento/git-vs-github/#la-diferencia-entre-git-y-github. </w:t>
+      </w:r>
+    </w:p>
+    <w:p>
+      <w:pPr>
+        <w:rPr>
+          <w:sz w:val="24"/>
+          <w:szCs w:val="24"/>
+          <w:lang w:val="es-MX"/>
+        </w:rPr>
+      </w:pPr>
+      <w:r>
+        <w:rPr>
+          <w:sz w:val="24"/>
+          <w:szCs w:val="24"/>
+          <w:lang w:val="es-MX"/>
+        </w:rPr>
+        <w:t xml:space="preserve">4.Proyectos </w:t>
+      </w:r>
+      <w:proofErr w:type="spellStart"/>
+      <w:r>
+        <w:rPr>
+          <w:sz w:val="24"/>
+          <w:szCs w:val="24"/>
+          <w:lang w:val="es-MX"/>
+        </w:rPr>
+        <w:t>wikimedia</w:t>
+      </w:r>
+      <w:proofErr w:type="spellEnd"/>
+      <w:r>
+        <w:rPr>
+          <w:sz w:val="24"/>
+          <w:szCs w:val="24"/>
+          <w:lang w:val="es-MX"/>
+        </w:rPr>
+        <w:t xml:space="preserve">. “Repositorio de software.” </w:t>
+      </w:r>
+    </w:p>
+    <w:p>
+      <w:pPr>
+        <w:ind w:firstLine="720"/>
+        <w:rPr>
+          <w:sz w:val="24"/>
+          <w:szCs w:val="24"/>
+          <w:lang w:val="es-MX"/>
+        </w:rPr>
+      </w:pPr>
+      <w:r>
+        <w:rPr>
+          <w:sz w:val="24"/>
+          <w:szCs w:val="24"/>
+          <w:lang w:val="es-MX"/>
+        </w:rPr>
+        <w:t xml:space="preserve">Wikipedia, 26 </w:t>
+      </w:r>
+      <w:proofErr w:type="gramStart"/>
+      <w:r>
+        <w:rPr>
+          <w:sz w:val="24"/>
+          <w:szCs w:val="24"/>
+          <w:lang w:val="es-MX"/>
+        </w:rPr>
+        <w:t>Enero</w:t>
+      </w:r>
+      <w:proofErr w:type="gramEnd"/>
+      <w:r>
+        <w:rPr>
+          <w:sz w:val="24"/>
+          <w:szCs w:val="24"/>
+          <w:lang w:val="es-MX"/>
+        </w:rPr>
+        <w:t xml:space="preserve"> 2022,</w:t>
+      </w:r>
+    </w:p>
+    <w:p>
+      <w:pPr>
+        <w:ind w:firstLine="720"/>
+        <w:rPr>
+          <w:sz w:val="24"/>
+          <w:szCs w:val="24"/>
+          <w:lang w:val="es-MX"/>
+        </w:rPr>
+      </w:pPr>
+      <w:r>
+        <w:rPr>
+          <w:sz w:val="24"/>
+          <w:szCs w:val="24"/>
+          <w:lang w:val="es-MX"/>
+        </w:rPr>
+        <w:t>https://es.wikipedia.org/wiki/Repositorio_de_software.</w:t>
+      </w:r>
+    </w:p>
+    <w:p>
+      <w:pPr>
+        <w:rPr>
+          <w:sz w:val="24"/>
+          <w:szCs w:val="24"/>
+          <w:lang w:val="es-MX"/>
+        </w:rPr>
+      </w:pPr>
     </w:p>
     <w:sectPr>
       <w:headerReference w:type="default" r:id="rId10"/>
@@ -1693,7 +2931,7 @@
 </file>
 
 <file path=word/endnotes.xml><?xml version="1.0" encoding="utf-8"?>
-<w:endnotes xmlns:wpc="http://schemas.microsoft.com/office/word/2010/wordprocessingCanvas" xmlns:mc="http://schemas.openxmlformats.org/markup-compatibility/2006" xmlns:o="urn:schemas-microsoft-com:office:office" xmlns:r="http://schemas.openxmlformats.org/officeDocument/2006/relationships" xmlns:m="http://schemas.openxmlformats.org/officeDocument/2006/math" xmlns:v="urn:schemas-microsoft-com:vml" xmlns:wp14="http://schemas.microsoft.com/office/word/2010/wordprocessingDrawing" xmlns:wp="http://schemas.openxmlformats.org/drawingml/2006/wordprocessingDrawing" xmlns:w10="urn:schemas-microsoft-com:office:word" xmlns:w="http://schemas.openxmlformats.org/wordprocessingml/2006/main" xmlns:w14="http://schemas.microsoft.com/office/word/2010/wordml" xmlns:wpg="http://schemas.microsoft.com/office/word/2010/wordprocessingGroup" xmlns:wpi="http://schemas.microsoft.com/office/word/2010/wordprocessingInk" xmlns:wne="http://schemas.microsoft.com/office/word/2006/wordml" xmlns:wps="http://schemas.microsoft.com/office/word/2010/wordprocessingShape" mc:Ignorable="w14 wp14">
+<w:endnotes xmlns:wpc="http://schemas.microsoft.com/office/word/2010/wordprocessingCanvas" xmlns:cx="http://schemas.microsoft.com/office/drawing/2014/chartex" xmlns:mc="http://schemas.openxmlformats.org/markup-compatibility/2006" xmlns:o="urn:schemas-microsoft-com:office:office" xmlns:r="http://schemas.openxmlformats.org/officeDocument/2006/relationships" xmlns:m="http://schemas.openxmlformats.org/officeDocument/2006/math" xmlns:v="urn:schemas-microsoft-com:vml" xmlns:wp14="http://schemas.microsoft.com/office/word/2010/wordprocessingDrawing" xmlns:wp="http://schemas.openxmlformats.org/drawingml/2006/wordprocessingDrawing" xmlns:w10="urn:schemas-microsoft-com:office:word" xmlns:w="http://schemas.openxmlformats.org/wordprocessingml/2006/main" xmlns:w14="http://schemas.microsoft.com/office/word/2010/wordml" xmlns:w15="http://schemas.microsoft.com/office/word/2012/wordml" xmlns:w16se="http://schemas.microsoft.com/office/word/2015/wordml/symex" xmlns:wpg="http://schemas.microsoft.com/office/word/2010/wordprocessingGroup" xmlns:wpi="http://schemas.microsoft.com/office/word/2010/wordprocessingInk" xmlns:wne="http://schemas.microsoft.com/office/word/2006/wordml" xmlns:wps="http://schemas.microsoft.com/office/word/2010/wordprocessingShape" mc:Ignorable="w14 w15 w16se wp14">
   <w:endnote w:type="separator" w:id="-1">
     <w:p>
       <w:pPr>
@@ -1718,7 +2956,7 @@
 </file>
 
 <file path=word/footer1.xml><?xml version="1.0" encoding="utf-8"?>
-<w:ftr xmlns:wpc="http://schemas.microsoft.com/office/word/2010/wordprocessingCanvas" xmlns:mc="http://schemas.openxmlformats.org/markup-compatibility/2006" xmlns:o="urn:schemas-microsoft-com:office:office" xmlns:r="http://schemas.openxmlformats.org/officeDocument/2006/relationships" xmlns:m="http://schemas.openxmlformats.org/officeDocument/2006/math" xmlns:v="urn:schemas-microsoft-com:vml" xmlns:wp14="http://schemas.microsoft.com/office/word/2010/wordprocessingDrawing" xmlns:wp="http://schemas.openxmlformats.org/drawingml/2006/wordprocessingDrawing" xmlns:w10="urn:schemas-microsoft-com:office:word" xmlns:w="http://schemas.openxmlformats.org/wordprocessingml/2006/main" xmlns:w14="http://schemas.microsoft.com/office/word/2010/wordml" xmlns:wpg="http://schemas.microsoft.com/office/word/2010/wordprocessingGroup" xmlns:wpi="http://schemas.microsoft.com/office/word/2010/wordprocessingInk" xmlns:wne="http://schemas.microsoft.com/office/word/2006/wordml" xmlns:wps="http://schemas.microsoft.com/office/word/2010/wordprocessingShape" mc:Ignorable="w14 wp14">
+<w:ftr xmlns:wpc="http://schemas.microsoft.com/office/word/2010/wordprocessingCanvas" xmlns:cx="http://schemas.microsoft.com/office/drawing/2014/chartex" xmlns:mc="http://schemas.openxmlformats.org/markup-compatibility/2006" xmlns:o="urn:schemas-microsoft-com:office:office" xmlns:r="http://schemas.openxmlformats.org/officeDocument/2006/relationships" xmlns:m="http://schemas.openxmlformats.org/officeDocument/2006/math" xmlns:v="urn:schemas-microsoft-com:vml" xmlns:wp14="http://schemas.microsoft.com/office/word/2010/wordprocessingDrawing" xmlns:wp="http://schemas.openxmlformats.org/drawingml/2006/wordprocessingDrawing" xmlns:w10="urn:schemas-microsoft-com:office:word" xmlns:w="http://schemas.openxmlformats.org/wordprocessingml/2006/main" xmlns:w14="http://schemas.microsoft.com/office/word/2010/wordml" xmlns:w15="http://schemas.microsoft.com/office/word/2012/wordml" xmlns:w16se="http://schemas.microsoft.com/office/word/2015/wordml/symex" xmlns:wpg="http://schemas.microsoft.com/office/word/2010/wordprocessingGroup" xmlns:wpi="http://schemas.microsoft.com/office/word/2010/wordprocessingInk" xmlns:wne="http://schemas.microsoft.com/office/word/2006/wordml" xmlns:wps="http://schemas.microsoft.com/office/word/2010/wordprocessingShape" mc:Ignorable="w14 w15 w16se wp14">
   <w:p>
     <w:pPr>
       <w:pStyle w:val="Piedepgina"/>
@@ -1734,7 +2972,7 @@
 </file>
 
 <file path=word/footnotes.xml><?xml version="1.0" encoding="utf-8"?>
-<w:footnotes xmlns:wpc="http://schemas.microsoft.com/office/word/2010/wordprocessingCanvas" xmlns:mc="http://schemas.openxmlformats.org/markup-compatibility/2006" xmlns:o="urn:schemas-microsoft-com:office:office" xmlns:r="http://schemas.openxmlformats.org/officeDocument/2006/relationships" xmlns:m="http://schemas.openxmlformats.org/officeDocument/2006/math" xmlns:v="urn:schemas-microsoft-com:vml" xmlns:wp14="http://schemas.microsoft.com/office/word/2010/wordprocessingDrawing" xmlns:wp="http://schemas.openxmlformats.org/drawingml/2006/wordprocessingDrawing" xmlns:w10="urn:schemas-microsoft-com:office:word" xmlns:w="http://schemas.openxmlformats.org/wordprocessingml/2006/main" xmlns:w14="http://schemas.microsoft.com/office/word/2010/wordml" xmlns:wpg="http://schemas.microsoft.com/office/word/2010/wordprocessingGroup" xmlns:wpi="http://schemas.microsoft.com/office/word/2010/wordprocessingInk" xmlns:wne="http://schemas.microsoft.com/office/word/2006/wordml" xmlns:wps="http://schemas.microsoft.com/office/word/2010/wordprocessingShape" mc:Ignorable="w14 wp14">
+<w:footnotes xmlns:wpc="http://schemas.microsoft.com/office/word/2010/wordprocessingCanvas" xmlns:cx="http://schemas.microsoft.com/office/drawing/2014/chartex" xmlns:mc="http://schemas.openxmlformats.org/markup-compatibility/2006" xmlns:o="urn:schemas-microsoft-com:office:office" xmlns:r="http://schemas.openxmlformats.org/officeDocument/2006/relationships" xmlns:m="http://schemas.openxmlformats.org/officeDocument/2006/math" xmlns:v="urn:schemas-microsoft-com:vml" xmlns:wp14="http://schemas.microsoft.com/office/word/2010/wordprocessingDrawing" xmlns:wp="http://schemas.openxmlformats.org/drawingml/2006/wordprocessingDrawing" xmlns:w10="urn:schemas-microsoft-com:office:word" xmlns:w="http://schemas.openxmlformats.org/wordprocessingml/2006/main" xmlns:w14="http://schemas.microsoft.com/office/word/2010/wordml" xmlns:w15="http://schemas.microsoft.com/office/word/2012/wordml" xmlns:w16se="http://schemas.microsoft.com/office/word/2015/wordml/symex" xmlns:wpg="http://schemas.microsoft.com/office/word/2010/wordprocessingGroup" xmlns:wpi="http://schemas.microsoft.com/office/word/2010/wordprocessingInk" xmlns:wne="http://schemas.microsoft.com/office/word/2006/wordml" xmlns:wps="http://schemas.microsoft.com/office/word/2010/wordprocessingShape" mc:Ignorable="w14 w15 w16se wp14">
   <w:footnote w:type="separator" w:id="-1">
     <w:p>
       <w:pPr>
@@ -1759,7 +2997,7 @@
 </file>
 
 <file path=word/header1.xml><?xml version="1.0" encoding="utf-8"?>
-<w:hdr xmlns:wpc="http://schemas.microsoft.com/office/word/2010/wordprocessingCanvas" xmlns:mc="http://schemas.openxmlformats.org/markup-compatibility/2006" xmlns:o="urn:schemas-microsoft-com:office:office" xmlns:r="http://schemas.openxmlformats.org/officeDocument/2006/relationships" xmlns:m="http://schemas.openxmlformats.org/officeDocument/2006/math" xmlns:v="urn:schemas-microsoft-com:vml" xmlns:wp14="http://schemas.microsoft.com/office/word/2010/wordprocessingDrawing" xmlns:wp="http://schemas.openxmlformats.org/drawingml/2006/wordprocessingDrawing" xmlns:w10="urn:schemas-microsoft-com:office:word" xmlns:w="http://schemas.openxmlformats.org/wordprocessingml/2006/main" xmlns:w14="http://schemas.microsoft.com/office/word/2010/wordml" xmlns:wpg="http://schemas.microsoft.com/office/word/2010/wordprocessingGroup" xmlns:wpi="http://schemas.microsoft.com/office/word/2010/wordprocessingInk" xmlns:wne="http://schemas.microsoft.com/office/word/2006/wordml" xmlns:wps="http://schemas.microsoft.com/office/word/2010/wordprocessingShape" mc:Ignorable="w14 wp14">
+<w:hdr xmlns:wpc="http://schemas.microsoft.com/office/word/2010/wordprocessingCanvas" xmlns:cx="http://schemas.microsoft.com/office/drawing/2014/chartex" xmlns:mc="http://schemas.openxmlformats.org/markup-compatibility/2006" xmlns:o="urn:schemas-microsoft-com:office:office" xmlns:r="http://schemas.openxmlformats.org/officeDocument/2006/relationships" xmlns:m="http://schemas.openxmlformats.org/officeDocument/2006/math" xmlns:v="urn:schemas-microsoft-com:vml" xmlns:wp14="http://schemas.microsoft.com/office/word/2010/wordprocessingDrawing" xmlns:wp="http://schemas.openxmlformats.org/drawingml/2006/wordprocessingDrawing" xmlns:w10="urn:schemas-microsoft-com:office:word" xmlns:w="http://schemas.openxmlformats.org/wordprocessingml/2006/main" xmlns:w14="http://schemas.microsoft.com/office/word/2010/wordml" xmlns:w15="http://schemas.microsoft.com/office/word/2012/wordml" xmlns:w16se="http://schemas.microsoft.com/office/word/2015/wordml/symex" xmlns:wpg="http://schemas.microsoft.com/office/word/2010/wordprocessingGroup" xmlns:wpi="http://schemas.microsoft.com/office/word/2010/wordprocessingInk" xmlns:wne="http://schemas.microsoft.com/office/word/2006/wordml" xmlns:wps="http://schemas.microsoft.com/office/word/2010/wordprocessingShape" mc:Ignorable="w14 w15 w16se wp14">
   <w:p>
     <w:pPr>
       <w:pStyle w:val="Encabezado"/>
@@ -1851,7 +3089,21 @@
       <w:rPr>
         <w:lang w:val="es-MX"/>
       </w:rPr>
-      <w:t xml:space="preserve">                                                                                          Profesor: Picotto, Ignacio Luis</w:t>
+      <w:t xml:space="preserve">                                                                                          Profesor: </w:t>
+    </w:r>
+    <w:proofErr w:type="spellStart"/>
+    <w:r>
+      <w:rPr>
+        <w:lang w:val="es-MX"/>
+      </w:rPr>
+      <w:t>Picotto</w:t>
+    </w:r>
+    <w:proofErr w:type="spellEnd"/>
+    <w:r>
+      <w:rPr>
+        <w:lang w:val="es-MX"/>
+      </w:rPr>
+      <w:t>, Ignacio Luis</w:t>
     </w:r>
   </w:p>
   <w:p>
@@ -1908,7 +3160,21 @@
       <w:rPr>
         <w:lang w:val="es-MX"/>
       </w:rPr>
-      <w:t>: Gaitan, Candelaria (SOF01370)</w:t>
+      <w:t xml:space="preserve">: </w:t>
+    </w:r>
+    <w:proofErr w:type="spellStart"/>
+    <w:r>
+      <w:rPr>
+        <w:lang w:val="es-MX"/>
+      </w:rPr>
+      <w:t>Gaitan</w:t>
+    </w:r>
+    <w:proofErr w:type="spellEnd"/>
+    <w:r>
+      <w:rPr>
+        <w:lang w:val="es-MX"/>
+      </w:rPr>
+      <w:t>, Candelaria (SOF01370)</w:t>
     </w:r>
   </w:p>
   <w:p>
@@ -1946,11 +3212,11 @@
 </file>
 
 <file path=word/numbering.xml><?xml version="1.0" encoding="utf-8"?>
-<w:numbering xmlns:wpc="http://schemas.microsoft.com/office/word/2010/wordprocessingCanvas" xmlns:mc="http://schemas.openxmlformats.org/markup-compatibility/2006" xmlns:o="urn:schemas-microsoft-com:office:office" xmlns:r="http://schemas.openxmlformats.org/officeDocument/2006/relationships" xmlns:m="http://schemas.openxmlformats.org/officeDocument/2006/math" xmlns:v="urn:schemas-microsoft-com:vml" xmlns:wp14="http://schemas.microsoft.com/office/word/2010/wordprocessingDrawing" xmlns:wp="http://schemas.openxmlformats.org/drawingml/2006/wordprocessingDrawing" xmlns:w10="urn:schemas-microsoft-com:office:word" xmlns:w="http://schemas.openxmlformats.org/wordprocessingml/2006/main" xmlns:w14="http://schemas.microsoft.com/office/word/2010/wordml" xmlns:wpg="http://schemas.microsoft.com/office/word/2010/wordprocessingGroup" xmlns:wpi="http://schemas.microsoft.com/office/word/2010/wordprocessingInk" xmlns:wne="http://schemas.microsoft.com/office/word/2006/wordml" xmlns:wps="http://schemas.microsoft.com/office/word/2010/wordprocessingShape" mc:Ignorable="w14 wp14">
-  <w:abstractNum w:abstractNumId="0">
-    <w:nsid w:val="2D6E18A7"/>
+<w:numbering xmlns:wpc="http://schemas.microsoft.com/office/word/2010/wordprocessingCanvas" xmlns:cx="http://schemas.microsoft.com/office/drawing/2014/chartex" xmlns:mc="http://schemas.openxmlformats.org/markup-compatibility/2006" xmlns:o="urn:schemas-microsoft-com:office:office" xmlns:r="http://schemas.openxmlformats.org/officeDocument/2006/relationships" xmlns:m="http://schemas.openxmlformats.org/officeDocument/2006/math" xmlns:v="urn:schemas-microsoft-com:vml" xmlns:wp14="http://schemas.microsoft.com/office/word/2010/wordprocessingDrawing" xmlns:wp="http://schemas.openxmlformats.org/drawingml/2006/wordprocessingDrawing" xmlns:w10="urn:schemas-microsoft-com:office:word" xmlns:w="http://schemas.openxmlformats.org/wordprocessingml/2006/main" xmlns:w14="http://schemas.microsoft.com/office/word/2010/wordml" xmlns:w15="http://schemas.microsoft.com/office/word/2012/wordml" xmlns:w16se="http://schemas.microsoft.com/office/word/2015/wordml/symex" xmlns:wpg="http://schemas.microsoft.com/office/word/2010/wordprocessingGroup" xmlns:wpi="http://schemas.microsoft.com/office/word/2010/wordprocessingInk" xmlns:wne="http://schemas.microsoft.com/office/word/2006/wordml" xmlns:wps="http://schemas.microsoft.com/office/word/2010/wordprocessingShape" mc:Ignorable="w14 w15 w16se wp14">
+  <w:abstractNum w:abstractNumId="0" w15:restartNumberingAfterBreak="0">
+    <w:nsid w:val="14D9763B"/>
     <w:multiLevelType w:val="hybridMultilevel"/>
-    <w:tmpl w:val="F56CBC80"/>
+    <w:tmpl w:val="2D7AE6EA"/>
     <w:lvl w:ilvl="0" w:tplc="04090001">
       <w:start w:val="1"/>
       <w:numFmt w:val="bullet"/>
@@ -2060,14 +3326,130 @@
       </w:rPr>
     </w:lvl>
   </w:abstractNum>
+  <w:abstractNum w:abstractNumId="1" w15:restartNumberingAfterBreak="0">
+    <w:nsid w:val="2D6E18A7"/>
+    <w:multiLevelType w:val="hybridMultilevel"/>
+    <w:tmpl w:val="F56CBC80"/>
+    <w:lvl w:ilvl="0" w:tplc="04090001">
+      <w:start w:val="1"/>
+      <w:numFmt w:val="bullet"/>
+      <w:lvlText w:val=""/>
+      <w:lvlJc w:val="left"/>
+      <w:pPr>
+        <w:ind w:left="720" w:hanging="360"/>
+      </w:pPr>
+      <w:rPr>
+        <w:rFonts w:ascii="Symbol" w:hAnsi="Symbol" w:hint="default"/>
+      </w:rPr>
+    </w:lvl>
+    <w:lvl w:ilvl="1" w:tplc="04090003" w:tentative="1">
+      <w:start w:val="1"/>
+      <w:numFmt w:val="bullet"/>
+      <w:lvlText w:val="o"/>
+      <w:lvlJc w:val="left"/>
+      <w:pPr>
+        <w:ind w:left="1440" w:hanging="360"/>
+      </w:pPr>
+      <w:rPr>
+        <w:rFonts w:ascii="Courier New" w:hAnsi="Courier New" w:cs="Courier New" w:hint="default"/>
+      </w:rPr>
+    </w:lvl>
+    <w:lvl w:ilvl="2" w:tplc="04090005" w:tentative="1">
+      <w:start w:val="1"/>
+      <w:numFmt w:val="bullet"/>
+      <w:lvlText w:val=""/>
+      <w:lvlJc w:val="left"/>
+      <w:pPr>
+        <w:ind w:left="2160" w:hanging="360"/>
+      </w:pPr>
+      <w:rPr>
+        <w:rFonts w:ascii="Wingdings" w:hAnsi="Wingdings" w:hint="default"/>
+      </w:rPr>
+    </w:lvl>
+    <w:lvl w:ilvl="3" w:tplc="04090001" w:tentative="1">
+      <w:start w:val="1"/>
+      <w:numFmt w:val="bullet"/>
+      <w:lvlText w:val=""/>
+      <w:lvlJc w:val="left"/>
+      <w:pPr>
+        <w:ind w:left="2880" w:hanging="360"/>
+      </w:pPr>
+      <w:rPr>
+        <w:rFonts w:ascii="Symbol" w:hAnsi="Symbol" w:hint="default"/>
+      </w:rPr>
+    </w:lvl>
+    <w:lvl w:ilvl="4" w:tplc="04090003" w:tentative="1">
+      <w:start w:val="1"/>
+      <w:numFmt w:val="bullet"/>
+      <w:lvlText w:val="o"/>
+      <w:lvlJc w:val="left"/>
+      <w:pPr>
+        <w:ind w:left="3600" w:hanging="360"/>
+      </w:pPr>
+      <w:rPr>
+        <w:rFonts w:ascii="Courier New" w:hAnsi="Courier New" w:cs="Courier New" w:hint="default"/>
+      </w:rPr>
+    </w:lvl>
+    <w:lvl w:ilvl="5" w:tplc="04090005" w:tentative="1">
+      <w:start w:val="1"/>
+      <w:numFmt w:val="bullet"/>
+      <w:lvlText w:val=""/>
+      <w:lvlJc w:val="left"/>
+      <w:pPr>
+        <w:ind w:left="4320" w:hanging="360"/>
+      </w:pPr>
+      <w:rPr>
+        <w:rFonts w:ascii="Wingdings" w:hAnsi="Wingdings" w:hint="default"/>
+      </w:rPr>
+    </w:lvl>
+    <w:lvl w:ilvl="6" w:tplc="04090001" w:tentative="1">
+      <w:start w:val="1"/>
+      <w:numFmt w:val="bullet"/>
+      <w:lvlText w:val=""/>
+      <w:lvlJc w:val="left"/>
+      <w:pPr>
+        <w:ind w:left="5040" w:hanging="360"/>
+      </w:pPr>
+      <w:rPr>
+        <w:rFonts w:ascii="Symbol" w:hAnsi="Symbol" w:hint="default"/>
+      </w:rPr>
+    </w:lvl>
+    <w:lvl w:ilvl="7" w:tplc="04090003" w:tentative="1">
+      <w:start w:val="1"/>
+      <w:numFmt w:val="bullet"/>
+      <w:lvlText w:val="o"/>
+      <w:lvlJc w:val="left"/>
+      <w:pPr>
+        <w:ind w:left="5760" w:hanging="360"/>
+      </w:pPr>
+      <w:rPr>
+        <w:rFonts w:ascii="Courier New" w:hAnsi="Courier New" w:cs="Courier New" w:hint="default"/>
+      </w:rPr>
+    </w:lvl>
+    <w:lvl w:ilvl="8" w:tplc="04090005" w:tentative="1">
+      <w:start w:val="1"/>
+      <w:numFmt w:val="bullet"/>
+      <w:lvlText w:val=""/>
+      <w:lvlJc w:val="left"/>
+      <w:pPr>
+        <w:ind w:left="6480" w:hanging="360"/>
+      </w:pPr>
+      <w:rPr>
+        <w:rFonts w:ascii="Wingdings" w:hAnsi="Wingdings" w:hint="default"/>
+      </w:rPr>
+    </w:lvl>
+  </w:abstractNum>
   <w:num w:numId="1">
+    <w:abstractNumId w:val="1"/>
+  </w:num>
+  <w:num w:numId="2">
     <w:abstractNumId w:val="0"/>
   </w:num>
 </w:numbering>
 </file>
 
 <file path=word/styles.xml><?xml version="1.0" encoding="utf-8"?>
-<w:styles xmlns:mc="http://schemas.openxmlformats.org/markup-compatibility/2006" xmlns:r="http://schemas.openxmlformats.org/officeDocument/2006/relationships" xmlns:w="http://schemas.openxmlformats.org/wordprocessingml/2006/main" xmlns:w14="http://schemas.microsoft.com/office/word/2010/wordml" mc:Ignorable="w14">
+<w:styles xmlns:mc="http://schemas.openxmlformats.org/markup-compatibility/2006" xmlns:r="http://schemas.openxmlformats.org/officeDocument/2006/relationships" xmlns:w="http://schemas.openxmlformats.org/wordprocessingml/2006/main" xmlns:w14="http://schemas.microsoft.com/office/word/2010/wordml" xmlns:w15="http://schemas.microsoft.com/office/word/2012/wordml" xmlns:w16se="http://schemas.microsoft.com/office/word/2015/wordml/symex" mc:Ignorable="w14 w15 w16se">
   <w:docDefaults>
     <w:rPrDefault>
       <w:rPr>
@@ -2083,144 +3465,378 @@
       </w:pPr>
     </w:pPrDefault>
   </w:docDefaults>
-  <w:latentStyles w:defLockedState="0" w:defUIPriority="99" w:defSemiHidden="1" w:defUnhideWhenUsed="1" w:defQFormat="0" w:count="267">
-    <w:lsdException w:name="Normal" w:semiHidden="0" w:uiPriority="0" w:unhideWhenUsed="0" w:qFormat="1"/>
-    <w:lsdException w:name="heading 1" w:semiHidden="0" w:uiPriority="9" w:unhideWhenUsed="0" w:qFormat="1"/>
-    <w:lsdException w:name="heading 2" w:uiPriority="9" w:qFormat="1"/>
-    <w:lsdException w:name="heading 3" w:uiPriority="9" w:qFormat="1"/>
-    <w:lsdException w:name="heading 4" w:uiPriority="9" w:qFormat="1"/>
-    <w:lsdException w:name="heading 5" w:uiPriority="9" w:qFormat="1"/>
-    <w:lsdException w:name="heading 6" w:uiPriority="9" w:qFormat="1"/>
-    <w:lsdException w:name="heading 7" w:uiPriority="9" w:qFormat="1"/>
-    <w:lsdException w:name="heading 8" w:uiPriority="9" w:qFormat="1"/>
-    <w:lsdException w:name="heading 9" w:uiPriority="9" w:qFormat="1"/>
-    <w:lsdException w:name="toc 1" w:uiPriority="39" w:qFormat="1"/>
-    <w:lsdException w:name="toc 2" w:uiPriority="39" w:qFormat="1"/>
-    <w:lsdException w:name="toc 3" w:uiPriority="39" w:qFormat="1"/>
-    <w:lsdException w:name="toc 4" w:uiPriority="39"/>
-    <w:lsdException w:name="toc 5" w:uiPriority="39"/>
-    <w:lsdException w:name="toc 6" w:uiPriority="39"/>
-    <w:lsdException w:name="toc 7" w:uiPriority="39"/>
-    <w:lsdException w:name="toc 8" w:uiPriority="39"/>
-    <w:lsdException w:name="toc 9" w:uiPriority="39"/>
-    <w:lsdException w:name="caption" w:uiPriority="35" w:qFormat="1"/>
-    <w:lsdException w:name="Title" w:semiHidden="0" w:uiPriority="10" w:unhideWhenUsed="0" w:qFormat="1"/>
-    <w:lsdException w:name="Default Paragraph Font" w:uiPriority="1"/>
-    <w:lsdException w:name="Subtitle" w:semiHidden="0" w:uiPriority="11" w:unhideWhenUsed="0" w:qFormat="1"/>
-    <w:lsdException w:name="Strong" w:semiHidden="0" w:uiPriority="22" w:unhideWhenUsed="0" w:qFormat="1"/>
-    <w:lsdException w:name="Emphasis" w:semiHidden="0" w:uiPriority="20" w:unhideWhenUsed="0" w:qFormat="1"/>
-    <w:lsdException w:name="Table Grid" w:semiHidden="0" w:uiPriority="59" w:unhideWhenUsed="0"/>
-    <w:lsdException w:name="Placeholder Text" w:unhideWhenUsed="0"/>
-    <w:lsdException w:name="No Spacing" w:semiHidden="0" w:uiPriority="1" w:unhideWhenUsed="0" w:qFormat="1"/>
-    <w:lsdException w:name="Light Shading" w:semiHidden="0" w:uiPriority="60" w:unhideWhenUsed="0"/>
-    <w:lsdException w:name="Light List" w:semiHidden="0" w:uiPriority="61" w:unhideWhenUsed="0"/>
-    <w:lsdException w:name="Light Grid" w:semiHidden="0" w:uiPriority="62" w:unhideWhenUsed="0"/>
-    <w:lsdException w:name="Medium Shading 1" w:semiHidden="0" w:uiPriority="63" w:unhideWhenUsed="0"/>
-    <w:lsdException w:name="Medium Shading 2" w:semiHidden="0" w:uiPriority="64" w:unhideWhenUsed="0"/>
-    <w:lsdException w:name="Medium List 1" w:semiHidden="0" w:uiPriority="65" w:unhideWhenUsed="0"/>
-    <w:lsdException w:name="Medium List 2" w:semiHidden="0" w:uiPriority="66" w:unhideWhenUsed="0"/>
-    <w:lsdException w:name="Medium Grid 1" w:semiHidden="0" w:uiPriority="67" w:unhideWhenUsed="0"/>
-    <w:lsdException w:name="Medium Grid 2" w:semiHidden="0" w:uiPriority="68" w:unhideWhenUsed="0"/>
-    <w:lsdException w:name="Medium Grid 3" w:semiHidden="0" w:uiPriority="69" w:unhideWhenUsed="0"/>
-    <w:lsdException w:name="Dark List" w:semiHidden="0" w:uiPriority="70" w:unhideWhenUsed="0"/>
-    <w:lsdException w:name="Colorful Shading" w:semiHidden="0" w:uiPriority="71" w:unhideWhenUsed="0"/>
-    <w:lsdException w:name="Colorful List" w:semiHidden="0" w:uiPriority="72" w:unhideWhenUsed="0"/>
-    <w:lsdException w:name="Colorful Grid" w:semiHidden="0" w:uiPriority="73" w:unhideWhenUsed="0"/>
-    <w:lsdException w:name="Light Shading Accent 1" w:semiHidden="0" w:uiPriority="60" w:unhideWhenUsed="0"/>
-    <w:lsdException w:name="Light List Accent 1" w:semiHidden="0" w:uiPriority="61" w:unhideWhenUsed="0"/>
-    <w:lsdException w:name="Light Grid Accent 1" w:semiHidden="0" w:uiPriority="62" w:unhideWhenUsed="0"/>
-    <w:lsdException w:name="Medium Shading 1 Accent 1" w:semiHidden="0" w:uiPriority="63" w:unhideWhenUsed="0"/>
-    <w:lsdException w:name="Medium Shading 2 Accent 1" w:semiHidden="0" w:uiPriority="64" w:unhideWhenUsed="0"/>
-    <w:lsdException w:name="Medium List 1 Accent 1" w:semiHidden="0" w:uiPriority="65" w:unhideWhenUsed="0"/>
-    <w:lsdException w:name="Revision" w:unhideWhenUsed="0"/>
-    <w:lsdException w:name="List Paragraph" w:semiHidden="0" w:uiPriority="34" w:unhideWhenUsed="0" w:qFormat="1"/>
-    <w:lsdException w:name="Quote" w:semiHidden="0" w:uiPriority="29" w:unhideWhenUsed="0" w:qFormat="1"/>
-    <w:lsdException w:name="Intense Quote" w:semiHidden="0" w:uiPriority="30" w:unhideWhenUsed="0" w:qFormat="1"/>
-    <w:lsdException w:name="Medium List 2 Accent 1" w:semiHidden="0" w:uiPriority="66" w:unhideWhenUsed="0"/>
-    <w:lsdException w:name="Medium Grid 1 Accent 1" w:semiHidden="0" w:uiPriority="67" w:unhideWhenUsed="0"/>
-    <w:lsdException w:name="Medium Grid 2 Accent 1" w:semiHidden="0" w:uiPriority="68" w:unhideWhenUsed="0"/>
-    <w:lsdException w:name="Medium Grid 3 Accent 1" w:semiHidden="0" w:uiPriority="69" w:unhideWhenUsed="0"/>
-    <w:lsdException w:name="Dark List Accent 1" w:semiHidden="0" w:uiPriority="70" w:unhideWhenUsed="0"/>
-    <w:lsdException w:name="Colorful Shading Accent 1" w:semiHidden="0" w:uiPriority="71" w:unhideWhenUsed="0"/>
-    <w:lsdException w:name="Colorful List Accent 1" w:semiHidden="0" w:uiPriority="72" w:unhideWhenUsed="0"/>
-    <w:lsdException w:name="Colorful Grid Accent 1" w:semiHidden="0" w:uiPriority="73" w:unhideWhenUsed="0"/>
-    <w:lsdException w:name="Light Shading Accent 2" w:semiHidden="0" w:uiPriority="60" w:unhideWhenUsed="0"/>
-    <w:lsdException w:name="Light List Accent 2" w:semiHidden="0" w:uiPriority="61" w:unhideWhenUsed="0"/>
-    <w:lsdException w:name="Light Grid Accent 2" w:semiHidden="0" w:uiPriority="62" w:unhideWhenUsed="0"/>
-    <w:lsdException w:name="Medium Shading 1 Accent 2" w:semiHidden="0" w:uiPriority="63" w:unhideWhenUsed="0"/>
-    <w:lsdException w:name="Medium Shading 2 Accent 2" w:semiHidden="0" w:uiPriority="64" w:unhideWhenUsed="0"/>
-    <w:lsdException w:name="Medium List 1 Accent 2" w:semiHidden="0" w:uiPriority="65" w:unhideWhenUsed="0"/>
-    <w:lsdException w:name="Medium List 2 Accent 2" w:semiHidden="0" w:uiPriority="66" w:unhideWhenUsed="0"/>
-    <w:lsdException w:name="Medium Grid 1 Accent 2" w:semiHidden="0" w:uiPriority="67" w:unhideWhenUsed="0"/>
-    <w:lsdException w:name="Medium Grid 2 Accent 2" w:semiHidden="0" w:uiPriority="68" w:unhideWhenUsed="0"/>
-    <w:lsdException w:name="Medium Grid 3 Accent 2" w:semiHidden="0" w:uiPriority="69" w:unhideWhenUsed="0"/>
-    <w:lsdException w:name="Dark List Accent 2" w:semiHidden="0" w:uiPriority="70" w:unhideWhenUsed="0"/>
-    <w:lsdException w:name="Colorful Shading Accent 2" w:semiHidden="0" w:uiPriority="71" w:unhideWhenUsed="0"/>
-    <w:lsdException w:name="Colorful List Accent 2" w:semiHidden="0" w:uiPriority="72" w:unhideWhenUsed="0"/>
-    <w:lsdException w:name="Colorful Grid Accent 2" w:semiHidden="0" w:uiPriority="73" w:unhideWhenUsed="0"/>
-    <w:lsdException w:name="Light Shading Accent 3" w:semiHidden="0" w:uiPriority="60" w:unhideWhenUsed="0"/>
-    <w:lsdException w:name="Light List Accent 3" w:semiHidden="0" w:uiPriority="61" w:unhideWhenUsed="0"/>
-    <w:lsdException w:name="Light Grid Accent 3" w:semiHidden="0" w:uiPriority="62" w:unhideWhenUsed="0"/>
-    <w:lsdException w:name="Medium Shading 1 Accent 3" w:semiHidden="0" w:uiPriority="63" w:unhideWhenUsed="0"/>
-    <w:lsdException w:name="Medium Shading 2 Accent 3" w:semiHidden="0" w:uiPriority="64" w:unhideWhenUsed="0"/>
-    <w:lsdException w:name="Medium List 1 Accent 3" w:semiHidden="0" w:uiPriority="65" w:unhideWhenUsed="0"/>
-    <w:lsdException w:name="Medium List 2 Accent 3" w:semiHidden="0" w:uiPriority="66" w:unhideWhenUsed="0"/>
-    <w:lsdException w:name="Medium Grid 1 Accent 3" w:semiHidden="0" w:uiPriority="67" w:unhideWhenUsed="0"/>
-    <w:lsdException w:name="Medium Grid 2 Accent 3" w:semiHidden="0" w:uiPriority="68" w:unhideWhenUsed="0"/>
-    <w:lsdException w:name="Medium Grid 3 Accent 3" w:semiHidden="0" w:uiPriority="69" w:unhideWhenUsed="0"/>
-    <w:lsdException w:name="Dark List Accent 3" w:semiHidden="0" w:uiPriority="70" w:unhideWhenUsed="0"/>
-    <w:lsdException w:name="Colorful Shading Accent 3" w:semiHidden="0" w:uiPriority="71" w:unhideWhenUsed="0"/>
-    <w:lsdException w:name="Colorful List Accent 3" w:semiHidden="0" w:uiPriority="72" w:unhideWhenUsed="0"/>
-    <w:lsdException w:name="Colorful Grid Accent 3" w:semiHidden="0" w:uiPriority="73" w:unhideWhenUsed="0"/>
-    <w:lsdException w:name="Light Shading Accent 4" w:semiHidden="0" w:uiPriority="60" w:unhideWhenUsed="0"/>
-    <w:lsdException w:name="Light List Accent 4" w:semiHidden="0" w:uiPriority="61" w:unhideWhenUsed="0"/>
-    <w:lsdException w:name="Light Grid Accent 4" w:semiHidden="0" w:uiPriority="62" w:unhideWhenUsed="0"/>
-    <w:lsdException w:name="Medium Shading 1 Accent 4" w:semiHidden="0" w:uiPriority="63" w:unhideWhenUsed="0"/>
-    <w:lsdException w:name="Medium Shading 2 Accent 4" w:semiHidden="0" w:uiPriority="64" w:unhideWhenUsed="0"/>
-    <w:lsdException w:name="Medium List 1 Accent 4" w:semiHidden="0" w:uiPriority="65" w:unhideWhenUsed="0"/>
-    <w:lsdException w:name="Medium List 2 Accent 4" w:semiHidden="0" w:uiPriority="66" w:unhideWhenUsed="0"/>
-    <w:lsdException w:name="Medium Grid 1 Accent 4" w:semiHidden="0" w:uiPriority="67" w:unhideWhenUsed="0"/>
-    <w:lsdException w:name="Medium Grid 2 Accent 4" w:semiHidden="0" w:uiPriority="68" w:unhideWhenUsed="0"/>
-    <w:lsdException w:name="Medium Grid 3 Accent 4" w:semiHidden="0" w:uiPriority="69" w:unhideWhenUsed="0"/>
-    <w:lsdException w:name="Dark List Accent 4" w:semiHidden="0" w:uiPriority="70" w:unhideWhenUsed="0"/>
-    <w:lsdException w:name="Colorful Shading Accent 4" w:semiHidden="0" w:uiPriority="71" w:unhideWhenUsed="0"/>
-    <w:lsdException w:name="Colorful List Accent 4" w:semiHidden="0" w:uiPriority="72" w:unhideWhenUsed="0"/>
-    <w:lsdException w:name="Colorful Grid Accent 4" w:semiHidden="0" w:uiPriority="73" w:unhideWhenUsed="0"/>
-    <w:lsdException w:name="Light Shading Accent 5" w:semiHidden="0" w:uiPriority="60" w:unhideWhenUsed="0"/>
-    <w:lsdException w:name="Light List Accent 5" w:semiHidden="0" w:uiPriority="61" w:unhideWhenUsed="0"/>
-    <w:lsdException w:name="Light Grid Accent 5" w:semiHidden="0" w:uiPriority="62" w:unhideWhenUsed="0"/>
-    <w:lsdException w:name="Medium Shading 1 Accent 5" w:semiHidden="0" w:uiPriority="63" w:unhideWhenUsed="0"/>
-    <w:lsdException w:name="Medium Shading 2 Accent 5" w:semiHidden="0" w:uiPriority="64" w:unhideWhenUsed="0"/>
-    <w:lsdException w:name="Medium List 1 Accent 5" w:semiHidden="0" w:uiPriority="65" w:unhideWhenUsed="0"/>
-    <w:lsdException w:name="Medium List 2 Accent 5" w:semiHidden="0" w:uiPriority="66" w:unhideWhenUsed="0"/>
-    <w:lsdException w:name="Medium Grid 1 Accent 5" w:semiHidden="0" w:uiPriority="67" w:unhideWhenUsed="0"/>
-    <w:lsdException w:name="Medium Grid 2 Accent 5" w:semiHidden="0" w:uiPriority="68" w:unhideWhenUsed="0"/>
-    <w:lsdException w:name="Medium Grid 3 Accent 5" w:semiHidden="0" w:uiPriority="69" w:unhideWhenUsed="0"/>
-    <w:lsdException w:name="Dark List Accent 5" w:semiHidden="0" w:uiPriority="70" w:unhideWhenUsed="0"/>
-    <w:lsdException w:name="Colorful Shading Accent 5" w:semiHidden="0" w:uiPriority="71" w:unhideWhenUsed="0"/>
-    <w:lsdException w:name="Colorful List Accent 5" w:semiHidden="0" w:uiPriority="72" w:unhideWhenUsed="0"/>
-    <w:lsdException w:name="Colorful Grid Accent 5" w:semiHidden="0" w:uiPriority="73" w:unhideWhenUsed="0"/>
-    <w:lsdException w:name="Light Shading Accent 6" w:semiHidden="0" w:uiPriority="60" w:unhideWhenUsed="0"/>
-    <w:lsdException w:name="Light List Accent 6" w:semiHidden="0" w:uiPriority="61" w:unhideWhenUsed="0"/>
-    <w:lsdException w:name="Light Grid Accent 6" w:semiHidden="0" w:uiPriority="62" w:unhideWhenUsed="0"/>
-    <w:lsdException w:name="Medium Shading 1 Accent 6" w:semiHidden="0" w:uiPriority="63" w:unhideWhenUsed="0"/>
-    <w:lsdException w:name="Medium Shading 2 Accent 6" w:semiHidden="0" w:uiPriority="64" w:unhideWhenUsed="0"/>
-    <w:lsdException w:name="Medium List 1 Accent 6" w:semiHidden="0" w:uiPriority="65" w:unhideWhenUsed="0"/>
-    <w:lsdException w:name="Medium List 2 Accent 6" w:semiHidden="0" w:uiPriority="66" w:unhideWhenUsed="0"/>
-    <w:lsdException w:name="Medium Grid 1 Accent 6" w:semiHidden="0" w:uiPriority="67" w:unhideWhenUsed="0"/>
-    <w:lsdException w:name="Medium Grid 2 Accent 6" w:semiHidden="0" w:uiPriority="68" w:unhideWhenUsed="0"/>
-    <w:lsdException w:name="Medium Grid 3 Accent 6" w:semiHidden="0" w:uiPriority="69" w:unhideWhenUsed="0"/>
-    <w:lsdException w:name="Dark List Accent 6" w:semiHidden="0" w:uiPriority="70" w:unhideWhenUsed="0"/>
-    <w:lsdException w:name="Colorful Shading Accent 6" w:semiHidden="0" w:uiPriority="71" w:unhideWhenUsed="0"/>
-    <w:lsdException w:name="Colorful List Accent 6" w:semiHidden="0" w:uiPriority="72" w:unhideWhenUsed="0"/>
-    <w:lsdException w:name="Colorful Grid Accent 6" w:semiHidden="0" w:uiPriority="73" w:unhideWhenUsed="0"/>
-    <w:lsdException w:name="Subtle Emphasis" w:semiHidden="0" w:uiPriority="19" w:unhideWhenUsed="0" w:qFormat="1"/>
-    <w:lsdException w:name="Intense Emphasis" w:semiHidden="0" w:uiPriority="21" w:unhideWhenUsed="0" w:qFormat="1"/>
-    <w:lsdException w:name="Subtle Reference" w:semiHidden="0" w:uiPriority="31" w:unhideWhenUsed="0" w:qFormat="1"/>
-    <w:lsdException w:name="Intense Reference" w:semiHidden="0" w:uiPriority="32" w:unhideWhenUsed="0" w:qFormat="1"/>
-    <w:lsdException w:name="Book Title" w:semiHidden="0" w:uiPriority="33" w:unhideWhenUsed="0" w:qFormat="1"/>
-    <w:lsdException w:name="Bibliography" w:uiPriority="37"/>
-    <w:lsdException w:name="TOC Heading" w:uiPriority="39" w:qFormat="1"/>
+  <w:latentStyles w:defLockedState="0" w:defUIPriority="99" w:defSemiHidden="0" w:defUnhideWhenUsed="0" w:defQFormat="0" w:count="371">
+    <w:lsdException w:name="Normal" w:uiPriority="0" w:qFormat="1"/>
+    <w:lsdException w:name="heading 1" w:uiPriority="9" w:qFormat="1"/>
+    <w:lsdException w:name="heading 2" w:semiHidden="1" w:uiPriority="9" w:unhideWhenUsed="1" w:qFormat="1"/>
+    <w:lsdException w:name="heading 3" w:semiHidden="1" w:uiPriority="9" w:unhideWhenUsed="1" w:qFormat="1"/>
+    <w:lsdException w:name="heading 4" w:semiHidden="1" w:uiPriority="9" w:unhideWhenUsed="1" w:qFormat="1"/>
+    <w:lsdException w:name="heading 5" w:semiHidden="1" w:uiPriority="9" w:unhideWhenUsed="1" w:qFormat="1"/>
+    <w:lsdException w:name="heading 6" w:semiHidden="1" w:uiPriority="9" w:unhideWhenUsed="1" w:qFormat="1"/>
+    <w:lsdException w:name="heading 7" w:semiHidden="1" w:uiPriority="9" w:unhideWhenUsed="1" w:qFormat="1"/>
+    <w:lsdException w:name="heading 8" w:semiHidden="1" w:uiPriority="9" w:unhideWhenUsed="1" w:qFormat="1"/>
+    <w:lsdException w:name="heading 9" w:semiHidden="1" w:uiPriority="9" w:unhideWhenUsed="1" w:qFormat="1"/>
+    <w:lsdException w:name="index 1" w:semiHidden="1" w:unhideWhenUsed="1"/>
+    <w:lsdException w:name="index 2" w:semiHidden="1" w:unhideWhenUsed="1"/>
+    <w:lsdException w:name="index 3" w:semiHidden="1" w:unhideWhenUsed="1"/>
+    <w:lsdException w:name="index 4" w:semiHidden="1" w:unhideWhenUsed="1"/>
+    <w:lsdException w:name="index 5" w:semiHidden="1" w:unhideWhenUsed="1"/>
+    <w:lsdException w:name="index 6" w:semiHidden="1" w:unhideWhenUsed="1"/>
+    <w:lsdException w:name="index 7" w:semiHidden="1" w:unhideWhenUsed="1"/>
+    <w:lsdException w:name="index 8" w:semiHidden="1" w:unhideWhenUsed="1"/>
+    <w:lsdException w:name="index 9" w:semiHidden="1" w:unhideWhenUsed="1"/>
+    <w:lsdException w:name="toc 1" w:semiHidden="1" w:uiPriority="39" w:unhideWhenUsed="1" w:qFormat="1"/>
+    <w:lsdException w:name="toc 2" w:semiHidden="1" w:uiPriority="39" w:unhideWhenUsed="1" w:qFormat="1"/>
+    <w:lsdException w:name="toc 3" w:semiHidden="1" w:uiPriority="39" w:unhideWhenUsed="1" w:qFormat="1"/>
+    <w:lsdException w:name="toc 4" w:semiHidden="1" w:uiPriority="39" w:unhideWhenUsed="1"/>
+    <w:lsdException w:name="toc 5" w:semiHidden="1" w:uiPriority="39" w:unhideWhenUsed="1"/>
+    <w:lsdException w:name="toc 6" w:semiHidden="1" w:uiPriority="39" w:unhideWhenUsed="1"/>
+    <w:lsdException w:name="toc 7" w:semiHidden="1" w:uiPriority="39" w:unhideWhenUsed="1"/>
+    <w:lsdException w:name="toc 8" w:semiHidden="1" w:uiPriority="39" w:unhideWhenUsed="1"/>
+    <w:lsdException w:name="toc 9" w:semiHidden="1" w:uiPriority="39" w:unhideWhenUsed="1"/>
+    <w:lsdException w:name="Normal Indent" w:semiHidden="1" w:unhideWhenUsed="1"/>
+    <w:lsdException w:name="footnote text" w:semiHidden="1" w:unhideWhenUsed="1"/>
+    <w:lsdException w:name="annotation text" w:semiHidden="1" w:unhideWhenUsed="1"/>
+    <w:lsdException w:name="header" w:semiHidden="1" w:unhideWhenUsed="1"/>
+    <w:lsdException w:name="footer" w:semiHidden="1" w:unhideWhenUsed="1"/>
+    <w:lsdException w:name="index heading" w:semiHidden="1" w:unhideWhenUsed="1"/>
+    <w:lsdException w:name="caption" w:semiHidden="1" w:uiPriority="35" w:unhideWhenUsed="1" w:qFormat="1"/>
+    <w:lsdException w:name="table of figures" w:semiHidden="1" w:unhideWhenUsed="1"/>
+    <w:lsdException w:name="envelope address" w:semiHidden="1" w:unhideWhenUsed="1"/>
+    <w:lsdException w:name="envelope return" w:semiHidden="1" w:unhideWhenUsed="1"/>
+    <w:lsdException w:name="footnote reference" w:semiHidden="1" w:unhideWhenUsed="1"/>
+    <w:lsdException w:name="annotation reference" w:semiHidden="1" w:unhideWhenUsed="1"/>
+    <w:lsdException w:name="line number" w:semiHidden="1" w:unhideWhenUsed="1"/>
+    <w:lsdException w:name="page number" w:semiHidden="1" w:unhideWhenUsed="1"/>
+    <w:lsdException w:name="endnote reference" w:semiHidden="1" w:unhideWhenUsed="1"/>
+    <w:lsdException w:name="endnote text" w:semiHidden="1" w:unhideWhenUsed="1"/>
+    <w:lsdException w:name="table of authorities" w:semiHidden="1" w:unhideWhenUsed="1"/>
+    <w:lsdException w:name="macro" w:semiHidden="1" w:unhideWhenUsed="1"/>
+    <w:lsdException w:name="toa heading" w:semiHidden="1" w:unhideWhenUsed="1"/>
+    <w:lsdException w:name="List" w:semiHidden="1" w:unhideWhenUsed="1"/>
+    <w:lsdException w:name="List Bullet" w:semiHidden="1" w:unhideWhenUsed="1"/>
+    <w:lsdException w:name="List Number" w:semiHidden="1" w:unhideWhenUsed="1"/>
+    <w:lsdException w:name="List 2" w:semiHidden="1" w:unhideWhenUsed="1"/>
+    <w:lsdException w:name="List 3" w:semiHidden="1" w:unhideWhenUsed="1"/>
+    <w:lsdException w:name="List 4" w:semiHidden="1" w:unhideWhenUsed="1"/>
+    <w:lsdException w:name="List 5" w:semiHidden="1" w:unhideWhenUsed="1"/>
+    <w:lsdException w:name="List Bullet 2" w:semiHidden="1" w:unhideWhenUsed="1"/>
+    <w:lsdException w:name="List Bullet 3" w:semiHidden="1" w:unhideWhenUsed="1"/>
+    <w:lsdException w:name="List Bullet 4" w:semiHidden="1" w:unhideWhenUsed="1"/>
+    <w:lsdException w:name="List Bullet 5" w:semiHidden="1" w:unhideWhenUsed="1"/>
+    <w:lsdException w:name="List Number 2" w:semiHidden="1" w:unhideWhenUsed="1"/>
+    <w:lsdException w:name="List Number 3" w:semiHidden="1" w:unhideWhenUsed="1"/>
+    <w:lsdException w:name="List Number 4" w:semiHidden="1" w:unhideWhenUsed="1"/>
+    <w:lsdException w:name="List Number 5" w:semiHidden="1" w:unhideWhenUsed="1"/>
+    <w:lsdException w:name="Title" w:uiPriority="10" w:qFormat="1"/>
+    <w:lsdException w:name="Closing" w:semiHidden="1" w:unhideWhenUsed="1"/>
+    <w:lsdException w:name="Signature" w:semiHidden="1" w:unhideWhenUsed="1"/>
+    <w:lsdException w:name="Default Paragraph Font" w:semiHidden="1" w:uiPriority="1" w:unhideWhenUsed="1"/>
+    <w:lsdException w:name="Body Text" w:semiHidden="1" w:unhideWhenUsed="1"/>
+    <w:lsdException w:name="Body Text Indent" w:semiHidden="1" w:unhideWhenUsed="1"/>
+    <w:lsdException w:name="List Continue" w:semiHidden="1" w:unhideWhenUsed="1"/>
+    <w:lsdException w:name="List Continue 2" w:semiHidden="1" w:unhideWhenUsed="1"/>
+    <w:lsdException w:name="List Continue 3" w:semiHidden="1" w:unhideWhenUsed="1"/>
+    <w:lsdException w:name="List Continue 4" w:semiHidden="1" w:unhideWhenUsed="1"/>
+    <w:lsdException w:name="List Continue 5" w:semiHidden="1" w:unhideWhenUsed="1"/>
+    <w:lsdException w:name="Message Header" w:semiHidden="1" w:unhideWhenUsed="1"/>
+    <w:lsdException w:name="Subtitle" w:uiPriority="11" w:qFormat="1"/>
+    <w:lsdException w:name="Salutation" w:semiHidden="1" w:unhideWhenUsed="1"/>
+    <w:lsdException w:name="Date" w:semiHidden="1" w:unhideWhenUsed="1"/>
+    <w:lsdException w:name="Body Text First Indent" w:semiHidden="1" w:unhideWhenUsed="1"/>
+    <w:lsdException w:name="Body Text First Indent 2" w:semiHidden="1" w:unhideWhenUsed="1"/>
+    <w:lsdException w:name="Note Heading" w:semiHidden="1" w:unhideWhenUsed="1"/>
+    <w:lsdException w:name="Body Text 2" w:semiHidden="1" w:unhideWhenUsed="1"/>
+    <w:lsdException w:name="Body Text 3" w:semiHidden="1" w:unhideWhenUsed="1"/>
+    <w:lsdException w:name="Body Text Indent 2" w:semiHidden="1" w:unhideWhenUsed="1"/>
+    <w:lsdException w:name="Body Text Indent 3" w:semiHidden="1" w:unhideWhenUsed="1"/>
+    <w:lsdException w:name="Block Text" w:semiHidden="1" w:unhideWhenUsed="1"/>
+    <w:lsdException w:name="Hyperlink" w:semiHidden="1" w:unhideWhenUsed="1"/>
+    <w:lsdException w:name="FollowedHyperlink" w:semiHidden="1" w:unhideWhenUsed="1"/>
+    <w:lsdException w:name="Strong" w:uiPriority="22" w:qFormat="1"/>
+    <w:lsdException w:name="Emphasis" w:uiPriority="20" w:qFormat="1"/>
+    <w:lsdException w:name="Document Map" w:semiHidden="1" w:unhideWhenUsed="1"/>
+    <w:lsdException w:name="Plain Text" w:semiHidden="1" w:unhideWhenUsed="1"/>
+    <w:lsdException w:name="E-mail Signature" w:semiHidden="1" w:unhideWhenUsed="1"/>
+    <w:lsdException w:name="HTML Top of Form" w:semiHidden="1" w:unhideWhenUsed="1"/>
+    <w:lsdException w:name="HTML Bottom of Form" w:semiHidden="1" w:unhideWhenUsed="1"/>
+    <w:lsdException w:name="Normal (Web)" w:semiHidden="1" w:unhideWhenUsed="1"/>
+    <w:lsdException w:name="HTML Acronym" w:semiHidden="1" w:unhideWhenUsed="1"/>
+    <w:lsdException w:name="HTML Address" w:semiHidden="1" w:unhideWhenUsed="1"/>
+    <w:lsdException w:name="HTML Cite" w:semiHidden="1" w:unhideWhenUsed="1"/>
+    <w:lsdException w:name="HTML Code" w:semiHidden="1" w:unhideWhenUsed="1"/>
+    <w:lsdException w:name="HTML Definition" w:semiHidden="1" w:unhideWhenUsed="1"/>
+    <w:lsdException w:name="HTML Keyboard" w:semiHidden="1" w:unhideWhenUsed="1"/>
+    <w:lsdException w:name="HTML Preformatted" w:semiHidden="1" w:unhideWhenUsed="1"/>
+    <w:lsdException w:name="HTML Sample" w:semiHidden="1" w:unhideWhenUsed="1"/>
+    <w:lsdException w:name="HTML Typewriter" w:semiHidden="1" w:unhideWhenUsed="1"/>
+    <w:lsdException w:name="HTML Variable" w:semiHidden="1" w:unhideWhenUsed="1"/>
+    <w:lsdException w:name="Normal Table" w:semiHidden="1" w:unhideWhenUsed="1"/>
+    <w:lsdException w:name="annotation subject" w:semiHidden="1" w:unhideWhenUsed="1"/>
+    <w:lsdException w:name="No List" w:semiHidden="1" w:unhideWhenUsed="1"/>
+    <w:lsdException w:name="Outline List 1" w:semiHidden="1" w:unhideWhenUsed="1"/>
+    <w:lsdException w:name="Outline List 2" w:semiHidden="1" w:unhideWhenUsed="1"/>
+    <w:lsdException w:name="Outline List 3" w:semiHidden="1" w:unhideWhenUsed="1"/>
+    <w:lsdException w:name="Table Simple 1" w:semiHidden="1" w:unhideWhenUsed="1"/>
+    <w:lsdException w:name="Table Simple 2" w:semiHidden="1" w:unhideWhenUsed="1"/>
+    <w:lsdException w:name="Table Simple 3" w:semiHidden="1" w:unhideWhenUsed="1"/>
+    <w:lsdException w:name="Table Classic 1" w:semiHidden="1" w:unhideWhenUsed="1"/>
+    <w:lsdException w:name="Table Classic 2" w:semiHidden="1" w:unhideWhenUsed="1"/>
+    <w:lsdException w:name="Table Classic 3" w:semiHidden="1" w:unhideWhenUsed="1"/>
+    <w:lsdException w:name="Table Classic 4" w:semiHidden="1" w:unhideWhenUsed="1"/>
+    <w:lsdException w:name="Table Colorful 1" w:semiHidden="1" w:unhideWhenUsed="1"/>
+    <w:lsdException w:name="Table Colorful 2" w:semiHidden="1" w:unhideWhenUsed="1"/>
+    <w:lsdException w:name="Table Colorful 3" w:semiHidden="1" w:unhideWhenUsed="1"/>
+    <w:lsdException w:name="Table Columns 1" w:semiHidden="1" w:unhideWhenUsed="1"/>
+    <w:lsdException w:name="Table Columns 2" w:semiHidden="1" w:unhideWhenUsed="1"/>
+    <w:lsdException w:name="Table Columns 3" w:semiHidden="1" w:unhideWhenUsed="1"/>
+    <w:lsdException w:name="Table Columns 4" w:semiHidden="1" w:unhideWhenUsed="1"/>
+    <w:lsdException w:name="Table Columns 5" w:semiHidden="1" w:unhideWhenUsed="1"/>
+    <w:lsdException w:name="Table Grid 1" w:semiHidden="1" w:unhideWhenUsed="1"/>
+    <w:lsdException w:name="Table Grid 2" w:semiHidden="1" w:unhideWhenUsed="1"/>
+    <w:lsdException w:name="Table Grid 3" w:semiHidden="1" w:unhideWhenUsed="1"/>
+    <w:lsdException w:name="Table Grid 4" w:semiHidden="1" w:unhideWhenUsed="1"/>
+    <w:lsdException w:name="Table Grid 5" w:semiHidden="1" w:unhideWhenUsed="1"/>
+    <w:lsdException w:name="Table Grid 6" w:semiHidden="1" w:unhideWhenUsed="1"/>
+    <w:lsdException w:name="Table Grid 7" w:semiHidden="1" w:unhideWhenUsed="1"/>
+    <w:lsdException w:name="Table Grid 8" w:semiHidden="1" w:unhideWhenUsed="1"/>
+    <w:lsdException w:name="Table List 1" w:semiHidden="1" w:unhideWhenUsed="1"/>
+    <w:lsdException w:name="Table List 2" w:semiHidden="1" w:unhideWhenUsed="1"/>
+    <w:lsdException w:name="Table List 3" w:semiHidden="1" w:unhideWhenUsed="1"/>
+    <w:lsdException w:name="Table List 4" w:semiHidden="1" w:unhideWhenUsed="1"/>
+    <w:lsdException w:name="Table List 5" w:semiHidden="1" w:unhideWhenUsed="1"/>
+    <w:lsdException w:name="Table List 6" w:semiHidden="1" w:unhideWhenUsed="1"/>
+    <w:lsdException w:name="Table List 7" w:semiHidden="1" w:unhideWhenUsed="1"/>
+    <w:lsdException w:name="Table List 8" w:semiHidden="1" w:unhideWhenUsed="1"/>
+    <w:lsdException w:name="Table 3D effects 1" w:semiHidden="1" w:unhideWhenUsed="1"/>
+    <w:lsdException w:name="Table 3D effects 2" w:semiHidden="1" w:unhideWhenUsed="1"/>
+    <w:lsdException w:name="Table 3D effects 3" w:semiHidden="1" w:unhideWhenUsed="1"/>
+    <w:lsdException w:name="Table Contemporary" w:semiHidden="1" w:unhideWhenUsed="1"/>
+    <w:lsdException w:name="Table Elegant" w:semiHidden="1" w:unhideWhenUsed="1"/>
+    <w:lsdException w:name="Table Professional" w:semiHidden="1" w:unhideWhenUsed="1"/>
+    <w:lsdException w:name="Table Subtle 1" w:semiHidden="1" w:unhideWhenUsed="1"/>
+    <w:lsdException w:name="Table Subtle 2" w:semiHidden="1" w:unhideWhenUsed="1"/>
+    <w:lsdException w:name="Table Web 1" w:semiHidden="1" w:unhideWhenUsed="1"/>
+    <w:lsdException w:name="Table Web 2" w:semiHidden="1" w:unhideWhenUsed="1"/>
+    <w:lsdException w:name="Table Web 3" w:semiHidden="1" w:unhideWhenUsed="1"/>
+    <w:lsdException w:name="Balloon Text" w:semiHidden="1" w:unhideWhenUsed="1"/>
+    <w:lsdException w:name="Table Grid" w:uiPriority="59"/>
+    <w:lsdException w:name="Table Theme" w:semiHidden="1" w:unhideWhenUsed="1"/>
+    <w:lsdException w:name="Placeholder Text" w:semiHidden="1"/>
+    <w:lsdException w:name="No Spacing" w:uiPriority="1" w:qFormat="1"/>
+    <w:lsdException w:name="Light Shading" w:uiPriority="60"/>
+    <w:lsdException w:name="Light List" w:uiPriority="61"/>
+    <w:lsdException w:name="Light Grid" w:uiPriority="62"/>
+    <w:lsdException w:name="Medium Shading 1" w:uiPriority="63"/>
+    <w:lsdException w:name="Medium Shading 2" w:uiPriority="64"/>
+    <w:lsdException w:name="Medium List 1" w:uiPriority="65"/>
+    <w:lsdException w:name="Medium List 2" w:uiPriority="66"/>
+    <w:lsdException w:name="Medium Grid 1" w:uiPriority="67"/>
+    <w:lsdException w:name="Medium Grid 2" w:uiPriority="68"/>
+    <w:lsdException w:name="Medium Grid 3" w:uiPriority="69"/>
+    <w:lsdException w:name="Dark List" w:uiPriority="70"/>
+    <w:lsdException w:name="Colorful Shading" w:uiPriority="71"/>
+    <w:lsdException w:name="Colorful List" w:uiPriority="72"/>
+    <w:lsdException w:name="Colorful Grid" w:uiPriority="73"/>
+    <w:lsdException w:name="Light Shading Accent 1" w:uiPriority="60"/>
+    <w:lsdException w:name="Light List Accent 1" w:uiPriority="61"/>
+    <w:lsdException w:name="Light Grid Accent 1" w:uiPriority="62"/>
+    <w:lsdException w:name="Medium Shading 1 Accent 1" w:uiPriority="63"/>
+    <w:lsdException w:name="Medium Shading 2 Accent 1" w:uiPriority="64"/>
+    <w:lsdException w:name="Medium List 1 Accent 1" w:uiPriority="65"/>
+    <w:lsdException w:name="Revision" w:semiHidden="1"/>
+    <w:lsdException w:name="List Paragraph" w:uiPriority="34" w:qFormat="1"/>
+    <w:lsdException w:name="Quote" w:uiPriority="29" w:qFormat="1"/>
+    <w:lsdException w:name="Intense Quote" w:uiPriority="30" w:qFormat="1"/>
+    <w:lsdException w:name="Medium List 2 Accent 1" w:uiPriority="66"/>
+    <w:lsdException w:name="Medium Grid 1 Accent 1" w:uiPriority="67"/>
+    <w:lsdException w:name="Medium Grid 2 Accent 1" w:uiPriority="68"/>
+    <w:lsdException w:name="Medium Grid 3 Accent 1" w:uiPriority="69"/>
+    <w:lsdException w:name="Dark List Accent 1" w:uiPriority="70"/>
+    <w:lsdException w:name="Colorful Shading Accent 1" w:uiPriority="71"/>
+    <w:lsdException w:name="Colorful List Accent 1" w:uiPriority="72"/>
+    <w:lsdException w:name="Colorful Grid Accent 1" w:uiPriority="73"/>
+    <w:lsdException w:name="Light Shading Accent 2" w:uiPriority="60"/>
+    <w:lsdException w:name="Light List Accent 2" w:uiPriority="61"/>
+    <w:lsdException w:name="Light Grid Accent 2" w:uiPriority="62"/>
+    <w:lsdException w:name="Medium Shading 1 Accent 2" w:uiPriority="63"/>
+    <w:lsdException w:name="Medium Shading 2 Accent 2" w:uiPriority="64"/>
+    <w:lsdException w:name="Medium List 1 Accent 2" w:uiPriority="65"/>
+    <w:lsdException w:name="Medium List 2 Accent 2" w:uiPriority="66"/>
+    <w:lsdException w:name="Medium Grid 1 Accent 2" w:uiPriority="67"/>
+    <w:lsdException w:name="Medium Grid 2 Accent 2" w:uiPriority="68"/>
+    <w:lsdException w:name="Medium Grid 3 Accent 2" w:uiPriority="69"/>
+    <w:lsdException w:name="Dark List Accent 2" w:uiPriority="70"/>
+    <w:lsdException w:name="Colorful Shading Accent 2" w:uiPriority="71"/>
+    <w:lsdException w:name="Colorful List Accent 2" w:uiPriority="72"/>
+    <w:lsdException w:name="Colorful Grid Accent 2" w:uiPriority="73"/>
+    <w:lsdException w:name="Light Shading Accent 3" w:uiPriority="60"/>
+    <w:lsdException w:name="Light List Accent 3" w:uiPriority="61"/>
+    <w:lsdException w:name="Light Grid Accent 3" w:uiPriority="62"/>
+    <w:lsdException w:name="Medium Shading 1 Accent 3" w:uiPriority="63"/>
+    <w:lsdException w:name="Medium Shading 2 Accent 3" w:uiPriority="64"/>
+    <w:lsdException w:name="Medium List 1 Accent 3" w:uiPriority="65"/>
+    <w:lsdException w:name="Medium List 2 Accent 3" w:uiPriority="66"/>
+    <w:lsdException w:name="Medium Grid 1 Accent 3" w:uiPriority="67"/>
+    <w:lsdException w:name="Medium Grid 2 Accent 3" w:uiPriority="68"/>
+    <w:lsdException w:name="Medium Grid 3 Accent 3" w:uiPriority="69"/>
+    <w:lsdException w:name="Dark List Accent 3" w:uiPriority="70"/>
+    <w:lsdException w:name="Colorful Shading Accent 3" w:uiPriority="71"/>
+    <w:lsdException w:name="Colorful List Accent 3" w:uiPriority="72"/>
+    <w:lsdException w:name="Colorful Grid Accent 3" w:uiPriority="73"/>
+    <w:lsdException w:name="Light Shading Accent 4" w:uiPriority="60"/>
+    <w:lsdException w:name="Light List Accent 4" w:uiPriority="61"/>
+    <w:lsdException w:name="Light Grid Accent 4" w:uiPriority="62"/>
+    <w:lsdException w:name="Medium Shading 1 Accent 4" w:uiPriority="63"/>
+    <w:lsdException w:name="Medium Shading 2 Accent 4" w:uiPriority="64"/>
+    <w:lsdException w:name="Medium List 1 Accent 4" w:uiPriority="65"/>
+    <w:lsdException w:name="Medium List 2 Accent 4" w:uiPriority="66"/>
+    <w:lsdException w:name="Medium Grid 1 Accent 4" w:uiPriority="67"/>
+    <w:lsdException w:name="Medium Grid 2 Accent 4" w:uiPriority="68"/>
+    <w:lsdException w:name="Medium Grid 3 Accent 4" w:uiPriority="69"/>
+    <w:lsdException w:name="Dark List Accent 4" w:uiPriority="70"/>
+    <w:lsdException w:name="Colorful Shading Accent 4" w:uiPriority="71"/>
+    <w:lsdException w:name="Colorful List Accent 4" w:uiPriority="72"/>
+    <w:lsdException w:name="Colorful Grid Accent 4" w:uiPriority="73"/>
+    <w:lsdException w:name="Light Shading Accent 5" w:uiPriority="60"/>
+    <w:lsdException w:name="Light List Accent 5" w:uiPriority="61"/>
+    <w:lsdException w:name="Light Grid Accent 5" w:uiPriority="62"/>
+    <w:lsdException w:name="Medium Shading 1 Accent 5" w:uiPriority="63"/>
+    <w:lsdException w:name="Medium Shading 2 Accent 5" w:uiPriority="64"/>
+    <w:lsdException w:name="Medium List 1 Accent 5" w:uiPriority="65"/>
+    <w:lsdException w:name="Medium List 2 Accent 5" w:uiPriority="66"/>
+    <w:lsdException w:name="Medium Grid 1 Accent 5" w:uiPriority="67"/>
+    <w:lsdException w:name="Medium Grid 2 Accent 5" w:uiPriority="68"/>
+    <w:lsdException w:name="Medium Grid 3 Accent 5" w:uiPriority="69"/>
+    <w:lsdException w:name="Dark List Accent 5" w:uiPriority="70"/>
+    <w:lsdException w:name="Colorful Shading Accent 5" w:uiPriority="71"/>
+    <w:lsdException w:name="Colorful List Accent 5" w:uiPriority="72"/>
+    <w:lsdException w:name="Colorful Grid Accent 5" w:uiPriority="73"/>
+    <w:lsdException w:name="Light Shading Accent 6" w:uiPriority="60"/>
+    <w:lsdException w:name="Light List Accent 6" w:uiPriority="61"/>
+    <w:lsdException w:name="Light Grid Accent 6" w:uiPriority="62"/>
+    <w:lsdException w:name="Medium Shading 1 Accent 6" w:uiPriority="63"/>
+    <w:lsdException w:name="Medium Shading 2 Accent 6" w:uiPriority="64"/>
+    <w:lsdException w:name="Medium List 1 Accent 6" w:uiPriority="65"/>
+    <w:lsdException w:name="Medium List 2 Accent 6" w:uiPriority="66"/>
+    <w:lsdException w:name="Medium Grid 1 Accent 6" w:uiPriority="67"/>
+    <w:lsdException w:name="Medium Grid 2 Accent 6" w:uiPriority="68"/>
+    <w:lsdException w:name="Medium Grid 3 Accent 6" w:uiPriority="69"/>
+    <w:lsdException w:name="Dark List Accent 6" w:uiPriority="70"/>
+    <w:lsdException w:name="Colorful Shading Accent 6" w:uiPriority="71"/>
+    <w:lsdException w:name="Colorful List Accent 6" w:uiPriority="72"/>
+    <w:lsdException w:name="Colorful Grid Accent 6" w:uiPriority="73"/>
+    <w:lsdException w:name="Subtle Emphasis" w:uiPriority="19" w:qFormat="1"/>
+    <w:lsdException w:name="Intense Emphasis" w:uiPriority="21" w:qFormat="1"/>
+    <w:lsdException w:name="Subtle Reference" w:uiPriority="31" w:qFormat="1"/>
+    <w:lsdException w:name="Intense Reference" w:uiPriority="32" w:qFormat="1"/>
+    <w:lsdException w:name="Book Title" w:uiPriority="33" w:qFormat="1"/>
+    <w:lsdException w:name="Bibliography" w:semiHidden="1" w:uiPriority="37" w:unhideWhenUsed="1"/>
+    <w:lsdException w:name="TOC Heading" w:semiHidden="1" w:uiPriority="39" w:unhideWhenUsed="1" w:qFormat="1"/>
+    <w:lsdException w:name="Plain Table 1" w:uiPriority="41"/>
+    <w:lsdException w:name="Plain Table 2" w:uiPriority="42"/>
+    <w:lsdException w:name="Plain Table 3" w:uiPriority="43"/>
+    <w:lsdException w:name="Plain Table 4" w:uiPriority="44"/>
+    <w:lsdException w:name="Plain Table 5" w:uiPriority="45"/>
+    <w:lsdException w:name="Grid Table Light" w:uiPriority="40"/>
+    <w:lsdException w:name="Grid Table 1 Light" w:uiPriority="46"/>
+    <w:lsdException w:name="Grid Table 2" w:uiPriority="47"/>
+    <w:lsdException w:name="Grid Table 3" w:uiPriority="48"/>
+    <w:lsdException w:name="Grid Table 4" w:uiPriority="49"/>
+    <w:lsdException w:name="Grid Table 5 Dark" w:uiPriority="50"/>
+    <w:lsdException w:name="Grid Table 6 Colorful" w:uiPriority="51"/>
+    <w:lsdException w:name="Grid Table 7 Colorful" w:uiPriority="52"/>
+    <w:lsdException w:name="Grid Table 1 Light Accent 1" w:uiPriority="46"/>
+    <w:lsdException w:name="Grid Table 2 Accent 1" w:uiPriority="47"/>
+    <w:lsdException w:name="Grid Table 3 Accent 1" w:uiPriority="48"/>
+    <w:lsdException w:name="Grid Table 4 Accent 1" w:uiPriority="49"/>
+    <w:lsdException w:name="Grid Table 5 Dark Accent 1" w:uiPriority="50"/>
+    <w:lsdException w:name="Grid Table 6 Colorful Accent 1" w:uiPriority="51"/>
+    <w:lsdException w:name="Grid Table 7 Colorful Accent 1" w:uiPriority="52"/>
+    <w:lsdException w:name="Grid Table 1 Light Accent 2" w:uiPriority="46"/>
+    <w:lsdException w:name="Grid Table 2 Accent 2" w:uiPriority="47"/>
+    <w:lsdException w:name="Grid Table 3 Accent 2" w:uiPriority="48"/>
+    <w:lsdException w:name="Grid Table 4 Accent 2" w:uiPriority="49"/>
+    <w:lsdException w:name="Grid Table 5 Dark Accent 2" w:uiPriority="50"/>
+    <w:lsdException w:name="Grid Table 6 Colorful Accent 2" w:uiPriority="51"/>
+    <w:lsdException w:name="Grid Table 7 Colorful Accent 2" w:uiPriority="52"/>
+    <w:lsdException w:name="Grid Table 1 Light Accent 3" w:uiPriority="46"/>
+    <w:lsdException w:name="Grid Table 2 Accent 3" w:uiPriority="47"/>
+    <w:lsdException w:name="Grid Table 3 Accent 3" w:uiPriority="48"/>
+    <w:lsdException w:name="Grid Table 4 Accent 3" w:uiPriority="49"/>
+    <w:lsdException w:name="Grid Table 5 Dark Accent 3" w:uiPriority="50"/>
+    <w:lsdException w:name="Grid Table 6 Colorful Accent 3" w:uiPriority="51"/>
+    <w:lsdException w:name="Grid Table 7 Colorful Accent 3" w:uiPriority="52"/>
+    <w:lsdException w:name="Grid Table 1 Light Accent 4" w:uiPriority="46"/>
+    <w:lsdException w:name="Grid Table 2 Accent 4" w:uiPriority="47"/>
+    <w:lsdException w:name="Grid Table 3 Accent 4" w:uiPriority="48"/>
+    <w:lsdException w:name="Grid Table 4 Accent 4" w:uiPriority="49"/>
+    <w:lsdException w:name="Grid Table 5 Dark Accent 4" w:uiPriority="50"/>
+    <w:lsdException w:name="Grid Table 6 Colorful Accent 4" w:uiPriority="51"/>
+    <w:lsdException w:name="Grid Table 7 Colorful Accent 4" w:uiPriority="52"/>
+    <w:lsdException w:name="Grid Table 1 Light Accent 5" w:uiPriority="46"/>
+    <w:lsdException w:name="Grid Table 2 Accent 5" w:uiPriority="47"/>
+    <w:lsdException w:name="Grid Table 3 Accent 5" w:uiPriority="48"/>
+    <w:lsdException w:name="Grid Table 4 Accent 5" w:uiPriority="49"/>
+    <w:lsdException w:name="Grid Table 5 Dark Accent 5" w:uiPriority="50"/>
+    <w:lsdException w:name="Grid Table 6 Colorful Accent 5" w:uiPriority="51"/>
+    <w:lsdException w:name="Grid Table 7 Colorful Accent 5" w:uiPriority="52"/>
+    <w:lsdException w:name="Grid Table 1 Light Accent 6" w:uiPriority="46"/>
+    <w:lsdException w:name="Grid Table 2 Accent 6" w:uiPriority="47"/>
+    <w:lsdException w:name="Grid Table 3 Accent 6" w:uiPriority="48"/>
+    <w:lsdException w:name="Grid Table 4 Accent 6" w:uiPriority="49"/>
+    <w:lsdException w:name="Grid Table 5 Dark Accent 6" w:uiPriority="50"/>
+    <w:lsdException w:name="Grid Table 6 Colorful Accent 6" w:uiPriority="51"/>
+    <w:lsdException w:name="Grid Table 7 Colorful Accent 6" w:uiPriority="52"/>
+    <w:lsdException w:name="List Table 1 Light" w:uiPriority="46"/>
+    <w:lsdException w:name="List Table 2" w:uiPriority="47"/>
+    <w:lsdException w:name="List Table 3" w:uiPriority="48"/>
+    <w:lsdException w:name="List Table 4" w:uiPriority="49"/>
+    <w:lsdException w:name="List Table 5 Dark" w:uiPriority="50"/>
+    <w:lsdException w:name="List Table 6 Colorful" w:uiPriority="51"/>
+    <w:lsdException w:name="List Table 7 Colorful" w:uiPriority="52"/>
+    <w:lsdException w:name="List Table 1 Light Accent 1" w:uiPriority="46"/>
+    <w:lsdException w:name="List Table 2 Accent 1" w:uiPriority="47"/>
+    <w:lsdException w:name="List Table 3 Accent 1" w:uiPriority="48"/>
+    <w:lsdException w:name="List Table 4 Accent 1" w:uiPriority="49"/>
+    <w:lsdException w:name="List Table 5 Dark Accent 1" w:uiPriority="50"/>
+    <w:lsdException w:name="List Table 6 Colorful Accent 1" w:uiPriority="51"/>
+    <w:lsdException w:name="List Table 7 Colorful Accent 1" w:uiPriority="52"/>
+    <w:lsdException w:name="List Table 1 Light Accent 2" w:uiPriority="46"/>
+    <w:lsdException w:name="List Table 2 Accent 2" w:uiPriority="47"/>
+    <w:lsdException w:name="List Table 3 Accent 2" w:uiPriority="48"/>
+    <w:lsdException w:name="List Table 4 Accent 2" w:uiPriority="49"/>
+    <w:lsdException w:name="List Table 5 Dark Accent 2" w:uiPriority="50"/>
+    <w:lsdException w:name="List Table 6 Colorful Accent 2" w:uiPriority="51"/>
+    <w:lsdException w:name="List Table 7 Colorful Accent 2" w:uiPriority="52"/>
+    <w:lsdException w:name="List Table 1 Light Accent 3" w:uiPriority="46"/>
+    <w:lsdException w:name="List Table 2 Accent 3" w:uiPriority="47"/>
+    <w:lsdException w:name="List Table 3 Accent 3" w:uiPriority="48"/>
+    <w:lsdException w:name="List Table 4 Accent 3" w:uiPriority="49"/>
+    <w:lsdException w:name="List Table 5 Dark Accent 3" w:uiPriority="50"/>
+    <w:lsdException w:name="List Table 6 Colorful Accent 3" w:uiPriority="51"/>
+    <w:lsdException w:name="List Table 7 Colorful Accent 3" w:uiPriority="52"/>
+    <w:lsdException w:name="List Table 1 Light Accent 4" w:uiPriority="46"/>
+    <w:lsdException w:name="List Table 2 Accent 4" w:uiPriority="47"/>
+    <w:lsdException w:name="List Table 3 Accent 4" w:uiPriority="48"/>
+    <w:lsdException w:name="List Table 4 Accent 4" w:uiPriority="49"/>
+    <w:lsdException w:name="List Table 5 Dark Accent 4" w:uiPriority="50"/>
+    <w:lsdException w:name="List Table 6 Colorful Accent 4" w:uiPriority="51"/>
+    <w:lsdException w:name="List Table 7 Colorful Accent 4" w:uiPriority="52"/>
+    <w:lsdException w:name="List Table 1 Light Accent 5" w:uiPriority="46"/>
+    <w:lsdException w:name="List Table 2 Accent 5" w:uiPriority="47"/>
+    <w:lsdException w:name="List Table 3 Accent 5" w:uiPriority="48"/>
+    <w:lsdException w:name="List Table 4 Accent 5" w:uiPriority="49"/>
+    <w:lsdException w:name="List Table 5 Dark Accent 5" w:uiPriority="50"/>
+    <w:lsdException w:name="List Table 6 Colorful Accent 5" w:uiPriority="51"/>
+    <w:lsdException w:name="List Table 7 Colorful Accent 5" w:uiPriority="52"/>
+    <w:lsdException w:name="List Table 1 Light Accent 6" w:uiPriority="46"/>
+    <w:lsdException w:name="List Table 2 Accent 6" w:uiPriority="47"/>
+    <w:lsdException w:name="List Table 3 Accent 6" w:uiPriority="48"/>
+    <w:lsdException w:name="List Table 4 Accent 6" w:uiPriority="49"/>
+    <w:lsdException w:name="List Table 5 Dark Accent 6" w:uiPriority="50"/>
+    <w:lsdException w:name="List Table 6 Colorful Accent 6" w:uiPriority="51"/>
+    <w:lsdException w:name="List Table 7 Colorful Accent 6" w:uiPriority="52"/>
   </w:latentStyles>
   <w:style w:type="paragraph" w:default="1" w:styleId="Normal">
     <w:name w:val="Normal"/>
@@ -2411,483 +4027,7 @@
       <w:szCs w:val="28"/>
     </w:rPr>
   </w:style>
-  <w:style w:type="paragraph" w:styleId="TtulodeTDC">
-    <w:name w:val="TOC Heading"/>
-    <w:basedOn w:val="Ttulo1"/>
-    <w:next w:val="Normal"/>
-    <w:uiPriority w:val="39"/>
-    <w:semiHidden/>
-    <w:unhideWhenUsed/>
-    <w:qFormat/>
-    <w:rsid w:val="008524DD"/>
-    <w:pPr>
-      <w:outlineLvl w:val="9"/>
-    </w:pPr>
-  </w:style>
-  <w:style w:type="paragraph" w:styleId="TDC2">
-    <w:name w:val="toc 2"/>
-    <w:basedOn w:val="Normal"/>
-    <w:next w:val="Normal"/>
-    <w:autoRedefine/>
-    <w:uiPriority w:val="39"/>
-    <w:unhideWhenUsed/>
-    <w:qFormat/>
-    <w:rsid w:val="008524DD"/>
-    <w:pPr>
-      <w:spacing w:after="100"/>
-      <w:ind w:left="220"/>
-    </w:pPr>
-    <w:rPr>
-      <w:rFonts w:eastAsiaTheme="minorEastAsia"/>
-    </w:rPr>
-  </w:style>
-  <w:style w:type="paragraph" w:styleId="TDC1">
-    <w:name w:val="toc 1"/>
-    <w:basedOn w:val="Normal"/>
-    <w:next w:val="Normal"/>
-    <w:autoRedefine/>
-    <w:uiPriority w:val="39"/>
-    <w:unhideWhenUsed/>
-    <w:qFormat/>
-    <w:rsid w:val="008524DD"/>
-    <w:pPr>
-      <w:spacing w:after="100"/>
-    </w:pPr>
-    <w:rPr>
-      <w:rFonts w:eastAsiaTheme="minorEastAsia"/>
-    </w:rPr>
-  </w:style>
-  <w:style w:type="paragraph" w:styleId="TDC3">
-    <w:name w:val="toc 3"/>
-    <w:basedOn w:val="Normal"/>
-    <w:next w:val="Normal"/>
-    <w:autoRedefine/>
-    <w:uiPriority w:val="39"/>
-    <w:unhideWhenUsed/>
-    <w:qFormat/>
-    <w:rsid w:val="008524DD"/>
-    <w:pPr>
-      <w:spacing w:after="100"/>
-      <w:ind w:left="440"/>
-    </w:pPr>
-    <w:rPr>
-      <w:rFonts w:eastAsiaTheme="minorEastAsia"/>
-    </w:rPr>
-  </w:style>
-  <w:style w:type="character" w:styleId="Hipervnculo">
-    <w:name w:val="Hyperlink"/>
-    <w:basedOn w:val="Fuentedeprrafopredeter"/>
-    <w:uiPriority w:val="99"/>
-    <w:unhideWhenUsed/>
-    <w:rsid w:val="005835CB"/>
-    <w:rPr>
-      <w:color w:val="0000FF" w:themeColor="hyperlink"/>
-      <w:u w:val="single"/>
-    </w:rPr>
-  </w:style>
-  <w:style w:type="character" w:customStyle="1" w:styleId="Ttulo2Car">
-    <w:name w:val="Título 2 Car"/>
-    <w:basedOn w:val="Fuentedeprrafopredeter"/>
-    <w:link w:val="Ttulo2"/>
-    <w:uiPriority w:val="9"/>
-    <w:rsid w:val="00267CB1"/>
-    <w:rPr>
-      <w:rFonts w:asciiTheme="majorHAnsi" w:eastAsiaTheme="majorEastAsia" w:hAnsiTheme="majorHAnsi" w:cstheme="majorBidi"/>
-      <w:b/>
-      <w:bCs/>
-      <w:color w:val="4F81BD" w:themeColor="accent1"/>
-      <w:sz w:val="26"/>
-      <w:szCs w:val="26"/>
-    </w:rPr>
-  </w:style>
-  <w:style w:type="paragraph" w:styleId="NormalWeb">
-    <w:name w:val="Normal (Web)"/>
-    <w:basedOn w:val="Normal"/>
-    <w:uiPriority w:val="99"/>
-    <w:unhideWhenUsed/>
-    <w:rsid w:val="00267CB1"/>
-    <w:pPr>
-      <w:spacing w:before="100" w:beforeAutospacing="1" w:after="100" w:afterAutospacing="1" w:line="240" w:lineRule="auto"/>
-    </w:pPr>
-    <w:rPr>
-      <w:rFonts w:ascii="Times New Roman" w:eastAsia="Times New Roman" w:hAnsi="Times New Roman" w:cs="Times New Roman"/>
-      <w:sz w:val="24"/>
-      <w:szCs w:val="24"/>
-    </w:rPr>
-  </w:style>
-  <w:style w:type="character" w:customStyle="1" w:styleId="Ttulo3Car">
-    <w:name w:val="Título 3 Car"/>
-    <w:basedOn w:val="Fuentedeprrafopredeter"/>
-    <w:link w:val="Ttulo3"/>
-    <w:uiPriority w:val="9"/>
-    <w:rsid w:val="0061542B"/>
-    <w:rPr>
-      <w:rFonts w:asciiTheme="majorHAnsi" w:eastAsiaTheme="majorEastAsia" w:hAnsiTheme="majorHAnsi" w:cstheme="majorBidi"/>
-      <w:color w:val="243F60" w:themeColor="accent1" w:themeShade="7F"/>
-      <w:sz w:val="24"/>
-      <w:szCs w:val="24"/>
-    </w:rPr>
-  </w:style>
-  <w:style w:type="paragraph" w:styleId="Prrafodelista">
-    <w:name w:val="List Paragraph"/>
-    <w:basedOn w:val="Normal"/>
-    <w:uiPriority w:val="34"/>
-    <w:qFormat/>
-    <w:rsid w:val="0061542B"/>
-    <w:pPr>
-      <w:ind w:left="720"/>
-      <w:contextualSpacing/>
-    </w:pPr>
-  </w:style>
-</w:styles>
-</file>
-
-<file path=word/stylesWithEffects.xml><?xml version="1.0" encoding="utf-8"?>
-<w:styles xmlns:wpc="http://schemas.microsoft.com/office/word/2010/wordprocessingCanvas" xmlns:mc="http://schemas.openxmlformats.org/markup-compatibility/2006" xmlns:o="urn:schemas-microsoft-com:office:office" xmlns:r="http://schemas.openxmlformats.org/officeDocument/2006/relationships" xmlns:m="http://schemas.openxmlformats.org/officeDocument/2006/math" xmlns:v="urn:schemas-microsoft-com:vml" xmlns:wp14="http://schemas.microsoft.com/office/word/2010/wordprocessingDrawing" xmlns:wp="http://schemas.openxmlformats.org/drawingml/2006/wordprocessingDrawing" xmlns:w10="urn:schemas-microsoft-com:office:word" xmlns:w="http://schemas.openxmlformats.org/wordprocessingml/2006/main" xmlns:w14="http://schemas.microsoft.com/office/word/2010/wordml" xmlns:wpg="http://schemas.microsoft.com/office/word/2010/wordprocessingGroup" xmlns:wpi="http://schemas.microsoft.com/office/word/2010/wordprocessingInk" xmlns:wne="http://schemas.microsoft.com/office/word/2006/wordml" xmlns:wps="http://schemas.microsoft.com/office/word/2010/wordprocessingShape" mc:Ignorable="w14 wp14">
-  <w:docDefaults>
-    <w:rPrDefault>
-      <w:rPr>
-        <w:rFonts w:asciiTheme="minorHAnsi" w:eastAsiaTheme="minorHAnsi" w:hAnsiTheme="minorHAnsi" w:cstheme="minorBidi"/>
-        <w:sz w:val="22"/>
-        <w:szCs w:val="22"/>
-        <w:lang w:val="en-US" w:eastAsia="en-US" w:bidi="ar-SA"/>
-      </w:rPr>
-    </w:rPrDefault>
-    <w:pPrDefault>
-      <w:pPr>
-        <w:spacing w:after="200" w:line="276" w:lineRule="auto"/>
-      </w:pPr>
-    </w:pPrDefault>
-  </w:docDefaults>
-  <w:latentStyles w:defLockedState="0" w:defUIPriority="99" w:defSemiHidden="1" w:defUnhideWhenUsed="1" w:defQFormat="0" w:count="267">
-    <w:lsdException w:name="Normal" w:semiHidden="0" w:uiPriority="0" w:unhideWhenUsed="0" w:qFormat="1"/>
-    <w:lsdException w:name="heading 1" w:semiHidden="0" w:uiPriority="9" w:unhideWhenUsed="0" w:qFormat="1"/>
-    <w:lsdException w:name="heading 2" w:uiPriority="9" w:qFormat="1"/>
-    <w:lsdException w:name="heading 3" w:uiPriority="9" w:qFormat="1"/>
-    <w:lsdException w:name="heading 4" w:uiPriority="9" w:qFormat="1"/>
-    <w:lsdException w:name="heading 5" w:uiPriority="9" w:qFormat="1"/>
-    <w:lsdException w:name="heading 6" w:uiPriority="9" w:qFormat="1"/>
-    <w:lsdException w:name="heading 7" w:uiPriority="9" w:qFormat="1"/>
-    <w:lsdException w:name="heading 8" w:uiPriority="9" w:qFormat="1"/>
-    <w:lsdException w:name="heading 9" w:uiPriority="9" w:qFormat="1"/>
-    <w:lsdException w:name="toc 1" w:uiPriority="39" w:qFormat="1"/>
-    <w:lsdException w:name="toc 2" w:uiPriority="39" w:qFormat="1"/>
-    <w:lsdException w:name="toc 3" w:uiPriority="39" w:qFormat="1"/>
-    <w:lsdException w:name="toc 4" w:uiPriority="39"/>
-    <w:lsdException w:name="toc 5" w:uiPriority="39"/>
-    <w:lsdException w:name="toc 6" w:uiPriority="39"/>
-    <w:lsdException w:name="toc 7" w:uiPriority="39"/>
-    <w:lsdException w:name="toc 8" w:uiPriority="39"/>
-    <w:lsdException w:name="toc 9" w:uiPriority="39"/>
-    <w:lsdException w:name="caption" w:uiPriority="35" w:qFormat="1"/>
-    <w:lsdException w:name="Title" w:semiHidden="0" w:uiPriority="10" w:unhideWhenUsed="0" w:qFormat="1"/>
-    <w:lsdException w:name="Default Paragraph Font" w:uiPriority="1"/>
-    <w:lsdException w:name="Subtitle" w:semiHidden="0" w:uiPriority="11" w:unhideWhenUsed="0" w:qFormat="1"/>
-    <w:lsdException w:name="Strong" w:semiHidden="0" w:uiPriority="22" w:unhideWhenUsed="0" w:qFormat="1"/>
-    <w:lsdException w:name="Emphasis" w:semiHidden="0" w:uiPriority="20" w:unhideWhenUsed="0" w:qFormat="1"/>
-    <w:lsdException w:name="Table Grid" w:semiHidden="0" w:uiPriority="59" w:unhideWhenUsed="0"/>
-    <w:lsdException w:name="Placeholder Text" w:unhideWhenUsed="0"/>
-    <w:lsdException w:name="No Spacing" w:semiHidden="0" w:uiPriority="1" w:unhideWhenUsed="0" w:qFormat="1"/>
-    <w:lsdException w:name="Light Shading" w:semiHidden="0" w:uiPriority="60" w:unhideWhenUsed="0"/>
-    <w:lsdException w:name="Light List" w:semiHidden="0" w:uiPriority="61" w:unhideWhenUsed="0"/>
-    <w:lsdException w:name="Light Grid" w:semiHidden="0" w:uiPriority="62" w:unhideWhenUsed="0"/>
-    <w:lsdException w:name="Medium Shading 1" w:semiHidden="0" w:uiPriority="63" w:unhideWhenUsed="0"/>
-    <w:lsdException w:name="Medium Shading 2" w:semiHidden="0" w:uiPriority="64" w:unhideWhenUsed="0"/>
-    <w:lsdException w:name="Medium List 1" w:semiHidden="0" w:uiPriority="65" w:unhideWhenUsed="0"/>
-    <w:lsdException w:name="Medium List 2" w:semiHidden="0" w:uiPriority="66" w:unhideWhenUsed="0"/>
-    <w:lsdException w:name="Medium Grid 1" w:semiHidden="0" w:uiPriority="67" w:unhideWhenUsed="0"/>
-    <w:lsdException w:name="Medium Grid 2" w:semiHidden="0" w:uiPriority="68" w:unhideWhenUsed="0"/>
-    <w:lsdException w:name="Medium Grid 3" w:semiHidden="0" w:uiPriority="69" w:unhideWhenUsed="0"/>
-    <w:lsdException w:name="Dark List" w:semiHidden="0" w:uiPriority="70" w:unhideWhenUsed="0"/>
-    <w:lsdException w:name="Colorful Shading" w:semiHidden="0" w:uiPriority="71" w:unhideWhenUsed="0"/>
-    <w:lsdException w:name="Colorful List" w:semiHidden="0" w:uiPriority="72" w:unhideWhenUsed="0"/>
-    <w:lsdException w:name="Colorful Grid" w:semiHidden="0" w:uiPriority="73" w:unhideWhenUsed="0"/>
-    <w:lsdException w:name="Light Shading Accent 1" w:semiHidden="0" w:uiPriority="60" w:unhideWhenUsed="0"/>
-    <w:lsdException w:name="Light List Accent 1" w:semiHidden="0" w:uiPriority="61" w:unhideWhenUsed="0"/>
-    <w:lsdException w:name="Light Grid Accent 1" w:semiHidden="0" w:uiPriority="62" w:unhideWhenUsed="0"/>
-    <w:lsdException w:name="Medium Shading 1 Accent 1" w:semiHidden="0" w:uiPriority="63" w:unhideWhenUsed="0"/>
-    <w:lsdException w:name="Medium Shading 2 Accent 1" w:semiHidden="0" w:uiPriority="64" w:unhideWhenUsed="0"/>
-    <w:lsdException w:name="Medium List 1 Accent 1" w:semiHidden="0" w:uiPriority="65" w:unhideWhenUsed="0"/>
-    <w:lsdException w:name="Revision" w:unhideWhenUsed="0"/>
-    <w:lsdException w:name="List Paragraph" w:semiHidden="0" w:uiPriority="34" w:unhideWhenUsed="0" w:qFormat="1"/>
-    <w:lsdException w:name="Quote" w:semiHidden="0" w:uiPriority="29" w:unhideWhenUsed="0" w:qFormat="1"/>
-    <w:lsdException w:name="Intense Quote" w:semiHidden="0" w:uiPriority="30" w:unhideWhenUsed="0" w:qFormat="1"/>
-    <w:lsdException w:name="Medium List 2 Accent 1" w:semiHidden="0" w:uiPriority="66" w:unhideWhenUsed="0"/>
-    <w:lsdException w:name="Medium Grid 1 Accent 1" w:semiHidden="0" w:uiPriority="67" w:unhideWhenUsed="0"/>
-    <w:lsdException w:name="Medium Grid 2 Accent 1" w:semiHidden="0" w:uiPriority="68" w:unhideWhenUsed="0"/>
-    <w:lsdException w:name="Medium Grid 3 Accent 1" w:semiHidden="0" w:uiPriority="69" w:unhideWhenUsed="0"/>
-    <w:lsdException w:name="Dark List Accent 1" w:semiHidden="0" w:uiPriority="70" w:unhideWhenUsed="0"/>
-    <w:lsdException w:name="Colorful Shading Accent 1" w:semiHidden="0" w:uiPriority="71" w:unhideWhenUsed="0"/>
-    <w:lsdException w:name="Colorful List Accent 1" w:semiHidden="0" w:uiPriority="72" w:unhideWhenUsed="0"/>
-    <w:lsdException w:name="Colorful Grid Accent 1" w:semiHidden="0" w:uiPriority="73" w:unhideWhenUsed="0"/>
-    <w:lsdException w:name="Light Shading Accent 2" w:semiHidden="0" w:uiPriority="60" w:unhideWhenUsed="0"/>
-    <w:lsdException w:name="Light List Accent 2" w:semiHidden="0" w:uiPriority="61" w:unhideWhenUsed="0"/>
-    <w:lsdException w:name="Light Grid Accent 2" w:semiHidden="0" w:uiPriority="62" w:unhideWhenUsed="0"/>
-    <w:lsdException w:name="Medium Shading 1 Accent 2" w:semiHidden="0" w:uiPriority="63" w:unhideWhenUsed="0"/>
-    <w:lsdException w:name="Medium Shading 2 Accent 2" w:semiHidden="0" w:uiPriority="64" w:unhideWhenUsed="0"/>
-    <w:lsdException w:name="Medium List 1 Accent 2" w:semiHidden="0" w:uiPriority="65" w:unhideWhenUsed="0"/>
-    <w:lsdException w:name="Medium List 2 Accent 2" w:semiHidden="0" w:uiPriority="66" w:unhideWhenUsed="0"/>
-    <w:lsdException w:name="Medium Grid 1 Accent 2" w:semiHidden="0" w:uiPriority="67" w:unhideWhenUsed="0"/>
-    <w:lsdException w:name="Medium Grid 2 Accent 2" w:semiHidden="0" w:uiPriority="68" w:unhideWhenUsed="0"/>
-    <w:lsdException w:name="Medium Grid 3 Accent 2" w:semiHidden="0" w:uiPriority="69" w:unhideWhenUsed="0"/>
-    <w:lsdException w:name="Dark List Accent 2" w:semiHidden="0" w:uiPriority="70" w:unhideWhenUsed="0"/>
-    <w:lsdException w:name="Colorful Shading Accent 2" w:semiHidden="0" w:uiPriority="71" w:unhideWhenUsed="0"/>
-    <w:lsdException w:name="Colorful List Accent 2" w:semiHidden="0" w:uiPriority="72" w:unhideWhenUsed="0"/>
-    <w:lsdException w:name="Colorful Grid Accent 2" w:semiHidden="0" w:uiPriority="73" w:unhideWhenUsed="0"/>
-    <w:lsdException w:name="Light Shading Accent 3" w:semiHidden="0" w:uiPriority="60" w:unhideWhenUsed="0"/>
-    <w:lsdException w:name="Light List Accent 3" w:semiHidden="0" w:uiPriority="61" w:unhideWhenUsed="0"/>
-    <w:lsdException w:name="Light Grid Accent 3" w:semiHidden="0" w:uiPriority="62" w:unhideWhenUsed="0"/>
-    <w:lsdException w:name="Medium Shading 1 Accent 3" w:semiHidden="0" w:uiPriority="63" w:unhideWhenUsed="0"/>
-    <w:lsdException w:name="Medium Shading 2 Accent 3" w:semiHidden="0" w:uiPriority="64" w:unhideWhenUsed="0"/>
-    <w:lsdException w:name="Medium List 1 Accent 3" w:semiHidden="0" w:uiPriority="65" w:unhideWhenUsed="0"/>
-    <w:lsdException w:name="Medium List 2 Accent 3" w:semiHidden="0" w:uiPriority="66" w:unhideWhenUsed="0"/>
-    <w:lsdException w:name="Medium Grid 1 Accent 3" w:semiHidden="0" w:uiPriority="67" w:unhideWhenUsed="0"/>
-    <w:lsdException w:name="Medium Grid 2 Accent 3" w:semiHidden="0" w:uiPriority="68" w:unhideWhenUsed="0"/>
-    <w:lsdException w:name="Medium Grid 3 Accent 3" w:semiHidden="0" w:uiPriority="69" w:unhideWhenUsed="0"/>
-    <w:lsdException w:name="Dark List Accent 3" w:semiHidden="0" w:uiPriority="70" w:unhideWhenUsed="0"/>
-    <w:lsdException w:name="Colorful Shading Accent 3" w:semiHidden="0" w:uiPriority="71" w:unhideWhenUsed="0"/>
-    <w:lsdException w:name="Colorful List Accent 3" w:semiHidden="0" w:uiPriority="72" w:unhideWhenUsed="0"/>
-    <w:lsdException w:name="Colorful Grid Accent 3" w:semiHidden="0" w:uiPriority="73" w:unhideWhenUsed="0"/>
-    <w:lsdException w:name="Light Shading Accent 4" w:semiHidden="0" w:uiPriority="60" w:unhideWhenUsed="0"/>
-    <w:lsdException w:name="Light List Accent 4" w:semiHidden="0" w:uiPriority="61" w:unhideWhenUsed="0"/>
-    <w:lsdException w:name="Light Grid Accent 4" w:semiHidden="0" w:uiPriority="62" w:unhideWhenUsed="0"/>
-    <w:lsdException w:name="Medium Shading 1 Accent 4" w:semiHidden="0" w:uiPriority="63" w:unhideWhenUsed="0"/>
-    <w:lsdException w:name="Medium Shading 2 Accent 4" w:semiHidden="0" w:uiPriority="64" w:unhideWhenUsed="0"/>
-    <w:lsdException w:name="Medium List 1 Accent 4" w:semiHidden="0" w:uiPriority="65" w:unhideWhenUsed="0"/>
-    <w:lsdException w:name="Medium List 2 Accent 4" w:semiHidden="0" w:uiPriority="66" w:unhideWhenUsed="0"/>
-    <w:lsdException w:name="Medium Grid 1 Accent 4" w:semiHidden="0" w:uiPriority="67" w:unhideWhenUsed="0"/>
-    <w:lsdException w:name="Medium Grid 2 Accent 4" w:semiHidden="0" w:uiPriority="68" w:unhideWhenUsed="0"/>
-    <w:lsdException w:name="Medium Grid 3 Accent 4" w:semiHidden="0" w:uiPriority="69" w:unhideWhenUsed="0"/>
-    <w:lsdException w:name="Dark List Accent 4" w:semiHidden="0" w:uiPriority="70" w:unhideWhenUsed="0"/>
-    <w:lsdException w:name="Colorful Shading Accent 4" w:semiHidden="0" w:uiPriority="71" w:unhideWhenUsed="0"/>
-    <w:lsdException w:name="Colorful List Accent 4" w:semiHidden="0" w:uiPriority="72" w:unhideWhenUsed="0"/>
-    <w:lsdException w:name="Colorful Grid Accent 4" w:semiHidden="0" w:uiPriority="73" w:unhideWhenUsed="0"/>
-    <w:lsdException w:name="Light Shading Accent 5" w:semiHidden="0" w:uiPriority="60" w:unhideWhenUsed="0"/>
-    <w:lsdException w:name="Light List Accent 5" w:semiHidden="0" w:uiPriority="61" w:unhideWhenUsed="0"/>
-    <w:lsdException w:name="Light Grid Accent 5" w:semiHidden="0" w:uiPriority="62" w:unhideWhenUsed="0"/>
-    <w:lsdException w:name="Medium Shading 1 Accent 5" w:semiHidden="0" w:uiPriority="63" w:unhideWhenUsed="0"/>
-    <w:lsdException w:name="Medium Shading 2 Accent 5" w:semiHidden="0" w:uiPriority="64" w:unhideWhenUsed="0"/>
-    <w:lsdException w:name="Medium List 1 Accent 5" w:semiHidden="0" w:uiPriority="65" w:unhideWhenUsed="0"/>
-    <w:lsdException w:name="Medium List 2 Accent 5" w:semiHidden="0" w:uiPriority="66" w:unhideWhenUsed="0"/>
-    <w:lsdException w:name="Medium Grid 1 Accent 5" w:semiHidden="0" w:uiPriority="67" w:unhideWhenUsed="0"/>
-    <w:lsdException w:name="Medium Grid 2 Accent 5" w:semiHidden="0" w:uiPriority="68" w:unhideWhenUsed="0"/>
-    <w:lsdException w:name="Medium Grid 3 Accent 5" w:semiHidden="0" w:uiPriority="69" w:unhideWhenUsed="0"/>
-    <w:lsdException w:name="Dark List Accent 5" w:semiHidden="0" w:uiPriority="70" w:unhideWhenUsed="0"/>
-    <w:lsdException w:name="Colorful Shading Accent 5" w:semiHidden="0" w:uiPriority="71" w:unhideWhenUsed="0"/>
-    <w:lsdException w:name="Colorful List Accent 5" w:semiHidden="0" w:uiPriority="72" w:unhideWhenUsed="0"/>
-    <w:lsdException w:name="Colorful Grid Accent 5" w:semiHidden="0" w:uiPriority="73" w:unhideWhenUsed="0"/>
-    <w:lsdException w:name="Light Shading Accent 6" w:semiHidden="0" w:uiPriority="60" w:unhideWhenUsed="0"/>
-    <w:lsdException w:name="Light List Accent 6" w:semiHidden="0" w:uiPriority="61" w:unhideWhenUsed="0"/>
-    <w:lsdException w:name="Light Grid Accent 6" w:semiHidden="0" w:uiPriority="62" w:unhideWhenUsed="0"/>
-    <w:lsdException w:name="Medium Shading 1 Accent 6" w:semiHidden="0" w:uiPriority="63" w:unhideWhenUsed="0"/>
-    <w:lsdException w:name="Medium Shading 2 Accent 6" w:semiHidden="0" w:uiPriority="64" w:unhideWhenUsed="0"/>
-    <w:lsdException w:name="Medium List 1 Accent 6" w:semiHidden="0" w:uiPriority="65" w:unhideWhenUsed="0"/>
-    <w:lsdException w:name="Medium List 2 Accent 6" w:semiHidden="0" w:uiPriority="66" w:unhideWhenUsed="0"/>
-    <w:lsdException w:name="Medium Grid 1 Accent 6" w:semiHidden="0" w:uiPriority="67" w:unhideWhenUsed="0"/>
-    <w:lsdException w:name="Medium Grid 2 Accent 6" w:semiHidden="0" w:uiPriority="68" w:unhideWhenUsed="0"/>
-    <w:lsdException w:name="Medium Grid 3 Accent 6" w:semiHidden="0" w:uiPriority="69" w:unhideWhenUsed="0"/>
-    <w:lsdException w:name="Dark List Accent 6" w:semiHidden="0" w:uiPriority="70" w:unhideWhenUsed="0"/>
-    <w:lsdException w:name="Colorful Shading Accent 6" w:semiHidden="0" w:uiPriority="71" w:unhideWhenUsed="0"/>
-    <w:lsdException w:name="Colorful List Accent 6" w:semiHidden="0" w:uiPriority="72" w:unhideWhenUsed="0"/>
-    <w:lsdException w:name="Colorful Grid Accent 6" w:semiHidden="0" w:uiPriority="73" w:unhideWhenUsed="0"/>
-    <w:lsdException w:name="Subtle Emphasis" w:semiHidden="0" w:uiPriority="19" w:unhideWhenUsed="0" w:qFormat="1"/>
-    <w:lsdException w:name="Intense Emphasis" w:semiHidden="0" w:uiPriority="21" w:unhideWhenUsed="0" w:qFormat="1"/>
-    <w:lsdException w:name="Subtle Reference" w:semiHidden="0" w:uiPriority="31" w:unhideWhenUsed="0" w:qFormat="1"/>
-    <w:lsdException w:name="Intense Reference" w:semiHidden="0" w:uiPriority="32" w:unhideWhenUsed="0" w:qFormat="1"/>
-    <w:lsdException w:name="Book Title" w:semiHidden="0" w:uiPriority="33" w:unhideWhenUsed="0" w:qFormat="1"/>
-    <w:lsdException w:name="Bibliography" w:uiPriority="37"/>
-    <w:lsdException w:name="TOC Heading" w:uiPriority="39" w:qFormat="1"/>
-  </w:latentStyles>
-  <w:style w:type="paragraph" w:default="1" w:styleId="Normal">
-    <w:name w:val="Normal"/>
-    <w:qFormat/>
-  </w:style>
-  <w:style w:type="paragraph" w:styleId="Ttulo1">
-    <w:name w:val="heading 1"/>
-    <w:basedOn w:val="Normal"/>
-    <w:next w:val="Normal"/>
-    <w:link w:val="Ttulo1Car"/>
-    <w:uiPriority w:val="9"/>
-    <w:qFormat/>
-    <w:rsid w:val="00936E03"/>
-    <w:pPr>
-      <w:keepNext/>
-      <w:keepLines/>
-      <w:spacing w:before="480" w:after="0"/>
-      <w:outlineLvl w:val="0"/>
-    </w:pPr>
-    <w:rPr>
-      <w:rFonts w:asciiTheme="majorHAnsi" w:eastAsiaTheme="majorEastAsia" w:hAnsiTheme="majorHAnsi" w:cstheme="majorBidi"/>
-      <w:b/>
-      <w:bCs/>
-      <w:color w:val="365F91" w:themeColor="accent1" w:themeShade="BF"/>
-      <w:sz w:val="28"/>
-      <w:szCs w:val="28"/>
-    </w:rPr>
-  </w:style>
-  <w:style w:type="paragraph" w:styleId="Ttulo2">
-    <w:name w:val="heading 2"/>
-    <w:basedOn w:val="Normal"/>
-    <w:next w:val="Normal"/>
-    <w:link w:val="Ttulo2Car"/>
-    <w:uiPriority w:val="9"/>
-    <w:unhideWhenUsed/>
-    <w:qFormat/>
-    <w:rsid w:val="00267CB1"/>
-    <w:pPr>
-      <w:keepNext/>
-      <w:keepLines/>
-      <w:spacing w:before="200" w:after="0"/>
-      <w:outlineLvl w:val="1"/>
-    </w:pPr>
-    <w:rPr>
-      <w:rFonts w:asciiTheme="majorHAnsi" w:eastAsiaTheme="majorEastAsia" w:hAnsiTheme="majorHAnsi" w:cstheme="majorBidi"/>
-      <w:b/>
-      <w:bCs/>
-      <w:color w:val="4F81BD" w:themeColor="accent1"/>
-      <w:sz w:val="26"/>
-      <w:szCs w:val="26"/>
-    </w:rPr>
-  </w:style>
-  <w:style w:type="paragraph" w:styleId="Ttulo3">
-    <w:name w:val="heading 3"/>
-    <w:basedOn w:val="Normal"/>
-    <w:next w:val="Normal"/>
-    <w:link w:val="Ttulo3Car"/>
-    <w:uiPriority w:val="9"/>
-    <w:unhideWhenUsed/>
-    <w:qFormat/>
-    <w:rsid w:val="0061542B"/>
-    <w:pPr>
-      <w:keepNext/>
-      <w:keepLines/>
-      <w:spacing w:before="40" w:after="0"/>
-      <w:outlineLvl w:val="2"/>
-    </w:pPr>
-    <w:rPr>
-      <w:rFonts w:asciiTheme="majorHAnsi" w:eastAsiaTheme="majorEastAsia" w:hAnsiTheme="majorHAnsi" w:cstheme="majorBidi"/>
-      <w:color w:val="243F60" w:themeColor="accent1" w:themeShade="7F"/>
-      <w:sz w:val="24"/>
-      <w:szCs w:val="24"/>
-    </w:rPr>
-  </w:style>
-  <w:style w:type="character" w:default="1" w:styleId="Fuentedeprrafopredeter">
-    <w:name w:val="Default Paragraph Font"/>
-    <w:uiPriority w:val="1"/>
-    <w:semiHidden/>
-    <w:unhideWhenUsed/>
-  </w:style>
-  <w:style w:type="table" w:default="1" w:styleId="Tablanormal">
-    <w:name w:val="Normal Table"/>
-    <w:uiPriority w:val="99"/>
-    <w:semiHidden/>
-    <w:unhideWhenUsed/>
-    <w:tblPr>
-      <w:tblInd w:w="0" w:type="dxa"/>
-      <w:tblCellMar>
-        <w:top w:w="0" w:type="dxa"/>
-        <w:left w:w="108" w:type="dxa"/>
-        <w:bottom w:w="0" w:type="dxa"/>
-        <w:right w:w="108" w:type="dxa"/>
-      </w:tblCellMar>
-    </w:tblPr>
-  </w:style>
-  <w:style w:type="numbering" w:default="1" w:styleId="Sinlista">
-    <w:name w:val="No List"/>
-    <w:uiPriority w:val="99"/>
-    <w:semiHidden/>
-    <w:unhideWhenUsed/>
-  </w:style>
-  <w:style w:type="paragraph" w:styleId="Encabezado">
-    <w:name w:val="header"/>
-    <w:basedOn w:val="Normal"/>
-    <w:link w:val="EncabezadoCar"/>
-    <w:uiPriority w:val="99"/>
-    <w:unhideWhenUsed/>
-    <w:rsid w:val="008E1746"/>
-    <w:pPr>
-      <w:tabs>
-        <w:tab w:val="center" w:pos="4419"/>
-        <w:tab w:val="right" w:pos="8838"/>
-      </w:tabs>
-      <w:spacing w:after="0" w:line="240" w:lineRule="auto"/>
-    </w:pPr>
-  </w:style>
-  <w:style w:type="character" w:customStyle="1" w:styleId="EncabezadoCar">
-    <w:name w:val="Encabezado Car"/>
-    <w:basedOn w:val="Fuentedeprrafopredeter"/>
-    <w:link w:val="Encabezado"/>
-    <w:uiPriority w:val="99"/>
-    <w:rsid w:val="008E1746"/>
-  </w:style>
-  <w:style w:type="paragraph" w:styleId="Piedepgina">
-    <w:name w:val="footer"/>
-    <w:basedOn w:val="Normal"/>
-    <w:link w:val="PiedepginaCar"/>
-    <w:uiPriority w:val="99"/>
-    <w:unhideWhenUsed/>
-    <w:rsid w:val="008E1746"/>
-    <w:pPr>
-      <w:tabs>
-        <w:tab w:val="center" w:pos="4419"/>
-        <w:tab w:val="right" w:pos="8838"/>
-      </w:tabs>
-      <w:spacing w:after="0" w:line="240" w:lineRule="auto"/>
-    </w:pPr>
-  </w:style>
-  <w:style w:type="character" w:customStyle="1" w:styleId="PiedepginaCar">
-    <w:name w:val="Pie de página Car"/>
-    <w:basedOn w:val="Fuentedeprrafopredeter"/>
-    <w:link w:val="Piedepgina"/>
-    <w:uiPriority w:val="99"/>
-    <w:rsid w:val="008E1746"/>
-  </w:style>
-  <w:style w:type="paragraph" w:styleId="Textodeglobo">
-    <w:name w:val="Balloon Text"/>
-    <w:basedOn w:val="Normal"/>
-    <w:link w:val="TextodegloboCar"/>
-    <w:uiPriority w:val="99"/>
-    <w:semiHidden/>
-    <w:unhideWhenUsed/>
-    <w:rsid w:val="00936E03"/>
-    <w:pPr>
-      <w:spacing w:after="0" w:line="240" w:lineRule="auto"/>
-    </w:pPr>
-    <w:rPr>
-      <w:rFonts w:ascii="Tahoma" w:hAnsi="Tahoma" w:cs="Tahoma"/>
-      <w:sz w:val="16"/>
-      <w:szCs w:val="16"/>
-    </w:rPr>
-  </w:style>
-  <w:style w:type="character" w:customStyle="1" w:styleId="TextodegloboCar">
-    <w:name w:val="Texto de globo Car"/>
-    <w:basedOn w:val="Fuentedeprrafopredeter"/>
-    <w:link w:val="Textodeglobo"/>
-    <w:uiPriority w:val="99"/>
-    <w:semiHidden/>
-    <w:rsid w:val="00936E03"/>
-    <w:rPr>
-      <w:rFonts w:ascii="Tahoma" w:hAnsi="Tahoma" w:cs="Tahoma"/>
-      <w:sz w:val="16"/>
-      <w:szCs w:val="16"/>
-    </w:rPr>
-  </w:style>
-  <w:style w:type="character" w:customStyle="1" w:styleId="Ttulo1Car">
-    <w:name w:val="Título 1 Car"/>
-    <w:basedOn w:val="Fuentedeprrafopredeter"/>
-    <w:link w:val="Ttulo1"/>
-    <w:uiPriority w:val="9"/>
-    <w:rsid w:val="00936E03"/>
-    <w:rPr>
-      <w:rFonts w:asciiTheme="majorHAnsi" w:eastAsiaTheme="majorEastAsia" w:hAnsiTheme="majorHAnsi" w:cstheme="majorBidi"/>
-      <w:b/>
-      <w:bCs/>
-      <w:color w:val="365F91" w:themeColor="accent1" w:themeShade="BF"/>
-      <w:sz w:val="28"/>
-      <w:szCs w:val="28"/>
-    </w:rPr>
-  </w:style>
-  <w:style w:type="paragraph" w:styleId="TtulodeTDC">
+  <w:style w:type="paragraph" w:styleId="TtuloTDC">
     <w:name w:val="TOC Heading"/>
     <w:basedOn w:val="Ttulo1"/>
     <w:next w:val="Normal"/>
@@ -3308,7 +4448,7 @@
 </file>
 
 <file path=customXml/itemProps1.xml><?xml version="1.0" encoding="utf-8"?>
-<ds:datastoreItem xmlns:ds="http://schemas.openxmlformats.org/officeDocument/2006/customXml" ds:itemID="{4362BF5B-1A28-42E7-9BF2-034C7469D0C7}">
+<ds:datastoreItem xmlns:ds="http://schemas.openxmlformats.org/officeDocument/2006/customXml" ds:itemID="{7D8D0D04-1638-4789-A568-F5467872401A}">
   <ds:schemaRefs>
     <ds:schemaRef ds:uri="http://schemas.openxmlformats.org/officeDocument/2006/bibliography"/>
   </ds:schemaRefs>

</xml_diff>

<commit_message>
Se cambió el espaciado entre parrafos a estrecho, se borraron espacios entre parrafos y se arregló el índice
</commit_message>
<xml_diff>
--- a/TP_Informe.docx
+++ b/TP_Informe.docx
@@ -222,6 +222,24 @@
           <w:lang w:val="es-MX"/>
         </w:rPr>
       </w:pPr>
+    </w:p>
+    <w:p>
+      <w:pPr>
+        <w:rPr>
+          <w:sz w:val="32"/>
+          <w:szCs w:val="32"/>
+          <w:lang w:val="es-MX"/>
+        </w:rPr>
+      </w:pPr>
+    </w:p>
+    <w:p>
+      <w:pPr>
+        <w:rPr>
+          <w:sz w:val="32"/>
+          <w:szCs w:val="32"/>
+          <w:lang w:val="es-MX"/>
+        </w:rPr>
+      </w:pPr>
       <w:r>
         <w:rPr>
           <w:b/>
@@ -334,7 +352,6 @@
       <w:sdtPr>
         <w:rPr>
           <w:rFonts w:asciiTheme="minorHAnsi" w:eastAsiaTheme="minorHAnsi" w:hAnsiTheme="minorHAnsi" w:cstheme="minorBidi"/>
-          <w:b w:val="0"/>
           <w:bCs w:val="0"/>
           <w:color w:val="auto"/>
           <w:sz w:val="22"/>
@@ -352,9 +369,13 @@
         <w:p>
           <w:pPr>
             <w:pStyle w:val="TtuloTDC"/>
+            <w:rPr>
+              <w:rFonts w:asciiTheme="minorHAnsi" w:hAnsiTheme="minorHAnsi"/>
+            </w:rPr>
           </w:pPr>
           <w:r>
             <w:rPr>
+              <w:rFonts w:asciiTheme="minorHAnsi" w:hAnsiTheme="minorHAnsi"/>
               <w:lang w:val="es-ES"/>
             </w:rPr>
             <w:t>Índice</w:t>
@@ -367,6 +388,7 @@
               <w:tab w:val="right" w:leader="dot" w:pos="10790"/>
             </w:tabs>
             <w:rPr>
+              <w:b/>
               <w:noProof/>
             </w:rPr>
           </w:pPr>
@@ -388,11 +410,12 @@
             </w:rPr>
             <w:fldChar w:fldCharType="separate"/>
           </w:r>
-          <w:hyperlink w:anchor="_Toc115300097" w:history="1">
+          <w:hyperlink w:anchor="_Toc115301536" w:history="1">
             <w:r>
               <w:rPr>
                 <w:rStyle w:val="Hipervnculo"/>
                 <w:rFonts w:cstheme="minorHAnsi"/>
+                <w:b/>
                 <w:noProof/>
                 <w:lang w:val="es-MX"/>
               </w:rPr>
@@ -400,6 +423,7 @@
             </w:r>
             <w:r>
               <w:rPr>
+                <w:b/>
                 <w:noProof/>
                 <w:webHidden/>
               </w:rPr>
@@ -407,6 +431,7 @@
             </w:r>
             <w:r>
               <w:rPr>
+                <w:b/>
                 <w:noProof/>
                 <w:webHidden/>
               </w:rPr>
@@ -414,19 +439,22 @@
             </w:r>
             <w:r>
               <w:rPr>
-                <w:noProof/>
-                <w:webHidden/>
-              </w:rPr>
-              <w:instrText xml:space="preserve"> PAGEREF _Toc115300097 \h </w:instrText>
-            </w:r>
-            <w:r>
-              <w:rPr>
-                <w:noProof/>
-                <w:webHidden/>
-              </w:rPr>
-            </w:r>
-            <w:r>
-              <w:rPr>
+                <w:b/>
+                <w:noProof/>
+                <w:webHidden/>
+              </w:rPr>
+              <w:instrText xml:space="preserve"> PAGEREF _Toc115301536 \h </w:instrText>
+            </w:r>
+            <w:r>
+              <w:rPr>
+                <w:b/>
+                <w:noProof/>
+                <w:webHidden/>
+              </w:rPr>
+            </w:r>
+            <w:r>
+              <w:rPr>
+                <w:b/>
                 <w:noProof/>
                 <w:webHidden/>
               </w:rPr>
@@ -434,6 +462,7 @@
             </w:r>
             <w:r>
               <w:rPr>
+                <w:b/>
                 <w:noProof/>
                 <w:webHidden/>
               </w:rPr>
@@ -441,6 +470,7 @@
             </w:r>
             <w:r>
               <w:rPr>
+                <w:b/>
                 <w:noProof/>
                 <w:webHidden/>
               </w:rPr>
@@ -455,14 +485,16 @@
               <w:tab w:val="right" w:leader="dot" w:pos="10790"/>
             </w:tabs>
             <w:rPr>
+              <w:b/>
               <w:noProof/>
             </w:rPr>
           </w:pPr>
-          <w:hyperlink w:anchor="_Toc115300098" w:history="1">
+          <w:hyperlink w:anchor="_Toc115301537" w:history="1">
             <w:r>
               <w:rPr>
                 <w:rStyle w:val="Hipervnculo"/>
                 <w:rFonts w:cstheme="minorHAnsi"/>
+                <w:b/>
                 <w:noProof/>
                 <w:lang w:val="es-MX"/>
               </w:rPr>
@@ -470,6 +502,7 @@
             </w:r>
             <w:r>
               <w:rPr>
+                <w:b/>
                 <w:noProof/>
                 <w:webHidden/>
               </w:rPr>
@@ -477,6 +510,7 @@
             </w:r>
             <w:r>
               <w:rPr>
+                <w:b/>
                 <w:noProof/>
                 <w:webHidden/>
               </w:rPr>
@@ -484,19 +518,22 @@
             </w:r>
             <w:r>
               <w:rPr>
-                <w:noProof/>
-                <w:webHidden/>
-              </w:rPr>
-              <w:instrText xml:space="preserve"> PAGEREF _Toc115300098 \h </w:instrText>
-            </w:r>
-            <w:r>
-              <w:rPr>
-                <w:noProof/>
-                <w:webHidden/>
-              </w:rPr>
-            </w:r>
-            <w:r>
-              <w:rPr>
+                <w:b/>
+                <w:noProof/>
+                <w:webHidden/>
+              </w:rPr>
+              <w:instrText xml:space="preserve"> PAGEREF _Toc115301537 \h </w:instrText>
+            </w:r>
+            <w:r>
+              <w:rPr>
+                <w:b/>
+                <w:noProof/>
+                <w:webHidden/>
+              </w:rPr>
+            </w:r>
+            <w:r>
+              <w:rPr>
+                <w:b/>
                 <w:noProof/>
                 <w:webHidden/>
               </w:rPr>
@@ -504,6 +541,7 @@
             </w:r>
             <w:r>
               <w:rPr>
+                <w:b/>
                 <w:noProof/>
                 <w:webHidden/>
               </w:rPr>
@@ -511,6 +549,7 @@
             </w:r>
             <w:r>
               <w:rPr>
+                <w:b/>
                 <w:noProof/>
                 <w:webHidden/>
               </w:rPr>
@@ -525,14 +564,94 @@
               <w:tab w:val="right" w:leader="dot" w:pos="10790"/>
             </w:tabs>
             <w:rPr>
+              <w:b/>
               <w:noProof/>
             </w:rPr>
           </w:pPr>
-          <w:hyperlink w:anchor="_Toc115300099" w:history="1">
+          <w:hyperlink w:anchor="_Toc115301538" w:history="1">
+            <w:r>
+              <w:rPr>
+                <w:rStyle w:val="Hipervnculo"/>
+                <w:b/>
+                <w:noProof/>
+                <w:lang w:val="es-MX"/>
+              </w:rPr>
+              <w:t>¿Qué es una Versión de Control?</w:t>
+            </w:r>
+            <w:r>
+              <w:rPr>
+                <w:b/>
+                <w:noProof/>
+                <w:webHidden/>
+              </w:rPr>
+              <w:tab/>
+            </w:r>
+            <w:r>
+              <w:rPr>
+                <w:b/>
+                <w:noProof/>
+                <w:webHidden/>
+              </w:rPr>
+              <w:fldChar w:fldCharType="begin"/>
+            </w:r>
+            <w:r>
+              <w:rPr>
+                <w:b/>
+                <w:noProof/>
+                <w:webHidden/>
+              </w:rPr>
+              <w:instrText xml:space="preserve"> PAGEREF _Toc115301538 \h </w:instrText>
+            </w:r>
+            <w:r>
+              <w:rPr>
+                <w:b/>
+                <w:noProof/>
+                <w:webHidden/>
+              </w:rPr>
+            </w:r>
+            <w:r>
+              <w:rPr>
+                <w:b/>
+                <w:noProof/>
+                <w:webHidden/>
+              </w:rPr>
+              <w:fldChar w:fldCharType="separate"/>
+            </w:r>
+            <w:r>
+              <w:rPr>
+                <w:b/>
+                <w:noProof/>
+                <w:webHidden/>
+              </w:rPr>
+              <w:t>3</w:t>
+            </w:r>
+            <w:r>
+              <w:rPr>
+                <w:b/>
+                <w:noProof/>
+                <w:webHidden/>
+              </w:rPr>
+              <w:fldChar w:fldCharType="end"/>
+            </w:r>
+          </w:hyperlink>
+        </w:p>
+        <w:p>
+          <w:pPr>
+            <w:pStyle w:val="TDC2"/>
+            <w:tabs>
+              <w:tab w:val="right" w:leader="dot" w:pos="10790"/>
+            </w:tabs>
+            <w:rPr>
+              <w:b/>
+              <w:noProof/>
+            </w:rPr>
+          </w:pPr>
+          <w:hyperlink w:anchor="_Toc115301539" w:history="1">
             <w:r>
               <w:rPr>
                 <w:rStyle w:val="Hipervnculo"/>
                 <w:rFonts w:cstheme="minorHAnsi"/>
+                <w:b/>
                 <w:noProof/>
                 <w:lang w:val="es-MX"/>
               </w:rPr>
@@ -540,6 +659,7 @@
             </w:r>
             <w:r>
               <w:rPr>
+                <w:b/>
                 <w:noProof/>
                 <w:webHidden/>
               </w:rPr>
@@ -547,6 +667,7 @@
             </w:r>
             <w:r>
               <w:rPr>
+                <w:b/>
                 <w:noProof/>
                 <w:webHidden/>
               </w:rPr>
@@ -554,19 +675,22 @@
             </w:r>
             <w:r>
               <w:rPr>
-                <w:noProof/>
-                <w:webHidden/>
-              </w:rPr>
-              <w:instrText xml:space="preserve"> PAGEREF _Toc115300099 \h </w:instrText>
-            </w:r>
-            <w:r>
-              <w:rPr>
-                <w:noProof/>
-                <w:webHidden/>
-              </w:rPr>
-            </w:r>
-            <w:r>
-              <w:rPr>
+                <w:b/>
+                <w:noProof/>
+                <w:webHidden/>
+              </w:rPr>
+              <w:instrText xml:space="preserve"> PAGEREF _Toc115301539 \h </w:instrText>
+            </w:r>
+            <w:r>
+              <w:rPr>
+                <w:b/>
+                <w:noProof/>
+                <w:webHidden/>
+              </w:rPr>
+            </w:r>
+            <w:r>
+              <w:rPr>
+                <w:b/>
                 <w:noProof/>
                 <w:webHidden/>
               </w:rPr>
@@ -574,6 +698,7 @@
             </w:r>
             <w:r>
               <w:rPr>
+                <w:b/>
                 <w:noProof/>
                 <w:webHidden/>
               </w:rPr>
@@ -581,6 +706,7 @@
             </w:r>
             <w:r>
               <w:rPr>
+                <w:b/>
                 <w:noProof/>
                 <w:webHidden/>
               </w:rPr>
@@ -595,10 +721,11 @@
               <w:tab w:val="right" w:leader="dot" w:pos="10790"/>
             </w:tabs>
             <w:rPr>
+              <w:b/>
               <w:noProof/>
             </w:rPr>
           </w:pPr>
-          <w:hyperlink w:anchor="_Toc115300100" w:history="1">
+          <w:hyperlink w:anchor="_Toc115301540" w:history="1">
             <w:r>
               <w:rPr>
                 <w:rStyle w:val="Hipervnculo"/>
@@ -611,6 +738,7 @@
             </w:r>
             <w:r>
               <w:rPr>
+                <w:b/>
                 <w:noProof/>
                 <w:webHidden/>
               </w:rPr>
@@ -618,6 +746,7 @@
             </w:r>
             <w:r>
               <w:rPr>
+                <w:b/>
                 <w:noProof/>
                 <w:webHidden/>
               </w:rPr>
@@ -625,19 +754,22 @@
             </w:r>
             <w:r>
               <w:rPr>
-                <w:noProof/>
-                <w:webHidden/>
-              </w:rPr>
-              <w:instrText xml:space="preserve"> PAGEREF _Toc115300100 \h </w:instrText>
-            </w:r>
-            <w:r>
-              <w:rPr>
-                <w:noProof/>
-                <w:webHidden/>
-              </w:rPr>
-            </w:r>
-            <w:r>
-              <w:rPr>
+                <w:b/>
+                <w:noProof/>
+                <w:webHidden/>
+              </w:rPr>
+              <w:instrText xml:space="preserve"> PAGEREF _Toc115301540 \h </w:instrText>
+            </w:r>
+            <w:r>
+              <w:rPr>
+                <w:b/>
+                <w:noProof/>
+                <w:webHidden/>
+              </w:rPr>
+            </w:r>
+            <w:r>
+              <w:rPr>
+                <w:b/>
                 <w:noProof/>
                 <w:webHidden/>
               </w:rPr>
@@ -645,6 +777,7 @@
             </w:r>
             <w:r>
               <w:rPr>
+                <w:b/>
                 <w:noProof/>
                 <w:webHidden/>
               </w:rPr>
@@ -652,6 +785,7 @@
             </w:r>
             <w:r>
               <w:rPr>
+                <w:b/>
                 <w:noProof/>
                 <w:webHidden/>
               </w:rPr>
@@ -666,14 +800,16 @@
               <w:tab w:val="right" w:leader="dot" w:pos="10790"/>
             </w:tabs>
             <w:rPr>
+              <w:b/>
               <w:noProof/>
             </w:rPr>
           </w:pPr>
-          <w:hyperlink w:anchor="_Toc115300101" w:history="1">
+          <w:hyperlink w:anchor="_Toc115301541" w:history="1">
             <w:r>
               <w:rPr>
                 <w:rStyle w:val="Hipervnculo"/>
                 <w:rFonts w:cstheme="minorHAnsi"/>
+                <w:b/>
                 <w:noProof/>
                 <w:shd w:val="clear" w:color="auto" w:fill="FFFFFF"/>
                 <w:lang w:val="es-AR"/>
@@ -684,6 +820,7 @@
               <w:rPr>
                 <w:rStyle w:val="Hipervnculo"/>
                 <w:rFonts w:eastAsia="Times New Roman" w:cstheme="minorHAnsi"/>
+                <w:b/>
                 <w:noProof/>
                 <w:shd w:val="clear" w:color="auto" w:fill="FFFFFF"/>
                 <w:lang w:val="es-AR"/>
@@ -694,6 +831,7 @@
               <w:rPr>
                 <w:rStyle w:val="Hipervnculo"/>
                 <w:rFonts w:cstheme="minorHAnsi"/>
+                <w:b/>
                 <w:noProof/>
                 <w:shd w:val="clear" w:color="auto" w:fill="FFFFFF"/>
                 <w:lang w:val="es-AR"/>
@@ -702,6 +840,7 @@
             </w:r>
             <w:r>
               <w:rPr>
+                <w:b/>
                 <w:noProof/>
                 <w:webHidden/>
               </w:rPr>
@@ -709,6 +848,7 @@
             </w:r>
             <w:r>
               <w:rPr>
+                <w:b/>
                 <w:noProof/>
                 <w:webHidden/>
               </w:rPr>
@@ -716,19 +856,22 @@
             </w:r>
             <w:r>
               <w:rPr>
-                <w:noProof/>
-                <w:webHidden/>
-              </w:rPr>
-              <w:instrText xml:space="preserve"> PAGEREF _Toc115300101 \h </w:instrText>
-            </w:r>
-            <w:r>
-              <w:rPr>
-                <w:noProof/>
-                <w:webHidden/>
-              </w:rPr>
-            </w:r>
-            <w:r>
-              <w:rPr>
+                <w:b/>
+                <w:noProof/>
+                <w:webHidden/>
+              </w:rPr>
+              <w:instrText xml:space="preserve"> PAGEREF _Toc115301541 \h </w:instrText>
+            </w:r>
+            <w:r>
+              <w:rPr>
+                <w:b/>
+                <w:noProof/>
+                <w:webHidden/>
+              </w:rPr>
+            </w:r>
+            <w:r>
+              <w:rPr>
+                <w:b/>
                 <w:noProof/>
                 <w:webHidden/>
               </w:rPr>
@@ -736,6 +879,7 @@
             </w:r>
             <w:r>
               <w:rPr>
+                <w:b/>
                 <w:noProof/>
                 <w:webHidden/>
               </w:rPr>
@@ -743,6 +887,7 @@
             </w:r>
             <w:r>
               <w:rPr>
+                <w:b/>
                 <w:noProof/>
                 <w:webHidden/>
               </w:rPr>
@@ -757,14 +902,16 @@
               <w:tab w:val="right" w:leader="dot" w:pos="10790"/>
             </w:tabs>
             <w:rPr>
+              <w:b/>
               <w:noProof/>
             </w:rPr>
           </w:pPr>
-          <w:hyperlink w:anchor="_Toc115300102" w:history="1">
+          <w:hyperlink w:anchor="_Toc115301542" w:history="1">
             <w:r>
               <w:rPr>
                 <w:rStyle w:val="Hipervnculo"/>
                 <w:rFonts w:cstheme="minorHAnsi"/>
+                <w:b/>
                 <w:noProof/>
                 <w:lang w:val="es-MX"/>
               </w:rPr>
@@ -772,6 +919,7 @@
             </w:r>
             <w:r>
               <w:rPr>
+                <w:b/>
                 <w:noProof/>
                 <w:webHidden/>
               </w:rPr>
@@ -779,6 +927,7 @@
             </w:r>
             <w:r>
               <w:rPr>
+                <w:b/>
                 <w:noProof/>
                 <w:webHidden/>
               </w:rPr>
@@ -786,19 +935,22 @@
             </w:r>
             <w:r>
               <w:rPr>
-                <w:noProof/>
-                <w:webHidden/>
-              </w:rPr>
-              <w:instrText xml:space="preserve"> PAGEREF _Toc115300102 \h </w:instrText>
-            </w:r>
-            <w:r>
-              <w:rPr>
-                <w:noProof/>
-                <w:webHidden/>
-              </w:rPr>
-            </w:r>
-            <w:r>
-              <w:rPr>
+                <w:b/>
+                <w:noProof/>
+                <w:webHidden/>
+              </w:rPr>
+              <w:instrText xml:space="preserve"> PAGEREF _Toc115301542 \h </w:instrText>
+            </w:r>
+            <w:r>
+              <w:rPr>
+                <w:b/>
+                <w:noProof/>
+                <w:webHidden/>
+              </w:rPr>
+            </w:r>
+            <w:r>
+              <w:rPr>
+                <w:b/>
                 <w:noProof/>
                 <w:webHidden/>
               </w:rPr>
@@ -806,6 +958,7 @@
             </w:r>
             <w:r>
               <w:rPr>
+                <w:b/>
                 <w:noProof/>
                 <w:webHidden/>
               </w:rPr>
@@ -813,6 +966,7 @@
             </w:r>
             <w:r>
               <w:rPr>
+                <w:b/>
                 <w:noProof/>
                 <w:webHidden/>
               </w:rPr>
@@ -827,20 +981,24 @@
               <w:tab w:val="right" w:leader="dot" w:pos="10790"/>
             </w:tabs>
             <w:rPr>
+              <w:b/>
               <w:noProof/>
             </w:rPr>
           </w:pPr>
-          <w:hyperlink w:anchor="_Toc115300103" w:history="1">
+          <w:hyperlink w:anchor="_Toc115301543" w:history="1">
             <w:r>
               <w:rPr>
                 <w:rStyle w:val="Hipervnculo"/>
                 <w:rFonts w:cstheme="minorHAnsi"/>
-                <w:noProof/>
+                <w:b/>
+                <w:noProof/>
+                <w:lang w:val="es-MX"/>
               </w:rPr>
               <w:t>Conclusión</w:t>
             </w:r>
             <w:r>
               <w:rPr>
+                <w:b/>
                 <w:noProof/>
                 <w:webHidden/>
               </w:rPr>
@@ -848,6 +1006,7 @@
             </w:r>
             <w:r>
               <w:rPr>
+                <w:b/>
                 <w:noProof/>
                 <w:webHidden/>
               </w:rPr>
@@ -855,19 +1014,22 @@
             </w:r>
             <w:r>
               <w:rPr>
-                <w:noProof/>
-                <w:webHidden/>
-              </w:rPr>
-              <w:instrText xml:space="preserve"> PAGEREF _Toc115300103 \h </w:instrText>
-            </w:r>
-            <w:r>
-              <w:rPr>
-                <w:noProof/>
-                <w:webHidden/>
-              </w:rPr>
-            </w:r>
-            <w:r>
-              <w:rPr>
+                <w:b/>
+                <w:noProof/>
+                <w:webHidden/>
+              </w:rPr>
+              <w:instrText xml:space="preserve"> PAGEREF _Toc115301543 \h </w:instrText>
+            </w:r>
+            <w:r>
+              <w:rPr>
+                <w:b/>
+                <w:noProof/>
+                <w:webHidden/>
+              </w:rPr>
+            </w:r>
+            <w:r>
+              <w:rPr>
+                <w:b/>
                 <w:noProof/>
                 <w:webHidden/>
               </w:rPr>
@@ -875,13 +1037,15 @@
             </w:r>
             <w:r>
               <w:rPr>
-                <w:noProof/>
-                <w:webHidden/>
-              </w:rPr>
-              <w:t>5</w:t>
-            </w:r>
-            <w:r>
-              <w:rPr>
+                <w:b/>
+                <w:noProof/>
+                <w:webHidden/>
+              </w:rPr>
+              <w:t>4</w:t>
+            </w:r>
+            <w:r>
+              <w:rPr>
+                <w:b/>
                 <w:noProof/>
                 <w:webHidden/>
               </w:rPr>
@@ -896,20 +1060,24 @@
               <w:tab w:val="right" w:leader="dot" w:pos="10790"/>
             </w:tabs>
             <w:rPr>
+              <w:b/>
               <w:noProof/>
             </w:rPr>
           </w:pPr>
-          <w:hyperlink w:anchor="_Toc115300104" w:history="1">
+          <w:hyperlink w:anchor="_Toc115301544" w:history="1">
             <w:r>
               <w:rPr>
                 <w:rStyle w:val="Hipervnculo"/>
                 <w:rFonts w:cstheme="minorHAnsi"/>
-                <w:noProof/>
+                <w:b/>
+                <w:noProof/>
+                <w:lang w:val="es-MX"/>
               </w:rPr>
               <w:t>Bibliografía</w:t>
             </w:r>
             <w:r>
               <w:rPr>
+                <w:b/>
                 <w:noProof/>
                 <w:webHidden/>
               </w:rPr>
@@ -917,6 +1085,7 @@
             </w:r>
             <w:r>
               <w:rPr>
+                <w:b/>
                 <w:noProof/>
                 <w:webHidden/>
               </w:rPr>
@@ -924,19 +1093,22 @@
             </w:r>
             <w:r>
               <w:rPr>
-                <w:noProof/>
-                <w:webHidden/>
-              </w:rPr>
-              <w:instrText xml:space="preserve"> PAGEREF _Toc115300104 \h </w:instrText>
-            </w:r>
-            <w:r>
-              <w:rPr>
-                <w:noProof/>
-                <w:webHidden/>
-              </w:rPr>
-            </w:r>
-            <w:r>
-              <w:rPr>
+                <w:b/>
+                <w:noProof/>
+                <w:webHidden/>
+              </w:rPr>
+              <w:instrText xml:space="preserve"> PAGEREF _Toc115301544 \h </w:instrText>
+            </w:r>
+            <w:r>
+              <w:rPr>
+                <w:b/>
+                <w:noProof/>
+                <w:webHidden/>
+              </w:rPr>
+            </w:r>
+            <w:r>
+              <w:rPr>
+                <w:b/>
                 <w:noProof/>
                 <w:webHidden/>
               </w:rPr>
@@ -944,13 +1116,15 @@
             </w:r>
             <w:r>
               <w:rPr>
-                <w:noProof/>
-                <w:webHidden/>
-              </w:rPr>
-              <w:t>5</w:t>
-            </w:r>
-            <w:r>
-              <w:rPr>
+                <w:b/>
+                <w:noProof/>
+                <w:webHidden/>
+              </w:rPr>
+              <w:t>4</w:t>
+            </w:r>
+            <w:r>
+              <w:rPr>
+                <w:b/>
                 <w:noProof/>
                 <w:webHidden/>
               </w:rPr>
@@ -985,15 +1159,14 @@
           <w:lang w:val="es-MX"/>
         </w:rPr>
       </w:pPr>
-      <w:bookmarkStart w:id="0" w:name="_GoBack"/>
-      <w:bookmarkEnd w:id="0"/>
-      <w:r>
-        <w:rPr>
+      <w:r>
+        <w:rPr>
+          <w:rFonts w:asciiTheme="minorHAnsi" w:hAnsiTheme="minorHAnsi"/>
           <w:lang w:val="es-MX"/>
         </w:rPr>
         <w:br w:type="page"/>
       </w:r>
-      <w:bookmarkStart w:id="1" w:name="_Toc115300097"/>
+      <w:bookmarkStart w:id="0" w:name="_Toc115301536"/>
       <w:r>
         <w:rPr>
           <w:rFonts w:asciiTheme="minorHAnsi" w:hAnsiTheme="minorHAnsi" w:cstheme="minorHAnsi"/>
@@ -1004,7 +1177,7 @@
         <w:lastRenderedPageBreak/>
         <w:t>Introducción</w:t>
       </w:r>
-      <w:bookmarkEnd w:id="1"/>
+      <w:bookmarkEnd w:id="0"/>
     </w:p>
     <w:p>
       <w:pPr>
@@ -1070,7 +1243,7 @@
           <w:lang w:val="es-MX"/>
         </w:rPr>
       </w:pPr>
-      <w:bookmarkStart w:id="2" w:name="_Toc115300098"/>
+      <w:bookmarkStart w:id="1" w:name="_Toc115301537"/>
       <w:r>
         <w:rPr>
           <w:rFonts w:asciiTheme="minorHAnsi" w:hAnsiTheme="minorHAnsi" w:cstheme="minorHAnsi"/>
@@ -1081,31 +1254,23 @@
         </w:rPr>
         <w:t>Desarrollo</w:t>
       </w:r>
-      <w:bookmarkEnd w:id="2"/>
-    </w:p>
-    <w:p>
-      <w:pPr>
-        <w:rPr>
-          <w:sz w:val="24"/>
-          <w:szCs w:val="24"/>
-          <w:lang w:val="es-MX"/>
-        </w:rPr>
-      </w:pPr>
-      <w:r>
-        <w:rPr>
-          <w:sz w:val="24"/>
-          <w:szCs w:val="24"/>
-          <w:lang w:val="es-MX"/>
-        </w:rPr>
-        <w:t xml:space="preserve">En grandes rasgos, GitHub es un sitio web y un servicio en la nube que ayuda a los desarrolladores a almacenar y administrar su código, al igual que llevar un registro y control de cualquier cambio sobre este código. Para entender exactamente qué es GitHub, primero necesitamos conocer los </w:t>
-      </w:r>
-      <w:r>
-        <w:rPr>
-          <w:sz w:val="24"/>
-          <w:szCs w:val="24"/>
-          <w:lang w:val="es-MX"/>
-        </w:rPr>
-        <w:t>dos principios que lo conectan:</w:t>
+      <w:bookmarkEnd w:id="1"/>
+    </w:p>
+    <w:p>
+      <w:pPr>
+        <w:rPr>
+          <w:sz w:val="24"/>
+          <w:szCs w:val="24"/>
+          <w:lang w:val="es-MX"/>
+        </w:rPr>
+      </w:pPr>
+      <w:r>
+        <w:rPr>
+          <w:sz w:val="24"/>
+          <w:szCs w:val="24"/>
+          <w:lang w:val="es-MX"/>
+        </w:rPr>
+        <w:t>En grandes rasgos, GitHub es un sitio web y un servicio en la nube que ayuda a los desarrolladores a almacenar y administrar su código, al igual que llevar un registro y control de cualquier cambio sobre este código. Para entender exactamente qué es GitHub, primero necesitamos conocer los dos principios que lo conectan:</w:t>
       </w:r>
     </w:p>
     <w:p>
@@ -1156,20 +1321,26 @@
     </w:p>
     <w:p>
       <w:pPr>
-        <w:rPr>
-          <w:sz w:val="24"/>
-          <w:szCs w:val="24"/>
-          <w:lang w:val="es-MX"/>
-        </w:rPr>
-      </w:pPr>
-      <w:r>
-        <w:rPr>
-          <w:sz w:val="24"/>
-          <w:szCs w:val="24"/>
+        <w:pStyle w:val="Ttulo2"/>
+        <w:rPr>
+          <w:rFonts w:asciiTheme="minorHAnsi" w:hAnsiTheme="minorHAnsi"/>
+          <w:sz w:val="28"/>
+          <w:szCs w:val="28"/>
+          <w:lang w:val="es-MX"/>
+        </w:rPr>
+      </w:pPr>
+      <w:bookmarkStart w:id="2" w:name="_Toc115301538"/>
+      <w:r>
+        <w:rPr>
+          <w:rFonts w:asciiTheme="minorHAnsi" w:hAnsiTheme="minorHAnsi"/>
+          <w:color w:val="auto"/>
+          <w:sz w:val="28"/>
+          <w:szCs w:val="28"/>
           <w:lang w:val="es-MX"/>
         </w:rPr>
         <w:t>¿Qué es una Versión de Control?</w:t>
       </w:r>
+      <w:bookmarkEnd w:id="2"/>
     </w:p>
     <w:p>
       <w:pPr>
@@ -1287,7 +1458,7 @@
           <w:lang w:val="es-MX"/>
         </w:rPr>
       </w:pPr>
-      <w:bookmarkStart w:id="3" w:name="_Toc115300099"/>
+      <w:bookmarkStart w:id="3" w:name="_Toc115301539"/>
       <w:r>
         <w:rPr>
           <w:rFonts w:asciiTheme="minorHAnsi" w:hAnsiTheme="minorHAnsi" w:cstheme="minorHAnsi"/>
@@ -1296,8 +1467,9 @@
           <w:szCs w:val="28"/>
           <w:lang w:val="es-MX"/>
         </w:rPr>
-        <w:t>¿</w:t>
-      </w:r>
+        <w:t xml:space="preserve">¿Qué es </w:t>
+      </w:r>
+      <w:proofErr w:type="spellStart"/>
       <w:r>
         <w:rPr>
           <w:rFonts w:asciiTheme="minorHAnsi" w:hAnsiTheme="minorHAnsi" w:cstheme="minorHAnsi"/>
@@ -1306,9 +1478,9 @@
           <w:szCs w:val="28"/>
           <w:lang w:val="es-MX"/>
         </w:rPr>
-        <w:t xml:space="preserve">Qué es </w:t>
-      </w:r>
-      <w:proofErr w:type="spellStart"/>
+        <w:t>Git</w:t>
+      </w:r>
+      <w:proofErr w:type="spellEnd"/>
       <w:r>
         <w:rPr>
           <w:rFonts w:asciiTheme="minorHAnsi" w:hAnsiTheme="minorHAnsi" w:cstheme="minorHAnsi"/>
@@ -1317,54 +1489,35 @@
           <w:szCs w:val="28"/>
           <w:lang w:val="es-MX"/>
         </w:rPr>
+        <w:t>?</w:t>
+      </w:r>
+      <w:bookmarkEnd w:id="3"/>
+    </w:p>
+    <w:p>
+      <w:pPr>
+        <w:rPr>
+          <w:sz w:val="24"/>
+          <w:szCs w:val="24"/>
+          <w:lang w:val="es-MX"/>
+        </w:rPr>
+      </w:pPr>
+      <w:proofErr w:type="spellStart"/>
+      <w:r>
+        <w:rPr>
+          <w:sz w:val="24"/>
+          <w:szCs w:val="24"/>
+          <w:lang w:val="es-MX"/>
+        </w:rPr>
         <w:t>Git</w:t>
       </w:r>
       <w:proofErr w:type="spellEnd"/>
       <w:r>
         <w:rPr>
-          <w:rFonts w:asciiTheme="minorHAnsi" w:hAnsiTheme="minorHAnsi" w:cstheme="minorHAnsi"/>
-          <w:color w:val="auto"/>
-          <w:sz w:val="28"/>
-          <w:szCs w:val="28"/>
-          <w:lang w:val="es-MX"/>
-        </w:rPr>
-        <w:t>?</w:t>
-      </w:r>
-      <w:bookmarkEnd w:id="3"/>
-    </w:p>
-    <w:p>
-      <w:pPr>
-        <w:rPr>
-          <w:sz w:val="24"/>
-          <w:szCs w:val="24"/>
-          <w:lang w:val="es-MX"/>
-        </w:rPr>
-      </w:pPr>
-      <w:proofErr w:type="spellStart"/>
-      <w:r>
-        <w:rPr>
-          <w:sz w:val="24"/>
-          <w:szCs w:val="24"/>
-          <w:lang w:val="es-MX"/>
-        </w:rPr>
-        <w:t>Git</w:t>
-      </w:r>
-      <w:proofErr w:type="spellEnd"/>
-      <w:r>
-        <w:rPr>
-          <w:sz w:val="24"/>
-          <w:szCs w:val="24"/>
-          <w:lang w:val="es-MX"/>
-        </w:rPr>
-        <w:t xml:space="preserve"> es un sistema de control de versiones gratuito y de código abierto, diseñado para manejar desde pequeños a grandes proyectos de manera rápida y eficaz. Se entiende como control de versiones a todas las herramientas que nos permiten hacer modificaciones en nuestro proyecto. Este sistema registra los cambios realizados sobre un archivo o conjunto de </w:t>
-      </w:r>
-      <w:r>
-        <w:rPr>
-          <w:sz w:val="24"/>
-          <w:szCs w:val="24"/>
-          <w:lang w:val="es-MX"/>
-        </w:rPr>
-        <w:t>archivos a lo largo del tiempo.</w:t>
+          <w:sz w:val="24"/>
+          <w:szCs w:val="24"/>
+          <w:lang w:val="es-MX"/>
+        </w:rPr>
+        <w:t xml:space="preserve"> es un sistema de control de versiones gratuito y de código abierto, diseñado para manejar desde pequeños a grandes proyectos de manera rápida y eficaz. Se entiende como control de versiones a todas las herramientas que nos permiten hacer modificaciones en nuestro proyecto. Este sistema registra los cambios realizados sobre un archivo o conjunto de archivos a lo largo del tiempo.</w:t>
       </w:r>
     </w:p>
     <w:p>
@@ -1396,7 +1549,7 @@
           <w:lang w:val="es-MX"/>
         </w:rPr>
       </w:pPr>
-      <w:bookmarkStart w:id="4" w:name="_Toc115300100"/>
+      <w:bookmarkStart w:id="4" w:name="_Toc115301540"/>
       <w:r>
         <w:rPr>
           <w:rFonts w:asciiTheme="minorHAnsi" w:hAnsiTheme="minorHAnsi" w:cstheme="minorHAnsi"/>
@@ -1459,7 +1612,6 @@
           <w:szCs w:val="24"/>
           <w:lang w:val="es-MX"/>
         </w:rPr>
-        <w:lastRenderedPageBreak/>
         <w:t>1</w:t>
       </w:r>
       <w:r>
@@ -1589,6 +1741,7 @@
           <w:szCs w:val="24"/>
           <w:lang w:val="es-MX"/>
         </w:rPr>
+        <w:lastRenderedPageBreak/>
         <w:t>2</w:t>
       </w:r>
       <w:r>
@@ -1862,25 +2015,8 @@
           <w:szCs w:val="24"/>
           <w:lang w:val="es-MX"/>
         </w:rPr>
-        <w:t xml:space="preserve"> es uno de los sistemas de control de versiones más populares entre los desarrolladores. Parte de su popularidad se la debe a GitHub, un excelente servicio de alojamiento de repositorios de software con este sistema.</w:t>
-      </w:r>
-      <w:r>
-        <w:rPr>
-          <w:sz w:val="24"/>
-          <w:szCs w:val="24"/>
-          <w:lang w:val="es-MX"/>
-        </w:rPr>
-        <w:t xml:space="preserve"> El cual explicaremos a continuación.</w:t>
-      </w:r>
-    </w:p>
-    <w:p>
-      <w:pPr>
-        <w:rPr>
-          <w:sz w:val="24"/>
-          <w:szCs w:val="24"/>
-          <w:lang w:val="es-MX"/>
-        </w:rPr>
-      </w:pPr>
+        <w:t xml:space="preserve"> es uno de los sistemas de control de versiones más populares entre los desarrolladores. Parte de su popularidad se la debe a GitHub, un excelente servicio de alojamiento de repositorios de software con este sistema. El cual explicaremos a continuación.</w:t>
+      </w:r>
     </w:p>
     <w:p>
       <w:pPr>
@@ -1893,7 +2029,7 @@
           <w:lang w:val="es-AR"/>
         </w:rPr>
       </w:pPr>
-      <w:bookmarkStart w:id="5" w:name="_Toc115300101"/>
+      <w:bookmarkStart w:id="5" w:name="_Toc115301541"/>
       <w:r>
         <w:rPr>
           <w:rFonts w:asciiTheme="minorHAnsi" w:hAnsiTheme="minorHAnsi" w:cstheme="minorHAnsi"/>
@@ -1975,7 +2111,7 @@
       <w:pPr>
         <w:spacing w:after="0" w:line="240" w:lineRule="auto"/>
         <w:rPr>
-          <w:rFonts w:ascii="Times New Roman" w:eastAsia="Times New Roman" w:hAnsi="Times New Roman" w:cs="Times New Roman"/>
+          <w:rFonts w:eastAsia="Times New Roman" w:cs="Times New Roman"/>
           <w:sz w:val="24"/>
           <w:szCs w:val="24"/>
           <w:lang w:val="es-AR"/>
@@ -2033,8 +2169,9 @@
           <w:shd w:val="clear" w:color="auto" w:fill="FFFFFF"/>
           <w:lang w:val="es-AR"/>
         </w:rPr>
-        <w:t xml:space="preserve">, podemos decir que </w:t>
-      </w:r>
+        <w:t xml:space="preserve">, podemos decir que todo lo que venía ocurriendo en </w:t>
+      </w:r>
+      <w:proofErr w:type="spellStart"/>
       <w:r>
         <w:rPr>
           <w:rFonts w:eastAsia="Times New Roman" w:cstheme="minorHAnsi"/>
@@ -2043,7 +2180,18 @@
           <w:shd w:val="clear" w:color="auto" w:fill="FFFFFF"/>
           <w:lang w:val="es-AR"/>
         </w:rPr>
-        <w:t xml:space="preserve">todo lo que venía ocurriendo en </w:t>
+        <w:t>Git</w:t>
+      </w:r>
+      <w:proofErr w:type="spellEnd"/>
+      <w:r>
+        <w:rPr>
+          <w:rFonts w:eastAsia="Times New Roman" w:cstheme="minorHAnsi"/>
+          <w:sz w:val="24"/>
+          <w:szCs w:val="24"/>
+          <w:shd w:val="clear" w:color="auto" w:fill="FFFFFF"/>
+          <w:lang w:val="es-AR"/>
+        </w:rPr>
+        <w:t xml:space="preserve"> era de manera local, no necesitábamos nada de internet para guardar nuestros </w:t>
       </w:r>
       <w:proofErr w:type="spellStart"/>
       <w:r>
@@ -2054,6 +2202,144 @@
           <w:shd w:val="clear" w:color="auto" w:fill="FFFFFF"/>
           <w:lang w:val="es-AR"/>
         </w:rPr>
+        <w:t>commits</w:t>
+      </w:r>
+      <w:proofErr w:type="spellEnd"/>
+      <w:r>
+        <w:rPr>
+          <w:rFonts w:eastAsia="Times New Roman" w:cstheme="minorHAnsi"/>
+          <w:sz w:val="24"/>
+          <w:szCs w:val="24"/>
+          <w:shd w:val="clear" w:color="auto" w:fill="FFFFFF"/>
+          <w:lang w:val="es-AR"/>
+        </w:rPr>
+        <w:t xml:space="preserve"> y nuestro repositorio.</w:t>
+      </w:r>
+    </w:p>
+    <w:p>
+      <w:pPr>
+        <w:spacing w:after="0" w:line="240" w:lineRule="auto"/>
+        <w:rPr>
+          <w:rFonts w:eastAsia="Times New Roman" w:cstheme="minorHAnsi"/>
+          <w:sz w:val="24"/>
+          <w:szCs w:val="24"/>
+          <w:lang w:val="es-AR"/>
+        </w:rPr>
+      </w:pPr>
+      <w:r>
+        <w:rPr>
+          <w:rFonts w:eastAsia="Times New Roman" w:cstheme="minorHAnsi"/>
+          <w:sz w:val="24"/>
+          <w:szCs w:val="24"/>
+          <w:shd w:val="clear" w:color="auto" w:fill="FFFFFF"/>
+          <w:lang w:val="es-AR"/>
+        </w:rPr>
+        <w:t>Todo cambia cuando</w:t>
+      </w:r>
+      <w:r>
+        <w:rPr>
+          <w:rFonts w:eastAsia="Times New Roman" w:cstheme="minorHAnsi"/>
+          <w:sz w:val="24"/>
+          <w:szCs w:val="24"/>
+          <w:shd w:val="clear" w:color="auto" w:fill="FFFFFF"/>
+          <w:lang w:val="es-AR"/>
+        </w:rPr>
+        <w:t xml:space="preserve"> queremos compartir nuestro trabajo con otros (compañeros de proy</w:t>
+      </w:r>
+      <w:r>
+        <w:rPr>
+          <w:rFonts w:eastAsia="Times New Roman" w:cstheme="minorHAnsi"/>
+          <w:sz w:val="24"/>
+          <w:szCs w:val="24"/>
+          <w:shd w:val="clear" w:color="auto" w:fill="FFFFFF"/>
+          <w:lang w:val="es-AR"/>
+        </w:rPr>
+        <w:t xml:space="preserve">ecto, clientes, </w:t>
+      </w:r>
+      <w:proofErr w:type="spellStart"/>
+      <w:r>
+        <w:rPr>
+          <w:rFonts w:eastAsia="Times New Roman" w:cstheme="minorHAnsi"/>
+          <w:sz w:val="24"/>
+          <w:szCs w:val="24"/>
+          <w:shd w:val="clear" w:color="auto" w:fill="FFFFFF"/>
+          <w:lang w:val="es-AR"/>
+        </w:rPr>
+        <w:t>etc</w:t>
+      </w:r>
+      <w:proofErr w:type="spellEnd"/>
+      <w:r>
+        <w:rPr>
+          <w:rFonts w:eastAsia="Times New Roman" w:cstheme="minorHAnsi"/>
+          <w:sz w:val="24"/>
+          <w:szCs w:val="24"/>
+          <w:shd w:val="clear" w:color="auto" w:fill="FFFFFF"/>
+          <w:lang w:val="es-AR"/>
+        </w:rPr>
+        <w:t xml:space="preserve">). Para eso </w:t>
+      </w:r>
+      <w:r>
+        <w:rPr>
+          <w:rFonts w:eastAsia="Times New Roman" w:cstheme="minorHAnsi"/>
+          <w:sz w:val="24"/>
+          <w:szCs w:val="24"/>
+          <w:shd w:val="clear" w:color="auto" w:fill="FFFFFF"/>
+          <w:lang w:val="es-AR"/>
+        </w:rPr>
+        <w:t xml:space="preserve">utilizamos </w:t>
+      </w:r>
+      <w:proofErr w:type="spellStart"/>
+      <w:r>
+        <w:rPr>
+          <w:rFonts w:eastAsia="Times New Roman" w:cstheme="minorHAnsi"/>
+          <w:sz w:val="24"/>
+          <w:szCs w:val="24"/>
+          <w:shd w:val="clear" w:color="auto" w:fill="FFFFFF"/>
+          <w:lang w:val="es-AR"/>
+        </w:rPr>
+        <w:t>Github</w:t>
+      </w:r>
+      <w:proofErr w:type="spellEnd"/>
+      <w:r>
+        <w:rPr>
+          <w:rFonts w:eastAsia="Times New Roman" w:cstheme="minorHAnsi"/>
+          <w:sz w:val="24"/>
+          <w:szCs w:val="24"/>
+          <w:shd w:val="clear" w:color="auto" w:fill="FFFFFF"/>
+          <w:lang w:val="es-AR"/>
+        </w:rPr>
+        <w:t>.</w:t>
+      </w:r>
+    </w:p>
+    <w:p>
+      <w:pPr>
+        <w:spacing w:after="0" w:line="240" w:lineRule="auto"/>
+        <w:rPr>
+          <w:rFonts w:eastAsia="Times New Roman" w:cstheme="minorHAnsi"/>
+          <w:sz w:val="24"/>
+          <w:szCs w:val="24"/>
+          <w:lang w:val="es-AR"/>
+        </w:rPr>
+      </w:pPr>
+      <w:r>
+        <w:rPr>
+          <w:rFonts w:eastAsia="Times New Roman" w:cstheme="minorHAnsi"/>
+          <w:sz w:val="24"/>
+          <w:szCs w:val="24"/>
+          <w:shd w:val="clear" w:color="auto" w:fill="FFFFFF"/>
+          <w:lang w:val="es-AR"/>
+        </w:rPr>
+        <w:t xml:space="preserve">Basándonos en lo anterior, podemos decir que la diferencia entre ambas es que GitHub facilita la colaboración con </w:t>
+      </w:r>
+      <w:proofErr w:type="spellStart"/>
+      <w:r>
+        <w:rPr>
+          <w:rFonts w:eastAsia="Times New Roman" w:cstheme="minorHAnsi"/>
+          <w:sz w:val="24"/>
+          <w:szCs w:val="24"/>
+          <w:shd w:val="clear" w:color="auto" w:fill="FFFFFF"/>
+          <w:lang w:val="es-AR"/>
+        </w:rPr>
         <w:t>Git</w:t>
       </w:r>
       <w:proofErr w:type="spellEnd"/>
@@ -2065,7 +2351,7 @@
           <w:shd w:val="clear" w:color="auto" w:fill="FFFFFF"/>
           <w:lang w:val="es-AR"/>
         </w:rPr>
-        <w:t xml:space="preserve"> era de manera local, no necesitábamos nada de internet para guardar nuestros </w:t>
+        <w:t xml:space="preserve">. Es decir, la plataforma </w:t>
       </w:r>
       <w:proofErr w:type="spellStart"/>
       <w:r>
@@ -2076,7 +2362,7 @@
           <w:shd w:val="clear" w:color="auto" w:fill="FFFFFF"/>
           <w:lang w:val="es-AR"/>
         </w:rPr>
-        <w:t>commits</w:t>
+        <w:t>Github</w:t>
       </w:r>
       <w:proofErr w:type="spellEnd"/>
       <w:r>
@@ -2087,19 +2373,20 @@
           <w:shd w:val="clear" w:color="auto" w:fill="FFFFFF"/>
           <w:lang w:val="es-AR"/>
         </w:rPr>
-        <w:t xml:space="preserve"> y nuestro repositorio.</w:t>
-      </w:r>
-    </w:p>
-    <w:p>
-      <w:pPr>
-        <w:spacing w:after="0" w:line="240" w:lineRule="auto"/>
+        <w:t xml:space="preserve"> incorpora las características de control de versiones de </w:t>
+      </w:r>
+      <w:proofErr w:type="spellStart"/>
+      <w:r>
         <w:rPr>
           <w:rFonts w:eastAsia="Times New Roman" w:cstheme="minorHAnsi"/>
           <w:sz w:val="24"/>
           <w:szCs w:val="24"/>
-          <w:lang w:val="es-AR"/>
-        </w:rPr>
-      </w:pPr>
+          <w:shd w:val="clear" w:color="auto" w:fill="FFFFFF"/>
+          <w:lang w:val="es-AR"/>
+        </w:rPr>
+        <w:t>Git</w:t>
+      </w:r>
+      <w:proofErr w:type="spellEnd"/>
       <w:r>
         <w:rPr>
           <w:rFonts w:eastAsia="Times New Roman" w:cstheme="minorHAnsi"/>
@@ -2108,188 +2395,8 @@
           <w:shd w:val="clear" w:color="auto" w:fill="FFFFFF"/>
           <w:lang w:val="es-AR"/>
         </w:rPr>
-        <w:t>Todo cambia cuando</w:t>
-      </w:r>
-      <w:r>
-        <w:rPr>
-          <w:rFonts w:eastAsia="Times New Roman" w:cstheme="minorHAnsi"/>
-          <w:sz w:val="24"/>
-          <w:szCs w:val="24"/>
-          <w:shd w:val="clear" w:color="auto" w:fill="FFFFFF"/>
-          <w:lang w:val="es-AR"/>
-        </w:rPr>
-        <w:t xml:space="preserve"> queremos compartir nuestro trabajo con otros (compañeros de proy</w:t>
-      </w:r>
-      <w:r>
-        <w:rPr>
-          <w:rFonts w:eastAsia="Times New Roman" w:cstheme="minorHAnsi"/>
-          <w:sz w:val="24"/>
-          <w:szCs w:val="24"/>
-          <w:shd w:val="clear" w:color="auto" w:fill="FFFFFF"/>
-          <w:lang w:val="es-AR"/>
-        </w:rPr>
-        <w:t xml:space="preserve">ecto, clientes, </w:t>
-      </w:r>
-      <w:proofErr w:type="spellStart"/>
-      <w:r>
-        <w:rPr>
-          <w:rFonts w:eastAsia="Times New Roman" w:cstheme="minorHAnsi"/>
-          <w:sz w:val="24"/>
-          <w:szCs w:val="24"/>
-          <w:shd w:val="clear" w:color="auto" w:fill="FFFFFF"/>
-          <w:lang w:val="es-AR"/>
-        </w:rPr>
-        <w:t>etc</w:t>
-      </w:r>
-      <w:proofErr w:type="spellEnd"/>
-      <w:r>
-        <w:rPr>
-          <w:rFonts w:eastAsia="Times New Roman" w:cstheme="minorHAnsi"/>
-          <w:sz w:val="24"/>
-          <w:szCs w:val="24"/>
-          <w:shd w:val="clear" w:color="auto" w:fill="FFFFFF"/>
-          <w:lang w:val="es-AR"/>
-        </w:rPr>
-        <w:t xml:space="preserve">). Para eso </w:t>
-      </w:r>
-      <w:r>
-        <w:rPr>
-          <w:rFonts w:eastAsia="Times New Roman" w:cstheme="minorHAnsi"/>
-          <w:sz w:val="24"/>
-          <w:szCs w:val="24"/>
-          <w:shd w:val="clear" w:color="auto" w:fill="FFFFFF"/>
-          <w:lang w:val="es-AR"/>
-        </w:rPr>
-        <w:t xml:space="preserve">utilizamos </w:t>
-      </w:r>
-      <w:proofErr w:type="spellStart"/>
-      <w:r>
-        <w:rPr>
-          <w:rFonts w:eastAsia="Times New Roman" w:cstheme="minorHAnsi"/>
-          <w:sz w:val="24"/>
-          <w:szCs w:val="24"/>
-          <w:shd w:val="clear" w:color="auto" w:fill="FFFFFF"/>
-          <w:lang w:val="es-AR"/>
-        </w:rPr>
-        <w:t>Github</w:t>
-      </w:r>
-      <w:proofErr w:type="spellEnd"/>
-      <w:r>
-        <w:rPr>
-          <w:rFonts w:eastAsia="Times New Roman" w:cstheme="minorHAnsi"/>
-          <w:sz w:val="24"/>
-          <w:szCs w:val="24"/>
-          <w:shd w:val="clear" w:color="auto" w:fill="FFFFFF"/>
-          <w:lang w:val="es-AR"/>
-        </w:rPr>
-        <w:t>.</w:t>
-      </w:r>
-    </w:p>
-    <w:p>
-      <w:pPr>
-        <w:spacing w:after="0" w:line="240" w:lineRule="auto"/>
-        <w:rPr>
-          <w:rFonts w:eastAsia="Times New Roman" w:cstheme="minorHAnsi"/>
-          <w:sz w:val="24"/>
-          <w:szCs w:val="24"/>
-          <w:lang w:val="es-AR"/>
-        </w:rPr>
-      </w:pPr>
-      <w:r>
-        <w:rPr>
-          <w:rFonts w:eastAsia="Times New Roman" w:cstheme="minorHAnsi"/>
-          <w:sz w:val="24"/>
-          <w:szCs w:val="24"/>
-          <w:shd w:val="clear" w:color="auto" w:fill="FFFFFF"/>
-          <w:lang w:val="es-AR"/>
-        </w:rPr>
-        <w:t xml:space="preserve">Basándonos en lo anterior, podemos decir que la diferencia entre ambas es que GitHub facilita la colaboración con </w:t>
-      </w:r>
-      <w:proofErr w:type="spellStart"/>
-      <w:r>
-        <w:rPr>
-          <w:rFonts w:eastAsia="Times New Roman" w:cstheme="minorHAnsi"/>
-          <w:sz w:val="24"/>
-          <w:szCs w:val="24"/>
-          <w:shd w:val="clear" w:color="auto" w:fill="FFFFFF"/>
-          <w:lang w:val="es-AR"/>
-        </w:rPr>
-        <w:t>G</w:t>
-      </w:r>
-      <w:r>
-        <w:rPr>
-          <w:rFonts w:eastAsia="Times New Roman" w:cstheme="minorHAnsi"/>
-          <w:sz w:val="24"/>
-          <w:szCs w:val="24"/>
-          <w:shd w:val="clear" w:color="auto" w:fill="FFFFFF"/>
-          <w:lang w:val="es-AR"/>
-        </w:rPr>
-        <w:t>it</w:t>
-      </w:r>
-      <w:proofErr w:type="spellEnd"/>
-      <w:r>
-        <w:rPr>
-          <w:rFonts w:eastAsia="Times New Roman" w:cstheme="minorHAnsi"/>
-          <w:sz w:val="24"/>
-          <w:szCs w:val="24"/>
-          <w:shd w:val="clear" w:color="auto" w:fill="FFFFFF"/>
-          <w:lang w:val="es-AR"/>
-        </w:rPr>
-        <w:t xml:space="preserve">. Es decir, la plataforma </w:t>
-      </w:r>
-      <w:proofErr w:type="spellStart"/>
-      <w:r>
-        <w:rPr>
-          <w:rFonts w:eastAsia="Times New Roman" w:cstheme="minorHAnsi"/>
-          <w:sz w:val="24"/>
-          <w:szCs w:val="24"/>
-          <w:shd w:val="clear" w:color="auto" w:fill="FFFFFF"/>
-          <w:lang w:val="es-AR"/>
-        </w:rPr>
-        <w:t>Github</w:t>
-      </w:r>
-      <w:proofErr w:type="spellEnd"/>
-      <w:r>
-        <w:rPr>
-          <w:rFonts w:eastAsia="Times New Roman" w:cstheme="minorHAnsi"/>
-          <w:sz w:val="24"/>
-          <w:szCs w:val="24"/>
-          <w:shd w:val="clear" w:color="auto" w:fill="FFFFFF"/>
-          <w:lang w:val="es-AR"/>
-        </w:rPr>
-        <w:t xml:space="preserve"> incorpora las características de control de versiones de </w:t>
-      </w:r>
-      <w:proofErr w:type="spellStart"/>
-      <w:r>
-        <w:rPr>
-          <w:rFonts w:eastAsia="Times New Roman" w:cstheme="minorHAnsi"/>
-          <w:sz w:val="24"/>
-          <w:szCs w:val="24"/>
-          <w:shd w:val="clear" w:color="auto" w:fill="FFFFFF"/>
-          <w:lang w:val="es-AR"/>
-        </w:rPr>
-        <w:t>Git</w:t>
-      </w:r>
-      <w:proofErr w:type="spellEnd"/>
-      <w:r>
-        <w:rPr>
-          <w:rFonts w:eastAsia="Times New Roman" w:cstheme="minorHAnsi"/>
-          <w:sz w:val="24"/>
-          <w:szCs w:val="24"/>
-          <w:shd w:val="clear" w:color="auto" w:fill="FFFFFF"/>
-          <w:lang w:val="es-AR"/>
-        </w:rPr>
         <w:t xml:space="preserve"> (que es generalmente mejor para uso individual) para que los desarrolladores gestionen sus proyectos y equipos de manera colaborativa.</w:t>
       </w:r>
-    </w:p>
-    <w:p>
-      <w:pPr>
-        <w:rPr>
-          <w:sz w:val="24"/>
-          <w:szCs w:val="24"/>
-          <w:lang w:val="es-AR"/>
-        </w:rPr>
-      </w:pPr>
     </w:p>
     <w:p>
       <w:pPr>
@@ -2302,7 +2409,7 @@
           <w:lang w:val="es-MX"/>
         </w:rPr>
       </w:pPr>
-      <w:bookmarkStart w:id="6" w:name="_Toc115300102"/>
+      <w:bookmarkStart w:id="6" w:name="_Toc115301542"/>
       <w:r>
         <w:rPr>
           <w:rFonts w:asciiTheme="minorHAnsi" w:hAnsiTheme="minorHAnsi" w:cstheme="minorHAnsi"/>
@@ -2475,51 +2582,29 @@
     </w:p>
     <w:p>
       <w:pPr>
-        <w:spacing w:after="0" w:line="240" w:lineRule="auto"/>
-        <w:rPr>
-          <w:rFonts w:eastAsia="Times New Roman" w:cstheme="minorHAnsi"/>
-          <w:sz w:val="24"/>
-          <w:szCs w:val="24"/>
-          <w:shd w:val="clear" w:color="auto" w:fill="FFFFFF"/>
-          <w:lang w:val="es-AR"/>
-        </w:rPr>
-      </w:pPr>
-    </w:p>
-    <w:p>
-      <w:pPr>
-        <w:spacing w:after="0" w:line="240" w:lineRule="auto"/>
-        <w:rPr>
-          <w:rFonts w:eastAsia="Times New Roman" w:cstheme="minorHAnsi"/>
-          <w:sz w:val="24"/>
-          <w:szCs w:val="24"/>
-          <w:lang w:val="es-AR"/>
-        </w:rPr>
-      </w:pPr>
-    </w:p>
-    <w:p>
-      <w:pPr>
         <w:pStyle w:val="Ttulo1"/>
         <w:rPr>
           <w:rFonts w:asciiTheme="minorHAnsi" w:hAnsiTheme="minorHAnsi" w:cstheme="minorHAnsi"/>
           <w:color w:val="auto"/>
           <w:sz w:val="32"/>
           <w:szCs w:val="32"/>
-        </w:rPr>
-      </w:pPr>
-      <w:bookmarkStart w:id="7" w:name="_Toc115300103"/>
-      <w:proofErr w:type="spellStart"/>
+          <w:lang w:val="es-MX"/>
+        </w:rPr>
+      </w:pPr>
+      <w:bookmarkStart w:id="7" w:name="_Toc115301543"/>
+      <w:bookmarkStart w:id="8" w:name="_GoBack"/>
+      <w:bookmarkEnd w:id="8"/>
       <w:r>
         <w:rPr>
           <w:rFonts w:asciiTheme="minorHAnsi" w:hAnsiTheme="minorHAnsi" w:cstheme="minorHAnsi"/>
           <w:color w:val="auto"/>
           <w:sz w:val="32"/>
           <w:szCs w:val="32"/>
-        </w:rPr>
-        <w:lastRenderedPageBreak/>
+          <w:lang w:val="es-MX"/>
+        </w:rPr>
         <w:t>Conclusión</w:t>
       </w:r>
       <w:bookmarkEnd w:id="7"/>
-      <w:proofErr w:type="spellEnd"/>
     </w:p>
     <w:p>
       <w:pPr>
@@ -2529,44 +2614,70 @@
           <w:color w:val="auto"/>
           <w:sz w:val="32"/>
           <w:szCs w:val="32"/>
-        </w:rPr>
-      </w:pPr>
-      <w:bookmarkStart w:id="8" w:name="_Toc115300104"/>
-      <w:proofErr w:type="spellStart"/>
+          <w:lang w:val="es-MX"/>
+        </w:rPr>
+      </w:pPr>
+      <w:bookmarkStart w:id="9" w:name="_Toc115301544"/>
       <w:r>
         <w:rPr>
           <w:rFonts w:asciiTheme="minorHAnsi" w:hAnsiTheme="minorHAnsi" w:cstheme="minorHAnsi"/>
           <w:color w:val="auto"/>
           <w:sz w:val="32"/>
           <w:szCs w:val="32"/>
+          <w:lang w:val="es-MX"/>
         </w:rPr>
         <w:t>Bibliografía</w:t>
       </w:r>
-      <w:bookmarkEnd w:id="8"/>
+      <w:bookmarkEnd w:id="9"/>
+    </w:p>
+    <w:p>
+      <w:pPr>
+        <w:rPr>
+          <w:sz w:val="24"/>
+          <w:szCs w:val="24"/>
+          <w:lang w:val="es-MX"/>
+        </w:rPr>
+      </w:pPr>
+      <w:r>
+        <w:rPr>
+          <w:sz w:val="24"/>
+          <w:szCs w:val="24"/>
+          <w:lang w:val="es-MX"/>
+        </w:rPr>
+        <w:t xml:space="preserve">1. </w:t>
+      </w:r>
+      <w:proofErr w:type="spellStart"/>
+      <w:r>
+        <w:rPr>
+          <w:sz w:val="24"/>
+          <w:szCs w:val="24"/>
+          <w:lang w:val="es-MX"/>
+        </w:rPr>
+        <w:t>Kinsta</w:t>
+      </w:r>
       <w:proofErr w:type="spellEnd"/>
-    </w:p>
-    <w:p>
-      <w:pPr>
-        <w:rPr>
-          <w:sz w:val="24"/>
-          <w:szCs w:val="24"/>
-          <w:lang w:val="es-MX"/>
-        </w:rPr>
-      </w:pPr>
-      <w:r>
-        <w:rPr>
-          <w:sz w:val="24"/>
-          <w:szCs w:val="24"/>
-          <w:lang w:val="es-MX"/>
-        </w:rPr>
-        <w:t xml:space="preserve">1. </w:t>
-      </w:r>
+      <w:r>
+        <w:rPr>
+          <w:sz w:val="24"/>
+          <w:szCs w:val="24"/>
+          <w:lang w:val="es-MX"/>
+        </w:rPr>
+        <w:t>. “¿Qué es GitHub? Una Guía para Principiantes sobre GitHub.”</w:t>
+      </w:r>
+    </w:p>
+    <w:p>
+      <w:pPr>
+        <w:ind w:firstLine="720"/>
+        <w:rPr>
+          <w:sz w:val="24"/>
+          <w:szCs w:val="24"/>
+        </w:rPr>
+      </w:pPr>
       <w:proofErr w:type="spellStart"/>
       <w:r>
         <w:rPr>
           <w:sz w:val="24"/>
           <w:szCs w:val="24"/>
-          <w:lang w:val="es-MX"/>
         </w:rPr>
         <w:t>Kinsta</w:t>
       </w:r>
@@ -2575,9 +2686,8 @@
         <w:rPr>
           <w:sz w:val="24"/>
           <w:szCs w:val="24"/>
-          <w:lang w:val="es-MX"/>
-        </w:rPr>
-        <w:t>. “¿Qué es GitHub? Una Guía para Principiantes sobre GitHub.”</w:t>
+        </w:rPr>
+        <w:t>, 8 Oct 2020,</w:t>
       </w:r>
     </w:p>
     <w:p>
@@ -2588,60 +2698,47 @@
           <w:szCs w:val="24"/>
         </w:rPr>
       </w:pPr>
+      <w:r>
+        <w:rPr>
+          <w:sz w:val="24"/>
+          <w:szCs w:val="24"/>
+        </w:rPr>
+        <w:t>https://kinsta.com/es/base-de-conocimiento/que-es-github/.</w:t>
+      </w:r>
+    </w:p>
+    <w:p>
+      <w:pPr>
+        <w:rPr>
+          <w:sz w:val="24"/>
+          <w:szCs w:val="24"/>
+        </w:rPr>
+      </w:pPr>
+      <w:r>
+        <w:rPr>
+          <w:sz w:val="24"/>
+          <w:szCs w:val="24"/>
+          <w:lang w:val="es-MX"/>
+        </w:rPr>
+        <w:lastRenderedPageBreak/>
+        <w:t xml:space="preserve">2. MDN </w:t>
+      </w:r>
       <w:proofErr w:type="spellStart"/>
       <w:r>
         <w:rPr>
           <w:sz w:val="24"/>
           <w:szCs w:val="24"/>
-        </w:rPr>
-        <w:t>Kinsta</w:t>
+          <w:lang w:val="es-MX"/>
+        </w:rPr>
+        <w:t>contributors</w:t>
       </w:r>
       <w:proofErr w:type="spellEnd"/>
       <w:r>
         <w:rPr>
           <w:sz w:val="24"/>
           <w:szCs w:val="24"/>
-        </w:rPr>
-        <w:t>, 8 Oct 2020,</w:t>
-      </w:r>
-    </w:p>
-    <w:p>
-      <w:pPr>
-        <w:ind w:firstLine="720"/>
-        <w:rPr>
-          <w:sz w:val="24"/>
-          <w:szCs w:val="24"/>
-        </w:rPr>
-      </w:pPr>
-      <w:r>
-        <w:rPr>
-          <w:sz w:val="24"/>
-          <w:szCs w:val="24"/>
-        </w:rPr>
-        <w:t>https://kinsta.com/es/base-de-conocimiento/que-es-github/.</w:t>
-      </w:r>
-    </w:p>
-    <w:p>
-      <w:pPr>
-        <w:rPr>
-          <w:sz w:val="24"/>
-          <w:szCs w:val="24"/>
-        </w:rPr>
-      </w:pPr>
-      <w:r>
-        <w:rPr>
-          <w:sz w:val="24"/>
-          <w:szCs w:val="24"/>
-        </w:rPr>
-        <w:t xml:space="preserve">2. MDN contributors. </w:t>
-      </w:r>
-      <w:r>
-        <w:rPr>
-          <w:sz w:val="24"/>
-          <w:szCs w:val="24"/>
-          <w:lang w:val="es-MX"/>
-        </w:rPr>
-        <w:t>“</w:t>
+          <w:lang w:val="es-MX"/>
+        </w:rPr>
+        <w:t>. “</w:t>
       </w:r>
       <w:proofErr w:type="spellStart"/>
       <w:r>
@@ -3200,14 +3297,6 @@
       </w:rPr>
     </w:pPr>
   </w:p>
-  <w:p>
-    <w:pPr>
-      <w:pStyle w:val="Encabezado"/>
-      <w:rPr>
-        <w:lang w:val="es-MX"/>
-      </w:rPr>
-    </w:pPr>
-  </w:p>
 </w:hdr>
 </file>
 
@@ -3461,7 +3550,7 @@
     </w:rPrDefault>
     <w:pPrDefault>
       <w:pPr>
-        <w:spacing w:after="200" w:line="276" w:lineRule="auto"/>
+        <w:spacing w:after="120" w:line="276" w:lineRule="auto"/>
       </w:pPr>
     </w:pPrDefault>
   </w:docDefaults>
@@ -4448,7 +4537,7 @@
 </file>
 
 <file path=customXml/itemProps1.xml><?xml version="1.0" encoding="utf-8"?>
-<ds:datastoreItem xmlns:ds="http://schemas.openxmlformats.org/officeDocument/2006/customXml" ds:itemID="{7D8D0D04-1638-4789-A568-F5467872401A}">
+<ds:datastoreItem xmlns:ds="http://schemas.openxmlformats.org/officeDocument/2006/customXml" ds:itemID="{F0EC879C-5DFD-48F1-AC35-EB93D97F475A}">
   <ds:schemaRefs>
     <ds:schemaRef ds:uri="http://schemas.openxmlformats.org/officeDocument/2006/bibliography"/>
   </ds:schemaRefs>

</xml_diff>

<commit_message>
Se agrego la conclusion e imagenes ilustrativas
</commit_message>
<xml_diff>
--- a/TP_Informe.docx
+++ b/TP_Informe.docx
@@ -1,6 +1,6 @@
 
 <file path=word/document.xml><?xml version="1.0" encoding="utf-8"?>
-<w:document xmlns:wpc="http://schemas.microsoft.com/office/word/2010/wordprocessingCanvas" xmlns:cx="http://schemas.microsoft.com/office/drawing/2014/chartex" xmlns:mc="http://schemas.openxmlformats.org/markup-compatibility/2006" xmlns:o="urn:schemas-microsoft-com:office:office" xmlns:r="http://schemas.openxmlformats.org/officeDocument/2006/relationships" xmlns:m="http://schemas.openxmlformats.org/officeDocument/2006/math" xmlns:v="urn:schemas-microsoft-com:vml" xmlns:wp14="http://schemas.microsoft.com/office/word/2010/wordprocessingDrawing" xmlns:wp="http://schemas.openxmlformats.org/drawingml/2006/wordprocessingDrawing" xmlns:w10="urn:schemas-microsoft-com:office:word" xmlns:w="http://schemas.openxmlformats.org/wordprocessingml/2006/main" xmlns:w14="http://schemas.microsoft.com/office/word/2010/wordml" xmlns:w15="http://schemas.microsoft.com/office/word/2012/wordml" xmlns:w16se="http://schemas.microsoft.com/office/word/2015/wordml/symex" xmlns:wpg="http://schemas.microsoft.com/office/word/2010/wordprocessingGroup" xmlns:wpi="http://schemas.microsoft.com/office/word/2010/wordprocessingInk" xmlns:wne="http://schemas.microsoft.com/office/word/2006/wordml" xmlns:wps="http://schemas.microsoft.com/office/word/2010/wordprocessingShape" mc:Ignorable="w14 w15 w16se wp14">
+<w:document xmlns:wpc="http://schemas.microsoft.com/office/word/2010/wordprocessingCanvas" xmlns:mc="http://schemas.openxmlformats.org/markup-compatibility/2006" xmlns:o="urn:schemas-microsoft-com:office:office" xmlns:r="http://schemas.openxmlformats.org/officeDocument/2006/relationships" xmlns:m="http://schemas.openxmlformats.org/officeDocument/2006/math" xmlns:v="urn:schemas-microsoft-com:vml" xmlns:wp14="http://schemas.microsoft.com/office/word/2010/wordprocessingDrawing" xmlns:wp="http://schemas.openxmlformats.org/drawingml/2006/wordprocessingDrawing" xmlns:w10="urn:schemas-microsoft-com:office:word" xmlns:w="http://schemas.openxmlformats.org/wordprocessingml/2006/main" xmlns:w14="http://schemas.microsoft.com/office/word/2010/wordml" xmlns:wpg="http://schemas.microsoft.com/office/word/2010/wordprocessingGroup" xmlns:wpi="http://schemas.microsoft.com/office/word/2010/wordprocessingInk" xmlns:wne="http://schemas.microsoft.com/office/word/2006/wordml" xmlns:wps="http://schemas.microsoft.com/office/word/2010/wordprocessingShape" mc:Ignorable="w14 wp14">
   <w:body>
     <w:p>
       <w:pPr>
@@ -97,7 +97,7 @@
                     </pic:cNvPicPr>
                   </pic:nvPicPr>
                   <pic:blipFill>
-                    <a:blip r:embed="rId8">
+                    <a:blip r:embed="rId9">
                       <a:extLst>
                         <a:ext uri="{28A0092B-C50C-407E-A947-70E740481C1C}">
                           <a14:useLocalDpi xmlns:a14="http://schemas.microsoft.com/office/drawing/2010/main" val="0"/>
@@ -352,6 +352,7 @@
       <w:sdtPr>
         <w:rPr>
           <w:rFonts w:asciiTheme="minorHAnsi" w:eastAsiaTheme="minorHAnsi" w:hAnsiTheme="minorHAnsi" w:cstheme="minorBidi"/>
+          <w:b w:val="0"/>
           <w:bCs w:val="0"/>
           <w:color w:val="auto"/>
           <w:sz w:val="22"/>
@@ -364,18 +365,26 @@
           <w:docPartUnique/>
         </w:docPartObj>
       </w:sdtPr>
-      <w:sdtEndPr/>
+      <w:sdtEndPr>
+        <w:rPr>
+          <w:b/>
+          <w:sz w:val="24"/>
+          <w:szCs w:val="24"/>
+        </w:rPr>
+      </w:sdtEndPr>
       <w:sdtContent>
         <w:p>
           <w:pPr>
-            <w:pStyle w:val="TtuloTDC"/>
+            <w:pStyle w:val="TtulodeTDC"/>
             <w:rPr>
               <w:rFonts w:asciiTheme="minorHAnsi" w:hAnsiTheme="minorHAnsi"/>
+              <w:sz w:val="32"/>
             </w:rPr>
           </w:pPr>
           <w:r>
             <w:rPr>
               <w:rFonts w:asciiTheme="minorHAnsi" w:hAnsiTheme="minorHAnsi"/>
+              <w:sz w:val="32"/>
               <w:lang w:val="es-ES"/>
             </w:rPr>
             <w:t>Índice</w:t>
@@ -390,33 +399,43 @@
             <w:rPr>
               <w:b/>
               <w:noProof/>
+              <w:sz w:val="24"/>
+              <w:szCs w:val="24"/>
             </w:rPr>
           </w:pPr>
           <w:r>
             <w:rPr>
               <w:b/>
+              <w:sz w:val="24"/>
+              <w:szCs w:val="24"/>
             </w:rPr>
             <w:fldChar w:fldCharType="begin"/>
           </w:r>
           <w:r>
             <w:rPr>
               <w:b/>
+              <w:sz w:val="24"/>
+              <w:szCs w:val="24"/>
             </w:rPr>
             <w:instrText xml:space="preserve"> TOC \o "1-3" \h \z \u </w:instrText>
           </w:r>
           <w:r>
             <w:rPr>
               <w:b/>
+              <w:sz w:val="24"/>
+              <w:szCs w:val="24"/>
             </w:rPr>
             <w:fldChar w:fldCharType="separate"/>
           </w:r>
-          <w:hyperlink w:anchor="_Toc115301536" w:history="1">
+          <w:hyperlink w:anchor="_Toc115304364" w:history="1">
             <w:r>
               <w:rPr>
                 <w:rStyle w:val="Hipervnculo"/>
                 <w:rFonts w:cstheme="minorHAnsi"/>
                 <w:b/>
                 <w:noProof/>
+                <w:sz w:val="24"/>
+                <w:szCs w:val="24"/>
                 <w:lang w:val="es-MX"/>
               </w:rPr>
               <w:t>Introducción</w:t>
@@ -426,6 +445,8 @@
                 <w:b/>
                 <w:noProof/>
                 <w:webHidden/>
+                <w:sz w:val="24"/>
+                <w:szCs w:val="24"/>
               </w:rPr>
               <w:tab/>
             </w:r>
@@ -434,6 +455,8 @@
                 <w:b/>
                 <w:noProof/>
                 <w:webHidden/>
+                <w:sz w:val="24"/>
+                <w:szCs w:val="24"/>
               </w:rPr>
               <w:fldChar w:fldCharType="begin"/>
             </w:r>
@@ -442,21 +465,27 @@
                 <w:b/>
                 <w:noProof/>
                 <w:webHidden/>
-              </w:rPr>
-              <w:instrText xml:space="preserve"> PAGEREF _Toc115301536 \h </w:instrText>
-            </w:r>
-            <w:r>
-              <w:rPr>
-                <w:b/>
-                <w:noProof/>
-                <w:webHidden/>
-              </w:rPr>
-            </w:r>
-            <w:r>
-              <w:rPr>
-                <w:b/>
-                <w:noProof/>
-                <w:webHidden/>
+                <w:sz w:val="24"/>
+                <w:szCs w:val="24"/>
+              </w:rPr>
+              <w:instrText xml:space="preserve"> PAGEREF _Toc115304364 \h </w:instrText>
+            </w:r>
+            <w:r>
+              <w:rPr>
+                <w:b/>
+                <w:noProof/>
+                <w:webHidden/>
+                <w:sz w:val="24"/>
+                <w:szCs w:val="24"/>
+              </w:rPr>
+            </w:r>
+            <w:r>
+              <w:rPr>
+                <w:b/>
+                <w:noProof/>
+                <w:webHidden/>
+                <w:sz w:val="24"/>
+                <w:szCs w:val="24"/>
               </w:rPr>
               <w:fldChar w:fldCharType="separate"/>
             </w:r>
@@ -465,6 +494,8 @@
                 <w:b/>
                 <w:noProof/>
                 <w:webHidden/>
+                <w:sz w:val="24"/>
+                <w:szCs w:val="24"/>
               </w:rPr>
               <w:t>3</w:t>
             </w:r>
@@ -473,6 +504,8 @@
                 <w:b/>
                 <w:noProof/>
                 <w:webHidden/>
+                <w:sz w:val="24"/>
+                <w:szCs w:val="24"/>
               </w:rPr>
               <w:fldChar w:fldCharType="end"/>
             </w:r>
@@ -487,15 +520,19 @@
             <w:rPr>
               <w:b/>
               <w:noProof/>
+              <w:sz w:val="24"/>
+              <w:szCs w:val="24"/>
             </w:rPr>
           </w:pPr>
-          <w:hyperlink w:anchor="_Toc115301537" w:history="1">
+          <w:hyperlink w:anchor="_Toc115304365" w:history="1">
             <w:r>
               <w:rPr>
                 <w:rStyle w:val="Hipervnculo"/>
                 <w:rFonts w:cstheme="minorHAnsi"/>
                 <w:b/>
                 <w:noProof/>
+                <w:sz w:val="24"/>
+                <w:szCs w:val="24"/>
                 <w:lang w:val="es-MX"/>
               </w:rPr>
               <w:t>Desarrollo</w:t>
@@ -505,6 +542,8 @@
                 <w:b/>
                 <w:noProof/>
                 <w:webHidden/>
+                <w:sz w:val="24"/>
+                <w:szCs w:val="24"/>
               </w:rPr>
               <w:tab/>
             </w:r>
@@ -513,6 +552,8 @@
                 <w:b/>
                 <w:noProof/>
                 <w:webHidden/>
+                <w:sz w:val="24"/>
+                <w:szCs w:val="24"/>
               </w:rPr>
               <w:fldChar w:fldCharType="begin"/>
             </w:r>
@@ -521,21 +562,27 @@
                 <w:b/>
                 <w:noProof/>
                 <w:webHidden/>
-              </w:rPr>
-              <w:instrText xml:space="preserve"> PAGEREF _Toc115301537 \h </w:instrText>
-            </w:r>
-            <w:r>
-              <w:rPr>
-                <w:b/>
-                <w:noProof/>
-                <w:webHidden/>
-              </w:rPr>
-            </w:r>
-            <w:r>
-              <w:rPr>
-                <w:b/>
-                <w:noProof/>
-                <w:webHidden/>
+                <w:sz w:val="24"/>
+                <w:szCs w:val="24"/>
+              </w:rPr>
+              <w:instrText xml:space="preserve"> PAGEREF _Toc115304365 \h </w:instrText>
+            </w:r>
+            <w:r>
+              <w:rPr>
+                <w:b/>
+                <w:noProof/>
+                <w:webHidden/>
+                <w:sz w:val="24"/>
+                <w:szCs w:val="24"/>
+              </w:rPr>
+            </w:r>
+            <w:r>
+              <w:rPr>
+                <w:b/>
+                <w:noProof/>
+                <w:webHidden/>
+                <w:sz w:val="24"/>
+                <w:szCs w:val="24"/>
               </w:rPr>
               <w:fldChar w:fldCharType="separate"/>
             </w:r>
@@ -544,6 +591,8 @@
                 <w:b/>
                 <w:noProof/>
                 <w:webHidden/>
+                <w:sz w:val="24"/>
+                <w:szCs w:val="24"/>
               </w:rPr>
               <w:t>3</w:t>
             </w:r>
@@ -552,6 +601,8 @@
                 <w:b/>
                 <w:noProof/>
                 <w:webHidden/>
+                <w:sz w:val="24"/>
+                <w:szCs w:val="24"/>
               </w:rPr>
               <w:fldChar w:fldCharType="end"/>
             </w:r>
@@ -566,14 +617,18 @@
             <w:rPr>
               <w:b/>
               <w:noProof/>
+              <w:sz w:val="24"/>
+              <w:szCs w:val="24"/>
             </w:rPr>
           </w:pPr>
-          <w:hyperlink w:anchor="_Toc115301538" w:history="1">
+          <w:hyperlink w:anchor="_Toc115304366" w:history="1">
             <w:r>
               <w:rPr>
                 <w:rStyle w:val="Hipervnculo"/>
                 <w:b/>
                 <w:noProof/>
+                <w:sz w:val="24"/>
+                <w:szCs w:val="24"/>
                 <w:lang w:val="es-MX"/>
               </w:rPr>
               <w:t>¿Qué es una Versión de Control?</w:t>
@@ -583,6 +638,8 @@
                 <w:b/>
                 <w:noProof/>
                 <w:webHidden/>
+                <w:sz w:val="24"/>
+                <w:szCs w:val="24"/>
               </w:rPr>
               <w:tab/>
             </w:r>
@@ -591,6 +648,8 @@
                 <w:b/>
                 <w:noProof/>
                 <w:webHidden/>
+                <w:sz w:val="24"/>
+                <w:szCs w:val="24"/>
               </w:rPr>
               <w:fldChar w:fldCharType="begin"/>
             </w:r>
@@ -599,21 +658,27 @@
                 <w:b/>
                 <w:noProof/>
                 <w:webHidden/>
-              </w:rPr>
-              <w:instrText xml:space="preserve"> PAGEREF _Toc115301538 \h </w:instrText>
-            </w:r>
-            <w:r>
-              <w:rPr>
-                <w:b/>
-                <w:noProof/>
-                <w:webHidden/>
-              </w:rPr>
-            </w:r>
-            <w:r>
-              <w:rPr>
-                <w:b/>
-                <w:noProof/>
-                <w:webHidden/>
+                <w:sz w:val="24"/>
+                <w:szCs w:val="24"/>
+              </w:rPr>
+              <w:instrText xml:space="preserve"> PAGEREF _Toc115304366 \h </w:instrText>
+            </w:r>
+            <w:r>
+              <w:rPr>
+                <w:b/>
+                <w:noProof/>
+                <w:webHidden/>
+                <w:sz w:val="24"/>
+                <w:szCs w:val="24"/>
+              </w:rPr>
+            </w:r>
+            <w:r>
+              <w:rPr>
+                <w:b/>
+                <w:noProof/>
+                <w:webHidden/>
+                <w:sz w:val="24"/>
+                <w:szCs w:val="24"/>
               </w:rPr>
               <w:fldChar w:fldCharType="separate"/>
             </w:r>
@@ -622,6 +687,8 @@
                 <w:b/>
                 <w:noProof/>
                 <w:webHidden/>
+                <w:sz w:val="24"/>
+                <w:szCs w:val="24"/>
               </w:rPr>
               <w:t>3</w:t>
             </w:r>
@@ -630,6 +697,8 @@
                 <w:b/>
                 <w:noProof/>
                 <w:webHidden/>
+                <w:sz w:val="24"/>
+                <w:szCs w:val="24"/>
               </w:rPr>
               <w:fldChar w:fldCharType="end"/>
             </w:r>
@@ -644,15 +713,19 @@
             <w:rPr>
               <w:b/>
               <w:noProof/>
+              <w:sz w:val="24"/>
+              <w:szCs w:val="24"/>
             </w:rPr>
           </w:pPr>
-          <w:hyperlink w:anchor="_Toc115301539" w:history="1">
+          <w:hyperlink w:anchor="_Toc115304367" w:history="1">
             <w:r>
               <w:rPr>
                 <w:rStyle w:val="Hipervnculo"/>
                 <w:rFonts w:cstheme="minorHAnsi"/>
                 <w:b/>
                 <w:noProof/>
+                <w:sz w:val="24"/>
+                <w:szCs w:val="24"/>
                 <w:lang w:val="es-MX"/>
               </w:rPr>
               <w:t>¿Qué es Git?</w:t>
@@ -662,6 +735,8 @@
                 <w:b/>
                 <w:noProof/>
                 <w:webHidden/>
+                <w:sz w:val="24"/>
+                <w:szCs w:val="24"/>
               </w:rPr>
               <w:tab/>
             </w:r>
@@ -670,6 +745,8 @@
                 <w:b/>
                 <w:noProof/>
                 <w:webHidden/>
+                <w:sz w:val="24"/>
+                <w:szCs w:val="24"/>
               </w:rPr>
               <w:fldChar w:fldCharType="begin"/>
             </w:r>
@@ -678,21 +755,27 @@
                 <w:b/>
                 <w:noProof/>
                 <w:webHidden/>
-              </w:rPr>
-              <w:instrText xml:space="preserve"> PAGEREF _Toc115301539 \h </w:instrText>
-            </w:r>
-            <w:r>
-              <w:rPr>
-                <w:b/>
-                <w:noProof/>
-                <w:webHidden/>
-              </w:rPr>
-            </w:r>
-            <w:r>
-              <w:rPr>
-                <w:b/>
-                <w:noProof/>
-                <w:webHidden/>
+                <w:sz w:val="24"/>
+                <w:szCs w:val="24"/>
+              </w:rPr>
+              <w:instrText xml:space="preserve"> PAGEREF _Toc115304367 \h </w:instrText>
+            </w:r>
+            <w:r>
+              <w:rPr>
+                <w:b/>
+                <w:noProof/>
+                <w:webHidden/>
+                <w:sz w:val="24"/>
+                <w:szCs w:val="24"/>
+              </w:rPr>
+            </w:r>
+            <w:r>
+              <w:rPr>
+                <w:b/>
+                <w:noProof/>
+                <w:webHidden/>
+                <w:sz w:val="24"/>
+                <w:szCs w:val="24"/>
               </w:rPr>
               <w:fldChar w:fldCharType="separate"/>
             </w:r>
@@ -701,6 +784,8 @@
                 <w:b/>
                 <w:noProof/>
                 <w:webHidden/>
+                <w:sz w:val="24"/>
+                <w:szCs w:val="24"/>
               </w:rPr>
               <w:t>3</w:t>
             </w:r>
@@ -709,6 +794,8 @@
                 <w:b/>
                 <w:noProof/>
                 <w:webHidden/>
+                <w:sz w:val="24"/>
+                <w:szCs w:val="24"/>
               </w:rPr>
               <w:fldChar w:fldCharType="end"/>
             </w:r>
@@ -723,15 +810,19 @@
             <w:rPr>
               <w:b/>
               <w:noProof/>
+              <w:sz w:val="24"/>
+              <w:szCs w:val="24"/>
             </w:rPr>
           </w:pPr>
-          <w:hyperlink w:anchor="_Toc115301540" w:history="1">
+          <w:hyperlink w:anchor="_Toc115304368" w:history="1">
             <w:r>
               <w:rPr>
                 <w:rStyle w:val="Hipervnculo"/>
                 <w:rFonts w:cstheme="minorHAnsi"/>
                 <w:b/>
                 <w:noProof/>
+                <w:sz w:val="24"/>
+                <w:szCs w:val="24"/>
                 <w:lang w:val="es-MX"/>
               </w:rPr>
               <w:t>Los 3 estados de Git</w:t>
@@ -741,6 +832,8 @@
                 <w:b/>
                 <w:noProof/>
                 <w:webHidden/>
+                <w:sz w:val="24"/>
+                <w:szCs w:val="24"/>
               </w:rPr>
               <w:tab/>
             </w:r>
@@ -749,6 +842,8 @@
                 <w:b/>
                 <w:noProof/>
                 <w:webHidden/>
+                <w:sz w:val="24"/>
+                <w:szCs w:val="24"/>
               </w:rPr>
               <w:fldChar w:fldCharType="begin"/>
             </w:r>
@@ -757,21 +852,27 @@
                 <w:b/>
                 <w:noProof/>
                 <w:webHidden/>
-              </w:rPr>
-              <w:instrText xml:space="preserve"> PAGEREF _Toc115301540 \h </w:instrText>
-            </w:r>
-            <w:r>
-              <w:rPr>
-                <w:b/>
-                <w:noProof/>
-                <w:webHidden/>
-              </w:rPr>
-            </w:r>
-            <w:r>
-              <w:rPr>
-                <w:b/>
-                <w:noProof/>
-                <w:webHidden/>
+                <w:sz w:val="24"/>
+                <w:szCs w:val="24"/>
+              </w:rPr>
+              <w:instrText xml:space="preserve"> PAGEREF _Toc115304368 \h </w:instrText>
+            </w:r>
+            <w:r>
+              <w:rPr>
+                <w:b/>
+                <w:noProof/>
+                <w:webHidden/>
+                <w:sz w:val="24"/>
+                <w:szCs w:val="24"/>
+              </w:rPr>
+            </w:r>
+            <w:r>
+              <w:rPr>
+                <w:b/>
+                <w:noProof/>
+                <w:webHidden/>
+                <w:sz w:val="24"/>
+                <w:szCs w:val="24"/>
               </w:rPr>
               <w:fldChar w:fldCharType="separate"/>
             </w:r>
@@ -780,14 +881,18 @@
                 <w:b/>
                 <w:noProof/>
                 <w:webHidden/>
-              </w:rPr>
-              <w:t>3</w:t>
-            </w:r>
-            <w:r>
-              <w:rPr>
-                <w:b/>
-                <w:noProof/>
-                <w:webHidden/>
+                <w:sz w:val="24"/>
+                <w:szCs w:val="24"/>
+              </w:rPr>
+              <w:t>4</w:t>
+            </w:r>
+            <w:r>
+              <w:rPr>
+                <w:b/>
+                <w:noProof/>
+                <w:webHidden/>
+                <w:sz w:val="24"/>
+                <w:szCs w:val="24"/>
               </w:rPr>
               <w:fldChar w:fldCharType="end"/>
             </w:r>
@@ -802,15 +907,19 @@
             <w:rPr>
               <w:b/>
               <w:noProof/>
+              <w:sz w:val="24"/>
+              <w:szCs w:val="24"/>
             </w:rPr>
           </w:pPr>
-          <w:hyperlink w:anchor="_Toc115301541" w:history="1">
+          <w:hyperlink w:anchor="_Toc115304369" w:history="1">
             <w:r>
               <w:rPr>
                 <w:rStyle w:val="Hipervnculo"/>
                 <w:rFonts w:cstheme="minorHAnsi"/>
                 <w:b/>
                 <w:noProof/>
+                <w:sz w:val="24"/>
+                <w:szCs w:val="24"/>
                 <w:shd w:val="clear" w:color="auto" w:fill="FFFFFF"/>
                 <w:lang w:val="es-AR"/>
               </w:rPr>
@@ -822,6 +931,8 @@
                 <w:rFonts w:eastAsia="Times New Roman" w:cstheme="minorHAnsi"/>
                 <w:b/>
                 <w:noProof/>
+                <w:sz w:val="24"/>
+                <w:szCs w:val="24"/>
                 <w:shd w:val="clear" w:color="auto" w:fill="FFFFFF"/>
                 <w:lang w:val="es-AR"/>
               </w:rPr>
@@ -833,6 +944,8 @@
                 <w:rFonts w:cstheme="minorHAnsi"/>
                 <w:b/>
                 <w:noProof/>
+                <w:sz w:val="24"/>
+                <w:szCs w:val="24"/>
                 <w:shd w:val="clear" w:color="auto" w:fill="FFFFFF"/>
                 <w:lang w:val="es-AR"/>
               </w:rPr>
@@ -843,6 +956,8 @@
                 <w:b/>
                 <w:noProof/>
                 <w:webHidden/>
+                <w:sz w:val="24"/>
+                <w:szCs w:val="24"/>
               </w:rPr>
               <w:tab/>
             </w:r>
@@ -851,6 +966,8 @@
                 <w:b/>
                 <w:noProof/>
                 <w:webHidden/>
+                <w:sz w:val="24"/>
+                <w:szCs w:val="24"/>
               </w:rPr>
               <w:fldChar w:fldCharType="begin"/>
             </w:r>
@@ -859,21 +976,27 @@
                 <w:b/>
                 <w:noProof/>
                 <w:webHidden/>
-              </w:rPr>
-              <w:instrText xml:space="preserve"> PAGEREF _Toc115301541 \h </w:instrText>
-            </w:r>
-            <w:r>
-              <w:rPr>
-                <w:b/>
-                <w:noProof/>
-                <w:webHidden/>
-              </w:rPr>
-            </w:r>
-            <w:r>
-              <w:rPr>
-                <w:b/>
-                <w:noProof/>
-                <w:webHidden/>
+                <w:sz w:val="24"/>
+                <w:szCs w:val="24"/>
+              </w:rPr>
+              <w:instrText xml:space="preserve"> PAGEREF _Toc115304369 \h </w:instrText>
+            </w:r>
+            <w:r>
+              <w:rPr>
+                <w:b/>
+                <w:noProof/>
+                <w:webHidden/>
+                <w:sz w:val="24"/>
+                <w:szCs w:val="24"/>
+              </w:rPr>
+            </w:r>
+            <w:r>
+              <w:rPr>
+                <w:b/>
+                <w:noProof/>
+                <w:webHidden/>
+                <w:sz w:val="24"/>
+                <w:szCs w:val="24"/>
               </w:rPr>
               <w:fldChar w:fldCharType="separate"/>
             </w:r>
@@ -882,6 +1005,8 @@
                 <w:b/>
                 <w:noProof/>
                 <w:webHidden/>
+                <w:sz w:val="24"/>
+                <w:szCs w:val="24"/>
               </w:rPr>
               <w:t>4</w:t>
             </w:r>
@@ -890,6 +1015,8 @@
                 <w:b/>
                 <w:noProof/>
                 <w:webHidden/>
+                <w:sz w:val="24"/>
+                <w:szCs w:val="24"/>
               </w:rPr>
               <w:fldChar w:fldCharType="end"/>
             </w:r>
@@ -904,15 +1031,19 @@
             <w:rPr>
               <w:b/>
               <w:noProof/>
+              <w:sz w:val="24"/>
+              <w:szCs w:val="24"/>
             </w:rPr>
           </w:pPr>
-          <w:hyperlink w:anchor="_Toc115301542" w:history="1">
+          <w:hyperlink w:anchor="_Toc115304370" w:history="1">
             <w:r>
               <w:rPr>
                 <w:rStyle w:val="Hipervnculo"/>
                 <w:rFonts w:cstheme="minorHAnsi"/>
                 <w:b/>
                 <w:noProof/>
+                <w:sz w:val="24"/>
+                <w:szCs w:val="24"/>
                 <w:lang w:val="es-MX"/>
               </w:rPr>
               <w:t>¿Qué es GitHub?</w:t>
@@ -922,6 +1053,8 @@
                 <w:b/>
                 <w:noProof/>
                 <w:webHidden/>
+                <w:sz w:val="24"/>
+                <w:szCs w:val="24"/>
               </w:rPr>
               <w:tab/>
             </w:r>
@@ -930,6 +1063,8 @@
                 <w:b/>
                 <w:noProof/>
                 <w:webHidden/>
+                <w:sz w:val="24"/>
+                <w:szCs w:val="24"/>
               </w:rPr>
               <w:fldChar w:fldCharType="begin"/>
             </w:r>
@@ -938,21 +1073,27 @@
                 <w:b/>
                 <w:noProof/>
                 <w:webHidden/>
-              </w:rPr>
-              <w:instrText xml:space="preserve"> PAGEREF _Toc115301542 \h </w:instrText>
-            </w:r>
-            <w:r>
-              <w:rPr>
-                <w:b/>
-                <w:noProof/>
-                <w:webHidden/>
-              </w:rPr>
-            </w:r>
-            <w:r>
-              <w:rPr>
-                <w:b/>
-                <w:noProof/>
-                <w:webHidden/>
+                <w:sz w:val="24"/>
+                <w:szCs w:val="24"/>
+              </w:rPr>
+              <w:instrText xml:space="preserve"> PAGEREF _Toc115304370 \h </w:instrText>
+            </w:r>
+            <w:r>
+              <w:rPr>
+                <w:b/>
+                <w:noProof/>
+                <w:webHidden/>
+                <w:sz w:val="24"/>
+                <w:szCs w:val="24"/>
+              </w:rPr>
+            </w:r>
+            <w:r>
+              <w:rPr>
+                <w:b/>
+                <w:noProof/>
+                <w:webHidden/>
+                <w:sz w:val="24"/>
+                <w:szCs w:val="24"/>
               </w:rPr>
               <w:fldChar w:fldCharType="separate"/>
             </w:r>
@@ -961,6 +1102,8 @@
                 <w:b/>
                 <w:noProof/>
                 <w:webHidden/>
+                <w:sz w:val="24"/>
+                <w:szCs w:val="24"/>
               </w:rPr>
               <w:t>4</w:t>
             </w:r>
@@ -969,6 +1112,8 @@
                 <w:b/>
                 <w:noProof/>
                 <w:webHidden/>
+                <w:sz w:val="24"/>
+                <w:szCs w:val="24"/>
               </w:rPr>
               <w:fldChar w:fldCharType="end"/>
             </w:r>
@@ -983,15 +1128,18 @@
             <w:rPr>
               <w:b/>
               <w:noProof/>
+              <w:sz w:val="24"/>
+              <w:szCs w:val="24"/>
             </w:rPr>
           </w:pPr>
-          <w:hyperlink w:anchor="_Toc115301543" w:history="1">
+          <w:hyperlink w:anchor="_Toc115304371" w:history="1">
             <w:r>
               <w:rPr>
                 <w:rStyle w:val="Hipervnculo"/>
-                <w:rFonts w:cstheme="minorHAnsi"/>
-                <w:b/>
-                <w:noProof/>
+                <w:b/>
+                <w:noProof/>
+                <w:sz w:val="24"/>
+                <w:szCs w:val="24"/>
                 <w:lang w:val="es-MX"/>
               </w:rPr>
               <w:t>Conclusión</w:t>
@@ -1001,6 +1149,8 @@
                 <w:b/>
                 <w:noProof/>
                 <w:webHidden/>
+                <w:sz w:val="24"/>
+                <w:szCs w:val="24"/>
               </w:rPr>
               <w:tab/>
             </w:r>
@@ -1009,6 +1159,8 @@
                 <w:b/>
                 <w:noProof/>
                 <w:webHidden/>
+                <w:sz w:val="24"/>
+                <w:szCs w:val="24"/>
               </w:rPr>
               <w:fldChar w:fldCharType="begin"/>
             </w:r>
@@ -1017,21 +1169,27 @@
                 <w:b/>
                 <w:noProof/>
                 <w:webHidden/>
-              </w:rPr>
-              <w:instrText xml:space="preserve"> PAGEREF _Toc115301543 \h </w:instrText>
-            </w:r>
-            <w:r>
-              <w:rPr>
-                <w:b/>
-                <w:noProof/>
-                <w:webHidden/>
-              </w:rPr>
-            </w:r>
-            <w:r>
-              <w:rPr>
-                <w:b/>
-                <w:noProof/>
-                <w:webHidden/>
+                <w:sz w:val="24"/>
+                <w:szCs w:val="24"/>
+              </w:rPr>
+              <w:instrText xml:space="preserve"> PAGEREF _Toc115304371 \h </w:instrText>
+            </w:r>
+            <w:r>
+              <w:rPr>
+                <w:b/>
+                <w:noProof/>
+                <w:webHidden/>
+                <w:sz w:val="24"/>
+                <w:szCs w:val="24"/>
+              </w:rPr>
+            </w:r>
+            <w:r>
+              <w:rPr>
+                <w:b/>
+                <w:noProof/>
+                <w:webHidden/>
+                <w:sz w:val="24"/>
+                <w:szCs w:val="24"/>
               </w:rPr>
               <w:fldChar w:fldCharType="separate"/>
             </w:r>
@@ -1040,14 +1198,18 @@
                 <w:b/>
                 <w:noProof/>
                 <w:webHidden/>
-              </w:rPr>
-              <w:t>4</w:t>
-            </w:r>
-            <w:r>
-              <w:rPr>
-                <w:b/>
-                <w:noProof/>
-                <w:webHidden/>
+                <w:sz w:val="24"/>
+                <w:szCs w:val="24"/>
+              </w:rPr>
+              <w:t>5</w:t>
+            </w:r>
+            <w:r>
+              <w:rPr>
+                <w:b/>
+                <w:noProof/>
+                <w:webHidden/>
+                <w:sz w:val="24"/>
+                <w:szCs w:val="24"/>
               </w:rPr>
               <w:fldChar w:fldCharType="end"/>
             </w:r>
@@ -1062,15 +1224,19 @@
             <w:rPr>
               <w:b/>
               <w:noProof/>
+              <w:sz w:val="24"/>
+              <w:szCs w:val="24"/>
             </w:rPr>
           </w:pPr>
-          <w:hyperlink w:anchor="_Toc115301544" w:history="1">
+          <w:hyperlink w:anchor="_Toc115304372" w:history="1">
             <w:r>
               <w:rPr>
                 <w:rStyle w:val="Hipervnculo"/>
                 <w:rFonts w:cstheme="minorHAnsi"/>
                 <w:b/>
                 <w:noProof/>
+                <w:sz w:val="24"/>
+                <w:szCs w:val="24"/>
                 <w:lang w:val="es-MX"/>
               </w:rPr>
               <w:t>Bibliografía</w:t>
@@ -1080,6 +1246,8 @@
                 <w:b/>
                 <w:noProof/>
                 <w:webHidden/>
+                <w:sz w:val="24"/>
+                <w:szCs w:val="24"/>
               </w:rPr>
               <w:tab/>
             </w:r>
@@ -1088,6 +1256,8 @@
                 <w:b/>
                 <w:noProof/>
                 <w:webHidden/>
+                <w:sz w:val="24"/>
+                <w:szCs w:val="24"/>
               </w:rPr>
               <w:fldChar w:fldCharType="begin"/>
             </w:r>
@@ -1096,21 +1266,27 @@
                 <w:b/>
                 <w:noProof/>
                 <w:webHidden/>
-              </w:rPr>
-              <w:instrText xml:space="preserve"> PAGEREF _Toc115301544 \h </w:instrText>
-            </w:r>
-            <w:r>
-              <w:rPr>
-                <w:b/>
-                <w:noProof/>
-                <w:webHidden/>
-              </w:rPr>
-            </w:r>
-            <w:r>
-              <w:rPr>
-                <w:b/>
-                <w:noProof/>
-                <w:webHidden/>
+                <w:sz w:val="24"/>
+                <w:szCs w:val="24"/>
+              </w:rPr>
+              <w:instrText xml:space="preserve"> PAGEREF _Toc115304372 \h </w:instrText>
+            </w:r>
+            <w:r>
+              <w:rPr>
+                <w:b/>
+                <w:noProof/>
+                <w:webHidden/>
+                <w:sz w:val="24"/>
+                <w:szCs w:val="24"/>
+              </w:rPr>
+            </w:r>
+            <w:r>
+              <w:rPr>
+                <w:b/>
+                <w:noProof/>
+                <w:webHidden/>
+                <w:sz w:val="24"/>
+                <w:szCs w:val="24"/>
               </w:rPr>
               <w:fldChar w:fldCharType="separate"/>
             </w:r>
@@ -1119,14 +1295,18 @@
                 <w:b/>
                 <w:noProof/>
                 <w:webHidden/>
-              </w:rPr>
-              <w:t>4</w:t>
-            </w:r>
-            <w:r>
-              <w:rPr>
-                <w:b/>
-                <w:noProof/>
-                <w:webHidden/>
+                <w:sz w:val="24"/>
+                <w:szCs w:val="24"/>
+              </w:rPr>
+              <w:t>6</w:t>
+            </w:r>
+            <w:r>
+              <w:rPr>
+                <w:b/>
+                <w:noProof/>
+                <w:webHidden/>
+                <w:sz w:val="24"/>
+                <w:szCs w:val="24"/>
               </w:rPr>
               <w:fldChar w:fldCharType="end"/>
             </w:r>
@@ -1136,12 +1316,16 @@
           <w:pPr>
             <w:rPr>
               <w:b/>
+              <w:sz w:val="24"/>
+              <w:szCs w:val="24"/>
             </w:rPr>
           </w:pPr>
           <w:r>
             <w:rPr>
               <w:b/>
               <w:bCs/>
+              <w:sz w:val="24"/>
+              <w:szCs w:val="24"/>
               <w:lang w:val="es-ES"/>
             </w:rPr>
             <w:fldChar w:fldCharType="end"/>
@@ -1159,6 +1343,8 @@
           <w:lang w:val="es-MX"/>
         </w:rPr>
       </w:pPr>
+      <w:bookmarkStart w:id="0" w:name="_GoBack"/>
+      <w:bookmarkEnd w:id="0"/>
       <w:r>
         <w:rPr>
           <w:rFonts w:asciiTheme="minorHAnsi" w:hAnsiTheme="minorHAnsi"/>
@@ -1166,7 +1352,7 @@
         </w:rPr>
         <w:br w:type="page"/>
       </w:r>
-      <w:bookmarkStart w:id="0" w:name="_Toc115301536"/>
+      <w:bookmarkStart w:id="1" w:name="_Toc115304364"/>
       <w:r>
         <w:rPr>
           <w:rFonts w:asciiTheme="minorHAnsi" w:hAnsiTheme="minorHAnsi" w:cstheme="minorHAnsi"/>
@@ -1177,23 +1363,23 @@
         <w:lastRenderedPageBreak/>
         <w:t>Introducción</w:t>
       </w:r>
-      <w:bookmarkEnd w:id="0"/>
-    </w:p>
-    <w:p>
-      <w:pPr>
-        <w:rPr>
-          <w:sz w:val="24"/>
-          <w:szCs w:val="24"/>
-          <w:lang w:val="es-MX"/>
-        </w:rPr>
-      </w:pPr>
-      <w:r>
-        <w:rPr>
-          <w:sz w:val="24"/>
-          <w:szCs w:val="24"/>
-          <w:lang w:val="es-MX"/>
-        </w:rPr>
-        <w:t xml:space="preserve">En el presente trabajo se explicará que es GitHub y su importancia para el campo de la Ingeniería en Software, así como dos principios que se están estrechamente relacionados con el tema: el Control de Versiones y </w:t>
+      <w:bookmarkEnd w:id="1"/>
+    </w:p>
+    <w:p>
+      <w:pPr>
+        <w:rPr>
+          <w:sz w:val="24"/>
+          <w:szCs w:val="24"/>
+          <w:lang w:val="es-MX"/>
+        </w:rPr>
+      </w:pPr>
+      <w:r>
+        <w:rPr>
+          <w:sz w:val="24"/>
+          <w:szCs w:val="24"/>
+          <w:lang w:val="es-MX"/>
+        </w:rPr>
+        <w:t>En el presente trabajo se explicará que es GitHub y su importancia para el campo de la Ingeniería en Software, así como dos principios que se están estrechamente relacionados con el tema: el Control de Versiones y Git. Además, luego de detallar cada concepto, también se buscará que se entienda la diferencia entre “Git” y “</w:t>
       </w:r>
       <w:proofErr w:type="spellStart"/>
       <w:r>
@@ -1202,7 +1388,7 @@
           <w:szCs w:val="24"/>
           <w:lang w:val="es-MX"/>
         </w:rPr>
-        <w:t>Git</w:t>
+        <w:t>GitHub</w:t>
       </w:r>
       <w:proofErr w:type="spellEnd"/>
       <w:r>
@@ -1211,25 +1397,7 @@
           <w:szCs w:val="24"/>
           <w:lang w:val="es-MX"/>
         </w:rPr>
-        <w:t>. Además, luego de detallar cada concepto, también se buscará que se entienda la diferencia entre “</w:t>
-      </w:r>
-      <w:proofErr w:type="spellStart"/>
-      <w:r>
-        <w:rPr>
-          <w:sz w:val="24"/>
-          <w:szCs w:val="24"/>
-          <w:lang w:val="es-MX"/>
-        </w:rPr>
-        <w:t>Git</w:t>
-      </w:r>
-      <w:proofErr w:type="spellEnd"/>
-      <w:r>
-        <w:rPr>
-          <w:sz w:val="24"/>
-          <w:szCs w:val="24"/>
-          <w:lang w:val="es-MX"/>
-        </w:rPr>
-        <w:t>” y “GitHub”, ya que son dos conceptos comúnmente confundidos o considerados como indistintos.</w:t>
+        <w:t>”, ya que son dos conceptos comúnmente confundidos o considerados como indistintos.</w:t>
       </w:r>
     </w:p>
     <w:p>
@@ -1243,7 +1411,7 @@
           <w:lang w:val="es-MX"/>
         </w:rPr>
       </w:pPr>
-      <w:bookmarkStart w:id="1" w:name="_Toc115301537"/>
+      <w:bookmarkStart w:id="2" w:name="_Toc115304365"/>
       <w:r>
         <w:rPr>
           <w:rFonts w:asciiTheme="minorHAnsi" w:hAnsiTheme="minorHAnsi" w:cstheme="minorHAnsi"/>
@@ -1254,7 +1422,7 @@
         </w:rPr>
         <w:t>Desarrollo</w:t>
       </w:r>
-      <w:bookmarkEnd w:id="1"/>
+      <w:bookmarkEnd w:id="2"/>
     </w:p>
     <w:p>
       <w:pPr>
@@ -1308,7 +1476,6 @@
           <w:lang w:val="es-MX"/>
         </w:rPr>
       </w:pPr>
-      <w:proofErr w:type="spellStart"/>
       <w:r>
         <w:rPr>
           <w:sz w:val="24"/>
@@ -1317,7 +1484,6 @@
         </w:rPr>
         <w:t>Git</w:t>
       </w:r>
-      <w:proofErr w:type="spellEnd"/>
     </w:p>
     <w:p>
       <w:pPr>
@@ -1329,7 +1495,7 @@
           <w:lang w:val="es-MX"/>
         </w:rPr>
       </w:pPr>
-      <w:bookmarkStart w:id="2" w:name="_Toc115301538"/>
+      <w:bookmarkStart w:id="3" w:name="_Toc115304366"/>
       <w:r>
         <w:rPr>
           <w:rFonts w:asciiTheme="minorHAnsi" w:hAnsiTheme="minorHAnsi"/>
@@ -1340,7 +1506,7 @@
         </w:rPr>
         <w:t>¿Qué es una Versión de Control?</w:t>
       </w:r>
-      <w:bookmarkEnd w:id="2"/>
+      <w:bookmarkEnd w:id="3"/>
     </w:p>
     <w:p>
       <w:pPr>
@@ -1458,7 +1624,7 @@
           <w:lang w:val="es-MX"/>
         </w:rPr>
       </w:pPr>
-      <w:bookmarkStart w:id="3" w:name="_Toc115301539"/>
+      <w:bookmarkStart w:id="4" w:name="_Toc115304367"/>
       <w:r>
         <w:rPr>
           <w:rFonts w:asciiTheme="minorHAnsi" w:hAnsiTheme="minorHAnsi" w:cstheme="minorHAnsi"/>
@@ -1467,74 +1633,135 @@
           <w:szCs w:val="28"/>
           <w:lang w:val="es-MX"/>
         </w:rPr>
-        <w:t xml:space="preserve">¿Qué es </w:t>
-      </w:r>
-      <w:proofErr w:type="spellStart"/>
-      <w:r>
-        <w:rPr>
-          <w:rFonts w:asciiTheme="minorHAnsi" w:hAnsiTheme="minorHAnsi" w:cstheme="minorHAnsi"/>
-          <w:color w:val="auto"/>
-          <w:sz w:val="28"/>
-          <w:szCs w:val="28"/>
-          <w:lang w:val="es-MX"/>
-        </w:rPr>
-        <w:t>Git</w:t>
-      </w:r>
-      <w:proofErr w:type="spellEnd"/>
-      <w:r>
-        <w:rPr>
-          <w:rFonts w:asciiTheme="minorHAnsi" w:hAnsiTheme="minorHAnsi" w:cstheme="minorHAnsi"/>
-          <w:color w:val="auto"/>
-          <w:sz w:val="28"/>
-          <w:szCs w:val="28"/>
-          <w:lang w:val="es-MX"/>
-        </w:rPr>
-        <w:t>?</w:t>
-      </w:r>
-      <w:bookmarkEnd w:id="3"/>
-    </w:p>
-    <w:p>
-      <w:pPr>
-        <w:rPr>
-          <w:sz w:val="24"/>
-          <w:szCs w:val="24"/>
-          <w:lang w:val="es-MX"/>
-        </w:rPr>
-      </w:pPr>
-      <w:proofErr w:type="spellStart"/>
-      <w:r>
-        <w:rPr>
-          <w:sz w:val="24"/>
-          <w:szCs w:val="24"/>
-          <w:lang w:val="es-MX"/>
-        </w:rPr>
-        <w:t>Git</w:t>
-      </w:r>
-      <w:proofErr w:type="spellEnd"/>
-      <w:r>
-        <w:rPr>
-          <w:sz w:val="24"/>
-          <w:szCs w:val="24"/>
-          <w:lang w:val="es-MX"/>
-        </w:rPr>
-        <w:t xml:space="preserve"> es un sistema de control de versiones gratuito y de código abierto, diseñado para manejar desde pequeños a grandes proyectos de manera rápida y eficaz. Se entiende como control de versiones a todas las herramientas que nos permiten hacer modificaciones en nuestro proyecto. Este sistema registra los cambios realizados sobre un archivo o conjunto de archivos a lo largo del tiempo.</w:t>
-      </w:r>
-    </w:p>
-    <w:p>
-      <w:pPr>
-        <w:rPr>
-          <w:sz w:val="24"/>
-          <w:szCs w:val="24"/>
-          <w:lang w:val="es-MX"/>
-        </w:rPr>
-      </w:pPr>
-      <w:r>
-        <w:rPr>
-          <w:sz w:val="24"/>
-          <w:szCs w:val="24"/>
-          <w:lang w:val="es-MX"/>
-        </w:rPr>
-        <w:t>Con GIT, podemos ir a versiones anteriores, siendo por esto muy útil para gestionar errores, y para la organización.</w:t>
+        <w:t>¿Qué es Git?</w:t>
+      </w:r>
+      <w:bookmarkEnd w:id="4"/>
+    </w:p>
+    <w:p>
+      <w:pPr>
+        <w:rPr>
+          <w:sz w:val="24"/>
+          <w:szCs w:val="24"/>
+          <w:lang w:val="es-MX"/>
+        </w:rPr>
+      </w:pPr>
+      <w:r>
+        <w:rPr>
+          <w:rFonts w:ascii="Arial" w:hAnsi="Arial" w:cs="Arial"/>
+          <w:noProof/>
+          <w:color w:val="2D3B45"/>
+          <w:sz w:val="27"/>
+          <w:szCs w:val="27"/>
+          <w:bdr w:val="none" w:sz="0" w:space="0" w:color="auto" w:frame="1"/>
+          <w:shd w:val="clear" w:color="auto" w:fill="FFFFFF"/>
+        </w:rPr>
+        <w:drawing>
+          <wp:anchor distT="0" distB="0" distL="114300" distR="114300" simplePos="0" relativeHeight="251660288" behindDoc="0" locked="0" layoutInCell="1" allowOverlap="1" wp14:anchorId="5D7F6842" wp14:editId="7BCF8942">
+            <wp:simplePos x="0" y="0"/>
+            <wp:positionH relativeFrom="column">
+              <wp:posOffset>2362200</wp:posOffset>
+            </wp:positionH>
+            <wp:positionV relativeFrom="paragraph">
+              <wp:posOffset>829310</wp:posOffset>
+            </wp:positionV>
+            <wp:extent cx="4324350" cy="1514475"/>
+            <wp:effectExtent l="0" t="0" r="0" b="9525"/>
+            <wp:wrapSquare wrapText="bothSides"/>
+            <wp:docPr id="4" name="Imagen 4" descr="https://lh5.googleusercontent.com/OGHyksHs6fp-I-Bpkfa0O4iDfAh6X0QTpYcBXAU7IMhgi5qLlsGkzfjUnKze0WYGkgPrq8sYlpr8ZRWwQt-Tq7pfQZYmr9cXP4hjVEiC9Z4UnmC6VqOsZ5q2iUndCh_LVcs4jG3NlVeWgkL6QGzBO2h3k0qfIATJ3hD4Z8F1DfYHFogGxi4gjXcf8g"/>
+            <wp:cNvGraphicFramePr>
+              <a:graphicFrameLocks xmlns:a="http://schemas.openxmlformats.org/drawingml/2006/main" noChangeAspect="1"/>
+            </wp:cNvGraphicFramePr>
+            <a:graphic xmlns:a="http://schemas.openxmlformats.org/drawingml/2006/main">
+              <a:graphicData uri="http://schemas.openxmlformats.org/drawingml/2006/picture">
+                <pic:pic xmlns:pic="http://schemas.openxmlformats.org/drawingml/2006/picture">
+                  <pic:nvPicPr>
+                    <pic:cNvPr id="0" name="Picture 5" descr="https://lh5.googleusercontent.com/OGHyksHs6fp-I-Bpkfa0O4iDfAh6X0QTpYcBXAU7IMhgi5qLlsGkzfjUnKze0WYGkgPrq8sYlpr8ZRWwQt-Tq7pfQZYmr9cXP4hjVEiC9Z4UnmC6VqOsZ5q2iUndCh_LVcs4jG3NlVeWgkL6QGzBO2h3k0qfIATJ3hD4Z8F1DfYHFogGxi4gjXcf8g"/>
+                    <pic:cNvPicPr>
+                      <a:picLocks noChangeAspect="1" noChangeArrowheads="1"/>
+                    </pic:cNvPicPr>
+                  </pic:nvPicPr>
+                  <pic:blipFill>
+                    <a:blip r:embed="rId10">
+                      <a:extLst>
+                        <a:ext uri="{28A0092B-C50C-407E-A947-70E740481C1C}">
+                          <a14:useLocalDpi xmlns:a14="http://schemas.microsoft.com/office/drawing/2010/main" val="0"/>
+                        </a:ext>
+                      </a:extLst>
+                    </a:blip>
+                    <a:srcRect/>
+                    <a:stretch>
+                      <a:fillRect/>
+                    </a:stretch>
+                  </pic:blipFill>
+                  <pic:spPr bwMode="auto">
+                    <a:xfrm>
+                      <a:off x="0" y="0"/>
+                      <a:ext cx="4324350" cy="1514475"/>
+                    </a:xfrm>
+                    <a:prstGeom prst="rect">
+                      <a:avLst/>
+                    </a:prstGeom>
+                    <a:noFill/>
+                    <a:ln>
+                      <a:noFill/>
+                    </a:ln>
+                  </pic:spPr>
+                </pic:pic>
+              </a:graphicData>
+            </a:graphic>
+            <wp14:sizeRelH relativeFrom="page">
+              <wp14:pctWidth>0</wp14:pctWidth>
+            </wp14:sizeRelH>
+            <wp14:sizeRelV relativeFrom="page">
+              <wp14:pctHeight>0</wp14:pctHeight>
+            </wp14:sizeRelV>
+          </wp:anchor>
+        </w:drawing>
+      </w:r>
+      <w:r>
+        <w:rPr>
+          <w:sz w:val="24"/>
+          <w:szCs w:val="24"/>
+          <w:lang w:val="es-MX"/>
+        </w:rPr>
+        <w:t>Git es un sistema de control de versiones gratuito y de código abierto, diseñado para manejar desde pequeños a grandes proyectos de manera rápida y eficaz. Se entiende como control de versiones a todas las herramientas que nos permiten hacer modificaciones en nuestro proyecto. Este sistema registra los cambios realizados sobre un archivo o conjunto de archivos a lo largo del tiempo.</w:t>
+      </w:r>
+    </w:p>
+    <w:p>
+      <w:pPr>
+        <w:rPr>
+          <w:sz w:val="24"/>
+          <w:szCs w:val="24"/>
+          <w:lang w:val="es-MX"/>
+        </w:rPr>
+      </w:pPr>
+      <w:r>
+        <w:rPr>
+          <w:sz w:val="24"/>
+          <w:szCs w:val="24"/>
+          <w:lang w:val="es-MX"/>
+        </w:rPr>
+        <w:t>Con GIT, podemos ir a versiones anteriores,</w:t>
+      </w:r>
+      <w:r>
+        <w:rPr>
+          <w:rFonts w:ascii="Arial" w:hAnsi="Arial" w:cs="Arial"/>
+          <w:color w:val="2D3B45"/>
+          <w:sz w:val="27"/>
+          <w:szCs w:val="27"/>
+          <w:bdr w:val="none" w:sz="0" w:space="0" w:color="auto" w:frame="1"/>
+          <w:shd w:val="clear" w:color="auto" w:fill="FFFFFF"/>
+          <w:lang w:val="es-AR"/>
+        </w:rPr>
+        <w:t xml:space="preserve"> </w:t>
+      </w:r>
+      <w:r>
+        <w:rPr>
+          <w:sz w:val="24"/>
+          <w:szCs w:val="24"/>
+          <w:lang w:val="es-MX"/>
+        </w:rPr>
+        <w:t xml:space="preserve"> siendo por esto muy útil para gestionar errores, y para la organización.</w:t>
       </w:r>
     </w:p>
     <w:p>
@@ -1549,8 +1776,10 @@
           <w:lang w:val="es-MX"/>
         </w:rPr>
       </w:pPr>
-      <w:bookmarkStart w:id="4" w:name="_Toc115301540"/>
-      <w:r>
+    </w:p>
+    <w:p>
+      <w:pPr>
+        <w:pStyle w:val="Ttulo3"/>
         <w:rPr>
           <w:rFonts w:asciiTheme="minorHAnsi" w:hAnsiTheme="minorHAnsi" w:cstheme="minorHAnsi"/>
           <w:b/>
@@ -1559,9 +1788,8 @@
           <w:szCs w:val="26"/>
           <w:lang w:val="es-MX"/>
         </w:rPr>
-        <w:t xml:space="preserve">Los 3 estados de </w:t>
-      </w:r>
-      <w:proofErr w:type="spellStart"/>
+      </w:pPr>
+      <w:bookmarkStart w:id="5" w:name="_Toc115304368"/>
       <w:r>
         <w:rPr>
           <w:rFonts w:asciiTheme="minorHAnsi" w:hAnsiTheme="minorHAnsi" w:cstheme="minorHAnsi"/>
@@ -1571,10 +1799,9 @@
           <w:szCs w:val="26"/>
           <w:lang w:val="es-MX"/>
         </w:rPr>
-        <w:t>Git</w:t>
-      </w:r>
-      <w:bookmarkEnd w:id="4"/>
-      <w:proofErr w:type="spellEnd"/>
+        <w:t>Los 3 estados de Git</w:t>
+      </w:r>
+      <w:bookmarkEnd w:id="5"/>
     </w:p>
     <w:p>
       <w:pPr>
@@ -1608,6 +1835,79 @@
       </w:pPr>
       <w:r>
         <w:rPr>
+          <w:rFonts w:ascii="Arial" w:hAnsi="Arial" w:cs="Arial"/>
+          <w:noProof/>
+          <w:color w:val="2D3B45"/>
+          <w:sz w:val="27"/>
+          <w:szCs w:val="27"/>
+          <w:bdr w:val="none" w:sz="0" w:space="0" w:color="auto" w:frame="1"/>
+          <w:shd w:val="clear" w:color="auto" w:fill="FFFFFF"/>
+        </w:rPr>
+        <w:drawing>
+          <wp:anchor distT="0" distB="0" distL="114300" distR="114300" simplePos="0" relativeHeight="251659264" behindDoc="0" locked="0" layoutInCell="1" allowOverlap="1" wp14:anchorId="63D1AEA6" wp14:editId="7E25F1F0">
+            <wp:simplePos x="0" y="0"/>
+            <wp:positionH relativeFrom="column">
+              <wp:posOffset>3533775</wp:posOffset>
+            </wp:positionH>
+            <wp:positionV relativeFrom="paragraph">
+              <wp:posOffset>22860</wp:posOffset>
+            </wp:positionV>
+            <wp:extent cx="3354070" cy="2371725"/>
+            <wp:effectExtent l="0" t="0" r="0" b="9525"/>
+            <wp:wrapSquare wrapText="bothSides"/>
+            <wp:docPr id="3" name="Imagen 3" descr="https://lh6.googleusercontent.com/49VBmNlgSA7QU5mOctY4oVMCfCZUSmFgavbJOY73Lcght043-5SZTuizPI6kBO4aq62csu6bw3kBxBB5dvt0GfjASVY037B0TKml5enCwLp4BEBQouOr4DyJMts1A3OZvHmTVnDR1RNCblnSD7KyIQBzpLltssq4SldP3fCnfOfzSjSA7ZeEJxFXTQ"/>
+            <wp:cNvGraphicFramePr>
+              <a:graphicFrameLocks xmlns:a="http://schemas.openxmlformats.org/drawingml/2006/main" noChangeAspect="1"/>
+            </wp:cNvGraphicFramePr>
+            <a:graphic xmlns:a="http://schemas.openxmlformats.org/drawingml/2006/main">
+              <a:graphicData uri="http://schemas.openxmlformats.org/drawingml/2006/picture">
+                <pic:pic xmlns:pic="http://schemas.openxmlformats.org/drawingml/2006/picture">
+                  <pic:nvPicPr>
+                    <pic:cNvPr id="0" name="Picture 3" descr="https://lh6.googleusercontent.com/49VBmNlgSA7QU5mOctY4oVMCfCZUSmFgavbJOY73Lcght043-5SZTuizPI6kBO4aq62csu6bw3kBxBB5dvt0GfjASVY037B0TKml5enCwLp4BEBQouOr4DyJMts1A3OZvHmTVnDR1RNCblnSD7KyIQBzpLltssq4SldP3fCnfOfzSjSA7ZeEJxFXTQ"/>
+                    <pic:cNvPicPr>
+                      <a:picLocks noChangeAspect="1" noChangeArrowheads="1"/>
+                    </pic:cNvPicPr>
+                  </pic:nvPicPr>
+                  <pic:blipFill>
+                    <a:blip r:embed="rId11">
+                      <a:extLst>
+                        <a:ext uri="{28A0092B-C50C-407E-A947-70E740481C1C}">
+                          <a14:useLocalDpi xmlns:a14="http://schemas.microsoft.com/office/drawing/2010/main" val="0"/>
+                        </a:ext>
+                      </a:extLst>
+                    </a:blip>
+                    <a:srcRect/>
+                    <a:stretch>
+                      <a:fillRect/>
+                    </a:stretch>
+                  </pic:blipFill>
+                  <pic:spPr bwMode="auto">
+                    <a:xfrm>
+                      <a:off x="0" y="0"/>
+                      <a:ext cx="3354070" cy="2371725"/>
+                    </a:xfrm>
+                    <a:prstGeom prst="rect">
+                      <a:avLst/>
+                    </a:prstGeom>
+                    <a:noFill/>
+                    <a:ln>
+                      <a:noFill/>
+                    </a:ln>
+                  </pic:spPr>
+                </pic:pic>
+              </a:graphicData>
+            </a:graphic>
+            <wp14:sizeRelH relativeFrom="page">
+              <wp14:pctWidth>0</wp14:pctWidth>
+            </wp14:sizeRelH>
+            <wp14:sizeRelV relativeFrom="page">
+              <wp14:pctHeight>0</wp14:pctHeight>
+            </wp14:sizeRelV>
+          </wp:anchor>
+        </w:drawing>
+      </w:r>
+      <w:r>
+        <w:rPr>
           <w:sz w:val="24"/>
           <w:szCs w:val="24"/>
           <w:lang w:val="es-MX"/>
@@ -1665,7 +1965,7 @@
           <w:szCs w:val="24"/>
           <w:lang w:val="es-MX"/>
         </w:rPr>
-        <w:t>): Este es el estado en el que se encuentra nuestro archivo una vez que lo inicializamos con el comando “</w:t>
+        <w:t xml:space="preserve">): Este es el estado en el que se encuentra nuestro archivo una vez que lo inicializamos con el comando “Git </w:t>
       </w:r>
       <w:proofErr w:type="spellStart"/>
       <w:r>
@@ -1674,7 +1974,7 @@
           <w:szCs w:val="24"/>
           <w:lang w:val="es-MX"/>
         </w:rPr>
-        <w:t>Git</w:t>
+        <w:t>Init</w:t>
       </w:r>
       <w:proofErr w:type="spellEnd"/>
       <w:r>
@@ -1683,43 +1983,7 @@
           <w:szCs w:val="24"/>
           <w:lang w:val="es-MX"/>
         </w:rPr>
-        <w:t xml:space="preserve"> </w:t>
-      </w:r>
-      <w:proofErr w:type="spellStart"/>
-      <w:r>
-        <w:rPr>
-          <w:sz w:val="24"/>
-          <w:szCs w:val="24"/>
-          <w:lang w:val="es-MX"/>
-        </w:rPr>
-        <w:t>Init</w:t>
-      </w:r>
-      <w:proofErr w:type="spellEnd"/>
-      <w:r>
-        <w:rPr>
-          <w:sz w:val="24"/>
-          <w:szCs w:val="24"/>
-          <w:lang w:val="es-MX"/>
-        </w:rPr>
-        <w:t xml:space="preserve">” desde la terminal de </w:t>
-      </w:r>
-      <w:proofErr w:type="spellStart"/>
-      <w:r>
-        <w:rPr>
-          <w:sz w:val="24"/>
-          <w:szCs w:val="24"/>
-          <w:lang w:val="es-MX"/>
-        </w:rPr>
-        <w:t>Git</w:t>
-      </w:r>
-      <w:proofErr w:type="spellEnd"/>
-      <w:r>
-        <w:rPr>
-          <w:sz w:val="24"/>
-          <w:szCs w:val="24"/>
-          <w:lang w:val="es-MX"/>
-        </w:rPr>
-        <w:t>.</w:t>
+        <w:t>” desde la terminal de Git.</w:t>
       </w:r>
     </w:p>
     <w:p>
@@ -1741,7 +2005,6 @@
           <w:szCs w:val="24"/>
           <w:lang w:val="es-MX"/>
         </w:rPr>
-        <w:lastRenderedPageBreak/>
         <w:t>2</w:t>
       </w:r>
       <w:r>
@@ -1813,25 +2076,7 @@
           <w:szCs w:val="24"/>
           <w:lang w:val="es-MX"/>
         </w:rPr>
-        <w:t>. Se pasa a este estado por medio del comando “</w:t>
-      </w:r>
-      <w:proofErr w:type="spellStart"/>
-      <w:r>
-        <w:rPr>
-          <w:sz w:val="24"/>
-          <w:szCs w:val="24"/>
-          <w:lang w:val="es-MX"/>
-        </w:rPr>
-        <w:t>Git</w:t>
-      </w:r>
-      <w:proofErr w:type="spellEnd"/>
-      <w:r>
-        <w:rPr>
-          <w:sz w:val="24"/>
-          <w:szCs w:val="24"/>
-          <w:lang w:val="es-MX"/>
-        </w:rPr>
-        <w:t xml:space="preserve"> </w:t>
+        <w:t xml:space="preserve">. Se pasa a este estado por medio del comando “Git </w:t>
       </w:r>
       <w:proofErr w:type="spellStart"/>
       <w:proofErr w:type="gramStart"/>
@@ -1850,7 +2095,7 @@
           <w:szCs w:val="24"/>
           <w:lang w:val="es-MX"/>
         </w:rPr>
-        <w:t xml:space="preserve"> .</w:t>
+        <w:t xml:space="preserve"> .”</w:t>
       </w:r>
       <w:proofErr w:type="gramEnd"/>
       <w:r>
@@ -1859,7 +2104,7 @@
           <w:szCs w:val="24"/>
           <w:lang w:val="es-MX"/>
         </w:rPr>
-        <w:t xml:space="preserve">” (siendo el “.” el nombre del archivo a agregar al </w:t>
+        <w:t xml:space="preserve"> (siendo el “.” el nombre del archivo a agregar al </w:t>
       </w:r>
       <w:proofErr w:type="spellStart"/>
       <w:r>
@@ -1934,25 +2179,7 @@
           <w:szCs w:val="24"/>
           <w:lang w:val="es-MX"/>
         </w:rPr>
-        <w:t xml:space="preserve">): Por </w:t>
-      </w:r>
-      <w:proofErr w:type="gramStart"/>
-      <w:r>
-        <w:rPr>
-          <w:sz w:val="24"/>
-          <w:szCs w:val="24"/>
-          <w:lang w:val="es-MX"/>
-        </w:rPr>
-        <w:t>último</w:t>
-      </w:r>
-      <w:proofErr w:type="gramEnd"/>
-      <w:r>
-        <w:rPr>
-          <w:sz w:val="24"/>
-          <w:szCs w:val="24"/>
-          <w:lang w:val="es-MX"/>
-        </w:rPr>
-        <w:t xml:space="preserve"> usamos el comando “</w:t>
+        <w:t>): Por último usamos el comando “</w:t>
       </w:r>
       <w:proofErr w:type="spellStart"/>
       <w:r>
@@ -1999,23 +2226,13 @@
           <w:lang w:val="es-MX"/>
         </w:rPr>
       </w:pPr>
-      <w:proofErr w:type="spellStart"/>
-      <w:r>
-        <w:rPr>
-          <w:sz w:val="24"/>
-          <w:szCs w:val="24"/>
-          <w:lang w:val="es-MX"/>
-        </w:rPr>
-        <w:t>Git</w:t>
-      </w:r>
-      <w:proofErr w:type="spellEnd"/>
-      <w:r>
-        <w:rPr>
-          <w:sz w:val="24"/>
-          <w:szCs w:val="24"/>
-          <w:lang w:val="es-MX"/>
-        </w:rPr>
-        <w:t xml:space="preserve"> es uno de los sistemas de control de versiones más populares entre los desarrolladores. Parte de su popularidad se la debe a GitHub, un excelente servicio de alojamiento de repositorios de software con este sistema. El cual explicaremos a continuación.</w:t>
+      <w:r>
+        <w:rPr>
+          <w:sz w:val="24"/>
+          <w:szCs w:val="24"/>
+          <w:lang w:val="es-MX"/>
+        </w:rPr>
+        <w:t>Git es uno de los sistemas de control de versiones más populares entre los desarrolladores. Parte de su popularidad se la debe a GitHub, un excelente servicio de alojamiento de repositorios de software con este sistema. El cual explicaremos a continuación.</w:t>
       </w:r>
     </w:p>
     <w:p>
@@ -2029,7 +2246,7 @@
           <w:lang w:val="es-AR"/>
         </w:rPr>
       </w:pPr>
-      <w:bookmarkStart w:id="5" w:name="_Toc115301541"/>
+      <w:bookmarkStart w:id="6" w:name="_Toc115304369"/>
       <w:r>
         <w:rPr>
           <w:rFonts w:asciiTheme="minorHAnsi" w:hAnsiTheme="minorHAnsi" w:cstheme="minorHAnsi"/>
@@ -2059,68 +2276,65 @@
           <w:shd w:val="clear" w:color="auto" w:fill="FFFFFF"/>
           <w:lang w:val="es-AR"/>
         </w:rPr>
-        <w:t xml:space="preserve">diferencia entre </w:t>
-      </w:r>
-      <w:proofErr w:type="spellStart"/>
-      <w:r>
-        <w:rPr>
-          <w:rFonts w:asciiTheme="minorHAnsi" w:hAnsiTheme="minorHAnsi" w:cstheme="minorHAnsi"/>
-          <w:color w:val="auto"/>
-          <w:sz w:val="28"/>
+        <w:t>diferencia entre Git y Github?</w:t>
+      </w:r>
+      <w:bookmarkEnd w:id="6"/>
+    </w:p>
+    <w:p>
+      <w:pPr>
+        <w:spacing w:after="0" w:line="240" w:lineRule="auto"/>
+        <w:rPr>
+          <w:rFonts w:eastAsia="Times New Roman" w:cs="Times New Roman"/>
+          <w:sz w:val="24"/>
+          <w:szCs w:val="24"/>
+          <w:lang w:val="es-AR"/>
+        </w:rPr>
+      </w:pPr>
+    </w:p>
+    <w:p>
+      <w:pPr>
+        <w:spacing w:after="0" w:line="240" w:lineRule="auto"/>
+        <w:rPr>
+          <w:rFonts w:eastAsia="Times New Roman" w:cstheme="minorHAnsi"/>
+          <w:sz w:val="24"/>
+          <w:szCs w:val="24"/>
           <w:shd w:val="clear" w:color="auto" w:fill="FFFFFF"/>
           <w:lang w:val="es-AR"/>
         </w:rPr>
-        <w:t>Git</w:t>
-      </w:r>
-      <w:proofErr w:type="spellEnd"/>
-      <w:r>
-        <w:rPr>
-          <w:rFonts w:asciiTheme="minorHAnsi" w:hAnsiTheme="minorHAnsi" w:cstheme="minorHAnsi"/>
-          <w:color w:val="auto"/>
-          <w:sz w:val="28"/>
+      </w:pPr>
+      <w:r>
+        <w:rPr>
+          <w:rFonts w:eastAsia="Times New Roman" w:cstheme="minorHAnsi"/>
+          <w:sz w:val="24"/>
+          <w:szCs w:val="24"/>
           <w:shd w:val="clear" w:color="auto" w:fill="FFFFFF"/>
           <w:lang w:val="es-AR"/>
         </w:rPr>
-        <w:t xml:space="preserve"> y </w:t>
-      </w:r>
-      <w:proofErr w:type="spellStart"/>
-      <w:r>
-        <w:rPr>
-          <w:rFonts w:asciiTheme="minorHAnsi" w:hAnsiTheme="minorHAnsi" w:cstheme="minorHAnsi"/>
-          <w:color w:val="auto"/>
-          <w:sz w:val="28"/>
+        <w:t>Como</w:t>
+      </w:r>
+      <w:r>
+        <w:rPr>
+          <w:rFonts w:eastAsia="Times New Roman" w:cstheme="minorHAnsi"/>
+          <w:sz w:val="24"/>
+          <w:szCs w:val="24"/>
           <w:shd w:val="clear" w:color="auto" w:fill="FFFFFF"/>
           <w:lang w:val="es-AR"/>
         </w:rPr>
-        <w:t>Github</w:t>
-      </w:r>
-      <w:proofErr w:type="spellEnd"/>
-      <w:r>
-        <w:rPr>
-          <w:rFonts w:asciiTheme="minorHAnsi" w:hAnsiTheme="minorHAnsi" w:cstheme="minorHAnsi"/>
-          <w:color w:val="auto"/>
-          <w:sz w:val="28"/>
+        <w:t xml:space="preserve"> conocemos un poco más de Git, podemos decir que todo lo que venía ocurriendo en Git era de manera local, no necesitábamos nada de internet para guardar nuestros </w:t>
+      </w:r>
+      <w:proofErr w:type="spellStart"/>
+      <w:r>
+        <w:rPr>
+          <w:rFonts w:eastAsia="Times New Roman" w:cstheme="minorHAnsi"/>
+          <w:sz w:val="24"/>
+          <w:szCs w:val="24"/>
           <w:shd w:val="clear" w:color="auto" w:fill="FFFFFF"/>
           <w:lang w:val="es-AR"/>
         </w:rPr>
-        <w:t>?</w:t>
-      </w:r>
-      <w:bookmarkEnd w:id="5"/>
-    </w:p>
-    <w:p>
-      <w:pPr>
-        <w:spacing w:after="0" w:line="240" w:lineRule="auto"/>
-        <w:rPr>
-          <w:rFonts w:eastAsia="Times New Roman" w:cs="Times New Roman"/>
-          <w:sz w:val="24"/>
-          <w:szCs w:val="24"/>
-          <w:lang w:val="es-AR"/>
-        </w:rPr>
-      </w:pPr>
-    </w:p>
-    <w:p>
-      <w:pPr>
-        <w:spacing w:after="0" w:line="240" w:lineRule="auto"/>
+        <w:t>commits</w:t>
+      </w:r>
+      <w:proofErr w:type="spellEnd"/>
+      <w:r>
         <w:rPr>
           <w:rFonts w:eastAsia="Times New Roman" w:cstheme="minorHAnsi"/>
           <w:sz w:val="24"/>
@@ -2128,7 +2342,92 @@
           <w:shd w:val="clear" w:color="auto" w:fill="FFFFFF"/>
           <w:lang w:val="es-AR"/>
         </w:rPr>
-      </w:pPr>
+        <w:t xml:space="preserve"> y nuestro repositorio.</w:t>
+      </w:r>
+    </w:p>
+    <w:p>
+      <w:pPr>
+        <w:spacing w:after="0" w:line="240" w:lineRule="auto"/>
+        <w:rPr>
+          <w:rFonts w:eastAsia="Times New Roman" w:cstheme="minorHAnsi"/>
+          <w:sz w:val="24"/>
+          <w:szCs w:val="24"/>
+          <w:lang w:val="es-AR"/>
+        </w:rPr>
+      </w:pPr>
+      <w:r>
+        <w:rPr>
+          <w:rFonts w:ascii="Arial" w:hAnsi="Arial" w:cs="Arial"/>
+          <w:noProof/>
+          <w:color w:val="2D3B45"/>
+          <w:sz w:val="27"/>
+          <w:szCs w:val="27"/>
+          <w:bdr w:val="none" w:sz="0" w:space="0" w:color="auto" w:frame="1"/>
+          <w:shd w:val="clear" w:color="auto" w:fill="FFFFFF"/>
+        </w:rPr>
+        <w:drawing>
+          <wp:anchor distT="0" distB="0" distL="114300" distR="114300" simplePos="0" relativeHeight="251658240" behindDoc="0" locked="0" layoutInCell="1" allowOverlap="1" wp14:anchorId="10BF8A03" wp14:editId="1F1E5874">
+            <wp:simplePos x="0" y="0"/>
+            <wp:positionH relativeFrom="column">
+              <wp:posOffset>28575</wp:posOffset>
+            </wp:positionH>
+            <wp:positionV relativeFrom="paragraph">
+              <wp:posOffset>229235</wp:posOffset>
+            </wp:positionV>
+            <wp:extent cx="2940050" cy="1476375"/>
+            <wp:effectExtent l="0" t="0" r="0" b="9525"/>
+            <wp:wrapSquare wrapText="bothSides"/>
+            <wp:docPr id="1" name="Imagen 1" descr="https://lh4.googleusercontent.com/QRllSVVUYly0zaY4OBBWQFC1Efv1vm5GTxX7zjze1qPANh20b4XrpZv3roeqhj25dc_0BdfSvTTjAHKiVspAz0ZB7RH7NzsjG0CdVfJqbEpxpbCXb_Xo641qZbfQW56JUk95TzXLjh4PZbpM4mxKF4hJzrOBptNepla6byTiMfJk9eUvhMrxWkWrhg"/>
+            <wp:cNvGraphicFramePr>
+              <a:graphicFrameLocks xmlns:a="http://schemas.openxmlformats.org/drawingml/2006/main" noChangeAspect="1"/>
+            </wp:cNvGraphicFramePr>
+            <a:graphic xmlns:a="http://schemas.openxmlformats.org/drawingml/2006/main">
+              <a:graphicData uri="http://schemas.openxmlformats.org/drawingml/2006/picture">
+                <pic:pic xmlns:pic="http://schemas.openxmlformats.org/drawingml/2006/picture">
+                  <pic:nvPicPr>
+                    <pic:cNvPr id="0" name="Picture 1" descr="https://lh4.googleusercontent.com/QRllSVVUYly0zaY4OBBWQFC1Efv1vm5GTxX7zjze1qPANh20b4XrpZv3roeqhj25dc_0BdfSvTTjAHKiVspAz0ZB7RH7NzsjG0CdVfJqbEpxpbCXb_Xo641qZbfQW56JUk95TzXLjh4PZbpM4mxKF4hJzrOBptNepla6byTiMfJk9eUvhMrxWkWrhg"/>
+                    <pic:cNvPicPr>
+                      <a:picLocks noChangeAspect="1" noChangeArrowheads="1"/>
+                    </pic:cNvPicPr>
+                  </pic:nvPicPr>
+                  <pic:blipFill>
+                    <a:blip r:embed="rId12" cstate="print">
+                      <a:extLst>
+                        <a:ext uri="{28A0092B-C50C-407E-A947-70E740481C1C}">
+                          <a14:useLocalDpi xmlns:a14="http://schemas.microsoft.com/office/drawing/2010/main" val="0"/>
+                        </a:ext>
+                      </a:extLst>
+                    </a:blip>
+                    <a:srcRect/>
+                    <a:stretch>
+                      <a:fillRect/>
+                    </a:stretch>
+                  </pic:blipFill>
+                  <pic:spPr bwMode="auto">
+                    <a:xfrm>
+                      <a:off x="0" y="0"/>
+                      <a:ext cx="2940050" cy="1476375"/>
+                    </a:xfrm>
+                    <a:prstGeom prst="rect">
+                      <a:avLst/>
+                    </a:prstGeom>
+                    <a:noFill/>
+                    <a:ln>
+                      <a:noFill/>
+                    </a:ln>
+                  </pic:spPr>
+                </pic:pic>
+              </a:graphicData>
+            </a:graphic>
+            <wp14:sizeRelH relativeFrom="page">
+              <wp14:pctWidth>0</wp14:pctWidth>
+            </wp14:sizeRelH>
+            <wp14:sizeRelV relativeFrom="page">
+              <wp14:pctHeight>0</wp14:pctHeight>
+            </wp14:sizeRelV>
+          </wp:anchor>
+        </w:drawing>
+      </w:r>
       <w:r>
         <w:rPr>
           <w:rFonts w:eastAsia="Times New Roman" w:cstheme="minorHAnsi"/>
@@ -2137,7 +2436,7 @@
           <w:shd w:val="clear" w:color="auto" w:fill="FFFFFF"/>
           <w:lang w:val="es-AR"/>
         </w:rPr>
-        <w:t>Como</w:t>
+        <w:t>Todo cambia cuando</w:t>
       </w:r>
       <w:r>
         <w:rPr>
@@ -2147,9 +2446,8 @@
           <w:shd w:val="clear" w:color="auto" w:fill="FFFFFF"/>
           <w:lang w:val="es-AR"/>
         </w:rPr>
-        <w:t xml:space="preserve"> conocemos un poco más de </w:t>
-      </w:r>
-      <w:proofErr w:type="spellStart"/>
+        <w:t xml:space="preserve"> queremos compartir nuestro trabajo con otros (compañeros de proy</w:t>
+      </w:r>
       <w:r>
         <w:rPr>
           <w:rFonts w:eastAsia="Times New Roman" w:cstheme="minorHAnsi"/>
@@ -2158,9 +2456,9 @@
           <w:shd w:val="clear" w:color="auto" w:fill="FFFFFF"/>
           <w:lang w:val="es-AR"/>
         </w:rPr>
-        <w:t>Git</w:t>
-      </w:r>
-      <w:proofErr w:type="spellEnd"/>
+        <w:t xml:space="preserve">ecto, clientes, </w:t>
+      </w:r>
+      <w:proofErr w:type="spellStart"/>
       <w:r>
         <w:rPr>
           <w:rFonts w:eastAsia="Times New Roman" w:cstheme="minorHAnsi"/>
@@ -2169,9 +2467,9 @@
           <w:shd w:val="clear" w:color="auto" w:fill="FFFFFF"/>
           <w:lang w:val="es-AR"/>
         </w:rPr>
-        <w:t xml:space="preserve">, podemos decir que todo lo que venía ocurriendo en </w:t>
-      </w:r>
-      <w:proofErr w:type="spellStart"/>
+        <w:t>etc</w:t>
+      </w:r>
+      <w:proofErr w:type="spellEnd"/>
       <w:r>
         <w:rPr>
           <w:rFonts w:eastAsia="Times New Roman" w:cstheme="minorHAnsi"/>
@@ -2180,9 +2478,8 @@
           <w:shd w:val="clear" w:color="auto" w:fill="FFFFFF"/>
           <w:lang w:val="es-AR"/>
         </w:rPr>
-        <w:t>Git</w:t>
-      </w:r>
-      <w:proofErr w:type="spellEnd"/>
+        <w:t xml:space="preserve">). Para eso </w:t>
+      </w:r>
       <w:r>
         <w:rPr>
           <w:rFonts w:eastAsia="Times New Roman" w:cstheme="minorHAnsi"/>
@@ -2191,20 +2488,31 @@
           <w:shd w:val="clear" w:color="auto" w:fill="FFFFFF"/>
           <w:lang w:val="es-AR"/>
         </w:rPr>
-        <w:t xml:space="preserve"> era de manera local, no necesitábamos nada de internet para guardar nuestros </w:t>
-      </w:r>
-      <w:proofErr w:type="spellStart"/>
-      <w:r>
-        <w:rPr>
-          <w:rFonts w:eastAsia="Times New Roman" w:cstheme="minorHAnsi"/>
-          <w:sz w:val="24"/>
-          <w:szCs w:val="24"/>
+        <w:t>utilizamos Github.</w:t>
+      </w:r>
+      <w:r>
+        <w:rPr>
+          <w:rFonts w:ascii="Arial" w:hAnsi="Arial" w:cs="Arial"/>
+          <w:color w:val="2D3B45"/>
+          <w:sz w:val="27"/>
+          <w:szCs w:val="27"/>
+          <w:bdr w:val="none" w:sz="0" w:space="0" w:color="auto" w:frame="1"/>
           <w:shd w:val="clear" w:color="auto" w:fill="FFFFFF"/>
           <w:lang w:val="es-AR"/>
         </w:rPr>
-        <w:t>commits</w:t>
-      </w:r>
-      <w:proofErr w:type="spellEnd"/>
+        <w:t xml:space="preserve"> </w:t>
+      </w:r>
+    </w:p>
+    <w:p>
+      <w:pPr>
+        <w:spacing w:after="0" w:line="240" w:lineRule="auto"/>
+        <w:rPr>
+          <w:rFonts w:eastAsia="Times New Roman" w:cstheme="minorHAnsi"/>
+          <w:sz w:val="24"/>
+          <w:szCs w:val="24"/>
+          <w:lang w:val="es-AR"/>
+        </w:rPr>
+      </w:pPr>
       <w:r>
         <w:rPr>
           <w:rFonts w:eastAsia="Times New Roman" w:cstheme="minorHAnsi"/>
@@ -2213,189 +2521,7 @@
           <w:shd w:val="clear" w:color="auto" w:fill="FFFFFF"/>
           <w:lang w:val="es-AR"/>
         </w:rPr>
-        <w:t xml:space="preserve"> y nuestro repositorio.</w:t>
-      </w:r>
-    </w:p>
-    <w:p>
-      <w:pPr>
-        <w:spacing w:after="0" w:line="240" w:lineRule="auto"/>
-        <w:rPr>
-          <w:rFonts w:eastAsia="Times New Roman" w:cstheme="minorHAnsi"/>
-          <w:sz w:val="24"/>
-          <w:szCs w:val="24"/>
-          <w:lang w:val="es-AR"/>
-        </w:rPr>
-      </w:pPr>
-      <w:r>
-        <w:rPr>
-          <w:rFonts w:eastAsia="Times New Roman" w:cstheme="minorHAnsi"/>
-          <w:sz w:val="24"/>
-          <w:szCs w:val="24"/>
-          <w:shd w:val="clear" w:color="auto" w:fill="FFFFFF"/>
-          <w:lang w:val="es-AR"/>
-        </w:rPr>
-        <w:t>Todo cambia cuando</w:t>
-      </w:r>
-      <w:r>
-        <w:rPr>
-          <w:rFonts w:eastAsia="Times New Roman" w:cstheme="minorHAnsi"/>
-          <w:sz w:val="24"/>
-          <w:szCs w:val="24"/>
-          <w:shd w:val="clear" w:color="auto" w:fill="FFFFFF"/>
-          <w:lang w:val="es-AR"/>
-        </w:rPr>
-        <w:t xml:space="preserve"> queremos compartir nuestro trabajo con otros (compañeros de proy</w:t>
-      </w:r>
-      <w:r>
-        <w:rPr>
-          <w:rFonts w:eastAsia="Times New Roman" w:cstheme="minorHAnsi"/>
-          <w:sz w:val="24"/>
-          <w:szCs w:val="24"/>
-          <w:shd w:val="clear" w:color="auto" w:fill="FFFFFF"/>
-          <w:lang w:val="es-AR"/>
-        </w:rPr>
-        <w:t xml:space="preserve">ecto, clientes, </w:t>
-      </w:r>
-      <w:proofErr w:type="spellStart"/>
-      <w:r>
-        <w:rPr>
-          <w:rFonts w:eastAsia="Times New Roman" w:cstheme="minorHAnsi"/>
-          <w:sz w:val="24"/>
-          <w:szCs w:val="24"/>
-          <w:shd w:val="clear" w:color="auto" w:fill="FFFFFF"/>
-          <w:lang w:val="es-AR"/>
-        </w:rPr>
-        <w:t>etc</w:t>
-      </w:r>
-      <w:proofErr w:type="spellEnd"/>
-      <w:r>
-        <w:rPr>
-          <w:rFonts w:eastAsia="Times New Roman" w:cstheme="minorHAnsi"/>
-          <w:sz w:val="24"/>
-          <w:szCs w:val="24"/>
-          <w:shd w:val="clear" w:color="auto" w:fill="FFFFFF"/>
-          <w:lang w:val="es-AR"/>
-        </w:rPr>
-        <w:t xml:space="preserve">). Para eso </w:t>
-      </w:r>
-      <w:r>
-        <w:rPr>
-          <w:rFonts w:eastAsia="Times New Roman" w:cstheme="minorHAnsi"/>
-          <w:sz w:val="24"/>
-          <w:szCs w:val="24"/>
-          <w:shd w:val="clear" w:color="auto" w:fill="FFFFFF"/>
-          <w:lang w:val="es-AR"/>
-        </w:rPr>
-        <w:t xml:space="preserve">utilizamos </w:t>
-      </w:r>
-      <w:proofErr w:type="spellStart"/>
-      <w:r>
-        <w:rPr>
-          <w:rFonts w:eastAsia="Times New Roman" w:cstheme="minorHAnsi"/>
-          <w:sz w:val="24"/>
-          <w:szCs w:val="24"/>
-          <w:shd w:val="clear" w:color="auto" w:fill="FFFFFF"/>
-          <w:lang w:val="es-AR"/>
-        </w:rPr>
-        <w:t>Github</w:t>
-      </w:r>
-      <w:proofErr w:type="spellEnd"/>
-      <w:r>
-        <w:rPr>
-          <w:rFonts w:eastAsia="Times New Roman" w:cstheme="minorHAnsi"/>
-          <w:sz w:val="24"/>
-          <w:szCs w:val="24"/>
-          <w:shd w:val="clear" w:color="auto" w:fill="FFFFFF"/>
-          <w:lang w:val="es-AR"/>
-        </w:rPr>
-        <w:t>.</w:t>
-      </w:r>
-    </w:p>
-    <w:p>
-      <w:pPr>
-        <w:spacing w:after="0" w:line="240" w:lineRule="auto"/>
-        <w:rPr>
-          <w:rFonts w:eastAsia="Times New Roman" w:cstheme="minorHAnsi"/>
-          <w:sz w:val="24"/>
-          <w:szCs w:val="24"/>
-          <w:lang w:val="es-AR"/>
-        </w:rPr>
-      </w:pPr>
-      <w:r>
-        <w:rPr>
-          <w:rFonts w:eastAsia="Times New Roman" w:cstheme="minorHAnsi"/>
-          <w:sz w:val="24"/>
-          <w:szCs w:val="24"/>
-          <w:shd w:val="clear" w:color="auto" w:fill="FFFFFF"/>
-          <w:lang w:val="es-AR"/>
-        </w:rPr>
-        <w:t xml:space="preserve">Basándonos en lo anterior, podemos decir que la diferencia entre ambas es que GitHub facilita la colaboración con </w:t>
-      </w:r>
-      <w:proofErr w:type="spellStart"/>
-      <w:r>
-        <w:rPr>
-          <w:rFonts w:eastAsia="Times New Roman" w:cstheme="minorHAnsi"/>
-          <w:sz w:val="24"/>
-          <w:szCs w:val="24"/>
-          <w:shd w:val="clear" w:color="auto" w:fill="FFFFFF"/>
-          <w:lang w:val="es-AR"/>
-        </w:rPr>
-        <w:t>Git</w:t>
-      </w:r>
-      <w:proofErr w:type="spellEnd"/>
-      <w:r>
-        <w:rPr>
-          <w:rFonts w:eastAsia="Times New Roman" w:cstheme="minorHAnsi"/>
-          <w:sz w:val="24"/>
-          <w:szCs w:val="24"/>
-          <w:shd w:val="clear" w:color="auto" w:fill="FFFFFF"/>
-          <w:lang w:val="es-AR"/>
-        </w:rPr>
-        <w:t xml:space="preserve">. Es decir, la plataforma </w:t>
-      </w:r>
-      <w:proofErr w:type="spellStart"/>
-      <w:r>
-        <w:rPr>
-          <w:rFonts w:eastAsia="Times New Roman" w:cstheme="minorHAnsi"/>
-          <w:sz w:val="24"/>
-          <w:szCs w:val="24"/>
-          <w:shd w:val="clear" w:color="auto" w:fill="FFFFFF"/>
-          <w:lang w:val="es-AR"/>
-        </w:rPr>
-        <w:t>Github</w:t>
-      </w:r>
-      <w:proofErr w:type="spellEnd"/>
-      <w:r>
-        <w:rPr>
-          <w:rFonts w:eastAsia="Times New Roman" w:cstheme="minorHAnsi"/>
-          <w:sz w:val="24"/>
-          <w:szCs w:val="24"/>
-          <w:shd w:val="clear" w:color="auto" w:fill="FFFFFF"/>
-          <w:lang w:val="es-AR"/>
-        </w:rPr>
-        <w:t xml:space="preserve"> incorpora las características de control de versiones de </w:t>
-      </w:r>
-      <w:proofErr w:type="spellStart"/>
-      <w:r>
-        <w:rPr>
-          <w:rFonts w:eastAsia="Times New Roman" w:cstheme="minorHAnsi"/>
-          <w:sz w:val="24"/>
-          <w:szCs w:val="24"/>
-          <w:shd w:val="clear" w:color="auto" w:fill="FFFFFF"/>
-          <w:lang w:val="es-AR"/>
-        </w:rPr>
-        <w:t>Git</w:t>
-      </w:r>
-      <w:proofErr w:type="spellEnd"/>
-      <w:r>
-        <w:rPr>
-          <w:rFonts w:eastAsia="Times New Roman" w:cstheme="minorHAnsi"/>
-          <w:sz w:val="24"/>
-          <w:szCs w:val="24"/>
-          <w:shd w:val="clear" w:color="auto" w:fill="FFFFFF"/>
-          <w:lang w:val="es-AR"/>
-        </w:rPr>
-        <w:t xml:space="preserve"> (que es generalmente mejor para uso individual) para que los desarrolladores gestionen sus proyectos y equipos de manera colaborativa.</w:t>
+        <w:t>Basándonos en lo anterior, podemos decir que la diferencia entre ambas es que GitHub facilita la colaboración con Git. Es decir, la plataforma Github incorpora las características de control de versiones de Git (que es generalmente mejor para uso individual) para que los desarrolladores gestionen sus proyectos y equipos de manera colaborativa.</w:t>
       </w:r>
     </w:p>
     <w:p>
@@ -2409,8 +2535,10 @@
           <w:lang w:val="es-MX"/>
         </w:rPr>
       </w:pPr>
-      <w:bookmarkStart w:id="6" w:name="_Toc115301542"/>
-      <w:r>
+    </w:p>
+    <w:p>
+      <w:pPr>
+        <w:pStyle w:val="Ttulo2"/>
         <w:rPr>
           <w:rFonts w:asciiTheme="minorHAnsi" w:hAnsiTheme="minorHAnsi" w:cstheme="minorHAnsi"/>
           <w:color w:val="auto"/>
@@ -2418,8 +2546,8 @@
           <w:szCs w:val="28"/>
           <w:lang w:val="es-MX"/>
         </w:rPr>
-        <w:t>¿</w:t>
-      </w:r>
+      </w:pPr>
+      <w:bookmarkStart w:id="7" w:name="_Toc115304370"/>
       <w:r>
         <w:rPr>
           <w:rFonts w:asciiTheme="minorHAnsi" w:hAnsiTheme="minorHAnsi" w:cstheme="minorHAnsi"/>
@@ -2428,7 +2556,7 @@
           <w:szCs w:val="28"/>
           <w:lang w:val="es-MX"/>
         </w:rPr>
-        <w:t>Qué</w:t>
+        <w:t>¿</w:t>
       </w:r>
       <w:r>
         <w:rPr>
@@ -2438,9 +2566,41 @@
           <w:szCs w:val="28"/>
           <w:lang w:val="es-MX"/>
         </w:rPr>
-        <w:t xml:space="preserve"> es GitHub?</w:t>
-      </w:r>
-      <w:bookmarkEnd w:id="6"/>
+        <w:t>Qué</w:t>
+      </w:r>
+      <w:r>
+        <w:rPr>
+          <w:rFonts w:asciiTheme="minorHAnsi" w:hAnsiTheme="minorHAnsi" w:cstheme="minorHAnsi"/>
+          <w:color w:val="auto"/>
+          <w:sz w:val="28"/>
+          <w:szCs w:val="28"/>
+          <w:lang w:val="es-MX"/>
+        </w:rPr>
+        <w:t xml:space="preserve"> es </w:t>
+      </w:r>
+      <w:proofErr w:type="spellStart"/>
+      <w:r>
+        <w:rPr>
+          <w:rFonts w:asciiTheme="minorHAnsi" w:hAnsiTheme="minorHAnsi" w:cstheme="minorHAnsi"/>
+          <w:color w:val="auto"/>
+          <w:sz w:val="28"/>
+          <w:szCs w:val="28"/>
+          <w:lang w:val="es-MX"/>
+        </w:rPr>
+        <w:t>GitHub</w:t>
+      </w:r>
+      <w:proofErr w:type="spellEnd"/>
+      <w:r>
+        <w:rPr>
+          <w:rFonts w:asciiTheme="minorHAnsi" w:hAnsiTheme="minorHAnsi" w:cstheme="minorHAnsi"/>
+          <w:color w:val="auto"/>
+          <w:sz w:val="28"/>
+          <w:szCs w:val="28"/>
+          <w:lang w:val="es-MX"/>
+        </w:rPr>
+        <w:t>?</w:t>
+      </w:r>
+      <w:bookmarkEnd w:id="7"/>
     </w:p>
     <w:p>
       <w:pPr>
@@ -2460,9 +2620,8 @@
           <w:shd w:val="clear" w:color="auto" w:fill="FFFFFF"/>
           <w:lang w:val="es-AR"/>
         </w:rPr>
-        <w:t xml:space="preserve">Ahora que hemos comprendido que es </w:t>
-      </w:r>
-      <w:proofErr w:type="spellStart"/>
+        <w:t xml:space="preserve">Ahora que hemos comprendido que es Git, </w:t>
+      </w:r>
       <w:r>
         <w:rPr>
           <w:rFonts w:eastAsia="Times New Roman" w:cstheme="minorHAnsi"/>
@@ -2471,9 +2630,8 @@
           <w:shd w:val="clear" w:color="auto" w:fill="FFFFFF"/>
           <w:lang w:val="es-AR"/>
         </w:rPr>
-        <w:t>Git</w:t>
-      </w:r>
-      <w:proofErr w:type="spellEnd"/>
+        <w:t xml:space="preserve">profundizaremos en la herramienta </w:t>
+      </w:r>
       <w:r>
         <w:rPr>
           <w:rFonts w:eastAsia="Times New Roman" w:cstheme="minorHAnsi"/>
@@ -2482,7 +2640,7 @@
           <w:shd w:val="clear" w:color="auto" w:fill="FFFFFF"/>
           <w:lang w:val="es-AR"/>
         </w:rPr>
-        <w:t xml:space="preserve">, </w:t>
+        <w:t>GitHub</w:t>
       </w:r>
       <w:r>
         <w:rPr>
@@ -2492,7 +2650,7 @@
           <w:shd w:val="clear" w:color="auto" w:fill="FFFFFF"/>
           <w:lang w:val="es-AR"/>
         </w:rPr>
-        <w:t xml:space="preserve">profundizaremos en la herramienta </w:t>
+        <w:t>:</w:t>
       </w:r>
       <w:r>
         <w:rPr>
@@ -2502,7 +2660,7 @@
           <w:shd w:val="clear" w:color="auto" w:fill="FFFFFF"/>
           <w:lang w:val="es-AR"/>
         </w:rPr>
-        <w:t>GitHub</w:t>
+        <w:t xml:space="preserve"> es una plataforma que provee un servicio de alojamiento de repositorios de software basado en la nube, que ayuda a registrar y gestionar proyectos para que varios desarrolladores puedan trabajar en él y ver las ediciones de cada uno de ellos en tiempo real. Cuando este proyecto crece, es donde las facilidades que provee Github se destacan, ya que dentro de las funcionalidades que ofrece se encuentra el Control de Versiones (que se vuelve esencial para cuando se quiere modificar o mejorar el código sin trabajar directamente sobre el proyecto para evitar </w:t>
       </w:r>
       <w:r>
         <w:rPr>
@@ -2512,9 +2670,24 @@
           <w:shd w:val="clear" w:color="auto" w:fill="FFFFFF"/>
           <w:lang w:val="es-AR"/>
         </w:rPr>
-        <w:t>:</w:t>
-      </w:r>
-      <w:r>
+        <w:lastRenderedPageBreak/>
+        <w:t>problemas), la asignación de tareas a individuos o grupos, o incluso el establecimiento de permisos o roles para los colaboradores/ desarrolladores del proyecto.</w:t>
+      </w:r>
+    </w:p>
+    <w:p>
+      <w:pPr>
+        <w:spacing w:after="0" w:line="240" w:lineRule="auto"/>
+        <w:rPr>
+          <w:rFonts w:eastAsia="Times New Roman" w:cstheme="minorHAnsi"/>
+          <w:sz w:val="24"/>
+          <w:szCs w:val="24"/>
+          <w:lang w:val="es-AR"/>
+        </w:rPr>
+      </w:pPr>
+    </w:p>
+    <w:p>
+      <w:pPr>
+        <w:spacing w:after="0" w:line="240" w:lineRule="auto"/>
         <w:rPr>
           <w:rFonts w:eastAsia="Times New Roman" w:cstheme="minorHAnsi"/>
           <w:sz w:val="24"/>
@@ -2522,9 +2695,7 @@
           <w:shd w:val="clear" w:color="auto" w:fill="FFFFFF"/>
           <w:lang w:val="es-AR"/>
         </w:rPr>
-        <w:t xml:space="preserve"> es una plataforma que provee un servicio de alojamiento de repositorios de software basado en la nube, que ayuda a registrar y gestionar proyectos para que varios desarrolladores puedan trabajar en él y ver las ediciones de cada uno de ellos en tiempo real. Cuando este proyecto crece, es donde las facilidades que provee </w:t>
-      </w:r>
-      <w:proofErr w:type="spellStart"/>
+      </w:pPr>
       <w:r>
         <w:rPr>
           <w:rFonts w:eastAsia="Times New Roman" w:cstheme="minorHAnsi"/>
@@ -2533,51 +2704,137 @@
           <w:shd w:val="clear" w:color="auto" w:fill="FFFFFF"/>
           <w:lang w:val="es-AR"/>
         </w:rPr>
-        <w:t>Github</w:t>
-      </w:r>
-      <w:proofErr w:type="spellEnd"/>
-      <w:r>
-        <w:rPr>
-          <w:rFonts w:eastAsia="Times New Roman" w:cstheme="minorHAnsi"/>
+        <w:t>Además, GitHub es un sitio de redes para profesionales de la web; esto significa que, cuando los repositorios están disponibles públicamente, los desarrolladores de todo el mundo pueden interactuar y contribuir al código de los demás para modificarlo o mejorarlo.</w:t>
+      </w:r>
+    </w:p>
+    <w:p>
+      <w:pPr>
+        <w:pStyle w:val="Ttulo1"/>
+        <w:rPr>
+          <w:rFonts w:asciiTheme="minorHAnsi" w:hAnsiTheme="minorHAnsi"/>
+          <w:color w:val="auto"/>
+          <w:sz w:val="32"/>
+          <w:lang w:val="es-MX"/>
+        </w:rPr>
+      </w:pPr>
+      <w:bookmarkStart w:id="8" w:name="_Toc115304371"/>
+      <w:r>
+        <w:rPr>
+          <w:rFonts w:asciiTheme="minorHAnsi" w:hAnsiTheme="minorHAnsi"/>
+          <w:color w:val="auto"/>
+          <w:sz w:val="32"/>
+          <w:lang w:val="es-MX"/>
+        </w:rPr>
+        <w:t>Conclusión</w:t>
+      </w:r>
+      <w:bookmarkEnd w:id="8"/>
+    </w:p>
+    <w:p>
+      <w:pPr>
+        <w:spacing w:after="0" w:line="240" w:lineRule="auto"/>
+        <w:rPr>
+          <w:rFonts w:ascii="Calibri" w:eastAsia="Times New Roman" w:hAnsi="Calibri" w:cs="Calibri"/>
+          <w:sz w:val="24"/>
+          <w:szCs w:val="24"/>
+          <w:lang w:val="es-AR"/>
+        </w:rPr>
+      </w:pPr>
+      <w:r>
+        <w:rPr>
+          <w:rFonts w:ascii="Calibri" w:eastAsia="Times New Roman" w:hAnsi="Calibri" w:cs="Calibri"/>
           <w:sz w:val="24"/>
           <w:szCs w:val="24"/>
           <w:shd w:val="clear" w:color="auto" w:fill="FFFFFF"/>
           <w:lang w:val="es-AR"/>
         </w:rPr>
-        <w:t xml:space="preserve"> se destacan, ya que dentro de las funcionalidades que ofrece se encuentra el Control de Versiones (que se vuelve esencial para cuando se quiere modificar o mejorar el código sin trabajar directamente sobre el proyecto para evitar problemas), la asignación de tareas a individuos o grupos, o incluso el establecimiento de permisos o roles para los colaboradores/ desarrolladores del proyecto.</w:t>
-      </w:r>
-    </w:p>
-    <w:p>
-      <w:pPr>
-        <w:spacing w:after="0" w:line="240" w:lineRule="auto"/>
-        <w:rPr>
-          <w:rFonts w:eastAsia="Times New Roman" w:cstheme="minorHAnsi"/>
-          <w:sz w:val="24"/>
-          <w:szCs w:val="24"/>
-          <w:lang w:val="es-AR"/>
-        </w:rPr>
-      </w:pPr>
-    </w:p>
-    <w:p>
-      <w:pPr>
-        <w:spacing w:after="0" w:line="240" w:lineRule="auto"/>
-        <w:rPr>
-          <w:rFonts w:eastAsia="Times New Roman" w:cstheme="minorHAnsi"/>
+        <w:t xml:space="preserve">Para poder desarrollar con mayor profundidad el trabajo, le dedicamos unos días a entender </w:t>
+      </w:r>
+      <w:proofErr w:type="spellStart"/>
+      <w:r>
+        <w:rPr>
+          <w:rFonts w:ascii="Calibri" w:eastAsia="Times New Roman" w:hAnsi="Calibri" w:cs="Calibri"/>
           <w:sz w:val="24"/>
           <w:szCs w:val="24"/>
           <w:shd w:val="clear" w:color="auto" w:fill="FFFFFF"/>
           <w:lang w:val="es-AR"/>
         </w:rPr>
-      </w:pPr>
-      <w:r>
-        <w:rPr>
-          <w:rFonts w:eastAsia="Times New Roman" w:cstheme="minorHAnsi"/>
+        <w:t>GitHub</w:t>
+      </w:r>
+      <w:proofErr w:type="spellEnd"/>
+      <w:r>
+        <w:rPr>
+          <w:rFonts w:ascii="Calibri" w:eastAsia="Times New Roman" w:hAnsi="Calibri" w:cs="Calibri"/>
           <w:sz w:val="24"/>
           <w:szCs w:val="24"/>
           <w:shd w:val="clear" w:color="auto" w:fill="FFFFFF"/>
           <w:lang w:val="es-AR"/>
         </w:rPr>
-        <w:t>Además, GitHub es un sitio de redes para profesionales de la web; esto significa que, cuando los repositorios están disponibles públicamente, los desarrolladores de todo el mundo pueden interactuar y contribuir al código de los demás para modificarlo o mejorarlo.</w:t>
+        <w:t xml:space="preserve"> y Git para poder utilizarlo en el mismo. Como se puede ver en las capturas que muestran las versiones en la terminal de Git en el documento anexo, para aplicar el versionado y documentación del cambio al informe decidimos utilizar las mismas herramientas que investigamos. Por lo tanto, como experiencia fue muy valioso para comprender un poco más sobre esta herramienta tan utilizada no solo en nuestra carrera, según asumimos inicialmente, sino en otros ámbitos como escritura de libros, por ejemplo. Además, en medio de la investigación, aprendimos a entrar en los repositorios de otros desarrolladores y ampliamos nuestra perspectiva sobre la codificación tanto en </w:t>
+      </w:r>
+      <w:proofErr w:type="spellStart"/>
+      <w:r>
+        <w:rPr>
+          <w:rFonts w:ascii="Calibri" w:eastAsia="Times New Roman" w:hAnsi="Calibri" w:cs="Calibri"/>
+          <w:sz w:val="24"/>
+          <w:szCs w:val="24"/>
+          <w:shd w:val="clear" w:color="auto" w:fill="FFFFFF"/>
+          <w:lang w:val="es-AR"/>
+        </w:rPr>
+        <w:t>backend</w:t>
+      </w:r>
+      <w:proofErr w:type="spellEnd"/>
+      <w:r>
+        <w:rPr>
+          <w:rFonts w:ascii="Calibri" w:eastAsia="Times New Roman" w:hAnsi="Calibri" w:cs="Calibri"/>
+          <w:sz w:val="24"/>
+          <w:szCs w:val="24"/>
+          <w:shd w:val="clear" w:color="auto" w:fill="FFFFFF"/>
+          <w:lang w:val="es-AR"/>
+        </w:rPr>
+        <w:t xml:space="preserve"> como en </w:t>
+      </w:r>
+      <w:proofErr w:type="spellStart"/>
+      <w:r>
+        <w:rPr>
+          <w:rFonts w:ascii="Calibri" w:eastAsia="Times New Roman" w:hAnsi="Calibri" w:cs="Calibri"/>
+          <w:sz w:val="24"/>
+          <w:szCs w:val="24"/>
+          <w:shd w:val="clear" w:color="auto" w:fill="FFFFFF"/>
+          <w:lang w:val="es-AR"/>
+        </w:rPr>
+        <w:t>frontend</w:t>
+      </w:r>
+      <w:proofErr w:type="spellEnd"/>
+      <w:r>
+        <w:rPr>
+          <w:rFonts w:ascii="Calibri" w:eastAsia="Times New Roman" w:hAnsi="Calibri" w:cs="Calibri"/>
+          <w:sz w:val="24"/>
+          <w:szCs w:val="24"/>
+          <w:shd w:val="clear" w:color="auto" w:fill="FFFFFF"/>
+          <w:lang w:val="es-AR"/>
+        </w:rPr>
+        <w:t>, así como los métodos que se utilizan en el trabajo colaborativo entre varios desarrolladores (y los comandos que utilizan para que se pueda mostrar sus proyectos locales a los demás).</w:t>
+      </w:r>
+    </w:p>
+    <w:p>
+      <w:pPr>
+        <w:rPr>
+          <w:rFonts w:eastAsiaTheme="majorEastAsia" w:cstheme="minorHAnsi"/>
+          <w:b/>
+          <w:bCs/>
+          <w:sz w:val="32"/>
+          <w:szCs w:val="32"/>
+          <w:lang w:val="es-MX"/>
+        </w:rPr>
+      </w:pPr>
+      <w:r>
+        <w:rPr>
+          <w:rFonts w:cstheme="minorHAnsi"/>
+          <w:sz w:val="32"/>
+          <w:szCs w:val="32"/>
+          <w:lang w:val="es-MX"/>
+        </w:rPr>
+        <w:br w:type="page"/>
       </w:r>
     </w:p>
     <w:p>
@@ -2591,9 +2848,7 @@
           <w:lang w:val="es-MX"/>
         </w:rPr>
       </w:pPr>
-      <w:bookmarkStart w:id="7" w:name="_Toc115301543"/>
-      <w:bookmarkStart w:id="8" w:name="_GoBack"/>
-      <w:bookmarkEnd w:id="8"/>
+      <w:bookmarkStart w:id="9" w:name="_Toc115304372"/>
       <w:r>
         <w:rPr>
           <w:rFonts w:asciiTheme="minorHAnsi" w:hAnsiTheme="minorHAnsi" w:cstheme="minorHAnsi"/>
@@ -2602,30 +2857,7 @@
           <w:szCs w:val="32"/>
           <w:lang w:val="es-MX"/>
         </w:rPr>
-        <w:t>Conclusión</w:t>
-      </w:r>
-      <w:bookmarkEnd w:id="7"/>
-    </w:p>
-    <w:p>
-      <w:pPr>
-        <w:pStyle w:val="Ttulo1"/>
-        <w:rPr>
-          <w:rFonts w:asciiTheme="minorHAnsi" w:hAnsiTheme="minorHAnsi" w:cstheme="minorHAnsi"/>
-          <w:color w:val="auto"/>
-          <w:sz w:val="32"/>
-          <w:szCs w:val="32"/>
-          <w:lang w:val="es-MX"/>
-        </w:rPr>
-      </w:pPr>
-      <w:bookmarkStart w:id="9" w:name="_Toc115301544"/>
-      <w:r>
-        <w:rPr>
-          <w:rFonts w:asciiTheme="minorHAnsi" w:hAnsiTheme="minorHAnsi" w:cstheme="minorHAnsi"/>
-          <w:color w:val="auto"/>
-          <w:sz w:val="32"/>
-          <w:szCs w:val="32"/>
-          <w:lang w:val="es-MX"/>
-        </w:rPr>
+        <w:lastRenderedPageBreak/>
         <w:t>Bibliografía</w:t>
       </w:r>
       <w:bookmarkEnd w:id="9"/>
@@ -2719,7 +2951,6 @@
           <w:szCs w:val="24"/>
           <w:lang w:val="es-MX"/>
         </w:rPr>
-        <w:lastRenderedPageBreak/>
         <w:t xml:space="preserve">2. MDN </w:t>
       </w:r>
       <w:proofErr w:type="spellStart"/>
@@ -2738,7 +2969,7 @@
           <w:szCs w:val="24"/>
           <w:lang w:val="es-MX"/>
         </w:rPr>
-        <w:t>. “</w:t>
+        <w:t xml:space="preserve">. “Git y </w:t>
       </w:r>
       <w:proofErr w:type="spellStart"/>
       <w:r>
@@ -2747,7 +2978,7 @@
           <w:szCs w:val="24"/>
           <w:lang w:val="es-MX"/>
         </w:rPr>
-        <w:t>Git</w:t>
+        <w:t>GitHub</w:t>
       </w:r>
       <w:proofErr w:type="spellEnd"/>
       <w:r>
@@ -2756,7 +2987,7 @@
           <w:szCs w:val="24"/>
           <w:lang w:val="es-MX"/>
         </w:rPr>
-        <w:t xml:space="preserve"> y GitHub - Aprende sobre desarrollo web | MDN.” </w:t>
+        <w:t xml:space="preserve"> - Aprende sobre desarrollo web | MDN.” </w:t>
       </w:r>
       <w:r>
         <w:rPr>
@@ -2790,7 +3021,7 @@
           <w:szCs w:val="24"/>
         </w:rPr>
       </w:pPr>
-      <w:hyperlink r:id="rId9" w:history="1">
+      <w:hyperlink r:id="rId13" w:history="1">
         <w:r>
           <w:rPr>
             <w:rStyle w:val="Hipervnculo"/>
@@ -2822,25 +3053,73 @@
           <w:szCs w:val="24"/>
           <w:lang w:val="es-MX"/>
         </w:rPr>
-        <w:t>3. “</w:t>
-      </w:r>
+        <w:t>3. “Git vs Github: ¿Cuál es la Diferencia y cómo Empezar?</w:t>
+      </w:r>
+      <w:r>
+        <w:rPr>
+          <w:sz w:val="24"/>
+          <w:szCs w:val="24"/>
+          <w:lang w:val="es-MX"/>
+        </w:rPr>
+        <w:t>”</w:t>
+      </w:r>
+    </w:p>
+    <w:p>
+      <w:pPr>
+        <w:ind w:firstLine="720"/>
+        <w:rPr>
+          <w:sz w:val="24"/>
+          <w:szCs w:val="24"/>
+        </w:rPr>
+      </w:pPr>
       <w:proofErr w:type="spellStart"/>
       <w:r>
         <w:rPr>
           <w:sz w:val="24"/>
           <w:szCs w:val="24"/>
-          <w:lang w:val="es-MX"/>
-        </w:rPr>
-        <w:t>Git</w:t>
+        </w:rPr>
+        <w:t>Kinsta</w:t>
       </w:r>
       <w:proofErr w:type="spellEnd"/>
       <w:r>
         <w:rPr>
           <w:sz w:val="24"/>
           <w:szCs w:val="24"/>
-          <w:lang w:val="es-MX"/>
-        </w:rPr>
-        <w:t xml:space="preserve"> vs </w:t>
+        </w:rPr>
+        <w:t>, 29 December 2020,</w:t>
+      </w:r>
+    </w:p>
+    <w:p>
+      <w:pPr>
+        <w:ind w:firstLine="720"/>
+        <w:rPr>
+          <w:sz w:val="24"/>
+          <w:szCs w:val="24"/>
+        </w:rPr>
+      </w:pPr>
+      <w:r>
+        <w:rPr>
+          <w:sz w:val="24"/>
+          <w:szCs w:val="24"/>
+        </w:rPr>
+        <w:t xml:space="preserve">https://kinsta.com/es/base-de-conocimiento/git-vs-github/#la-diferencia-entre-git-y-github. </w:t>
+      </w:r>
+    </w:p>
+    <w:p>
+      <w:pPr>
+        <w:rPr>
+          <w:sz w:val="24"/>
+          <w:szCs w:val="24"/>
+          <w:lang w:val="es-MX"/>
+        </w:rPr>
+      </w:pPr>
+      <w:r>
+        <w:rPr>
+          <w:sz w:val="24"/>
+          <w:szCs w:val="24"/>
+          <w:lang w:val="es-MX"/>
+        </w:rPr>
+        <w:t xml:space="preserve">4.Proyectos </w:t>
       </w:r>
       <w:proofErr w:type="spellStart"/>
       <w:r>
@@ -2849,7 +3128,7 @@
           <w:szCs w:val="24"/>
           <w:lang w:val="es-MX"/>
         </w:rPr>
-        <w:t>Github</w:t>
+        <w:t>wikimedia</w:t>
       </w:r>
       <w:proofErr w:type="spellEnd"/>
       <w:r>
@@ -2858,15 +3137,7 @@
           <w:szCs w:val="24"/>
           <w:lang w:val="es-MX"/>
         </w:rPr>
-        <w:t>: ¿Cuál es la Diferencia y cómo Empezar?</w:t>
-      </w:r>
-      <w:r>
-        <w:rPr>
-          <w:sz w:val="24"/>
-          <w:szCs w:val="24"/>
-          <w:lang w:val="es-MX"/>
-        </w:rPr>
-        <w:t>”</w:t>
+        <w:t xml:space="preserve">. “Repositorio de software.” </w:t>
       </w:r>
     </w:p>
     <w:p>
@@ -2875,23 +3146,16 @@
         <w:rPr>
           <w:sz w:val="24"/>
           <w:szCs w:val="24"/>
-        </w:rPr>
-      </w:pPr>
-      <w:proofErr w:type="spellStart"/>
-      <w:r>
-        <w:rPr>
-          <w:sz w:val="24"/>
-          <w:szCs w:val="24"/>
-        </w:rPr>
-        <w:t>Kinsta</w:t>
-      </w:r>
-      <w:proofErr w:type="spellEnd"/>
-      <w:r>
-        <w:rPr>
-          <w:sz w:val="24"/>
-          <w:szCs w:val="24"/>
-        </w:rPr>
-        <w:t>, 29 December 2020,</w:t>
+          <w:lang w:val="es-MX"/>
+        </w:rPr>
+      </w:pPr>
+      <w:r>
+        <w:rPr>
+          <w:sz w:val="24"/>
+          <w:szCs w:val="24"/>
+          <w:lang w:val="es-MX"/>
+        </w:rPr>
+        <w:t>Wikipedia, 26 Enero 2022,</w:t>
       </w:r>
     </w:p>
     <w:p>
@@ -2900,93 +3164,6 @@
         <w:rPr>
           <w:sz w:val="24"/>
           <w:szCs w:val="24"/>
-        </w:rPr>
-      </w:pPr>
-      <w:r>
-        <w:rPr>
-          <w:sz w:val="24"/>
-          <w:szCs w:val="24"/>
-        </w:rPr>
-        <w:t xml:space="preserve">https://kinsta.com/es/base-de-conocimiento/git-vs-github/#la-diferencia-entre-git-y-github. </w:t>
-      </w:r>
-    </w:p>
-    <w:p>
-      <w:pPr>
-        <w:rPr>
-          <w:sz w:val="24"/>
-          <w:szCs w:val="24"/>
-          <w:lang w:val="es-MX"/>
-        </w:rPr>
-      </w:pPr>
-      <w:r>
-        <w:rPr>
-          <w:sz w:val="24"/>
-          <w:szCs w:val="24"/>
-          <w:lang w:val="es-MX"/>
-        </w:rPr>
-        <w:t xml:space="preserve">4.Proyectos </w:t>
-      </w:r>
-      <w:proofErr w:type="spellStart"/>
-      <w:r>
-        <w:rPr>
-          <w:sz w:val="24"/>
-          <w:szCs w:val="24"/>
-          <w:lang w:val="es-MX"/>
-        </w:rPr>
-        <w:t>wikimedia</w:t>
-      </w:r>
-      <w:proofErr w:type="spellEnd"/>
-      <w:r>
-        <w:rPr>
-          <w:sz w:val="24"/>
-          <w:szCs w:val="24"/>
-          <w:lang w:val="es-MX"/>
-        </w:rPr>
-        <w:t xml:space="preserve">. “Repositorio de software.” </w:t>
-      </w:r>
-    </w:p>
-    <w:p>
-      <w:pPr>
-        <w:ind w:firstLine="720"/>
-        <w:rPr>
-          <w:sz w:val="24"/>
-          <w:szCs w:val="24"/>
-          <w:lang w:val="es-MX"/>
-        </w:rPr>
-      </w:pPr>
-      <w:r>
-        <w:rPr>
-          <w:sz w:val="24"/>
-          <w:szCs w:val="24"/>
-          <w:lang w:val="es-MX"/>
-        </w:rPr>
-        <w:t xml:space="preserve">Wikipedia, 26 </w:t>
-      </w:r>
-      <w:proofErr w:type="gramStart"/>
-      <w:r>
-        <w:rPr>
-          <w:sz w:val="24"/>
-          <w:szCs w:val="24"/>
-          <w:lang w:val="es-MX"/>
-        </w:rPr>
-        <w:t>Enero</w:t>
-      </w:r>
-      <w:proofErr w:type="gramEnd"/>
-      <w:r>
-        <w:rPr>
-          <w:sz w:val="24"/>
-          <w:szCs w:val="24"/>
-          <w:lang w:val="es-MX"/>
-        </w:rPr>
-        <w:t xml:space="preserve"> 2022,</w:t>
-      </w:r>
-    </w:p>
-    <w:p>
-      <w:pPr>
-        <w:ind w:firstLine="720"/>
-        <w:rPr>
-          <w:sz w:val="24"/>
-          <w:szCs w:val="24"/>
           <w:lang w:val="es-MX"/>
         </w:rPr>
       </w:pPr>
@@ -3009,8 +3186,8 @@
       </w:pPr>
     </w:p>
     <w:sectPr>
-      <w:headerReference w:type="default" r:id="rId10"/>
-      <w:footerReference w:type="first" r:id="rId11"/>
+      <w:headerReference w:type="default" r:id="rId14"/>
+      <w:footerReference w:type="first" r:id="rId15"/>
       <w:pgSz w:w="12240" w:h="15840"/>
       <w:pgMar w:top="720" w:right="720" w:bottom="720" w:left="720" w:header="567" w:footer="425" w:gutter="0"/>
       <w:pgBorders w:offsetFrom="page">
@@ -3028,7 +3205,7 @@
 </file>
 
 <file path=word/endnotes.xml><?xml version="1.0" encoding="utf-8"?>
-<w:endnotes xmlns:wpc="http://schemas.microsoft.com/office/word/2010/wordprocessingCanvas" xmlns:cx="http://schemas.microsoft.com/office/drawing/2014/chartex" xmlns:mc="http://schemas.openxmlformats.org/markup-compatibility/2006" xmlns:o="urn:schemas-microsoft-com:office:office" xmlns:r="http://schemas.openxmlformats.org/officeDocument/2006/relationships" xmlns:m="http://schemas.openxmlformats.org/officeDocument/2006/math" xmlns:v="urn:schemas-microsoft-com:vml" xmlns:wp14="http://schemas.microsoft.com/office/word/2010/wordprocessingDrawing" xmlns:wp="http://schemas.openxmlformats.org/drawingml/2006/wordprocessingDrawing" xmlns:w10="urn:schemas-microsoft-com:office:word" xmlns:w="http://schemas.openxmlformats.org/wordprocessingml/2006/main" xmlns:w14="http://schemas.microsoft.com/office/word/2010/wordml" xmlns:w15="http://schemas.microsoft.com/office/word/2012/wordml" xmlns:w16se="http://schemas.microsoft.com/office/word/2015/wordml/symex" xmlns:wpg="http://schemas.microsoft.com/office/word/2010/wordprocessingGroup" xmlns:wpi="http://schemas.microsoft.com/office/word/2010/wordprocessingInk" xmlns:wne="http://schemas.microsoft.com/office/word/2006/wordml" xmlns:wps="http://schemas.microsoft.com/office/word/2010/wordprocessingShape" mc:Ignorable="w14 w15 w16se wp14">
+<w:endnotes xmlns:wpc="http://schemas.microsoft.com/office/word/2010/wordprocessingCanvas" xmlns:mc="http://schemas.openxmlformats.org/markup-compatibility/2006" xmlns:o="urn:schemas-microsoft-com:office:office" xmlns:r="http://schemas.openxmlformats.org/officeDocument/2006/relationships" xmlns:m="http://schemas.openxmlformats.org/officeDocument/2006/math" xmlns:v="urn:schemas-microsoft-com:vml" xmlns:wp14="http://schemas.microsoft.com/office/word/2010/wordprocessingDrawing" xmlns:wp="http://schemas.openxmlformats.org/drawingml/2006/wordprocessingDrawing" xmlns:w10="urn:schemas-microsoft-com:office:word" xmlns:w="http://schemas.openxmlformats.org/wordprocessingml/2006/main" xmlns:w14="http://schemas.microsoft.com/office/word/2010/wordml" xmlns:wpg="http://schemas.microsoft.com/office/word/2010/wordprocessingGroup" xmlns:wpi="http://schemas.microsoft.com/office/word/2010/wordprocessingInk" xmlns:wne="http://schemas.microsoft.com/office/word/2006/wordml" xmlns:wps="http://schemas.microsoft.com/office/word/2010/wordprocessingShape" mc:Ignorable="w14 wp14">
   <w:endnote w:type="separator" w:id="-1">
     <w:p>
       <w:pPr>
@@ -3053,7 +3230,7 @@
 </file>
 
 <file path=word/footer1.xml><?xml version="1.0" encoding="utf-8"?>
-<w:ftr xmlns:wpc="http://schemas.microsoft.com/office/word/2010/wordprocessingCanvas" xmlns:cx="http://schemas.microsoft.com/office/drawing/2014/chartex" xmlns:mc="http://schemas.openxmlformats.org/markup-compatibility/2006" xmlns:o="urn:schemas-microsoft-com:office:office" xmlns:r="http://schemas.openxmlformats.org/officeDocument/2006/relationships" xmlns:m="http://schemas.openxmlformats.org/officeDocument/2006/math" xmlns:v="urn:schemas-microsoft-com:vml" xmlns:wp14="http://schemas.microsoft.com/office/word/2010/wordprocessingDrawing" xmlns:wp="http://schemas.openxmlformats.org/drawingml/2006/wordprocessingDrawing" xmlns:w10="urn:schemas-microsoft-com:office:word" xmlns:w="http://schemas.openxmlformats.org/wordprocessingml/2006/main" xmlns:w14="http://schemas.microsoft.com/office/word/2010/wordml" xmlns:w15="http://schemas.microsoft.com/office/word/2012/wordml" xmlns:w16se="http://schemas.microsoft.com/office/word/2015/wordml/symex" xmlns:wpg="http://schemas.microsoft.com/office/word/2010/wordprocessingGroup" xmlns:wpi="http://schemas.microsoft.com/office/word/2010/wordprocessingInk" xmlns:wne="http://schemas.microsoft.com/office/word/2006/wordml" xmlns:wps="http://schemas.microsoft.com/office/word/2010/wordprocessingShape" mc:Ignorable="w14 w15 w16se wp14">
+<w:ftr xmlns:wpc="http://schemas.microsoft.com/office/word/2010/wordprocessingCanvas" xmlns:mc="http://schemas.openxmlformats.org/markup-compatibility/2006" xmlns:o="urn:schemas-microsoft-com:office:office" xmlns:r="http://schemas.openxmlformats.org/officeDocument/2006/relationships" xmlns:m="http://schemas.openxmlformats.org/officeDocument/2006/math" xmlns:v="urn:schemas-microsoft-com:vml" xmlns:wp14="http://schemas.microsoft.com/office/word/2010/wordprocessingDrawing" xmlns:wp="http://schemas.openxmlformats.org/drawingml/2006/wordprocessingDrawing" xmlns:w10="urn:schemas-microsoft-com:office:word" xmlns:w="http://schemas.openxmlformats.org/wordprocessingml/2006/main" xmlns:w14="http://schemas.microsoft.com/office/word/2010/wordml" xmlns:wpg="http://schemas.microsoft.com/office/word/2010/wordprocessingGroup" xmlns:wpi="http://schemas.microsoft.com/office/word/2010/wordprocessingInk" xmlns:wne="http://schemas.microsoft.com/office/word/2006/wordml" xmlns:wps="http://schemas.microsoft.com/office/word/2010/wordprocessingShape" mc:Ignorable="w14 wp14">
   <w:p>
     <w:pPr>
       <w:pStyle w:val="Piedepgina"/>
@@ -3069,7 +3246,7 @@
 </file>
 
 <file path=word/footnotes.xml><?xml version="1.0" encoding="utf-8"?>
-<w:footnotes xmlns:wpc="http://schemas.microsoft.com/office/word/2010/wordprocessingCanvas" xmlns:cx="http://schemas.microsoft.com/office/drawing/2014/chartex" xmlns:mc="http://schemas.openxmlformats.org/markup-compatibility/2006" xmlns:o="urn:schemas-microsoft-com:office:office" xmlns:r="http://schemas.openxmlformats.org/officeDocument/2006/relationships" xmlns:m="http://schemas.openxmlformats.org/officeDocument/2006/math" xmlns:v="urn:schemas-microsoft-com:vml" xmlns:wp14="http://schemas.microsoft.com/office/word/2010/wordprocessingDrawing" xmlns:wp="http://schemas.openxmlformats.org/drawingml/2006/wordprocessingDrawing" xmlns:w10="urn:schemas-microsoft-com:office:word" xmlns:w="http://schemas.openxmlformats.org/wordprocessingml/2006/main" xmlns:w14="http://schemas.microsoft.com/office/word/2010/wordml" xmlns:w15="http://schemas.microsoft.com/office/word/2012/wordml" xmlns:w16se="http://schemas.microsoft.com/office/word/2015/wordml/symex" xmlns:wpg="http://schemas.microsoft.com/office/word/2010/wordprocessingGroup" xmlns:wpi="http://schemas.microsoft.com/office/word/2010/wordprocessingInk" xmlns:wne="http://schemas.microsoft.com/office/word/2006/wordml" xmlns:wps="http://schemas.microsoft.com/office/word/2010/wordprocessingShape" mc:Ignorable="w14 w15 w16se wp14">
+<w:footnotes xmlns:wpc="http://schemas.microsoft.com/office/word/2010/wordprocessingCanvas" xmlns:mc="http://schemas.openxmlformats.org/markup-compatibility/2006" xmlns:o="urn:schemas-microsoft-com:office:office" xmlns:r="http://schemas.openxmlformats.org/officeDocument/2006/relationships" xmlns:m="http://schemas.openxmlformats.org/officeDocument/2006/math" xmlns:v="urn:schemas-microsoft-com:vml" xmlns:wp14="http://schemas.microsoft.com/office/word/2010/wordprocessingDrawing" xmlns:wp="http://schemas.openxmlformats.org/drawingml/2006/wordprocessingDrawing" xmlns:w10="urn:schemas-microsoft-com:office:word" xmlns:w="http://schemas.openxmlformats.org/wordprocessingml/2006/main" xmlns:w14="http://schemas.microsoft.com/office/word/2010/wordml" xmlns:wpg="http://schemas.microsoft.com/office/word/2010/wordprocessingGroup" xmlns:wpi="http://schemas.microsoft.com/office/word/2010/wordprocessingInk" xmlns:wne="http://schemas.microsoft.com/office/word/2006/wordml" xmlns:wps="http://schemas.microsoft.com/office/word/2010/wordprocessingShape" mc:Ignorable="w14 wp14">
   <w:footnote w:type="separator" w:id="-1">
     <w:p>
       <w:pPr>
@@ -3094,7 +3271,7 @@
 </file>
 
 <file path=word/header1.xml><?xml version="1.0" encoding="utf-8"?>
-<w:hdr xmlns:wpc="http://schemas.microsoft.com/office/word/2010/wordprocessingCanvas" xmlns:cx="http://schemas.microsoft.com/office/drawing/2014/chartex" xmlns:mc="http://schemas.openxmlformats.org/markup-compatibility/2006" xmlns:o="urn:schemas-microsoft-com:office:office" xmlns:r="http://schemas.openxmlformats.org/officeDocument/2006/relationships" xmlns:m="http://schemas.openxmlformats.org/officeDocument/2006/math" xmlns:v="urn:schemas-microsoft-com:vml" xmlns:wp14="http://schemas.microsoft.com/office/word/2010/wordprocessingDrawing" xmlns:wp="http://schemas.openxmlformats.org/drawingml/2006/wordprocessingDrawing" xmlns:w10="urn:schemas-microsoft-com:office:word" xmlns:w="http://schemas.openxmlformats.org/wordprocessingml/2006/main" xmlns:w14="http://schemas.microsoft.com/office/word/2010/wordml" xmlns:w15="http://schemas.microsoft.com/office/word/2012/wordml" xmlns:w16se="http://schemas.microsoft.com/office/word/2015/wordml/symex" xmlns:wpg="http://schemas.microsoft.com/office/word/2010/wordprocessingGroup" xmlns:wpi="http://schemas.microsoft.com/office/word/2010/wordprocessingInk" xmlns:wne="http://schemas.microsoft.com/office/word/2006/wordml" xmlns:wps="http://schemas.microsoft.com/office/word/2010/wordprocessingShape" mc:Ignorable="w14 w15 w16se wp14">
+<w:hdr xmlns:wpc="http://schemas.microsoft.com/office/word/2010/wordprocessingCanvas" xmlns:mc="http://schemas.openxmlformats.org/markup-compatibility/2006" xmlns:o="urn:schemas-microsoft-com:office:office" xmlns:r="http://schemas.openxmlformats.org/officeDocument/2006/relationships" xmlns:m="http://schemas.openxmlformats.org/officeDocument/2006/math" xmlns:v="urn:schemas-microsoft-com:vml" xmlns:wp14="http://schemas.microsoft.com/office/word/2010/wordprocessingDrawing" xmlns:wp="http://schemas.openxmlformats.org/drawingml/2006/wordprocessingDrawing" xmlns:w10="urn:schemas-microsoft-com:office:word" xmlns:w="http://schemas.openxmlformats.org/wordprocessingml/2006/main" xmlns:w14="http://schemas.microsoft.com/office/word/2010/wordml" xmlns:wpg="http://schemas.microsoft.com/office/word/2010/wordprocessingGroup" xmlns:wpi="http://schemas.microsoft.com/office/word/2010/wordprocessingInk" xmlns:wne="http://schemas.microsoft.com/office/word/2006/wordml" xmlns:wps="http://schemas.microsoft.com/office/word/2010/wordprocessingShape" mc:Ignorable="w14 wp14">
   <w:p>
     <w:pPr>
       <w:pStyle w:val="Encabezado"/>
@@ -3301,8 +3478,8 @@
 </file>
 
 <file path=word/numbering.xml><?xml version="1.0" encoding="utf-8"?>
-<w:numbering xmlns:wpc="http://schemas.microsoft.com/office/word/2010/wordprocessingCanvas" xmlns:cx="http://schemas.microsoft.com/office/drawing/2014/chartex" xmlns:mc="http://schemas.openxmlformats.org/markup-compatibility/2006" xmlns:o="urn:schemas-microsoft-com:office:office" xmlns:r="http://schemas.openxmlformats.org/officeDocument/2006/relationships" xmlns:m="http://schemas.openxmlformats.org/officeDocument/2006/math" xmlns:v="urn:schemas-microsoft-com:vml" xmlns:wp14="http://schemas.microsoft.com/office/word/2010/wordprocessingDrawing" xmlns:wp="http://schemas.openxmlformats.org/drawingml/2006/wordprocessingDrawing" xmlns:w10="urn:schemas-microsoft-com:office:word" xmlns:w="http://schemas.openxmlformats.org/wordprocessingml/2006/main" xmlns:w14="http://schemas.microsoft.com/office/word/2010/wordml" xmlns:w15="http://schemas.microsoft.com/office/word/2012/wordml" xmlns:w16se="http://schemas.microsoft.com/office/word/2015/wordml/symex" xmlns:wpg="http://schemas.microsoft.com/office/word/2010/wordprocessingGroup" xmlns:wpi="http://schemas.microsoft.com/office/word/2010/wordprocessingInk" xmlns:wne="http://schemas.microsoft.com/office/word/2006/wordml" xmlns:wps="http://schemas.microsoft.com/office/word/2010/wordprocessingShape" mc:Ignorable="w14 w15 w16se wp14">
-  <w:abstractNum w:abstractNumId="0" w15:restartNumberingAfterBreak="0">
+<w:numbering xmlns:wpc="http://schemas.microsoft.com/office/word/2010/wordprocessingCanvas" xmlns:mc="http://schemas.openxmlformats.org/markup-compatibility/2006" xmlns:o="urn:schemas-microsoft-com:office:office" xmlns:r="http://schemas.openxmlformats.org/officeDocument/2006/relationships" xmlns:m="http://schemas.openxmlformats.org/officeDocument/2006/math" xmlns:v="urn:schemas-microsoft-com:vml" xmlns:wp14="http://schemas.microsoft.com/office/word/2010/wordprocessingDrawing" xmlns:wp="http://schemas.openxmlformats.org/drawingml/2006/wordprocessingDrawing" xmlns:w10="urn:schemas-microsoft-com:office:word" xmlns:w="http://schemas.openxmlformats.org/wordprocessingml/2006/main" xmlns:w14="http://schemas.microsoft.com/office/word/2010/wordml" xmlns:wpg="http://schemas.microsoft.com/office/word/2010/wordprocessingGroup" xmlns:wpi="http://schemas.microsoft.com/office/word/2010/wordprocessingInk" xmlns:wne="http://schemas.microsoft.com/office/word/2006/wordml" xmlns:wps="http://schemas.microsoft.com/office/word/2010/wordprocessingShape" mc:Ignorable="w14 wp14">
+  <w:abstractNum w:abstractNumId="0">
     <w:nsid w:val="14D9763B"/>
     <w:multiLevelType w:val="hybridMultilevel"/>
     <w:tmpl w:val="2D7AE6EA"/>
@@ -3415,7 +3592,7 @@
       </w:rPr>
     </w:lvl>
   </w:abstractNum>
-  <w:abstractNum w:abstractNumId="1" w15:restartNumberingAfterBreak="0">
+  <w:abstractNum w:abstractNumId="1">
     <w:nsid w:val="2D6E18A7"/>
     <w:multiLevelType w:val="hybridMultilevel"/>
     <w:tmpl w:val="F56CBC80"/>
@@ -3538,7 +3715,7 @@
 </file>
 
 <file path=word/styles.xml><?xml version="1.0" encoding="utf-8"?>
-<w:styles xmlns:mc="http://schemas.openxmlformats.org/markup-compatibility/2006" xmlns:r="http://schemas.openxmlformats.org/officeDocument/2006/relationships" xmlns:w="http://schemas.openxmlformats.org/wordprocessingml/2006/main" xmlns:w14="http://schemas.microsoft.com/office/word/2010/wordml" xmlns:w15="http://schemas.microsoft.com/office/word/2012/wordml" xmlns:w16se="http://schemas.microsoft.com/office/word/2015/wordml/symex" mc:Ignorable="w14 w15 w16se">
+<w:styles xmlns:mc="http://schemas.openxmlformats.org/markup-compatibility/2006" xmlns:r="http://schemas.openxmlformats.org/officeDocument/2006/relationships" xmlns:w="http://schemas.openxmlformats.org/wordprocessingml/2006/main" xmlns:w14="http://schemas.microsoft.com/office/word/2010/wordml" mc:Ignorable="w14">
   <w:docDefaults>
     <w:rPrDefault>
       <w:rPr>
@@ -3554,378 +3731,144 @@
       </w:pPr>
     </w:pPrDefault>
   </w:docDefaults>
-  <w:latentStyles w:defLockedState="0" w:defUIPriority="99" w:defSemiHidden="0" w:defUnhideWhenUsed="0" w:defQFormat="0" w:count="371">
-    <w:lsdException w:name="Normal" w:uiPriority="0" w:qFormat="1"/>
-    <w:lsdException w:name="heading 1" w:uiPriority="9" w:qFormat="1"/>
-    <w:lsdException w:name="heading 2" w:semiHidden="1" w:uiPriority="9" w:unhideWhenUsed="1" w:qFormat="1"/>
-    <w:lsdException w:name="heading 3" w:semiHidden="1" w:uiPriority="9" w:unhideWhenUsed="1" w:qFormat="1"/>
-    <w:lsdException w:name="heading 4" w:semiHidden="1" w:uiPriority="9" w:unhideWhenUsed="1" w:qFormat="1"/>
-    <w:lsdException w:name="heading 5" w:semiHidden="1" w:uiPriority="9" w:unhideWhenUsed="1" w:qFormat="1"/>
-    <w:lsdException w:name="heading 6" w:semiHidden="1" w:uiPriority="9" w:unhideWhenUsed="1" w:qFormat="1"/>
-    <w:lsdException w:name="heading 7" w:semiHidden="1" w:uiPriority="9" w:unhideWhenUsed="1" w:qFormat="1"/>
-    <w:lsdException w:name="heading 8" w:semiHidden="1" w:uiPriority="9" w:unhideWhenUsed="1" w:qFormat="1"/>
-    <w:lsdException w:name="heading 9" w:semiHidden="1" w:uiPriority="9" w:unhideWhenUsed="1" w:qFormat="1"/>
-    <w:lsdException w:name="index 1" w:semiHidden="1" w:unhideWhenUsed="1"/>
-    <w:lsdException w:name="index 2" w:semiHidden="1" w:unhideWhenUsed="1"/>
-    <w:lsdException w:name="index 3" w:semiHidden="1" w:unhideWhenUsed="1"/>
-    <w:lsdException w:name="index 4" w:semiHidden="1" w:unhideWhenUsed="1"/>
-    <w:lsdException w:name="index 5" w:semiHidden="1" w:unhideWhenUsed="1"/>
-    <w:lsdException w:name="index 6" w:semiHidden="1" w:unhideWhenUsed="1"/>
-    <w:lsdException w:name="index 7" w:semiHidden="1" w:unhideWhenUsed="1"/>
-    <w:lsdException w:name="index 8" w:semiHidden="1" w:unhideWhenUsed="1"/>
-    <w:lsdException w:name="index 9" w:semiHidden="1" w:unhideWhenUsed="1"/>
-    <w:lsdException w:name="toc 1" w:semiHidden="1" w:uiPriority="39" w:unhideWhenUsed="1" w:qFormat="1"/>
-    <w:lsdException w:name="toc 2" w:semiHidden="1" w:uiPriority="39" w:unhideWhenUsed="1" w:qFormat="1"/>
-    <w:lsdException w:name="toc 3" w:semiHidden="1" w:uiPriority="39" w:unhideWhenUsed="1" w:qFormat="1"/>
-    <w:lsdException w:name="toc 4" w:semiHidden="1" w:uiPriority="39" w:unhideWhenUsed="1"/>
-    <w:lsdException w:name="toc 5" w:semiHidden="1" w:uiPriority="39" w:unhideWhenUsed="1"/>
-    <w:lsdException w:name="toc 6" w:semiHidden="1" w:uiPriority="39" w:unhideWhenUsed="1"/>
-    <w:lsdException w:name="toc 7" w:semiHidden="1" w:uiPriority="39" w:unhideWhenUsed="1"/>
-    <w:lsdException w:name="toc 8" w:semiHidden="1" w:uiPriority="39" w:unhideWhenUsed="1"/>
-    <w:lsdException w:name="toc 9" w:semiHidden="1" w:uiPriority="39" w:unhideWhenUsed="1"/>
-    <w:lsdException w:name="Normal Indent" w:semiHidden="1" w:unhideWhenUsed="1"/>
-    <w:lsdException w:name="footnote text" w:semiHidden="1" w:unhideWhenUsed="1"/>
-    <w:lsdException w:name="annotation text" w:semiHidden="1" w:unhideWhenUsed="1"/>
-    <w:lsdException w:name="header" w:semiHidden="1" w:unhideWhenUsed="1"/>
-    <w:lsdException w:name="footer" w:semiHidden="1" w:unhideWhenUsed="1"/>
-    <w:lsdException w:name="index heading" w:semiHidden="1" w:unhideWhenUsed="1"/>
-    <w:lsdException w:name="caption" w:semiHidden="1" w:uiPriority="35" w:unhideWhenUsed="1" w:qFormat="1"/>
-    <w:lsdException w:name="table of figures" w:semiHidden="1" w:unhideWhenUsed="1"/>
-    <w:lsdException w:name="envelope address" w:semiHidden="1" w:unhideWhenUsed="1"/>
-    <w:lsdException w:name="envelope return" w:semiHidden="1" w:unhideWhenUsed="1"/>
-    <w:lsdException w:name="footnote reference" w:semiHidden="1" w:unhideWhenUsed="1"/>
-    <w:lsdException w:name="annotation reference" w:semiHidden="1" w:unhideWhenUsed="1"/>
-    <w:lsdException w:name="line number" w:semiHidden="1" w:unhideWhenUsed="1"/>
-    <w:lsdException w:name="page number" w:semiHidden="1" w:unhideWhenUsed="1"/>
-    <w:lsdException w:name="endnote reference" w:semiHidden="1" w:unhideWhenUsed="1"/>
-    <w:lsdException w:name="endnote text" w:semiHidden="1" w:unhideWhenUsed="1"/>
-    <w:lsdException w:name="table of authorities" w:semiHidden="1" w:unhideWhenUsed="1"/>
-    <w:lsdException w:name="macro" w:semiHidden="1" w:unhideWhenUsed="1"/>
-    <w:lsdException w:name="toa heading" w:semiHidden="1" w:unhideWhenUsed="1"/>
-    <w:lsdException w:name="List" w:semiHidden="1" w:unhideWhenUsed="1"/>
-    <w:lsdException w:name="List Bullet" w:semiHidden="1" w:unhideWhenUsed="1"/>
-    <w:lsdException w:name="List Number" w:semiHidden="1" w:unhideWhenUsed="1"/>
-    <w:lsdException w:name="List 2" w:semiHidden="1" w:unhideWhenUsed="1"/>
-    <w:lsdException w:name="List 3" w:semiHidden="1" w:unhideWhenUsed="1"/>
-    <w:lsdException w:name="List 4" w:semiHidden="1" w:unhideWhenUsed="1"/>
-    <w:lsdException w:name="List 5" w:semiHidden="1" w:unhideWhenUsed="1"/>
-    <w:lsdException w:name="List Bullet 2" w:semiHidden="1" w:unhideWhenUsed="1"/>
-    <w:lsdException w:name="List Bullet 3" w:semiHidden="1" w:unhideWhenUsed="1"/>
-    <w:lsdException w:name="List Bullet 4" w:semiHidden="1" w:unhideWhenUsed="1"/>
-    <w:lsdException w:name="List Bullet 5" w:semiHidden="1" w:unhideWhenUsed="1"/>
-    <w:lsdException w:name="List Number 2" w:semiHidden="1" w:unhideWhenUsed="1"/>
-    <w:lsdException w:name="List Number 3" w:semiHidden="1" w:unhideWhenUsed="1"/>
-    <w:lsdException w:name="List Number 4" w:semiHidden="1" w:unhideWhenUsed="1"/>
-    <w:lsdException w:name="List Number 5" w:semiHidden="1" w:unhideWhenUsed="1"/>
-    <w:lsdException w:name="Title" w:uiPriority="10" w:qFormat="1"/>
-    <w:lsdException w:name="Closing" w:semiHidden="1" w:unhideWhenUsed="1"/>
-    <w:lsdException w:name="Signature" w:semiHidden="1" w:unhideWhenUsed="1"/>
-    <w:lsdException w:name="Default Paragraph Font" w:semiHidden="1" w:uiPriority="1" w:unhideWhenUsed="1"/>
-    <w:lsdException w:name="Body Text" w:semiHidden="1" w:unhideWhenUsed="1"/>
-    <w:lsdException w:name="Body Text Indent" w:semiHidden="1" w:unhideWhenUsed="1"/>
-    <w:lsdException w:name="List Continue" w:semiHidden="1" w:unhideWhenUsed="1"/>
-    <w:lsdException w:name="List Continue 2" w:semiHidden="1" w:unhideWhenUsed="1"/>
-    <w:lsdException w:name="List Continue 3" w:semiHidden="1" w:unhideWhenUsed="1"/>
-    <w:lsdException w:name="List Continue 4" w:semiHidden="1" w:unhideWhenUsed="1"/>
-    <w:lsdException w:name="List Continue 5" w:semiHidden="1" w:unhideWhenUsed="1"/>
-    <w:lsdException w:name="Message Header" w:semiHidden="1" w:unhideWhenUsed="1"/>
-    <w:lsdException w:name="Subtitle" w:uiPriority="11" w:qFormat="1"/>
-    <w:lsdException w:name="Salutation" w:semiHidden="1" w:unhideWhenUsed="1"/>
-    <w:lsdException w:name="Date" w:semiHidden="1" w:unhideWhenUsed="1"/>
-    <w:lsdException w:name="Body Text First Indent" w:semiHidden="1" w:unhideWhenUsed="1"/>
-    <w:lsdException w:name="Body Text First Indent 2" w:semiHidden="1" w:unhideWhenUsed="1"/>
-    <w:lsdException w:name="Note Heading" w:semiHidden="1" w:unhideWhenUsed="1"/>
-    <w:lsdException w:name="Body Text 2" w:semiHidden="1" w:unhideWhenUsed="1"/>
-    <w:lsdException w:name="Body Text 3" w:semiHidden="1" w:unhideWhenUsed="1"/>
-    <w:lsdException w:name="Body Text Indent 2" w:semiHidden="1" w:unhideWhenUsed="1"/>
-    <w:lsdException w:name="Body Text Indent 3" w:semiHidden="1" w:unhideWhenUsed="1"/>
-    <w:lsdException w:name="Block Text" w:semiHidden="1" w:unhideWhenUsed="1"/>
-    <w:lsdException w:name="Hyperlink" w:semiHidden="1" w:unhideWhenUsed="1"/>
-    <w:lsdException w:name="FollowedHyperlink" w:semiHidden="1" w:unhideWhenUsed="1"/>
-    <w:lsdException w:name="Strong" w:uiPriority="22" w:qFormat="1"/>
-    <w:lsdException w:name="Emphasis" w:uiPriority="20" w:qFormat="1"/>
-    <w:lsdException w:name="Document Map" w:semiHidden="1" w:unhideWhenUsed="1"/>
-    <w:lsdException w:name="Plain Text" w:semiHidden="1" w:unhideWhenUsed="1"/>
-    <w:lsdException w:name="E-mail Signature" w:semiHidden="1" w:unhideWhenUsed="1"/>
-    <w:lsdException w:name="HTML Top of Form" w:semiHidden="1" w:unhideWhenUsed="1"/>
-    <w:lsdException w:name="HTML Bottom of Form" w:semiHidden="1" w:unhideWhenUsed="1"/>
-    <w:lsdException w:name="Normal (Web)" w:semiHidden="1" w:unhideWhenUsed="1"/>
-    <w:lsdException w:name="HTML Acronym" w:semiHidden="1" w:unhideWhenUsed="1"/>
-    <w:lsdException w:name="HTML Address" w:semiHidden="1" w:unhideWhenUsed="1"/>
-    <w:lsdException w:name="HTML Cite" w:semiHidden="1" w:unhideWhenUsed="1"/>
-    <w:lsdException w:name="HTML Code" w:semiHidden="1" w:unhideWhenUsed="1"/>
-    <w:lsdException w:name="HTML Definition" w:semiHidden="1" w:unhideWhenUsed="1"/>
-    <w:lsdException w:name="HTML Keyboard" w:semiHidden="1" w:unhideWhenUsed="1"/>
-    <w:lsdException w:name="HTML Preformatted" w:semiHidden="1" w:unhideWhenUsed="1"/>
-    <w:lsdException w:name="HTML Sample" w:semiHidden="1" w:unhideWhenUsed="1"/>
-    <w:lsdException w:name="HTML Typewriter" w:semiHidden="1" w:unhideWhenUsed="1"/>
-    <w:lsdException w:name="HTML Variable" w:semiHidden="1" w:unhideWhenUsed="1"/>
-    <w:lsdException w:name="Normal Table" w:semiHidden="1" w:unhideWhenUsed="1"/>
-    <w:lsdException w:name="annotation subject" w:semiHidden="1" w:unhideWhenUsed="1"/>
-    <w:lsdException w:name="No List" w:semiHidden="1" w:unhideWhenUsed="1"/>
-    <w:lsdException w:name="Outline List 1" w:semiHidden="1" w:unhideWhenUsed="1"/>
-    <w:lsdException w:name="Outline List 2" w:semiHidden="1" w:unhideWhenUsed="1"/>
-    <w:lsdException w:name="Outline List 3" w:semiHidden="1" w:unhideWhenUsed="1"/>
-    <w:lsdException w:name="Table Simple 1" w:semiHidden="1" w:unhideWhenUsed="1"/>
-    <w:lsdException w:name="Table Simple 2" w:semiHidden="1" w:unhideWhenUsed="1"/>
-    <w:lsdException w:name="Table Simple 3" w:semiHidden="1" w:unhideWhenUsed="1"/>
-    <w:lsdException w:name="Table Classic 1" w:semiHidden="1" w:unhideWhenUsed="1"/>
-    <w:lsdException w:name="Table Classic 2" w:semiHidden="1" w:unhideWhenUsed="1"/>
-    <w:lsdException w:name="Table Classic 3" w:semiHidden="1" w:unhideWhenUsed="1"/>
-    <w:lsdException w:name="Table Classic 4" w:semiHidden="1" w:unhideWhenUsed="1"/>
-    <w:lsdException w:name="Table Colorful 1" w:semiHidden="1" w:unhideWhenUsed="1"/>
-    <w:lsdException w:name="Table Colorful 2" w:semiHidden="1" w:unhideWhenUsed="1"/>
-    <w:lsdException w:name="Table Colorful 3" w:semiHidden="1" w:unhideWhenUsed="1"/>
-    <w:lsdException w:name="Table Columns 1" w:semiHidden="1" w:unhideWhenUsed="1"/>
-    <w:lsdException w:name="Table Columns 2" w:semiHidden="1" w:unhideWhenUsed="1"/>
-    <w:lsdException w:name="Table Columns 3" w:semiHidden="1" w:unhideWhenUsed="1"/>
-    <w:lsdException w:name="Table Columns 4" w:semiHidden="1" w:unhideWhenUsed="1"/>
-    <w:lsdException w:name="Table Columns 5" w:semiHidden="1" w:unhideWhenUsed="1"/>
-    <w:lsdException w:name="Table Grid 1" w:semiHidden="1" w:unhideWhenUsed="1"/>
-    <w:lsdException w:name="Table Grid 2" w:semiHidden="1" w:unhideWhenUsed="1"/>
-    <w:lsdException w:name="Table Grid 3" w:semiHidden="1" w:unhideWhenUsed="1"/>
-    <w:lsdException w:name="Table Grid 4" w:semiHidden="1" w:unhideWhenUsed="1"/>
-    <w:lsdException w:name="Table Grid 5" w:semiHidden="1" w:unhideWhenUsed="1"/>
-    <w:lsdException w:name="Table Grid 6" w:semiHidden="1" w:unhideWhenUsed="1"/>
-    <w:lsdException w:name="Table Grid 7" w:semiHidden="1" w:unhideWhenUsed="1"/>
-    <w:lsdException w:name="Table Grid 8" w:semiHidden="1" w:unhideWhenUsed="1"/>
-    <w:lsdException w:name="Table List 1" w:semiHidden="1" w:unhideWhenUsed="1"/>
-    <w:lsdException w:name="Table List 2" w:semiHidden="1" w:unhideWhenUsed="1"/>
-    <w:lsdException w:name="Table List 3" w:semiHidden="1" w:unhideWhenUsed="1"/>
-    <w:lsdException w:name="Table List 4" w:semiHidden="1" w:unhideWhenUsed="1"/>
-    <w:lsdException w:name="Table List 5" w:semiHidden="1" w:unhideWhenUsed="1"/>
-    <w:lsdException w:name="Table List 6" w:semiHidden="1" w:unhideWhenUsed="1"/>
-    <w:lsdException w:name="Table List 7" w:semiHidden="1" w:unhideWhenUsed="1"/>
-    <w:lsdException w:name="Table List 8" w:semiHidden="1" w:unhideWhenUsed="1"/>
-    <w:lsdException w:name="Table 3D effects 1" w:semiHidden="1" w:unhideWhenUsed="1"/>
-    <w:lsdException w:name="Table 3D effects 2" w:semiHidden="1" w:unhideWhenUsed="1"/>
-    <w:lsdException w:name="Table 3D effects 3" w:semiHidden="1" w:unhideWhenUsed="1"/>
-    <w:lsdException w:name="Table Contemporary" w:semiHidden="1" w:unhideWhenUsed="1"/>
-    <w:lsdException w:name="Table Elegant" w:semiHidden="1" w:unhideWhenUsed="1"/>
-    <w:lsdException w:name="Table Professional" w:semiHidden="1" w:unhideWhenUsed="1"/>
-    <w:lsdException w:name="Table Subtle 1" w:semiHidden="1" w:unhideWhenUsed="1"/>
-    <w:lsdException w:name="Table Subtle 2" w:semiHidden="1" w:unhideWhenUsed="1"/>
-    <w:lsdException w:name="Table Web 1" w:semiHidden="1" w:unhideWhenUsed="1"/>
-    <w:lsdException w:name="Table Web 2" w:semiHidden="1" w:unhideWhenUsed="1"/>
-    <w:lsdException w:name="Table Web 3" w:semiHidden="1" w:unhideWhenUsed="1"/>
-    <w:lsdException w:name="Balloon Text" w:semiHidden="1" w:unhideWhenUsed="1"/>
-    <w:lsdException w:name="Table Grid" w:uiPriority="59"/>
-    <w:lsdException w:name="Table Theme" w:semiHidden="1" w:unhideWhenUsed="1"/>
-    <w:lsdException w:name="Placeholder Text" w:semiHidden="1"/>
-    <w:lsdException w:name="No Spacing" w:uiPriority="1" w:qFormat="1"/>
-    <w:lsdException w:name="Light Shading" w:uiPriority="60"/>
-    <w:lsdException w:name="Light List" w:uiPriority="61"/>
-    <w:lsdException w:name="Light Grid" w:uiPriority="62"/>
-    <w:lsdException w:name="Medium Shading 1" w:uiPriority="63"/>
-    <w:lsdException w:name="Medium Shading 2" w:uiPriority="64"/>
-    <w:lsdException w:name="Medium List 1" w:uiPriority="65"/>
-    <w:lsdException w:name="Medium List 2" w:uiPriority="66"/>
-    <w:lsdException w:name="Medium Grid 1" w:uiPriority="67"/>
-    <w:lsdException w:name="Medium Grid 2" w:uiPriority="68"/>
-    <w:lsdException w:name="Medium Grid 3" w:uiPriority="69"/>
-    <w:lsdException w:name="Dark List" w:uiPriority="70"/>
-    <w:lsdException w:name="Colorful Shading" w:uiPriority="71"/>
-    <w:lsdException w:name="Colorful List" w:uiPriority="72"/>
-    <w:lsdException w:name="Colorful Grid" w:uiPriority="73"/>
-    <w:lsdException w:name="Light Shading Accent 1" w:uiPriority="60"/>
-    <w:lsdException w:name="Light List Accent 1" w:uiPriority="61"/>
-    <w:lsdException w:name="Light Grid Accent 1" w:uiPriority="62"/>
-    <w:lsdException w:name="Medium Shading 1 Accent 1" w:uiPriority="63"/>
-    <w:lsdException w:name="Medium Shading 2 Accent 1" w:uiPriority="64"/>
-    <w:lsdException w:name="Medium List 1 Accent 1" w:uiPriority="65"/>
-    <w:lsdException w:name="Revision" w:semiHidden="1"/>
-    <w:lsdException w:name="List Paragraph" w:uiPriority="34" w:qFormat="1"/>
-    <w:lsdException w:name="Quote" w:uiPriority="29" w:qFormat="1"/>
-    <w:lsdException w:name="Intense Quote" w:uiPriority="30" w:qFormat="1"/>
-    <w:lsdException w:name="Medium List 2 Accent 1" w:uiPriority="66"/>
-    <w:lsdException w:name="Medium Grid 1 Accent 1" w:uiPriority="67"/>
-    <w:lsdException w:name="Medium Grid 2 Accent 1" w:uiPriority="68"/>
-    <w:lsdException w:name="Medium Grid 3 Accent 1" w:uiPriority="69"/>
-    <w:lsdException w:name="Dark List Accent 1" w:uiPriority="70"/>
-    <w:lsdException w:name="Colorful Shading Accent 1" w:uiPriority="71"/>
-    <w:lsdException w:name="Colorful List Accent 1" w:uiPriority="72"/>
-    <w:lsdException w:name="Colorful Grid Accent 1" w:uiPriority="73"/>
-    <w:lsdException w:name="Light Shading Accent 2" w:uiPriority="60"/>
-    <w:lsdException w:name="Light List Accent 2" w:uiPriority="61"/>
-    <w:lsdException w:name="Light Grid Accent 2" w:uiPriority="62"/>
-    <w:lsdException w:name="Medium Shading 1 Accent 2" w:uiPriority="63"/>
-    <w:lsdException w:name="Medium Shading 2 Accent 2" w:uiPriority="64"/>
-    <w:lsdException w:name="Medium List 1 Accent 2" w:uiPriority="65"/>
-    <w:lsdException w:name="Medium List 2 Accent 2" w:uiPriority="66"/>
-    <w:lsdException w:name="Medium Grid 1 Accent 2" w:uiPriority="67"/>
-    <w:lsdException w:name="Medium Grid 2 Accent 2" w:uiPriority="68"/>
-    <w:lsdException w:name="Medium Grid 3 Accent 2" w:uiPriority="69"/>
-    <w:lsdException w:name="Dark List Accent 2" w:uiPriority="70"/>
-    <w:lsdException w:name="Colorful Shading Accent 2" w:uiPriority="71"/>
-    <w:lsdException w:name="Colorful List Accent 2" w:uiPriority="72"/>
-    <w:lsdException w:name="Colorful Grid Accent 2" w:uiPriority="73"/>
-    <w:lsdException w:name="Light Shading Accent 3" w:uiPriority="60"/>
-    <w:lsdException w:name="Light List Accent 3" w:uiPriority="61"/>
-    <w:lsdException w:name="Light Grid Accent 3" w:uiPriority="62"/>
-    <w:lsdException w:name="Medium Shading 1 Accent 3" w:uiPriority="63"/>
-    <w:lsdException w:name="Medium Shading 2 Accent 3" w:uiPriority="64"/>
-    <w:lsdException w:name="Medium List 1 Accent 3" w:uiPriority="65"/>
-    <w:lsdException w:name="Medium List 2 Accent 3" w:uiPriority="66"/>
-    <w:lsdException w:name="Medium Grid 1 Accent 3" w:uiPriority="67"/>
-    <w:lsdException w:name="Medium Grid 2 Accent 3" w:uiPriority="68"/>
-    <w:lsdException w:name="Medium Grid 3 Accent 3" w:uiPriority="69"/>
-    <w:lsdException w:name="Dark List Accent 3" w:uiPriority="70"/>
-    <w:lsdException w:name="Colorful Shading Accent 3" w:uiPriority="71"/>
-    <w:lsdException w:name="Colorful List Accent 3" w:uiPriority="72"/>
-    <w:lsdException w:name="Colorful Grid Accent 3" w:uiPriority="73"/>
-    <w:lsdException w:name="Light Shading Accent 4" w:uiPriority="60"/>
-    <w:lsdException w:name="Light List Accent 4" w:uiPriority="61"/>
-    <w:lsdException w:name="Light Grid Accent 4" w:uiPriority="62"/>
-    <w:lsdException w:name="Medium Shading 1 Accent 4" w:uiPriority="63"/>
-    <w:lsdException w:name="Medium Shading 2 Accent 4" w:uiPriority="64"/>
-    <w:lsdException w:name="Medium List 1 Accent 4" w:uiPriority="65"/>
-    <w:lsdException w:name="Medium List 2 Accent 4" w:uiPriority="66"/>
-    <w:lsdException w:name="Medium Grid 1 Accent 4" w:uiPriority="67"/>
-    <w:lsdException w:name="Medium Grid 2 Accent 4" w:uiPriority="68"/>
-    <w:lsdException w:name="Medium Grid 3 Accent 4" w:uiPriority="69"/>
-    <w:lsdException w:name="Dark List Accent 4" w:uiPriority="70"/>
-    <w:lsdException w:name="Colorful Shading Accent 4" w:uiPriority="71"/>
-    <w:lsdException w:name="Colorful List Accent 4" w:uiPriority="72"/>
-    <w:lsdException w:name="Colorful Grid Accent 4" w:uiPriority="73"/>
-    <w:lsdException w:name="Light Shading Accent 5" w:uiPriority="60"/>
-    <w:lsdException w:name="Light List Accent 5" w:uiPriority="61"/>
-    <w:lsdException w:name="Light Grid Accent 5" w:uiPriority="62"/>
-    <w:lsdException w:name="Medium Shading 1 Accent 5" w:uiPriority="63"/>
-    <w:lsdException w:name="Medium Shading 2 Accent 5" w:uiPriority="64"/>
-    <w:lsdException w:name="Medium List 1 Accent 5" w:uiPriority="65"/>
-    <w:lsdException w:name="Medium List 2 Accent 5" w:uiPriority="66"/>
-    <w:lsdException w:name="Medium Grid 1 Accent 5" w:uiPriority="67"/>
-    <w:lsdException w:name="Medium Grid 2 Accent 5" w:uiPriority="68"/>
-    <w:lsdException w:name="Medium Grid 3 Accent 5" w:uiPriority="69"/>
-    <w:lsdException w:name="Dark List Accent 5" w:uiPriority="70"/>
-    <w:lsdException w:name="Colorful Shading Accent 5" w:uiPriority="71"/>
-    <w:lsdException w:name="Colorful List Accent 5" w:uiPriority="72"/>
-    <w:lsdException w:name="Colorful Grid Accent 5" w:uiPriority="73"/>
-    <w:lsdException w:name="Light Shading Accent 6" w:uiPriority="60"/>
-    <w:lsdException w:name="Light List Accent 6" w:uiPriority="61"/>
-    <w:lsdException w:name="Light Grid Accent 6" w:uiPriority="62"/>
-    <w:lsdException w:name="Medium Shading 1 Accent 6" w:uiPriority="63"/>
-    <w:lsdException w:name="Medium Shading 2 Accent 6" w:uiPriority="64"/>
-    <w:lsdException w:name="Medium List 1 Accent 6" w:uiPriority="65"/>
-    <w:lsdException w:name="Medium List 2 Accent 6" w:uiPriority="66"/>
-    <w:lsdException w:name="Medium Grid 1 Accent 6" w:uiPriority="67"/>
-    <w:lsdException w:name="Medium Grid 2 Accent 6" w:uiPriority="68"/>
-    <w:lsdException w:name="Medium Grid 3 Accent 6" w:uiPriority="69"/>
-    <w:lsdException w:name="Dark List Accent 6" w:uiPriority="70"/>
-    <w:lsdException w:name="Colorful Shading Accent 6" w:uiPriority="71"/>
-    <w:lsdException w:name="Colorful List Accent 6" w:uiPriority="72"/>
-    <w:lsdException w:name="Colorful Grid Accent 6" w:uiPriority="73"/>
-    <w:lsdException w:name="Subtle Emphasis" w:uiPriority="19" w:qFormat="1"/>
-    <w:lsdException w:name="Intense Emphasis" w:uiPriority="21" w:qFormat="1"/>
-    <w:lsdException w:name="Subtle Reference" w:uiPriority="31" w:qFormat="1"/>
-    <w:lsdException w:name="Intense Reference" w:uiPriority="32" w:qFormat="1"/>
-    <w:lsdException w:name="Book Title" w:uiPriority="33" w:qFormat="1"/>
-    <w:lsdException w:name="Bibliography" w:semiHidden="1" w:uiPriority="37" w:unhideWhenUsed="1"/>
-    <w:lsdException w:name="TOC Heading" w:semiHidden="1" w:uiPriority="39" w:unhideWhenUsed="1" w:qFormat="1"/>
-    <w:lsdException w:name="Plain Table 1" w:uiPriority="41"/>
-    <w:lsdException w:name="Plain Table 2" w:uiPriority="42"/>
-    <w:lsdException w:name="Plain Table 3" w:uiPriority="43"/>
-    <w:lsdException w:name="Plain Table 4" w:uiPriority="44"/>
-    <w:lsdException w:name="Plain Table 5" w:uiPriority="45"/>
-    <w:lsdException w:name="Grid Table Light" w:uiPriority="40"/>
-    <w:lsdException w:name="Grid Table 1 Light" w:uiPriority="46"/>
-    <w:lsdException w:name="Grid Table 2" w:uiPriority="47"/>
-    <w:lsdException w:name="Grid Table 3" w:uiPriority="48"/>
-    <w:lsdException w:name="Grid Table 4" w:uiPriority="49"/>
-    <w:lsdException w:name="Grid Table 5 Dark" w:uiPriority="50"/>
-    <w:lsdException w:name="Grid Table 6 Colorful" w:uiPriority="51"/>
-    <w:lsdException w:name="Grid Table 7 Colorful" w:uiPriority="52"/>
-    <w:lsdException w:name="Grid Table 1 Light Accent 1" w:uiPriority="46"/>
-    <w:lsdException w:name="Grid Table 2 Accent 1" w:uiPriority="47"/>
-    <w:lsdException w:name="Grid Table 3 Accent 1" w:uiPriority="48"/>
-    <w:lsdException w:name="Grid Table 4 Accent 1" w:uiPriority="49"/>
-    <w:lsdException w:name="Grid Table 5 Dark Accent 1" w:uiPriority="50"/>
-    <w:lsdException w:name="Grid Table 6 Colorful Accent 1" w:uiPriority="51"/>
-    <w:lsdException w:name="Grid Table 7 Colorful Accent 1" w:uiPriority="52"/>
-    <w:lsdException w:name="Grid Table 1 Light Accent 2" w:uiPriority="46"/>
-    <w:lsdException w:name="Grid Table 2 Accent 2" w:uiPriority="47"/>
-    <w:lsdException w:name="Grid Table 3 Accent 2" w:uiPriority="48"/>
-    <w:lsdException w:name="Grid Table 4 Accent 2" w:uiPriority="49"/>
-    <w:lsdException w:name="Grid Table 5 Dark Accent 2" w:uiPriority="50"/>
-    <w:lsdException w:name="Grid Table 6 Colorful Accent 2" w:uiPriority="51"/>
-    <w:lsdException w:name="Grid Table 7 Colorful Accent 2" w:uiPriority="52"/>
-    <w:lsdException w:name="Grid Table 1 Light Accent 3" w:uiPriority="46"/>
-    <w:lsdException w:name="Grid Table 2 Accent 3" w:uiPriority="47"/>
-    <w:lsdException w:name="Grid Table 3 Accent 3" w:uiPriority="48"/>
-    <w:lsdException w:name="Grid Table 4 Accent 3" w:uiPriority="49"/>
-    <w:lsdException w:name="Grid Table 5 Dark Accent 3" w:uiPriority="50"/>
-    <w:lsdException w:name="Grid Table 6 Colorful Accent 3" w:uiPriority="51"/>
-    <w:lsdException w:name="Grid Table 7 Colorful Accent 3" w:uiPriority="52"/>
-    <w:lsdException w:name="Grid Table 1 Light Accent 4" w:uiPriority="46"/>
-    <w:lsdException w:name="Grid Table 2 Accent 4" w:uiPriority="47"/>
-    <w:lsdException w:name="Grid Table 3 Accent 4" w:uiPriority="48"/>
-    <w:lsdException w:name="Grid Table 4 Accent 4" w:uiPriority="49"/>
-    <w:lsdException w:name="Grid Table 5 Dark Accent 4" w:uiPriority="50"/>
-    <w:lsdException w:name="Grid Table 6 Colorful Accent 4" w:uiPriority="51"/>
-    <w:lsdException w:name="Grid Table 7 Colorful Accent 4" w:uiPriority="52"/>
-    <w:lsdException w:name="Grid Table 1 Light Accent 5" w:uiPriority="46"/>
-    <w:lsdException w:name="Grid Table 2 Accent 5" w:uiPriority="47"/>
-    <w:lsdException w:name="Grid Table 3 Accent 5" w:uiPriority="48"/>
-    <w:lsdException w:name="Grid Table 4 Accent 5" w:uiPriority="49"/>
-    <w:lsdException w:name="Grid Table 5 Dark Accent 5" w:uiPriority="50"/>
-    <w:lsdException w:name="Grid Table 6 Colorful Accent 5" w:uiPriority="51"/>
-    <w:lsdException w:name="Grid Table 7 Colorful Accent 5" w:uiPriority="52"/>
-    <w:lsdException w:name="Grid Table 1 Light Accent 6" w:uiPriority="46"/>
-    <w:lsdException w:name="Grid Table 2 Accent 6" w:uiPriority="47"/>
-    <w:lsdException w:name="Grid Table 3 Accent 6" w:uiPriority="48"/>
-    <w:lsdException w:name="Grid Table 4 Accent 6" w:uiPriority="49"/>
-    <w:lsdException w:name="Grid Table 5 Dark Accent 6" w:uiPriority="50"/>
-    <w:lsdException w:name="Grid Table 6 Colorful Accent 6" w:uiPriority="51"/>
-    <w:lsdException w:name="Grid Table 7 Colorful Accent 6" w:uiPriority="52"/>
-    <w:lsdException w:name="List Table 1 Light" w:uiPriority="46"/>
-    <w:lsdException w:name="List Table 2" w:uiPriority="47"/>
-    <w:lsdException w:name="List Table 3" w:uiPriority="48"/>
-    <w:lsdException w:name="List Table 4" w:uiPriority="49"/>
-    <w:lsdException w:name="List Table 5 Dark" w:uiPriority="50"/>
-    <w:lsdException w:name="List Table 6 Colorful" w:uiPriority="51"/>
-    <w:lsdException w:name="List Table 7 Colorful" w:uiPriority="52"/>
-    <w:lsdException w:name="List Table 1 Light Accent 1" w:uiPriority="46"/>
-    <w:lsdException w:name="List Table 2 Accent 1" w:uiPriority="47"/>
-    <w:lsdException w:name="List Table 3 Accent 1" w:uiPriority="48"/>
-    <w:lsdException w:name="List Table 4 Accent 1" w:uiPriority="49"/>
-    <w:lsdException w:name="List Table 5 Dark Accent 1" w:uiPriority="50"/>
-    <w:lsdException w:name="List Table 6 Colorful Accent 1" w:uiPriority="51"/>
-    <w:lsdException w:name="List Table 7 Colorful Accent 1" w:uiPriority="52"/>
-    <w:lsdException w:name="List Table 1 Light Accent 2" w:uiPriority="46"/>
-    <w:lsdException w:name="List Table 2 Accent 2" w:uiPriority="47"/>
-    <w:lsdException w:name="List Table 3 Accent 2" w:uiPriority="48"/>
-    <w:lsdException w:name="List Table 4 Accent 2" w:uiPriority="49"/>
-    <w:lsdException w:name="List Table 5 Dark Accent 2" w:uiPriority="50"/>
-    <w:lsdException w:name="List Table 6 Colorful Accent 2" w:uiPriority="51"/>
-    <w:lsdException w:name="List Table 7 Colorful Accent 2" w:uiPriority="52"/>
-    <w:lsdException w:name="List Table 1 Light Accent 3" w:uiPriority="46"/>
-    <w:lsdException w:name="List Table 2 Accent 3" w:uiPriority="47"/>
-    <w:lsdException w:name="List Table 3 Accent 3" w:uiPriority="48"/>
-    <w:lsdException w:name="List Table 4 Accent 3" w:uiPriority="49"/>
-    <w:lsdException w:name="List Table 5 Dark Accent 3" w:uiPriority="50"/>
-    <w:lsdException w:name="List Table 6 Colorful Accent 3" w:uiPriority="51"/>
-    <w:lsdException w:name="List Table 7 Colorful Accent 3" w:uiPriority="52"/>
-    <w:lsdException w:name="List Table 1 Light Accent 4" w:uiPriority="46"/>
-    <w:lsdException w:name="List Table 2 Accent 4" w:uiPriority="47"/>
-    <w:lsdException w:name="List Table 3 Accent 4" w:uiPriority="48"/>
-    <w:lsdException w:name="List Table 4 Accent 4" w:uiPriority="49"/>
-    <w:lsdException w:name="List Table 5 Dark Accent 4" w:uiPriority="50"/>
-    <w:lsdException w:name="List Table 6 Colorful Accent 4" w:uiPriority="51"/>
-    <w:lsdException w:name="List Table 7 Colorful Accent 4" w:uiPriority="52"/>
-    <w:lsdException w:name="List Table 1 Light Accent 5" w:uiPriority="46"/>
-    <w:lsdException w:name="List Table 2 Accent 5" w:uiPriority="47"/>
-    <w:lsdException w:name="List Table 3 Accent 5" w:uiPriority="48"/>
-    <w:lsdException w:name="List Table 4 Accent 5" w:uiPriority="49"/>
-    <w:lsdException w:name="List Table 5 Dark Accent 5" w:uiPriority="50"/>
-    <w:lsdException w:name="List Table 6 Colorful Accent 5" w:uiPriority="51"/>
-    <w:lsdException w:name="List Table 7 Colorful Accent 5" w:uiPriority="52"/>
-    <w:lsdException w:name="List Table 1 Light Accent 6" w:uiPriority="46"/>
-    <w:lsdException w:name="List Table 2 Accent 6" w:uiPriority="47"/>
-    <w:lsdException w:name="List Table 3 Accent 6" w:uiPriority="48"/>
-    <w:lsdException w:name="List Table 4 Accent 6" w:uiPriority="49"/>
-    <w:lsdException w:name="List Table 5 Dark Accent 6" w:uiPriority="50"/>
-    <w:lsdException w:name="List Table 6 Colorful Accent 6" w:uiPriority="51"/>
-    <w:lsdException w:name="List Table 7 Colorful Accent 6" w:uiPriority="52"/>
+  <w:latentStyles w:defLockedState="0" w:defUIPriority="99" w:defSemiHidden="1" w:defUnhideWhenUsed="1" w:defQFormat="0" w:count="267">
+    <w:lsdException w:name="Normal" w:semiHidden="0" w:uiPriority="0" w:unhideWhenUsed="0" w:qFormat="1"/>
+    <w:lsdException w:name="heading 1" w:semiHidden="0" w:uiPriority="9" w:unhideWhenUsed="0" w:qFormat="1"/>
+    <w:lsdException w:name="heading 2" w:uiPriority="9" w:qFormat="1"/>
+    <w:lsdException w:name="heading 3" w:uiPriority="9" w:qFormat="1"/>
+    <w:lsdException w:name="heading 4" w:uiPriority="9" w:qFormat="1"/>
+    <w:lsdException w:name="heading 5" w:uiPriority="9" w:qFormat="1"/>
+    <w:lsdException w:name="heading 6" w:uiPriority="9" w:qFormat="1"/>
+    <w:lsdException w:name="heading 7" w:uiPriority="9" w:qFormat="1"/>
+    <w:lsdException w:name="heading 8" w:uiPriority="9" w:qFormat="1"/>
+    <w:lsdException w:name="heading 9" w:uiPriority="9" w:qFormat="1"/>
+    <w:lsdException w:name="toc 1" w:uiPriority="39" w:qFormat="1"/>
+    <w:lsdException w:name="toc 2" w:uiPriority="39" w:qFormat="1"/>
+    <w:lsdException w:name="toc 3" w:uiPriority="39" w:qFormat="1"/>
+    <w:lsdException w:name="toc 4" w:uiPriority="39"/>
+    <w:lsdException w:name="toc 5" w:uiPriority="39"/>
+    <w:lsdException w:name="toc 6" w:uiPriority="39"/>
+    <w:lsdException w:name="toc 7" w:uiPriority="39"/>
+    <w:lsdException w:name="toc 8" w:uiPriority="39"/>
+    <w:lsdException w:name="toc 9" w:uiPriority="39"/>
+    <w:lsdException w:name="caption" w:uiPriority="35" w:qFormat="1"/>
+    <w:lsdException w:name="Title" w:semiHidden="0" w:uiPriority="10" w:unhideWhenUsed="0" w:qFormat="1"/>
+    <w:lsdException w:name="Default Paragraph Font" w:uiPriority="1"/>
+    <w:lsdException w:name="Subtitle" w:semiHidden="0" w:uiPriority="11" w:unhideWhenUsed="0" w:qFormat="1"/>
+    <w:lsdException w:name="Strong" w:semiHidden="0" w:uiPriority="22" w:unhideWhenUsed="0" w:qFormat="1"/>
+    <w:lsdException w:name="Emphasis" w:semiHidden="0" w:uiPriority="20" w:unhideWhenUsed="0" w:qFormat="1"/>
+    <w:lsdException w:name="Table Grid" w:semiHidden="0" w:uiPriority="59" w:unhideWhenUsed="0"/>
+    <w:lsdException w:name="Placeholder Text" w:unhideWhenUsed="0"/>
+    <w:lsdException w:name="No Spacing" w:semiHidden="0" w:uiPriority="1" w:unhideWhenUsed="0" w:qFormat="1"/>
+    <w:lsdException w:name="Light Shading" w:semiHidden="0" w:uiPriority="60" w:unhideWhenUsed="0"/>
+    <w:lsdException w:name="Light List" w:semiHidden="0" w:uiPriority="61" w:unhideWhenUsed="0"/>
+    <w:lsdException w:name="Light Grid" w:semiHidden="0" w:uiPriority="62" w:unhideWhenUsed="0"/>
+    <w:lsdException w:name="Medium Shading 1" w:semiHidden="0" w:uiPriority="63" w:unhideWhenUsed="0"/>
+    <w:lsdException w:name="Medium Shading 2" w:semiHidden="0" w:uiPriority="64" w:unhideWhenUsed="0"/>
+    <w:lsdException w:name="Medium List 1" w:semiHidden="0" w:uiPriority="65" w:unhideWhenUsed="0"/>
+    <w:lsdException w:name="Medium List 2" w:semiHidden="0" w:uiPriority="66" w:unhideWhenUsed="0"/>
+    <w:lsdException w:name="Medium Grid 1" w:semiHidden="0" w:uiPriority="67" w:unhideWhenUsed="0"/>
+    <w:lsdException w:name="Medium Grid 2" w:semiHidden="0" w:uiPriority="68" w:unhideWhenUsed="0"/>
+    <w:lsdException w:name="Medium Grid 3" w:semiHidden="0" w:uiPriority="69" w:unhideWhenUsed="0"/>
+    <w:lsdException w:name="Dark List" w:semiHidden="0" w:uiPriority="70" w:unhideWhenUsed="0"/>
+    <w:lsdException w:name="Colorful Shading" w:semiHidden="0" w:uiPriority="71" w:unhideWhenUsed="0"/>
+    <w:lsdException w:name="Colorful List" w:semiHidden="0" w:uiPriority="72" w:unhideWhenUsed="0"/>
+    <w:lsdException w:name="Colorful Grid" w:semiHidden="0" w:uiPriority="73" w:unhideWhenUsed="0"/>
+    <w:lsdException w:name="Light Shading Accent 1" w:semiHidden="0" w:uiPriority="60" w:unhideWhenUsed="0"/>
+    <w:lsdException w:name="Light List Accent 1" w:semiHidden="0" w:uiPriority="61" w:unhideWhenUsed="0"/>
+    <w:lsdException w:name="Light Grid Accent 1" w:semiHidden="0" w:uiPriority="62" w:unhideWhenUsed="0"/>
+    <w:lsdException w:name="Medium Shading 1 Accent 1" w:semiHidden="0" w:uiPriority="63" w:unhideWhenUsed="0"/>
+    <w:lsdException w:name="Medium Shading 2 Accent 1" w:semiHidden="0" w:uiPriority="64" w:unhideWhenUsed="0"/>
+    <w:lsdException w:name="Medium List 1 Accent 1" w:semiHidden="0" w:uiPriority="65" w:unhideWhenUsed="0"/>
+    <w:lsdException w:name="Revision" w:unhideWhenUsed="0"/>
+    <w:lsdException w:name="List Paragraph" w:semiHidden="0" w:uiPriority="34" w:unhideWhenUsed="0" w:qFormat="1"/>
+    <w:lsdException w:name="Quote" w:semiHidden="0" w:uiPriority="29" w:unhideWhenUsed="0" w:qFormat="1"/>
+    <w:lsdException w:name="Intense Quote" w:semiHidden="0" w:uiPriority="30" w:unhideWhenUsed="0" w:qFormat="1"/>
+    <w:lsdException w:name="Medium List 2 Accent 1" w:semiHidden="0" w:uiPriority="66" w:unhideWhenUsed="0"/>
+    <w:lsdException w:name="Medium Grid 1 Accent 1" w:semiHidden="0" w:uiPriority="67" w:unhideWhenUsed="0"/>
+    <w:lsdException w:name="Medium Grid 2 Accent 1" w:semiHidden="0" w:uiPriority="68" w:unhideWhenUsed="0"/>
+    <w:lsdException w:name="Medium Grid 3 Accent 1" w:semiHidden="0" w:uiPriority="69" w:unhideWhenUsed="0"/>
+    <w:lsdException w:name="Dark List Accent 1" w:semiHidden="0" w:uiPriority="70" w:unhideWhenUsed="0"/>
+    <w:lsdException w:name="Colorful Shading Accent 1" w:semiHidden="0" w:uiPriority="71" w:unhideWhenUsed="0"/>
+    <w:lsdException w:name="Colorful List Accent 1" w:semiHidden="0" w:uiPriority="72" w:unhideWhenUsed="0"/>
+    <w:lsdException w:name="Colorful Grid Accent 1" w:semiHidden="0" w:uiPriority="73" w:unhideWhenUsed="0"/>
+    <w:lsdException w:name="Light Shading Accent 2" w:semiHidden="0" w:uiPriority="60" w:unhideWhenUsed="0"/>
+    <w:lsdException w:name="Light List Accent 2" w:semiHidden="0" w:uiPriority="61" w:unhideWhenUsed="0"/>
+    <w:lsdException w:name="Light Grid Accent 2" w:semiHidden="0" w:uiPriority="62" w:unhideWhenUsed="0"/>
+    <w:lsdException w:name="Medium Shading 1 Accent 2" w:semiHidden="0" w:uiPriority="63" w:unhideWhenUsed="0"/>
+    <w:lsdException w:name="Medium Shading 2 Accent 2" w:semiHidden="0" w:uiPriority="64" w:unhideWhenUsed="0"/>
+    <w:lsdException w:name="Medium List 1 Accent 2" w:semiHidden="0" w:uiPriority="65" w:unhideWhenUsed="0"/>
+    <w:lsdException w:name="Medium List 2 Accent 2" w:semiHidden="0" w:uiPriority="66" w:unhideWhenUsed="0"/>
+    <w:lsdException w:name="Medium Grid 1 Accent 2" w:semiHidden="0" w:uiPriority="67" w:unhideWhenUsed="0"/>
+    <w:lsdException w:name="Medium Grid 2 Accent 2" w:semiHidden="0" w:uiPriority="68" w:unhideWhenUsed="0"/>
+    <w:lsdException w:name="Medium Grid 3 Accent 2" w:semiHidden="0" w:uiPriority="69" w:unhideWhenUsed="0"/>
+    <w:lsdException w:name="Dark List Accent 2" w:semiHidden="0" w:uiPriority="70" w:unhideWhenUsed="0"/>
+    <w:lsdException w:name="Colorful Shading Accent 2" w:semiHidden="0" w:uiPriority="71" w:unhideWhenUsed="0"/>
+    <w:lsdException w:name="Colorful List Accent 2" w:semiHidden="0" w:uiPriority="72" w:unhideWhenUsed="0"/>
+    <w:lsdException w:name="Colorful Grid Accent 2" w:semiHidden="0" w:uiPriority="73" w:unhideWhenUsed="0"/>
+    <w:lsdException w:name="Light Shading Accent 3" w:semiHidden="0" w:uiPriority="60" w:unhideWhenUsed="0"/>
+    <w:lsdException w:name="Light List Accent 3" w:semiHidden="0" w:uiPriority="61" w:unhideWhenUsed="0"/>
+    <w:lsdException w:name="Light Grid Accent 3" w:semiHidden="0" w:uiPriority="62" w:unhideWhenUsed="0"/>
+    <w:lsdException w:name="Medium Shading 1 Accent 3" w:semiHidden="0" w:uiPriority="63" w:unhideWhenUsed="0"/>
+    <w:lsdException w:name="Medium Shading 2 Accent 3" w:semiHidden="0" w:uiPriority="64" w:unhideWhenUsed="0"/>
+    <w:lsdException w:name="Medium List 1 Accent 3" w:semiHidden="0" w:uiPriority="65" w:unhideWhenUsed="0"/>
+    <w:lsdException w:name="Medium List 2 Accent 3" w:semiHidden="0" w:uiPriority="66" w:unhideWhenUsed="0"/>
+    <w:lsdException w:name="Medium Grid 1 Accent 3" w:semiHidden="0" w:uiPriority="67" w:unhideWhenUsed="0"/>
+    <w:lsdException w:name="Medium Grid 2 Accent 3" w:semiHidden="0" w:uiPriority="68" w:unhideWhenUsed="0"/>
+    <w:lsdException w:name="Medium Grid 3 Accent 3" w:semiHidden="0" w:uiPriority="69" w:unhideWhenUsed="0"/>
+    <w:lsdException w:name="Dark List Accent 3" w:semiHidden="0" w:uiPriority="70" w:unhideWhenUsed="0"/>
+    <w:lsdException w:name="Colorful Shading Accent 3" w:semiHidden="0" w:uiPriority="71" w:unhideWhenUsed="0"/>
+    <w:lsdException w:name="Colorful List Accent 3" w:semiHidden="0" w:uiPriority="72" w:unhideWhenUsed="0"/>
+    <w:lsdException w:name="Colorful Grid Accent 3" w:semiHidden="0" w:uiPriority="73" w:unhideWhenUsed="0"/>
+    <w:lsdException w:name="Light Shading Accent 4" w:semiHidden="0" w:uiPriority="60" w:unhideWhenUsed="0"/>
+    <w:lsdException w:name="Light List Accent 4" w:semiHidden="0" w:uiPriority="61" w:unhideWhenUsed="0"/>
+    <w:lsdException w:name="Light Grid Accent 4" w:semiHidden="0" w:uiPriority="62" w:unhideWhenUsed="0"/>
+    <w:lsdException w:name="Medium Shading 1 Accent 4" w:semiHidden="0" w:uiPriority="63" w:unhideWhenUsed="0"/>
+    <w:lsdException w:name="Medium Shading 2 Accent 4" w:semiHidden="0" w:uiPriority="64" w:unhideWhenUsed="0"/>
+    <w:lsdException w:name="Medium List 1 Accent 4" w:semiHidden="0" w:uiPriority="65" w:unhideWhenUsed="0"/>
+    <w:lsdException w:name="Medium List 2 Accent 4" w:semiHidden="0" w:uiPriority="66" w:unhideWhenUsed="0"/>
+    <w:lsdException w:name="Medium Grid 1 Accent 4" w:semiHidden="0" w:uiPriority="67" w:unhideWhenUsed="0"/>
+    <w:lsdException w:name="Medium Grid 2 Accent 4" w:semiHidden="0" w:uiPriority="68" w:unhideWhenUsed="0"/>
+    <w:lsdException w:name="Medium Grid 3 Accent 4" w:semiHidden="0" w:uiPriority="69" w:unhideWhenUsed="0"/>
+    <w:lsdException w:name="Dark List Accent 4" w:semiHidden="0" w:uiPriority="70" w:unhideWhenUsed="0"/>
+    <w:lsdException w:name="Colorful Shading Accent 4" w:semiHidden="0" w:uiPriority="71" w:unhideWhenUsed="0"/>
+    <w:lsdException w:name="Colorful List Accent 4" w:semiHidden="0" w:uiPriority="72" w:unhideWhenUsed="0"/>
+    <w:lsdException w:name="Colorful Grid Accent 4" w:semiHidden="0" w:uiPriority="73" w:unhideWhenUsed="0"/>
+    <w:lsdException w:name="Light Shading Accent 5" w:semiHidden="0" w:uiPriority="60" w:unhideWhenUsed="0"/>
+    <w:lsdException w:name="Light List Accent 5" w:semiHidden="0" w:uiPriority="61" w:unhideWhenUsed="0"/>
+    <w:lsdException w:name="Light Grid Accent 5" w:semiHidden="0" w:uiPriority="62" w:unhideWhenUsed="0"/>
+    <w:lsdException w:name="Medium Shading 1 Accent 5" w:semiHidden="0" w:uiPriority="63" w:unhideWhenUsed="0"/>
+    <w:lsdException w:name="Medium Shading 2 Accent 5" w:semiHidden="0" w:uiPriority="64" w:unhideWhenUsed="0"/>
+    <w:lsdException w:name="Medium List 1 Accent 5" w:semiHidden="0" w:uiPriority="65" w:unhideWhenUsed="0"/>
+    <w:lsdException w:name="Medium List 2 Accent 5" w:semiHidden="0" w:uiPriority="66" w:unhideWhenUsed="0"/>
+    <w:lsdException w:name="Medium Grid 1 Accent 5" w:semiHidden="0" w:uiPriority="67" w:unhideWhenUsed="0"/>
+    <w:lsdException w:name="Medium Grid 2 Accent 5" w:semiHidden="0" w:uiPriority="68" w:unhideWhenUsed="0"/>
+    <w:lsdException w:name="Medium Grid 3 Accent 5" w:semiHidden="0" w:uiPriority="69" w:unhideWhenUsed="0"/>
+    <w:lsdException w:name="Dark List Accent 5" w:semiHidden="0" w:uiPriority="70" w:unhideWhenUsed="0"/>
+    <w:lsdException w:name="Colorful Shading Accent 5" w:semiHidden="0" w:uiPriority="71" w:unhideWhenUsed="0"/>
+    <w:lsdException w:name="Colorful List Accent 5" w:semiHidden="0" w:uiPriority="72" w:unhideWhenUsed="0"/>
+    <w:lsdException w:name="Colorful Grid Accent 5" w:semiHidden="0" w:uiPriority="73" w:unhideWhenUsed="0"/>
+    <w:lsdException w:name="Light Shading Accent 6" w:semiHidden="0" w:uiPriority="60" w:unhideWhenUsed="0"/>
+    <w:lsdException w:name="Light List Accent 6" w:semiHidden="0" w:uiPriority="61" w:unhideWhenUsed="0"/>
+    <w:lsdException w:name="Light Grid Accent 6" w:semiHidden="0" w:uiPriority="62" w:unhideWhenUsed="0"/>
+    <w:lsdException w:name="Medium Shading 1 Accent 6" w:semiHidden="0" w:uiPriority="63" w:unhideWhenUsed="0"/>
+    <w:lsdException w:name="Medium Shading 2 Accent 6" w:semiHidden="0" w:uiPriority="64" w:unhideWhenUsed="0"/>
+    <w:lsdException w:name="Medium List 1 Accent 6" w:semiHidden="0" w:uiPriority="65" w:unhideWhenUsed="0"/>
+    <w:lsdException w:name="Medium List 2 Accent 6" w:semiHidden="0" w:uiPriority="66" w:unhideWhenUsed="0"/>
+    <w:lsdException w:name="Medium Grid 1 Accent 6" w:semiHidden="0" w:uiPriority="67" w:unhideWhenUsed="0"/>
+    <w:lsdException w:name="Medium Grid 2 Accent 6" w:semiHidden="0" w:uiPriority="68" w:unhideWhenUsed="0"/>
+    <w:lsdException w:name="Medium Grid 3 Accent 6" w:semiHidden="0" w:uiPriority="69" w:unhideWhenUsed="0"/>
+    <w:lsdException w:name="Dark List Accent 6" w:semiHidden="0" w:uiPriority="70" w:unhideWhenUsed="0"/>
+    <w:lsdException w:name="Colorful Shading Accent 6" w:semiHidden="0" w:uiPriority="71" w:unhideWhenUsed="0"/>
+    <w:lsdException w:name="Colorful List Accent 6" w:semiHidden="0" w:uiPriority="72" w:unhideWhenUsed="0"/>
+    <w:lsdException w:name="Colorful Grid Accent 6" w:semiHidden="0" w:uiPriority="73" w:unhideWhenUsed="0"/>
+    <w:lsdException w:name="Subtle Emphasis" w:semiHidden="0" w:uiPriority="19" w:unhideWhenUsed="0" w:qFormat="1"/>
+    <w:lsdException w:name="Intense Emphasis" w:semiHidden="0" w:uiPriority="21" w:unhideWhenUsed="0" w:qFormat="1"/>
+    <w:lsdException w:name="Subtle Reference" w:semiHidden="0" w:uiPriority="31" w:unhideWhenUsed="0" w:qFormat="1"/>
+    <w:lsdException w:name="Intense Reference" w:semiHidden="0" w:uiPriority="32" w:unhideWhenUsed="0" w:qFormat="1"/>
+    <w:lsdException w:name="Book Title" w:semiHidden="0" w:uiPriority="33" w:unhideWhenUsed="0" w:qFormat="1"/>
+    <w:lsdException w:name="Bibliography" w:uiPriority="37"/>
+    <w:lsdException w:name="TOC Heading" w:uiPriority="39" w:qFormat="1"/>
   </w:latentStyles>
   <w:style w:type="paragraph" w:default="1" w:styleId="Normal">
     <w:name w:val="Normal"/>
@@ -4116,7 +4059,483 @@
       <w:szCs w:val="28"/>
     </w:rPr>
   </w:style>
-  <w:style w:type="paragraph" w:styleId="TtuloTDC">
+  <w:style w:type="paragraph" w:styleId="TtulodeTDC">
+    <w:name w:val="TOC Heading"/>
+    <w:basedOn w:val="Ttulo1"/>
+    <w:next w:val="Normal"/>
+    <w:uiPriority w:val="39"/>
+    <w:semiHidden/>
+    <w:unhideWhenUsed/>
+    <w:qFormat/>
+    <w:rsid w:val="008524DD"/>
+    <w:pPr>
+      <w:outlineLvl w:val="9"/>
+    </w:pPr>
+  </w:style>
+  <w:style w:type="paragraph" w:styleId="TDC2">
+    <w:name w:val="toc 2"/>
+    <w:basedOn w:val="Normal"/>
+    <w:next w:val="Normal"/>
+    <w:autoRedefine/>
+    <w:uiPriority w:val="39"/>
+    <w:unhideWhenUsed/>
+    <w:qFormat/>
+    <w:rsid w:val="008524DD"/>
+    <w:pPr>
+      <w:spacing w:after="100"/>
+      <w:ind w:left="220"/>
+    </w:pPr>
+    <w:rPr>
+      <w:rFonts w:eastAsiaTheme="minorEastAsia"/>
+    </w:rPr>
+  </w:style>
+  <w:style w:type="paragraph" w:styleId="TDC1">
+    <w:name w:val="toc 1"/>
+    <w:basedOn w:val="Normal"/>
+    <w:next w:val="Normal"/>
+    <w:autoRedefine/>
+    <w:uiPriority w:val="39"/>
+    <w:unhideWhenUsed/>
+    <w:qFormat/>
+    <w:rsid w:val="008524DD"/>
+    <w:pPr>
+      <w:spacing w:after="100"/>
+    </w:pPr>
+    <w:rPr>
+      <w:rFonts w:eastAsiaTheme="minorEastAsia"/>
+    </w:rPr>
+  </w:style>
+  <w:style w:type="paragraph" w:styleId="TDC3">
+    <w:name w:val="toc 3"/>
+    <w:basedOn w:val="Normal"/>
+    <w:next w:val="Normal"/>
+    <w:autoRedefine/>
+    <w:uiPriority w:val="39"/>
+    <w:unhideWhenUsed/>
+    <w:qFormat/>
+    <w:rsid w:val="008524DD"/>
+    <w:pPr>
+      <w:spacing w:after="100"/>
+      <w:ind w:left="440"/>
+    </w:pPr>
+    <w:rPr>
+      <w:rFonts w:eastAsiaTheme="minorEastAsia"/>
+    </w:rPr>
+  </w:style>
+  <w:style w:type="character" w:styleId="Hipervnculo">
+    <w:name w:val="Hyperlink"/>
+    <w:basedOn w:val="Fuentedeprrafopredeter"/>
+    <w:uiPriority w:val="99"/>
+    <w:unhideWhenUsed/>
+    <w:rsid w:val="005835CB"/>
+    <w:rPr>
+      <w:color w:val="0000FF" w:themeColor="hyperlink"/>
+      <w:u w:val="single"/>
+    </w:rPr>
+  </w:style>
+  <w:style w:type="character" w:customStyle="1" w:styleId="Ttulo2Car">
+    <w:name w:val="Título 2 Car"/>
+    <w:basedOn w:val="Fuentedeprrafopredeter"/>
+    <w:link w:val="Ttulo2"/>
+    <w:uiPriority w:val="9"/>
+    <w:rsid w:val="00267CB1"/>
+    <w:rPr>
+      <w:rFonts w:asciiTheme="majorHAnsi" w:eastAsiaTheme="majorEastAsia" w:hAnsiTheme="majorHAnsi" w:cstheme="majorBidi"/>
+      <w:b/>
+      <w:bCs/>
+      <w:color w:val="4F81BD" w:themeColor="accent1"/>
+      <w:sz w:val="26"/>
+      <w:szCs w:val="26"/>
+    </w:rPr>
+  </w:style>
+  <w:style w:type="paragraph" w:styleId="NormalWeb">
+    <w:name w:val="Normal (Web)"/>
+    <w:basedOn w:val="Normal"/>
+    <w:uiPriority w:val="99"/>
+    <w:unhideWhenUsed/>
+    <w:rsid w:val="00267CB1"/>
+    <w:pPr>
+      <w:spacing w:before="100" w:beforeAutospacing="1" w:after="100" w:afterAutospacing="1" w:line="240" w:lineRule="auto"/>
+    </w:pPr>
+    <w:rPr>
+      <w:rFonts w:ascii="Times New Roman" w:eastAsia="Times New Roman" w:hAnsi="Times New Roman" w:cs="Times New Roman"/>
+      <w:sz w:val="24"/>
+      <w:szCs w:val="24"/>
+    </w:rPr>
+  </w:style>
+  <w:style w:type="character" w:customStyle="1" w:styleId="Ttulo3Car">
+    <w:name w:val="Título 3 Car"/>
+    <w:basedOn w:val="Fuentedeprrafopredeter"/>
+    <w:link w:val="Ttulo3"/>
+    <w:uiPriority w:val="9"/>
+    <w:rsid w:val="0061542B"/>
+    <w:rPr>
+      <w:rFonts w:asciiTheme="majorHAnsi" w:eastAsiaTheme="majorEastAsia" w:hAnsiTheme="majorHAnsi" w:cstheme="majorBidi"/>
+      <w:color w:val="243F60" w:themeColor="accent1" w:themeShade="7F"/>
+      <w:sz w:val="24"/>
+      <w:szCs w:val="24"/>
+    </w:rPr>
+  </w:style>
+  <w:style w:type="paragraph" w:styleId="Prrafodelista">
+    <w:name w:val="List Paragraph"/>
+    <w:basedOn w:val="Normal"/>
+    <w:uiPriority w:val="34"/>
+    <w:qFormat/>
+    <w:rsid w:val="0061542B"/>
+    <w:pPr>
+      <w:ind w:left="720"/>
+      <w:contextualSpacing/>
+    </w:pPr>
+  </w:style>
+</w:styles>
+</file>
+
+<file path=word/stylesWithEffects.xml><?xml version="1.0" encoding="utf-8"?>
+<w:styles xmlns:wpc="http://schemas.microsoft.com/office/word/2010/wordprocessingCanvas" xmlns:mc="http://schemas.openxmlformats.org/markup-compatibility/2006" xmlns:o="urn:schemas-microsoft-com:office:office" xmlns:r="http://schemas.openxmlformats.org/officeDocument/2006/relationships" xmlns:m="http://schemas.openxmlformats.org/officeDocument/2006/math" xmlns:v="urn:schemas-microsoft-com:vml" xmlns:wp14="http://schemas.microsoft.com/office/word/2010/wordprocessingDrawing" xmlns:wp="http://schemas.openxmlformats.org/drawingml/2006/wordprocessingDrawing" xmlns:w10="urn:schemas-microsoft-com:office:word" xmlns:w="http://schemas.openxmlformats.org/wordprocessingml/2006/main" xmlns:w14="http://schemas.microsoft.com/office/word/2010/wordml" xmlns:wpg="http://schemas.microsoft.com/office/word/2010/wordprocessingGroup" xmlns:wpi="http://schemas.microsoft.com/office/word/2010/wordprocessingInk" xmlns:wne="http://schemas.microsoft.com/office/word/2006/wordml" xmlns:wps="http://schemas.microsoft.com/office/word/2010/wordprocessingShape" mc:Ignorable="w14 wp14">
+  <w:docDefaults>
+    <w:rPrDefault>
+      <w:rPr>
+        <w:rFonts w:asciiTheme="minorHAnsi" w:eastAsiaTheme="minorHAnsi" w:hAnsiTheme="minorHAnsi" w:cstheme="minorBidi"/>
+        <w:sz w:val="22"/>
+        <w:szCs w:val="22"/>
+        <w:lang w:val="en-US" w:eastAsia="en-US" w:bidi="ar-SA"/>
+      </w:rPr>
+    </w:rPrDefault>
+    <w:pPrDefault>
+      <w:pPr>
+        <w:spacing w:after="120" w:line="276" w:lineRule="auto"/>
+      </w:pPr>
+    </w:pPrDefault>
+  </w:docDefaults>
+  <w:latentStyles w:defLockedState="0" w:defUIPriority="99" w:defSemiHidden="1" w:defUnhideWhenUsed="1" w:defQFormat="0" w:count="267">
+    <w:lsdException w:name="Normal" w:semiHidden="0" w:uiPriority="0" w:unhideWhenUsed="0" w:qFormat="1"/>
+    <w:lsdException w:name="heading 1" w:semiHidden="0" w:uiPriority="9" w:unhideWhenUsed="0" w:qFormat="1"/>
+    <w:lsdException w:name="heading 2" w:uiPriority="9" w:qFormat="1"/>
+    <w:lsdException w:name="heading 3" w:uiPriority="9" w:qFormat="1"/>
+    <w:lsdException w:name="heading 4" w:uiPriority="9" w:qFormat="1"/>
+    <w:lsdException w:name="heading 5" w:uiPriority="9" w:qFormat="1"/>
+    <w:lsdException w:name="heading 6" w:uiPriority="9" w:qFormat="1"/>
+    <w:lsdException w:name="heading 7" w:uiPriority="9" w:qFormat="1"/>
+    <w:lsdException w:name="heading 8" w:uiPriority="9" w:qFormat="1"/>
+    <w:lsdException w:name="heading 9" w:uiPriority="9" w:qFormat="1"/>
+    <w:lsdException w:name="toc 1" w:uiPriority="39" w:qFormat="1"/>
+    <w:lsdException w:name="toc 2" w:uiPriority="39" w:qFormat="1"/>
+    <w:lsdException w:name="toc 3" w:uiPriority="39" w:qFormat="1"/>
+    <w:lsdException w:name="toc 4" w:uiPriority="39"/>
+    <w:lsdException w:name="toc 5" w:uiPriority="39"/>
+    <w:lsdException w:name="toc 6" w:uiPriority="39"/>
+    <w:lsdException w:name="toc 7" w:uiPriority="39"/>
+    <w:lsdException w:name="toc 8" w:uiPriority="39"/>
+    <w:lsdException w:name="toc 9" w:uiPriority="39"/>
+    <w:lsdException w:name="caption" w:uiPriority="35" w:qFormat="1"/>
+    <w:lsdException w:name="Title" w:semiHidden="0" w:uiPriority="10" w:unhideWhenUsed="0" w:qFormat="1"/>
+    <w:lsdException w:name="Default Paragraph Font" w:uiPriority="1"/>
+    <w:lsdException w:name="Subtitle" w:semiHidden="0" w:uiPriority="11" w:unhideWhenUsed="0" w:qFormat="1"/>
+    <w:lsdException w:name="Strong" w:semiHidden="0" w:uiPriority="22" w:unhideWhenUsed="0" w:qFormat="1"/>
+    <w:lsdException w:name="Emphasis" w:semiHidden="0" w:uiPriority="20" w:unhideWhenUsed="0" w:qFormat="1"/>
+    <w:lsdException w:name="Table Grid" w:semiHidden="0" w:uiPriority="59" w:unhideWhenUsed="0"/>
+    <w:lsdException w:name="Placeholder Text" w:unhideWhenUsed="0"/>
+    <w:lsdException w:name="No Spacing" w:semiHidden="0" w:uiPriority="1" w:unhideWhenUsed="0" w:qFormat="1"/>
+    <w:lsdException w:name="Light Shading" w:semiHidden="0" w:uiPriority="60" w:unhideWhenUsed="0"/>
+    <w:lsdException w:name="Light List" w:semiHidden="0" w:uiPriority="61" w:unhideWhenUsed="0"/>
+    <w:lsdException w:name="Light Grid" w:semiHidden="0" w:uiPriority="62" w:unhideWhenUsed="0"/>
+    <w:lsdException w:name="Medium Shading 1" w:semiHidden="0" w:uiPriority="63" w:unhideWhenUsed="0"/>
+    <w:lsdException w:name="Medium Shading 2" w:semiHidden="0" w:uiPriority="64" w:unhideWhenUsed="0"/>
+    <w:lsdException w:name="Medium List 1" w:semiHidden="0" w:uiPriority="65" w:unhideWhenUsed="0"/>
+    <w:lsdException w:name="Medium List 2" w:semiHidden="0" w:uiPriority="66" w:unhideWhenUsed="0"/>
+    <w:lsdException w:name="Medium Grid 1" w:semiHidden="0" w:uiPriority="67" w:unhideWhenUsed="0"/>
+    <w:lsdException w:name="Medium Grid 2" w:semiHidden="0" w:uiPriority="68" w:unhideWhenUsed="0"/>
+    <w:lsdException w:name="Medium Grid 3" w:semiHidden="0" w:uiPriority="69" w:unhideWhenUsed="0"/>
+    <w:lsdException w:name="Dark List" w:semiHidden="0" w:uiPriority="70" w:unhideWhenUsed="0"/>
+    <w:lsdException w:name="Colorful Shading" w:semiHidden="0" w:uiPriority="71" w:unhideWhenUsed="0"/>
+    <w:lsdException w:name="Colorful List" w:semiHidden="0" w:uiPriority="72" w:unhideWhenUsed="0"/>
+    <w:lsdException w:name="Colorful Grid" w:semiHidden="0" w:uiPriority="73" w:unhideWhenUsed="0"/>
+    <w:lsdException w:name="Light Shading Accent 1" w:semiHidden="0" w:uiPriority="60" w:unhideWhenUsed="0"/>
+    <w:lsdException w:name="Light List Accent 1" w:semiHidden="0" w:uiPriority="61" w:unhideWhenUsed="0"/>
+    <w:lsdException w:name="Light Grid Accent 1" w:semiHidden="0" w:uiPriority="62" w:unhideWhenUsed="0"/>
+    <w:lsdException w:name="Medium Shading 1 Accent 1" w:semiHidden="0" w:uiPriority="63" w:unhideWhenUsed="0"/>
+    <w:lsdException w:name="Medium Shading 2 Accent 1" w:semiHidden="0" w:uiPriority="64" w:unhideWhenUsed="0"/>
+    <w:lsdException w:name="Medium List 1 Accent 1" w:semiHidden="0" w:uiPriority="65" w:unhideWhenUsed="0"/>
+    <w:lsdException w:name="Revision" w:unhideWhenUsed="0"/>
+    <w:lsdException w:name="List Paragraph" w:semiHidden="0" w:uiPriority="34" w:unhideWhenUsed="0" w:qFormat="1"/>
+    <w:lsdException w:name="Quote" w:semiHidden="0" w:uiPriority="29" w:unhideWhenUsed="0" w:qFormat="1"/>
+    <w:lsdException w:name="Intense Quote" w:semiHidden="0" w:uiPriority="30" w:unhideWhenUsed="0" w:qFormat="1"/>
+    <w:lsdException w:name="Medium List 2 Accent 1" w:semiHidden="0" w:uiPriority="66" w:unhideWhenUsed="0"/>
+    <w:lsdException w:name="Medium Grid 1 Accent 1" w:semiHidden="0" w:uiPriority="67" w:unhideWhenUsed="0"/>
+    <w:lsdException w:name="Medium Grid 2 Accent 1" w:semiHidden="0" w:uiPriority="68" w:unhideWhenUsed="0"/>
+    <w:lsdException w:name="Medium Grid 3 Accent 1" w:semiHidden="0" w:uiPriority="69" w:unhideWhenUsed="0"/>
+    <w:lsdException w:name="Dark List Accent 1" w:semiHidden="0" w:uiPriority="70" w:unhideWhenUsed="0"/>
+    <w:lsdException w:name="Colorful Shading Accent 1" w:semiHidden="0" w:uiPriority="71" w:unhideWhenUsed="0"/>
+    <w:lsdException w:name="Colorful List Accent 1" w:semiHidden="0" w:uiPriority="72" w:unhideWhenUsed="0"/>
+    <w:lsdException w:name="Colorful Grid Accent 1" w:semiHidden="0" w:uiPriority="73" w:unhideWhenUsed="0"/>
+    <w:lsdException w:name="Light Shading Accent 2" w:semiHidden="0" w:uiPriority="60" w:unhideWhenUsed="0"/>
+    <w:lsdException w:name="Light List Accent 2" w:semiHidden="0" w:uiPriority="61" w:unhideWhenUsed="0"/>
+    <w:lsdException w:name="Light Grid Accent 2" w:semiHidden="0" w:uiPriority="62" w:unhideWhenUsed="0"/>
+    <w:lsdException w:name="Medium Shading 1 Accent 2" w:semiHidden="0" w:uiPriority="63" w:unhideWhenUsed="0"/>
+    <w:lsdException w:name="Medium Shading 2 Accent 2" w:semiHidden="0" w:uiPriority="64" w:unhideWhenUsed="0"/>
+    <w:lsdException w:name="Medium List 1 Accent 2" w:semiHidden="0" w:uiPriority="65" w:unhideWhenUsed="0"/>
+    <w:lsdException w:name="Medium List 2 Accent 2" w:semiHidden="0" w:uiPriority="66" w:unhideWhenUsed="0"/>
+    <w:lsdException w:name="Medium Grid 1 Accent 2" w:semiHidden="0" w:uiPriority="67" w:unhideWhenUsed="0"/>
+    <w:lsdException w:name="Medium Grid 2 Accent 2" w:semiHidden="0" w:uiPriority="68" w:unhideWhenUsed="0"/>
+    <w:lsdException w:name="Medium Grid 3 Accent 2" w:semiHidden="0" w:uiPriority="69" w:unhideWhenUsed="0"/>
+    <w:lsdException w:name="Dark List Accent 2" w:semiHidden="0" w:uiPriority="70" w:unhideWhenUsed="0"/>
+    <w:lsdException w:name="Colorful Shading Accent 2" w:semiHidden="0" w:uiPriority="71" w:unhideWhenUsed="0"/>
+    <w:lsdException w:name="Colorful List Accent 2" w:semiHidden="0" w:uiPriority="72" w:unhideWhenUsed="0"/>
+    <w:lsdException w:name="Colorful Grid Accent 2" w:semiHidden="0" w:uiPriority="73" w:unhideWhenUsed="0"/>
+    <w:lsdException w:name="Light Shading Accent 3" w:semiHidden="0" w:uiPriority="60" w:unhideWhenUsed="0"/>
+    <w:lsdException w:name="Light List Accent 3" w:semiHidden="0" w:uiPriority="61" w:unhideWhenUsed="0"/>
+    <w:lsdException w:name="Light Grid Accent 3" w:semiHidden="0" w:uiPriority="62" w:unhideWhenUsed="0"/>
+    <w:lsdException w:name="Medium Shading 1 Accent 3" w:semiHidden="0" w:uiPriority="63" w:unhideWhenUsed="0"/>
+    <w:lsdException w:name="Medium Shading 2 Accent 3" w:semiHidden="0" w:uiPriority="64" w:unhideWhenUsed="0"/>
+    <w:lsdException w:name="Medium List 1 Accent 3" w:semiHidden="0" w:uiPriority="65" w:unhideWhenUsed="0"/>
+    <w:lsdException w:name="Medium List 2 Accent 3" w:semiHidden="0" w:uiPriority="66" w:unhideWhenUsed="0"/>
+    <w:lsdException w:name="Medium Grid 1 Accent 3" w:semiHidden="0" w:uiPriority="67" w:unhideWhenUsed="0"/>
+    <w:lsdException w:name="Medium Grid 2 Accent 3" w:semiHidden="0" w:uiPriority="68" w:unhideWhenUsed="0"/>
+    <w:lsdException w:name="Medium Grid 3 Accent 3" w:semiHidden="0" w:uiPriority="69" w:unhideWhenUsed="0"/>
+    <w:lsdException w:name="Dark List Accent 3" w:semiHidden="0" w:uiPriority="70" w:unhideWhenUsed="0"/>
+    <w:lsdException w:name="Colorful Shading Accent 3" w:semiHidden="0" w:uiPriority="71" w:unhideWhenUsed="0"/>
+    <w:lsdException w:name="Colorful List Accent 3" w:semiHidden="0" w:uiPriority="72" w:unhideWhenUsed="0"/>
+    <w:lsdException w:name="Colorful Grid Accent 3" w:semiHidden="0" w:uiPriority="73" w:unhideWhenUsed="0"/>
+    <w:lsdException w:name="Light Shading Accent 4" w:semiHidden="0" w:uiPriority="60" w:unhideWhenUsed="0"/>
+    <w:lsdException w:name="Light List Accent 4" w:semiHidden="0" w:uiPriority="61" w:unhideWhenUsed="0"/>
+    <w:lsdException w:name="Light Grid Accent 4" w:semiHidden="0" w:uiPriority="62" w:unhideWhenUsed="0"/>
+    <w:lsdException w:name="Medium Shading 1 Accent 4" w:semiHidden="0" w:uiPriority="63" w:unhideWhenUsed="0"/>
+    <w:lsdException w:name="Medium Shading 2 Accent 4" w:semiHidden="0" w:uiPriority="64" w:unhideWhenUsed="0"/>
+    <w:lsdException w:name="Medium List 1 Accent 4" w:semiHidden="0" w:uiPriority="65" w:unhideWhenUsed="0"/>
+    <w:lsdException w:name="Medium List 2 Accent 4" w:semiHidden="0" w:uiPriority="66" w:unhideWhenUsed="0"/>
+    <w:lsdException w:name="Medium Grid 1 Accent 4" w:semiHidden="0" w:uiPriority="67" w:unhideWhenUsed="0"/>
+    <w:lsdException w:name="Medium Grid 2 Accent 4" w:semiHidden="0" w:uiPriority="68" w:unhideWhenUsed="0"/>
+    <w:lsdException w:name="Medium Grid 3 Accent 4" w:semiHidden="0" w:uiPriority="69" w:unhideWhenUsed="0"/>
+    <w:lsdException w:name="Dark List Accent 4" w:semiHidden="0" w:uiPriority="70" w:unhideWhenUsed="0"/>
+    <w:lsdException w:name="Colorful Shading Accent 4" w:semiHidden="0" w:uiPriority="71" w:unhideWhenUsed="0"/>
+    <w:lsdException w:name="Colorful List Accent 4" w:semiHidden="0" w:uiPriority="72" w:unhideWhenUsed="0"/>
+    <w:lsdException w:name="Colorful Grid Accent 4" w:semiHidden="0" w:uiPriority="73" w:unhideWhenUsed="0"/>
+    <w:lsdException w:name="Light Shading Accent 5" w:semiHidden="0" w:uiPriority="60" w:unhideWhenUsed="0"/>
+    <w:lsdException w:name="Light List Accent 5" w:semiHidden="0" w:uiPriority="61" w:unhideWhenUsed="0"/>
+    <w:lsdException w:name="Light Grid Accent 5" w:semiHidden="0" w:uiPriority="62" w:unhideWhenUsed="0"/>
+    <w:lsdException w:name="Medium Shading 1 Accent 5" w:semiHidden="0" w:uiPriority="63" w:unhideWhenUsed="0"/>
+    <w:lsdException w:name="Medium Shading 2 Accent 5" w:semiHidden="0" w:uiPriority="64" w:unhideWhenUsed="0"/>
+    <w:lsdException w:name="Medium List 1 Accent 5" w:semiHidden="0" w:uiPriority="65" w:unhideWhenUsed="0"/>
+    <w:lsdException w:name="Medium List 2 Accent 5" w:semiHidden="0" w:uiPriority="66" w:unhideWhenUsed="0"/>
+    <w:lsdException w:name="Medium Grid 1 Accent 5" w:semiHidden="0" w:uiPriority="67" w:unhideWhenUsed="0"/>
+    <w:lsdException w:name="Medium Grid 2 Accent 5" w:semiHidden="0" w:uiPriority="68" w:unhideWhenUsed="0"/>
+    <w:lsdException w:name="Medium Grid 3 Accent 5" w:semiHidden="0" w:uiPriority="69" w:unhideWhenUsed="0"/>
+    <w:lsdException w:name="Dark List Accent 5" w:semiHidden="0" w:uiPriority="70" w:unhideWhenUsed="0"/>
+    <w:lsdException w:name="Colorful Shading Accent 5" w:semiHidden="0" w:uiPriority="71" w:unhideWhenUsed="0"/>
+    <w:lsdException w:name="Colorful List Accent 5" w:semiHidden="0" w:uiPriority="72" w:unhideWhenUsed="0"/>
+    <w:lsdException w:name="Colorful Grid Accent 5" w:semiHidden="0" w:uiPriority="73" w:unhideWhenUsed="0"/>
+    <w:lsdException w:name="Light Shading Accent 6" w:semiHidden="0" w:uiPriority="60" w:unhideWhenUsed="0"/>
+    <w:lsdException w:name="Light List Accent 6" w:semiHidden="0" w:uiPriority="61" w:unhideWhenUsed="0"/>
+    <w:lsdException w:name="Light Grid Accent 6" w:semiHidden="0" w:uiPriority="62" w:unhideWhenUsed="0"/>
+    <w:lsdException w:name="Medium Shading 1 Accent 6" w:semiHidden="0" w:uiPriority="63" w:unhideWhenUsed="0"/>
+    <w:lsdException w:name="Medium Shading 2 Accent 6" w:semiHidden="0" w:uiPriority="64" w:unhideWhenUsed="0"/>
+    <w:lsdException w:name="Medium List 1 Accent 6" w:semiHidden="0" w:uiPriority="65" w:unhideWhenUsed="0"/>
+    <w:lsdException w:name="Medium List 2 Accent 6" w:semiHidden="0" w:uiPriority="66" w:unhideWhenUsed="0"/>
+    <w:lsdException w:name="Medium Grid 1 Accent 6" w:semiHidden="0" w:uiPriority="67" w:unhideWhenUsed="0"/>
+    <w:lsdException w:name="Medium Grid 2 Accent 6" w:semiHidden="0" w:uiPriority="68" w:unhideWhenUsed="0"/>
+    <w:lsdException w:name="Medium Grid 3 Accent 6" w:semiHidden="0" w:uiPriority="69" w:unhideWhenUsed="0"/>
+    <w:lsdException w:name="Dark List Accent 6" w:semiHidden="0" w:uiPriority="70" w:unhideWhenUsed="0"/>
+    <w:lsdException w:name="Colorful Shading Accent 6" w:semiHidden="0" w:uiPriority="71" w:unhideWhenUsed="0"/>
+    <w:lsdException w:name="Colorful List Accent 6" w:semiHidden="0" w:uiPriority="72" w:unhideWhenUsed="0"/>
+    <w:lsdException w:name="Colorful Grid Accent 6" w:semiHidden="0" w:uiPriority="73" w:unhideWhenUsed="0"/>
+    <w:lsdException w:name="Subtle Emphasis" w:semiHidden="0" w:uiPriority="19" w:unhideWhenUsed="0" w:qFormat="1"/>
+    <w:lsdException w:name="Intense Emphasis" w:semiHidden="0" w:uiPriority="21" w:unhideWhenUsed="0" w:qFormat="1"/>
+    <w:lsdException w:name="Subtle Reference" w:semiHidden="0" w:uiPriority="31" w:unhideWhenUsed="0" w:qFormat="1"/>
+    <w:lsdException w:name="Intense Reference" w:semiHidden="0" w:uiPriority="32" w:unhideWhenUsed="0" w:qFormat="1"/>
+    <w:lsdException w:name="Book Title" w:semiHidden="0" w:uiPriority="33" w:unhideWhenUsed="0" w:qFormat="1"/>
+    <w:lsdException w:name="Bibliography" w:uiPriority="37"/>
+    <w:lsdException w:name="TOC Heading" w:uiPriority="39" w:qFormat="1"/>
+  </w:latentStyles>
+  <w:style w:type="paragraph" w:default="1" w:styleId="Normal">
+    <w:name w:val="Normal"/>
+    <w:qFormat/>
+  </w:style>
+  <w:style w:type="paragraph" w:styleId="Ttulo1">
+    <w:name w:val="heading 1"/>
+    <w:basedOn w:val="Normal"/>
+    <w:next w:val="Normal"/>
+    <w:link w:val="Ttulo1Car"/>
+    <w:uiPriority w:val="9"/>
+    <w:qFormat/>
+    <w:rsid w:val="00936E03"/>
+    <w:pPr>
+      <w:keepNext/>
+      <w:keepLines/>
+      <w:spacing w:before="480" w:after="0"/>
+      <w:outlineLvl w:val="0"/>
+    </w:pPr>
+    <w:rPr>
+      <w:rFonts w:asciiTheme="majorHAnsi" w:eastAsiaTheme="majorEastAsia" w:hAnsiTheme="majorHAnsi" w:cstheme="majorBidi"/>
+      <w:b/>
+      <w:bCs/>
+      <w:color w:val="365F91" w:themeColor="accent1" w:themeShade="BF"/>
+      <w:sz w:val="28"/>
+      <w:szCs w:val="28"/>
+    </w:rPr>
+  </w:style>
+  <w:style w:type="paragraph" w:styleId="Ttulo2">
+    <w:name w:val="heading 2"/>
+    <w:basedOn w:val="Normal"/>
+    <w:next w:val="Normal"/>
+    <w:link w:val="Ttulo2Car"/>
+    <w:uiPriority w:val="9"/>
+    <w:unhideWhenUsed/>
+    <w:qFormat/>
+    <w:rsid w:val="00267CB1"/>
+    <w:pPr>
+      <w:keepNext/>
+      <w:keepLines/>
+      <w:spacing w:before="200" w:after="0"/>
+      <w:outlineLvl w:val="1"/>
+    </w:pPr>
+    <w:rPr>
+      <w:rFonts w:asciiTheme="majorHAnsi" w:eastAsiaTheme="majorEastAsia" w:hAnsiTheme="majorHAnsi" w:cstheme="majorBidi"/>
+      <w:b/>
+      <w:bCs/>
+      <w:color w:val="4F81BD" w:themeColor="accent1"/>
+      <w:sz w:val="26"/>
+      <w:szCs w:val="26"/>
+    </w:rPr>
+  </w:style>
+  <w:style w:type="paragraph" w:styleId="Ttulo3">
+    <w:name w:val="heading 3"/>
+    <w:basedOn w:val="Normal"/>
+    <w:next w:val="Normal"/>
+    <w:link w:val="Ttulo3Car"/>
+    <w:uiPriority w:val="9"/>
+    <w:unhideWhenUsed/>
+    <w:qFormat/>
+    <w:rsid w:val="0061542B"/>
+    <w:pPr>
+      <w:keepNext/>
+      <w:keepLines/>
+      <w:spacing w:before="40" w:after="0"/>
+      <w:outlineLvl w:val="2"/>
+    </w:pPr>
+    <w:rPr>
+      <w:rFonts w:asciiTheme="majorHAnsi" w:eastAsiaTheme="majorEastAsia" w:hAnsiTheme="majorHAnsi" w:cstheme="majorBidi"/>
+      <w:color w:val="243F60" w:themeColor="accent1" w:themeShade="7F"/>
+      <w:sz w:val="24"/>
+      <w:szCs w:val="24"/>
+    </w:rPr>
+  </w:style>
+  <w:style w:type="character" w:default="1" w:styleId="Fuentedeprrafopredeter">
+    <w:name w:val="Default Paragraph Font"/>
+    <w:uiPriority w:val="1"/>
+    <w:semiHidden/>
+    <w:unhideWhenUsed/>
+  </w:style>
+  <w:style w:type="table" w:default="1" w:styleId="Tablanormal">
+    <w:name w:val="Normal Table"/>
+    <w:uiPriority w:val="99"/>
+    <w:semiHidden/>
+    <w:unhideWhenUsed/>
+    <w:tblPr>
+      <w:tblInd w:w="0" w:type="dxa"/>
+      <w:tblCellMar>
+        <w:top w:w="0" w:type="dxa"/>
+        <w:left w:w="108" w:type="dxa"/>
+        <w:bottom w:w="0" w:type="dxa"/>
+        <w:right w:w="108" w:type="dxa"/>
+      </w:tblCellMar>
+    </w:tblPr>
+  </w:style>
+  <w:style w:type="numbering" w:default="1" w:styleId="Sinlista">
+    <w:name w:val="No List"/>
+    <w:uiPriority w:val="99"/>
+    <w:semiHidden/>
+    <w:unhideWhenUsed/>
+  </w:style>
+  <w:style w:type="paragraph" w:styleId="Encabezado">
+    <w:name w:val="header"/>
+    <w:basedOn w:val="Normal"/>
+    <w:link w:val="EncabezadoCar"/>
+    <w:uiPriority w:val="99"/>
+    <w:unhideWhenUsed/>
+    <w:rsid w:val="008E1746"/>
+    <w:pPr>
+      <w:tabs>
+        <w:tab w:val="center" w:pos="4419"/>
+        <w:tab w:val="right" w:pos="8838"/>
+      </w:tabs>
+      <w:spacing w:after="0" w:line="240" w:lineRule="auto"/>
+    </w:pPr>
+  </w:style>
+  <w:style w:type="character" w:customStyle="1" w:styleId="EncabezadoCar">
+    <w:name w:val="Encabezado Car"/>
+    <w:basedOn w:val="Fuentedeprrafopredeter"/>
+    <w:link w:val="Encabezado"/>
+    <w:uiPriority w:val="99"/>
+    <w:rsid w:val="008E1746"/>
+  </w:style>
+  <w:style w:type="paragraph" w:styleId="Piedepgina">
+    <w:name w:val="footer"/>
+    <w:basedOn w:val="Normal"/>
+    <w:link w:val="PiedepginaCar"/>
+    <w:uiPriority w:val="99"/>
+    <w:unhideWhenUsed/>
+    <w:rsid w:val="008E1746"/>
+    <w:pPr>
+      <w:tabs>
+        <w:tab w:val="center" w:pos="4419"/>
+        <w:tab w:val="right" w:pos="8838"/>
+      </w:tabs>
+      <w:spacing w:after="0" w:line="240" w:lineRule="auto"/>
+    </w:pPr>
+  </w:style>
+  <w:style w:type="character" w:customStyle="1" w:styleId="PiedepginaCar">
+    <w:name w:val="Pie de página Car"/>
+    <w:basedOn w:val="Fuentedeprrafopredeter"/>
+    <w:link w:val="Piedepgina"/>
+    <w:uiPriority w:val="99"/>
+    <w:rsid w:val="008E1746"/>
+  </w:style>
+  <w:style w:type="paragraph" w:styleId="Textodeglobo">
+    <w:name w:val="Balloon Text"/>
+    <w:basedOn w:val="Normal"/>
+    <w:link w:val="TextodegloboCar"/>
+    <w:uiPriority w:val="99"/>
+    <w:semiHidden/>
+    <w:unhideWhenUsed/>
+    <w:rsid w:val="00936E03"/>
+    <w:pPr>
+      <w:spacing w:after="0" w:line="240" w:lineRule="auto"/>
+    </w:pPr>
+    <w:rPr>
+      <w:rFonts w:ascii="Tahoma" w:hAnsi="Tahoma" w:cs="Tahoma"/>
+      <w:sz w:val="16"/>
+      <w:szCs w:val="16"/>
+    </w:rPr>
+  </w:style>
+  <w:style w:type="character" w:customStyle="1" w:styleId="TextodegloboCar">
+    <w:name w:val="Texto de globo Car"/>
+    <w:basedOn w:val="Fuentedeprrafopredeter"/>
+    <w:link w:val="Textodeglobo"/>
+    <w:uiPriority w:val="99"/>
+    <w:semiHidden/>
+    <w:rsid w:val="00936E03"/>
+    <w:rPr>
+      <w:rFonts w:ascii="Tahoma" w:hAnsi="Tahoma" w:cs="Tahoma"/>
+      <w:sz w:val="16"/>
+      <w:szCs w:val="16"/>
+    </w:rPr>
+  </w:style>
+  <w:style w:type="character" w:customStyle="1" w:styleId="Ttulo1Car">
+    <w:name w:val="Título 1 Car"/>
+    <w:basedOn w:val="Fuentedeprrafopredeter"/>
+    <w:link w:val="Ttulo1"/>
+    <w:uiPriority w:val="9"/>
+    <w:rsid w:val="00936E03"/>
+    <w:rPr>
+      <w:rFonts w:asciiTheme="majorHAnsi" w:eastAsiaTheme="majorEastAsia" w:hAnsiTheme="majorHAnsi" w:cstheme="majorBidi"/>
+      <w:b/>
+      <w:bCs/>
+      <w:color w:val="365F91" w:themeColor="accent1" w:themeShade="BF"/>
+      <w:sz w:val="28"/>
+      <w:szCs w:val="28"/>
+    </w:rPr>
+  </w:style>
+  <w:style w:type="paragraph" w:styleId="TtulodeTDC">
     <w:name w:val="TOC Heading"/>
     <w:basedOn w:val="Ttulo1"/>
     <w:next w:val="Normal"/>
@@ -4537,7 +4956,7 @@
 </file>
 
 <file path=customXml/itemProps1.xml><?xml version="1.0" encoding="utf-8"?>
-<ds:datastoreItem xmlns:ds="http://schemas.openxmlformats.org/officeDocument/2006/customXml" ds:itemID="{F0EC879C-5DFD-48F1-AC35-EB93D97F475A}">
+<ds:datastoreItem xmlns:ds="http://schemas.openxmlformats.org/officeDocument/2006/customXml" ds:itemID="{CBEEEC42-1006-4D2B-8397-22835731337E}">
   <ds:schemaRefs>
     <ds:schemaRef ds:uri="http://schemas.openxmlformats.org/officeDocument/2006/bibliography"/>
   </ds:schemaRefs>

</xml_diff>